<commit_message>
Proofreading up to the Kinematics of Moving Frames
</commit_message>
<xml_diff>
--- a/Springer_UAV_book/Chapter_KinematicsDynamics_00.docx
+++ b/Springer_UAV_book/Chapter_KinematicsDynamics_00.docx
@@ -1431,7 +1431,19 @@
         <w:rPr>
           <w:lang w:val="en-GB"/>
         </w:rPr>
-        <w:t>; the classical dynamics Newtonian equations hold</w:t>
+        <w:t xml:space="preserve">; the classical Newtonian </w:t>
+      </w:r>
+      <w:r>
+        <w:rPr>
+          <w:lang w:val="en-GB"/>
+        </w:rPr>
+        <w:t xml:space="preserve">dynamics </w:t>
+      </w:r>
+      <w:r>
+        <w:rPr>
+          <w:lang w:val="en-GB"/>
+        </w:rPr>
+        <w:t>equations hold</w:t>
       </w:r>
       <w:r>
         <w:rPr>
@@ -1783,7 +1795,19 @@
         <w:rPr>
           <w:lang w:val="en-GB"/>
         </w:rPr>
-        <w:t xml:space="preserve"> formalism is then followed by a differential rotation that defines the rate of change of the rotation matrix. A fundamental property of simple summation of angular rates is introduced next. The </w:t>
+        <w:t xml:space="preserve"> formalism is then followed by a differential rotation that defines the rate of change of the rotation matrix. A fundamental property of </w:t>
+      </w:r>
+      <w:r>
+        <w:rPr>
+          <w:lang w:val="en-GB"/>
+        </w:rPr>
+        <w:t xml:space="preserve">the </w:t>
+      </w:r>
+      <w:r>
+        <w:rPr>
+          <w:lang w:val="en-GB"/>
+        </w:rPr>
+        <w:t xml:space="preserve">simple summation of angular rates is introduced next. The </w:t>
       </w:r>
       <w:r>
         <w:rPr>
@@ -1820,7 +1844,19 @@
         <w:rPr>
           <w:lang w:val="en-GB"/>
         </w:rPr>
-        <w:t>. The formal results of this initial development are heavily utilized along the entire chapter.</w:t>
+        <w:t xml:space="preserve">. The formal results of this initial development are heavily utilized </w:t>
+      </w:r>
+      <w:r>
+        <w:rPr>
+          <w:lang w:val="en-GB"/>
+        </w:rPr>
+        <w:t>throughout</w:t>
+      </w:r>
+      <w:r>
+        <w:rPr>
+          <w:lang w:val="en-GB"/>
+        </w:rPr>
+        <w:t xml:space="preserve"> the entire chapter.</w:t>
       </w:r>
       <w:r>
         <w:rPr>
@@ -1925,7 +1961,7 @@
           <v:shape id="_x0000_i1025" type="#_x0000_t75" style="width:10.5pt;height:12.55pt" o:ole="">
             <v:imagedata r:id="rId8" o:title=""/>
           </v:shape>
-          <o:OLEObject Type="Embed" ProgID="Equation.DSMT4" ShapeID="_x0000_i1025" DrawAspect="Content" ObjectID="_1397644153" r:id="rId9"/>
+          <o:OLEObject Type="Embed" ProgID="Equation.DSMT4" ShapeID="_x0000_i1025" DrawAspect="Content" ObjectID="_1397660027" r:id="rId9"/>
         </w:object>
       </w:r>
       <w:r>
@@ -1938,8 +1974,16 @@
         <w:rPr>
           <w:lang w:val="en-GB"/>
         </w:rPr>
-        <w:t xml:space="preserve">two orthogonal coordinate frames rotated with respect to their mutual origin by angle </w:t>
-      </w:r>
+        <w:t xml:space="preserve">two orthogonal coordinate frames rotated with respect to their mutual origin by </w:t>
+      </w:r>
+      <w:proofErr w:type="gramStart"/>
+      <w:r>
+        <w:rPr>
+          <w:lang w:val="en-GB"/>
+        </w:rPr>
+        <w:t xml:space="preserve">angle </w:t>
+      </w:r>
+      <w:proofErr w:type="gramEnd"/>
       <w:r>
         <w:rPr>
           <w:position w:val="-6"/>
@@ -1949,8 +1993,15 @@
           <v:shape id="_x0000_i1026" type="#_x0000_t75" style="width:12.55pt;height:10.9pt" o:ole="">
             <v:imagedata r:id="rId10" o:title=""/>
           </v:shape>
-          <o:OLEObject Type="Embed" ProgID="Equation.DSMT4" ShapeID="_x0000_i1026" DrawAspect="Content" ObjectID="_1397644154" r:id="rId11"/>
-        </w:object>
+          <o:OLEObject Type="Embed" ProgID="Equation.DSMT4" ShapeID="_x0000_i1026" DrawAspect="Content" ObjectID="_1397660028" r:id="rId11"/>
+        </w:object>
+      </w:r>
+      <w:r>
+        <w:rPr>
+          <w:position w:val="-6"/>
+          <w:lang w:val="en-GB"/>
+        </w:rPr>
+        <w:t>,</w:t>
       </w:r>
       <w:r>
         <w:rPr>
@@ -2298,7 +2349,7 @@
           <v:shape id="_x0000_i1027" type="#_x0000_t75" style="width:57.05pt;height:17pt" o:ole="">
             <v:imagedata r:id="rId14" o:title=""/>
           </v:shape>
-          <o:OLEObject Type="Embed" ProgID="Equation.DSMT4" ShapeID="_x0000_i1027" DrawAspect="Content" ObjectID="_1397644155" r:id="rId15"/>
+          <o:OLEObject Type="Embed" ProgID="Equation.DSMT4" ShapeID="_x0000_i1027" DrawAspect="Content" ObjectID="_1397660029" r:id="rId15"/>
         </w:object>
       </w:r>
       <w:r>
@@ -2311,7 +2362,7 @@
         <w:rPr>
           <w:lang w:val="en-GB"/>
         </w:rPr>
-        <w:t>as follows.</w:t>
+        <w:t>as follows:</w:t>
       </w:r>
     </w:p>
     <w:p>
@@ -2329,7 +2380,7 @@
           <v:shape id="_x0000_i1028" type="#_x0000_t75" style="width:116.9pt;height:36pt" o:ole="">
             <v:imagedata r:id="rId16" o:title=""/>
           </v:shape>
-          <o:OLEObject Type="Embed" ProgID="Equation.DSMT4" ShapeID="_x0000_i1028" DrawAspect="Content" ObjectID="_1397644156" r:id="rId17"/>
+          <o:OLEObject Type="Embed" ProgID="Equation.DSMT4" ShapeID="_x0000_i1028" DrawAspect="Content" ObjectID="_1397660030" r:id="rId17"/>
         </w:object>
       </w:r>
       <w:r>
@@ -2398,7 +2449,7 @@
           <v:shape id="_x0000_i1029" type="#_x0000_t75" style="width:10.5pt;height:12.55pt" o:ole="">
             <v:imagedata r:id="rId8" o:title=""/>
           </v:shape>
-          <o:OLEObject Type="Embed" ProgID="Equation.DSMT4" ShapeID="_x0000_i1029" DrawAspect="Content" ObjectID="_1397644157" r:id="rId18"/>
+          <o:OLEObject Type="Embed" ProgID="Equation.DSMT4" ShapeID="_x0000_i1029" DrawAspect="Content" ObjectID="_1397660031" r:id="rId18"/>
         </w:object>
       </w:r>
       <w:r>
@@ -2412,7 +2463,7 @@
           <v:shape id="_x0000_i1030" type="#_x0000_t75" style="width:38pt;height:18.2pt" o:ole="">
             <v:imagedata r:id="rId19" o:title=""/>
           </v:shape>
-          <o:OLEObject Type="Embed" ProgID="Equation.DSMT4" ShapeID="_x0000_i1030" DrawAspect="Content" ObjectID="_1397644158" r:id="rId20"/>
+          <o:OLEObject Type="Embed" ProgID="Equation.DSMT4" ShapeID="_x0000_i1030" DrawAspect="Content" ObjectID="_1397660032" r:id="rId20"/>
         </w:object>
       </w:r>
       <w:r>
@@ -2432,7 +2483,7 @@
           <v:shape id="_x0000_i1031" type="#_x0000_t75" style="width:36pt;height:18.2pt" o:ole="">
             <v:imagedata r:id="rId21" o:title=""/>
           </v:shape>
-          <o:OLEObject Type="Embed" ProgID="Equation.DSMT4" ShapeID="_x0000_i1031" DrawAspect="Content" ObjectID="_1397644159" r:id="rId22"/>
+          <o:OLEObject Type="Embed" ProgID="Equation.DSMT4" ShapeID="_x0000_i1031" DrawAspect="Content" ObjectID="_1397660033" r:id="rId22"/>
         </w:object>
       </w:r>
       <w:r>
@@ -2454,7 +2505,7 @@
           <v:shape id="_x0000_i1032" type="#_x0000_t75" style="width:190.1pt;height:38pt" o:ole="">
             <v:imagedata r:id="rId23" o:title=""/>
           </v:shape>
-          <o:OLEObject Type="Embed" ProgID="Equation.DSMT4" ShapeID="_x0000_i1032" DrawAspect="Content" ObjectID="_1397644160" r:id="rId24"/>
+          <o:OLEObject Type="Embed" ProgID="Equation.DSMT4" ShapeID="_x0000_i1032" DrawAspect="Content" ObjectID="_1397660034" r:id="rId24"/>
         </w:object>
       </w:r>
       <w:r>
@@ -2540,7 +2591,7 @@
           <v:shape id="_x0000_i1033" type="#_x0000_t75" style="width:12.15pt;height:12.55pt" o:ole="">
             <v:imagedata r:id="rId25" o:title=""/>
           </v:shape>
-          <o:OLEObject Type="Embed" ProgID="Equation.DSMT4" ShapeID="_x0000_i1033" DrawAspect="Content" ObjectID="_1397644161" r:id="rId26"/>
+          <o:OLEObject Type="Embed" ProgID="Equation.DSMT4" ShapeID="_x0000_i1033" DrawAspect="Content" ObjectID="_1397660035" r:id="rId26"/>
         </w:object>
       </w:r>
       <w:r>
@@ -2640,7 +2691,7 @@
           <v:shape id="_x0000_i1034" type="#_x0000_t75" style="width:129.05pt;height:56.65pt" o:ole="">
             <v:imagedata r:id="rId27" o:title=""/>
           </v:shape>
-          <o:OLEObject Type="Embed" ProgID="Equation.DSMT4" ShapeID="_x0000_i1034" DrawAspect="Content" ObjectID="_1397644162" r:id="rId28"/>
+          <o:OLEObject Type="Embed" ProgID="Equation.DSMT4" ShapeID="_x0000_i1034" DrawAspect="Content" ObjectID="_1397660036" r:id="rId28"/>
         </w:object>
       </w:r>
       <w:r>
@@ -2716,7 +2767,7 @@
           <v:shape id="_x0000_i1035" type="#_x0000_t75" style="width:9.7pt;height:9.7pt" o:ole="">
             <v:imagedata r:id="rId29" o:title=""/>
           </v:shape>
-          <o:OLEObject Type="Embed" ProgID="Equation.DSMT4" ShapeID="_x0000_i1035" DrawAspect="Content" ObjectID="_1397644163" r:id="rId30"/>
+          <o:OLEObject Type="Embed" ProgID="Equation.DSMT4" ShapeID="_x0000_i1035" DrawAspect="Content" ObjectID="_1397660037" r:id="rId30"/>
         </w:object>
       </w:r>
       <w:r>
@@ -2736,7 +2787,7 @@
           <v:shape id="_x0000_i1036" type="#_x0000_t75" style="width:14.15pt;height:18.2pt" o:ole="">
             <v:imagedata r:id="rId31" o:title=""/>
           </v:shape>
-          <o:OLEObject Type="Embed" ProgID="Equation.DSMT4" ShapeID="_x0000_i1036" DrawAspect="Content" ObjectID="_1397644164" r:id="rId32"/>
+          <o:OLEObject Type="Embed" ProgID="Equation.DSMT4" ShapeID="_x0000_i1036" DrawAspect="Content" ObjectID="_1397660038" r:id="rId32"/>
         </w:object>
       </w:r>
       <w:r>
@@ -2750,7 +2801,7 @@
           <v:shape id="_x0000_i1037" type="#_x0000_t75" style="width:12.55pt;height:18.2pt" o:ole="">
             <v:imagedata r:id="rId33" o:title=""/>
           </v:shape>
-          <o:OLEObject Type="Embed" ProgID="Equation.DSMT4" ShapeID="_x0000_i1037" DrawAspect="Content" ObjectID="_1397644165" r:id="rId34"/>
+          <o:OLEObject Type="Embed" ProgID="Equation.DSMT4" ShapeID="_x0000_i1037" DrawAspect="Content" ObjectID="_1397660039" r:id="rId34"/>
         </w:object>
       </w:r>
       <w:r>
@@ -2773,7 +2824,7 @@
           <v:shape id="_x0000_i1038" type="#_x0000_t75" style="width:262.1pt;height:56.65pt" o:ole="">
             <v:imagedata r:id="rId35" o:title=""/>
           </v:shape>
-          <o:OLEObject Type="Embed" ProgID="Equation.DSMT4" ShapeID="_x0000_i1038" DrawAspect="Content" ObjectID="_1397644166" r:id="rId36"/>
+          <o:OLEObject Type="Embed" ProgID="Equation.DSMT4" ShapeID="_x0000_i1038" DrawAspect="Content" ObjectID="_1397660040" r:id="rId36"/>
         </w:object>
       </w:r>
       <w:r>
@@ -2899,7 +2950,7 @@
           <v:shape id="_x0000_i1039" type="#_x0000_t75" style="width:18.2pt;height:13.35pt" o:ole="">
             <v:imagedata r:id="rId37" o:title=""/>
           </v:shape>
-          <o:OLEObject Type="Embed" ProgID="Equation.DSMT4" ShapeID="_x0000_i1039" DrawAspect="Content" ObjectID="_1397644167" r:id="rId38"/>
+          <o:OLEObject Type="Embed" ProgID="Equation.DSMT4" ShapeID="_x0000_i1039" DrawAspect="Content" ObjectID="_1397660041" r:id="rId38"/>
         </w:object>
       </w:r>
       <w:r>
@@ -2913,7 +2964,7 @@
           <v:shape id="_x0000_i1040" type="#_x0000_t75" style="width:19.4pt;height:10.9pt" o:ole="">
             <v:imagedata r:id="rId39" o:title=""/>
           </v:shape>
-          <o:OLEObject Type="Embed" ProgID="Equation.DSMT4" ShapeID="_x0000_i1040" DrawAspect="Content" ObjectID="_1397644168" r:id="rId40"/>
+          <o:OLEObject Type="Embed" ProgID="Equation.DSMT4" ShapeID="_x0000_i1040" DrawAspect="Content" ObjectID="_1397660042" r:id="rId40"/>
         </w:object>
       </w:r>
       <w:r>
@@ -2942,7 +2993,7 @@
           <v:shape id="_x0000_i1041" type="#_x0000_t75" style="width:19.4pt;height:10.9pt" o:ole="">
             <v:imagedata r:id="rId41" o:title=""/>
           </v:shape>
-          <o:OLEObject Type="Embed" ProgID="Equation.DSMT4" ShapeID="_x0000_i1041" DrawAspect="Content" ObjectID="_1397644169" r:id="rId42"/>
+          <o:OLEObject Type="Embed" ProgID="Equation.DSMT4" ShapeID="_x0000_i1041" DrawAspect="Content" ObjectID="_1397660043" r:id="rId42"/>
         </w:object>
       </w:r>
       <w:r>
@@ -2962,7 +3013,7 @@
           <v:shape id="_x0000_i1042" type="#_x0000_t75" style="width:18.2pt;height:13.35pt" o:ole="">
             <v:imagedata r:id="rId43" o:title=""/>
           </v:shape>
-          <o:OLEObject Type="Embed" ProgID="Equation.DSMT4" ShapeID="_x0000_i1042" DrawAspect="Content" ObjectID="_1397644170" r:id="rId44"/>
+          <o:OLEObject Type="Embed" ProgID="Equation.DSMT4" ShapeID="_x0000_i1042" DrawAspect="Content" ObjectID="_1397660044" r:id="rId44"/>
         </w:object>
       </w:r>
       <w:r>
@@ -2991,7 +3042,7 @@
           <v:shape id="_x0000_i1043" type="#_x0000_t75" style="width:18.2pt;height:13.35pt" o:ole="">
             <v:imagedata r:id="rId45" o:title=""/>
           </v:shape>
-          <o:OLEObject Type="Embed" ProgID="Equation.DSMT4" ShapeID="_x0000_i1043" DrawAspect="Content" ObjectID="_1397644171" r:id="rId46"/>
+          <o:OLEObject Type="Embed" ProgID="Equation.DSMT4" ShapeID="_x0000_i1043" DrawAspect="Content" ObjectID="_1397660045" r:id="rId46"/>
         </w:object>
       </w:r>
       <w:r>
@@ -3048,7 +3099,7 @@
           <v:shape id="_x0000_i1044" type="#_x0000_t75" style="width:323.2pt;height:36pt" o:ole="">
             <v:imagedata r:id="rId47" o:title=""/>
           </v:shape>
-          <o:OLEObject Type="Embed" ProgID="Equation.DSMT4" ShapeID="_x0000_i1044" DrawAspect="Content" ObjectID="_1397644172" r:id="rId48"/>
+          <o:OLEObject Type="Embed" ProgID="Equation.DSMT4" ShapeID="_x0000_i1044" DrawAspect="Content" ObjectID="_1397660046" r:id="rId48"/>
         </w:object>
       </w:r>
       <w:r>
@@ -3283,7 +3334,7 @@
           <v:shape id="_x0000_i1045" type="#_x0000_t75" style="width:41.25pt;height:15.35pt" o:ole="">
             <v:imagedata r:id="rId50" o:title=""/>
           </v:shape>
-          <o:OLEObject Type="Embed" ProgID="Equation.DSMT4" ShapeID="_x0000_i1045" DrawAspect="Content" ObjectID="_1397644173" r:id="rId51"/>
+          <o:OLEObject Type="Embed" ProgID="Equation.DSMT4" ShapeID="_x0000_i1045" DrawAspect="Content" ObjectID="_1397660047" r:id="rId51"/>
         </w:object>
       </w:r>
       <w:r>
@@ -3314,7 +3365,7 @@
           <v:shape id="_x0000_i1046" type="#_x0000_t75" style="width:124.6pt;height:19.8pt" o:ole="">
             <v:imagedata r:id="rId52" o:title=""/>
           </v:shape>
-          <o:OLEObject Type="Embed" ProgID="Equation.DSMT4" ShapeID="_x0000_i1046" DrawAspect="Content" ObjectID="_1397644174" r:id="rId53"/>
+          <o:OLEObject Type="Embed" ProgID="Equation.DSMT4" ShapeID="_x0000_i1046" DrawAspect="Content" ObjectID="_1397660048" r:id="rId53"/>
         </w:object>
       </w:r>
       <w:r>
@@ -3413,7 +3464,7 @@
           <v:shape id="_x0000_i1047" type="#_x0000_t75" style="width:132.25pt;height:19.8pt" o:ole="">
             <v:imagedata r:id="rId54" o:title=""/>
           </v:shape>
-          <o:OLEObject Type="Embed" ProgID="Equation.DSMT4" ShapeID="_x0000_i1047" DrawAspect="Content" ObjectID="_1397644175" r:id="rId55"/>
+          <o:OLEObject Type="Embed" ProgID="Equation.DSMT4" ShapeID="_x0000_i1047" DrawAspect="Content" ObjectID="_1397660049" r:id="rId55"/>
         </w:object>
       </w:r>
       <w:r>
@@ -3436,7 +3487,7 @@
           <v:shape id="_x0000_i1048" type="#_x0000_t75" style="width:70pt;height:19.8pt" o:ole="">
             <v:imagedata r:id="rId56" o:title=""/>
           </v:shape>
-          <o:OLEObject Type="Embed" ProgID="Equation.DSMT4" ShapeID="_x0000_i1048" DrawAspect="Content" ObjectID="_1397644176" r:id="rId57"/>
+          <o:OLEObject Type="Embed" ProgID="Equation.DSMT4" ShapeID="_x0000_i1048" DrawAspect="Content" ObjectID="_1397660050" r:id="rId57"/>
         </w:object>
       </w:r>
       <w:r>
@@ -3453,7 +3504,7 @@
           <v:shape id="_x0000_i1049" type="#_x0000_t75" style="width:18.2pt;height:19.8pt" o:ole="">
             <v:imagedata r:id="rId58" o:title=""/>
           </v:shape>
-          <o:OLEObject Type="Embed" ProgID="Equation.DSMT4" ShapeID="_x0000_i1049" DrawAspect="Content" ObjectID="_1397644177" r:id="rId59"/>
+          <o:OLEObject Type="Embed" ProgID="Equation.DSMT4" ShapeID="_x0000_i1049" DrawAspect="Content" ObjectID="_1397660051" r:id="rId59"/>
         </w:object>
       </w:r>
       <w:r>
@@ -3479,7 +3530,7 @@
           <v:shape id="_x0000_i1050" type="#_x0000_t75" style="width:345.05pt;height:78.45pt" o:ole="">
             <v:imagedata r:id="rId60" o:title=""/>
           </v:shape>
-          <o:OLEObject Type="Embed" ProgID="Equation.DSMT4" ShapeID="_x0000_i1050" DrawAspect="Content" ObjectID="_1397644178" r:id="rId61"/>
+          <o:OLEObject Type="Embed" ProgID="Equation.DSMT4" ShapeID="_x0000_i1050" DrawAspect="Content" ObjectID="_1397660052" r:id="rId61"/>
         </w:object>
       </w:r>
       <w:r>
@@ -3546,7 +3597,7 @@
           <v:shape id="_x0000_i1051" type="#_x0000_t75" style="width:400.05pt;height:55pt" o:ole="">
             <v:imagedata r:id="rId62" o:title=""/>
           </v:shape>
-          <o:OLEObject Type="Embed" ProgID="Equation.DSMT4" ShapeID="_x0000_i1051" DrawAspect="Content" ObjectID="_1397644179" r:id="rId63"/>
+          <o:OLEObject Type="Embed" ProgID="Equation.DSMT4" ShapeID="_x0000_i1051" DrawAspect="Content" ObjectID="_1397660053" r:id="rId63"/>
         </w:object>
       </w:r>
       <w:r>
@@ -3741,7 +3792,7 @@
           <v:shape id="_x0000_i1052" type="#_x0000_t75" style="width:64.3pt;height:18.6pt" o:ole="">
             <v:imagedata r:id="rId64" o:title=""/>
           </v:shape>
-          <o:OLEObject Type="Embed" ProgID="Equation.DSMT4" ShapeID="_x0000_i1052" DrawAspect="Content" ObjectID="_1397644180" r:id="rId65"/>
+          <o:OLEObject Type="Embed" ProgID="Equation.DSMT4" ShapeID="_x0000_i1052" DrawAspect="Content" ObjectID="_1397660054" r:id="rId65"/>
         </w:object>
       </w:r>
       <w:r>
@@ -3852,7 +3903,7 @@
           <v:shape id="_x0000_i1053" type="#_x0000_t75" style="width:15.35pt;height:18.6pt" o:ole="">
             <v:imagedata r:id="rId66" o:title=""/>
           </v:shape>
-          <o:OLEObject Type="Embed" ProgID="Equation.DSMT4" ShapeID="_x0000_i1053" DrawAspect="Content" ObjectID="_1397644181" r:id="rId67"/>
+          <o:OLEObject Type="Embed" ProgID="Equation.DSMT4" ShapeID="_x0000_i1053" DrawAspect="Content" ObjectID="_1397660055" r:id="rId67"/>
         </w:object>
       </w:r>
       <w:r>
@@ -3866,7 +3917,7 @@
           <v:shape id="_x0000_i1054" type="#_x0000_t75" style="width:61.1pt;height:15.35pt" o:ole="">
             <v:imagedata r:id="rId68" o:title=""/>
           </v:shape>
-          <o:OLEObject Type="Embed" ProgID="Equation.DSMT4" ShapeID="_x0000_i1054" DrawAspect="Content" ObjectID="_1397644182" r:id="rId69"/>
+          <o:OLEObject Type="Embed" ProgID="Equation.DSMT4" ShapeID="_x0000_i1054" DrawAspect="Content" ObjectID="_1397660056" r:id="rId69"/>
         </w:object>
       </w:r>
       <w:r>
@@ -3880,7 +3931,7 @@
           <v:shape id="_x0000_i1055" type="#_x0000_t75" style="width:14.15pt;height:14.15pt" o:ole="">
             <v:imagedata r:id="rId70" o:title=""/>
           </v:shape>
-          <o:OLEObject Type="Embed" ProgID="Equation.DSMT4" ShapeID="_x0000_i1055" DrawAspect="Content" ObjectID="_1397644183" r:id="rId71"/>
+          <o:OLEObject Type="Embed" ProgID="Equation.DSMT4" ShapeID="_x0000_i1055" DrawAspect="Content" ObjectID="_1397660057" r:id="rId71"/>
         </w:object>
       </w:r>
       <w:r>
@@ -3897,7 +3948,7 @@
           <v:shape id="_x0000_i1056" type="#_x0000_t75" style="width:9.7pt;height:10.5pt" o:ole="">
             <v:imagedata r:id="rId72" o:title=""/>
           </v:shape>
-          <o:OLEObject Type="Embed" ProgID="Equation.DSMT4" ShapeID="_x0000_i1056" DrawAspect="Content" ObjectID="_1397644184" r:id="rId73"/>
+          <o:OLEObject Type="Embed" ProgID="Equation.DSMT4" ShapeID="_x0000_i1056" DrawAspect="Content" ObjectID="_1397660058" r:id="rId73"/>
         </w:object>
       </w:r>
       <w:r>
@@ -3914,7 +3965,7 @@
           <v:shape id="_x0000_i1057" type="#_x0000_t75" style="width:50.55pt;height:15.35pt" o:ole="">
             <v:imagedata r:id="rId74" o:title=""/>
           </v:shape>
-          <o:OLEObject Type="Embed" ProgID="Equation.DSMT4" ShapeID="_x0000_i1057" DrawAspect="Content" ObjectID="_1397644185" r:id="rId75"/>
+          <o:OLEObject Type="Embed" ProgID="Equation.DSMT4" ShapeID="_x0000_i1057" DrawAspect="Content" ObjectID="_1397660059" r:id="rId75"/>
         </w:object>
       </w:r>
       <w:r>
@@ -3928,7 +3979,7 @@
           <v:shape id="_x0000_i1058" type="#_x0000_t75" style="width:50.55pt;height:15.35pt" o:ole="">
             <v:imagedata r:id="rId76" o:title=""/>
           </v:shape>
-          <o:OLEObject Type="Embed" ProgID="Equation.DSMT4" ShapeID="_x0000_i1058" DrawAspect="Content" ObjectID="_1397644186" r:id="rId77"/>
+          <o:OLEObject Type="Embed" ProgID="Equation.DSMT4" ShapeID="_x0000_i1058" DrawAspect="Content" ObjectID="_1397660060" r:id="rId77"/>
         </w:object>
       </w:r>
       <w:r>
@@ -3960,7 +4011,7 @@
           <v:shape id="_x0000_i1059" type="#_x0000_t75" style="width:435.65pt;height:114.9pt" o:ole="">
             <v:imagedata r:id="rId78" o:title=""/>
           </v:shape>
-          <o:OLEObject Type="Embed" ProgID="Equation.DSMT4" ShapeID="_x0000_i1059" DrawAspect="Content" ObjectID="_1397644187" r:id="rId79"/>
+          <o:OLEObject Type="Embed" ProgID="Equation.DSMT4" ShapeID="_x0000_i1059" DrawAspect="Content" ObjectID="_1397660061" r:id="rId79"/>
         </w:object>
       </w:r>
     </w:p>
@@ -3993,7 +4044,7 @@
           <v:shape id="_x0000_i1060" type="#_x0000_t75" style="width:6.45pt;height:12.15pt" o:ole="">
             <v:imagedata r:id="rId80" o:title=""/>
           </v:shape>
-          <o:OLEObject Type="Embed" ProgID="Equation.DSMT4" ShapeID="_x0000_i1060" DrawAspect="Content" ObjectID="_1397644188" r:id="rId81"/>
+          <o:OLEObject Type="Embed" ProgID="Equation.DSMT4" ShapeID="_x0000_i1060" DrawAspect="Content" ObjectID="_1397660062" r:id="rId81"/>
         </w:object>
       </w:r>
       <w:r>
@@ -4007,7 +4058,7 @@
           <v:shape id="_x0000_i1061" type="#_x0000_t75" style="width:14.95pt;height:18.2pt" o:ole="">
             <v:imagedata r:id="rId82" o:title=""/>
           </v:shape>
-          <o:OLEObject Type="Embed" ProgID="Equation.DSMT4" ShapeID="_x0000_i1061" DrawAspect="Content" ObjectID="_1397644189" r:id="rId83"/>
+          <o:OLEObject Type="Embed" ProgID="Equation.DSMT4" ShapeID="_x0000_i1061" DrawAspect="Content" ObjectID="_1397660063" r:id="rId83"/>
         </w:object>
       </w:r>
       <w:r>
@@ -4021,7 +4072,7 @@
           <v:shape id="_x0000_i1062" type="#_x0000_t75" style="width:29.55pt;height:14.15pt" o:ole="">
             <v:imagedata r:id="rId84" o:title=""/>
           </v:shape>
-          <o:OLEObject Type="Embed" ProgID="Equation.DSMT4" ShapeID="_x0000_i1062" DrawAspect="Content" ObjectID="_1397644190" r:id="rId85"/>
+          <o:OLEObject Type="Embed" ProgID="Equation.DSMT4" ShapeID="_x0000_i1062" DrawAspect="Content" ObjectID="_1397660064" r:id="rId85"/>
         </w:object>
       </w:r>
       <w:r>
@@ -4046,7 +4097,7 @@
           <v:shape id="_x0000_i1063" type="#_x0000_t75" style="width:200.2pt;height:19.8pt" o:ole="">
             <v:imagedata r:id="rId86" o:title=""/>
           </v:shape>
-          <o:OLEObject Type="Embed" ProgID="Equation.DSMT4" ShapeID="_x0000_i1063" DrawAspect="Content" ObjectID="_1397644191" r:id="rId87"/>
+          <o:OLEObject Type="Embed" ProgID="Equation.DSMT4" ShapeID="_x0000_i1063" DrawAspect="Content" ObjectID="_1397660065" r:id="rId87"/>
         </w:object>
       </w:r>
       <w:r>
@@ -4067,7 +4118,7 @@
           <v:shape id="_x0000_i1064" type="#_x0000_t75" style="width:99.1pt;height:15.35pt" o:ole="">
             <v:imagedata r:id="rId88" o:title=""/>
           </v:shape>
-          <o:OLEObject Type="Embed" ProgID="Equation.DSMT4" ShapeID="_x0000_i1064" DrawAspect="Content" ObjectID="_1397644192" r:id="rId89"/>
+          <o:OLEObject Type="Embed" ProgID="Equation.DSMT4" ShapeID="_x0000_i1064" DrawAspect="Content" ObjectID="_1397660066" r:id="rId89"/>
         </w:object>
       </w:r>
       <w:r>
@@ -4096,7 +4147,7 @@
           <v:shape id="_x0000_i1065" type="#_x0000_t75" style="width:436.45pt;height:32.75pt" o:ole="">
             <v:imagedata r:id="rId90" o:title=""/>
           </v:shape>
-          <o:OLEObject Type="Embed" ProgID="Equation.DSMT4" ShapeID="_x0000_i1065" DrawAspect="Content" ObjectID="_1397644193" r:id="rId91"/>
+          <o:OLEObject Type="Embed" ProgID="Equation.DSMT4" ShapeID="_x0000_i1065" DrawAspect="Content" ObjectID="_1397660067" r:id="rId91"/>
         </w:object>
       </w:r>
     </w:p>
@@ -4117,7 +4168,7 @@
           <v:shape id="_x0000_i1066" type="#_x0000_t75" style="width:86.95pt;height:18.6pt" o:ole="">
             <v:imagedata r:id="rId92" o:title=""/>
           </v:shape>
-          <o:OLEObject Type="Embed" ProgID="Equation.DSMT4" ShapeID="_x0000_i1066" DrawAspect="Content" ObjectID="_1397644194" r:id="rId93"/>
+          <o:OLEObject Type="Embed" ProgID="Equation.DSMT4" ShapeID="_x0000_i1066" DrawAspect="Content" ObjectID="_1397660068" r:id="rId93"/>
         </w:object>
       </w:r>
       <w:r>
@@ -4188,7 +4239,7 @@
           <v:shape id="_x0000_i1067" type="#_x0000_t75" style="width:115.7pt;height:58.65pt" o:ole="">
             <v:imagedata r:id="rId94" o:title=""/>
           </v:shape>
-          <o:OLEObject Type="Embed" ProgID="Equation.DSMT4" ShapeID="_x0000_i1067" DrawAspect="Content" ObjectID="_1397644195" r:id="rId95"/>
+          <o:OLEObject Type="Embed" ProgID="Equation.DSMT4" ShapeID="_x0000_i1067" DrawAspect="Content" ObjectID="_1397660069" r:id="rId95"/>
         </w:object>
       </w:r>
     </w:p>
@@ -4209,7 +4260,7 @@
           <v:shape id="_x0000_i1068" type="#_x0000_t75" style="width:57.85pt;height:18.2pt" o:ole="">
             <v:imagedata r:id="rId96" o:title=""/>
           </v:shape>
-          <o:OLEObject Type="Embed" ProgID="Equation.DSMT4" ShapeID="_x0000_i1068" DrawAspect="Content" ObjectID="_1397644196" r:id="rId97"/>
+          <o:OLEObject Type="Embed" ProgID="Equation.DSMT4" ShapeID="_x0000_i1068" DrawAspect="Content" ObjectID="_1397660070" r:id="rId97"/>
         </w:object>
       </w:r>
       <w:r>
@@ -4226,7 +4277,7 @@
           <v:shape id="_x0000_i1069" type="#_x0000_t75" style="width:27.9pt;height:15.35pt" o:ole="">
             <v:imagedata r:id="rId98" o:title=""/>
           </v:shape>
-          <o:OLEObject Type="Embed" ProgID="Equation.DSMT4" ShapeID="_x0000_i1069" DrawAspect="Content" ObjectID="_1397644197" r:id="rId99"/>
+          <o:OLEObject Type="Embed" ProgID="Equation.DSMT4" ShapeID="_x0000_i1069" DrawAspect="Content" ObjectID="_1397660071" r:id="rId99"/>
         </w:object>
       </w:r>
       <w:r>
@@ -4243,7 +4294,7 @@
           <v:shape id="_x0000_i1070" type="#_x0000_t75" style="width:19.4pt;height:19.8pt" o:ole="">
             <v:imagedata r:id="rId100" o:title=""/>
           </v:shape>
-          <o:OLEObject Type="Embed" ProgID="Equation.DSMT4" ShapeID="_x0000_i1070" DrawAspect="Content" ObjectID="_1397644198" r:id="rId101"/>
+          <o:OLEObject Type="Embed" ProgID="Equation.DSMT4" ShapeID="_x0000_i1070" DrawAspect="Content" ObjectID="_1397660072" r:id="rId101"/>
         </w:object>
       </w:r>
       <w:r>
@@ -4257,7 +4308,7 @@
           <v:shape id="_x0000_i1071" type="#_x0000_t75" style="width:18.6pt;height:19.4pt" o:ole="">
             <v:imagedata r:id="rId102" o:title=""/>
           </v:shape>
-          <o:OLEObject Type="Embed" ProgID="Equation.DSMT4" ShapeID="_x0000_i1071" DrawAspect="Content" ObjectID="_1397644199" r:id="rId103"/>
+          <o:OLEObject Type="Embed" ProgID="Equation.DSMT4" ShapeID="_x0000_i1071" DrawAspect="Content" ObjectID="_1397660073" r:id="rId103"/>
         </w:object>
       </w:r>
       <w:r>
@@ -4271,7 +4322,7 @@
           <v:shape id="_x0000_i1072" type="#_x0000_t75" style="width:19.4pt;height:19.8pt" o:ole="">
             <v:imagedata r:id="rId100" o:title=""/>
           </v:shape>
-          <o:OLEObject Type="Embed" ProgID="Equation.DSMT4" ShapeID="_x0000_i1072" DrawAspect="Content" ObjectID="_1397644200" r:id="rId104"/>
+          <o:OLEObject Type="Embed" ProgID="Equation.DSMT4" ShapeID="_x0000_i1072" DrawAspect="Content" ObjectID="_1397660074" r:id="rId104"/>
         </w:object>
       </w:r>
       <w:r>
@@ -4285,7 +4336,7 @@
           <v:shape id="_x0000_i1073" type="#_x0000_t75" style="width:27.9pt;height:15.35pt" o:ole="">
             <v:imagedata r:id="rId98" o:title=""/>
           </v:shape>
-          <o:OLEObject Type="Embed" ProgID="Equation.DSMT4" ShapeID="_x0000_i1073" DrawAspect="Content" ObjectID="_1397644201" r:id="rId105"/>
+          <o:OLEObject Type="Embed" ProgID="Equation.DSMT4" ShapeID="_x0000_i1073" DrawAspect="Content" ObjectID="_1397660075" r:id="rId105"/>
         </w:object>
       </w:r>
       <w:r>
@@ -4299,7 +4350,7 @@
           <v:shape id="_x0000_i1074" type="#_x0000_t75" style="width:86.95pt;height:21.85pt" o:ole="">
             <v:imagedata r:id="rId106" o:title=""/>
           </v:shape>
-          <o:OLEObject Type="Embed" ProgID="Equation.DSMT4" ShapeID="_x0000_i1074" DrawAspect="Content" ObjectID="_1397644202" r:id="rId107"/>
+          <o:OLEObject Type="Embed" ProgID="Equation.DSMT4" ShapeID="_x0000_i1074" DrawAspect="Content" ObjectID="_1397660076" r:id="rId107"/>
         </w:object>
       </w:r>
       <w:r>
@@ -4327,7 +4378,7 @@
           <v:shape id="_x0000_i1075" type="#_x0000_t75" style="width:162.2pt;height:19.8pt" o:ole="">
             <v:imagedata r:id="rId108" o:title=""/>
           </v:shape>
-          <o:OLEObject Type="Embed" ProgID="Equation.DSMT4" ShapeID="_x0000_i1075" DrawAspect="Content" ObjectID="_1397644203" r:id="rId109"/>
+          <o:OLEObject Type="Embed" ProgID="Equation.DSMT4" ShapeID="_x0000_i1075" DrawAspect="Content" ObjectID="_1397660077" r:id="rId109"/>
         </w:object>
       </w:r>
     </w:p>
@@ -4384,7 +4435,7 @@
           <v:shape id="_x0000_i1076" type="#_x0000_t75" style="width:12.15pt;height:10.9pt" o:ole="">
             <v:imagedata r:id="rId110" o:title=""/>
           </v:shape>
-          <o:OLEObject Type="Embed" ProgID="Equation.DSMT4" ShapeID="_x0000_i1076" DrawAspect="Content" ObjectID="_1397644204" r:id="rId111"/>
+          <o:OLEObject Type="Embed" ProgID="Equation.DSMT4" ShapeID="_x0000_i1076" DrawAspect="Content" ObjectID="_1397660078" r:id="rId111"/>
         </w:object>
       </w:r>
       <w:r>
@@ -4418,7 +4469,7 @@
           <v:shape id="_x0000_i1077" type="#_x0000_t75" style="width:77.65pt;height:18.2pt" o:ole="">
             <v:imagedata r:id="rId112" o:title=""/>
           </v:shape>
-          <o:OLEObject Type="Embed" ProgID="Equation.DSMT4" ShapeID="_x0000_i1077" DrawAspect="Content" ObjectID="_1397644205" r:id="rId113"/>
+          <o:OLEObject Type="Embed" ProgID="Equation.DSMT4" ShapeID="_x0000_i1077" DrawAspect="Content" ObjectID="_1397660079" r:id="rId113"/>
         </w:object>
       </w:r>
       <w:r>
@@ -4432,7 +4483,7 @@
           <v:shape id="_x0000_i1078" type="#_x0000_t75" style="width:34pt;height:15.35pt" o:ole="">
             <v:imagedata r:id="rId114" o:title=""/>
           </v:shape>
-          <o:OLEObject Type="Embed" ProgID="Equation.DSMT4" ShapeID="_x0000_i1078" DrawAspect="Content" ObjectID="_1397644206" r:id="rId115"/>
+          <o:OLEObject Type="Embed" ProgID="Equation.DSMT4" ShapeID="_x0000_i1078" DrawAspect="Content" ObjectID="_1397660080" r:id="rId115"/>
         </w:object>
       </w:r>
       <w:r>
@@ -4458,7 +4509,7 @@
           <v:shape id="_x0000_i1079" type="#_x0000_t75" style="width:19.4pt;height:19.8pt" o:ole="">
             <v:imagedata r:id="rId100" o:title=""/>
           </v:shape>
-          <o:OLEObject Type="Embed" ProgID="Equation.DSMT4" ShapeID="_x0000_i1079" DrawAspect="Content" ObjectID="_1397644207" r:id="rId116"/>
+          <o:OLEObject Type="Embed" ProgID="Equation.DSMT4" ShapeID="_x0000_i1079" DrawAspect="Content" ObjectID="_1397660081" r:id="rId116"/>
         </w:object>
       </w:r>
       <w:r>
@@ -4481,7 +4532,7 @@
           <v:shape id="_x0000_i1080" type="#_x0000_t75" style="width:41.25pt;height:15.35pt" o:ole="">
             <v:imagedata r:id="rId117" o:title=""/>
           </v:shape>
-          <o:OLEObject Type="Embed" ProgID="Equation.DSMT4" ShapeID="_x0000_i1080" DrawAspect="Content" ObjectID="_1397644208" r:id="rId118"/>
+          <o:OLEObject Type="Embed" ProgID="Equation.DSMT4" ShapeID="_x0000_i1080" DrawAspect="Content" ObjectID="_1397660082" r:id="rId118"/>
         </w:object>
       </w:r>
       <w:r>
@@ -4495,7 +4546,7 @@
           <v:shape id="_x0000_i1081" type="#_x0000_t75" style="width:18.6pt;height:19.4pt" o:ole="">
             <v:imagedata r:id="rId102" o:title=""/>
           </v:shape>
-          <o:OLEObject Type="Embed" ProgID="Equation.DSMT4" ShapeID="_x0000_i1081" DrawAspect="Content" ObjectID="_1397644209" r:id="rId119"/>
+          <o:OLEObject Type="Embed" ProgID="Equation.DSMT4" ShapeID="_x0000_i1081" DrawAspect="Content" ObjectID="_1397660083" r:id="rId119"/>
         </w:object>
       </w:r>
       <w:r>
@@ -4509,7 +4560,7 @@
           <v:shape id="_x0000_i1082" type="#_x0000_t75" style="width:39.25pt;height:15.35pt" o:ole="">
             <v:imagedata r:id="rId120" o:title=""/>
           </v:shape>
-          <o:OLEObject Type="Embed" ProgID="Equation.DSMT4" ShapeID="_x0000_i1082" DrawAspect="Content" ObjectID="_1397644210" r:id="rId121"/>
+          <o:OLEObject Type="Embed" ProgID="Equation.DSMT4" ShapeID="_x0000_i1082" DrawAspect="Content" ObjectID="_1397660084" r:id="rId121"/>
         </w:object>
       </w:r>
       <w:r>
@@ -4523,7 +4574,7 @@
           <v:shape id="_x0000_i1083" type="#_x0000_t75" style="width:19.4pt;height:19.8pt" o:ole="">
             <v:imagedata r:id="rId100" o:title=""/>
           </v:shape>
-          <o:OLEObject Type="Embed" ProgID="Equation.DSMT4" ShapeID="_x0000_i1083" DrawAspect="Content" ObjectID="_1397644211" r:id="rId122"/>
+          <o:OLEObject Type="Embed" ProgID="Equation.DSMT4" ShapeID="_x0000_i1083" DrawAspect="Content" ObjectID="_1397660085" r:id="rId122"/>
         </w:object>
       </w:r>
       <w:r>
@@ -4543,7 +4594,7 @@
           <v:shape id="_x0000_i1084" type="#_x0000_t75" style="width:18.6pt;height:19.4pt" o:ole="">
             <v:imagedata r:id="rId102" o:title=""/>
           </v:shape>
-          <o:OLEObject Type="Embed" ProgID="Equation.DSMT4" ShapeID="_x0000_i1084" DrawAspect="Content" ObjectID="_1397644212" r:id="rId123"/>
+          <o:OLEObject Type="Embed" ProgID="Equation.DSMT4" ShapeID="_x0000_i1084" DrawAspect="Content" ObjectID="_1397660086" r:id="rId123"/>
         </w:object>
       </w:r>
       <w:r>
@@ -4610,7 +4661,7 @@
           <v:shape id="_x0000_i1085" type="#_x0000_t75" style="width:148.45pt;height:56.65pt" o:ole="">
             <v:imagedata r:id="rId124" o:title=""/>
           </v:shape>
-          <o:OLEObject Type="Embed" ProgID="Equation.DSMT4" ShapeID="_x0000_i1085" DrawAspect="Content" ObjectID="_1397644213" r:id="rId125"/>
+          <o:OLEObject Type="Embed" ProgID="Equation.DSMT4" ShapeID="_x0000_i1085" DrawAspect="Content" ObjectID="_1397660087" r:id="rId125"/>
         </w:object>
       </w:r>
       <w:r>
@@ -4700,7 +4751,7 @@
           <v:shape id="_x0000_i1086" type="#_x0000_t75" style="width:171.9pt;height:56.65pt" o:ole="">
             <v:imagedata r:id="rId126" o:title=""/>
           </v:shape>
-          <o:OLEObject Type="Embed" ProgID="Equation.DSMT4" ShapeID="_x0000_i1086" DrawAspect="Content" ObjectID="_1397644214" r:id="rId127"/>
+          <o:OLEObject Type="Embed" ProgID="Equation.DSMT4" ShapeID="_x0000_i1086" DrawAspect="Content" ObjectID="_1397660088" r:id="rId127"/>
         </w:object>
       </w:r>
       <w:r>
@@ -4775,7 +4826,7 @@
           <v:shape id="_x0000_i1087" type="#_x0000_t75" style="width:193.35pt;height:84.15pt" o:ole="">
             <v:imagedata r:id="rId128" o:title=""/>
           </v:shape>
-          <o:OLEObject Type="Embed" ProgID="Equation.DSMT4" ShapeID="_x0000_i1087" DrawAspect="Content" ObjectID="_1397644215" r:id="rId129"/>
+          <o:OLEObject Type="Embed" ProgID="Equation.DSMT4" ShapeID="_x0000_i1087" DrawAspect="Content" ObjectID="_1397660089" r:id="rId129"/>
         </w:object>
       </w:r>
       <w:r>
@@ -4847,7 +4898,7 @@
           <v:shape id="_x0000_i1088" type="#_x0000_t75" style="width:39.25pt;height:15.35pt" o:ole="">
             <v:imagedata r:id="rId130" o:title=""/>
           </v:shape>
-          <o:OLEObject Type="Embed" ProgID="Equation.DSMT4" ShapeID="_x0000_i1088" DrawAspect="Content" ObjectID="_1397644216" r:id="rId131"/>
+          <o:OLEObject Type="Embed" ProgID="Equation.DSMT4" ShapeID="_x0000_i1088" DrawAspect="Content" ObjectID="_1397660090" r:id="rId131"/>
         </w:object>
       </w:r>
       <w:r>
@@ -4873,7 +4924,7 @@
           <v:shape id="_x0000_i1089" type="#_x0000_t75" style="width:19.4pt;height:19.8pt" o:ole="">
             <v:imagedata r:id="rId132" o:title=""/>
           </v:shape>
-          <o:OLEObject Type="Embed" ProgID="Equation.DSMT4" ShapeID="_x0000_i1089" DrawAspect="Content" ObjectID="_1397644217" r:id="rId133"/>
+          <o:OLEObject Type="Embed" ProgID="Equation.DSMT4" ShapeID="_x0000_i1089" DrawAspect="Content" ObjectID="_1397660091" r:id="rId133"/>
         </w:object>
       </w:r>
       <w:r>
@@ -4930,7 +4981,7 @@
           <v:shape id="_x0000_i1090" type="#_x0000_t75" style="width:9.7pt;height:14.15pt" o:ole="">
             <v:imagedata r:id="rId134" o:title=""/>
           </v:shape>
-          <o:OLEObject Type="Embed" ProgID="Equation.DSMT4" ShapeID="_x0000_i1090" DrawAspect="Content" ObjectID="_1397644218" r:id="rId135"/>
+          <o:OLEObject Type="Embed" ProgID="Equation.DSMT4" ShapeID="_x0000_i1090" DrawAspect="Content" ObjectID="_1397660092" r:id="rId135"/>
         </w:object>
       </w:r>
       <w:r>
@@ -4947,7 +4998,7 @@
           <v:shape id="_x0000_i1091" type="#_x0000_t75" style="width:21.85pt;height:17pt" o:ole="">
             <v:imagedata r:id="rId136" o:title=""/>
           </v:shape>
-          <o:OLEObject Type="Embed" ProgID="Equation.DSMT4" ShapeID="_x0000_i1091" DrawAspect="Content" ObjectID="_1397644219" r:id="rId137"/>
+          <o:OLEObject Type="Embed" ProgID="Equation.DSMT4" ShapeID="_x0000_i1091" DrawAspect="Content" ObjectID="_1397660093" r:id="rId137"/>
         </w:object>
       </w:r>
       <w:r>
@@ -5610,7 +5661,7 @@
           <v:shape id="_x0000_i1092" type="#_x0000_t75" style="width:18.6pt;height:19.4pt" o:ole="">
             <v:imagedata r:id="rId138" o:title=""/>
           </v:shape>
-          <o:OLEObject Type="Embed" ProgID="Equation.DSMT4" ShapeID="_x0000_i1092" DrawAspect="Content" ObjectID="_1397644220" r:id="rId139"/>
+          <o:OLEObject Type="Embed" ProgID="Equation.DSMT4" ShapeID="_x0000_i1092" DrawAspect="Content" ObjectID="_1397660094" r:id="rId139"/>
         </w:object>
       </w:r>
       <w:r>
@@ -5636,7 +5687,7 @@
           <v:shape id="_x0000_i1093" type="#_x0000_t75" style="width:12.55pt;height:18.2pt" o:ole="">
             <v:imagedata r:id="rId140" o:title=""/>
           </v:shape>
-          <o:OLEObject Type="Embed" ProgID="Equation.DSMT4" ShapeID="_x0000_i1093" DrawAspect="Content" ObjectID="_1397644221" r:id="rId141"/>
+          <o:OLEObject Type="Embed" ProgID="Equation.DSMT4" ShapeID="_x0000_i1093" DrawAspect="Content" ObjectID="_1397660095" r:id="rId141"/>
         </w:object>
       </w:r>
       <w:r>
@@ -5650,7 +5701,7 @@
           <v:shape id="_x0000_i1094" type="#_x0000_t75" style="width:13.35pt;height:18.2pt" o:ole="">
             <v:imagedata r:id="rId142" o:title=""/>
           </v:shape>
-          <o:OLEObject Type="Embed" ProgID="Equation.DSMT4" ShapeID="_x0000_i1094" DrawAspect="Content" ObjectID="_1397644222" r:id="rId143"/>
+          <o:OLEObject Type="Embed" ProgID="Equation.DSMT4" ShapeID="_x0000_i1094" DrawAspect="Content" ObjectID="_1397660096" r:id="rId143"/>
         </w:object>
       </w:r>
       <w:r>
@@ -5664,7 +5715,7 @@
           <v:shape id="_x0000_i1095" type="#_x0000_t75" style="width:12.15pt;height:17pt" o:ole="">
             <v:imagedata r:id="rId144" o:title=""/>
           </v:shape>
-          <o:OLEObject Type="Embed" ProgID="Equation.DSMT4" ShapeID="_x0000_i1095" DrawAspect="Content" ObjectID="_1397644223" r:id="rId145"/>
+          <o:OLEObject Type="Embed" ProgID="Equation.DSMT4" ShapeID="_x0000_i1095" DrawAspect="Content" ObjectID="_1397660097" r:id="rId145"/>
         </w:object>
       </w:r>
       <w:r>
@@ -5708,7 +5759,7 @@
           <v:shape id="_x0000_i1096" type="#_x0000_t75" style="width:12.55pt;height:18.2pt" o:ole="">
             <v:imagedata r:id="rId140" o:title=""/>
           </v:shape>
-          <o:OLEObject Type="Embed" ProgID="Equation.DSMT4" ShapeID="_x0000_i1096" DrawAspect="Content" ObjectID="_1397644224" r:id="rId146"/>
+          <o:OLEObject Type="Embed" ProgID="Equation.DSMT4" ShapeID="_x0000_i1096" DrawAspect="Content" ObjectID="_1397660098" r:id="rId146"/>
         </w:object>
       </w:r>
       <w:r>
@@ -5726,7 +5777,7 @@
           <v:shape id="_x0000_i1097" type="#_x0000_t75" style="width:13.35pt;height:18.2pt" o:ole="">
             <v:imagedata r:id="rId147" o:title=""/>
           </v:shape>
-          <o:OLEObject Type="Embed" ProgID="Equation.DSMT4" ShapeID="_x0000_i1097" DrawAspect="Content" ObjectID="_1397644225" r:id="rId148"/>
+          <o:OLEObject Type="Embed" ProgID="Equation.DSMT4" ShapeID="_x0000_i1097" DrawAspect="Content" ObjectID="_1397660099" r:id="rId148"/>
         </w:object>
       </w:r>
       <w:r>
@@ -5776,7 +5827,7 @@
           <v:shape id="_x0000_i1098" type="#_x0000_t75" style="width:15.35pt;height:18.2pt" o:ole="">
             <v:imagedata r:id="rId149" o:title=""/>
           </v:shape>
-          <o:OLEObject Type="Embed" ProgID="Equation.DSMT4" ShapeID="_x0000_i1098" DrawAspect="Content" ObjectID="_1397644226" r:id="rId150"/>
+          <o:OLEObject Type="Embed" ProgID="Equation.DSMT4" ShapeID="_x0000_i1098" DrawAspect="Content" ObjectID="_1397660100" r:id="rId150"/>
         </w:object>
       </w:r>
       <w:r>
@@ -5990,7 +6041,7 @@
           <v:shape id="_x0000_i1099" type="#_x0000_t75" style="width:32.75pt;height:15.35pt" o:ole="">
             <v:imagedata r:id="rId152" o:title=""/>
           </v:shape>
-          <o:OLEObject Type="Embed" ProgID="Equation.DSMT4" ShapeID="_x0000_i1099" DrawAspect="Content" ObjectID="_1397644227" r:id="rId153"/>
+          <o:OLEObject Type="Embed" ProgID="Equation.DSMT4" ShapeID="_x0000_i1099" DrawAspect="Content" ObjectID="_1397660101" r:id="rId153"/>
         </w:object>
       </w:r>
       <w:r>
@@ -6052,7 +6103,7 @@
           <v:shape id="_x0000_i1100" type="#_x0000_t75" style="width:10.9pt;height:14.15pt" o:ole="">
             <v:imagedata r:id="rId154" o:title=""/>
           </v:shape>
-          <o:OLEObject Type="Embed" ProgID="Equation.DSMT4" ShapeID="_x0000_i1100" DrawAspect="Content" ObjectID="_1397644228" r:id="rId155"/>
+          <o:OLEObject Type="Embed" ProgID="Equation.DSMT4" ShapeID="_x0000_i1100" DrawAspect="Content" ObjectID="_1397660102" r:id="rId155"/>
         </w:object>
       </w:r>
       <w:r>
@@ -6066,7 +6117,7 @@
           <v:shape id="_x0000_i1101" type="#_x0000_t75" style="width:10.9pt;height:12.55pt" o:ole="">
             <v:imagedata r:id="rId156" o:title=""/>
           </v:shape>
-          <o:OLEObject Type="Embed" ProgID="Equation.DSMT4" ShapeID="_x0000_i1101" DrawAspect="Content" ObjectID="_1397644229" r:id="rId157"/>
+          <o:OLEObject Type="Embed" ProgID="Equation.DSMT4" ShapeID="_x0000_i1101" DrawAspect="Content" ObjectID="_1397660103" r:id="rId157"/>
         </w:object>
       </w:r>
       <w:r>
@@ -6080,7 +6131,7 @@
           <v:shape id="_x0000_i1102" type="#_x0000_t75" style="width:9.7pt;height:14.15pt" o:ole="">
             <v:imagedata r:id="rId158" o:title=""/>
           </v:shape>
-          <o:OLEObject Type="Embed" ProgID="Equation.DSMT4" ShapeID="_x0000_i1102" DrawAspect="Content" ObjectID="_1397644230" r:id="rId159"/>
+          <o:OLEObject Type="Embed" ProgID="Equation.DSMT4" ShapeID="_x0000_i1102" DrawAspect="Content" ObjectID="_1397660104" r:id="rId159"/>
         </w:object>
       </w:r>
       <w:r>
@@ -6106,7 +6157,7 @@
           <v:shape id="_x0000_i1103" type="#_x0000_t75" style="width:10.9pt;height:18.2pt" o:ole="">
             <v:imagedata r:id="rId160" o:title=""/>
           </v:shape>
-          <o:OLEObject Type="Embed" ProgID="Equation.DSMT4" ShapeID="_x0000_i1103" DrawAspect="Content" ObjectID="_1397644231" r:id="rId161"/>
+          <o:OLEObject Type="Embed" ProgID="Equation.DSMT4" ShapeID="_x0000_i1103" DrawAspect="Content" ObjectID="_1397660105" r:id="rId161"/>
         </w:object>
       </w:r>
       <w:r>
@@ -6126,7 +6177,7 @@
           <v:shape id="_x0000_i1104" type="#_x0000_t75" style="width:12.15pt;height:18.6pt" o:ole="">
             <v:imagedata r:id="rId162" o:title=""/>
           </v:shape>
-          <o:OLEObject Type="Embed" ProgID="Equation.DSMT4" ShapeID="_x0000_i1104" DrawAspect="Content" ObjectID="_1397644232" r:id="rId163"/>
+          <o:OLEObject Type="Embed" ProgID="Equation.DSMT4" ShapeID="_x0000_i1104" DrawAspect="Content" ObjectID="_1397660106" r:id="rId163"/>
         </w:object>
       </w:r>
       <w:r>
@@ -6161,7 +6212,7 @@
           <v:shape id="_x0000_i1105" type="#_x0000_t75" style="width:8.9pt;height:10.9pt" o:ole="">
             <v:imagedata r:id="rId164" o:title=""/>
           </v:shape>
-          <o:OLEObject Type="Embed" ProgID="Equation.DSMT4" ShapeID="_x0000_i1105" DrawAspect="Content" ObjectID="_1397644233" r:id="rId165"/>
+          <o:OLEObject Type="Embed" ProgID="Equation.DSMT4" ShapeID="_x0000_i1105" DrawAspect="Content" ObjectID="_1397660107" r:id="rId165"/>
         </w:object>
       </w:r>
       <w:r>
@@ -6192,7 +6243,7 @@
           <v:shape id="_x0000_i1106" type="#_x0000_t75" style="width:91.8pt;height:18.2pt" o:ole="">
             <v:imagedata r:id="rId166" o:title=""/>
           </v:shape>
-          <o:OLEObject Type="Embed" ProgID="Equation.DSMT4" ShapeID="_x0000_i1106" DrawAspect="Content" ObjectID="_1397644234" r:id="rId167"/>
+          <o:OLEObject Type="Embed" ProgID="Equation.DSMT4" ShapeID="_x0000_i1106" DrawAspect="Content" ObjectID="_1397660108" r:id="rId167"/>
         </w:object>
       </w:r>
       <w:r>
@@ -6206,7 +6257,7 @@
           <v:shape id="_x0000_i1107" type="#_x0000_t75" style="width:99.1pt;height:18.6pt" o:ole="">
             <v:imagedata r:id="rId168" o:title=""/>
           </v:shape>
-          <o:OLEObject Type="Embed" ProgID="Equation.DSMT4" ShapeID="_x0000_i1107" DrawAspect="Content" ObjectID="_1397644235" r:id="rId169"/>
+          <o:OLEObject Type="Embed" ProgID="Equation.DSMT4" ShapeID="_x0000_i1107" DrawAspect="Content" ObjectID="_1397660109" r:id="rId169"/>
         </w:object>
       </w:r>
       <w:r>
@@ -6226,7 +6277,7 @@
           <v:shape id="_x0000_i1108" type="#_x0000_t75" style="width:32.75pt;height:15.35pt" o:ole="">
             <v:imagedata r:id="rId152" o:title=""/>
           </v:shape>
-          <o:OLEObject Type="Embed" ProgID="Equation.DSMT4" ShapeID="_x0000_i1108" DrawAspect="Content" ObjectID="_1397644236" r:id="rId170"/>
+          <o:OLEObject Type="Embed" ProgID="Equation.DSMT4" ShapeID="_x0000_i1108" DrawAspect="Content" ObjectID="_1397660110" r:id="rId170"/>
         </w:object>
       </w:r>
       <w:r>
@@ -6257,7 +6308,7 @@
           <v:shape id="_x0000_i1109" type="#_x0000_t75" style="width:116.9pt;height:55pt" o:ole="">
             <v:imagedata r:id="rId171" o:title=""/>
           </v:shape>
-          <o:OLEObject Type="Embed" ProgID="Equation.DSMT4" ShapeID="_x0000_i1109" DrawAspect="Content" ObjectID="_1397644237" r:id="rId172"/>
+          <o:OLEObject Type="Embed" ProgID="Equation.DSMT4" ShapeID="_x0000_i1109" DrawAspect="Content" ObjectID="_1397660111" r:id="rId172"/>
         </w:object>
       </w:r>
       <w:r>
@@ -6329,7 +6380,7 @@
           <v:shape id="_x0000_i1110" type="#_x0000_t75" style="width:9.7pt;height:10.9pt" o:ole="">
             <v:imagedata r:id="rId173" o:title=""/>
           </v:shape>
-          <o:OLEObject Type="Embed" ProgID="Equation.DSMT4" ShapeID="_x0000_i1110" DrawAspect="Content" ObjectID="_1397644238" r:id="rId174"/>
+          <o:OLEObject Type="Embed" ProgID="Equation.DSMT4" ShapeID="_x0000_i1110" DrawAspect="Content" ObjectID="_1397660112" r:id="rId174"/>
         </w:object>
       </w:r>
       <w:r>
@@ -6360,7 +6411,7 @@
           <v:shape id="_x0000_i1111" type="#_x0000_t75" style="width:147.25pt;height:42.45pt" o:ole="">
             <v:imagedata r:id="rId175" o:title=""/>
           </v:shape>
-          <o:OLEObject Type="Embed" ProgID="Equation.DSMT4" ShapeID="_x0000_i1111" DrawAspect="Content" ObjectID="_1397644239" r:id="rId176"/>
+          <o:OLEObject Type="Embed" ProgID="Equation.DSMT4" ShapeID="_x0000_i1111" DrawAspect="Content" ObjectID="_1397660113" r:id="rId176"/>
         </w:object>
       </w:r>
     </w:p>
@@ -6438,7 +6489,7 @@
           <v:shape id="_x0000_i1112" type="#_x0000_t75" style="width:18.6pt;height:19.4pt" o:ole="">
             <v:imagedata r:id="rId177" o:title=""/>
           </v:shape>
-          <o:OLEObject Type="Embed" ProgID="Equation.DSMT4" ShapeID="_x0000_i1112" DrawAspect="Content" ObjectID="_1397644240" r:id="rId178"/>
+          <o:OLEObject Type="Embed" ProgID="Equation.DSMT4" ShapeID="_x0000_i1112" DrawAspect="Content" ObjectID="_1397660114" r:id="rId178"/>
         </w:object>
       </w:r>
       <w:r>
@@ -6458,7 +6509,7 @@
           <v:shape id="_x0000_i1113" type="#_x0000_t75" style="width:12.55pt;height:18.2pt" o:ole="">
             <v:imagedata r:id="rId179" o:title=""/>
           </v:shape>
-          <o:OLEObject Type="Embed" ProgID="Equation.DSMT4" ShapeID="_x0000_i1113" DrawAspect="Content" ObjectID="_1397644241" r:id="rId180"/>
+          <o:OLEObject Type="Embed" ProgID="Equation.DSMT4" ShapeID="_x0000_i1113" DrawAspect="Content" ObjectID="_1397660115" r:id="rId180"/>
         </w:object>
       </w:r>
       <w:r>
@@ -6472,7 +6523,7 @@
           <v:shape id="_x0000_i1114" type="#_x0000_t75" style="width:13.35pt;height:18.2pt" o:ole="">
             <v:imagedata r:id="rId181" o:title=""/>
           </v:shape>
-          <o:OLEObject Type="Embed" ProgID="Equation.DSMT4" ShapeID="_x0000_i1114" DrawAspect="Content" ObjectID="_1397644242" r:id="rId182"/>
+          <o:OLEObject Type="Embed" ProgID="Equation.DSMT4" ShapeID="_x0000_i1114" DrawAspect="Content" ObjectID="_1397660116" r:id="rId182"/>
         </w:object>
       </w:r>
       <w:r>
@@ -6505,7 +6556,7 @@
           <v:shape id="_x0000_i1115" type="#_x0000_t75" style="width:12.55pt;height:18.2pt" o:ole="">
             <v:imagedata r:id="rId183" o:title=""/>
           </v:shape>
-          <o:OLEObject Type="Embed" ProgID="Equation.DSMT4" ShapeID="_x0000_i1115" DrawAspect="Content" ObjectID="_1397644243" r:id="rId184"/>
+          <o:OLEObject Type="Embed" ProgID="Equation.DSMT4" ShapeID="_x0000_i1115" DrawAspect="Content" ObjectID="_1397660117" r:id="rId184"/>
         </w:object>
       </w:r>
       <w:r>
@@ -6837,7 +6888,7 @@
           <v:shape id="_x0000_i1116" type="#_x0000_t75" style="width:18.6pt;height:19.8pt" o:ole="">
             <v:imagedata r:id="rId186" o:title=""/>
           </v:shape>
-          <o:OLEObject Type="Embed" ProgID="Equation.DSMT4" ShapeID="_x0000_i1116" DrawAspect="Content" ObjectID="_1397644244" r:id="rId187"/>
+          <o:OLEObject Type="Embed" ProgID="Equation.DSMT4" ShapeID="_x0000_i1116" DrawAspect="Content" ObjectID="_1397660118" r:id="rId187"/>
         </w:object>
       </w:r>
       <w:r>
@@ -6913,7 +6964,7 @@
           <v:shape id="_x0000_i1117" type="#_x0000_t75" style="width:63.1pt;height:18.2pt" o:ole="">
             <v:imagedata r:id="rId188" o:title=""/>
           </v:shape>
-          <o:OLEObject Type="Embed" ProgID="Equation.DSMT4" ShapeID="_x0000_i1117" DrawAspect="Content" ObjectID="_1397644245" r:id="rId189"/>
+          <o:OLEObject Type="Embed" ProgID="Equation.DSMT4" ShapeID="_x0000_i1117" DrawAspect="Content" ObjectID="_1397660119" r:id="rId189"/>
         </w:object>
       </w:r>
       <w:r>
@@ -7139,7 +7190,7 @@
           <v:shape id="_x0000_i1118" type="#_x0000_t75" style="width:18.6pt;height:19.4pt" o:ole="">
             <v:imagedata r:id="rId191" o:title=""/>
           </v:shape>
-          <o:OLEObject Type="Embed" ProgID="Equation.DSMT4" ShapeID="_x0000_i1118" DrawAspect="Content" ObjectID="_1397644246" r:id="rId192"/>
+          <o:OLEObject Type="Embed" ProgID="Equation.DSMT4" ShapeID="_x0000_i1118" DrawAspect="Content" ObjectID="_1397660120" r:id="rId192"/>
         </w:object>
       </w:r>
       <w:r>
@@ -7254,7 +7305,7 @@
           <v:shape id="_x0000_i1119" type="#_x0000_t75" style="width:18.6pt;height:19.4pt" o:ole="">
             <v:imagedata r:id="rId191" o:title=""/>
           </v:shape>
-          <o:OLEObject Type="Embed" ProgID="Equation.DSMT4" ShapeID="_x0000_i1119" DrawAspect="Content" ObjectID="_1397644247" r:id="rId193"/>
+          <o:OLEObject Type="Embed" ProgID="Equation.DSMT4" ShapeID="_x0000_i1119" DrawAspect="Content" ObjectID="_1397660121" r:id="rId193"/>
         </w:object>
       </w:r>
       <w:r>
@@ -7319,7 +7370,7 @@
           <v:shape id="_x0000_i1120" type="#_x0000_t75" style="width:12.55pt;height:18.2pt" o:ole="">
             <v:imagedata r:id="rId194" o:title=""/>
           </v:shape>
-          <o:OLEObject Type="Embed" ProgID="Equation.DSMT4" ShapeID="_x0000_i1120" DrawAspect="Content" ObjectID="_1397644248" r:id="rId195"/>
+          <o:OLEObject Type="Embed" ProgID="Equation.DSMT4" ShapeID="_x0000_i1120" DrawAspect="Content" ObjectID="_1397660122" r:id="rId195"/>
         </w:object>
       </w:r>
       <w:r>
@@ -7333,7 +7384,7 @@
           <v:shape id="_x0000_i1121" type="#_x0000_t75" style="width:12.55pt;height:18.2pt" o:ole="">
             <v:imagedata r:id="rId196" o:title=""/>
           </v:shape>
-          <o:OLEObject Type="Embed" ProgID="Equation.DSMT4" ShapeID="_x0000_i1121" DrawAspect="Content" ObjectID="_1397644249" r:id="rId197"/>
+          <o:OLEObject Type="Embed" ProgID="Equation.DSMT4" ShapeID="_x0000_i1121" DrawAspect="Content" ObjectID="_1397660123" r:id="rId197"/>
         </w:object>
       </w:r>
       <w:r>
@@ -7347,7 +7398,7 @@
           <v:shape id="_x0000_i1122" type="#_x0000_t75" style="width:12.55pt;height:18.2pt" o:ole="">
             <v:imagedata r:id="rId194" o:title=""/>
           </v:shape>
-          <o:OLEObject Type="Embed" ProgID="Equation.DSMT4" ShapeID="_x0000_i1122" DrawAspect="Content" ObjectID="_1397644250" r:id="rId198"/>
+          <o:OLEObject Type="Embed" ProgID="Equation.DSMT4" ShapeID="_x0000_i1122" DrawAspect="Content" ObjectID="_1397660124" r:id="rId198"/>
         </w:object>
       </w:r>
       <w:r>
@@ -7373,7 +7424,7 @@
           <v:shape id="_x0000_i1123" type="#_x0000_t75" style="width:12.55pt;height:18.2pt" o:ole="">
             <v:imagedata r:id="rId196" o:title=""/>
           </v:shape>
-          <o:OLEObject Type="Embed" ProgID="Equation.DSMT4" ShapeID="_x0000_i1123" DrawAspect="Content" ObjectID="_1397644251" r:id="rId199"/>
+          <o:OLEObject Type="Embed" ProgID="Equation.DSMT4" ShapeID="_x0000_i1123" DrawAspect="Content" ObjectID="_1397660125" r:id="rId199"/>
         </w:object>
       </w:r>
       <w:r>
@@ -7396,7 +7447,7 @@
           <v:shape id="_x0000_i1124" type="#_x0000_t75" style="width:13.35pt;height:18.2pt" o:ole="">
             <v:imagedata r:id="rId200" o:title=""/>
           </v:shape>
-          <o:OLEObject Type="Embed" ProgID="Equation.DSMT4" ShapeID="_x0000_i1124" DrawAspect="Content" ObjectID="_1397644252" r:id="rId201"/>
+          <o:OLEObject Type="Embed" ProgID="Equation.DSMT4" ShapeID="_x0000_i1124" DrawAspect="Content" ObjectID="_1397660126" r:id="rId201"/>
         </w:object>
       </w:r>
       <w:r>
@@ -7427,7 +7478,7 @@
           <v:shape id="_x0000_i1125" type="#_x0000_t75" style="width:18.6pt;height:19.4pt" o:ole="">
             <v:imagedata r:id="rId202" o:title=""/>
           </v:shape>
-          <o:OLEObject Type="Embed" ProgID="Equation.DSMT4" ShapeID="_x0000_i1125" DrawAspect="Content" ObjectID="_1397644253" r:id="rId203"/>
+          <o:OLEObject Type="Embed" ProgID="Equation.DSMT4" ShapeID="_x0000_i1125" DrawAspect="Content" ObjectID="_1397660127" r:id="rId203"/>
         </w:object>
       </w:r>
       <w:r>
@@ -7450,7 +7501,7 @@
           <v:shape id="_x0000_i1126" type="#_x0000_t75" style="width:12.15pt;height:12.55pt" o:ole="">
             <v:imagedata r:id="rId204" o:title=""/>
           </v:shape>
-          <o:OLEObject Type="Embed" ProgID="Equation.DSMT4" ShapeID="_x0000_i1126" DrawAspect="Content" ObjectID="_1397644254" r:id="rId205"/>
+          <o:OLEObject Type="Embed" ProgID="Equation.DSMT4" ShapeID="_x0000_i1126" DrawAspect="Content" ObjectID="_1397660128" r:id="rId205"/>
         </w:object>
       </w:r>
       <w:r>
@@ -7467,7 +7518,7 @@
           <v:shape id="_x0000_i1127" type="#_x0000_t75" style="width:9.7pt;height:14.15pt" o:ole="">
             <v:imagedata r:id="rId206" o:title=""/>
           </v:shape>
-          <o:OLEObject Type="Embed" ProgID="Equation.DSMT4" ShapeID="_x0000_i1127" DrawAspect="Content" ObjectID="_1397644255" r:id="rId207"/>
+          <o:OLEObject Type="Embed" ProgID="Equation.DSMT4" ShapeID="_x0000_i1127" DrawAspect="Content" ObjectID="_1397660129" r:id="rId207"/>
         </w:object>
       </w:r>
       <w:r>
@@ -7481,7 +7532,7 @@
           <v:shape id="_x0000_i1128" type="#_x0000_t75" style="width:9.7pt;height:15.35pt" o:ole="">
             <v:imagedata r:id="rId208" o:title=""/>
           </v:shape>
-          <o:OLEObject Type="Embed" ProgID="Equation.DSMT4" ShapeID="_x0000_i1128" DrawAspect="Content" ObjectID="_1397644256" r:id="rId209"/>
+          <o:OLEObject Type="Embed" ProgID="Equation.DSMT4" ShapeID="_x0000_i1128" DrawAspect="Content" ObjectID="_1397660130" r:id="rId209"/>
         </w:object>
       </w:r>
       <w:r>
@@ -7528,7 +7579,7 @@
           <v:shape id="_x0000_i1129" type="#_x0000_t75" style="width:18.6pt;height:19.4pt" o:ole="">
             <v:imagedata r:id="rId210" o:title=""/>
           </v:shape>
-          <o:OLEObject Type="Embed" ProgID="Equation.DSMT4" ShapeID="_x0000_i1129" DrawAspect="Content" ObjectID="_1397644257" r:id="rId211"/>
+          <o:OLEObject Type="Embed" ProgID="Equation.DSMT4" ShapeID="_x0000_i1129" DrawAspect="Content" ObjectID="_1397660131" r:id="rId211"/>
         </w:object>
       </w:r>
       <w:r>
@@ -7542,7 +7593,7 @@
           <v:shape id="_x0000_i1130" type="#_x0000_t75" style="width:18.6pt;height:19.4pt" o:ole="">
             <v:imagedata r:id="rId191" o:title=""/>
           </v:shape>
-          <o:OLEObject Type="Embed" ProgID="Equation.DSMT4" ShapeID="_x0000_i1130" DrawAspect="Content" ObjectID="_1397644258" r:id="rId212"/>
+          <o:OLEObject Type="Embed" ProgID="Equation.DSMT4" ShapeID="_x0000_i1130" DrawAspect="Content" ObjectID="_1397660132" r:id="rId212"/>
         </w:object>
       </w:r>
       <w:r>
@@ -7595,7 +7646,7 @@
           <v:shape id="_x0000_i1131" type="#_x0000_t75" style="width:12.15pt;height:12.55pt" o:ole="">
             <v:imagedata r:id="rId204" o:title=""/>
           </v:shape>
-          <o:OLEObject Type="Embed" ProgID="Equation.DSMT4" ShapeID="_x0000_i1131" DrawAspect="Content" ObjectID="_1397644259" r:id="rId213"/>
+          <o:OLEObject Type="Embed" ProgID="Equation.DSMT4" ShapeID="_x0000_i1131" DrawAspect="Content" ObjectID="_1397660133" r:id="rId213"/>
         </w:object>
       </w:r>
       <w:r>
@@ -7617,7 +7668,7 @@
           <v:shape id="_x0000_i1132" type="#_x0000_t75" style="width:12.55pt;height:18.2pt" o:ole="">
             <v:imagedata r:id="rId214" o:title=""/>
           </v:shape>
-          <o:OLEObject Type="Embed" ProgID="Equation.DSMT4" ShapeID="_x0000_i1132" DrawAspect="Content" ObjectID="_1397644260" r:id="rId215"/>
+          <o:OLEObject Type="Embed" ProgID="Equation.DSMT4" ShapeID="_x0000_i1132" DrawAspect="Content" ObjectID="_1397660134" r:id="rId215"/>
         </w:object>
       </w:r>
       <w:r>
@@ -7631,7 +7682,7 @@
           <v:shape id="_x0000_i1133" type="#_x0000_t75" style="width:12.55pt;height:18.2pt" o:ole="">
             <v:imagedata r:id="rId194" o:title=""/>
           </v:shape>
-          <o:OLEObject Type="Embed" ProgID="Equation.DSMT4" ShapeID="_x0000_i1133" DrawAspect="Content" ObjectID="_1397644261" r:id="rId216"/>
+          <o:OLEObject Type="Embed" ProgID="Equation.DSMT4" ShapeID="_x0000_i1133" DrawAspect="Content" ObjectID="_1397660135" r:id="rId216"/>
         </w:object>
       </w:r>
       <w:r>
@@ -7657,7 +7708,7 @@
           <v:shape id="_x0000_i1134" type="#_x0000_t75" style="width:9.7pt;height:14.15pt" o:ole="">
             <v:imagedata r:id="rId206" o:title=""/>
           </v:shape>
-          <o:OLEObject Type="Embed" ProgID="Equation.DSMT4" ShapeID="_x0000_i1134" DrawAspect="Content" ObjectID="_1397644262" r:id="rId217"/>
+          <o:OLEObject Type="Embed" ProgID="Equation.DSMT4" ShapeID="_x0000_i1134" DrawAspect="Content" ObjectID="_1397660136" r:id="rId217"/>
         </w:object>
       </w:r>
       <w:r>
@@ -7671,7 +7722,7 @@
           <v:shape id="_x0000_i1135" type="#_x0000_t75" style="width:12.55pt;height:18.2pt" o:ole="">
             <v:imagedata r:id="rId194" o:title=""/>
           </v:shape>
-          <o:OLEObject Type="Embed" ProgID="Equation.DSMT4" ShapeID="_x0000_i1135" DrawAspect="Content" ObjectID="_1397644263" r:id="rId218"/>
+          <o:OLEObject Type="Embed" ProgID="Equation.DSMT4" ShapeID="_x0000_i1135" DrawAspect="Content" ObjectID="_1397660137" r:id="rId218"/>
         </w:object>
       </w:r>
       <w:r>
@@ -7697,7 +7748,7 @@
           <v:shape id="_x0000_i1136" type="#_x0000_t75" style="width:9.7pt;height:15.35pt" o:ole="">
             <v:imagedata r:id="rId208" o:title=""/>
           </v:shape>
-          <o:OLEObject Type="Embed" ProgID="Equation.DSMT4" ShapeID="_x0000_i1136" DrawAspect="Content" ObjectID="_1397644264" r:id="rId219"/>
+          <o:OLEObject Type="Embed" ProgID="Equation.DSMT4" ShapeID="_x0000_i1136" DrawAspect="Content" ObjectID="_1397660138" r:id="rId219"/>
         </w:object>
       </w:r>
       <w:r>
@@ -7711,7 +7762,7 @@
           <v:shape id="_x0000_i1137" type="#_x0000_t75" style="width:13.35pt;height:18.2pt" o:ole="">
             <v:imagedata r:id="rId200" o:title=""/>
           </v:shape>
-          <o:OLEObject Type="Embed" ProgID="Equation.DSMT4" ShapeID="_x0000_i1137" DrawAspect="Content" ObjectID="_1397644265" r:id="rId220"/>
+          <o:OLEObject Type="Embed" ProgID="Equation.DSMT4" ShapeID="_x0000_i1137" DrawAspect="Content" ObjectID="_1397660139" r:id="rId220"/>
         </w:object>
       </w:r>
       <w:r>
@@ -7725,7 +7776,7 @@
           <v:shape id="_x0000_i1138" type="#_x0000_t75" style="width:22.65pt;height:18.2pt" o:ole="">
             <v:imagedata r:id="rId221" o:title=""/>
           </v:shape>
-          <o:OLEObject Type="Embed" ProgID="Equation.DSMT4" ShapeID="_x0000_i1138" DrawAspect="Content" ObjectID="_1397644266" r:id="rId222"/>
+          <o:OLEObject Type="Embed" ProgID="Equation.DSMT4" ShapeID="_x0000_i1138" DrawAspect="Content" ObjectID="_1397660140" r:id="rId222"/>
         </w:object>
       </w:r>
     </w:p>
@@ -7747,7 +7798,7 @@
           <v:shape id="_x0000_i1139" type="#_x0000_t75" style="width:18.6pt;height:19.8pt" o:ole="">
             <v:imagedata r:id="rId186" o:title=""/>
           </v:shape>
-          <o:OLEObject Type="Embed" ProgID="Equation.DSMT4" ShapeID="_x0000_i1139" DrawAspect="Content" ObjectID="_1397644267" r:id="rId223"/>
+          <o:OLEObject Type="Embed" ProgID="Equation.DSMT4" ShapeID="_x0000_i1139" DrawAspect="Content" ObjectID="_1397660141" r:id="rId223"/>
         </w:object>
       </w:r>
       <w:r>
@@ -7770,7 +7821,7 @@
           <v:shape id="_x0000_i1140" type="#_x0000_t75" style="width:18.6pt;height:19.4pt" o:ole="">
             <v:imagedata r:id="rId191" o:title=""/>
           </v:shape>
-          <o:OLEObject Type="Embed" ProgID="Equation.DSMT4" ShapeID="_x0000_i1140" DrawAspect="Content" ObjectID="_1397644268" r:id="rId224"/>
+          <o:OLEObject Type="Embed" ProgID="Equation.DSMT4" ShapeID="_x0000_i1140" DrawAspect="Content" ObjectID="_1397660142" r:id="rId224"/>
         </w:object>
       </w:r>
       <w:r>
@@ -7798,7 +7849,7 @@
           <v:shape id="_x0000_i1141" type="#_x0000_t75" style="width:396.4pt;height:56.65pt" o:ole="">
             <v:imagedata r:id="rId225" o:title=""/>
           </v:shape>
-          <o:OLEObject Type="Embed" ProgID="Equation.DSMT4" ShapeID="_x0000_i1141" DrawAspect="Content" ObjectID="_1397644269" r:id="rId226"/>
+          <o:OLEObject Type="Embed" ProgID="Equation.DSMT4" ShapeID="_x0000_i1141" DrawAspect="Content" ObjectID="_1397660143" r:id="rId226"/>
         </w:object>
       </w:r>
       <w:r>
@@ -7862,7 +7913,7 @@
           <v:shape id="_x0000_i1142" type="#_x0000_t75" style="width:32.75pt;height:14.15pt" o:ole="">
             <v:imagedata r:id="rId227" o:title=""/>
           </v:shape>
-          <o:OLEObject Type="Embed" ProgID="Equation.DSMT4" ShapeID="_x0000_i1142" DrawAspect="Content" ObjectID="_1397644270" r:id="rId228"/>
+          <o:OLEObject Type="Embed" ProgID="Equation.DSMT4" ShapeID="_x0000_i1142" DrawAspect="Content" ObjectID="_1397660144" r:id="rId228"/>
         </w:object>
       </w:r>
       <w:r>
@@ -7882,7 +7933,7 @@
           <v:shape id="_x0000_i1143" type="#_x0000_t75" style="width:18.6pt;height:19.4pt" o:ole="">
             <v:imagedata r:id="rId229" o:title=""/>
           </v:shape>
-          <o:OLEObject Type="Embed" ProgID="Equation.DSMT4" ShapeID="_x0000_i1143" DrawAspect="Content" ObjectID="_1397644271" r:id="rId230"/>
+          <o:OLEObject Type="Embed" ProgID="Equation.DSMT4" ShapeID="_x0000_i1143" DrawAspect="Content" ObjectID="_1397660145" r:id="rId230"/>
         </w:object>
       </w:r>
       <w:r>
@@ -7899,7 +7950,7 @@
           <v:shape id="_x0000_i1144" type="#_x0000_t75" style="width:18.6pt;height:19.4pt" o:ole="">
             <v:imagedata r:id="rId229" o:title=""/>
           </v:shape>
-          <o:OLEObject Type="Embed" ProgID="Equation.DSMT4" ShapeID="_x0000_i1144" DrawAspect="Content" ObjectID="_1397644272" r:id="rId231"/>
+          <o:OLEObject Type="Embed" ProgID="Equation.DSMT4" ShapeID="_x0000_i1144" DrawAspect="Content" ObjectID="_1397660146" r:id="rId231"/>
         </w:object>
       </w:r>
       <w:r>
@@ -7913,7 +7964,7 @@
           <v:shape id="_x0000_i1145" type="#_x0000_t75" style="width:18.6pt;height:19.8pt" o:ole="">
             <v:imagedata r:id="rId186" o:title=""/>
           </v:shape>
-          <o:OLEObject Type="Embed" ProgID="Equation.DSMT4" ShapeID="_x0000_i1145" DrawAspect="Content" ObjectID="_1397644273" r:id="rId232"/>
+          <o:OLEObject Type="Embed" ProgID="Equation.DSMT4" ShapeID="_x0000_i1145" DrawAspect="Content" ObjectID="_1397660147" r:id="rId232"/>
         </w:object>
       </w:r>
       <w:r>
@@ -7967,7 +8018,7 @@
           <v:shape id="_x0000_i1146" type="#_x0000_t75" style="width:66.35pt;height:18.6pt" o:ole="">
             <v:imagedata r:id="rId233" o:title=""/>
           </v:shape>
-          <o:OLEObject Type="Embed" ProgID="Equation.DSMT4" ShapeID="_x0000_i1146" DrawAspect="Content" ObjectID="_1397644274" r:id="rId234"/>
+          <o:OLEObject Type="Embed" ProgID="Equation.DSMT4" ShapeID="_x0000_i1146" DrawAspect="Content" ObjectID="_1397660148" r:id="rId234"/>
         </w:object>
       </w:r>
       <w:r>
@@ -8008,7 +8059,7 @@
           <v:shape id="_x0000_i1147" type="#_x0000_t75" style="width:63.1pt;height:18.2pt" o:ole="">
             <v:imagedata r:id="rId188" o:title=""/>
           </v:shape>
-          <o:OLEObject Type="Embed" ProgID="Equation.DSMT4" ShapeID="_x0000_i1147" DrawAspect="Content" ObjectID="_1397644275" r:id="rId235"/>
+          <o:OLEObject Type="Embed" ProgID="Equation.DSMT4" ShapeID="_x0000_i1147" DrawAspect="Content" ObjectID="_1397660149" r:id="rId235"/>
         </w:object>
       </w:r>
       <w:r>
@@ -8052,7 +8103,7 @@
           <v:shape id="_x0000_i1148" type="#_x0000_t75" style="width:18.6pt;height:19.8pt" o:ole="">
             <v:imagedata r:id="rId186" o:title=""/>
           </v:shape>
-          <o:OLEObject Type="Embed" ProgID="Equation.DSMT4" ShapeID="_x0000_i1148" DrawAspect="Content" ObjectID="_1397644276" r:id="rId236"/>
+          <o:OLEObject Type="Embed" ProgID="Equation.DSMT4" ShapeID="_x0000_i1148" DrawAspect="Content" ObjectID="_1397660150" r:id="rId236"/>
         </w:object>
       </w:r>
       <w:r>
@@ -8066,7 +8117,7 @@
           <v:shape id="_x0000_i1149" type="#_x0000_t75" style="width:18.6pt;height:19.4pt" o:ole="">
             <v:imagedata r:id="rId229" o:title=""/>
           </v:shape>
-          <o:OLEObject Type="Embed" ProgID="Equation.DSMT4" ShapeID="_x0000_i1149" DrawAspect="Content" ObjectID="_1397644277" r:id="rId237"/>
+          <o:OLEObject Type="Embed" ProgID="Equation.DSMT4" ShapeID="_x0000_i1149" DrawAspect="Content" ObjectID="_1397660151" r:id="rId237"/>
         </w:object>
       </w:r>
       <w:r>
@@ -8088,7 +8139,7 @@
           <v:shape id="_x0000_i1150" type="#_x0000_t75" style="width:82.9pt;height:87.35pt" o:ole="">
             <v:imagedata r:id="rId238" o:title=""/>
           </v:shape>
-          <o:OLEObject Type="Embed" ProgID="Equation.DSMT4" ShapeID="_x0000_i1150" DrawAspect="Content" ObjectID="_1397644278" r:id="rId239"/>
+          <o:OLEObject Type="Embed" ProgID="Equation.DSMT4" ShapeID="_x0000_i1150" DrawAspect="Content" ObjectID="_1397660152" r:id="rId239"/>
         </w:object>
       </w:r>
       <w:r>
@@ -8152,7 +8203,7 @@
           <v:shape id="_x0000_i1151" type="#_x0000_t75" style="width:18.6pt;height:19.8pt" o:ole="">
             <v:imagedata r:id="rId186" o:title=""/>
           </v:shape>
-          <o:OLEObject Type="Embed" ProgID="Equation.DSMT4" ShapeID="_x0000_i1151" DrawAspect="Content" ObjectID="_1397644279" r:id="rId240"/>
+          <o:OLEObject Type="Embed" ProgID="Equation.DSMT4" ShapeID="_x0000_i1151" DrawAspect="Content" ObjectID="_1397660153" r:id="rId240"/>
         </w:object>
       </w:r>
       <w:r>
@@ -8166,7 +8217,7 @@
           <v:shape id="_x0000_i1152" type="#_x0000_t75" style="width:18.6pt;height:19.4pt" o:ole="">
             <v:imagedata r:id="rId191" o:title=""/>
           </v:shape>
-          <o:OLEObject Type="Embed" ProgID="Equation.DSMT4" ShapeID="_x0000_i1152" DrawAspect="Content" ObjectID="_1397644280" r:id="rId241"/>
+          <o:OLEObject Type="Embed" ProgID="Equation.DSMT4" ShapeID="_x0000_i1152" DrawAspect="Content" ObjectID="_1397660154" r:id="rId241"/>
         </w:object>
       </w:r>
       <w:r>
@@ -8233,11 +8284,7 @@
         <w:fldChar w:fldCharType="end"/>
       </w:r>
       <w:r>
-        <w:t xml:space="preserve"> </w:t>
-      </w:r>
-      <w:r>
-        <w:lastRenderedPageBreak/>
-        <w:t xml:space="preserve">and </w:t>
+        <w:t xml:space="preserve"> and </w:t>
       </w:r>
       <w:r>
         <w:fldChar w:fldCharType="begin"/>
@@ -8283,6 +8330,7 @@
         <w:pStyle w:val="Heading4"/>
       </w:pPr>
       <w:r>
+        <w:lastRenderedPageBreak/>
         <w:t>Wind Frame</w:t>
       </w:r>
     </w:p>
@@ -8328,7 +8376,7 @@
           <v:shape id="_x0000_i1153" type="#_x0000_t75" style="width:15.35pt;height:18.2pt" o:ole="">
             <v:imagedata r:id="rId242" o:title=""/>
           </v:shape>
-          <o:OLEObject Type="Embed" ProgID="Equation.DSMT4" ShapeID="_x0000_i1153" DrawAspect="Content" ObjectID="_1397644281" r:id="rId243"/>
+          <o:OLEObject Type="Embed" ProgID="Equation.DSMT4" ShapeID="_x0000_i1153" DrawAspect="Content" ObjectID="_1397660155" r:id="rId243"/>
         </w:object>
       </w:r>
       <w:r>
@@ -8375,7 +8423,7 @@
           <v:shape id="_x0000_i1154" type="#_x0000_t75" style="width:15.35pt;height:18.2pt" o:ole="">
             <v:imagedata r:id="rId242" o:title=""/>
           </v:shape>
-          <o:OLEObject Type="Embed" ProgID="Equation.DSMT4" ShapeID="_x0000_i1154" DrawAspect="Content" ObjectID="_1397644282" r:id="rId244"/>
+          <o:OLEObject Type="Embed" ProgID="Equation.DSMT4" ShapeID="_x0000_i1154" DrawAspect="Content" ObjectID="_1397660156" r:id="rId244"/>
         </w:object>
       </w:r>
       <w:r>
@@ -8431,7 +8479,7 @@
           <v:shape id="_x0000_i1155" type="#_x0000_t75" style="width:15.35pt;height:18.6pt" o:ole="">
             <v:imagedata r:id="rId245" o:title=""/>
           </v:shape>
-          <o:OLEObject Type="Embed" ProgID="Equation.DSMT4" ShapeID="_x0000_i1155" DrawAspect="Content" ObjectID="_1397644283" r:id="rId246"/>
+          <o:OLEObject Type="Embed" ProgID="Equation.DSMT4" ShapeID="_x0000_i1155" DrawAspect="Content" ObjectID="_1397660157" r:id="rId246"/>
         </w:object>
       </w:r>
       <w:r>
@@ -8460,7 +8508,7 @@
           <v:shape id="_x0000_i1156" type="#_x0000_t75" style="width:21.45pt;height:19.4pt" o:ole="">
             <v:imagedata r:id="rId247" o:title=""/>
           </v:shape>
-          <o:OLEObject Type="Embed" ProgID="Equation.DSMT4" ShapeID="_x0000_i1156" DrawAspect="Content" ObjectID="_1397644284" r:id="rId248"/>
+          <o:OLEObject Type="Embed" ProgID="Equation.DSMT4" ShapeID="_x0000_i1156" DrawAspect="Content" ObjectID="_1397660158" r:id="rId248"/>
         </w:object>
       </w:r>
       <w:r>
@@ -8474,7 +8522,7 @@
           <v:shape id="_x0000_i1157" type="#_x0000_t75" style="width:15.35pt;height:18.2pt" o:ole="">
             <v:imagedata r:id="rId249" o:title=""/>
           </v:shape>
-          <o:OLEObject Type="Embed" ProgID="Equation.DSMT4" ShapeID="_x0000_i1157" DrawAspect="Content" ObjectID="_1397644285" r:id="rId250"/>
+          <o:OLEObject Type="Embed" ProgID="Equation.DSMT4" ShapeID="_x0000_i1157" DrawAspect="Content" ObjectID="_1397660159" r:id="rId250"/>
         </w:object>
       </w:r>
       <w:r>
@@ -8491,7 +8539,7 @@
           <v:shape id="_x0000_i1158" type="#_x0000_t75" style="width:18.6pt;height:19.4pt" o:ole="">
             <v:imagedata r:id="rId251" o:title=""/>
           </v:shape>
-          <o:OLEObject Type="Embed" ProgID="Equation.DSMT4" ShapeID="_x0000_i1158" DrawAspect="Content" ObjectID="_1397644286" r:id="rId252"/>
+          <o:OLEObject Type="Embed" ProgID="Equation.DSMT4" ShapeID="_x0000_i1158" DrawAspect="Content" ObjectID="_1397660160" r:id="rId252"/>
         </w:object>
       </w:r>
       <w:r>
@@ -8665,7 +8713,7 @@
           <v:shape id="_x0000_i1159" type="#_x0000_t75" style="width:12.15pt;height:10.9pt" o:ole="">
             <v:imagedata r:id="rId254" o:title=""/>
           </v:shape>
-          <o:OLEObject Type="Embed" ProgID="Equation.DSMT4" ShapeID="_x0000_i1159" DrawAspect="Content" ObjectID="_1397644287" r:id="rId255"/>
+          <o:OLEObject Type="Embed" ProgID="Equation.DSMT4" ShapeID="_x0000_i1159" DrawAspect="Content" ObjectID="_1397660161" r:id="rId255"/>
         </w:object>
       </w:r>
       <w:r>
@@ -8679,7 +8727,7 @@
           <v:shape id="_x0000_i1160" type="#_x0000_t75" style="width:15.35pt;height:18.2pt" o:ole="">
             <v:imagedata r:id="rId242" o:title=""/>
           </v:shape>
-          <o:OLEObject Type="Embed" ProgID="Equation.DSMT4" ShapeID="_x0000_i1160" DrawAspect="Content" ObjectID="_1397644288" r:id="rId256"/>
+          <o:OLEObject Type="Embed" ProgID="Equation.DSMT4" ShapeID="_x0000_i1160" DrawAspect="Content" ObjectID="_1397660162" r:id="rId256"/>
         </w:object>
       </w:r>
       <w:r>
@@ -8702,7 +8750,7 @@
           <v:shape id="_x0000_i1161" type="#_x0000_t75" style="width:12.15pt;height:10.9pt" o:ole="">
             <v:imagedata r:id="rId254" o:title=""/>
           </v:shape>
-          <o:OLEObject Type="Embed" ProgID="Equation.DSMT4" ShapeID="_x0000_i1161" DrawAspect="Content" ObjectID="_1397644289" r:id="rId257"/>
+          <o:OLEObject Type="Embed" ProgID="Equation.DSMT4" ShapeID="_x0000_i1161" DrawAspect="Content" ObjectID="_1397660163" r:id="rId257"/>
         </w:object>
       </w:r>
       <w:r>
@@ -8722,7 +8770,7 @@
           <v:shape id="_x0000_i1162" type="#_x0000_t75" style="width:18.6pt;height:19.4pt" o:ole="">
             <v:imagedata r:id="rId191" o:title=""/>
           </v:shape>
-          <o:OLEObject Type="Embed" ProgID="Equation.DSMT4" ShapeID="_x0000_i1162" DrawAspect="Content" ObjectID="_1397644290" r:id="rId258"/>
+          <o:OLEObject Type="Embed" ProgID="Equation.DSMT4" ShapeID="_x0000_i1162" DrawAspect="Content" ObjectID="_1397660164" r:id="rId258"/>
         </w:object>
       </w:r>
       <w:r>
@@ -8736,7 +8784,7 @@
           <v:shape id="_x0000_i1163" type="#_x0000_t75" style="width:12.15pt;height:10.9pt" o:ole="">
             <v:imagedata r:id="rId254" o:title=""/>
           </v:shape>
-          <o:OLEObject Type="Embed" ProgID="Equation.DSMT4" ShapeID="_x0000_i1163" DrawAspect="Content" ObjectID="_1397644291" r:id="rId259"/>
+          <o:OLEObject Type="Embed" ProgID="Equation.DSMT4" ShapeID="_x0000_i1163" DrawAspect="Content" ObjectID="_1397660165" r:id="rId259"/>
         </w:object>
       </w:r>
       <w:r>
@@ -8818,7 +8866,7 @@
           <v:shape id="_x0000_i1164" type="#_x0000_t75" style="width:15.35pt;height:18.2pt" o:ole="">
             <v:imagedata r:id="rId242" o:title=""/>
           </v:shape>
-          <o:OLEObject Type="Embed" ProgID="Equation.DSMT4" ShapeID="_x0000_i1164" DrawAspect="Content" ObjectID="_1397644292" r:id="rId260"/>
+          <o:OLEObject Type="Embed" ProgID="Equation.DSMT4" ShapeID="_x0000_i1164" DrawAspect="Content" ObjectID="_1397660166" r:id="rId260"/>
         </w:object>
       </w:r>
       <w:r>
@@ -8832,7 +8880,7 @@
           <v:shape id="_x0000_i1165" type="#_x0000_t75" style="width:27.1pt;height:18.2pt" o:ole="">
             <v:imagedata r:id="rId261" o:title=""/>
           </v:shape>
-          <o:OLEObject Type="Embed" ProgID="Equation.DSMT4" ShapeID="_x0000_i1165" DrawAspect="Content" ObjectID="_1397644293" r:id="rId262"/>
+          <o:OLEObject Type="Embed" ProgID="Equation.DSMT4" ShapeID="_x0000_i1165" DrawAspect="Content" ObjectID="_1397660167" r:id="rId262"/>
         </w:object>
       </w:r>
       <w:r>
@@ -8849,7 +8897,7 @@
           <v:shape id="_x0000_i1166" type="#_x0000_t75" style="width:18.6pt;height:19.4pt" o:ole="">
             <v:imagedata r:id="rId191" o:title=""/>
           </v:shape>
-          <o:OLEObject Type="Embed" ProgID="Equation.DSMT4" ShapeID="_x0000_i1166" DrawAspect="Content" ObjectID="_1397644294" r:id="rId263"/>
+          <o:OLEObject Type="Embed" ProgID="Equation.DSMT4" ShapeID="_x0000_i1166" DrawAspect="Content" ObjectID="_1397660168" r:id="rId263"/>
         </w:object>
       </w:r>
       <w:r>
@@ -8869,7 +8917,7 @@
           <v:shape id="_x0000_i1167" type="#_x0000_t75" style="width:12.55pt;height:18.2pt" o:ole="">
             <v:imagedata r:id="rId264" o:title=""/>
           </v:shape>
-          <o:OLEObject Type="Embed" ProgID="Equation.DSMT4" ShapeID="_x0000_i1167" DrawAspect="Content" ObjectID="_1397644295" r:id="rId265"/>
+          <o:OLEObject Type="Embed" ProgID="Equation.DSMT4" ShapeID="_x0000_i1167" DrawAspect="Content" ObjectID="_1397660169" r:id="rId265"/>
         </w:object>
       </w:r>
       <w:r>
@@ -8907,7 +8955,7 @@
           <v:shape id="_x0000_i1168" type="#_x0000_t75" style="width:15.35pt;height:18.2pt" o:ole="">
             <v:imagedata r:id="rId242" o:title=""/>
           </v:shape>
-          <o:OLEObject Type="Embed" ProgID="Equation.DSMT4" ShapeID="_x0000_i1168" DrawAspect="Content" ObjectID="_1397644296" r:id="rId266"/>
+          <o:OLEObject Type="Embed" ProgID="Equation.DSMT4" ShapeID="_x0000_i1168" DrawAspect="Content" ObjectID="_1397660170" r:id="rId266"/>
         </w:object>
       </w:r>
       <w:r>
@@ -8924,7 +8972,7 @@
           <v:shape id="_x0000_i1169" type="#_x0000_t75" style="width:15.35pt;height:18.2pt" o:ole="">
             <v:imagedata r:id="rId242" o:title=""/>
           </v:shape>
-          <o:OLEObject Type="Embed" ProgID="Equation.DSMT4" ShapeID="_x0000_i1169" DrawAspect="Content" ObjectID="_1397644297" r:id="rId267"/>
+          <o:OLEObject Type="Embed" ProgID="Equation.DSMT4" ShapeID="_x0000_i1169" DrawAspect="Content" ObjectID="_1397660171" r:id="rId267"/>
         </w:object>
       </w:r>
       <w:r>
@@ -8938,7 +8986,7 @@
           <v:shape id="_x0000_i1170" type="#_x0000_t75" style="width:28.3pt;height:18.2pt" o:ole="">
             <v:imagedata r:id="rId268" o:title=""/>
           </v:shape>
-          <o:OLEObject Type="Embed" ProgID="Equation.DSMT4" ShapeID="_x0000_i1170" DrawAspect="Content" ObjectID="_1397644298" r:id="rId269"/>
+          <o:OLEObject Type="Embed" ProgID="Equation.DSMT4" ShapeID="_x0000_i1170" DrawAspect="Content" ObjectID="_1397660172" r:id="rId269"/>
         </w:object>
       </w:r>
       <w:r>
@@ -8955,7 +9003,7 @@
           <v:shape id="_x0000_i1171" type="#_x0000_t75" style="width:18.6pt;height:19.4pt" o:ole="">
             <v:imagedata r:id="rId191" o:title=""/>
           </v:shape>
-          <o:OLEObject Type="Embed" ProgID="Equation.DSMT4" ShapeID="_x0000_i1171" DrawAspect="Content" ObjectID="_1397644299" r:id="rId270"/>
+          <o:OLEObject Type="Embed" ProgID="Equation.DSMT4" ShapeID="_x0000_i1171" DrawAspect="Content" ObjectID="_1397660173" r:id="rId270"/>
         </w:object>
       </w:r>
       <w:r>
@@ -8969,7 +9017,7 @@
           <v:shape id="_x0000_i1172" type="#_x0000_t75" style="width:12.55pt;height:18.2pt" o:ole="">
             <v:imagedata r:id="rId264" o:title=""/>
           </v:shape>
-          <o:OLEObject Type="Embed" ProgID="Equation.DSMT4" ShapeID="_x0000_i1172" DrawAspect="Content" ObjectID="_1397644300" r:id="rId271"/>
+          <o:OLEObject Type="Embed" ProgID="Equation.DSMT4" ShapeID="_x0000_i1172" DrawAspect="Content" ObjectID="_1397660174" r:id="rId271"/>
         </w:object>
       </w:r>
       <w:r>
@@ -9001,7 +9049,7 @@
           <v:shape id="_x0000_i1173" type="#_x0000_t75" style="width:12.15pt;height:15.35pt" o:ole="">
             <v:imagedata r:id="rId272" o:title=""/>
           </v:shape>
-          <o:OLEObject Type="Embed" ProgID="Equation.DSMT4" ShapeID="_x0000_i1173" DrawAspect="Content" ObjectID="_1397644301" r:id="rId273"/>
+          <o:OLEObject Type="Embed" ProgID="Equation.DSMT4" ShapeID="_x0000_i1173" DrawAspect="Content" ObjectID="_1397660175" r:id="rId273"/>
         </w:object>
       </w:r>
       <w:r>
@@ -9026,7 +9074,7 @@
           <v:shape id="_x0000_i1174" type="#_x0000_t75" style="width:18.6pt;height:19.4pt" o:ole="">
             <v:imagedata r:id="rId191" o:title=""/>
           </v:shape>
-          <o:OLEObject Type="Embed" ProgID="Equation.DSMT4" ShapeID="_x0000_i1174" DrawAspect="Content" ObjectID="_1397644302" r:id="rId274"/>
+          <o:OLEObject Type="Embed" ProgID="Equation.DSMT4" ShapeID="_x0000_i1174" DrawAspect="Content" ObjectID="_1397660176" r:id="rId274"/>
         </w:object>
       </w:r>
       <w:r>
@@ -9040,7 +9088,7 @@
           <v:shape id="_x0000_i1175" type="#_x0000_t75" style="width:21.45pt;height:19.4pt" o:ole="">
             <v:imagedata r:id="rId275" o:title=""/>
           </v:shape>
-          <o:OLEObject Type="Embed" ProgID="Equation.DSMT4" ShapeID="_x0000_i1175" DrawAspect="Content" ObjectID="_1397644303" r:id="rId276"/>
+          <o:OLEObject Type="Embed" ProgID="Equation.DSMT4" ShapeID="_x0000_i1175" DrawAspect="Content" ObjectID="_1397660177" r:id="rId276"/>
         </w:object>
       </w:r>
       <w:r>
@@ -9062,7 +9110,7 @@
           <v:shape id="_x0000_i1176" type="#_x0000_t75" style="width:414.2pt;height:56.65pt" o:ole="">
             <v:imagedata r:id="rId277" o:title=""/>
           </v:shape>
-          <o:OLEObject Type="Embed" ProgID="Equation.DSMT4" ShapeID="_x0000_i1176" DrawAspect="Content" ObjectID="_1397644304" r:id="rId278"/>
+          <o:OLEObject Type="Embed" ProgID="Equation.DSMT4" ShapeID="_x0000_i1176" DrawAspect="Content" ObjectID="_1397660178" r:id="rId278"/>
         </w:object>
       </w:r>
       <w:r>
@@ -9126,7 +9174,7 @@
           <v:shape id="_x0000_i1177" type="#_x0000_t75" style="width:21.45pt;height:19.4pt" o:ole="">
             <v:imagedata r:id="rId275" o:title=""/>
           </v:shape>
-          <o:OLEObject Type="Embed" ProgID="Equation.DSMT4" ShapeID="_x0000_i1177" DrawAspect="Content" ObjectID="_1397644305" r:id="rId279"/>
+          <o:OLEObject Type="Embed" ProgID="Equation.DSMT4" ShapeID="_x0000_i1177" DrawAspect="Content" ObjectID="_1397660179" r:id="rId279"/>
         </w:object>
       </w:r>
       <w:r>
@@ -9146,7 +9194,7 @@
           <v:shape id="_x0000_i1178" type="#_x0000_t75" style="width:18.6pt;height:19.4pt" o:ole="">
             <v:imagedata r:id="rId191" o:title=""/>
           </v:shape>
-          <o:OLEObject Type="Embed" ProgID="Equation.DSMT4" ShapeID="_x0000_i1178" DrawAspect="Content" ObjectID="_1397644306" r:id="rId280"/>
+          <o:OLEObject Type="Embed" ProgID="Equation.DSMT4" ShapeID="_x0000_i1178" DrawAspect="Content" ObjectID="_1397660180" r:id="rId280"/>
         </w:object>
       </w:r>
       <w:r>
@@ -9184,7 +9232,7 @@
           <v:shape id="_x0000_i1179" type="#_x0000_t75" style="width:57.05pt;height:23.85pt" o:ole="">
             <v:imagedata r:id="rId281" o:title=""/>
           </v:shape>
-          <o:OLEObject Type="Embed" ProgID="Equation.DSMT4" ShapeID="_x0000_i1179" DrawAspect="Content" ObjectID="_1397644307" r:id="rId282"/>
+          <o:OLEObject Type="Embed" ProgID="Equation.DSMT4" ShapeID="_x0000_i1179" DrawAspect="Content" ObjectID="_1397660181" r:id="rId282"/>
         </w:object>
       </w:r>
       <w:r>
@@ -9233,11 +9281,7 @@
         <w:t>,</w:t>
       </w:r>
       <w:r>
-        <w:t xml:space="preserve"> it is necessary </w:t>
-      </w:r>
-      <w:r>
-        <w:lastRenderedPageBreak/>
-        <w:t xml:space="preserve">to clearly understand the difference between airspeed, represented by the velocity vector </w:t>
+        <w:t xml:space="preserve"> it is necessary to clearly understand the difference between airspeed, represented by the velocity vector </w:t>
       </w:r>
       <w:r>
         <w:rPr>
@@ -9247,7 +9291,7 @@
           <v:shape id="_x0000_i1180" type="#_x0000_t75" style="width:15.35pt;height:18.2pt" o:ole="">
             <v:imagedata r:id="rId242" o:title=""/>
           </v:shape>
-          <o:OLEObject Type="Embed" ProgID="Equation.DSMT4" ShapeID="_x0000_i1180" DrawAspect="Content" ObjectID="_1397644308" r:id="rId283"/>
+          <o:OLEObject Type="Embed" ProgID="Equation.DSMT4" ShapeID="_x0000_i1180" DrawAspect="Content" ObjectID="_1397660182" r:id="rId283"/>
         </w:object>
       </w:r>
       <w:r>
@@ -9261,14 +9305,18 @@
           <v:shape id="_x0000_i1181" type="#_x0000_t75" style="width:15.35pt;height:18.6pt" o:ole="">
             <v:imagedata r:id="rId284" o:title=""/>
           </v:shape>
-          <o:OLEObject Type="Embed" ProgID="Equation.DSMT4" ShapeID="_x0000_i1181" DrawAspect="Content" ObjectID="_1397644309" r:id="rId285"/>
+          <o:OLEObject Type="Embed" ProgID="Equation.DSMT4" ShapeID="_x0000_i1181" DrawAspect="Content" ObjectID="_1397660183" r:id="rId285"/>
         </w:object>
       </w:r>
       <w:r>
         <w:t>, represented with respect to the LTP frame.</w:t>
       </w:r>
       <w:r>
-        <w:t xml:space="preserve"> Consider the graphical representation of the relation between these vectors in </w:t>
+        <w:t xml:space="preserve"> Consider the </w:t>
+      </w:r>
+      <w:r>
+        <w:lastRenderedPageBreak/>
+        <w:t xml:space="preserve">graphical representation of the relation between these vectors in </w:t>
       </w:r>
       <w:r>
         <w:fldChar w:fldCharType="begin"/>
@@ -9331,7 +9379,7 @@
           <v:shape id="_x0000_i1182" type="#_x0000_t75" style="width:66.35pt;height:18.6pt" o:ole="">
             <v:imagedata r:id="rId286" o:title=""/>
           </v:shape>
-          <o:OLEObject Type="Embed" ProgID="Equation.DSMT4" ShapeID="_x0000_i1182" DrawAspect="Content" ObjectID="_1397644310" r:id="rId287"/>
+          <o:OLEObject Type="Embed" ProgID="Equation.DSMT4" ShapeID="_x0000_i1182" DrawAspect="Content" ObjectID="_1397660184" r:id="rId287"/>
         </w:object>
       </w:r>
       <w:r>
@@ -9400,7 +9448,7 @@
           <v:shape id="_x0000_i1183" type="#_x0000_t75" style="width:17pt;height:18.2pt" o:ole="">
             <v:imagedata r:id="rId288" o:title=""/>
           </v:shape>
-          <o:OLEObject Type="Embed" ProgID="Equation.DSMT4" ShapeID="_x0000_i1183" DrawAspect="Content" ObjectID="_1397644311" r:id="rId289"/>
+          <o:OLEObject Type="Embed" ProgID="Equation.DSMT4" ShapeID="_x0000_i1183" DrawAspect="Content" ObjectID="_1397660185" r:id="rId289"/>
         </w:object>
       </w:r>
       <w:r>
@@ -9609,7 +9657,7 @@
           <v:shape id="_x0000_i1184" type="#_x0000_t75" style="width:18.6pt;height:19.4pt" o:ole="">
             <v:imagedata r:id="rId191" o:title=""/>
           </v:shape>
-          <o:OLEObject Type="Embed" ProgID="Equation.DSMT4" ShapeID="_x0000_i1184" DrawAspect="Content" ObjectID="_1397644312" r:id="rId291"/>
+          <o:OLEObject Type="Embed" ProgID="Equation.DSMT4" ShapeID="_x0000_i1184" DrawAspect="Content" ObjectID="_1397660186" r:id="rId291"/>
         </w:object>
       </w:r>
       <w:r>
@@ -9623,7 +9671,7 @@
           <v:shape id="_x0000_i1185" type="#_x0000_t75" style="width:70pt;height:19.8pt" o:ole="">
             <v:imagedata r:id="rId292" o:title=""/>
           </v:shape>
-          <o:OLEObject Type="Embed" ProgID="Equation.DSMT4" ShapeID="_x0000_i1185" DrawAspect="Content" ObjectID="_1397644313" r:id="rId293"/>
+          <o:OLEObject Type="Embed" ProgID="Equation.DSMT4" ShapeID="_x0000_i1185" DrawAspect="Content" ObjectID="_1397660187" r:id="rId293"/>
         </w:object>
       </w:r>
       <w:r>
@@ -9649,7 +9697,7 @@
           <v:shape id="_x0000_i1186" type="#_x0000_t75" style="width:87.35pt;height:18.6pt" o:ole="">
             <v:imagedata r:id="rId294" o:title=""/>
           </v:shape>
-          <o:OLEObject Type="Embed" ProgID="Equation.DSMT4" ShapeID="_x0000_i1186" DrawAspect="Content" ObjectID="_1397644314" r:id="rId295"/>
+          <o:OLEObject Type="Embed" ProgID="Equation.DSMT4" ShapeID="_x0000_i1186" DrawAspect="Content" ObjectID="_1397660188" r:id="rId295"/>
         </w:object>
       </w:r>
       <w:r>
@@ -9663,7 +9711,7 @@
           <v:shape id="_x0000_i1187" type="#_x0000_t75" style="width:15.35pt;height:18.2pt" o:ole="">
             <v:imagedata r:id="rId242" o:title=""/>
           </v:shape>
-          <o:OLEObject Type="Embed" ProgID="Equation.DSMT4" ShapeID="_x0000_i1187" DrawAspect="Content" ObjectID="_1397644315" r:id="rId296"/>
+          <o:OLEObject Type="Embed" ProgID="Equation.DSMT4" ShapeID="_x0000_i1187" DrawAspect="Content" ObjectID="_1397660189" r:id="rId296"/>
         </w:object>
       </w:r>
       <w:r>
@@ -9677,7 +9725,7 @@
           <v:shape id="_x0000_i1188" type="#_x0000_t75" style="width:21.45pt;height:19.4pt" o:ole="">
             <v:imagedata r:id="rId275" o:title=""/>
           </v:shape>
-          <o:OLEObject Type="Embed" ProgID="Equation.DSMT4" ShapeID="_x0000_i1188" DrawAspect="Content" ObjectID="_1397644316" r:id="rId297"/>
+          <o:OLEObject Type="Embed" ProgID="Equation.DSMT4" ShapeID="_x0000_i1188" DrawAspect="Content" ObjectID="_1397660190" r:id="rId297"/>
         </w:object>
       </w:r>
       <w:r>
@@ -9694,7 +9742,7 @@
           <v:shape id="_x0000_i1189" type="#_x0000_t75" style="width:74pt;height:18.6pt" o:ole="">
             <v:imagedata r:id="rId298" o:title=""/>
           </v:shape>
-          <o:OLEObject Type="Embed" ProgID="Equation.DSMT4" ShapeID="_x0000_i1189" DrawAspect="Content" ObjectID="_1397644317" r:id="rId299"/>
+          <o:OLEObject Type="Embed" ProgID="Equation.DSMT4" ShapeID="_x0000_i1189" DrawAspect="Content" ObjectID="_1397660191" r:id="rId299"/>
         </w:object>
       </w:r>
       <w:r>
@@ -9708,7 +9756,7 @@
           <v:shape id="_x0000_i1190" type="#_x0000_t75" style="width:87.35pt;height:18.6pt" o:ole="">
             <v:imagedata r:id="rId300" o:title=""/>
           </v:shape>
-          <o:OLEObject Type="Embed" ProgID="Equation.DSMT4" ShapeID="_x0000_i1190" DrawAspect="Content" ObjectID="_1397644318" r:id="rId301"/>
+          <o:OLEObject Type="Embed" ProgID="Equation.DSMT4" ShapeID="_x0000_i1190" DrawAspect="Content" ObjectID="_1397660192" r:id="rId301"/>
         </w:object>
       </w:r>
       <w:r>
@@ -9777,7 +9825,7 @@
           <v:shape id="_x0000_i1191" type="#_x0000_t75" style="width:314.3pt;height:167.85pt" o:ole="">
             <v:imagedata r:id="rId302" o:title=""/>
           </v:shape>
-          <o:OLEObject Type="Embed" ProgID="Equation.DSMT4" ShapeID="_x0000_i1191" DrawAspect="Content" ObjectID="_1397644319" r:id="rId303"/>
+          <o:OLEObject Type="Embed" ProgID="Equation.DSMT4" ShapeID="_x0000_i1191" DrawAspect="Content" ObjectID="_1397660193" r:id="rId303"/>
         </w:object>
       </w:r>
       <w:r>
@@ -9839,7 +9887,7 @@
           <v:shape id="_x0000_i1192" type="#_x0000_t75" style="width:15.35pt;height:18.2pt" o:ole="">
             <v:imagedata r:id="rId242" o:title=""/>
           </v:shape>
-          <o:OLEObject Type="Embed" ProgID="Equation.DSMT4" ShapeID="_x0000_i1192" DrawAspect="Content" ObjectID="_1397644320" r:id="rId304"/>
+          <o:OLEObject Type="Embed" ProgID="Equation.DSMT4" ShapeID="_x0000_i1192" DrawAspect="Content" ObjectID="_1397660194" r:id="rId304"/>
         </w:object>
       </w:r>
       <w:r>
@@ -9862,7 +9910,7 @@
           <v:shape id="_x0000_i1193" type="#_x0000_t75" style="width:12.55pt;height:18.2pt" o:ole="">
             <v:imagedata r:id="rId305" o:title=""/>
           </v:shape>
-          <o:OLEObject Type="Embed" ProgID="Equation.DSMT4" ShapeID="_x0000_i1193" DrawAspect="Content" ObjectID="_1397644321" r:id="rId306"/>
+          <o:OLEObject Type="Embed" ProgID="Equation.DSMT4" ShapeID="_x0000_i1193" DrawAspect="Content" ObjectID="_1397660195" r:id="rId306"/>
         </w:object>
       </w:r>
       <w:r>
@@ -9876,7 +9924,7 @@
           <v:shape id="_x0000_i1194" type="#_x0000_t75" style="width:25.1pt;height:15.35pt" o:ole="">
             <v:imagedata r:id="rId307" o:title=""/>
           </v:shape>
-          <o:OLEObject Type="Embed" ProgID="Equation.DSMT4" ShapeID="_x0000_i1194" DrawAspect="Content" ObjectID="_1397644322" r:id="rId308"/>
+          <o:OLEObject Type="Embed" ProgID="Equation.DSMT4" ShapeID="_x0000_i1194" DrawAspect="Content" ObjectID="_1397660196" r:id="rId308"/>
         </w:object>
       </w:r>
       <w:r>
@@ -9899,7 +9947,7 @@
           <v:shape id="_x0000_i1195" type="#_x0000_t75" style="width:124.2pt;height:99.1pt" o:ole="">
             <v:imagedata r:id="rId309" o:title=""/>
           </v:shape>
-          <o:OLEObject Type="Embed" ProgID="Equation.DSMT4" ShapeID="_x0000_i1195" DrawAspect="Content" ObjectID="_1397644323" r:id="rId310"/>
+          <o:OLEObject Type="Embed" ProgID="Equation.DSMT4" ShapeID="_x0000_i1195" DrawAspect="Content" ObjectID="_1397660197" r:id="rId310"/>
         </w:object>
       </w:r>
       <w:r>
@@ -10015,7 +10063,7 @@
           <v:shape id="_x0000_i1196" type="#_x0000_t75" style="width:12.55pt;height:18.2pt" o:ole="">
             <v:imagedata r:id="rId311" o:title=""/>
           </v:shape>
-          <o:OLEObject Type="Embed" ProgID="Equation.DSMT4" ShapeID="_x0000_i1196" DrawAspect="Content" ObjectID="_1397644324" r:id="rId312"/>
+          <o:OLEObject Type="Embed" ProgID="Equation.DSMT4" ShapeID="_x0000_i1196" DrawAspect="Content" ObjectID="_1397660198" r:id="rId312"/>
         </w:object>
       </w:r>
       <w:r>
@@ -10029,7 +10077,7 @@
           <v:shape id="_x0000_i1197" type="#_x0000_t75" style="width:14.15pt;height:18.2pt" o:ole="">
             <v:imagedata r:id="rId313" o:title=""/>
           </v:shape>
-          <o:OLEObject Type="Embed" ProgID="Equation.DSMT4" ShapeID="_x0000_i1197" DrawAspect="Content" ObjectID="_1397644325" r:id="rId314"/>
+          <o:OLEObject Type="Embed" ProgID="Equation.DSMT4" ShapeID="_x0000_i1197" DrawAspect="Content" ObjectID="_1397660199" r:id="rId314"/>
         </w:object>
       </w:r>
       <w:r>
@@ -10049,7 +10097,7 @@
           <v:shape id="_x0000_i1198" type="#_x0000_t75" style="width:6.45pt;height:12.55pt" o:ole="">
             <v:imagedata r:id="rId315" o:title=""/>
           </v:shape>
-          <o:OLEObject Type="Embed" ProgID="Equation.DSMT4" ShapeID="_x0000_i1198" DrawAspect="Content" ObjectID="_1397644326" r:id="rId316"/>
+          <o:OLEObject Type="Embed" ProgID="Equation.DSMT4" ShapeID="_x0000_i1198" DrawAspect="Content" ObjectID="_1397660200" r:id="rId316"/>
         </w:object>
       </w:r>
       <w:r>
@@ -10081,7 +10129,7 @@
           <v:shape id="_x0000_i1199" type="#_x0000_t75" style="width:8.9pt;height:9.7pt" o:ole="">
             <v:imagedata r:id="rId317" o:title=""/>
           </v:shape>
-          <o:OLEObject Type="Embed" ProgID="Equation.DSMT4" ShapeID="_x0000_i1199" DrawAspect="Content" ObjectID="_1397644327" r:id="rId318"/>
+          <o:OLEObject Type="Embed" ProgID="Equation.DSMT4" ShapeID="_x0000_i1199" DrawAspect="Content" ObjectID="_1397660201" r:id="rId318"/>
         </w:object>
       </w:r>
       <w:r>
@@ -10119,7 +10167,7 @@
           <v:shape id="_x0000_i1200" type="#_x0000_t75" style="width:10.9pt;height:18.2pt" o:ole="">
             <v:imagedata r:id="rId319" o:title=""/>
           </v:shape>
-          <o:OLEObject Type="Embed" ProgID="Equation.DSMT4" ShapeID="_x0000_i1200" DrawAspect="Content" ObjectID="_1397644328" r:id="rId320"/>
+          <o:OLEObject Type="Embed" ProgID="Equation.DSMT4" ShapeID="_x0000_i1200" DrawAspect="Content" ObjectID="_1397660202" r:id="rId320"/>
         </w:object>
       </w:r>
       <w:r>
@@ -10133,7 +10181,7 @@
           <v:shape id="_x0000_i1201" type="#_x0000_t75" style="width:14.15pt;height:18.2pt" o:ole="">
             <v:imagedata r:id="rId313" o:title=""/>
           </v:shape>
-          <o:OLEObject Type="Embed" ProgID="Equation.DSMT4" ShapeID="_x0000_i1201" DrawAspect="Content" ObjectID="_1397644329" r:id="rId321"/>
+          <o:OLEObject Type="Embed" ProgID="Equation.DSMT4" ShapeID="_x0000_i1201" DrawAspect="Content" ObjectID="_1397660203" r:id="rId321"/>
         </w:object>
       </w:r>
       <w:r>
@@ -10153,7 +10201,7 @@
           <v:shape id="_x0000_i1202" type="#_x0000_t75" style="width:12.55pt;height:18.2pt" o:ole="">
             <v:imagedata r:id="rId311" o:title=""/>
           </v:shape>
-          <o:OLEObject Type="Embed" ProgID="Equation.DSMT4" ShapeID="_x0000_i1202" DrawAspect="Content" ObjectID="_1397644330" r:id="rId322"/>
+          <o:OLEObject Type="Embed" ProgID="Equation.DSMT4" ShapeID="_x0000_i1202" DrawAspect="Content" ObjectID="_1397660204" r:id="rId322"/>
         </w:object>
       </w:r>
       <w:r>
@@ -10167,7 +10215,7 @@
           <v:shape id="_x0000_i1203" type="#_x0000_t75" style="width:12.15pt;height:10.9pt" o:ole="">
             <v:imagedata r:id="rId323" o:title=""/>
           </v:shape>
-          <o:OLEObject Type="Embed" ProgID="Equation.DSMT4" ShapeID="_x0000_i1203" DrawAspect="Content" ObjectID="_1397644331" r:id="rId324"/>
+          <o:OLEObject Type="Embed" ProgID="Equation.DSMT4" ShapeID="_x0000_i1203" DrawAspect="Content" ObjectID="_1397660205" r:id="rId324"/>
         </w:object>
       </w:r>
       <w:r>
@@ -10211,7 +10259,7 @@
           <v:shape id="_x0000_i1204" type="#_x0000_t75" style="width:14.15pt;height:18.2pt" o:ole="">
             <v:imagedata r:id="rId313" o:title=""/>
           </v:shape>
-          <o:OLEObject Type="Embed" ProgID="Equation.DSMT4" ShapeID="_x0000_i1204" DrawAspect="Content" ObjectID="_1397644332" r:id="rId325"/>
+          <o:OLEObject Type="Embed" ProgID="Equation.DSMT4" ShapeID="_x0000_i1204" DrawAspect="Content" ObjectID="_1397660206" r:id="rId325"/>
         </w:object>
       </w:r>
       <w:r>
@@ -10225,7 +10273,7 @@
           <v:shape id="_x0000_i1205" type="#_x0000_t75" style="width:12.55pt;height:18.2pt" o:ole="">
             <v:imagedata r:id="rId311" o:title=""/>
           </v:shape>
-          <o:OLEObject Type="Embed" ProgID="Equation.DSMT4" ShapeID="_x0000_i1205" DrawAspect="Content" ObjectID="_1397644333" r:id="rId326"/>
+          <o:OLEObject Type="Embed" ProgID="Equation.DSMT4" ShapeID="_x0000_i1205" DrawAspect="Content" ObjectID="_1397660207" r:id="rId326"/>
         </w:object>
       </w:r>
       <w:r>
@@ -10242,7 +10290,7 @@
           <v:shape id="_x0000_i1206" type="#_x0000_t75" style="width:12.15pt;height:12.55pt" o:ole="">
             <v:imagedata r:id="rId327" o:title=""/>
           </v:shape>
-          <o:OLEObject Type="Embed" ProgID="Equation.DSMT4" ShapeID="_x0000_i1206" DrawAspect="Content" ObjectID="_1397644334" r:id="rId328"/>
+          <o:OLEObject Type="Embed" ProgID="Equation.DSMT4" ShapeID="_x0000_i1206" DrawAspect="Content" ObjectID="_1397660208" r:id="rId328"/>
         </w:object>
       </w:r>
       <w:r>
@@ -10264,7 +10312,7 @@
           <v:shape id="_x0000_i1207" type="#_x0000_t75" style="width:39.25pt;height:18.2pt" o:ole="">
             <v:imagedata r:id="rId329" o:title=""/>
           </v:shape>
-          <o:OLEObject Type="Embed" ProgID="Equation.DSMT4" ShapeID="_x0000_i1207" DrawAspect="Content" ObjectID="_1397644335" r:id="rId330"/>
+          <o:OLEObject Type="Embed" ProgID="Equation.DSMT4" ShapeID="_x0000_i1207" DrawAspect="Content" ObjectID="_1397660209" r:id="rId330"/>
         </w:object>
       </w:r>
     </w:p>
@@ -10291,7 +10339,7 @@
           <v:shape id="_x0000_i1208" type="#_x0000_t75" style="width:178.8pt;height:18.6pt" o:ole="">
             <v:imagedata r:id="rId331" o:title=""/>
           </v:shape>
-          <o:OLEObject Type="Embed" ProgID="Equation.DSMT4" ShapeID="_x0000_i1208" DrawAspect="Content" ObjectID="_1397644336" r:id="rId332"/>
+          <o:OLEObject Type="Embed" ProgID="Equation.DSMT4" ShapeID="_x0000_i1208" DrawAspect="Content" ObjectID="_1397660210" r:id="rId332"/>
         </w:object>
       </w:r>
       <w:r>
@@ -10360,7 +10408,7 @@
           <v:shape id="_x0000_i1209" type="#_x0000_t75" style="width:10.9pt;height:18.2pt" o:ole="">
             <v:imagedata r:id="rId319" o:title=""/>
           </v:shape>
-          <o:OLEObject Type="Embed" ProgID="Equation.DSMT4" ShapeID="_x0000_i1209" DrawAspect="Content" ObjectID="_1397644337" r:id="rId333"/>
+          <o:OLEObject Type="Embed" ProgID="Equation.DSMT4" ShapeID="_x0000_i1209" DrawAspect="Content" ObjectID="_1397660211" r:id="rId333"/>
         </w:object>
       </w:r>
       <w:r>
@@ -10516,7 +10564,7 @@
           <v:shape id="_x0000_i1210" type="#_x0000_t75" style="width:8.9pt;height:9.7pt" o:ole="">
             <v:imagedata r:id="rId335" o:title=""/>
           </v:shape>
-          <o:OLEObject Type="Embed" ProgID="Equation.DSMT4" ShapeID="_x0000_i1210" DrawAspect="Content" ObjectID="_1397644338" r:id="rId336"/>
+          <o:OLEObject Type="Embed" ProgID="Equation.DSMT4" ShapeID="_x0000_i1210" DrawAspect="Content" ObjectID="_1397660212" r:id="rId336"/>
         </w:object>
       </w:r>
       <w:r>
@@ -10530,7 +10578,7 @@
           <v:shape id="_x0000_i1211" type="#_x0000_t75" style="width:14.15pt;height:18.2pt" o:ole="">
             <v:imagedata r:id="rId313" o:title=""/>
           </v:shape>
-          <o:OLEObject Type="Embed" ProgID="Equation.DSMT4" ShapeID="_x0000_i1211" DrawAspect="Content" ObjectID="_1397644339" r:id="rId337"/>
+          <o:OLEObject Type="Embed" ProgID="Equation.DSMT4" ShapeID="_x0000_i1211" DrawAspect="Content" ObjectID="_1397660213" r:id="rId337"/>
         </w:object>
       </w:r>
       <w:r>
@@ -10552,7 +10600,7 @@
           <v:shape id="_x0000_i1212" type="#_x0000_t75" style="width:171.1pt;height:18.6pt" o:ole="">
             <v:imagedata r:id="rId338" o:title=""/>
           </v:shape>
-          <o:OLEObject Type="Embed" ProgID="Equation.DSMT4" ShapeID="_x0000_i1212" DrawAspect="Content" ObjectID="_1397644340" r:id="rId339"/>
+          <o:OLEObject Type="Embed" ProgID="Equation.DSMT4" ShapeID="_x0000_i1212" DrawAspect="Content" ObjectID="_1397660214" r:id="rId339"/>
         </w:object>
       </w:r>
       <w:r>
@@ -10580,7 +10628,7 @@
           <v:shape id="_x0000_i1213" type="#_x0000_t75" style="width:184.45pt;height:63.9pt" o:ole="">
             <v:imagedata r:id="rId340" o:title=""/>
           </v:shape>
-          <o:OLEObject Type="Embed" ProgID="Equation.DSMT4" ShapeID="_x0000_i1213" DrawAspect="Content" ObjectID="_1397644341" r:id="rId341"/>
+          <o:OLEObject Type="Embed" ProgID="Equation.DSMT4" ShapeID="_x0000_i1213" DrawAspect="Content" ObjectID="_1397660215" r:id="rId341"/>
         </w:object>
       </w:r>
     </w:p>
@@ -10621,7 +10669,7 @@
           <v:shape id="_x0000_i1214" type="#_x0000_t75" style="width:132.25pt;height:30.75pt" o:ole="">
             <v:imagedata r:id="rId342" o:title=""/>
           </v:shape>
-          <o:OLEObject Type="Embed" ProgID="Equation.DSMT4" ShapeID="_x0000_i1214" DrawAspect="Content" ObjectID="_1397644342" r:id="rId343"/>
+          <o:OLEObject Type="Embed" ProgID="Equation.DSMT4" ShapeID="_x0000_i1214" DrawAspect="Content" ObjectID="_1397660216" r:id="rId343"/>
         </w:object>
       </w:r>
       <w:r>
@@ -10690,7 +10738,7 @@
           <v:shape id="_x0000_i1215" type="#_x0000_t75" style="width:8.9pt;height:9.7pt" o:ole="">
             <v:imagedata r:id="rId335" o:title=""/>
           </v:shape>
-          <o:OLEObject Type="Embed" ProgID="Equation.DSMT4" ShapeID="_x0000_i1215" DrawAspect="Content" ObjectID="_1397644343" r:id="rId344"/>
+          <o:OLEObject Type="Embed" ProgID="Equation.DSMT4" ShapeID="_x0000_i1215" DrawAspect="Content" ObjectID="_1397660217" r:id="rId344"/>
         </w:object>
       </w:r>
       <w:r>
@@ -10704,7 +10752,7 @@
           <v:shape id="_x0000_i1216" type="#_x0000_t75" style="width:12.55pt;height:18.2pt" o:ole="">
             <v:imagedata r:id="rId311" o:title=""/>
           </v:shape>
-          <o:OLEObject Type="Embed" ProgID="Equation.DSMT4" ShapeID="_x0000_i1216" DrawAspect="Content" ObjectID="_1397644344" r:id="rId345"/>
+          <o:OLEObject Type="Embed" ProgID="Equation.DSMT4" ShapeID="_x0000_i1216" DrawAspect="Content" ObjectID="_1397660218" r:id="rId345"/>
         </w:object>
       </w:r>
       <w:r>
@@ -10721,7 +10769,7 @@
           <v:shape id="_x0000_i1217" type="#_x0000_t75" style="width:10.9pt;height:18.2pt" o:ole="">
             <v:imagedata r:id="rId346" o:title=""/>
           </v:shape>
-          <o:OLEObject Type="Embed" ProgID="Equation.DSMT4" ShapeID="_x0000_i1217" DrawAspect="Content" ObjectID="_1397644345" r:id="rId347"/>
+          <o:OLEObject Type="Embed" ProgID="Equation.DSMT4" ShapeID="_x0000_i1217" DrawAspect="Content" ObjectID="_1397660219" r:id="rId347"/>
         </w:object>
       </w:r>
       <w:r>
@@ -10738,7 +10786,7 @@
           <v:shape id="_x0000_i1218" type="#_x0000_t75" style="width:14.15pt;height:18.2pt" o:ole="">
             <v:imagedata r:id="rId313" o:title=""/>
           </v:shape>
-          <o:OLEObject Type="Embed" ProgID="Equation.DSMT4" ShapeID="_x0000_i1218" DrawAspect="Content" ObjectID="_1397644346" r:id="rId348"/>
+          <o:OLEObject Type="Embed" ProgID="Equation.DSMT4" ShapeID="_x0000_i1218" DrawAspect="Content" ObjectID="_1397660220" r:id="rId348"/>
         </w:object>
       </w:r>
       <w:r>
@@ -10752,7 +10800,7 @@
           <v:shape id="_x0000_i1219" type="#_x0000_t75" style="width:12.15pt;height:10.9pt" o:ole="">
             <v:imagedata r:id="rId323" o:title=""/>
           </v:shape>
-          <o:OLEObject Type="Embed" ProgID="Equation.DSMT4" ShapeID="_x0000_i1219" DrawAspect="Content" ObjectID="_1397644347" r:id="rId349"/>
+          <o:OLEObject Type="Embed" ProgID="Equation.DSMT4" ShapeID="_x0000_i1219" DrawAspect="Content" ObjectID="_1397660221" r:id="rId349"/>
         </w:object>
       </w:r>
       <w:r>
@@ -10789,7 +10837,7 @@
           <v:shape id="_x0000_i1220" type="#_x0000_t75" style="width:8.9pt;height:9.7pt" o:ole="">
             <v:imagedata r:id="rId335" o:title=""/>
           </v:shape>
-          <o:OLEObject Type="Embed" ProgID="Equation.DSMT4" ShapeID="_x0000_i1220" DrawAspect="Content" ObjectID="_1397644348" r:id="rId350"/>
+          <o:OLEObject Type="Embed" ProgID="Equation.DSMT4" ShapeID="_x0000_i1220" DrawAspect="Content" ObjectID="_1397660222" r:id="rId350"/>
         </w:object>
       </w:r>
       <w:r>
@@ -10829,7 +10877,7 @@
           <v:shape id="_x0000_i1221" type="#_x0000_t75" style="width:366.45pt;height:30.75pt" o:ole="">
             <v:imagedata r:id="rId351" o:title=""/>
           </v:shape>
-          <o:OLEObject Type="Embed" ProgID="Equation.DSMT4" ShapeID="_x0000_i1221" DrawAspect="Content" ObjectID="_1397644349" r:id="rId352"/>
+          <o:OLEObject Type="Embed" ProgID="Equation.DSMT4" ShapeID="_x0000_i1221" DrawAspect="Content" ObjectID="_1397660223" r:id="rId352"/>
         </w:object>
       </w:r>
     </w:p>
@@ -10848,7 +10896,7 @@
           <v:shape id="_x0000_i1222" type="#_x0000_t75" style="width:326.85pt;height:30.75pt" o:ole="">
             <v:imagedata r:id="rId353" o:title=""/>
           </v:shape>
-          <o:OLEObject Type="Embed" ProgID="Equation.DSMT4" ShapeID="_x0000_i1222" DrawAspect="Content" ObjectID="_1397644350" r:id="rId354"/>
+          <o:OLEObject Type="Embed" ProgID="Equation.DSMT4" ShapeID="_x0000_i1222" DrawAspect="Content" ObjectID="_1397660224" r:id="rId354"/>
         </w:object>
       </w:r>
       <w:r>
@@ -11157,7 +11205,7 @@
           <v:shape id="_x0000_i1223" type="#_x0000_t75" style="width:6.45pt;height:12.55pt" o:ole="">
             <v:imagedata r:id="rId355" o:title=""/>
           </v:shape>
-          <o:OLEObject Type="Embed" ProgID="Equation.DSMT4" ShapeID="_x0000_i1223" DrawAspect="Content" ObjectID="_1397644351" r:id="rId356"/>
+          <o:OLEObject Type="Embed" ProgID="Equation.DSMT4" ShapeID="_x0000_i1223" DrawAspect="Content" ObjectID="_1397660225" r:id="rId356"/>
         </w:object>
       </w:r>
       <w:r>
@@ -11180,7 +11228,7 @@
           <v:shape id="_x0000_i1224" type="#_x0000_t75" style="width:14.15pt;height:18.2pt" o:ole="">
             <v:imagedata r:id="rId357" o:title=""/>
           </v:shape>
-          <o:OLEObject Type="Embed" ProgID="Equation.DSMT4" ShapeID="_x0000_i1224" DrawAspect="Content" ObjectID="_1397644352" r:id="rId358"/>
+          <o:OLEObject Type="Embed" ProgID="Equation.DSMT4" ShapeID="_x0000_i1224" DrawAspect="Content" ObjectID="_1397660226" r:id="rId358"/>
         </w:object>
       </w:r>
       <w:r>
@@ -11203,7 +11251,7 @@
           <v:shape id="_x0000_i1225" type="#_x0000_t75" style="width:12.15pt;height:18.2pt" o:ole="">
             <v:imagedata r:id="rId359" o:title=""/>
           </v:shape>
-          <o:OLEObject Type="Embed" ProgID="Equation.DSMT4" ShapeID="_x0000_i1225" DrawAspect="Content" ObjectID="_1397644353" r:id="rId360"/>
+          <o:OLEObject Type="Embed" ProgID="Equation.DSMT4" ShapeID="_x0000_i1225" DrawAspect="Content" ObjectID="_1397660227" r:id="rId360"/>
         </w:object>
       </w:r>
       <w:r>
@@ -11229,7 +11277,7 @@
           <v:shape id="_x0000_i1226" type="#_x0000_t75" style="width:14.95pt;height:18.2pt" o:ole="">
             <v:imagedata r:id="rId361" o:title=""/>
           </v:shape>
-          <o:OLEObject Type="Embed" ProgID="Equation.DSMT4" ShapeID="_x0000_i1226" DrawAspect="Content" ObjectID="_1397644354" r:id="rId362"/>
+          <o:OLEObject Type="Embed" ProgID="Equation.DSMT4" ShapeID="_x0000_i1226" DrawAspect="Content" ObjectID="_1397660228" r:id="rId362"/>
         </w:object>
       </w:r>
       <w:r>
@@ -11246,7 +11294,7 @@
           <v:shape id="_x0000_i1227" type="#_x0000_t75" style="width:14.15pt;height:14.15pt" o:ole="">
             <v:imagedata r:id="rId363" o:title=""/>
           </v:shape>
-          <o:OLEObject Type="Embed" ProgID="Equation.DSMT4" ShapeID="_x0000_i1227" DrawAspect="Content" ObjectID="_1397644355" r:id="rId364"/>
+          <o:OLEObject Type="Embed" ProgID="Equation.DSMT4" ShapeID="_x0000_i1227" DrawAspect="Content" ObjectID="_1397660229" r:id="rId364"/>
         </w:object>
       </w:r>
       <w:r>
@@ -11281,7 +11329,7 @@
           <v:shape id="_x0000_i1228" type="#_x0000_t75" style="width:48.95pt;height:34pt" o:ole="">
             <v:imagedata r:id="rId365" o:title=""/>
           </v:shape>
-          <o:OLEObject Type="Embed" ProgID="Equation.DSMT4" ShapeID="_x0000_i1228" DrawAspect="Content" ObjectID="_1397644356" r:id="rId366"/>
+          <o:OLEObject Type="Embed" ProgID="Equation.DSMT4" ShapeID="_x0000_i1228" DrawAspect="Content" ObjectID="_1397660230" r:id="rId366"/>
         </w:object>
       </w:r>
       <w:r>
@@ -11324,7 +11372,7 @@
           <v:shape id="_x0000_i1229" type="#_x0000_t75" style="width:93.45pt;height:30.75pt" o:ole="">
             <v:imagedata r:id="rId367" o:title=""/>
           </v:shape>
-          <o:OLEObject Type="Embed" ProgID="Equation.DSMT4" ShapeID="_x0000_i1229" DrawAspect="Content" ObjectID="_1397644357" r:id="rId368"/>
+          <o:OLEObject Type="Embed" ProgID="Equation.DSMT4" ShapeID="_x0000_i1229" DrawAspect="Content" ObjectID="_1397660231" r:id="rId368"/>
         </w:object>
       </w:r>
       <w:r>
@@ -11445,7 +11493,7 @@
           <v:shape id="_x0000_i1230" type="#_x0000_t75" style="width:14.15pt;height:14.15pt" o:ole="">
             <v:imagedata r:id="rId363" o:title=""/>
           </v:shape>
-          <o:OLEObject Type="Embed" ProgID="Equation.DSMT4" ShapeID="_x0000_i1230" DrawAspect="Content" ObjectID="_1397644358" r:id="rId369"/>
+          <o:OLEObject Type="Embed" ProgID="Equation.DSMT4" ShapeID="_x0000_i1230" DrawAspect="Content" ObjectID="_1397660232" r:id="rId369"/>
         </w:object>
       </w:r>
       <w:r>
@@ -11491,7 +11539,7 @@
           <v:shape id="_x0000_i1231" type="#_x0000_t75" style="width:98.3pt;height:34pt" o:ole="">
             <v:imagedata r:id="rId370" o:title=""/>
           </v:shape>
-          <o:OLEObject Type="Embed" ProgID="Equation.DSMT4" ShapeID="_x0000_i1231" DrawAspect="Content" ObjectID="_1397644359" r:id="rId371"/>
+          <o:OLEObject Type="Embed" ProgID="Equation.DSMT4" ShapeID="_x0000_i1231" DrawAspect="Content" ObjectID="_1397660233" r:id="rId371"/>
         </w:object>
       </w:r>
       <w:r>
@@ -11660,7 +11708,7 @@
           <v:shape id="_x0000_i1232" type="#_x0000_t75" style="width:6.45pt;height:12.55pt" o:ole="">
             <v:imagedata r:id="rId372" o:title=""/>
           </v:shape>
-          <o:OLEObject Type="Embed" ProgID="Equation.DSMT4" ShapeID="_x0000_i1232" DrawAspect="Content" ObjectID="_1397644360" r:id="rId373"/>
+          <o:OLEObject Type="Embed" ProgID="Equation.DSMT4" ShapeID="_x0000_i1232" DrawAspect="Content" ObjectID="_1397660234" r:id="rId373"/>
         </w:object>
       </w:r>
       <w:r>
@@ -11713,7 +11761,7 @@
           <v:shape id="_x0000_i1233" type="#_x0000_t75" style="width:371.35pt;height:74pt" o:ole="">
             <v:imagedata r:id="rId374" o:title=""/>
           </v:shape>
-          <o:OLEObject Type="Embed" ProgID="Equation.DSMT4" ShapeID="_x0000_i1233" DrawAspect="Content" ObjectID="_1397644361" r:id="rId375"/>
+          <o:OLEObject Type="Embed" ProgID="Equation.DSMT4" ShapeID="_x0000_i1233" DrawAspect="Content" ObjectID="_1397660235" r:id="rId375"/>
         </w:object>
       </w:r>
       <w:r>
@@ -11775,7 +11823,7 @@
           <v:shape id="_x0000_i1234" type="#_x0000_t75" style="width:12.15pt;height:10.9pt" o:ole="">
             <v:imagedata r:id="rId376" o:title=""/>
           </v:shape>
-          <o:OLEObject Type="Embed" ProgID="Equation.DSMT4" ShapeID="_x0000_i1234" DrawAspect="Content" ObjectID="_1397644362" r:id="rId377"/>
+          <o:OLEObject Type="Embed" ProgID="Equation.DSMT4" ShapeID="_x0000_i1234" DrawAspect="Content" ObjectID="_1397660236" r:id="rId377"/>
         </w:object>
       </w:r>
       <w:r>
@@ -11809,7 +11857,7 @@
           <v:shape id="_x0000_i1235" type="#_x0000_t75" style="width:14.95pt;height:18.6pt" o:ole="">
             <v:imagedata r:id="rId378" o:title=""/>
           </v:shape>
-          <o:OLEObject Type="Embed" ProgID="Equation.DSMT4" ShapeID="_x0000_i1235" DrawAspect="Content" ObjectID="_1397644363" r:id="rId379"/>
+          <o:OLEObject Type="Embed" ProgID="Equation.DSMT4" ShapeID="_x0000_i1235" DrawAspect="Content" ObjectID="_1397660237" r:id="rId379"/>
         </w:object>
       </w:r>
       <w:r>
@@ -11835,7 +11883,7 @@
           <v:shape id="_x0000_i1236" type="#_x0000_t75" style="width:68.75pt;height:34pt" o:ole="">
             <v:imagedata r:id="rId380" o:title=""/>
           </v:shape>
-          <o:OLEObject Type="Embed" ProgID="Equation.DSMT4" ShapeID="_x0000_i1236" DrawAspect="Content" ObjectID="_1397644364" r:id="rId381"/>
+          <o:OLEObject Type="Embed" ProgID="Equation.DSMT4" ShapeID="_x0000_i1236" DrawAspect="Content" ObjectID="_1397660238" r:id="rId381"/>
         </w:object>
       </w:r>
       <w:r>
@@ -11849,7 +11897,7 @@
           <v:shape id="_x0000_i1237" type="#_x0000_t75" style="width:50.55pt;height:34pt" o:ole="">
             <v:imagedata r:id="rId382" o:title=""/>
           </v:shape>
-          <o:OLEObject Type="Embed" ProgID="Equation.DSMT4" ShapeID="_x0000_i1237" DrawAspect="Content" ObjectID="_1397644365" r:id="rId383"/>
+          <o:OLEObject Type="Embed" ProgID="Equation.DSMT4" ShapeID="_x0000_i1237" DrawAspect="Content" ObjectID="_1397660239" r:id="rId383"/>
         </w:object>
       </w:r>
       <w:r>
@@ -11877,7 +11925,7 @@
           <v:shape id="_x0000_i1238" type="#_x0000_t75" style="width:165.45pt;height:36pt" o:ole="">
             <v:imagedata r:id="rId384" o:title=""/>
           </v:shape>
-          <o:OLEObject Type="Embed" ProgID="Equation.DSMT4" ShapeID="_x0000_i1238" DrawAspect="Content" ObjectID="_1397644366" r:id="rId385"/>
+          <o:OLEObject Type="Embed" ProgID="Equation.DSMT4" ShapeID="_x0000_i1238" DrawAspect="Content" ObjectID="_1397660240" r:id="rId385"/>
         </w:object>
       </w:r>
     </w:p>
@@ -11940,7 +11988,7 @@
           <v:shape id="_x0000_i1239" type="#_x0000_t75" style="width:15.35pt;height:18.6pt" o:ole="">
             <v:imagedata r:id="rId386" o:title=""/>
           </v:shape>
-          <o:OLEObject Type="Embed" ProgID="Equation.DSMT4" ShapeID="_x0000_i1239" DrawAspect="Content" ObjectID="_1397644367" r:id="rId387"/>
+          <o:OLEObject Type="Embed" ProgID="Equation.DSMT4" ShapeID="_x0000_i1239" DrawAspect="Content" ObjectID="_1397660241" r:id="rId387"/>
         </w:object>
       </w:r>
       <w:r>
@@ -11954,7 +12002,7 @@
           <v:shape id="_x0000_i1240" type="#_x0000_t75" style="width:12.15pt;height:10.9pt" o:ole="">
             <v:imagedata r:id="rId388" o:title=""/>
           </v:shape>
-          <o:OLEObject Type="Embed" ProgID="Equation.DSMT4" ShapeID="_x0000_i1240" DrawAspect="Content" ObjectID="_1397644368" r:id="rId389"/>
+          <o:OLEObject Type="Embed" ProgID="Equation.DSMT4" ShapeID="_x0000_i1240" DrawAspect="Content" ObjectID="_1397660242" r:id="rId389"/>
         </w:object>
       </w:r>
       <w:r>
@@ -11976,7 +12024,7 @@
           <v:shape id="_x0000_i1241" type="#_x0000_t75" style="width:252.8pt;height:34pt" o:ole="">
             <v:imagedata r:id="rId390" o:title=""/>
           </v:shape>
-          <o:OLEObject Type="Embed" ProgID="Equation.DSMT4" ShapeID="_x0000_i1241" DrawAspect="Content" ObjectID="_1397644369" r:id="rId391"/>
+          <o:OLEObject Type="Embed" ProgID="Equation.DSMT4" ShapeID="_x0000_i1241" DrawAspect="Content" ObjectID="_1397660243" r:id="rId391"/>
         </w:object>
       </w:r>
       <w:r>
@@ -11987,7 +12035,7 @@
           <v:shape id="_x0000_i1242" type="#_x0000_t75" style="width:8.9pt;height:14.15pt" o:ole="">
             <v:imagedata r:id="rId392" o:title=""/>
           </v:shape>
-          <o:OLEObject Type="Embed" ProgID="Equation.DSMT4" ShapeID="_x0000_i1242" DrawAspect="Content" ObjectID="_1397644370" r:id="rId393"/>
+          <o:OLEObject Type="Embed" ProgID="Equation.DSMT4" ShapeID="_x0000_i1242" DrawAspect="Content" ObjectID="_1397660244" r:id="rId393"/>
         </w:object>
       </w:r>
       <w:r>
@@ -12053,7 +12101,7 @@
           <v:shape id="_x0000_i1243" type="#_x0000_t75" style="width:70pt;height:18.2pt" o:ole="">
             <v:imagedata r:id="rId394" o:title=""/>
           </v:shape>
-          <o:OLEObject Type="Embed" ProgID="Equation.DSMT4" ShapeID="_x0000_i1243" DrawAspect="Content" ObjectID="_1397644371" r:id="rId395"/>
+          <o:OLEObject Type="Embed" ProgID="Equation.DSMT4" ShapeID="_x0000_i1243" DrawAspect="Content" ObjectID="_1397660245" r:id="rId395"/>
         </w:object>
       </w:r>
       <w:r>
@@ -12086,7 +12134,7 @@
           <v:shape id="_x0000_i1244" type="#_x0000_t75" style="width:66.35pt;height:19.8pt" o:ole="">
             <v:imagedata r:id="rId396" o:title=""/>
           </v:shape>
-          <o:OLEObject Type="Embed" ProgID="Equation.DSMT4" ShapeID="_x0000_i1244" DrawAspect="Content" ObjectID="_1397644372" r:id="rId397"/>
+          <o:OLEObject Type="Embed" ProgID="Equation.DSMT4" ShapeID="_x0000_i1244" DrawAspect="Content" ObjectID="_1397660246" r:id="rId397"/>
         </w:object>
       </w:r>
       <w:r>
@@ -12119,7 +12167,7 @@
           <v:shape id="_x0000_i1245" type="#_x0000_t75" style="width:59.85pt;height:15.35pt" o:ole="">
             <v:imagedata r:id="rId398" o:title=""/>
           </v:shape>
-          <o:OLEObject Type="Embed" ProgID="Equation.DSMT4" ShapeID="_x0000_i1245" DrawAspect="Content" ObjectID="_1397644373" r:id="rId399"/>
+          <o:OLEObject Type="Embed" ProgID="Equation.DSMT4" ShapeID="_x0000_i1245" DrawAspect="Content" ObjectID="_1397660247" r:id="rId399"/>
         </w:object>
       </w:r>
       <w:r>
@@ -12149,7 +12197,7 @@
           <v:shape id="_x0000_i1246" type="#_x0000_t75" style="width:86.15pt;height:18.6pt" o:ole="">
             <v:imagedata r:id="rId400" o:title=""/>
           </v:shape>
-          <o:OLEObject Type="Embed" ProgID="Equation.DSMT4" ShapeID="_x0000_i1246" DrawAspect="Content" ObjectID="_1397644374" r:id="rId401"/>
+          <o:OLEObject Type="Embed" ProgID="Equation.DSMT4" ShapeID="_x0000_i1246" DrawAspect="Content" ObjectID="_1397660248" r:id="rId401"/>
         </w:object>
       </w:r>
       <w:r>
@@ -12206,7 +12254,7 @@
           <v:shape id="_x0000_i1247" type="#_x0000_t75" style="width:15.35pt;height:18.6pt" o:ole="">
             <v:imagedata r:id="rId386" o:title=""/>
           </v:shape>
-          <o:OLEObject Type="Embed" ProgID="Equation.DSMT4" ShapeID="_x0000_i1247" DrawAspect="Content" ObjectID="_1397644375" r:id="rId402"/>
+          <o:OLEObject Type="Embed" ProgID="Equation.DSMT4" ShapeID="_x0000_i1247" DrawAspect="Content" ObjectID="_1397660249" r:id="rId402"/>
         </w:object>
       </w:r>
       <w:r>
@@ -12220,7 +12268,7 @@
           <v:shape id="_x0000_i1248" type="#_x0000_t75" style="width:12.15pt;height:10.9pt" o:ole="">
             <v:imagedata r:id="rId403" o:title=""/>
           </v:shape>
-          <o:OLEObject Type="Embed" ProgID="Equation.DSMT4" ShapeID="_x0000_i1248" DrawAspect="Content" ObjectID="_1397644376" r:id="rId404"/>
+          <o:OLEObject Type="Embed" ProgID="Equation.DSMT4" ShapeID="_x0000_i1248" DrawAspect="Content" ObjectID="_1397660250" r:id="rId404"/>
         </w:object>
       </w:r>
       <w:r>
@@ -12248,7 +12296,7 @@
           <v:shape id="_x0000_i1249" type="#_x0000_t75" style="width:17pt;height:19.8pt" o:ole="">
             <v:imagedata r:id="rId405" o:title=""/>
           </v:shape>
-          <o:OLEObject Type="Embed" ProgID="Equation.DSMT4" ShapeID="_x0000_i1249" DrawAspect="Content" ObjectID="_1397644377" r:id="rId406"/>
+          <o:OLEObject Type="Embed" ProgID="Equation.DSMT4" ShapeID="_x0000_i1249" DrawAspect="Content" ObjectID="_1397660251" r:id="rId406"/>
         </w:object>
       </w:r>
       <w:r>
@@ -12262,7 +12310,7 @@
           <v:shape id="_x0000_i1250" type="#_x0000_t75" style="width:12.15pt;height:10.9pt" o:ole="">
             <v:imagedata r:id="rId403" o:title=""/>
           </v:shape>
-          <o:OLEObject Type="Embed" ProgID="Equation.DSMT4" ShapeID="_x0000_i1250" DrawAspect="Content" ObjectID="_1397644378" r:id="rId407"/>
+          <o:OLEObject Type="Embed" ProgID="Equation.DSMT4" ShapeID="_x0000_i1250" DrawAspect="Content" ObjectID="_1397660252" r:id="rId407"/>
         </w:object>
       </w:r>
       <w:r>
@@ -12276,7 +12324,7 @@
           <v:shape id="_x0000_i1251" type="#_x0000_t75" style="width:116.9pt;height:30.75pt" o:ole="">
             <v:imagedata r:id="rId408" o:title=""/>
           </v:shape>
-          <o:OLEObject Type="Embed" ProgID="Equation.DSMT4" ShapeID="_x0000_i1251" DrawAspect="Content" ObjectID="_1397644379" r:id="rId409"/>
+          <o:OLEObject Type="Embed" ProgID="Equation.DSMT4" ShapeID="_x0000_i1251" DrawAspect="Content" ObjectID="_1397660253" r:id="rId409"/>
         </w:object>
       </w:r>
       <w:r>
@@ -12304,7 +12352,7 @@
           <v:shape id="_x0000_i1252" type="#_x0000_t75" style="width:184.45pt;height:21.85pt" o:ole="">
             <v:imagedata r:id="rId410" o:title=""/>
           </v:shape>
-          <o:OLEObject Type="Embed" ProgID="Equation.DSMT4" ShapeID="_x0000_i1252" DrawAspect="Content" ObjectID="_1397644380" r:id="rId411"/>
+          <o:OLEObject Type="Embed" ProgID="Equation.DSMT4" ShapeID="_x0000_i1252" DrawAspect="Content" ObjectID="_1397660254" r:id="rId411"/>
         </w:object>
       </w:r>
       <w:r>
@@ -12341,7 +12389,7 @@
           <v:shape id="_x0000_i1253" type="#_x0000_t75" style="width:307.8pt;height:68.35pt" o:ole="">
             <v:imagedata r:id="rId412" o:title=""/>
           </v:shape>
-          <o:OLEObject Type="Embed" ProgID="Equation.DSMT4" ShapeID="_x0000_i1253" DrawAspect="Content" ObjectID="_1397644381" r:id="rId413"/>
+          <o:OLEObject Type="Embed" ProgID="Equation.DSMT4" ShapeID="_x0000_i1253" DrawAspect="Content" ObjectID="_1397660255" r:id="rId413"/>
         </w:object>
       </w:r>
       <w:r>
@@ -12427,7 +12475,7 @@
           <v:shape id="_x0000_i1254" type="#_x0000_t75" style="width:61.1pt;height:18.6pt" o:ole="">
             <v:imagedata r:id="rId414" o:title=""/>
           </v:shape>
-          <o:OLEObject Type="Embed" ProgID="Equation.DSMT4" ShapeID="_x0000_i1254" DrawAspect="Content" ObjectID="_1397644382" r:id="rId415"/>
+          <o:OLEObject Type="Embed" ProgID="Equation.DSMT4" ShapeID="_x0000_i1254" DrawAspect="Content" ObjectID="_1397660256" r:id="rId415"/>
         </w:object>
       </w:r>
       <w:r>
@@ -12449,7 +12497,7 @@
           <v:shape id="_x0000_i1255" type="#_x0000_t75" style="width:102.75pt;height:19.8pt" o:ole="">
             <v:imagedata r:id="rId416" o:title=""/>
           </v:shape>
-          <o:OLEObject Type="Embed" ProgID="Equation.DSMT4" ShapeID="_x0000_i1255" DrawAspect="Content" ObjectID="_1397644383" r:id="rId417"/>
+          <o:OLEObject Type="Embed" ProgID="Equation.DSMT4" ShapeID="_x0000_i1255" DrawAspect="Content" ObjectID="_1397660257" r:id="rId417"/>
         </w:object>
       </w:r>
       <w:r>
@@ -12525,7 +12573,7 @@
           <v:shape id="_x0000_i1256" type="#_x0000_t75" style="width:98.3pt;height:56.65pt" o:ole="">
             <v:imagedata r:id="rId418" o:title=""/>
           </v:shape>
-          <o:OLEObject Type="Embed" ProgID="Equation.DSMT4" ShapeID="_x0000_i1256" DrawAspect="Content" ObjectID="_1397644384" r:id="rId419"/>
+          <o:OLEObject Type="Embed" ProgID="Equation.DSMT4" ShapeID="_x0000_i1256" DrawAspect="Content" ObjectID="_1397660258" r:id="rId419"/>
         </w:object>
       </w:r>
       <w:r>
@@ -12652,7 +12700,7 @@
           <v:shape id="_x0000_i1257" type="#_x0000_t75" style="width:90.2pt;height:95.45pt" o:ole="">
             <v:imagedata r:id="rId420" o:title=""/>
           </v:shape>
-          <o:OLEObject Type="Embed" ProgID="Equation.DSMT4" ShapeID="_x0000_i1257" DrawAspect="Content" ObjectID="_1397644385" r:id="rId421"/>
+          <o:OLEObject Type="Embed" ProgID="Equation.DSMT4" ShapeID="_x0000_i1257" DrawAspect="Content" ObjectID="_1397660259" r:id="rId421"/>
         </w:object>
       </w:r>
       <w:r>
@@ -12725,7 +12773,7 @@
           <v:shape id="_x0000_i1258" type="#_x0000_t75" style="width:6.45pt;height:12.55pt" o:ole="">
             <v:imagedata r:id="rId372" o:title=""/>
           </v:shape>
-          <o:OLEObject Type="Embed" ProgID="Equation.DSMT4" ShapeID="_x0000_i1258" DrawAspect="Content" ObjectID="_1397644386" r:id="rId422"/>
+          <o:OLEObject Type="Embed" ProgID="Equation.DSMT4" ShapeID="_x0000_i1258" DrawAspect="Content" ObjectID="_1397660260" r:id="rId422"/>
         </w:object>
       </w:r>
       <w:r>
@@ -12764,7 +12812,7 @@
           <v:shape id="_x0000_i1259" type="#_x0000_t75" style="width:50.55pt;height:34pt" o:ole="">
             <v:imagedata r:id="rId423" o:title=""/>
           </v:shape>
-          <o:OLEObject Type="Embed" ProgID="Equation.DSMT4" ShapeID="_x0000_i1259" DrawAspect="Content" ObjectID="_1397644387" r:id="rId424"/>
+          <o:OLEObject Type="Embed" ProgID="Equation.DSMT4" ShapeID="_x0000_i1259" DrawAspect="Content" ObjectID="_1397660261" r:id="rId424"/>
         </w:object>
       </w:r>
       <w:r>
@@ -12790,7 +12838,7 @@
           <v:shape id="_x0000_i1260" type="#_x0000_t75" style="width:162.6pt;height:34.8pt" o:ole="">
             <v:imagedata r:id="rId425" o:title=""/>
           </v:shape>
-          <o:OLEObject Type="Embed" ProgID="Equation.DSMT4" ShapeID="_x0000_i1260" DrawAspect="Content" ObjectID="_1397644388" r:id="rId426"/>
+          <o:OLEObject Type="Embed" ProgID="Equation.DSMT4" ShapeID="_x0000_i1260" DrawAspect="Content" ObjectID="_1397660262" r:id="rId426"/>
         </w:object>
       </w:r>
       <w:r>
@@ -12883,7 +12931,7 @@
           <v:shape id="_x0000_i1261" type="#_x0000_t75" style="width:332.9pt;height:108pt" o:ole="">
             <v:imagedata r:id="rId427" o:title=""/>
           </v:shape>
-          <o:OLEObject Type="Embed" ProgID="Equation.DSMT4" ShapeID="_x0000_i1261" DrawAspect="Content" ObjectID="_1397644389" r:id="rId428"/>
+          <o:OLEObject Type="Embed" ProgID="Equation.DSMT4" ShapeID="_x0000_i1261" DrawAspect="Content" ObjectID="_1397660263" r:id="rId428"/>
         </w:object>
       </w:r>
       <w:r>
@@ -12956,7 +13004,7 @@
           <v:shape id="_x0000_i1262" type="#_x0000_t75" style="width:446.55pt;height:70pt" o:ole="">
             <v:imagedata r:id="rId429" o:title=""/>
           </v:shape>
-          <o:OLEObject Type="Embed" ProgID="Equation.DSMT4" ShapeID="_x0000_i1262" DrawAspect="Content" ObjectID="_1397644390" r:id="rId430"/>
+          <o:OLEObject Type="Embed" ProgID="Equation.DSMT4" ShapeID="_x0000_i1262" DrawAspect="Content" ObjectID="_1397660264" r:id="rId430"/>
         </w:object>
       </w:r>
       <w:r>
@@ -13040,7 +13088,7 @@
           <v:shape id="_x0000_i1263" type="#_x0000_t75" style="width:415pt;height:140.35pt" o:ole="">
             <v:imagedata r:id="rId431" o:title=""/>
           </v:shape>
-          <o:OLEObject Type="Embed" ProgID="Equation.DSMT4" ShapeID="_x0000_i1263" DrawAspect="Content" ObjectID="_1397644391" r:id="rId432"/>
+          <o:OLEObject Type="Embed" ProgID="Equation.DSMT4" ShapeID="_x0000_i1263" DrawAspect="Content" ObjectID="_1397660265" r:id="rId432"/>
         </w:object>
       </w:r>
       <w:r>
@@ -13154,7 +13202,7 @@
           <v:shape id="_x0000_i1264" type="#_x0000_t75" style="width:8.9pt;height:12.55pt" o:ole="">
             <v:imagedata r:id="rId433" o:title=""/>
           </v:shape>
-          <o:OLEObject Type="Embed" ProgID="Equation.DSMT4" ShapeID="_x0000_i1264" DrawAspect="Content" ObjectID="_1397644392" r:id="rId434"/>
+          <o:OLEObject Type="Embed" ProgID="Equation.DSMT4" ShapeID="_x0000_i1264" DrawAspect="Content" ObjectID="_1397660266" r:id="rId434"/>
         </w:object>
       </w:r>
       <w:r>
@@ -13197,7 +13245,7 @@
           <v:shape id="_x0000_i1265" type="#_x0000_t75" style="width:336.15pt;height:68.35pt" o:ole="">
             <v:imagedata r:id="rId435" o:title=""/>
           </v:shape>
-          <o:OLEObject Type="Embed" ProgID="Equation.DSMT4" ShapeID="_x0000_i1265" DrawAspect="Content" ObjectID="_1397644393" r:id="rId436"/>
+          <o:OLEObject Type="Embed" ProgID="Equation.DSMT4" ShapeID="_x0000_i1265" DrawAspect="Content" ObjectID="_1397660267" r:id="rId436"/>
         </w:object>
       </w:r>
     </w:p>
@@ -13213,7 +13261,7 @@
           <v:shape id="_x0000_i1266" type="#_x0000_t75" style="width:8.9pt;height:12.55pt" o:ole="">
             <v:imagedata r:id="rId437" o:title=""/>
           </v:shape>
-          <o:OLEObject Type="Embed" ProgID="Equation.DSMT4" ShapeID="_x0000_i1266" DrawAspect="Content" ObjectID="_1397644394" r:id="rId438"/>
+          <o:OLEObject Type="Embed" ProgID="Equation.DSMT4" ShapeID="_x0000_i1266" DrawAspect="Content" ObjectID="_1397660268" r:id="rId438"/>
         </w:object>
       </w:r>
       <w:r>
@@ -13315,7 +13363,7 @@
           <v:shape id="_x0000_i1267" type="#_x0000_t75" style="width:271pt;height:94.65pt" o:ole="">
             <v:imagedata r:id="rId439" o:title=""/>
           </v:shape>
-          <o:OLEObject Type="Embed" ProgID="Equation.DSMT4" ShapeID="_x0000_i1267" DrawAspect="Content" ObjectID="_1397644395" r:id="rId440"/>
+          <o:OLEObject Type="Embed" ProgID="Equation.DSMT4" ShapeID="_x0000_i1267" DrawAspect="Content" ObjectID="_1397660269" r:id="rId440"/>
         </w:object>
       </w:r>
       <w:r>
@@ -13385,7 +13433,7 @@
           <v:shape id="_x0000_i1268" type="#_x0000_t75" style="width:1in;height:15.35pt" o:ole="">
             <v:imagedata r:id="rId441" o:title=""/>
           </v:shape>
-          <o:OLEObject Type="Embed" ProgID="Equation.DSMT4" ShapeID="_x0000_i1268" DrawAspect="Content" ObjectID="_1397644396" r:id="rId442"/>
+          <o:OLEObject Type="Embed" ProgID="Equation.DSMT4" ShapeID="_x0000_i1268" DrawAspect="Content" ObjectID="_1397660270" r:id="rId442"/>
         </w:object>
       </w:r>
       <w:r>
@@ -13447,7 +13495,7 @@
           <v:shape id="_x0000_i1269" type="#_x0000_t75" style="width:273.85pt;height:190.1pt" o:ole="">
             <v:imagedata r:id="rId443" o:title=""/>
           </v:shape>
-          <o:OLEObject Type="Embed" ProgID="Equation.DSMT4" ShapeID="_x0000_i1269" DrawAspect="Content" ObjectID="_1397644397" r:id="rId444"/>
+          <o:OLEObject Type="Embed" ProgID="Equation.DSMT4" ShapeID="_x0000_i1269" DrawAspect="Content" ObjectID="_1397660271" r:id="rId444"/>
         </w:object>
       </w:r>
       <w:r>
@@ -13524,7 +13572,7 @@
           <v:shape id="_x0000_i1270" type="#_x0000_t75" style="width:27.9pt;height:18.2pt" o:ole="">
             <v:imagedata r:id="rId445" o:title=""/>
           </v:shape>
-          <o:OLEObject Type="Embed" ProgID="Equation.DSMT4" ShapeID="_x0000_i1270" DrawAspect="Content" ObjectID="_1397644398" r:id="rId446"/>
+          <o:OLEObject Type="Embed" ProgID="Equation.DSMT4" ShapeID="_x0000_i1270" DrawAspect="Content" ObjectID="_1397660272" r:id="rId446"/>
         </w:object>
       </w:r>
       <w:r>
@@ -13544,7 +13592,7 @@
           <v:shape id="_x0000_i1271" type="#_x0000_t75" style="width:8.9pt;height:12.55pt" o:ole="">
             <v:imagedata r:id="rId447" o:title=""/>
           </v:shape>
-          <o:OLEObject Type="Embed" ProgID="Equation.DSMT4" ShapeID="_x0000_i1271" DrawAspect="Content" ObjectID="_1397644399" r:id="rId448"/>
+          <o:OLEObject Type="Embed" ProgID="Equation.DSMT4" ShapeID="_x0000_i1271" DrawAspect="Content" ObjectID="_1397660273" r:id="rId448"/>
         </w:object>
       </w:r>
       <w:r>
@@ -13564,7 +13612,7 @@
           <v:shape id="_x0000_i1272" type="#_x0000_t75" style="width:59.85pt;height:18.6pt" o:ole="">
             <v:imagedata r:id="rId449" o:title=""/>
           </v:shape>
-          <o:OLEObject Type="Embed" ProgID="Equation.DSMT4" ShapeID="_x0000_i1272" DrawAspect="Content" ObjectID="_1397644400" r:id="rId450"/>
+          <o:OLEObject Type="Embed" ProgID="Equation.DSMT4" ShapeID="_x0000_i1272" DrawAspect="Content" ObjectID="_1397660274" r:id="rId450"/>
         </w:object>
       </w:r>
       <w:r>
@@ -13578,7 +13626,7 @@
           <v:shape id="_x0000_i1273" type="#_x0000_t75" style="width:59.45pt;height:18.6pt" o:ole="">
             <v:imagedata r:id="rId451" o:title=""/>
           </v:shape>
-          <o:OLEObject Type="Embed" ProgID="Equation.DSMT4" ShapeID="_x0000_i1273" DrawAspect="Content" ObjectID="_1397644401" r:id="rId452"/>
+          <o:OLEObject Type="Embed" ProgID="Equation.DSMT4" ShapeID="_x0000_i1273" DrawAspect="Content" ObjectID="_1397660275" r:id="rId452"/>
         </w:object>
       </w:r>
       <w:r>
@@ -13600,7 +13648,7 @@
           <v:shape id="_x0000_i1274" type="#_x0000_t75" style="width:178.8pt;height:55pt" o:ole="">
             <v:imagedata r:id="rId453" o:title=""/>
           </v:shape>
-          <o:OLEObject Type="Embed" ProgID="Equation.DSMT4" ShapeID="_x0000_i1274" DrawAspect="Content" ObjectID="_1397644402" r:id="rId454"/>
+          <o:OLEObject Type="Embed" ProgID="Equation.DSMT4" ShapeID="_x0000_i1274" DrawAspect="Content" ObjectID="_1397660276" r:id="rId454"/>
         </w:object>
       </w:r>
       <w:r>
@@ -13704,7 +13752,7 @@
           <v:shape id="_x0000_i1275" type="#_x0000_t75" style="width:98.3pt;height:56.65pt" o:ole="">
             <v:imagedata r:id="rId455" o:title=""/>
           </v:shape>
-          <o:OLEObject Type="Embed" ProgID="Equation.DSMT4" ShapeID="_x0000_i1275" DrawAspect="Content" ObjectID="_1397644403" r:id="rId456"/>
+          <o:OLEObject Type="Embed" ProgID="Equation.DSMT4" ShapeID="_x0000_i1275" DrawAspect="Content" ObjectID="_1397660277" r:id="rId456"/>
         </w:object>
       </w:r>
       <w:r>
@@ -13771,7 +13819,7 @@
           <v:shape id="_x0000_i1276" type="#_x0000_t75" style="width:179.2pt;height:55pt" o:ole="">
             <v:imagedata r:id="rId457" o:title=""/>
           </v:shape>
-          <o:OLEObject Type="Embed" ProgID="Equation.DSMT4" ShapeID="_x0000_i1276" DrawAspect="Content" ObjectID="_1397644404" r:id="rId458"/>
+          <o:OLEObject Type="Embed" ProgID="Equation.DSMT4" ShapeID="_x0000_i1276" DrawAspect="Content" ObjectID="_1397660278" r:id="rId458"/>
         </w:object>
       </w:r>
       <w:r>
@@ -13838,7 +13886,7 @@
           <v:shape id="_x0000_i1277" type="#_x0000_t75" style="width:445.35pt;height:56.65pt" o:ole="">
             <v:imagedata r:id="rId459" o:title=""/>
           </v:shape>
-          <o:OLEObject Type="Embed" ProgID="Equation.DSMT4" ShapeID="_x0000_i1277" DrawAspect="Content" ObjectID="_1397644405" r:id="rId460"/>
+          <o:OLEObject Type="Embed" ProgID="Equation.DSMT4" ShapeID="_x0000_i1277" DrawAspect="Content" ObjectID="_1397660279" r:id="rId460"/>
         </w:object>
       </w:r>
       <w:r>
@@ -13904,7 +13952,7 @@
           <v:shape id="_x0000_i1278" type="#_x0000_t75" style="width:194.55pt;height:84.15pt" o:ole="">
             <v:imagedata r:id="rId461" o:title=""/>
           </v:shape>
-          <o:OLEObject Type="Embed" ProgID="Equation.DSMT4" ShapeID="_x0000_i1278" DrawAspect="Content" ObjectID="_1397644406" r:id="rId462"/>
+          <o:OLEObject Type="Embed" ProgID="Equation.DSMT4" ShapeID="_x0000_i1278" DrawAspect="Content" ObjectID="_1397660280" r:id="rId462"/>
         </w:object>
       </w:r>
       <w:r>
@@ -14095,7 +14143,7 @@
           <v:shape id="_x0000_i1279" type="#_x0000_t75" style="width:70pt;height:18.2pt" o:ole="">
             <v:imagedata r:id="rId463" o:title=""/>
           </v:shape>
-          <o:OLEObject Type="Embed" ProgID="Equation.DSMT4" ShapeID="_x0000_i1279" DrawAspect="Content" ObjectID="_1397644407" r:id="rId464"/>
+          <o:OLEObject Type="Embed" ProgID="Equation.DSMT4" ShapeID="_x0000_i1279" DrawAspect="Content" ObjectID="_1397660281" r:id="rId464"/>
         </w:object>
       </w:r>
       <w:r>
@@ -14112,7 +14160,7 @@
           <v:shape id="_x0000_i1280" type="#_x0000_t75" style="width:1in;height:15.35pt" o:ole="">
             <v:imagedata r:id="rId441" o:title=""/>
           </v:shape>
-          <o:OLEObject Type="Embed" ProgID="Equation.DSMT4" ShapeID="_x0000_i1280" DrawAspect="Content" ObjectID="_1397644408" r:id="rId465"/>
+          <o:OLEObject Type="Embed" ProgID="Equation.DSMT4" ShapeID="_x0000_i1280" DrawAspect="Content" ObjectID="_1397660282" r:id="rId465"/>
         </w:object>
       </w:r>
       <w:r>
@@ -14332,7 +14380,7 @@
                 <v:shape id="_x0000_i1281" type="#_x0000_t75" style="width:62.3pt;height:18.6pt" o:ole="">
                   <v:imagedata r:id="rId466" o:title=""/>
                 </v:shape>
-                <o:OLEObject Type="Embed" ProgID="Equation.DSMT4" ShapeID="_x0000_i1281" DrawAspect="Content" ObjectID="_1397644409" r:id="rId467"/>
+                <o:OLEObject Type="Embed" ProgID="Equation.DSMT4" ShapeID="_x0000_i1281" DrawAspect="Content" ObjectID="_1397660283" r:id="rId467"/>
               </w:object>
             </w:r>
           </w:p>
@@ -14384,7 +14432,7 @@
                 <v:shape id="_x0000_i1282" type="#_x0000_t75" style="width:66.35pt;height:19.8pt" o:ole="">
                   <v:imagedata r:id="rId396" o:title=""/>
                 </v:shape>
-                <o:OLEObject Type="Embed" ProgID="Equation.DSMT4" ShapeID="_x0000_i1282" DrawAspect="Content" ObjectID="_1397644410" r:id="rId468"/>
+                <o:OLEObject Type="Embed" ProgID="Equation.DSMT4" ShapeID="_x0000_i1282" DrawAspect="Content" ObjectID="_1397660284" r:id="rId468"/>
               </w:object>
             </w:r>
           </w:p>
@@ -14438,7 +14486,7 @@
                 <v:shape id="_x0000_i1283" type="#_x0000_t75" style="width:41.25pt;height:15.35pt" o:ole="">
                   <v:imagedata r:id="rId469" o:title=""/>
                 </v:shape>
-                <o:OLEObject Type="Embed" ProgID="Equation.DSMT4" ShapeID="_x0000_i1283" DrawAspect="Content" ObjectID="_1397644411" r:id="rId470"/>
+                <o:OLEObject Type="Embed" ProgID="Equation.DSMT4" ShapeID="_x0000_i1283" DrawAspect="Content" ObjectID="_1397660285" r:id="rId470"/>
               </w:object>
             </w:r>
           </w:p>
@@ -14514,7 +14562,7 @@
                 <v:shape id="_x0000_i1284" type="#_x0000_t75" style="width:59.85pt;height:15.35pt" o:ole="">
                   <v:imagedata r:id="rId398" o:title=""/>
                 </v:shape>
-                <o:OLEObject Type="Embed" ProgID="Equation.DSMT4" ShapeID="_x0000_i1284" DrawAspect="Content" ObjectID="_1397644412" r:id="rId471"/>
+                <o:OLEObject Type="Embed" ProgID="Equation.DSMT4" ShapeID="_x0000_i1284" DrawAspect="Content" ObjectID="_1397660286" r:id="rId471"/>
               </w:object>
             </w:r>
           </w:p>
@@ -14825,7 +14873,7 @@
           <v:shape id="_x0000_i1285" type="#_x0000_t75" style="width:10.9pt;height:12.55pt" o:ole="">
             <v:imagedata r:id="rId472" o:title=""/>
           </v:shape>
-          <o:OLEObject Type="Embed" ProgID="Equation.DSMT4" ShapeID="_x0000_i1285" DrawAspect="Content" ObjectID="_1397644413" r:id="rId473"/>
+          <o:OLEObject Type="Embed" ProgID="Equation.DSMT4" ShapeID="_x0000_i1285" DrawAspect="Content" ObjectID="_1397660287" r:id="rId473"/>
         </w:object>
       </w:r>
       <w:r>
@@ -14848,7 +14896,7 @@
           <v:shape id="_x0000_i1286" type="#_x0000_t75" style="width:57.05pt;height:56.65pt" o:ole="">
             <v:imagedata r:id="rId474" o:title=""/>
           </v:shape>
-          <o:OLEObject Type="Embed" ProgID="Equation.DSMT4" ShapeID="_x0000_i1286" DrawAspect="Content" ObjectID="_1397644414" r:id="rId475"/>
+          <o:OLEObject Type="Embed" ProgID="Equation.DSMT4" ShapeID="_x0000_i1286" DrawAspect="Content" ObjectID="_1397660288" r:id="rId475"/>
         </w:object>
       </w:r>
       <w:r>
@@ -14948,7 +14996,7 @@
           <v:shape id="_x0000_i1287" type="#_x0000_t75" style="width:15.35pt;height:18.6pt" o:ole="">
             <v:imagedata r:id="rId476" o:title=""/>
           </v:shape>
-          <o:OLEObject Type="Embed" ProgID="Equation.DSMT4" ShapeID="_x0000_i1287" DrawAspect="Content" ObjectID="_1397644415" r:id="rId477"/>
+          <o:OLEObject Type="Embed" ProgID="Equation.DSMT4" ShapeID="_x0000_i1287" DrawAspect="Content" ObjectID="_1397660289" r:id="rId477"/>
         </w:object>
       </w:r>
       <w:r>
@@ -14973,7 +15021,7 @@
           <v:shape id="_x0000_i1288" type="#_x0000_t75" style="width:161pt;height:56.65pt" o:ole="">
             <v:imagedata r:id="rId478" o:title=""/>
           </v:shape>
-          <o:OLEObject Type="Embed" ProgID="Equation.DSMT4" ShapeID="_x0000_i1288" DrawAspect="Content" ObjectID="_1397644416" r:id="rId479"/>
+          <o:OLEObject Type="Embed" ProgID="Equation.DSMT4" ShapeID="_x0000_i1288" DrawAspect="Content" ObjectID="_1397660290" r:id="rId479"/>
         </w:object>
       </w:r>
       <w:r>
@@ -15042,7 +15090,7 @@
           <v:shape id="_x0000_i1289" type="#_x0000_t75" style="width:74pt;height:19.8pt" o:ole="">
             <v:imagedata r:id="rId480" o:title=""/>
           </v:shape>
-          <o:OLEObject Type="Embed" ProgID="Equation.DSMT4" ShapeID="_x0000_i1289" DrawAspect="Content" ObjectID="_1397644417" r:id="rId481"/>
+          <o:OLEObject Type="Embed" ProgID="Equation.DSMT4" ShapeID="_x0000_i1289" DrawAspect="Content" ObjectID="_1397660291" r:id="rId481"/>
         </w:object>
       </w:r>
       <w:r>
@@ -15188,7 +15236,7 @@
           <v:shape id="_x0000_i1290" type="#_x0000_t75" style="width:14.95pt;height:18.2pt" o:ole="">
             <v:imagedata r:id="rId482" o:title=""/>
           </v:shape>
-          <o:OLEObject Type="Embed" ProgID="Equation.DSMT4" ShapeID="_x0000_i1290" DrawAspect="Content" ObjectID="_1397644418" r:id="rId483"/>
+          <o:OLEObject Type="Embed" ProgID="Equation.DSMT4" ShapeID="_x0000_i1290" DrawAspect="Content" ObjectID="_1397660292" r:id="rId483"/>
         </w:object>
       </w:r>
       <w:r>
@@ -15226,7 +15274,7 @@
           <v:shape id="_x0000_i1291" type="#_x0000_t75" style="width:12.55pt;height:18.2pt" o:ole="">
             <v:imagedata r:id="rId484" o:title=""/>
           </v:shape>
-          <o:OLEObject Type="Embed" ProgID="Equation.DSMT4" ShapeID="_x0000_i1291" DrawAspect="Content" ObjectID="_1397644419" r:id="rId485"/>
+          <o:OLEObject Type="Embed" ProgID="Equation.DSMT4" ShapeID="_x0000_i1291" DrawAspect="Content" ObjectID="_1397660293" r:id="rId485"/>
         </w:object>
       </w:r>
       <w:r>
@@ -15249,7 +15297,7 @@
           <v:shape id="_x0000_i1292" type="#_x0000_t75" style="width:14.95pt;height:18.2pt" o:ole="">
             <v:imagedata r:id="rId482" o:title=""/>
           </v:shape>
-          <o:OLEObject Type="Embed" ProgID="Equation.DSMT4" ShapeID="_x0000_i1292" DrawAspect="Content" ObjectID="_1397644420" r:id="rId486"/>
+          <o:OLEObject Type="Embed" ProgID="Equation.DSMT4" ShapeID="_x0000_i1292" DrawAspect="Content" ObjectID="_1397660294" r:id="rId486"/>
         </w:object>
       </w:r>
       <w:r>
@@ -15383,7 +15431,7 @@
           <v:shape id="_x0000_i1293" type="#_x0000_t75" style="width:14.95pt;height:18.2pt" o:ole="">
             <v:imagedata r:id="rId482" o:title=""/>
           </v:shape>
-          <o:OLEObject Type="Embed" ProgID="Equation.DSMT4" ShapeID="_x0000_i1293" DrawAspect="Content" ObjectID="_1397644421" r:id="rId487"/>
+          <o:OLEObject Type="Embed" ProgID="Equation.DSMT4" ShapeID="_x0000_i1293" DrawAspect="Content" ObjectID="_1397660295" r:id="rId487"/>
         </w:object>
       </w:r>
       <w:r>
@@ -15426,7 +15474,7 @@
           <v:shape id="_x0000_i1294" type="#_x0000_t75" style="width:14.95pt;height:18.2pt" o:ole="">
             <v:imagedata r:id="rId488" o:title=""/>
           </v:shape>
-          <o:OLEObject Type="Embed" ProgID="Equation.DSMT4" ShapeID="_x0000_i1294" DrawAspect="Content" ObjectID="_1397644422" r:id="rId489"/>
+          <o:OLEObject Type="Embed" ProgID="Equation.DSMT4" ShapeID="_x0000_i1294" DrawAspect="Content" ObjectID="_1397660296" r:id="rId489"/>
         </w:object>
       </w:r>
       <w:r>
@@ -15464,7 +15512,7 @@
           <v:shape id="_x0000_i1295" type="#_x0000_t75" style="width:18.2pt;height:18.2pt" o:ole="">
             <v:imagedata r:id="rId490" o:title=""/>
           </v:shape>
-          <o:OLEObject Type="Embed" ProgID="Equation.DSMT4" ShapeID="_x0000_i1295" DrawAspect="Content" ObjectID="_1397644423" r:id="rId491"/>
+          <o:OLEObject Type="Embed" ProgID="Equation.DSMT4" ShapeID="_x0000_i1295" DrawAspect="Content" ObjectID="_1397660297" r:id="rId491"/>
         </w:object>
       </w:r>
       <w:r>
@@ -15478,7 +15526,7 @@
           <v:shape id="_x0000_i1296" type="#_x0000_t75" style="width:12.55pt;height:18.2pt" o:ole="">
             <v:imagedata r:id="rId484" o:title=""/>
           </v:shape>
-          <o:OLEObject Type="Embed" ProgID="Equation.DSMT4" ShapeID="_x0000_i1296" DrawAspect="Content" ObjectID="_1397644424" r:id="rId492"/>
+          <o:OLEObject Type="Embed" ProgID="Equation.DSMT4" ShapeID="_x0000_i1296" DrawAspect="Content" ObjectID="_1397660298" r:id="rId492"/>
         </w:object>
       </w:r>
       <w:r>
@@ -15492,7 +15540,7 @@
           <v:shape id="_x0000_i1297" type="#_x0000_t75" style="width:10.9pt;height:12.55pt" o:ole="">
             <v:imagedata r:id="rId493" o:title=""/>
           </v:shape>
-          <o:OLEObject Type="Embed" ProgID="Equation.DSMT4" ShapeID="_x0000_i1297" DrawAspect="Content" ObjectID="_1397644425" r:id="rId494"/>
+          <o:OLEObject Type="Embed" ProgID="Equation.DSMT4" ShapeID="_x0000_i1297" DrawAspect="Content" ObjectID="_1397660299" r:id="rId494"/>
         </w:object>
       </w:r>
       <w:r>
@@ -15506,7 +15554,7 @@
           <v:shape id="_x0000_i1298" type="#_x0000_t75" style="width:12.55pt;height:18.2pt" o:ole="">
             <v:imagedata r:id="rId484" o:title=""/>
           </v:shape>
-          <o:OLEObject Type="Embed" ProgID="Equation.DSMT4" ShapeID="_x0000_i1298" DrawAspect="Content" ObjectID="_1397644426" r:id="rId495"/>
+          <o:OLEObject Type="Embed" ProgID="Equation.DSMT4" ShapeID="_x0000_i1298" DrawAspect="Content" ObjectID="_1397660300" r:id="rId495"/>
         </w:object>
       </w:r>
       <w:r>
@@ -15520,7 +15568,7 @@
           <v:shape id="_x0000_i1299" type="#_x0000_t75" style="width:14.95pt;height:18.2pt" o:ole="">
             <v:imagedata r:id="rId496" o:title=""/>
           </v:shape>
-          <o:OLEObject Type="Embed" ProgID="Equation.DSMT4" ShapeID="_x0000_i1299" DrawAspect="Content" ObjectID="_1397644427" r:id="rId497"/>
+          <o:OLEObject Type="Embed" ProgID="Equation.DSMT4" ShapeID="_x0000_i1299" DrawAspect="Content" ObjectID="_1397660301" r:id="rId497"/>
         </w:object>
       </w:r>
       <w:r>
@@ -15563,7 +15611,7 @@
           <v:shape id="_x0000_i1300" type="#_x0000_t75" style="width:213.15pt;height:56.65pt" o:ole="">
             <v:imagedata r:id="rId498" o:title=""/>
           </v:shape>
-          <o:OLEObject Type="Embed" ProgID="Equation.DSMT4" ShapeID="_x0000_i1300" DrawAspect="Content" ObjectID="_1397644428" r:id="rId499"/>
+          <o:OLEObject Type="Embed" ProgID="Equation.DSMT4" ShapeID="_x0000_i1300" DrawAspect="Content" ObjectID="_1397660302" r:id="rId499"/>
         </w:object>
       </w:r>
       <w:r>
@@ -15671,7 +15719,7 @@
           <v:shape id="_x0000_i1301" type="#_x0000_t75" style="width:15.35pt;height:18.2pt" o:ole="">
             <v:imagedata r:id="rId500" o:title=""/>
           </v:shape>
-          <o:OLEObject Type="Embed" ProgID="Equation.DSMT4" ShapeID="_x0000_i1301" DrawAspect="Content" ObjectID="_1397644429" r:id="rId501"/>
+          <o:OLEObject Type="Embed" ProgID="Equation.DSMT4" ShapeID="_x0000_i1301" DrawAspect="Content" ObjectID="_1397660303" r:id="rId501"/>
         </w:object>
       </w:r>
       <w:r>
@@ -15691,7 +15739,7 @@
           <v:shape id="_x0000_i1302" type="#_x0000_t75" style="width:17pt;height:18.2pt" o:ole="">
             <v:imagedata r:id="rId288" o:title=""/>
           </v:shape>
-          <o:OLEObject Type="Embed" ProgID="Equation.DSMT4" ShapeID="_x0000_i1302" DrawAspect="Content" ObjectID="_1397644430" r:id="rId502"/>
+          <o:OLEObject Type="Embed" ProgID="Equation.DSMT4" ShapeID="_x0000_i1302" DrawAspect="Content" ObjectID="_1397660304" r:id="rId502"/>
         </w:object>
       </w:r>
       <w:r>
@@ -15713,7 +15761,7 @@
           <v:shape id="_x0000_i1303" type="#_x0000_t75" style="width:66.35pt;height:18.6pt" o:ole="">
             <v:imagedata r:id="rId286" o:title=""/>
           </v:shape>
-          <o:OLEObject Type="Embed" ProgID="Equation.DSMT4" ShapeID="_x0000_i1303" DrawAspect="Content" ObjectID="_1397644431" r:id="rId503"/>
+          <o:OLEObject Type="Embed" ProgID="Equation.DSMT4" ShapeID="_x0000_i1303" DrawAspect="Content" ObjectID="_1397660305" r:id="rId503"/>
         </w:object>
       </w:r>
       <w:r>
@@ -15776,7 +15824,7 @@
           <v:shape id="_x0000_i1304" type="#_x0000_t75" style="width:32.35pt;height:19.8pt" o:ole="">
             <v:imagedata r:id="rId504" o:title=""/>
           </v:shape>
-          <o:OLEObject Type="Embed" ProgID="Equation.DSMT4" ShapeID="_x0000_i1304" DrawAspect="Content" ObjectID="_1397644432" r:id="rId505"/>
+          <o:OLEObject Type="Embed" ProgID="Equation.DSMT4" ShapeID="_x0000_i1304" DrawAspect="Content" ObjectID="_1397660306" r:id="rId505"/>
         </w:object>
       </w:r>
       <w:r>
@@ -15790,7 +15838,7 @@
           <v:shape id="_x0000_i1305" type="#_x0000_t75" style="width:27.1pt;height:19.8pt" o:ole="">
             <v:imagedata r:id="rId506" o:title=""/>
           </v:shape>
-          <o:OLEObject Type="Embed" ProgID="Equation.DSMT4" ShapeID="_x0000_i1305" DrawAspect="Content" ObjectID="_1397644433" r:id="rId507"/>
+          <o:OLEObject Type="Embed" ProgID="Equation.DSMT4" ShapeID="_x0000_i1305" DrawAspect="Content" ObjectID="_1397660307" r:id="rId507"/>
         </w:object>
       </w:r>
       <w:r>
@@ -15825,7 +15873,7 @@
           <v:shape id="_x0000_i1306" type="#_x0000_t75" style="width:15.35pt;height:18.6pt" o:ole="">
             <v:imagedata r:id="rId508" o:title=""/>
           </v:shape>
-          <o:OLEObject Type="Embed" ProgID="Equation.DSMT4" ShapeID="_x0000_i1306" DrawAspect="Content" ObjectID="_1397644434" r:id="rId509"/>
+          <o:OLEObject Type="Embed" ProgID="Equation.DSMT4" ShapeID="_x0000_i1306" DrawAspect="Content" ObjectID="_1397660308" r:id="rId509"/>
         </w:object>
       </w:r>
       <w:r>
@@ -15853,7 +15901,7 @@
           <v:shape id="_x0000_i1307" type="#_x0000_t75" style="width:104.35pt;height:19.8pt" o:ole="">
             <v:imagedata r:id="rId510" o:title=""/>
           </v:shape>
-          <o:OLEObject Type="Embed" ProgID="Equation.DSMT4" ShapeID="_x0000_i1307" DrawAspect="Content" ObjectID="_1397644435" r:id="rId511"/>
+          <o:OLEObject Type="Embed" ProgID="Equation.DSMT4" ShapeID="_x0000_i1307" DrawAspect="Content" ObjectID="_1397660309" r:id="rId511"/>
         </w:object>
       </w:r>
       <w:r>
@@ -15929,7 +15977,7 @@
           <v:shape id="_x0000_i1308" type="#_x0000_t75" style="width:200.2pt;height:57.85pt" o:ole="">
             <v:imagedata r:id="rId512" o:title=""/>
           </v:shape>
-          <o:OLEObject Type="Embed" ProgID="Equation.DSMT4" ShapeID="_x0000_i1308" DrawAspect="Content" ObjectID="_1397644436" r:id="rId513"/>
+          <o:OLEObject Type="Embed" ProgID="Equation.DSMT4" ShapeID="_x0000_i1308" DrawAspect="Content" ObjectID="_1397660310" r:id="rId513"/>
         </w:object>
       </w:r>
       <w:r>
@@ -16026,7 +16074,7 @@
           <v:shape id="_x0000_i1309" type="#_x0000_t75" style="width:311.85pt;height:39.25pt" o:ole="">
             <v:imagedata r:id="rId514" o:title=""/>
           </v:shape>
-          <o:OLEObject Type="Embed" ProgID="Equation.DSMT4" ShapeID="_x0000_i1309" DrawAspect="Content" ObjectID="_1397644437" r:id="rId515"/>
+          <o:OLEObject Type="Embed" ProgID="Equation.DSMT4" ShapeID="_x0000_i1309" DrawAspect="Content" ObjectID="_1397660311" r:id="rId515"/>
         </w:object>
       </w:r>
     </w:p>
@@ -16229,7 +16277,7 @@
           <v:shape id="_x0000_i1310" type="#_x0000_t75" style="width:9.7pt;height:15.35pt" o:ole="">
             <v:imagedata r:id="rId516" o:title=""/>
           </v:shape>
-          <o:OLEObject Type="Embed" ProgID="Equation.DSMT4" ShapeID="_x0000_i1310" DrawAspect="Content" ObjectID="_1397644438" r:id="rId517"/>
+          <o:OLEObject Type="Embed" ProgID="Equation.DSMT4" ShapeID="_x0000_i1310" DrawAspect="Content" ObjectID="_1397660312" r:id="rId517"/>
         </w:object>
       </w:r>
       <w:r>
@@ -16246,7 +16294,7 @@
           <v:shape id="_x0000_i1311" type="#_x0000_t75" style="width:9.7pt;height:14.15pt" o:ole="">
             <v:imagedata r:id="rId518" o:title=""/>
           </v:shape>
-          <o:OLEObject Type="Embed" ProgID="Equation.DSMT4" ShapeID="_x0000_i1311" DrawAspect="Content" ObjectID="_1397644439" r:id="rId519"/>
+          <o:OLEObject Type="Embed" ProgID="Equation.DSMT4" ShapeID="_x0000_i1311" DrawAspect="Content" ObjectID="_1397660313" r:id="rId519"/>
         </w:object>
       </w:r>
       <w:proofErr w:type="gramStart"/>
@@ -16268,7 +16316,7 @@
           <v:shape id="_x0000_i1312" type="#_x0000_t75" style="width:12.15pt;height:12.55pt" o:ole="">
             <v:imagedata r:id="rId520" o:title=""/>
           </v:shape>
-          <o:OLEObject Type="Embed" ProgID="Equation.DSMT4" ShapeID="_x0000_i1312" DrawAspect="Content" ObjectID="_1397644440" r:id="rId521"/>
+          <o:OLEObject Type="Embed" ProgID="Equation.DSMT4" ShapeID="_x0000_i1312" DrawAspect="Content" ObjectID="_1397660314" r:id="rId521"/>
         </w:object>
       </w:r>
       <w:r>
@@ -16425,7 +16473,7 @@
           <v:shape id="_x0000_i1313" type="#_x0000_t75" style="width:14.15pt;height:18.2pt" o:ole="">
             <v:imagedata r:id="rId523" o:title=""/>
           </v:shape>
-          <o:OLEObject Type="Embed" ProgID="Equation.DSMT4" ShapeID="_x0000_i1313" DrawAspect="Content" ObjectID="_1397644441" r:id="rId524"/>
+          <o:OLEObject Type="Embed" ProgID="Equation.DSMT4" ShapeID="_x0000_i1313" DrawAspect="Content" ObjectID="_1397660315" r:id="rId524"/>
         </w:object>
       </w:r>
       <w:r>
@@ -16439,7 +16487,7 @@
           <v:shape id="_x0000_i1314" type="#_x0000_t75" style="width:12.55pt;height:18.2pt" o:ole="">
             <v:imagedata r:id="rId525" o:title=""/>
           </v:shape>
-          <o:OLEObject Type="Embed" ProgID="Equation.DSMT4" ShapeID="_x0000_i1314" DrawAspect="Content" ObjectID="_1397644442" r:id="rId526"/>
+          <o:OLEObject Type="Embed" ProgID="Equation.DSMT4" ShapeID="_x0000_i1314" DrawAspect="Content" ObjectID="_1397660316" r:id="rId526"/>
         </w:object>
       </w:r>
       <w:r>
@@ -16453,7 +16501,7 @@
           <v:shape id="_x0000_i1315" type="#_x0000_t75" style="width:12.55pt;height:18.2pt" o:ole="">
             <v:imagedata r:id="rId527" o:title=""/>
           </v:shape>
-          <o:OLEObject Type="Embed" ProgID="Equation.DSMT4" ShapeID="_x0000_i1315" DrawAspect="Content" ObjectID="_1397644443" r:id="rId528"/>
+          <o:OLEObject Type="Embed" ProgID="Equation.DSMT4" ShapeID="_x0000_i1315" DrawAspect="Content" ObjectID="_1397660317" r:id="rId528"/>
         </w:object>
       </w:r>
       <w:r>
@@ -16630,7 +16678,7 @@
           <v:shape id="_x0000_i1316" type="#_x0000_t75" style="width:14.95pt;height:18.2pt" o:ole="">
             <v:imagedata r:id="rId529" o:title=""/>
           </v:shape>
-          <o:OLEObject Type="Embed" ProgID="Equation.DSMT4" ShapeID="_x0000_i1316" DrawAspect="Content" ObjectID="_1397644444" r:id="rId530"/>
+          <o:OLEObject Type="Embed" ProgID="Equation.DSMT4" ShapeID="_x0000_i1316" DrawAspect="Content" ObjectID="_1397660318" r:id="rId530"/>
         </w:object>
       </w:r>
       <w:r>
@@ -16650,7 +16698,7 @@
           <v:shape id="_x0000_i1317" type="#_x0000_t75" style="width:19.8pt;height:18.2pt" o:ole="">
             <v:imagedata r:id="rId531" o:title=""/>
           </v:shape>
-          <o:OLEObject Type="Embed" ProgID="Equation.DSMT4" ShapeID="_x0000_i1317" DrawAspect="Content" ObjectID="_1397644445" r:id="rId532"/>
+          <o:OLEObject Type="Embed" ProgID="Equation.DSMT4" ShapeID="_x0000_i1317" DrawAspect="Content" ObjectID="_1397660319" r:id="rId532"/>
         </w:object>
       </w:r>
       <w:r>
@@ -16691,7 +16739,7 @@
           <v:shape id="_x0000_i1318" type="#_x0000_t75" style="width:18.6pt;height:18.6pt" o:ole="">
             <v:imagedata r:id="rId533" o:title=""/>
           </v:shape>
-          <o:OLEObject Type="Embed" ProgID="Equation.DSMT4" ShapeID="_x0000_i1318" DrawAspect="Content" ObjectID="_1397644446" r:id="rId534"/>
+          <o:OLEObject Type="Embed" ProgID="Equation.DSMT4" ShapeID="_x0000_i1318" DrawAspect="Content" ObjectID="_1397660320" r:id="rId534"/>
         </w:object>
       </w:r>
       <w:r>
@@ -16708,7 +16756,7 @@
           <v:shape id="_x0000_i1319" type="#_x0000_t75" style="width:23.85pt;height:18.6pt" o:ole="">
             <v:imagedata r:id="rId535" o:title=""/>
           </v:shape>
-          <o:OLEObject Type="Embed" ProgID="Equation.DSMT4" ShapeID="_x0000_i1319" DrawAspect="Content" ObjectID="_1397644447" r:id="rId536"/>
+          <o:OLEObject Type="Embed" ProgID="Equation.DSMT4" ShapeID="_x0000_i1319" DrawAspect="Content" ObjectID="_1397660321" r:id="rId536"/>
         </w:object>
       </w:r>
       <w:r>
@@ -16770,7 +16818,7 @@
           <v:shape id="_x0000_i1320" type="#_x0000_t75" style="width:17pt;height:18.2pt" o:ole="">
             <v:imagedata r:id="rId537" o:title=""/>
           </v:shape>
-          <o:OLEObject Type="Embed" ProgID="Equation.DSMT4" ShapeID="_x0000_i1320" DrawAspect="Content" ObjectID="_1397644448" r:id="rId538"/>
+          <o:OLEObject Type="Embed" ProgID="Equation.DSMT4" ShapeID="_x0000_i1320" DrawAspect="Content" ObjectID="_1397660322" r:id="rId538"/>
         </w:object>
       </w:r>
       <w:r>
@@ -16954,7 +17002,7 @@
           <v:shape id="_x0000_i1321" type="#_x0000_t75" style="width:18.6pt;height:18.6pt" o:ole="">
             <v:imagedata r:id="rId533" o:title=""/>
           </v:shape>
-          <o:OLEObject Type="Embed" ProgID="Equation.DSMT4" ShapeID="_x0000_i1321" DrawAspect="Content" ObjectID="_1397644449" r:id="rId540"/>
+          <o:OLEObject Type="Embed" ProgID="Equation.DSMT4" ShapeID="_x0000_i1321" DrawAspect="Content" ObjectID="_1397660323" r:id="rId540"/>
         </w:object>
       </w:r>
       <w:r>
@@ -16968,7 +17016,7 @@
           <v:shape id="_x0000_i1322" type="#_x0000_t75" style="width:23.85pt;height:18.6pt" o:ole="">
             <v:imagedata r:id="rId535" o:title=""/>
           </v:shape>
-          <o:OLEObject Type="Embed" ProgID="Equation.DSMT4" ShapeID="_x0000_i1322" DrawAspect="Content" ObjectID="_1397644450" r:id="rId541"/>
+          <o:OLEObject Type="Embed" ProgID="Equation.DSMT4" ShapeID="_x0000_i1322" DrawAspect="Content" ObjectID="_1397660324" r:id="rId541"/>
         </w:object>
       </w:r>
       <w:r>
@@ -16991,7 +17039,7 @@
           <v:shape id="_x0000_i1323" type="#_x0000_t75" style="width:8.9pt;height:10.9pt" o:ole="">
             <v:imagedata r:id="rId542" o:title=""/>
           </v:shape>
-          <o:OLEObject Type="Embed" ProgID="Equation.DSMT4" ShapeID="_x0000_i1323" DrawAspect="Content" ObjectID="_1397644451" r:id="rId543"/>
+          <o:OLEObject Type="Embed" ProgID="Equation.DSMT4" ShapeID="_x0000_i1323" DrawAspect="Content" ObjectID="_1397660325" r:id="rId543"/>
         </w:object>
       </w:r>
       <w:r>
@@ -17027,7 +17075,7 @@
           <v:shape id="_x0000_i1324" type="#_x0000_t75" style="width:19.8pt;height:18.2pt" o:ole="">
             <v:imagedata r:id="rId544" o:title=""/>
           </v:shape>
-          <o:OLEObject Type="Embed" ProgID="Equation.DSMT4" ShapeID="_x0000_i1324" DrawAspect="Content" ObjectID="_1397644452" r:id="rId545"/>
+          <o:OLEObject Type="Embed" ProgID="Equation.DSMT4" ShapeID="_x0000_i1324" DrawAspect="Content" ObjectID="_1397660326" r:id="rId545"/>
         </w:object>
       </w:r>
       <w:r>
@@ -17055,7 +17103,7 @@
           <v:shape id="_x0000_i1325" type="#_x0000_t75" style="width:95.05pt;height:1in" o:ole="">
             <v:imagedata r:id="rId546" o:title=""/>
           </v:shape>
-          <o:OLEObject Type="Embed" ProgID="Equation.DSMT4" ShapeID="_x0000_i1325" DrawAspect="Content" ObjectID="_1397644453" r:id="rId547"/>
+          <o:OLEObject Type="Embed" ProgID="Equation.DSMT4" ShapeID="_x0000_i1325" DrawAspect="Content" ObjectID="_1397660327" r:id="rId547"/>
         </w:object>
       </w:r>
       <w:r>
@@ -17128,7 +17176,7 @@
           <v:shape id="_x0000_i1326" type="#_x0000_t75" style="width:53.4pt;height:18.2pt" o:ole="">
             <v:imagedata r:id="rId548" o:title=""/>
           </v:shape>
-          <o:OLEObject Type="Embed" ProgID="Equation.DSMT4" ShapeID="_x0000_i1326" DrawAspect="Content" ObjectID="_1397644454" r:id="rId549"/>
+          <o:OLEObject Type="Embed" ProgID="Equation.DSMT4" ShapeID="_x0000_i1326" DrawAspect="Content" ObjectID="_1397660328" r:id="rId549"/>
         </w:object>
       </w:r>
       <w:r>
@@ -17154,7 +17202,7 @@
           <v:shape id="_x0000_i1327" type="#_x0000_t75" style="width:10.9pt;height:14.15pt" o:ole="">
             <v:imagedata r:id="rId550" o:title=""/>
           </v:shape>
-          <o:OLEObject Type="Embed" ProgID="Equation.DSMT4" ShapeID="_x0000_i1327" DrawAspect="Content" ObjectID="_1397644455" r:id="rId551"/>
+          <o:OLEObject Type="Embed" ProgID="Equation.DSMT4" ShapeID="_x0000_i1327" DrawAspect="Content" ObjectID="_1397660329" r:id="rId551"/>
         </w:object>
       </w:r>
       <w:r>
@@ -17171,7 +17219,7 @@
           <v:shape id="_x0000_i1328" type="#_x0000_t75" style="width:8.9pt;height:10.9pt" o:ole="">
             <v:imagedata r:id="rId542" o:title=""/>
           </v:shape>
-          <o:OLEObject Type="Embed" ProgID="Equation.DSMT4" ShapeID="_x0000_i1328" DrawAspect="Content" ObjectID="_1397644456" r:id="rId552"/>
+          <o:OLEObject Type="Embed" ProgID="Equation.DSMT4" ShapeID="_x0000_i1328" DrawAspect="Content" ObjectID="_1397660330" r:id="rId552"/>
         </w:object>
       </w:r>
       <w:r>
@@ -17185,7 +17233,7 @@
           <v:shape id="_x0000_i1329" type="#_x0000_t75" style="width:9.7pt;height:14.15pt" o:ole="">
             <v:imagedata r:id="rId553" o:title=""/>
           </v:shape>
-          <o:OLEObject Type="Embed" ProgID="Equation.DSMT4" ShapeID="_x0000_i1329" DrawAspect="Content" ObjectID="_1397644457" r:id="rId554"/>
+          <o:OLEObject Type="Embed" ProgID="Equation.DSMT4" ShapeID="_x0000_i1329" DrawAspect="Content" ObjectID="_1397660331" r:id="rId554"/>
         </w:object>
       </w:r>
       <w:r>
@@ -17243,7 +17291,7 @@
           <v:shape id="_x0000_i1330" type="#_x0000_t75" style="width:12.15pt;height:10.9pt" o:ole="">
             <v:imagedata r:id="rId555" o:title=""/>
           </v:shape>
-          <o:OLEObject Type="Embed" ProgID="Equation.DSMT4" ShapeID="_x0000_i1330" DrawAspect="Content" ObjectID="_1397644458" r:id="rId556"/>
+          <o:OLEObject Type="Embed" ProgID="Equation.DSMT4" ShapeID="_x0000_i1330" DrawAspect="Content" ObjectID="_1397660332" r:id="rId556"/>
         </w:object>
       </w:r>
       <w:r>
@@ -17257,7 +17305,7 @@
           <v:shape id="_x0000_i1331" type="#_x0000_t75" style="width:12.15pt;height:15.35pt" o:ole="">
             <v:imagedata r:id="rId557" o:title=""/>
           </v:shape>
-          <o:OLEObject Type="Embed" ProgID="Equation.DSMT4" ShapeID="_x0000_i1331" DrawAspect="Content" ObjectID="_1397644459" r:id="rId558"/>
+          <o:OLEObject Type="Embed" ProgID="Equation.DSMT4" ShapeID="_x0000_i1331" DrawAspect="Content" ObjectID="_1397660333" r:id="rId558"/>
         </w:object>
       </w:r>
       <w:r>
@@ -17271,7 +17319,7 @@
           <v:shape id="_x0000_i1332" type="#_x0000_t75" style="width:39.25pt;height:15.35pt" o:ole="">
             <v:imagedata r:id="rId559" o:title=""/>
           </v:shape>
-          <o:OLEObject Type="Embed" ProgID="Equation.DSMT4" ShapeID="_x0000_i1332" DrawAspect="Content" ObjectID="_1397644460" r:id="rId560"/>
+          <o:OLEObject Type="Embed" ProgID="Equation.DSMT4" ShapeID="_x0000_i1332" DrawAspect="Content" ObjectID="_1397660334" r:id="rId560"/>
         </w:object>
       </w:r>
       <w:r>
@@ -17294,7 +17342,7 @@
           <v:shape id="_x0000_i1333" type="#_x0000_t75" style="width:50.55pt;height:18.2pt" o:ole="">
             <v:imagedata r:id="rId561" o:title=""/>
           </v:shape>
-          <o:OLEObject Type="Embed" ProgID="Equation.DSMT4" ShapeID="_x0000_i1333" DrawAspect="Content" ObjectID="_1397644461" r:id="rId562"/>
+          <o:OLEObject Type="Embed" ProgID="Equation.DSMT4" ShapeID="_x0000_i1333" DrawAspect="Content" ObjectID="_1397660335" r:id="rId562"/>
         </w:object>
       </w:r>
       <w:r>
@@ -17450,7 +17498,7 @@
                 <v:shape id="_x0000_i1334" type="#_x0000_t75" style="width:144.8pt;height:1in" o:ole="">
                   <v:imagedata r:id="rId563" o:title=""/>
                 </v:shape>
-                <o:OLEObject Type="Embed" ProgID="Equation.DSMT4" ShapeID="_x0000_i1334" DrawAspect="Content" ObjectID="_1397644462" r:id="rId564"/>
+                <o:OLEObject Type="Embed" ProgID="Equation.DSMT4" ShapeID="_x0000_i1334" DrawAspect="Content" ObjectID="_1397660336" r:id="rId564"/>
               </w:object>
             </w:r>
           </w:p>
@@ -17476,7 +17524,7 @@
                 <v:shape id="_x0000_i1335" type="#_x0000_t75" style="width:163.8pt;height:1in" o:ole="">
                   <v:imagedata r:id="rId565" o:title=""/>
                 </v:shape>
-                <o:OLEObject Type="Embed" ProgID="Equation.DSMT4" ShapeID="_x0000_i1335" DrawAspect="Content" ObjectID="_1397644463" r:id="rId566"/>
+                <o:OLEObject Type="Embed" ProgID="Equation.DSMT4" ShapeID="_x0000_i1335" DrawAspect="Content" ObjectID="_1397660337" r:id="rId566"/>
               </w:object>
             </w:r>
           </w:p>
@@ -17539,7 +17587,7 @@
           <v:shape id="_x0000_i1336" type="#_x0000_t75" style="width:249.15pt;height:116.1pt" o:ole="">
             <v:imagedata r:id="rId567" o:title=""/>
           </v:shape>
-          <o:OLEObject Type="Embed" ProgID="Equation.DSMT4" ShapeID="_x0000_i1336" DrawAspect="Content" ObjectID="_1397644464" r:id="rId568"/>
+          <o:OLEObject Type="Embed" ProgID="Equation.DSMT4" ShapeID="_x0000_i1336" DrawAspect="Content" ObjectID="_1397660338" r:id="rId568"/>
         </w:object>
       </w:r>
       <w:r>
@@ -17619,7 +17667,7 @@
           <v:shape id="_x0000_i1337" type="#_x0000_t75" style="width:357.15pt;height:116.1pt" o:ole="">
             <v:imagedata r:id="rId569" o:title=""/>
           </v:shape>
-          <o:OLEObject Type="Embed" ProgID="Equation.DSMT4" ShapeID="_x0000_i1337" DrawAspect="Content" ObjectID="_1397644465" r:id="rId570"/>
+          <o:OLEObject Type="Embed" ProgID="Equation.DSMT4" ShapeID="_x0000_i1337" DrawAspect="Content" ObjectID="_1397660339" r:id="rId570"/>
         </w:object>
       </w:r>
       <w:r>
@@ -17698,7 +17746,7 @@
           <v:shape id="_x0000_i1338" type="#_x0000_t75" style="width:26.3pt;height:19.8pt" o:ole="">
             <v:imagedata r:id="rId571" o:title=""/>
           </v:shape>
-          <o:OLEObject Type="Embed" ProgID="Equation.DSMT4" ShapeID="_x0000_i1338" DrawAspect="Content" ObjectID="_1397644466" r:id="rId572"/>
+          <o:OLEObject Type="Embed" ProgID="Equation.DSMT4" ShapeID="_x0000_i1338" DrawAspect="Content" ObjectID="_1397660340" r:id="rId572"/>
         </w:object>
       </w:r>
       <w:r>
@@ -17753,7 +17801,7 @@
           <v:shape id="_x0000_i1339" type="#_x0000_t75" style="width:17pt;height:18.6pt" o:ole="">
             <v:imagedata r:id="rId573" o:title=""/>
           </v:shape>
-          <o:OLEObject Type="Embed" ProgID="Equation.DSMT4" ShapeID="_x0000_i1339" DrawAspect="Content" ObjectID="_1397644467" r:id="rId574"/>
+          <o:OLEObject Type="Embed" ProgID="Equation.DSMT4" ShapeID="_x0000_i1339" DrawAspect="Content" ObjectID="_1397660341" r:id="rId574"/>
         </w:object>
       </w:r>
       <w:r>
@@ -17770,7 +17818,7 @@
           <v:shape id="_x0000_i1340" type="#_x0000_t75" style="width:113.25pt;height:18.2pt" o:ole="">
             <v:imagedata r:id="rId575" o:title=""/>
           </v:shape>
-          <o:OLEObject Type="Embed" ProgID="Equation.DSMT4" ShapeID="_x0000_i1340" DrawAspect="Content" ObjectID="_1397644468" r:id="rId576"/>
+          <o:OLEObject Type="Embed" ProgID="Equation.DSMT4" ShapeID="_x0000_i1340" DrawAspect="Content" ObjectID="_1397660342" r:id="rId576"/>
         </w:object>
       </w:r>
       <w:r>
@@ -17793,7 +17841,7 @@
           <v:shape id="_x0000_i1341" type="#_x0000_t75" style="width:63.9pt;height:15.35pt" o:ole="">
             <v:imagedata r:id="rId577" o:title=""/>
           </v:shape>
-          <o:OLEObject Type="Embed" ProgID="Equation.DSMT4" ShapeID="_x0000_i1341" DrawAspect="Content" ObjectID="_1397644469" r:id="rId578"/>
+          <o:OLEObject Type="Embed" ProgID="Equation.DSMT4" ShapeID="_x0000_i1341" DrawAspect="Content" ObjectID="_1397660343" r:id="rId578"/>
         </w:object>
       </w:r>
       <w:r>
@@ -17813,7 +17861,7 @@
           <v:shape id="_x0000_i1342" type="#_x0000_t75" style="width:50.55pt;height:18.2pt" o:ole="">
             <v:imagedata r:id="rId579" o:title=""/>
           </v:shape>
-          <o:OLEObject Type="Embed" ProgID="Equation.DSMT4" ShapeID="_x0000_i1342" DrawAspect="Content" ObjectID="_1397644470" r:id="rId580"/>
+          <o:OLEObject Type="Embed" ProgID="Equation.DSMT4" ShapeID="_x0000_i1342" DrawAspect="Content" ObjectID="_1397660344" r:id="rId580"/>
         </w:object>
       </w:r>
       <w:r>
@@ -17833,7 +17881,7 @@
           <v:shape id="_x0000_i1343" type="#_x0000_t75" style="width:18.6pt;height:18.6pt" o:ole="">
             <v:imagedata r:id="rId581" o:title=""/>
           </v:shape>
-          <o:OLEObject Type="Embed" ProgID="Equation.DSMT4" ShapeID="_x0000_i1343" DrawAspect="Content" ObjectID="_1397644471" r:id="rId582"/>
+          <o:OLEObject Type="Embed" ProgID="Equation.DSMT4" ShapeID="_x0000_i1343" DrawAspect="Content" ObjectID="_1397660345" r:id="rId582"/>
         </w:object>
       </w:r>
       <w:r>
@@ -17853,7 +17901,7 @@
           <v:shape id="_x0000_i1344" type="#_x0000_t75" style="width:18.2pt;height:18.6pt" o:ole="">
             <v:imagedata r:id="rId583" o:title=""/>
           </v:shape>
-          <o:OLEObject Type="Embed" ProgID="Equation.DSMT4" ShapeID="_x0000_i1344" DrawAspect="Content" ObjectID="_1397644472" r:id="rId584"/>
+          <o:OLEObject Type="Embed" ProgID="Equation.DSMT4" ShapeID="_x0000_i1344" DrawAspect="Content" ObjectID="_1397660346" r:id="rId584"/>
         </w:object>
       </w:r>
       <w:r>
@@ -18100,7 +18148,7 @@
           <v:shape id="_x0000_i1345" type="#_x0000_t75" style="width:326.85pt;height:56.65pt" o:ole="">
             <v:imagedata r:id="rId585" o:title=""/>
           </v:shape>
-          <o:OLEObject Type="Embed" ProgID="Equation.DSMT4" ShapeID="_x0000_i1345" DrawAspect="Content" ObjectID="_1397644473" r:id="rId586"/>
+          <o:OLEObject Type="Embed" ProgID="Equation.DSMT4" ShapeID="_x0000_i1345" DrawAspect="Content" ObjectID="_1397660347" r:id="rId586"/>
         </w:object>
       </w:r>
       <w:r>
@@ -18165,7 +18213,7 @@
           <v:shape id="_x0000_i1346" type="#_x0000_t75" style="width:272.65pt;height:56.65pt" o:ole="">
             <v:imagedata r:id="rId587" o:title=""/>
           </v:shape>
-          <o:OLEObject Type="Embed" ProgID="Equation.DSMT4" ShapeID="_x0000_i1346" DrawAspect="Content" ObjectID="_1397644474" r:id="rId588"/>
+          <o:OLEObject Type="Embed" ProgID="Equation.DSMT4" ShapeID="_x0000_i1346" DrawAspect="Content" ObjectID="_1397660348" r:id="rId588"/>
         </w:object>
       </w:r>
       <w:r>
@@ -22591,7 +22639,7 @@
 </file>
 
 <file path=customXml/itemProps1.xml><?xml version="1.0" encoding="utf-8"?>
-<ds:datastoreItem xmlns:ds="http://schemas.openxmlformats.org/officeDocument/2006/customXml" ds:itemID="{C7465F49-E54F-4488-9960-B45916C528C8}">
+<ds:datastoreItem xmlns:ds="http://schemas.openxmlformats.org/officeDocument/2006/customXml" ds:itemID="{77F20C7C-CFED-4D05-8BCA-65C5B89F0010}">
   <ds:schemaRefs>
     <ds:schemaRef ds:uri="http://schemas.openxmlformats.org/officeDocument/2006/bibliography"/>
   </ds:schemaRefs>

</xml_diff>

<commit_message>
Minor editings along the text
</commit_message>
<xml_diff>
--- a/Springer_UAV_book/Chapter_KinematicsDynamics_00.docx
+++ b/Springer_UAV_book/Chapter_KinematicsDynamics_00.docx
@@ -2035,10 +2035,10 @@
             <v:path o:extrusionok="f" gradientshapeok="t" o:connecttype="rect"/>
             <o:lock v:ext="edit" aspectratio="t"/>
           </v:shapetype>
-          <v:shape id="_x0000_i1025" type="#_x0000_t75" style="width:11.5pt;height:12.5pt" o:ole="">
+          <v:shape id="_x0000_i1025" type="#_x0000_t75" style="width:11.25pt;height:12.75pt" o:ole="">
             <v:imagedata r:id="rId8" o:title=""/>
           </v:shape>
-          <o:OLEObject Type="Embed" ProgID="Equation.DSMT4" ShapeID="_x0000_i1025" DrawAspect="Content" ObjectID="_1405855730" r:id="rId9"/>
+          <o:OLEObject Type="Embed" ProgID="Equation.DSMT4" ShapeID="_x0000_i1025" DrawAspect="Content" ObjectID="_1405865713" r:id="rId9"/>
         </w:object>
       </w:r>
       <w:r>
@@ -2065,10 +2065,10 @@
           <w:lang w:val="en-GB"/>
         </w:rPr>
         <w:object w:dxaOrig="240" w:dyaOrig="220">
-          <v:shape id="_x0000_i1026" type="#_x0000_t75" style="width:12.5pt;height:11.5pt" o:ole="">
+          <v:shape id="_x0000_i1026" type="#_x0000_t75" style="width:12.75pt;height:11.25pt" o:ole="">
             <v:imagedata r:id="rId10" o:title=""/>
           </v:shape>
-          <o:OLEObject Type="Embed" ProgID="Equation.DSMT4" ShapeID="_x0000_i1026" DrawAspect="Content" ObjectID="_1405855731" r:id="rId11"/>
+          <o:OLEObject Type="Embed" ProgID="Equation.DSMT4" ShapeID="_x0000_i1026" DrawAspect="Content" ObjectID="_1405865714" r:id="rId11"/>
         </w:object>
       </w:r>
       <w:r>
@@ -2332,7 +2332,6 @@
                     </w:rPr>
                     <w:t xml:space="preserve">Figure </w:t>
                   </w:r>
-                  <w:proofErr w:type="gramEnd"/>
                   <w:r>
                     <w:rPr>
                       <w:sz w:val="24"/>
@@ -2370,7 +2369,6 @@
                     <w:fldChar w:fldCharType="end"/>
                   </w:r>
                   <w:bookmarkEnd w:id="0"/>
-                  <w:proofErr w:type="gramStart"/>
                   <w:r>
                     <w:rPr>
                       <w:sz w:val="24"/>
@@ -2423,10 +2421,10 @@
           <w:lang w:val="en-GB"/>
         </w:rPr>
         <w:object w:dxaOrig="1100" w:dyaOrig="360">
-          <v:shape id="_x0000_i1027" type="#_x0000_t75" style="width:56.85pt;height:16.7pt" o:ole="">
+          <v:shape id="_x0000_i1027" type="#_x0000_t75" style="width:57pt;height:16.5pt" o:ole="">
             <v:imagedata r:id="rId14" o:title=""/>
           </v:shape>
-          <o:OLEObject Type="Embed" ProgID="Equation.DSMT4" ShapeID="_x0000_i1027" DrawAspect="Content" ObjectID="_1405855732" r:id="rId15"/>
+          <o:OLEObject Type="Embed" ProgID="Equation.DSMT4" ShapeID="_x0000_i1027" DrawAspect="Content" ObjectID="_1405865715" r:id="rId15"/>
         </w:object>
       </w:r>
       <w:r>
@@ -2454,10 +2452,10 @@
           <w:position w:val="-30"/>
         </w:rPr>
         <w:object w:dxaOrig="2380" w:dyaOrig="720">
-          <v:shape id="_x0000_i1028" type="#_x0000_t75" style="width:118.95pt;height:36pt" o:ole="">
+          <v:shape id="_x0000_i1028" type="#_x0000_t75" style="width:119.25pt;height:36pt" o:ole="">
             <v:imagedata r:id="rId16" o:title=""/>
           </v:shape>
-          <o:OLEObject Type="Embed" ProgID="Equation.DSMT4" ShapeID="_x0000_i1028" DrawAspect="Content" ObjectID="_1405855733" r:id="rId17"/>
+          <o:OLEObject Type="Embed" ProgID="Equation.DSMT4" ShapeID="_x0000_i1028" DrawAspect="Content" ObjectID="_1405865716" r:id="rId17"/>
         </w:object>
       </w:r>
       <w:r>
@@ -2525,10 +2523,10 @@
           <w:lang w:val="en-GB"/>
         </w:rPr>
         <w:object w:dxaOrig="200" w:dyaOrig="260">
-          <v:shape id="_x0000_i1029" type="#_x0000_t75" style="width:10.95pt;height:12.5pt" o:ole="">
+          <v:shape id="_x0000_i1029" type="#_x0000_t75" style="width:11.25pt;height:12.75pt" o:ole="">
             <v:imagedata r:id="rId18" o:title=""/>
           </v:shape>
-          <o:OLEObject Type="Embed" ProgID="Equation.DSMT4" ShapeID="_x0000_i1029" DrawAspect="Content" ObjectID="_1405855734" r:id="rId19"/>
+          <o:OLEObject Type="Embed" ProgID="Equation.DSMT4" ShapeID="_x0000_i1029" DrawAspect="Content" ObjectID="_1405865717" r:id="rId19"/>
         </w:object>
       </w:r>
       <w:r>
@@ -2557,10 +2555,10 @@
           <w:lang w:val="en-GB"/>
         </w:rPr>
         <w:object w:dxaOrig="200" w:dyaOrig="260">
-          <v:shape id="_x0000_i1030" type="#_x0000_t75" style="width:10.95pt;height:12.5pt" o:ole="">
+          <v:shape id="_x0000_i1030" type="#_x0000_t75" style="width:11.25pt;height:12.75pt" o:ole="">
             <v:imagedata r:id="rId18" o:title=""/>
           </v:shape>
-          <o:OLEObject Type="Embed" ProgID="Equation.DSMT4" ShapeID="_x0000_i1030" DrawAspect="Content" ObjectID="_1405855735" r:id="rId20"/>
+          <o:OLEObject Type="Embed" ProgID="Equation.DSMT4" ShapeID="_x0000_i1030" DrawAspect="Content" ObjectID="_1405865718" r:id="rId20"/>
         </w:object>
       </w:r>
       <w:r>
@@ -2571,10 +2569,10 @@
           <w:position w:val="-12"/>
         </w:rPr>
         <w:object w:dxaOrig="760" w:dyaOrig="360">
-          <v:shape id="_x0000_i1031" type="#_x0000_t75" style="width:38.6pt;height:18.25pt" o:ole="">
+          <v:shape id="_x0000_i1031" type="#_x0000_t75" style="width:38.25pt;height:18pt" o:ole="">
             <v:imagedata r:id="rId21" o:title=""/>
           </v:shape>
-          <o:OLEObject Type="Embed" ProgID="Equation.DSMT4" ShapeID="_x0000_i1031" DrawAspect="Content" ObjectID="_1405855736" r:id="rId22"/>
+          <o:OLEObject Type="Embed" ProgID="Equation.DSMT4" ShapeID="_x0000_i1031" DrawAspect="Content" ObjectID="_1405865719" r:id="rId22"/>
         </w:object>
       </w:r>
       <w:r>
@@ -2591,10 +2589,10 @@
           <w:position w:val="-12"/>
         </w:rPr>
         <w:object w:dxaOrig="700" w:dyaOrig="360">
-          <v:shape id="_x0000_i1032" type="#_x0000_t75" style="width:34.95pt;height:18.25pt" o:ole="">
+          <v:shape id="_x0000_i1032" type="#_x0000_t75" style="width:35.25pt;height:18pt" o:ole="">
             <v:imagedata r:id="rId23" o:title=""/>
           </v:shape>
-          <o:OLEObject Type="Embed" ProgID="Equation.DSMT4" ShapeID="_x0000_i1032" DrawAspect="Content" ObjectID="_1405855737" r:id="rId24"/>
+          <o:OLEObject Type="Embed" ProgID="Equation.DSMT4" ShapeID="_x0000_i1032" DrawAspect="Content" ObjectID="_1405865720" r:id="rId24"/>
         </w:object>
       </w:r>
       <w:r>
@@ -2613,10 +2611,10 @@
           <w:position w:val="-32"/>
         </w:rPr>
         <w:object w:dxaOrig="3820" w:dyaOrig="760">
-          <v:shape id="_x0000_i1033" type="#_x0000_t75" style="width:191.5pt;height:38.6pt" o:ole="">
+          <v:shape id="_x0000_i1033" type="#_x0000_t75" style="width:191.25pt;height:38.25pt" o:ole="">
             <v:imagedata r:id="rId25" o:title=""/>
           </v:shape>
-          <o:OLEObject Type="Embed" ProgID="Equation.DSMT4" ShapeID="_x0000_i1033" DrawAspect="Content" ObjectID="_1405855738" r:id="rId26"/>
+          <o:OLEObject Type="Embed" ProgID="Equation.DSMT4" ShapeID="_x0000_i1033" DrawAspect="Content" ObjectID="_1405865721" r:id="rId26"/>
         </w:object>
       </w:r>
       <w:r>
@@ -2702,10 +2700,10 @@
           <w:position w:val="-12"/>
         </w:rPr>
         <w:object w:dxaOrig="300" w:dyaOrig="380">
-          <v:shape id="_x0000_i1034" type="#_x0000_t75" style="width:15.15pt;height:18.25pt" o:ole="">
+          <v:shape id="_x0000_i1034" type="#_x0000_t75" style="width:15pt;height:18pt" o:ole="">
             <v:imagedata r:id="rId27" o:title=""/>
           </v:shape>
-          <o:OLEObject Type="Embed" ProgID="Equation.DSMT4" ShapeID="_x0000_i1034" DrawAspect="Content" ObjectID="_1405855739" r:id="rId28"/>
+          <o:OLEObject Type="Embed" ProgID="Equation.DSMT4" ShapeID="_x0000_i1034" DrawAspect="Content" ObjectID="_1405865722" r:id="rId28"/>
         </w:object>
       </w:r>
       <w:r>
@@ -2811,10 +2809,10 @@
           <w:position w:val="-50"/>
         </w:rPr>
         <w:object w:dxaOrig="2580" w:dyaOrig="1120">
-          <v:shape id="_x0000_i1035" type="#_x0000_t75" style="width:128.85pt;height:56.85pt" o:ole="">
+          <v:shape id="_x0000_i1035" type="#_x0000_t75" style="width:129pt;height:57pt" o:ole="">
             <v:imagedata r:id="rId29" o:title=""/>
           </v:shape>
-          <o:OLEObject Type="Embed" ProgID="Equation.DSMT4" ShapeID="_x0000_i1035" DrawAspect="Content" ObjectID="_1405855740" r:id="rId30"/>
+          <o:OLEObject Type="Embed" ProgID="Equation.DSMT4" ShapeID="_x0000_i1035" DrawAspect="Content" ObjectID="_1405865723" r:id="rId30"/>
         </w:object>
       </w:r>
       <w:r>
@@ -2899,10 +2897,10 @@
           <w:position w:val="-4"/>
         </w:rPr>
         <w:object w:dxaOrig="200" w:dyaOrig="200">
-          <v:shape id="_x0000_i1036" type="#_x0000_t75" style="width:9.9pt;height:9.9pt" o:ole="">
+          <v:shape id="_x0000_i1036" type="#_x0000_t75" style="width:9.75pt;height:9.75pt" o:ole="">
             <v:imagedata r:id="rId31" o:title=""/>
           </v:shape>
-          <o:OLEObject Type="Embed" ProgID="Equation.DSMT4" ShapeID="_x0000_i1036" DrawAspect="Content" ObjectID="_1405855741" r:id="rId32"/>
+          <o:OLEObject Type="Embed" ProgID="Equation.DSMT4" ShapeID="_x0000_i1036" DrawAspect="Content" ObjectID="_1405865724" r:id="rId32"/>
         </w:object>
       </w:r>
       <w:r>
@@ -2919,10 +2917,10 @@
           <w:position w:val="-12"/>
         </w:rPr>
         <w:object w:dxaOrig="279" w:dyaOrig="360">
-          <v:shape id="_x0000_i1037" type="#_x0000_t75" style="width:14.1pt;height:18.25pt" o:ole="">
+          <v:shape id="_x0000_i1037" type="#_x0000_t75" style="width:14.25pt;height:18pt" o:ole="">
             <v:imagedata r:id="rId33" o:title=""/>
           </v:shape>
-          <o:OLEObject Type="Embed" ProgID="Equation.DSMT4" ShapeID="_x0000_i1037" DrawAspect="Content" ObjectID="_1405855742" r:id="rId34"/>
+          <o:OLEObject Type="Embed" ProgID="Equation.DSMT4" ShapeID="_x0000_i1037" DrawAspect="Content" ObjectID="_1405865725" r:id="rId34"/>
         </w:object>
       </w:r>
       <w:r>
@@ -2933,10 +2931,10 @@
           <w:position w:val="-12"/>
         </w:rPr>
         <w:object w:dxaOrig="260" w:dyaOrig="360">
-          <v:shape id="_x0000_i1038" type="#_x0000_t75" style="width:12.5pt;height:18.25pt" o:ole="">
+          <v:shape id="_x0000_i1038" type="#_x0000_t75" style="width:12.75pt;height:18pt" o:ole="">
             <v:imagedata r:id="rId35" o:title=""/>
           </v:shape>
-          <o:OLEObject Type="Embed" ProgID="Equation.DSMT4" ShapeID="_x0000_i1038" DrawAspect="Content" ObjectID="_1405855743" r:id="rId36"/>
+          <o:OLEObject Type="Embed" ProgID="Equation.DSMT4" ShapeID="_x0000_i1038" DrawAspect="Content" ObjectID="_1405865726" r:id="rId36"/>
         </w:object>
       </w:r>
       <w:r>
@@ -2955,10 +2953,10 @@
           <w:position w:val="-50"/>
         </w:rPr>
         <w:object w:dxaOrig="5240" w:dyaOrig="1120">
-          <v:shape id="_x0000_i1039" type="#_x0000_t75" style="width:261.9pt;height:56.85pt" o:ole="">
+          <v:shape id="_x0000_i1039" type="#_x0000_t75" style="width:261.75pt;height:57pt" o:ole="">
             <v:imagedata r:id="rId37" o:title=""/>
           </v:shape>
-          <o:OLEObject Type="Embed" ProgID="Equation.DSMT4" ShapeID="_x0000_i1039" DrawAspect="Content" ObjectID="_1405855744" r:id="rId38"/>
+          <o:OLEObject Type="Embed" ProgID="Equation.DSMT4" ShapeID="_x0000_i1039" DrawAspect="Content" ObjectID="_1405865727" r:id="rId38"/>
         </w:object>
       </w:r>
       <w:r>
@@ -3095,10 +3093,10 @@
           <w:position w:val="-6"/>
         </w:rPr>
         <w:object w:dxaOrig="360" w:dyaOrig="279">
-          <v:shape id="_x0000_i1040" type="#_x0000_t75" style="width:18.25pt;height:13.55pt" o:ole="">
+          <v:shape id="_x0000_i1040" type="#_x0000_t75" style="width:18pt;height:13.5pt" o:ole="">
             <v:imagedata r:id="rId39" o:title=""/>
           </v:shape>
-          <o:OLEObject Type="Embed" ProgID="Equation.DSMT4" ShapeID="_x0000_i1040" DrawAspect="Content" ObjectID="_1405855745" r:id="rId40"/>
+          <o:OLEObject Type="Embed" ProgID="Equation.DSMT4" ShapeID="_x0000_i1040" DrawAspect="Content" ObjectID="_1405865728" r:id="rId40"/>
         </w:object>
       </w:r>
       <w:r>
@@ -3109,10 +3107,10 @@
           <w:position w:val="-6"/>
         </w:rPr>
         <w:object w:dxaOrig="400" w:dyaOrig="220">
-          <v:shape id="_x0000_i1041" type="#_x0000_t75" style="width:19.3pt;height:11.5pt" o:ole="">
+          <v:shape id="_x0000_i1041" type="#_x0000_t75" style="width:19.5pt;height:11.25pt" o:ole="">
             <v:imagedata r:id="rId41" o:title=""/>
           </v:shape>
-          <o:OLEObject Type="Embed" ProgID="Equation.DSMT4" ShapeID="_x0000_i1041" DrawAspect="Content" ObjectID="_1405855746" r:id="rId42"/>
+          <o:OLEObject Type="Embed" ProgID="Equation.DSMT4" ShapeID="_x0000_i1041" DrawAspect="Content" ObjectID="_1405865729" r:id="rId42"/>
         </w:object>
       </w:r>
       <w:r>
@@ -3138,10 +3136,10 @@
           <w:position w:val="-6"/>
         </w:rPr>
         <w:object w:dxaOrig="400" w:dyaOrig="220">
-          <v:shape id="_x0000_i1042" type="#_x0000_t75" style="width:19.3pt;height:11.5pt" o:ole="">
+          <v:shape id="_x0000_i1042" type="#_x0000_t75" style="width:19.5pt;height:11.25pt" o:ole="">
             <v:imagedata r:id="rId43" o:title=""/>
           </v:shape>
-          <o:OLEObject Type="Embed" ProgID="Equation.DSMT4" ShapeID="_x0000_i1042" DrawAspect="Content" ObjectID="_1405855747" r:id="rId44"/>
+          <o:OLEObject Type="Embed" ProgID="Equation.DSMT4" ShapeID="_x0000_i1042" DrawAspect="Content" ObjectID="_1405865730" r:id="rId44"/>
         </w:object>
       </w:r>
       <w:r>
@@ -3158,10 +3156,10 @@
           <w:position w:val="-6"/>
         </w:rPr>
         <w:object w:dxaOrig="360" w:dyaOrig="279">
-          <v:shape id="_x0000_i1043" type="#_x0000_t75" style="width:18.25pt;height:13.55pt" o:ole="">
+          <v:shape id="_x0000_i1043" type="#_x0000_t75" style="width:18pt;height:13.5pt" o:ole="">
             <v:imagedata r:id="rId45" o:title=""/>
           </v:shape>
-          <o:OLEObject Type="Embed" ProgID="Equation.DSMT4" ShapeID="_x0000_i1043" DrawAspect="Content" ObjectID="_1405855748" r:id="rId46"/>
+          <o:OLEObject Type="Embed" ProgID="Equation.DSMT4" ShapeID="_x0000_i1043" DrawAspect="Content" ObjectID="_1405865731" r:id="rId46"/>
         </w:object>
       </w:r>
       <w:r>
@@ -3187,10 +3185,10 @@
           <w:position w:val="-6"/>
         </w:rPr>
         <w:object w:dxaOrig="360" w:dyaOrig="279">
-          <v:shape id="_x0000_i1044" type="#_x0000_t75" style="width:18.25pt;height:13.55pt" o:ole="">
+          <v:shape id="_x0000_i1044" type="#_x0000_t75" style="width:18pt;height:13.5pt" o:ole="">
             <v:imagedata r:id="rId47" o:title=""/>
           </v:shape>
-          <o:OLEObject Type="Embed" ProgID="Equation.DSMT4" ShapeID="_x0000_i1044" DrawAspect="Content" ObjectID="_1405855749" r:id="rId48"/>
+          <o:OLEObject Type="Embed" ProgID="Equation.DSMT4" ShapeID="_x0000_i1044" DrawAspect="Content" ObjectID="_1405865732" r:id="rId48"/>
         </w:object>
       </w:r>
       <w:r>
@@ -3250,10 +3248,10 @@
           <w:position w:val="-30"/>
         </w:rPr>
         <w:object w:dxaOrig="6460" w:dyaOrig="720">
-          <v:shape id="_x0000_i1045" type="#_x0000_t75" style="width:323.5pt;height:36pt" o:ole="">
+          <v:shape id="_x0000_i1045" type="#_x0000_t75" style="width:324pt;height:36pt" o:ole="">
             <v:imagedata r:id="rId49" o:title=""/>
           </v:shape>
-          <o:OLEObject Type="Embed" ProgID="Equation.DSMT4" ShapeID="_x0000_i1045" DrawAspect="Content" ObjectID="_1405855750" r:id="rId50"/>
+          <o:OLEObject Type="Embed" ProgID="Equation.DSMT4" ShapeID="_x0000_i1045" DrawAspect="Content" ObjectID="_1405865733" r:id="rId50"/>
         </w:object>
       </w:r>
       <w:r>
@@ -3503,10 +3501,10 @@
           <w:position w:val="-10"/>
         </w:rPr>
         <w:object w:dxaOrig="820" w:dyaOrig="320">
-          <v:shape id="_x0000_i1046" type="#_x0000_t75" style="width:41.2pt;height:15.15pt" o:ole="">
+          <v:shape id="_x0000_i1046" type="#_x0000_t75" style="width:41.25pt;height:15pt" o:ole="">
             <v:imagedata r:id="rId52" o:title=""/>
           </v:shape>
-          <o:OLEObject Type="Embed" ProgID="Equation.DSMT4" ShapeID="_x0000_i1046" DrawAspect="Content" ObjectID="_1405855751" r:id="rId53"/>
+          <o:OLEObject Type="Embed" ProgID="Equation.DSMT4" ShapeID="_x0000_i1046" DrawAspect="Content" ObjectID="_1405865734" r:id="rId53"/>
         </w:object>
       </w:r>
       <w:r>
@@ -3537,10 +3535,10 @@
           <w:position w:val="-14"/>
         </w:rPr>
         <w:object w:dxaOrig="1500" w:dyaOrig="400">
-          <v:shape id="_x0000_i1047" type="#_x0000_t75" style="width:74.6pt;height:19.85pt" o:ole="">
+          <v:shape id="_x0000_i1047" type="#_x0000_t75" style="width:74.25pt;height:19.5pt" o:ole="">
             <v:imagedata r:id="rId54" o:title=""/>
           </v:shape>
-          <o:OLEObject Type="Embed" ProgID="Equation.DSMT4" ShapeID="_x0000_i1047" DrawAspect="Content" ObjectID="_1405855752" r:id="rId55"/>
+          <o:OLEObject Type="Embed" ProgID="Equation.DSMT4" ShapeID="_x0000_i1047" DrawAspect="Content" ObjectID="_1405865735" r:id="rId55"/>
         </w:object>
       </w:r>
       <w:r>
@@ -3626,17 +3624,23 @@
         <w:t xml:space="preserve"> the following </w:t>
       </w:r>
       <w:r>
-        <w:t>notion</w:t>
+        <w:t>no</w:t>
+      </w:r>
+      <w:r>
+        <w:t>ta</w:t>
+      </w:r>
+      <w:r>
+        <w:t>tion</w:t>
       </w:r>
       <w:r>
         <w:rPr>
           <w:position w:val="-14"/>
         </w:rPr>
         <w:object w:dxaOrig="2659" w:dyaOrig="400">
-          <v:shape id="_x0000_i1048" type="#_x0000_t75" style="width:132.5pt;height:19.85pt" o:ole="">
+          <v:shape id="_x0000_i1048" type="#_x0000_t75" style="width:132.75pt;height:19.5pt" o:ole="">
             <v:imagedata r:id="rId56" o:title=""/>
           </v:shape>
-          <o:OLEObject Type="Embed" ProgID="Equation.DSMT4" ShapeID="_x0000_i1048" DrawAspect="Content" ObjectID="_1405855753" r:id="rId57"/>
+          <o:OLEObject Type="Embed" ProgID="Equation.DSMT4" ShapeID="_x0000_i1048" DrawAspect="Content" ObjectID="_1405865736" r:id="rId57"/>
         </w:object>
       </w:r>
       <w:r>
@@ -3650,10 +3654,10 @@
           <w:position w:val="-14"/>
         </w:rPr>
         <w:object w:dxaOrig="880" w:dyaOrig="400">
-          <v:shape id="_x0000_i1049" type="#_x0000_t75" style="width:43.3pt;height:19.85pt" o:ole="">
+          <v:shape id="_x0000_i1049" type="#_x0000_t75" style="width:43.5pt;height:19.5pt" o:ole="">
             <v:imagedata r:id="rId58" o:title=""/>
           </v:shape>
-          <o:OLEObject Type="Embed" ProgID="Equation.DSMT4" ShapeID="_x0000_i1049" DrawAspect="Content" ObjectID="_1405855754" r:id="rId59"/>
+          <o:OLEObject Type="Embed" ProgID="Equation.DSMT4" ShapeID="_x0000_i1049" DrawAspect="Content" ObjectID="_1405865737" r:id="rId59"/>
         </w:object>
       </w:r>
       <w:r>
@@ -3670,10 +3674,10 @@
           <w:position w:val="-12"/>
         </w:rPr>
         <w:object w:dxaOrig="260" w:dyaOrig="360">
-          <v:shape id="_x0000_i1050" type="#_x0000_t75" style="width:13.05pt;height:17.75pt" o:ole="">
+          <v:shape id="_x0000_i1050" type="#_x0000_t75" style="width:12.75pt;height:18pt" o:ole="">
             <v:imagedata r:id="rId60" o:title=""/>
           </v:shape>
-          <o:OLEObject Type="Embed" ProgID="Equation.DSMT4" ShapeID="_x0000_i1050" DrawAspect="Content" ObjectID="_1405855755" r:id="rId61"/>
+          <o:OLEObject Type="Embed" ProgID="Equation.DSMT4" ShapeID="_x0000_i1050" DrawAspect="Content" ObjectID="_1405865738" r:id="rId61"/>
         </w:object>
       </w:r>
       <w:r>
@@ -3684,10 +3688,10 @@
           <w:position w:val="-12"/>
         </w:rPr>
         <w:object w:dxaOrig="240" w:dyaOrig="360">
-          <v:shape id="_x0000_i1051" type="#_x0000_t75" style="width:12pt;height:17.75pt" o:ole="">
+          <v:shape id="_x0000_i1051" type="#_x0000_t75" style="width:12pt;height:18pt" o:ole="">
             <v:imagedata r:id="rId62" o:title=""/>
           </v:shape>
-          <o:OLEObject Type="Embed" ProgID="Equation.DSMT4" ShapeID="_x0000_i1051" DrawAspect="Content" ObjectID="_1405855756" r:id="rId63"/>
+          <o:OLEObject Type="Embed" ProgID="Equation.DSMT4" ShapeID="_x0000_i1051" DrawAspect="Content" ObjectID="_1405865739" r:id="rId63"/>
         </w:object>
       </w:r>
       <w:r>
@@ -3698,10 +3702,10 @@
           <w:position w:val="-12"/>
         </w:rPr>
         <w:object w:dxaOrig="260" w:dyaOrig="360">
-          <v:shape id="_x0000_i1052" type="#_x0000_t75" style="width:13.05pt;height:17.75pt" o:ole="">
+          <v:shape id="_x0000_i1052" type="#_x0000_t75" style="width:12.75pt;height:18pt" o:ole="">
             <v:imagedata r:id="rId64" o:title=""/>
           </v:shape>
-          <o:OLEObject Type="Embed" ProgID="Equation.DSMT4" ShapeID="_x0000_i1052" DrawAspect="Content" ObjectID="_1405855757" r:id="rId65"/>
+          <o:OLEObject Type="Embed" ProgID="Equation.DSMT4" ShapeID="_x0000_i1052" DrawAspect="Content" ObjectID="_1405865740" r:id="rId65"/>
         </w:object>
       </w:r>
       <w:r>
@@ -3712,10 +3716,10 @@
           <w:position w:val="-12"/>
         </w:rPr>
         <w:object w:dxaOrig="240" w:dyaOrig="360">
-          <v:shape id="_x0000_i1053" type="#_x0000_t75" style="width:12pt;height:17.75pt" o:ole="">
+          <v:shape id="_x0000_i1053" type="#_x0000_t75" style="width:12pt;height:18pt" o:ole="">
             <v:imagedata r:id="rId66" o:title=""/>
           </v:shape>
-          <o:OLEObject Type="Embed" ProgID="Equation.DSMT4" ShapeID="_x0000_i1053" DrawAspect="Content" ObjectID="_1405855758" r:id="rId67"/>
+          <o:OLEObject Type="Embed" ProgID="Equation.DSMT4" ShapeID="_x0000_i1053" DrawAspect="Content" ObjectID="_1405865741" r:id="rId67"/>
         </w:object>
       </w:r>
       <w:r>
@@ -3735,10 +3739,10 @@
           <w:position w:val="-12"/>
         </w:rPr>
         <w:object w:dxaOrig="279" w:dyaOrig="360">
-          <v:shape id="_x0000_i1054" type="#_x0000_t75" style="width:14.1pt;height:17.75pt" o:ole="">
+          <v:shape id="_x0000_i1054" type="#_x0000_t75" style="width:14.25pt;height:18pt" o:ole="">
             <v:imagedata r:id="rId68" o:title=""/>
           </v:shape>
-          <o:OLEObject Type="Embed" ProgID="Equation.DSMT4" ShapeID="_x0000_i1054" DrawAspect="Content" ObjectID="_1405855759" r:id="rId69"/>
+          <o:OLEObject Type="Embed" ProgID="Equation.DSMT4" ShapeID="_x0000_i1054" DrawAspect="Content" ObjectID="_1405865742" r:id="rId69"/>
         </w:object>
       </w:r>
       <w:r>
@@ -3758,10 +3762,10 @@
           <w:position w:val="-10"/>
         </w:rPr>
         <w:object w:dxaOrig="240" w:dyaOrig="260">
-          <v:shape id="_x0000_i1055" type="#_x0000_t75" style="width:12pt;height:12.5pt" o:ole="">
+          <v:shape id="_x0000_i1055" type="#_x0000_t75" style="width:12pt;height:12.75pt" o:ole="">
             <v:imagedata r:id="rId70" o:title=""/>
           </v:shape>
-          <o:OLEObject Type="Embed" ProgID="Equation.DSMT4" ShapeID="_x0000_i1055" DrawAspect="Content" ObjectID="_1405855760" r:id="rId71"/>
+          <o:OLEObject Type="Embed" ProgID="Equation.DSMT4" ShapeID="_x0000_i1055" DrawAspect="Content" ObjectID="_1405865743" r:id="rId71"/>
         </w:object>
       </w:r>
       <w:r>
@@ -3810,6 +3814,9 @@
         <w:t xml:space="preserve"> meaning of the vector</w:t>
       </w:r>
       <w:r>
+        <w:t xml:space="preserve"> when necessary</w:t>
+      </w:r>
+      <w:r>
         <w:t xml:space="preserve">. </w:t>
       </w:r>
       <w:r>
@@ -3826,10 +3833,10 @@
           <w:position w:val="-14"/>
         </w:rPr>
         <w:object w:dxaOrig="1640" w:dyaOrig="440">
-          <v:shape id="_x0000_i1239" type="#_x0000_t75" style="width:81.9pt;height:22.45pt" o:ole="">
+          <v:shape id="_x0000_i1056" type="#_x0000_t75" style="width:81.75pt;height:22.5pt" o:ole="">
             <v:imagedata r:id="rId72" o:title=""/>
           </v:shape>
-          <o:OLEObject Type="Embed" ProgID="Equation.DSMT4" ShapeID="_x0000_i1239" DrawAspect="Content" ObjectID="_1405855761" r:id="rId73"/>
+          <o:OLEObject Type="Embed" ProgID="Equation.DSMT4" ShapeID="_x0000_i1056" DrawAspect="Content" ObjectID="_1405865744" r:id="rId73"/>
         </w:object>
       </w:r>
       <w:r>
@@ -3846,24 +3853,30 @@
           <w:position w:val="-10"/>
         </w:rPr>
         <w:object w:dxaOrig="360" w:dyaOrig="320">
-          <v:shape id="_x0000_i1259" type="#_x0000_t75" style="width:18.25pt;height:16.15pt" o:ole="">
+          <v:shape id="_x0000_i1057" type="#_x0000_t75" style="width:18pt;height:16.5pt" o:ole="">
             <v:imagedata r:id="rId74" o:title=""/>
           </v:shape>
-          <o:OLEObject Type="Embed" ProgID="Equation.DSMT4" ShapeID="_x0000_i1259" DrawAspect="Content" ObjectID="_1405855762" r:id="rId75"/>
-        </w:object>
-      </w:r>
-      <w:r>
-        <w:t xml:space="preserve">coordinate frame can be described in another coordinate frame </w:t>
+          <o:OLEObject Type="Embed" ProgID="Equation.DSMT4" ShapeID="_x0000_i1057" DrawAspect="Content" ObjectID="_1405865745" r:id="rId75"/>
+        </w:object>
+      </w:r>
+      <w:r>
+        <w:t xml:space="preserve">coordinate frame can be </w:t>
+      </w:r>
+      <w:r>
+        <w:t>resolved</w:t>
+      </w:r>
+      <w:r>
+        <w:t xml:space="preserve"> in another coordinate frame </w:t>
       </w:r>
       <w:r>
         <w:rPr>
           <w:position w:val="-10"/>
         </w:rPr>
         <w:object w:dxaOrig="320" w:dyaOrig="320">
-          <v:shape id="_x0000_i1262" type="#_x0000_t75" style="width:16.15pt;height:16.15pt" o:ole="">
+          <v:shape id="_x0000_i1058" type="#_x0000_t75" style="width:16.5pt;height:16.5pt" o:ole="">
             <v:imagedata r:id="rId76" o:title=""/>
           </v:shape>
-          <o:OLEObject Type="Embed" ProgID="Equation.DSMT4" ShapeID="_x0000_i1262" DrawAspect="Content" ObjectID="_1405855763" r:id="rId77"/>
+          <o:OLEObject Type="Embed" ProgID="Equation.DSMT4" ShapeID="_x0000_i1058" DrawAspect="Content" ObjectID="_1405865746" r:id="rId77"/>
         </w:object>
       </w:r>
       <w:r>
@@ -3874,10 +3887,10 @@
           <w:position w:val="-12"/>
         </w:rPr>
         <w:object w:dxaOrig="300" w:dyaOrig="380">
-          <v:shape id="_x0000_i1263" type="#_x0000_t75" style="width:15.15pt;height:19.3pt" o:ole="">
+          <v:shape id="_x0000_i1059" type="#_x0000_t75" style="width:15pt;height:19.5pt" o:ole="">
             <v:imagedata r:id="rId78" o:title=""/>
           </v:shape>
-          <o:OLEObject Type="Embed" ProgID="Equation.DSMT4" ShapeID="_x0000_i1263" DrawAspect="Content" ObjectID="_1405855764" r:id="rId79"/>
+          <o:OLEObject Type="Embed" ProgID="Equation.DSMT4" ShapeID="_x0000_i1059" DrawAspect="Content" ObjectID="_1405865747" r:id="rId79"/>
         </w:object>
       </w:r>
       <w:r>
@@ -3900,10 +3913,10 @@
           <w:position w:val="-92"/>
         </w:rPr>
         <w:object w:dxaOrig="6979" w:dyaOrig="1540">
-          <v:shape id="_x0000_i1261" type="#_x0000_t75" style="width:349.05pt;height:77.2pt" o:ole="">
+          <v:shape id="_x0000_i1060" type="#_x0000_t75" style="width:348.75pt;height:77.25pt" o:ole="">
             <v:imagedata r:id="rId80" o:title=""/>
           </v:shape>
-          <o:OLEObject Type="Embed" ProgID="Equation.DSMT4" ShapeID="_x0000_i1261" DrawAspect="Content" ObjectID="_1405855765" r:id="rId81"/>
+          <o:OLEObject Type="Embed" ProgID="Equation.DSMT4" ShapeID="_x0000_i1060" DrawAspect="Content" ObjectID="_1405865748" r:id="rId81"/>
         </w:object>
       </w:r>
       <w:r>
@@ -3967,10 +3980,10 @@
           <w:position w:val="-50"/>
         </w:rPr>
         <w:object w:dxaOrig="7920" w:dyaOrig="1120">
-          <v:shape id="_x0000_i1260" type="#_x0000_t75" style="width:397.05pt;height:54.8pt" o:ole="">
+          <v:shape id="_x0000_i1061" type="#_x0000_t75" style="width:397.5pt;height:54.75pt" o:ole="">
             <v:imagedata r:id="rId82" o:title=""/>
           </v:shape>
-          <o:OLEObject Type="Embed" ProgID="Equation.DSMT4" ShapeID="_x0000_i1260" DrawAspect="Content" ObjectID="_1405855766" r:id="rId83"/>
+          <o:OLEObject Type="Embed" ProgID="Equation.DSMT4" ShapeID="_x0000_i1061" DrawAspect="Content" ObjectID="_1405865749" r:id="rId83"/>
         </w:object>
       </w:r>
       <w:r>
@@ -4109,7 +4122,13 @@
         </w:sdtContent>
       </w:sdt>
       <w:r>
-        <w:t xml:space="preserve"> for more details</w:t>
+        <w:t xml:space="preserve"> for </w:t>
+      </w:r>
+      <w:r>
+        <w:t>thorough</w:t>
+      </w:r>
+      <w:r>
+        <w:t xml:space="preserve"> details</w:t>
       </w:r>
       <w:r>
         <w:t>:</w:t>
@@ -4182,10 +4201,10 @@
           <w:position w:val="-12"/>
         </w:rPr>
         <w:object w:dxaOrig="1300" w:dyaOrig="380">
-          <v:shape id="_x0000_i1056" type="#_x0000_t75" style="width:64.15pt;height:18.25pt" o:ole="">
+          <v:shape id="_x0000_i1062" type="#_x0000_t75" style="width:64.5pt;height:18pt" o:ole="">
             <v:imagedata r:id="rId84" o:title=""/>
           </v:shape>
-          <o:OLEObject Type="Embed" ProgID="Equation.DSMT4" ShapeID="_x0000_i1056" DrawAspect="Content" ObjectID="_1405855767" r:id="rId85"/>
+          <o:OLEObject Type="Embed" ProgID="Equation.DSMT4" ShapeID="_x0000_i1062" DrawAspect="Content" ObjectID="_1405865750" r:id="rId85"/>
         </w:object>
       </w:r>
       <w:r>
@@ -4269,6 +4288,9 @@
         <w:t xml:space="preserve">for example </w:t>
       </w:r>
       <w:r>
+        <w:t xml:space="preserve">given by </w:t>
+      </w:r>
+      <w:r>
         <w:t xml:space="preserve">the </w:t>
       </w:r>
       <w:r>
@@ -4305,10 +4327,10 @@
           <w:position w:val="-12"/>
         </w:rPr>
         <w:object w:dxaOrig="1200" w:dyaOrig="380">
-          <v:shape id="_x0000_i1264" type="#_x0000_t75" style="width:60pt;height:18.8pt" o:ole="">
+          <v:shape id="_x0000_i1063" type="#_x0000_t75" style="width:60pt;height:18.75pt" o:ole="">
             <v:imagedata r:id="rId86" o:title=""/>
           </v:shape>
-          <o:OLEObject Type="Embed" ProgID="Equation.DSMT4" ShapeID="_x0000_i1264" DrawAspect="Content" ObjectID="_1405855768" r:id="rId87"/>
+          <o:OLEObject Type="Embed" ProgID="Equation.DSMT4" ShapeID="_x0000_i1063" DrawAspect="Content" ObjectID="_1405865751" r:id="rId87"/>
         </w:object>
       </w:r>
       <w:r>
@@ -4331,10 +4353,10 @@
           <w:position w:val="-4"/>
         </w:rPr>
         <w:object w:dxaOrig="980" w:dyaOrig="300">
-          <v:shape id="_x0000_i1057" type="#_x0000_t75" style="width:49.05pt;height:15.15pt" o:ole="">
+          <v:shape id="_x0000_i1064" type="#_x0000_t75" style="width:48.75pt;height:15pt" o:ole="">
             <v:imagedata r:id="rId88" o:title=""/>
           </v:shape>
-          <o:OLEObject Type="Embed" ProgID="Equation.DSMT4" ShapeID="_x0000_i1057" DrawAspect="Content" ObjectID="_1405855769" r:id="rId89"/>
+          <o:OLEObject Type="Embed" ProgID="Equation.DSMT4" ShapeID="_x0000_i1064" DrawAspect="Content" ObjectID="_1405865752" r:id="rId89"/>
         </w:object>
       </w:r>
       <w:r>
@@ -4361,10 +4383,10 @@
           <w:position w:val="-24"/>
         </w:rPr>
         <w:object w:dxaOrig="4819" w:dyaOrig="720">
-          <v:shape id="_x0000_i1058" type="#_x0000_t75" style="width:241.05pt;height:36pt" o:ole="">
+          <v:shape id="_x0000_i1065" type="#_x0000_t75" style="width:240.75pt;height:36pt" o:ole="">
             <v:imagedata r:id="rId90" o:title=""/>
           </v:shape>
-          <o:OLEObject Type="Embed" ProgID="Equation.DSMT4" ShapeID="_x0000_i1058" DrawAspect="Content" ObjectID="_1405855770" r:id="rId91"/>
+          <o:OLEObject Type="Embed" ProgID="Equation.DSMT4" ShapeID="_x0000_i1065" DrawAspect="Content" ObjectID="_1405865753" r:id="rId91"/>
         </w:object>
       </w:r>
       <w:r>
@@ -4383,10 +4405,10 @@
           <w:position w:val="-6"/>
         </w:rPr>
         <w:object w:dxaOrig="1020" w:dyaOrig="320">
-          <v:shape id="_x0000_i1059" type="#_x0000_t75" style="width:51.15pt;height:16.15pt" o:ole="">
+          <v:shape id="_x0000_i1066" type="#_x0000_t75" style="width:51pt;height:16.5pt" o:ole="">
             <v:imagedata r:id="rId92" o:title=""/>
           </v:shape>
-          <o:OLEObject Type="Embed" ProgID="Equation.DSMT4" ShapeID="_x0000_i1059" DrawAspect="Content" ObjectID="_1405855771" r:id="rId93"/>
+          <o:OLEObject Type="Embed" ProgID="Equation.DSMT4" ShapeID="_x0000_i1066" DrawAspect="Content" ObjectID="_1405865754" r:id="rId93"/>
         </w:object>
       </w:r>
       <w:r>
@@ -4400,10 +4422,10 @@
           <w:position w:val="-12"/>
         </w:rPr>
         <w:object w:dxaOrig="1140" w:dyaOrig="360">
-          <v:shape id="_x0000_i1265" type="#_x0000_t75" style="width:56.85pt;height:17.75pt" o:ole="">
+          <v:shape id="_x0000_i1067" type="#_x0000_t75" style="width:57pt;height:18pt" o:ole="">
             <v:imagedata r:id="rId94" o:title=""/>
           </v:shape>
-          <o:OLEObject Type="Embed" ProgID="Equation.DSMT4" ShapeID="_x0000_i1265" DrawAspect="Content" ObjectID="_1405855772" r:id="rId95"/>
+          <o:OLEObject Type="Embed" ProgID="Equation.DSMT4" ShapeID="_x0000_i1067" DrawAspect="Content" ObjectID="_1405865755" r:id="rId95"/>
         </w:object>
       </w:r>
       <w:r>
@@ -4417,10 +4439,10 @@
           <w:position w:val="-12"/>
         </w:rPr>
         <w:object w:dxaOrig="279" w:dyaOrig="360">
-          <v:shape id="_x0000_i1266" type="#_x0000_t75" style="width:14.1pt;height:17.75pt" o:ole="">
+          <v:shape id="_x0000_i1068" type="#_x0000_t75" style="width:14.25pt;height:18pt" o:ole="">
             <v:imagedata r:id="rId96" o:title=""/>
           </v:shape>
-          <o:OLEObject Type="Embed" ProgID="Equation.DSMT4" ShapeID="_x0000_i1266" DrawAspect="Content" ObjectID="_1405855773" r:id="rId97"/>
+          <o:OLEObject Type="Embed" ProgID="Equation.DSMT4" ShapeID="_x0000_i1068" DrawAspect="Content" ObjectID="_1405865756" r:id="rId97"/>
         </w:object>
       </w:r>
       <w:r>
@@ -4436,17 +4458,25 @@
         <w:t>angular velocity</w:t>
       </w:r>
       <w:r>
-        <w:t xml:space="preserve"> vector</w:t>
-      </w:r>
+        <w:t xml:space="preserve"> </w:t>
+      </w:r>
+      <w:proofErr w:type="gramStart"/>
+      <w:r>
+        <w:t>vector</w:t>
+      </w:r>
+      <w:r>
+        <w:t xml:space="preserve"> </w:t>
+      </w:r>
+      <w:proofErr w:type="gramEnd"/>
       <w:r>
         <w:rPr>
           <w:position w:val="-4"/>
         </w:rPr>
         <w:object w:dxaOrig="260" w:dyaOrig="260">
-          <v:shape id="_x0000_i1240" type="#_x0000_t75" style="width:13.05pt;height:12pt" o:ole="">
+          <v:shape id="_x0000_i1069" type="#_x0000_t75" style="width:12.75pt;height:12pt" o:ole="">
             <v:imagedata r:id="rId98" o:title=""/>
           </v:shape>
-          <o:OLEObject Type="Embed" ProgID="Equation.DSMT4" ShapeID="_x0000_i1240" DrawAspect="Content" ObjectID="_1405855774" r:id="rId99"/>
+          <o:OLEObject Type="Embed" ProgID="Equation.DSMT4" ShapeID="_x0000_i1069" DrawAspect="Content" ObjectID="_1405865757" r:id="rId99"/>
         </w:object>
       </w:r>
       <w:r>
@@ -4481,10 +4511,10 @@
           <w:position w:val="-12"/>
         </w:rPr>
         <w:object w:dxaOrig="260" w:dyaOrig="360">
-          <v:shape id="_x0000_i1267" type="#_x0000_t75" style="width:13.05pt;height:17.75pt" o:ole="">
+          <v:shape id="_x0000_i1070" type="#_x0000_t75" style="width:12.75pt;height:18pt" o:ole="">
             <v:imagedata r:id="rId100" o:title=""/>
           </v:shape>
-          <o:OLEObject Type="Embed" ProgID="Equation.DSMT4" ShapeID="_x0000_i1267" DrawAspect="Content" ObjectID="_1405855775" r:id="rId101"/>
+          <o:OLEObject Type="Embed" ProgID="Equation.DSMT4" ShapeID="_x0000_i1070" DrawAspect="Content" ObjectID="_1405865758" r:id="rId101"/>
         </w:object>
       </w:r>
     </w:p>
@@ -4500,10 +4530,10 @@
           <w:position w:val="-12"/>
         </w:rPr>
         <w:object w:dxaOrig="3480" w:dyaOrig="380">
-          <v:shape id="_x0000_i1338" type="#_x0000_t75" style="width:174.25pt;height:19.3pt" o:ole="">
+          <v:shape id="_x0000_i1071" type="#_x0000_t75" style="width:174pt;height:19.5pt" o:ole="">
             <v:imagedata r:id="rId102" o:title=""/>
           </v:shape>
-          <o:OLEObject Type="Embed" ProgID="Equation.DSMT4" ShapeID="_x0000_i1338" DrawAspect="Content" ObjectID="_1405855776" r:id="rId103"/>
+          <o:OLEObject Type="Embed" ProgID="Equation.DSMT4" ShapeID="_x0000_i1071" DrawAspect="Content" ObjectID="_1405865759" r:id="rId103"/>
         </w:object>
       </w:r>
       <w:r>
@@ -4525,10 +4555,10 @@
           <w:position w:val="-12"/>
         </w:rPr>
         <w:object w:dxaOrig="2400" w:dyaOrig="360">
-          <v:shape id="_x0000_i1268" type="#_x0000_t75" style="width:120pt;height:17.75pt" o:ole="">
+          <v:shape id="_x0000_i1072" type="#_x0000_t75" style="width:120pt;height:18pt" o:ole="">
             <v:imagedata r:id="rId104" o:title=""/>
           </v:shape>
-          <o:OLEObject Type="Embed" ProgID="Equation.DSMT4" ShapeID="_x0000_i1268" DrawAspect="Content" ObjectID="_1405855777" r:id="rId105"/>
+          <o:OLEObject Type="Embed" ProgID="Equation.DSMT4" ShapeID="_x0000_i1072" DrawAspect="Content" ObjectID="_1405865760" r:id="rId105"/>
         </w:object>
       </w:r>
     </w:p>
@@ -4554,10 +4584,10 @@
           <w:position w:val="-10"/>
         </w:rPr>
         <w:object w:dxaOrig="2439" w:dyaOrig="360">
-          <v:shape id="_x0000_i1241" type="#_x0000_t75" style="width:122.1pt;height:17.75pt" o:ole="">
+          <v:shape id="_x0000_i1073" type="#_x0000_t75" style="width:122.25pt;height:18pt" o:ole="">
             <v:imagedata r:id="rId106" o:title=""/>
           </v:shape>
-          <o:OLEObject Type="Embed" ProgID="Equation.DSMT4" ShapeID="_x0000_i1241" DrawAspect="Content" ObjectID="_1405855778" r:id="rId107"/>
+          <o:OLEObject Type="Embed" ProgID="Equation.DSMT4" ShapeID="_x0000_i1073" DrawAspect="Content" ObjectID="_1405865761" r:id="rId107"/>
         </w:object>
       </w:r>
       <w:r>
@@ -4621,10 +4651,10 @@
           <w:position w:val="-10"/>
         </w:rPr>
         <w:object w:dxaOrig="580" w:dyaOrig="320">
-          <v:shape id="_x0000_i1242" type="#_x0000_t75" style="width:29.2pt;height:16.15pt" o:ole="">
+          <v:shape id="_x0000_i1074" type="#_x0000_t75" style="width:29.25pt;height:16.5pt" o:ole="">
             <v:imagedata r:id="rId108" o:title=""/>
           </v:shape>
-          <o:OLEObject Type="Embed" ProgID="Equation.DSMT4" ShapeID="_x0000_i1242" DrawAspect="Content" ObjectID="_1405855779" r:id="rId109"/>
+          <o:OLEObject Type="Embed" ProgID="Equation.DSMT4" ShapeID="_x0000_i1074" DrawAspect="Content" ObjectID="_1405865762" r:id="rId109"/>
         </w:object>
       </w:r>
       <w:r>
@@ -4667,10 +4697,10 @@
           <w:position w:val="-4"/>
         </w:rPr>
         <w:object w:dxaOrig="260" w:dyaOrig="260">
-          <v:shape id="_x0000_i1243" type="#_x0000_t75" style="width:13.05pt;height:12pt" o:ole="">
+          <v:shape id="_x0000_i1075" type="#_x0000_t75" style="width:12.75pt;height:12pt" o:ole="">
             <v:imagedata r:id="rId110" o:title=""/>
           </v:shape>
-          <o:OLEObject Type="Embed" ProgID="Equation.DSMT4" ShapeID="_x0000_i1243" DrawAspect="Content" ObjectID="_1405855780" r:id="rId111"/>
+          <o:OLEObject Type="Embed" ProgID="Equation.DSMT4" ShapeID="_x0000_i1075" DrawAspect="Content" ObjectID="_1405865763" r:id="rId111"/>
         </w:object>
       </w:r>
       <w:r>
@@ -4684,10 +4714,10 @@
           <w:position w:val="-12"/>
         </w:rPr>
         <w:object w:dxaOrig="700" w:dyaOrig="360">
-          <v:shape id="_x0000_i1269" type="#_x0000_t75" style="width:34.95pt;height:17.75pt" o:ole="">
+          <v:shape id="_x0000_i1076" type="#_x0000_t75" style="width:35.25pt;height:18pt" o:ole="">
             <v:imagedata r:id="rId112" o:title=""/>
           </v:shape>
-          <o:OLEObject Type="Embed" ProgID="Equation.DSMT4" ShapeID="_x0000_i1269" DrawAspect="Content" ObjectID="_1405855781" r:id="rId113"/>
+          <o:OLEObject Type="Embed" ProgID="Equation.DSMT4" ShapeID="_x0000_i1076" DrawAspect="Content" ObjectID="_1405865764" r:id="rId113"/>
         </w:object>
       </w:r>
       <w:r>
@@ -4706,10 +4736,10 @@
           <w:position w:val="-10"/>
         </w:rPr>
         <w:object w:dxaOrig="580" w:dyaOrig="320">
-          <v:shape id="_x0000_i1244" type="#_x0000_t75" style="width:29.2pt;height:16.15pt" o:ole="">
+          <v:shape id="_x0000_i1077" type="#_x0000_t75" style="width:29.25pt;height:16.5pt" o:ole="">
             <v:imagedata r:id="rId114" o:title=""/>
           </v:shape>
-          <o:OLEObject Type="Embed" ProgID="Equation.DSMT4" ShapeID="_x0000_i1244" DrawAspect="Content" ObjectID="_1405855782" r:id="rId115"/>
+          <o:OLEObject Type="Embed" ProgID="Equation.DSMT4" ShapeID="_x0000_i1077" DrawAspect="Content" ObjectID="_1405865765" r:id="rId115"/>
         </w:object>
       </w:r>
       <w:r>
@@ -4723,10 +4753,10 @@
           <w:position w:val="-14"/>
         </w:rPr>
         <w:object w:dxaOrig="1660" w:dyaOrig="400">
-          <v:shape id="_x0000_i1245" type="#_x0000_t75" style="width:84pt;height:18.8pt" o:ole="">
+          <v:shape id="_x0000_i1078" type="#_x0000_t75" style="width:84pt;height:18.75pt" o:ole="">
             <v:imagedata r:id="rId116" o:title=""/>
           </v:shape>
-          <o:OLEObject Type="Embed" ProgID="Equation.DSMT4" ShapeID="_x0000_i1245" DrawAspect="Content" ObjectID="_1405855783" r:id="rId117"/>
+          <o:OLEObject Type="Embed" ProgID="Equation.DSMT4" ShapeID="_x0000_i1078" DrawAspect="Content" ObjectID="_1405865766" r:id="rId117"/>
         </w:object>
       </w:r>
       <w:r>
@@ -4757,10 +4787,10 @@
           <w:position w:val="-52"/>
         </w:rPr>
         <w:object w:dxaOrig="2659" w:dyaOrig="1160">
-          <v:shape id="_x0000_i1246" type="#_x0000_t75" style="width:133.05pt;height:57.9pt" o:ole="">
+          <v:shape id="_x0000_i1079" type="#_x0000_t75" style="width:132.75pt;height:57.75pt" o:ole="">
             <v:imagedata r:id="rId118" o:title=""/>
           </v:shape>
-          <o:OLEObject Type="Embed" ProgID="Equation.DSMT4" ShapeID="_x0000_i1246" DrawAspect="Content" ObjectID="_1405855784" r:id="rId119"/>
+          <o:OLEObject Type="Embed" ProgID="Equation.DSMT4" ShapeID="_x0000_i1079" DrawAspect="Content" ObjectID="_1405865767" r:id="rId119"/>
         </w:object>
       </w:r>
       <w:r>
@@ -4833,10 +4863,10 @@
           <w:position w:val="-10"/>
         </w:rPr>
         <w:object w:dxaOrig="820" w:dyaOrig="320">
-          <v:shape id="_x0000_i1060" type="#_x0000_t75" style="width:41.2pt;height:15.15pt" o:ole="">
+          <v:shape id="_x0000_i1080" type="#_x0000_t75" style="width:41.25pt;height:15pt" o:ole="">
             <v:imagedata r:id="rId120" o:title=""/>
           </v:shape>
-          <o:OLEObject Type="Embed" ProgID="Equation.DSMT4" ShapeID="_x0000_i1060" DrawAspect="Content" ObjectID="_1405855785" r:id="rId121"/>
+          <o:OLEObject Type="Embed" ProgID="Equation.DSMT4" ShapeID="_x0000_i1080" DrawAspect="Content" ObjectID="_1405865768" r:id="rId121"/>
         </w:object>
       </w:r>
       <w:r>
@@ -4850,10 +4880,10 @@
           <w:position w:val="-14"/>
         </w:rPr>
         <w:object w:dxaOrig="1660" w:dyaOrig="400">
-          <v:shape id="_x0000_i1247" type="#_x0000_t75" style="width:84pt;height:18.8pt" o:ole="">
+          <v:shape id="_x0000_i1081" type="#_x0000_t75" style="width:84pt;height:18.75pt" o:ole="">
             <v:imagedata r:id="rId116" o:title=""/>
           </v:shape>
-          <o:OLEObject Type="Embed" ProgID="Equation.DSMT4" ShapeID="_x0000_i1247" DrawAspect="Content" ObjectID="_1405855786" r:id="rId122"/>
+          <o:OLEObject Type="Embed" ProgID="Equation.DSMT4" ShapeID="_x0000_i1081" DrawAspect="Content" ObjectID="_1405865769" r:id="rId122"/>
         </w:object>
       </w:r>
       <w:r>
@@ -4909,10 +4939,10 @@
           <w:position w:val="-10"/>
         </w:rPr>
         <w:object w:dxaOrig="820" w:dyaOrig="360">
-          <v:shape id="_x0000_i1061" type="#_x0000_t75" style="width:41.2pt;height:16.7pt" o:ole="">
+          <v:shape id="_x0000_i1082" type="#_x0000_t75" style="width:41.25pt;height:16.5pt" o:ole="">
             <v:imagedata r:id="rId123" o:title=""/>
           </v:shape>
-          <o:OLEObject Type="Embed" ProgID="Equation.DSMT4" ShapeID="_x0000_i1061" DrawAspect="Content" ObjectID="_1405855787" r:id="rId124"/>
+          <o:OLEObject Type="Embed" ProgID="Equation.DSMT4" ShapeID="_x0000_i1082" DrawAspect="Content" ObjectID="_1405865770" r:id="rId124"/>
         </w:object>
       </w:r>
       <w:r>
@@ -4949,10 +4979,10 @@
           <w:position w:val="-50"/>
         </w:rPr>
         <w:object w:dxaOrig="3060" w:dyaOrig="1120">
-          <v:shape id="_x0000_i1248" type="#_x0000_t75" style="width:153.4pt;height:56.85pt" o:ole="">
+          <v:shape id="_x0000_i1083" type="#_x0000_t75" style="width:153.75pt;height:57pt" o:ole="">
             <v:imagedata r:id="rId125" o:title=""/>
           </v:shape>
-          <o:OLEObject Type="Embed" ProgID="Equation.DSMT4" ShapeID="_x0000_i1248" DrawAspect="Content" ObjectID="_1405855788" r:id="rId126"/>
+          <o:OLEObject Type="Embed" ProgID="Equation.DSMT4" ShapeID="_x0000_i1083" DrawAspect="Content" ObjectID="_1405865771" r:id="rId126"/>
         </w:object>
       </w:r>
       <w:r>
@@ -5045,10 +5075,10 @@
           <w:position w:val="-50"/>
         </w:rPr>
         <w:object w:dxaOrig="3560" w:dyaOrig="1120">
-          <v:shape id="_x0000_i1249" type="#_x0000_t75" style="width:176.85pt;height:56.85pt" o:ole="">
+          <v:shape id="_x0000_i1084" type="#_x0000_t75" style="width:177pt;height:57pt" o:ole="">
             <v:imagedata r:id="rId127" o:title=""/>
           </v:shape>
-          <o:OLEObject Type="Embed" ProgID="Equation.DSMT4" ShapeID="_x0000_i1249" DrawAspect="Content" ObjectID="_1405855789" r:id="rId128"/>
+          <o:OLEObject Type="Embed" ProgID="Equation.DSMT4" ShapeID="_x0000_i1084" DrawAspect="Content" ObjectID="_1405865772" r:id="rId128"/>
         </w:object>
       </w:r>
       <w:r>
@@ -5129,10 +5159,10 @@
           <w:position w:val="-78"/>
         </w:rPr>
         <w:object w:dxaOrig="3980" w:dyaOrig="1680">
-          <v:shape id="_x0000_i1250" type="#_x0000_t75" style="width:197.75pt;height:84pt" o:ole="">
+          <v:shape id="_x0000_i1085" type="#_x0000_t75" style="width:198pt;height:84pt" o:ole="">
             <v:imagedata r:id="rId129" o:title=""/>
           </v:shape>
-          <o:OLEObject Type="Embed" ProgID="Equation.DSMT4" ShapeID="_x0000_i1250" DrawAspect="Content" ObjectID="_1405855790" r:id="rId130"/>
+          <o:OLEObject Type="Embed" ProgID="Equation.DSMT4" ShapeID="_x0000_i1085" DrawAspect="Content" ObjectID="_1405865773" r:id="rId130"/>
         </w:object>
       </w:r>
       <w:r>
@@ -5203,14 +5233,17 @@
         <w:t>angular velocity vector</w:t>
       </w:r>
       <w:r>
+        <w:t xml:space="preserve"> </w:t>
+      </w:r>
+      <w:r>
         <w:rPr>
           <w:position w:val="-14"/>
         </w:rPr>
         <w:object w:dxaOrig="1660" w:dyaOrig="400">
-          <v:shape id="_x0000_i1251" type="#_x0000_t75" style="width:84pt;height:18.8pt" o:ole="">
+          <v:shape id="_x0000_i1086" type="#_x0000_t75" style="width:84pt;height:18.75pt" o:ole="">
             <v:imagedata r:id="rId116" o:title=""/>
           </v:shape>
-          <o:OLEObject Type="Embed" ProgID="Equation.DSMT4" ShapeID="_x0000_i1251" DrawAspect="Content" ObjectID="_1405855791" r:id="rId131"/>
+          <o:OLEObject Type="Embed" ProgID="Equation.DSMT4" ShapeID="_x0000_i1086" DrawAspect="Content" ObjectID="_1405865774" r:id="rId131"/>
         </w:object>
       </w:r>
       <w:r>
@@ -5300,10 +5333,10 @@
           <w:position w:val="-6"/>
         </w:rPr>
         <w:object w:dxaOrig="200" w:dyaOrig="279">
-          <v:shape id="_x0000_i1062" type="#_x0000_t75" style="width:9.9pt;height:14.1pt" o:ole="">
+          <v:shape id="_x0000_i1087" type="#_x0000_t75" style="width:9.75pt;height:14.25pt" o:ole="">
             <v:imagedata r:id="rId132" o:title=""/>
           </v:shape>
-          <o:OLEObject Type="Embed" ProgID="Equation.DSMT4" ShapeID="_x0000_i1062" DrawAspect="Content" ObjectID="_1405855792" r:id="rId133"/>
+          <o:OLEObject Type="Embed" ProgID="Equation.DSMT4" ShapeID="_x0000_i1087" DrawAspect="Content" ObjectID="_1405865775" r:id="rId133"/>
         </w:object>
       </w:r>
       <w:r>
@@ -5317,10 +5350,10 @@
           <w:position w:val="-10"/>
         </w:rPr>
         <w:object w:dxaOrig="440" w:dyaOrig="340">
-          <v:shape id="_x0000_i1063" type="#_x0000_t75" style="width:21.4pt;height:16.7pt" o:ole="">
+          <v:shape id="_x0000_i1088" type="#_x0000_t75" style="width:21.75pt;height:16.5pt" o:ole="">
             <v:imagedata r:id="rId134" o:title=""/>
           </v:shape>
-          <o:OLEObject Type="Embed" ProgID="Equation.DSMT4" ShapeID="_x0000_i1063" DrawAspect="Content" ObjectID="_1405855793" r:id="rId135"/>
+          <o:OLEObject Type="Embed" ProgID="Equation.DSMT4" ShapeID="_x0000_i1088" DrawAspect="Content" ObjectID="_1405865776" r:id="rId135"/>
         </w:object>
       </w:r>
       <w:r>
@@ -6135,10 +6168,10 @@
           <w:position w:val="-14"/>
         </w:rPr>
         <w:object w:dxaOrig="380" w:dyaOrig="400">
-          <v:shape id="_x0000_i1064" type="#_x0000_t75" style="width:18.25pt;height:19.3pt" o:ole="">
+          <v:shape id="_x0000_i1089" type="#_x0000_t75" style="width:18pt;height:19.5pt" o:ole="">
             <v:imagedata r:id="rId136" o:title=""/>
           </v:shape>
-          <o:OLEObject Type="Embed" ProgID="Equation.DSMT4" ShapeID="_x0000_i1064" DrawAspect="Content" ObjectID="_1405855794" r:id="rId137"/>
+          <o:OLEObject Type="Embed" ProgID="Equation.DSMT4" ShapeID="_x0000_i1089" DrawAspect="Content" ObjectID="_1405865777" r:id="rId137"/>
         </w:object>
       </w:r>
       <w:r>
@@ -6169,10 +6202,10 @@
           <w:position w:val="-12"/>
         </w:rPr>
         <w:object w:dxaOrig="260" w:dyaOrig="360">
-          <v:shape id="_x0000_i1065" type="#_x0000_t75" style="width:12.5pt;height:18.25pt" o:ole="">
+          <v:shape id="_x0000_i1090" type="#_x0000_t75" style="width:12.75pt;height:18pt" o:ole="">
             <v:imagedata r:id="rId138" o:title=""/>
           </v:shape>
-          <o:OLEObject Type="Embed" ProgID="Equation.DSMT4" ShapeID="_x0000_i1065" DrawAspect="Content" ObjectID="_1405855795" r:id="rId139"/>
+          <o:OLEObject Type="Embed" ProgID="Equation.DSMT4" ShapeID="_x0000_i1090" DrawAspect="Content" ObjectID="_1405865778" r:id="rId139"/>
         </w:object>
       </w:r>
       <w:r>
@@ -6183,10 +6216,10 @@
           <w:position w:val="-12"/>
         </w:rPr>
         <w:object w:dxaOrig="279" w:dyaOrig="360">
-          <v:shape id="_x0000_i1066" type="#_x0000_t75" style="width:13.55pt;height:18.25pt" o:ole="">
+          <v:shape id="_x0000_i1091" type="#_x0000_t75" style="width:13.5pt;height:18pt" o:ole="">
             <v:imagedata r:id="rId140" o:title=""/>
           </v:shape>
-          <o:OLEObject Type="Embed" ProgID="Equation.DSMT4" ShapeID="_x0000_i1066" DrawAspect="Content" ObjectID="_1405855796" r:id="rId141"/>
+          <o:OLEObject Type="Embed" ProgID="Equation.DSMT4" ShapeID="_x0000_i1091" DrawAspect="Content" ObjectID="_1405865779" r:id="rId141"/>
         </w:object>
       </w:r>
       <w:r>
@@ -6218,10 +6251,10 @@
           <w:position w:val="-12"/>
         </w:rPr>
         <w:object w:dxaOrig="260" w:dyaOrig="360">
-          <v:shape id="_x0000_i1067" type="#_x0000_t75" style="width:12.5pt;height:18.25pt" o:ole="">
+          <v:shape id="_x0000_i1092" type="#_x0000_t75" style="width:12.75pt;height:18pt" o:ole="">
             <v:imagedata r:id="rId142" o:title=""/>
           </v:shape>
-          <o:OLEObject Type="Embed" ProgID="Equation.DSMT4" ShapeID="_x0000_i1067" DrawAspect="Content" ObjectID="_1405855797" r:id="rId143"/>
+          <o:OLEObject Type="Embed" ProgID="Equation.DSMT4" ShapeID="_x0000_i1092" DrawAspect="Content" ObjectID="_1405865780" r:id="rId143"/>
         </w:object>
       </w:r>
       <w:r>
@@ -6584,10 +6617,10 @@
           <w:position w:val="-14"/>
         </w:rPr>
         <w:object w:dxaOrig="380" w:dyaOrig="400">
-          <v:shape id="_x0000_i1068" type="#_x0000_t75" style="width:18.25pt;height:19.85pt" o:ole="">
+          <v:shape id="_x0000_i1093" type="#_x0000_t75" style="width:18pt;height:19.5pt" o:ole="">
             <v:imagedata r:id="rId145" o:title=""/>
           </v:shape>
-          <o:OLEObject Type="Embed" ProgID="Equation.DSMT4" ShapeID="_x0000_i1068" DrawAspect="Content" ObjectID="_1405855798" r:id="rId146"/>
+          <o:OLEObject Type="Embed" ProgID="Equation.DSMT4" ShapeID="_x0000_i1093" DrawAspect="Content" ObjectID="_1405865781" r:id="rId146"/>
         </w:object>
       </w:r>
       <w:r>
@@ -6646,10 +6679,10 @@
           <w:position w:val="-14"/>
         </w:rPr>
         <w:object w:dxaOrig="380" w:dyaOrig="400">
-          <v:shape id="_x0000_i1069" type="#_x0000_t75" style="width:18.25pt;height:19.85pt" o:ole="">
+          <v:shape id="_x0000_i1094" type="#_x0000_t75" style="width:18pt;height:19.5pt" o:ole="">
             <v:imagedata r:id="rId145" o:title=""/>
           </v:shape>
-          <o:OLEObject Type="Embed" ProgID="Equation.DSMT4" ShapeID="_x0000_i1069" DrawAspect="Content" ObjectID="_1405855799" r:id="rId147"/>
+          <o:OLEObject Type="Embed" ProgID="Equation.DSMT4" ShapeID="_x0000_i1094" DrawAspect="Content" ObjectID="_1405865782" r:id="rId147"/>
         </w:object>
       </w:r>
       <w:r>
@@ -6672,10 +6705,10 @@
           <w:position w:val="-12"/>
         </w:rPr>
         <w:object w:dxaOrig="1340" w:dyaOrig="380">
-          <v:shape id="_x0000_i1252" type="#_x0000_t75" style="width:68.85pt;height:19.3pt" o:ole="">
+          <v:shape id="_x0000_i1095" type="#_x0000_t75" style="width:69pt;height:19.5pt" o:ole="">
             <v:imagedata r:id="rId148" o:title=""/>
           </v:shape>
-          <o:OLEObject Type="Embed" ProgID="Equation.DSMT4" ShapeID="_x0000_i1252" DrawAspect="Content" ObjectID="_1405855800" r:id="rId149"/>
+          <o:OLEObject Type="Embed" ProgID="Equation.DSMT4" ShapeID="_x0000_i1095" DrawAspect="Content" ObjectID="_1405865783" r:id="rId149"/>
         </w:object>
       </w:r>
       <w:r>
@@ -6898,10 +6931,10 @@
           <w:position w:val="-14"/>
         </w:rPr>
         <w:object w:dxaOrig="380" w:dyaOrig="400">
-          <v:shape id="_x0000_i1070" type="#_x0000_t75" style="width:18.25pt;height:19.3pt" o:ole="">
+          <v:shape id="_x0000_i1096" type="#_x0000_t75" style="width:18pt;height:19.5pt" o:ole="">
             <v:imagedata r:id="rId151" o:title=""/>
           </v:shape>
-          <o:OLEObject Type="Embed" ProgID="Equation.DSMT4" ShapeID="_x0000_i1070" DrawAspect="Content" ObjectID="_1405855801" r:id="rId152"/>
+          <o:OLEObject Type="Embed" ProgID="Equation.DSMT4" ShapeID="_x0000_i1096" DrawAspect="Content" ObjectID="_1405865784" r:id="rId152"/>
         </w:object>
       </w:r>
       <w:r>
@@ -6915,10 +6948,10 @@
           <w:position w:val="-14"/>
         </w:rPr>
         <w:object w:dxaOrig="380" w:dyaOrig="400">
-          <v:shape id="_x0000_i1071" type="#_x0000_t75" style="width:18.25pt;height:19.3pt" o:ole="">
+          <v:shape id="_x0000_i1097" type="#_x0000_t75" style="width:18pt;height:19.5pt" o:ole="">
             <v:imagedata r:id="rId151" o:title=""/>
           </v:shape>
-          <o:OLEObject Type="Embed" ProgID="Equation.DSMT4" ShapeID="_x0000_i1071" DrawAspect="Content" ObjectID="_1405855802" r:id="rId153"/>
+          <o:OLEObject Type="Embed" ProgID="Equation.DSMT4" ShapeID="_x0000_i1097" DrawAspect="Content" ObjectID="_1405865785" r:id="rId153"/>
         </w:object>
       </w:r>
       <w:r>
@@ -7039,10 +7072,10 @@
           <w:position w:val="-14"/>
         </w:rPr>
         <w:object w:dxaOrig="380" w:dyaOrig="400">
-          <v:shape id="_x0000_i1072" type="#_x0000_t75" style="width:18.25pt;height:19.3pt" o:ole="">
+          <v:shape id="_x0000_i1098" type="#_x0000_t75" style="width:18pt;height:19.5pt" o:ole="">
             <v:imagedata r:id="rId151" o:title=""/>
           </v:shape>
-          <o:OLEObject Type="Embed" ProgID="Equation.DSMT4" ShapeID="_x0000_i1072" DrawAspect="Content" ObjectID="_1405855803" r:id="rId154"/>
+          <o:OLEObject Type="Embed" ProgID="Equation.DSMT4" ShapeID="_x0000_i1098" DrawAspect="Content" ObjectID="_1405865786" r:id="rId154"/>
         </w:object>
       </w:r>
       <w:r>
@@ -7110,10 +7143,10 @@
           <w:position w:val="-12"/>
         </w:rPr>
         <w:object w:dxaOrig="260" w:dyaOrig="360">
-          <v:shape id="_x0000_i1073" type="#_x0000_t75" style="width:12.5pt;height:18.25pt" o:ole="">
+          <v:shape id="_x0000_i1099" type="#_x0000_t75" style="width:12.75pt;height:18pt" o:ole="">
             <v:imagedata r:id="rId155" o:title=""/>
           </v:shape>
-          <o:OLEObject Type="Embed" ProgID="Equation.DSMT4" ShapeID="_x0000_i1073" DrawAspect="Content" ObjectID="_1405855804" r:id="rId156"/>
+          <o:OLEObject Type="Embed" ProgID="Equation.DSMT4" ShapeID="_x0000_i1099" DrawAspect="Content" ObjectID="_1405865787" r:id="rId156"/>
         </w:object>
       </w:r>
       <w:r>
@@ -7124,10 +7157,10 @@
           <w:position w:val="-12"/>
         </w:rPr>
         <w:object w:dxaOrig="260" w:dyaOrig="360">
-          <v:shape id="_x0000_i1074" type="#_x0000_t75" style="width:12.5pt;height:18.25pt" o:ole="">
+          <v:shape id="_x0000_i1100" type="#_x0000_t75" style="width:12.75pt;height:18pt" o:ole="">
             <v:imagedata r:id="rId157" o:title=""/>
           </v:shape>
-          <o:OLEObject Type="Embed" ProgID="Equation.DSMT4" ShapeID="_x0000_i1074" DrawAspect="Content" ObjectID="_1405855805" r:id="rId158"/>
+          <o:OLEObject Type="Embed" ProgID="Equation.DSMT4" ShapeID="_x0000_i1100" DrawAspect="Content" ObjectID="_1405865788" r:id="rId158"/>
         </w:object>
       </w:r>
       <w:r>
@@ -7138,10 +7171,10 @@
           <w:position w:val="-12"/>
         </w:rPr>
         <w:object w:dxaOrig="260" w:dyaOrig="360">
-          <v:shape id="_x0000_i1075" type="#_x0000_t75" style="width:12.5pt;height:18.25pt" o:ole="">
+          <v:shape id="_x0000_i1101" type="#_x0000_t75" style="width:12.75pt;height:18pt" o:ole="">
             <v:imagedata r:id="rId155" o:title=""/>
           </v:shape>
-          <o:OLEObject Type="Embed" ProgID="Equation.DSMT4" ShapeID="_x0000_i1075" DrawAspect="Content" ObjectID="_1405855806" r:id="rId159"/>
+          <o:OLEObject Type="Embed" ProgID="Equation.DSMT4" ShapeID="_x0000_i1101" DrawAspect="Content" ObjectID="_1405865789" r:id="rId159"/>
         </w:object>
       </w:r>
       <w:r>
@@ -7164,10 +7197,10 @@
           <w:position w:val="-12"/>
         </w:rPr>
         <w:object w:dxaOrig="260" w:dyaOrig="360">
-          <v:shape id="_x0000_i1076" type="#_x0000_t75" style="width:12.5pt;height:18.25pt" o:ole="">
+          <v:shape id="_x0000_i1102" type="#_x0000_t75" style="width:12.75pt;height:18pt" o:ole="">
             <v:imagedata r:id="rId157" o:title=""/>
           </v:shape>
-          <o:OLEObject Type="Embed" ProgID="Equation.DSMT4" ShapeID="_x0000_i1076" DrawAspect="Content" ObjectID="_1405855807" r:id="rId160"/>
+          <o:OLEObject Type="Embed" ProgID="Equation.DSMT4" ShapeID="_x0000_i1102" DrawAspect="Content" ObjectID="_1405865790" r:id="rId160"/>
         </w:object>
       </w:r>
       <w:r>
@@ -7187,10 +7220,10 @@
           <w:position w:val="-12"/>
         </w:rPr>
         <w:object w:dxaOrig="279" w:dyaOrig="360">
-          <v:shape id="_x0000_i1077" type="#_x0000_t75" style="width:13.55pt;height:18.25pt" o:ole="">
+          <v:shape id="_x0000_i1103" type="#_x0000_t75" style="width:13.5pt;height:18pt" o:ole="">
             <v:imagedata r:id="rId161" o:title=""/>
           </v:shape>
-          <o:OLEObject Type="Embed" ProgID="Equation.DSMT4" ShapeID="_x0000_i1077" DrawAspect="Content" ObjectID="_1405855808" r:id="rId162"/>
+          <o:OLEObject Type="Embed" ProgID="Equation.DSMT4" ShapeID="_x0000_i1103" DrawAspect="Content" ObjectID="_1405865791" r:id="rId162"/>
         </w:object>
       </w:r>
       <w:r>
@@ -7230,10 +7263,10 @@
           <w:position w:val="-14"/>
         </w:rPr>
         <w:object w:dxaOrig="380" w:dyaOrig="400">
-          <v:shape id="_x0000_i1078" type="#_x0000_t75" style="width:18.25pt;height:19.3pt" o:ole="">
+          <v:shape id="_x0000_i1104" type="#_x0000_t75" style="width:18pt;height:19.5pt" o:ole="">
             <v:imagedata r:id="rId163" o:title=""/>
           </v:shape>
-          <o:OLEObject Type="Embed" ProgID="Equation.DSMT4" ShapeID="_x0000_i1078" DrawAspect="Content" ObjectID="_1405855809" r:id="rId164"/>
+          <o:OLEObject Type="Embed" ProgID="Equation.DSMT4" ShapeID="_x0000_i1104" DrawAspect="Content" ObjectID="_1405865792" r:id="rId164"/>
         </w:object>
       </w:r>
       <w:r>
@@ -7253,10 +7286,10 @@
           <w:position w:val="-10"/>
         </w:rPr>
         <w:object w:dxaOrig="240" w:dyaOrig="260">
-          <v:shape id="_x0000_i1079" type="#_x0000_t75" style="width:12pt;height:12.5pt" o:ole="">
+          <v:shape id="_x0000_i1105" type="#_x0000_t75" style="width:12pt;height:12.75pt" o:ole="">
             <v:imagedata r:id="rId165" o:title=""/>
           </v:shape>
-          <o:OLEObject Type="Embed" ProgID="Equation.DSMT4" ShapeID="_x0000_i1079" DrawAspect="Content" ObjectID="_1405855810" r:id="rId166"/>
+          <o:OLEObject Type="Embed" ProgID="Equation.DSMT4" ShapeID="_x0000_i1105" DrawAspect="Content" ObjectID="_1405865793" r:id="rId166"/>
         </w:object>
       </w:r>
       <w:r>
@@ -7270,10 +7303,10 @@
           <w:position w:val="-6"/>
         </w:rPr>
         <w:object w:dxaOrig="200" w:dyaOrig="279">
-          <v:shape id="_x0000_i1080" type="#_x0000_t75" style="width:9.9pt;height:14.1pt" o:ole="">
+          <v:shape id="_x0000_i1106" type="#_x0000_t75" style="width:9.75pt;height:14.25pt" o:ole="">
             <v:imagedata r:id="rId167" o:title=""/>
           </v:shape>
-          <o:OLEObject Type="Embed" ProgID="Equation.DSMT4" ShapeID="_x0000_i1080" DrawAspect="Content" ObjectID="_1405855811" r:id="rId168"/>
+          <o:OLEObject Type="Embed" ProgID="Equation.DSMT4" ShapeID="_x0000_i1106" DrawAspect="Content" ObjectID="_1405865794" r:id="rId168"/>
         </w:object>
       </w:r>
       <w:r>
@@ -7284,10 +7317,10 @@
           <w:position w:val="-10"/>
         </w:rPr>
         <w:object w:dxaOrig="200" w:dyaOrig="320">
-          <v:shape id="_x0000_i1081" type="#_x0000_t75" style="width:9.9pt;height:15.15pt" o:ole="">
+          <v:shape id="_x0000_i1107" type="#_x0000_t75" style="width:9.75pt;height:15pt" o:ole="">
             <v:imagedata r:id="rId169" o:title=""/>
           </v:shape>
-          <o:OLEObject Type="Embed" ProgID="Equation.DSMT4" ShapeID="_x0000_i1081" DrawAspect="Content" ObjectID="_1405855812" r:id="rId170"/>
+          <o:OLEObject Type="Embed" ProgID="Equation.DSMT4" ShapeID="_x0000_i1107" DrawAspect="Content" ObjectID="_1405865795" r:id="rId170"/>
         </w:object>
       </w:r>
       <w:r>
@@ -7331,10 +7364,10 @@
           <w:position w:val="-14"/>
         </w:rPr>
         <w:object w:dxaOrig="380" w:dyaOrig="400">
-          <v:shape id="_x0000_i1082" type="#_x0000_t75" style="width:18.25pt;height:19.3pt" o:ole="">
+          <v:shape id="_x0000_i1108" type="#_x0000_t75" style="width:18pt;height:19.5pt" o:ole="">
             <v:imagedata r:id="rId171" o:title=""/>
           </v:shape>
-          <o:OLEObject Type="Embed" ProgID="Equation.DSMT4" ShapeID="_x0000_i1082" DrawAspect="Content" ObjectID="_1405855813" r:id="rId172"/>
+          <o:OLEObject Type="Embed" ProgID="Equation.DSMT4" ShapeID="_x0000_i1108" DrawAspect="Content" ObjectID="_1405865796" r:id="rId172"/>
         </w:object>
       </w:r>
       <w:r>
@@ -7345,10 +7378,10 @@
           <w:position w:val="-14"/>
         </w:rPr>
         <w:object w:dxaOrig="380" w:dyaOrig="400">
-          <v:shape id="_x0000_i1083" type="#_x0000_t75" style="width:18.25pt;height:19.3pt" o:ole="">
+          <v:shape id="_x0000_i1109" type="#_x0000_t75" style="width:18pt;height:19.5pt" o:ole="">
             <v:imagedata r:id="rId151" o:title=""/>
           </v:shape>
-          <o:OLEObject Type="Embed" ProgID="Equation.DSMT4" ShapeID="_x0000_i1083" DrawAspect="Content" ObjectID="_1405855814" r:id="rId173"/>
+          <o:OLEObject Type="Embed" ProgID="Equation.DSMT4" ShapeID="_x0000_i1109" DrawAspect="Content" ObjectID="_1405865797" r:id="rId173"/>
         </w:object>
       </w:r>
       <w:r>
@@ -7398,10 +7431,10 @@
           <w:position w:val="-10"/>
         </w:rPr>
         <w:object w:dxaOrig="240" w:dyaOrig="260">
-          <v:shape id="_x0000_i1084" type="#_x0000_t75" style="width:12pt;height:12.5pt" o:ole="">
+          <v:shape id="_x0000_i1110" type="#_x0000_t75" style="width:12pt;height:12.75pt" o:ole="">
             <v:imagedata r:id="rId165" o:title=""/>
           </v:shape>
-          <o:OLEObject Type="Embed" ProgID="Equation.DSMT4" ShapeID="_x0000_i1084" DrawAspect="Content" ObjectID="_1405855815" r:id="rId174"/>
+          <o:OLEObject Type="Embed" ProgID="Equation.DSMT4" ShapeID="_x0000_i1110" DrawAspect="Content" ObjectID="_1405865798" r:id="rId174"/>
         </w:object>
       </w:r>
       <w:r>
@@ -7420,10 +7453,10 @@
           <w:position w:val="-12"/>
         </w:rPr>
         <w:object w:dxaOrig="260" w:dyaOrig="360">
-          <v:shape id="_x0000_i1085" type="#_x0000_t75" style="width:12.5pt;height:18.25pt" o:ole="">
+          <v:shape id="_x0000_i1111" type="#_x0000_t75" style="width:12.75pt;height:18pt" o:ole="">
             <v:imagedata r:id="rId175" o:title=""/>
           </v:shape>
-          <o:OLEObject Type="Embed" ProgID="Equation.DSMT4" ShapeID="_x0000_i1085" DrawAspect="Content" ObjectID="_1405855816" r:id="rId176"/>
+          <o:OLEObject Type="Embed" ProgID="Equation.DSMT4" ShapeID="_x0000_i1111" DrawAspect="Content" ObjectID="_1405865799" r:id="rId176"/>
         </w:object>
       </w:r>
       <w:r>
@@ -7434,10 +7467,10 @@
           <w:position w:val="-12"/>
         </w:rPr>
         <w:object w:dxaOrig="260" w:dyaOrig="360">
-          <v:shape id="_x0000_i1086" type="#_x0000_t75" style="width:12.5pt;height:18.25pt" o:ole="">
+          <v:shape id="_x0000_i1112" type="#_x0000_t75" style="width:12.75pt;height:18pt" o:ole="">
             <v:imagedata r:id="rId155" o:title=""/>
           </v:shape>
-          <o:OLEObject Type="Embed" ProgID="Equation.DSMT4" ShapeID="_x0000_i1086" DrawAspect="Content" ObjectID="_1405855817" r:id="rId177"/>
+          <o:OLEObject Type="Embed" ProgID="Equation.DSMT4" ShapeID="_x0000_i1112" DrawAspect="Content" ObjectID="_1405865800" r:id="rId177"/>
         </w:object>
       </w:r>
       <w:r>
@@ -7460,10 +7493,10 @@
           <w:position w:val="-6"/>
         </w:rPr>
         <w:object w:dxaOrig="200" w:dyaOrig="279">
-          <v:shape id="_x0000_i1087" type="#_x0000_t75" style="width:9.9pt;height:14.1pt" o:ole="">
+          <v:shape id="_x0000_i1113" type="#_x0000_t75" style="width:9.75pt;height:14.25pt" o:ole="">
             <v:imagedata r:id="rId167" o:title=""/>
           </v:shape>
-          <o:OLEObject Type="Embed" ProgID="Equation.DSMT4" ShapeID="_x0000_i1087" DrawAspect="Content" ObjectID="_1405855818" r:id="rId178"/>
+          <o:OLEObject Type="Embed" ProgID="Equation.DSMT4" ShapeID="_x0000_i1113" DrawAspect="Content" ObjectID="_1405865801" r:id="rId178"/>
         </w:object>
       </w:r>
       <w:r>
@@ -7474,10 +7507,10 @@
           <w:position w:val="-12"/>
         </w:rPr>
         <w:object w:dxaOrig="260" w:dyaOrig="360">
-          <v:shape id="_x0000_i1088" type="#_x0000_t75" style="width:12.5pt;height:18.25pt" o:ole="">
+          <v:shape id="_x0000_i1114" type="#_x0000_t75" style="width:12.75pt;height:18pt" o:ole="">
             <v:imagedata r:id="rId155" o:title=""/>
           </v:shape>
-          <o:OLEObject Type="Embed" ProgID="Equation.DSMT4" ShapeID="_x0000_i1088" DrawAspect="Content" ObjectID="_1405855819" r:id="rId179"/>
+          <o:OLEObject Type="Embed" ProgID="Equation.DSMT4" ShapeID="_x0000_i1114" DrawAspect="Content" ObjectID="_1405865802" r:id="rId179"/>
         </w:object>
       </w:r>
       <w:r>
@@ -7506,10 +7539,10 @@
           <w:position w:val="-10"/>
         </w:rPr>
         <w:object w:dxaOrig="200" w:dyaOrig="320">
-          <v:shape id="_x0000_i1089" type="#_x0000_t75" style="width:9.9pt;height:15.15pt" o:ole="">
+          <v:shape id="_x0000_i1115" type="#_x0000_t75" style="width:9.75pt;height:15pt" o:ole="">
             <v:imagedata r:id="rId169" o:title=""/>
           </v:shape>
-          <o:OLEObject Type="Embed" ProgID="Equation.DSMT4" ShapeID="_x0000_i1089" DrawAspect="Content" ObjectID="_1405855820" r:id="rId180"/>
+          <o:OLEObject Type="Embed" ProgID="Equation.DSMT4" ShapeID="_x0000_i1115" DrawAspect="Content" ObjectID="_1405865803" r:id="rId180"/>
         </w:object>
       </w:r>
       <w:r>
@@ -7520,10 +7553,10 @@
           <w:position w:val="-12"/>
         </w:rPr>
         <w:object w:dxaOrig="279" w:dyaOrig="360">
-          <v:shape id="_x0000_i1090" type="#_x0000_t75" style="width:13.55pt;height:18.25pt" o:ole="">
+          <v:shape id="_x0000_i1116" type="#_x0000_t75" style="width:13.5pt;height:18pt" o:ole="">
             <v:imagedata r:id="rId161" o:title=""/>
           </v:shape>
-          <o:OLEObject Type="Embed" ProgID="Equation.DSMT4" ShapeID="_x0000_i1090" DrawAspect="Content" ObjectID="_1405855821" r:id="rId181"/>
+          <o:OLEObject Type="Embed" ProgID="Equation.DSMT4" ShapeID="_x0000_i1116" DrawAspect="Content" ObjectID="_1405865804" r:id="rId181"/>
         </w:object>
       </w:r>
       <w:r>
@@ -7534,10 +7567,10 @@
           <w:position w:val="-12"/>
         </w:rPr>
         <w:object w:dxaOrig="460" w:dyaOrig="360">
-          <v:shape id="_x0000_i1091" type="#_x0000_t75" style="width:22.95pt;height:18.25pt" o:ole="">
+          <v:shape id="_x0000_i1117" type="#_x0000_t75" style="width:23.25pt;height:18pt" o:ole="">
             <v:imagedata r:id="rId182" o:title=""/>
           </v:shape>
-          <o:OLEObject Type="Embed" ProgID="Equation.DSMT4" ShapeID="_x0000_i1091" DrawAspect="Content" ObjectID="_1405855822" r:id="rId183"/>
+          <o:OLEObject Type="Embed" ProgID="Equation.DSMT4" ShapeID="_x0000_i1117" DrawAspect="Content" ObjectID="_1405865805" r:id="rId183"/>
         </w:object>
       </w:r>
       <w:r>
@@ -7553,10 +7586,10 @@
           <w:position w:val="-12"/>
         </w:rPr>
         <w:object w:dxaOrig="320" w:dyaOrig="380">
-          <v:shape id="_x0000_i1092" type="#_x0000_t75" style="width:16.15pt;height:18.8pt" o:ole="">
+          <v:shape id="_x0000_i1118" type="#_x0000_t75" style="width:16.5pt;height:18.75pt" o:ole="">
             <v:imagedata r:id="rId184" o:title=""/>
           </v:shape>
-          <o:OLEObject Type="Embed" ProgID="Equation.DSMT4" ShapeID="_x0000_i1092" DrawAspect="Content" ObjectID="_1405855823" r:id="rId185"/>
+          <o:OLEObject Type="Embed" ProgID="Equation.DSMT4" ShapeID="_x0000_i1118" DrawAspect="Content" ObjectID="_1405865806" r:id="rId185"/>
         </w:object>
       </w:r>
       <w:r>
@@ -7573,10 +7606,10 @@
           <w:position w:val="-14"/>
         </w:rPr>
         <w:object w:dxaOrig="380" w:dyaOrig="400">
-          <v:shape id="_x0000_i1093" type="#_x0000_t75" style="width:18.25pt;height:19.85pt" o:ole="">
+          <v:shape id="_x0000_i1119" type="#_x0000_t75" style="width:18pt;height:19.5pt" o:ole="">
             <v:imagedata r:id="rId145" o:title=""/>
           </v:shape>
-          <o:OLEObject Type="Embed" ProgID="Equation.DSMT4" ShapeID="_x0000_i1093" DrawAspect="Content" ObjectID="_1405855824" r:id="rId186"/>
+          <o:OLEObject Type="Embed" ProgID="Equation.DSMT4" ShapeID="_x0000_i1119" DrawAspect="Content" ObjectID="_1405865807" r:id="rId186"/>
         </w:object>
       </w:r>
       <w:r>
@@ -7596,10 +7629,10 @@
           <w:position w:val="-14"/>
         </w:rPr>
         <w:object w:dxaOrig="380" w:dyaOrig="400">
-          <v:shape id="_x0000_i1094" type="#_x0000_t75" style="width:18.25pt;height:19.3pt" o:ole="">
+          <v:shape id="_x0000_i1120" type="#_x0000_t75" style="width:18pt;height:19.5pt" o:ole="">
             <v:imagedata r:id="rId151" o:title=""/>
           </v:shape>
-          <o:OLEObject Type="Embed" ProgID="Equation.DSMT4" ShapeID="_x0000_i1094" DrawAspect="Content" ObjectID="_1405855825" r:id="rId187"/>
+          <o:OLEObject Type="Embed" ProgID="Equation.DSMT4" ShapeID="_x0000_i1120" DrawAspect="Content" ObjectID="_1405865808" r:id="rId187"/>
         </w:object>
       </w:r>
       <w:r>
@@ -7639,10 +7672,10 @@
           <w:position w:val="-6"/>
         </w:rPr>
         <w:object w:dxaOrig="660" w:dyaOrig="279">
-          <v:shape id="_x0000_i1095" type="#_x0000_t75" style="width:32.35pt;height:14.1pt" o:ole="">
+          <v:shape id="_x0000_i1121" type="#_x0000_t75" style="width:32.25pt;height:14.25pt" o:ole="">
             <v:imagedata r:id="rId188" o:title=""/>
           </v:shape>
-          <o:OLEObject Type="Embed" ProgID="Equation.DSMT4" ShapeID="_x0000_i1095" DrawAspect="Content" ObjectID="_1405855826" r:id="rId189"/>
+          <o:OLEObject Type="Embed" ProgID="Equation.DSMT4" ShapeID="_x0000_i1121" DrawAspect="Content" ObjectID="_1405865809" r:id="rId189"/>
         </w:object>
       </w:r>
       <w:r>
@@ -7659,10 +7692,10 @@
           <w:position w:val="-14"/>
         </w:rPr>
         <w:object w:dxaOrig="380" w:dyaOrig="400">
-          <v:shape id="_x0000_i1096" type="#_x0000_t75" style="width:18.25pt;height:19.3pt" o:ole="">
+          <v:shape id="_x0000_i1122" type="#_x0000_t75" style="width:18pt;height:19.5pt" o:ole="">
             <v:imagedata r:id="rId190" o:title=""/>
           </v:shape>
-          <o:OLEObject Type="Embed" ProgID="Equation.DSMT4" ShapeID="_x0000_i1096" DrawAspect="Content" ObjectID="_1405855827" r:id="rId191"/>
+          <o:OLEObject Type="Embed" ProgID="Equation.DSMT4" ShapeID="_x0000_i1122" DrawAspect="Content" ObjectID="_1405865810" r:id="rId191"/>
         </w:object>
       </w:r>
       <w:r>
@@ -7676,10 +7709,10 @@
           <w:position w:val="-14"/>
         </w:rPr>
         <w:object w:dxaOrig="380" w:dyaOrig="400">
-          <v:shape id="_x0000_i1097" type="#_x0000_t75" style="width:18.25pt;height:19.3pt" o:ole="">
+          <v:shape id="_x0000_i1123" type="#_x0000_t75" style="width:18pt;height:19.5pt" o:ole="">
             <v:imagedata r:id="rId190" o:title=""/>
           </v:shape>
-          <o:OLEObject Type="Embed" ProgID="Equation.DSMT4" ShapeID="_x0000_i1097" DrawAspect="Content" ObjectID="_1405855828" r:id="rId192"/>
+          <o:OLEObject Type="Embed" ProgID="Equation.DSMT4" ShapeID="_x0000_i1123" DrawAspect="Content" ObjectID="_1405865811" r:id="rId192"/>
         </w:object>
       </w:r>
       <w:r>
@@ -7690,10 +7723,10 @@
           <w:position w:val="-14"/>
         </w:rPr>
         <w:object w:dxaOrig="380" w:dyaOrig="400">
-          <v:shape id="_x0000_i1098" type="#_x0000_t75" style="width:18.25pt;height:19.85pt" o:ole="">
+          <v:shape id="_x0000_i1124" type="#_x0000_t75" style="width:18pt;height:19.5pt" o:ole="">
             <v:imagedata r:id="rId145" o:title=""/>
           </v:shape>
-          <o:OLEObject Type="Embed" ProgID="Equation.DSMT4" ShapeID="_x0000_i1098" DrawAspect="Content" ObjectID="_1405855829" r:id="rId193"/>
+          <o:OLEObject Type="Embed" ProgID="Equation.DSMT4" ShapeID="_x0000_i1124" DrawAspect="Content" ObjectID="_1405865812" r:id="rId193"/>
         </w:object>
       </w:r>
       <w:r>
@@ -7744,10 +7777,10 @@
           <w:position w:val="-12"/>
         </w:rPr>
         <w:object w:dxaOrig="1440" w:dyaOrig="380">
-          <v:shape id="_x0000_i1254" type="#_x0000_t75" style="width:72.5pt;height:18.25pt" o:ole="">
+          <v:shape id="_x0000_i1125" type="#_x0000_t75" style="width:72.75pt;height:18pt" o:ole="">
             <v:imagedata r:id="rId194" o:title=""/>
           </v:shape>
-          <o:OLEObject Type="Embed" ProgID="Equation.DSMT4" ShapeID="_x0000_i1254" DrawAspect="Content" ObjectID="_1405855830" r:id="rId195"/>
+          <o:OLEObject Type="Embed" ProgID="Equation.DSMT4" ShapeID="_x0000_i1125" DrawAspect="Content" ObjectID="_1405865813" r:id="rId195"/>
         </w:object>
       </w:r>
       <w:r>
@@ -7785,10 +7818,10 @@
           <w:position w:val="-12"/>
         </w:rPr>
         <w:object w:dxaOrig="1340" w:dyaOrig="380">
-          <v:shape id="_x0000_i1253" type="#_x0000_t75" style="width:68.85pt;height:19.3pt" o:ole="">
+          <v:shape id="_x0000_i1126" type="#_x0000_t75" style="width:69pt;height:19.5pt" o:ole="">
             <v:imagedata r:id="rId196" o:title=""/>
           </v:shape>
-          <o:OLEObject Type="Embed" ProgID="Equation.DSMT4" ShapeID="_x0000_i1253" DrawAspect="Content" ObjectID="_1405855831" r:id="rId197"/>
+          <o:OLEObject Type="Embed" ProgID="Equation.DSMT4" ShapeID="_x0000_i1126" DrawAspect="Content" ObjectID="_1405865814" r:id="rId197"/>
         </w:object>
       </w:r>
       <w:r>
@@ -7835,10 +7868,10 @@
           <w:position w:val="-14"/>
         </w:rPr>
         <w:object w:dxaOrig="380" w:dyaOrig="400">
-          <v:shape id="_x0000_i1099" type="#_x0000_t75" style="width:18.25pt;height:19.85pt" o:ole="">
+          <v:shape id="_x0000_i1127" type="#_x0000_t75" style="width:18pt;height:19.5pt" o:ole="">
             <v:imagedata r:id="rId145" o:title=""/>
           </v:shape>
-          <o:OLEObject Type="Embed" ProgID="Equation.DSMT4" ShapeID="_x0000_i1099" DrawAspect="Content" ObjectID="_1405855832" r:id="rId198"/>
+          <o:OLEObject Type="Embed" ProgID="Equation.DSMT4" ShapeID="_x0000_i1127" DrawAspect="Content" ObjectID="_1405865815" r:id="rId198"/>
         </w:object>
       </w:r>
       <w:r>
@@ -7849,10 +7882,10 @@
           <w:position w:val="-14"/>
         </w:rPr>
         <w:object w:dxaOrig="380" w:dyaOrig="400">
-          <v:shape id="_x0000_i1100" type="#_x0000_t75" style="width:18.25pt;height:19.3pt" o:ole="">
+          <v:shape id="_x0000_i1128" type="#_x0000_t75" style="width:18pt;height:19.5pt" o:ole="">
             <v:imagedata r:id="rId190" o:title=""/>
           </v:shape>
-          <o:OLEObject Type="Embed" ProgID="Equation.DSMT4" ShapeID="_x0000_i1100" DrawAspect="Content" ObjectID="_1405855833" r:id="rId199"/>
+          <o:OLEObject Type="Embed" ProgID="Equation.DSMT4" ShapeID="_x0000_i1128" DrawAspect="Content" ObjectID="_1405865816" r:id="rId199"/>
         </w:object>
       </w:r>
       <w:r>
@@ -7874,10 +7907,10 @@
           <w:position w:val="-82"/>
         </w:rPr>
         <w:object w:dxaOrig="1660" w:dyaOrig="1760">
-          <v:shape id="_x0000_i1255" type="#_x0000_t75" style="width:83.5pt;height:87.15pt" o:ole="">
+          <v:shape id="_x0000_i1129" type="#_x0000_t75" style="width:83.25pt;height:87pt" o:ole="">
             <v:imagedata r:id="rId200" o:title=""/>
           </v:shape>
-          <o:OLEObject Type="Embed" ProgID="Equation.DSMT4" ShapeID="_x0000_i1255" DrawAspect="Content" ObjectID="_1405855834" r:id="rId201"/>
+          <o:OLEObject Type="Embed" ProgID="Equation.DSMT4" ShapeID="_x0000_i1129" DrawAspect="Content" ObjectID="_1405865817" r:id="rId201"/>
         </w:object>
       </w:r>
       <w:r>
@@ -7941,10 +7974,10 @@
           <w:position w:val="-14"/>
         </w:rPr>
         <w:object w:dxaOrig="380" w:dyaOrig="400">
-          <v:shape id="_x0000_i1101" type="#_x0000_t75" style="width:18.25pt;height:19.85pt" o:ole="">
+          <v:shape id="_x0000_i1130" type="#_x0000_t75" style="width:18pt;height:19.5pt" o:ole="">
             <v:imagedata r:id="rId145" o:title=""/>
           </v:shape>
-          <o:OLEObject Type="Embed" ProgID="Equation.DSMT4" ShapeID="_x0000_i1101" DrawAspect="Content" ObjectID="_1405855835" r:id="rId202"/>
+          <o:OLEObject Type="Embed" ProgID="Equation.DSMT4" ShapeID="_x0000_i1130" DrawAspect="Content" ObjectID="_1405865818" r:id="rId202"/>
         </w:object>
       </w:r>
       <w:r>
@@ -7955,10 +7988,10 @@
           <w:position w:val="-14"/>
         </w:rPr>
         <w:object w:dxaOrig="380" w:dyaOrig="400">
-          <v:shape id="_x0000_i1102" type="#_x0000_t75" style="width:18.25pt;height:19.3pt" o:ole="">
+          <v:shape id="_x0000_i1131" type="#_x0000_t75" style="width:18pt;height:19.5pt" o:ole="">
             <v:imagedata r:id="rId151" o:title=""/>
           </v:shape>
-          <o:OLEObject Type="Embed" ProgID="Equation.DSMT4" ShapeID="_x0000_i1102" DrawAspect="Content" ObjectID="_1405855836" r:id="rId203"/>
+          <o:OLEObject Type="Embed" ProgID="Equation.DSMT4" ShapeID="_x0000_i1131" DrawAspect="Content" ObjectID="_1405865819" r:id="rId203"/>
         </w:object>
       </w:r>
       <w:r>
@@ -8126,10 +8159,10 @@
           <w:position w:val="-14"/>
         </w:rPr>
         <w:object w:dxaOrig="380" w:dyaOrig="400">
-          <v:shape id="_x0000_i1270" type="#_x0000_t75" style="width:18.25pt;height:19.85pt" o:ole="">
+          <v:shape id="_x0000_i1132" type="#_x0000_t75" style="width:18pt;height:19.5pt" o:ole="">
             <v:imagedata r:id="rId204" o:title=""/>
           </v:shape>
-          <o:OLEObject Type="Embed" ProgID="Equation.DSMT4" ShapeID="_x0000_i1270" DrawAspect="Content" ObjectID="_1405855837" r:id="rId205"/>
+          <o:OLEObject Type="Embed" ProgID="Equation.DSMT4" ShapeID="_x0000_i1132" DrawAspect="Content" ObjectID="_1405865820" r:id="rId205"/>
         </w:object>
       </w:r>
       <w:r>
@@ -8140,10 +8173,10 @@
           <w:position w:val="-12"/>
         </w:rPr>
         <w:object w:dxaOrig="340" w:dyaOrig="380">
-          <v:shape id="_x0000_i1271" type="#_x0000_t75" style="width:16.15pt;height:19.3pt" o:ole="">
+          <v:shape id="_x0000_i1133" type="#_x0000_t75" style="width:16.5pt;height:19.5pt" o:ole="">
             <v:imagedata r:id="rId206" o:title=""/>
           </v:shape>
-          <o:OLEObject Type="Embed" ProgID="Equation.DSMT4" ShapeID="_x0000_i1271" DrawAspect="Content" ObjectID="_1405855838" r:id="rId207"/>
+          <o:OLEObject Type="Embed" ProgID="Equation.DSMT4" ShapeID="_x0000_i1133" DrawAspect="Content" ObjectID="_1405865821" r:id="rId207"/>
         </w:object>
       </w:r>
       <w:r>
@@ -8187,10 +8220,10 @@
           <w:position w:val="-12"/>
         </w:rPr>
         <w:object w:dxaOrig="340" w:dyaOrig="380">
-          <v:shape id="_x0000_i1272" type="#_x0000_t75" style="width:16.15pt;height:19.3pt" o:ole="">
+          <v:shape id="_x0000_i1134" type="#_x0000_t75" style="width:16.5pt;height:19.5pt" o:ole="">
             <v:imagedata r:id="rId206" o:title=""/>
           </v:shape>
-          <o:OLEObject Type="Embed" ProgID="Equation.DSMT4" ShapeID="_x0000_i1272" DrawAspect="Content" ObjectID="_1405855839" r:id="rId208"/>
+          <o:OLEObject Type="Embed" ProgID="Equation.DSMT4" ShapeID="_x0000_i1134" DrawAspect="Content" ObjectID="_1405865822" r:id="rId208"/>
         </w:object>
       </w:r>
       <w:r>
@@ -8225,10 +8258,10 @@
           <w:position w:val="-12"/>
         </w:rPr>
         <w:object w:dxaOrig="260" w:dyaOrig="360">
-          <v:shape id="_x0000_i1103" type="#_x0000_t75" style="width:12.5pt;height:18.25pt" o:ole="">
+          <v:shape id="_x0000_i1135" type="#_x0000_t75" style="width:12.75pt;height:18pt" o:ole="">
             <v:imagedata r:id="rId209" o:title=""/>
           </v:shape>
-          <o:OLEObject Type="Embed" ProgID="Equation.DSMT4" ShapeID="_x0000_i1103" DrawAspect="Content" ObjectID="_1405855840" r:id="rId210"/>
+          <o:OLEObject Type="Embed" ProgID="Equation.DSMT4" ShapeID="_x0000_i1135" DrawAspect="Content" ObjectID="_1405865823" r:id="rId210"/>
         </w:object>
       </w:r>
       <w:r>
@@ -8263,10 +8296,10 @@
           <w:position w:val="-12"/>
         </w:rPr>
         <w:object w:dxaOrig="360" w:dyaOrig="380">
-          <v:shape id="_x0000_i1273" type="#_x0000_t75" style="width:16.7pt;height:18.8pt" o:ole="">
+          <v:shape id="_x0000_i1136" type="#_x0000_t75" style="width:16.5pt;height:18.75pt" o:ole="">
             <v:imagedata r:id="rId211" o:title=""/>
           </v:shape>
-          <o:OLEObject Type="Embed" ProgID="Equation.DSMT4" ShapeID="_x0000_i1273" DrawAspect="Content" ObjectID="_1405855841" r:id="rId212"/>
+          <o:OLEObject Type="Embed" ProgID="Equation.DSMT4" ShapeID="_x0000_i1136" DrawAspect="Content" ObjectID="_1405865824" r:id="rId212"/>
         </w:object>
       </w:r>
       <w:r>
@@ -8292,10 +8325,10 @@
           <w:position w:val="-14"/>
         </w:rPr>
         <w:object w:dxaOrig="420" w:dyaOrig="400">
-          <v:shape id="_x0000_i1104" type="#_x0000_t75" style="width:20.85pt;height:19.3pt" o:ole="">
+          <v:shape id="_x0000_i1137" type="#_x0000_t75" style="width:21pt;height:19.5pt" o:ole="">
             <v:imagedata r:id="rId213" o:title=""/>
           </v:shape>
-          <o:OLEObject Type="Embed" ProgID="Equation.DSMT4" ShapeID="_x0000_i1104" DrawAspect="Content" ObjectID="_1405855842" r:id="rId214"/>
+          <o:OLEObject Type="Embed" ProgID="Equation.DSMT4" ShapeID="_x0000_i1137" DrawAspect="Content" ObjectID="_1405865825" r:id="rId214"/>
         </w:object>
       </w:r>
       <w:r>
@@ -8309,10 +8342,10 @@
           <w:position w:val="-12"/>
         </w:rPr>
         <w:object w:dxaOrig="340" w:dyaOrig="380">
-          <v:shape id="_x0000_i1274" type="#_x0000_t75" style="width:16.15pt;height:19.3pt" o:ole="">
+          <v:shape id="_x0000_i1138" type="#_x0000_t75" style="width:16.5pt;height:19.5pt" o:ole="">
             <v:imagedata r:id="rId215" o:title=""/>
           </v:shape>
-          <o:OLEObject Type="Embed" ProgID="Equation.DSMT4" ShapeID="_x0000_i1274" DrawAspect="Content" ObjectID="_1405855843" r:id="rId216"/>
+          <o:OLEObject Type="Embed" ProgID="Equation.DSMT4" ShapeID="_x0000_i1138" DrawAspect="Content" ObjectID="_1405865826" r:id="rId216"/>
         </w:object>
       </w:r>
       <w:r>
@@ -8326,10 +8359,10 @@
           <w:position w:val="-14"/>
         </w:rPr>
         <w:object w:dxaOrig="380" w:dyaOrig="400">
-          <v:shape id="_x0000_i1105" type="#_x0000_t75" style="width:18.25pt;height:19.3pt" o:ole="">
+          <v:shape id="_x0000_i1139" type="#_x0000_t75" style="width:18pt;height:19.5pt" o:ole="">
             <v:imagedata r:id="rId217" o:title=""/>
           </v:shape>
-          <o:OLEObject Type="Embed" ProgID="Equation.DSMT4" ShapeID="_x0000_i1105" DrawAspect="Content" ObjectID="_1405855844" r:id="rId218"/>
+          <o:OLEObject Type="Embed" ProgID="Equation.DSMT4" ShapeID="_x0000_i1139" DrawAspect="Content" ObjectID="_1405865827" r:id="rId218"/>
         </w:object>
       </w:r>
       <w:r>
@@ -8500,10 +8533,10 @@
           <w:position w:val="-6"/>
         </w:rPr>
         <w:object w:dxaOrig="240" w:dyaOrig="220">
-          <v:shape id="_x0000_i1106" type="#_x0000_t75" style="width:12pt;height:11.5pt" o:ole="">
+          <v:shape id="_x0000_i1140" type="#_x0000_t75" style="width:12pt;height:11.25pt" o:ole="">
             <v:imagedata r:id="rId220" o:title=""/>
           </v:shape>
-          <o:OLEObject Type="Embed" ProgID="Equation.DSMT4" ShapeID="_x0000_i1106" DrawAspect="Content" ObjectID="_1405855845" r:id="rId221"/>
+          <o:OLEObject Type="Embed" ProgID="Equation.DSMT4" ShapeID="_x0000_i1140" DrawAspect="Content" ObjectID="_1405865828" r:id="rId221"/>
         </w:object>
       </w:r>
       <w:r>
@@ -8514,10 +8547,10 @@
           <w:position w:val="-12"/>
         </w:rPr>
         <w:object w:dxaOrig="340" w:dyaOrig="380">
-          <v:shape id="_x0000_i1275" type="#_x0000_t75" style="width:16.15pt;height:19.3pt" o:ole="">
+          <v:shape id="_x0000_i1141" type="#_x0000_t75" style="width:16.5pt;height:19.5pt" o:ole="">
             <v:imagedata r:id="rId215" o:title=""/>
           </v:shape>
-          <o:OLEObject Type="Embed" ProgID="Equation.DSMT4" ShapeID="_x0000_i1275" DrawAspect="Content" ObjectID="_1405855846" r:id="rId222"/>
+          <o:OLEObject Type="Embed" ProgID="Equation.DSMT4" ShapeID="_x0000_i1141" DrawAspect="Content" ObjectID="_1405865829" r:id="rId222"/>
         </w:object>
       </w:r>
       <w:r>
@@ -8537,10 +8570,10 @@
           <w:position w:val="-6"/>
         </w:rPr>
         <w:object w:dxaOrig="240" w:dyaOrig="220">
-          <v:shape id="_x0000_i1107" type="#_x0000_t75" style="width:12pt;height:11.5pt" o:ole="">
+          <v:shape id="_x0000_i1142" type="#_x0000_t75" style="width:12pt;height:11.25pt" o:ole="">
             <v:imagedata r:id="rId220" o:title=""/>
           </v:shape>
-          <o:OLEObject Type="Embed" ProgID="Equation.DSMT4" ShapeID="_x0000_i1107" DrawAspect="Content" ObjectID="_1405855847" r:id="rId223"/>
+          <o:OLEObject Type="Embed" ProgID="Equation.DSMT4" ShapeID="_x0000_i1142" DrawAspect="Content" ObjectID="_1405865830" r:id="rId223"/>
         </w:object>
       </w:r>
       <w:r>
@@ -8557,10 +8590,10 @@
           <w:position w:val="-14"/>
         </w:rPr>
         <w:object w:dxaOrig="380" w:dyaOrig="400">
-          <v:shape id="_x0000_i1108" type="#_x0000_t75" style="width:18.25pt;height:19.3pt" o:ole="">
+          <v:shape id="_x0000_i1143" type="#_x0000_t75" style="width:18pt;height:19.5pt" o:ole="">
             <v:imagedata r:id="rId151" o:title=""/>
           </v:shape>
-          <o:OLEObject Type="Embed" ProgID="Equation.DSMT4" ShapeID="_x0000_i1108" DrawAspect="Content" ObjectID="_1405855848" r:id="rId224"/>
+          <o:OLEObject Type="Embed" ProgID="Equation.DSMT4" ShapeID="_x0000_i1143" DrawAspect="Content" ObjectID="_1405865831" r:id="rId224"/>
         </w:object>
       </w:r>
       <w:r>
@@ -8571,10 +8604,10 @@
           <w:position w:val="-6"/>
         </w:rPr>
         <w:object w:dxaOrig="240" w:dyaOrig="220">
-          <v:shape id="_x0000_i1109" type="#_x0000_t75" style="width:12pt;height:11.5pt" o:ole="">
+          <v:shape id="_x0000_i1144" type="#_x0000_t75" style="width:12pt;height:11.25pt" o:ole="">
             <v:imagedata r:id="rId220" o:title=""/>
           </v:shape>
-          <o:OLEObject Type="Embed" ProgID="Equation.DSMT4" ShapeID="_x0000_i1109" DrawAspect="Content" ObjectID="_1405855849" r:id="rId225"/>
+          <o:OLEObject Type="Embed" ProgID="Equation.DSMT4" ShapeID="_x0000_i1144" DrawAspect="Content" ObjectID="_1405865832" r:id="rId225"/>
         </w:object>
       </w:r>
       <w:r>
@@ -8653,10 +8686,10 @@
           <w:position w:val="-12"/>
         </w:rPr>
         <w:object w:dxaOrig="340" w:dyaOrig="380">
-          <v:shape id="_x0000_i1276" type="#_x0000_t75" style="width:16.15pt;height:19.3pt" o:ole="">
+          <v:shape id="_x0000_i1145" type="#_x0000_t75" style="width:16.5pt;height:19.5pt" o:ole="">
             <v:imagedata r:id="rId215" o:title=""/>
           </v:shape>
-          <o:OLEObject Type="Embed" ProgID="Equation.DSMT4" ShapeID="_x0000_i1276" DrawAspect="Content" ObjectID="_1405855850" r:id="rId226"/>
+          <o:OLEObject Type="Embed" ProgID="Equation.DSMT4" ShapeID="_x0000_i1145" DrawAspect="Content" ObjectID="_1405865833" r:id="rId226"/>
         </w:object>
       </w:r>
       <w:r>
@@ -8673,10 +8706,10 @@
           <w:position w:val="-12"/>
         </w:rPr>
         <w:object w:dxaOrig="560" w:dyaOrig="360">
-          <v:shape id="_x0000_i1110" type="#_x0000_t75" style="width:27.15pt;height:18.25pt" o:ole="">
+          <v:shape id="_x0000_i1146" type="#_x0000_t75" style="width:27pt;height:18pt" o:ole="">
             <v:imagedata r:id="rId227" o:title=""/>
           </v:shape>
-          <o:OLEObject Type="Embed" ProgID="Equation.DSMT4" ShapeID="_x0000_i1110" DrawAspect="Content" ObjectID="_1405855851" r:id="rId228"/>
+          <o:OLEObject Type="Embed" ProgID="Equation.DSMT4" ShapeID="_x0000_i1146" DrawAspect="Content" ObjectID="_1405865834" r:id="rId228"/>
         </w:object>
       </w:r>
       <w:r>
@@ -8690,10 +8723,10 @@
           <w:position w:val="-14"/>
         </w:rPr>
         <w:object w:dxaOrig="380" w:dyaOrig="400">
-          <v:shape id="_x0000_i1111" type="#_x0000_t75" style="width:18.25pt;height:19.3pt" o:ole="">
+          <v:shape id="_x0000_i1147" type="#_x0000_t75" style="width:18pt;height:19.5pt" o:ole="">
             <v:imagedata r:id="rId151" o:title=""/>
           </v:shape>
-          <o:OLEObject Type="Embed" ProgID="Equation.DSMT4" ShapeID="_x0000_i1111" DrawAspect="Content" ObjectID="_1405855852" r:id="rId229"/>
+          <o:OLEObject Type="Embed" ProgID="Equation.DSMT4" ShapeID="_x0000_i1147" DrawAspect="Content" ObjectID="_1405865835" r:id="rId229"/>
         </w:object>
       </w:r>
       <w:r>
@@ -8710,10 +8743,10 @@
           <w:position w:val="-12"/>
         </w:rPr>
         <w:object w:dxaOrig="260" w:dyaOrig="360">
-          <v:shape id="_x0000_i1112" type="#_x0000_t75" style="width:12.5pt;height:18.25pt" o:ole="">
+          <v:shape id="_x0000_i1148" type="#_x0000_t75" style="width:12.75pt;height:18pt" o:ole="">
             <v:imagedata r:id="rId230" o:title=""/>
           </v:shape>
-          <o:OLEObject Type="Embed" ProgID="Equation.DSMT4" ShapeID="_x0000_i1112" DrawAspect="Content" ObjectID="_1405855853" r:id="rId231"/>
+          <o:OLEObject Type="Embed" ProgID="Equation.DSMT4" ShapeID="_x0000_i1148" DrawAspect="Content" ObjectID="_1405865836" r:id="rId231"/>
         </w:object>
       </w:r>
       <w:r>
@@ -8754,10 +8787,10 @@
           <w:position w:val="-12"/>
         </w:rPr>
         <w:object w:dxaOrig="340" w:dyaOrig="380">
-          <v:shape id="_x0000_i1277" type="#_x0000_t75" style="width:16.15pt;height:19.3pt" o:ole="">
+          <v:shape id="_x0000_i1149" type="#_x0000_t75" style="width:16.5pt;height:19.5pt" o:ole="">
             <v:imagedata r:id="rId215" o:title=""/>
           </v:shape>
-          <o:OLEObject Type="Embed" ProgID="Equation.DSMT4" ShapeID="_x0000_i1277" DrawAspect="Content" ObjectID="_1405855854" r:id="rId232"/>
+          <o:OLEObject Type="Embed" ProgID="Equation.DSMT4" ShapeID="_x0000_i1149" DrawAspect="Content" ObjectID="_1405865837" r:id="rId232"/>
         </w:object>
       </w:r>
       <w:r>
@@ -8771,10 +8804,10 @@
           <w:position w:val="-12"/>
         </w:rPr>
         <w:object w:dxaOrig="340" w:dyaOrig="380">
-          <v:shape id="_x0000_i1278" type="#_x0000_t75" style="width:16.15pt;height:19.3pt" o:ole="">
+          <v:shape id="_x0000_i1150" type="#_x0000_t75" style="width:16.5pt;height:19.5pt" o:ole="">
             <v:imagedata r:id="rId215" o:title=""/>
           </v:shape>
-          <o:OLEObject Type="Embed" ProgID="Equation.DSMT4" ShapeID="_x0000_i1278" DrawAspect="Content" ObjectID="_1405855855" r:id="rId233"/>
+          <o:OLEObject Type="Embed" ProgID="Equation.DSMT4" ShapeID="_x0000_i1150" DrawAspect="Content" ObjectID="_1405865838" r:id="rId233"/>
         </w:object>
       </w:r>
       <w:r>
@@ -8785,10 +8818,10 @@
           <w:position w:val="-12"/>
         </w:rPr>
         <w:object w:dxaOrig="580" w:dyaOrig="360">
-          <v:shape id="_x0000_i1113" type="#_x0000_t75" style="width:28.7pt;height:18.25pt" o:ole="">
+          <v:shape id="_x0000_i1151" type="#_x0000_t75" style="width:28.5pt;height:18pt" o:ole="">
             <v:imagedata r:id="rId234" o:title=""/>
           </v:shape>
-          <o:OLEObject Type="Embed" ProgID="Equation.DSMT4" ShapeID="_x0000_i1113" DrawAspect="Content" ObjectID="_1405855856" r:id="rId235"/>
+          <o:OLEObject Type="Embed" ProgID="Equation.DSMT4" ShapeID="_x0000_i1151" DrawAspect="Content" ObjectID="_1405865839" r:id="rId235"/>
         </w:object>
       </w:r>
       <w:r>
@@ -8802,10 +8835,10 @@
           <w:position w:val="-14"/>
         </w:rPr>
         <w:object w:dxaOrig="380" w:dyaOrig="400">
-          <v:shape id="_x0000_i1114" type="#_x0000_t75" style="width:18.25pt;height:19.3pt" o:ole="">
+          <v:shape id="_x0000_i1152" type="#_x0000_t75" style="width:18pt;height:19.5pt" o:ole="">
             <v:imagedata r:id="rId151" o:title=""/>
           </v:shape>
-          <o:OLEObject Type="Embed" ProgID="Equation.DSMT4" ShapeID="_x0000_i1114" DrawAspect="Content" ObjectID="_1405855857" r:id="rId236"/>
+          <o:OLEObject Type="Embed" ProgID="Equation.DSMT4" ShapeID="_x0000_i1152" DrawAspect="Content" ObjectID="_1405865840" r:id="rId236"/>
         </w:object>
       </w:r>
       <w:r>
@@ -8816,10 +8849,10 @@
           <w:position w:val="-12"/>
         </w:rPr>
         <w:object w:dxaOrig="260" w:dyaOrig="360">
-          <v:shape id="_x0000_i1115" type="#_x0000_t75" style="width:12.5pt;height:18.25pt" o:ole="">
+          <v:shape id="_x0000_i1153" type="#_x0000_t75" style="width:12.75pt;height:18pt" o:ole="">
             <v:imagedata r:id="rId230" o:title=""/>
           </v:shape>
-          <o:OLEObject Type="Embed" ProgID="Equation.DSMT4" ShapeID="_x0000_i1115" DrawAspect="Content" ObjectID="_1405855858" r:id="rId237"/>
+          <o:OLEObject Type="Embed" ProgID="Equation.DSMT4" ShapeID="_x0000_i1153" DrawAspect="Content" ObjectID="_1405865841" r:id="rId237"/>
         </w:object>
       </w:r>
       <w:r>
@@ -8848,10 +8881,10 @@
           <w:position w:val="-10"/>
         </w:rPr>
         <w:object w:dxaOrig="240" w:dyaOrig="320">
-          <v:shape id="_x0000_i1116" type="#_x0000_t75" style="width:12pt;height:15.15pt" o:ole="">
+          <v:shape id="_x0000_i1154" type="#_x0000_t75" style="width:12pt;height:15pt" o:ole="">
             <v:imagedata r:id="rId238" o:title=""/>
           </v:shape>
-          <o:OLEObject Type="Embed" ProgID="Equation.DSMT4" ShapeID="_x0000_i1116" DrawAspect="Content" ObjectID="_1405855859" r:id="rId239"/>
+          <o:OLEObject Type="Embed" ProgID="Equation.DSMT4" ShapeID="_x0000_i1154" DrawAspect="Content" ObjectID="_1405865842" r:id="rId239"/>
         </w:object>
       </w:r>
       <w:r>
@@ -8870,10 +8903,10 @@
           <w:position w:val="-14"/>
         </w:rPr>
         <w:object w:dxaOrig="380" w:dyaOrig="400">
-          <v:shape id="_x0000_i1117" type="#_x0000_t75" style="width:18.25pt;height:19.3pt" o:ole="">
+          <v:shape id="_x0000_i1155" type="#_x0000_t75" style="width:18pt;height:19.5pt" o:ole="">
             <v:imagedata r:id="rId151" o:title=""/>
           </v:shape>
-          <o:OLEObject Type="Embed" ProgID="Equation.DSMT4" ShapeID="_x0000_i1117" DrawAspect="Content" ObjectID="_1405855860" r:id="rId240"/>
+          <o:OLEObject Type="Embed" ProgID="Equation.DSMT4" ShapeID="_x0000_i1155" DrawAspect="Content" ObjectID="_1405865843" r:id="rId240"/>
         </w:object>
       </w:r>
       <w:r>
@@ -8884,10 +8917,10 @@
           <w:position w:val="-14"/>
         </w:rPr>
         <w:object w:dxaOrig="420" w:dyaOrig="400">
-          <v:shape id="_x0000_i1118" type="#_x0000_t75" style="width:20.85pt;height:19.3pt" o:ole="">
+          <v:shape id="_x0000_i1156" type="#_x0000_t75" style="width:21pt;height:19.5pt" o:ole="">
             <v:imagedata r:id="rId241" o:title=""/>
           </v:shape>
-          <o:OLEObject Type="Embed" ProgID="Equation.DSMT4" ShapeID="_x0000_i1118" DrawAspect="Content" ObjectID="_1405855861" r:id="rId242"/>
+          <o:OLEObject Type="Embed" ProgID="Equation.DSMT4" ShapeID="_x0000_i1156" DrawAspect="Content" ObjectID="_1405865844" r:id="rId242"/>
         </w:object>
       </w:r>
       <w:r>
@@ -8912,10 +8945,10 @@
           <w:position w:val="-50"/>
         </w:rPr>
         <w:object w:dxaOrig="8280" w:dyaOrig="1120">
-          <v:shape id="_x0000_i1119" type="#_x0000_t75" style="width:414.25pt;height:56.85pt" o:ole="">
+          <v:shape id="_x0000_i1157" type="#_x0000_t75" style="width:414.75pt;height:57pt" o:ole="">
             <v:imagedata r:id="rId243" o:title=""/>
           </v:shape>
-          <o:OLEObject Type="Embed" ProgID="Equation.DSMT4" ShapeID="_x0000_i1119" DrawAspect="Content" ObjectID="_1405855862" r:id="rId244"/>
+          <o:OLEObject Type="Embed" ProgID="Equation.DSMT4" ShapeID="_x0000_i1157" DrawAspect="Content" ObjectID="_1405865845" r:id="rId244"/>
         </w:object>
       </w:r>
       <w:r>
@@ -8979,10 +9012,10 @@
           <w:position w:val="-14"/>
         </w:rPr>
         <w:object w:dxaOrig="420" w:dyaOrig="400">
-          <v:shape id="_x0000_i1120" type="#_x0000_t75" style="width:20.85pt;height:19.3pt" o:ole="">
+          <v:shape id="_x0000_i1158" type="#_x0000_t75" style="width:21pt;height:19.5pt" o:ole="">
             <v:imagedata r:id="rId241" o:title=""/>
           </v:shape>
-          <o:OLEObject Type="Embed" ProgID="Equation.DSMT4" ShapeID="_x0000_i1120" DrawAspect="Content" ObjectID="_1405855863" r:id="rId245"/>
+          <o:OLEObject Type="Embed" ProgID="Equation.DSMT4" ShapeID="_x0000_i1158" DrawAspect="Content" ObjectID="_1405865846" r:id="rId245"/>
         </w:object>
       </w:r>
       <w:r>
@@ -8999,10 +9032,10 @@
           <w:position w:val="-14"/>
         </w:rPr>
         <w:object w:dxaOrig="380" w:dyaOrig="400">
-          <v:shape id="_x0000_i1121" type="#_x0000_t75" style="width:18.25pt;height:19.3pt" o:ole="">
+          <v:shape id="_x0000_i1159" type="#_x0000_t75" style="width:18pt;height:19.5pt" o:ole="">
             <v:imagedata r:id="rId151" o:title=""/>
           </v:shape>
-          <o:OLEObject Type="Embed" ProgID="Equation.DSMT4" ShapeID="_x0000_i1121" DrawAspect="Content" ObjectID="_1405855864" r:id="rId246"/>
+          <o:OLEObject Type="Embed" ProgID="Equation.DSMT4" ShapeID="_x0000_i1159" DrawAspect="Content" ObjectID="_1405865847" r:id="rId246"/>
         </w:object>
       </w:r>
       <w:r>
@@ -9037,10 +9070,10 @@
           <w:position w:val="-16"/>
         </w:rPr>
         <w:object w:dxaOrig="1140" w:dyaOrig="480">
-          <v:shape id="_x0000_i1122" type="#_x0000_t75" style="width:56.85pt;height:24pt" o:ole="">
+          <v:shape id="_x0000_i1160" type="#_x0000_t75" style="width:57pt;height:24pt" o:ole="">
             <v:imagedata r:id="rId247" o:title=""/>
           </v:shape>
-          <o:OLEObject Type="Embed" ProgID="Equation.DSMT4" ShapeID="_x0000_i1122" DrawAspect="Content" ObjectID="_1405855865" r:id="rId248"/>
+          <o:OLEObject Type="Embed" ProgID="Equation.DSMT4" ShapeID="_x0000_i1160" DrawAspect="Content" ObjectID="_1405865848" r:id="rId248"/>
         </w:object>
       </w:r>
       <w:r>
@@ -9114,10 +9147,10 @@
           <w:position w:val="-12"/>
         </w:rPr>
         <w:object w:dxaOrig="340" w:dyaOrig="380">
-          <v:shape id="_x0000_i1279" type="#_x0000_t75" style="width:16.15pt;height:19.3pt" o:ole="">
+          <v:shape id="_x0000_i1161" type="#_x0000_t75" style="width:16.5pt;height:19.5pt" o:ole="">
             <v:imagedata r:id="rId215" o:title=""/>
           </v:shape>
-          <o:OLEObject Type="Embed" ProgID="Equation.DSMT4" ShapeID="_x0000_i1279" DrawAspect="Content" ObjectID="_1405855866" r:id="rId249"/>
+          <o:OLEObject Type="Embed" ProgID="Equation.DSMT4" ShapeID="_x0000_i1161" DrawAspect="Content" ObjectID="_1405865849" r:id="rId249"/>
         </w:object>
       </w:r>
       <w:r>
@@ -9128,10 +9161,10 @@
           <w:position w:val="-12"/>
         </w:rPr>
         <w:object w:dxaOrig="360" w:dyaOrig="380">
-          <v:shape id="_x0000_i1280" type="#_x0000_t75" style="width:17.2pt;height:18.25pt" o:ole="">
+          <v:shape id="_x0000_i1162" type="#_x0000_t75" style="width:17.25pt;height:18pt" o:ole="">
             <v:imagedata r:id="rId250" o:title=""/>
           </v:shape>
-          <o:OLEObject Type="Embed" ProgID="Equation.DSMT4" ShapeID="_x0000_i1280" DrawAspect="Content" ObjectID="_1405855867" r:id="rId251"/>
+          <o:OLEObject Type="Embed" ProgID="Equation.DSMT4" ShapeID="_x0000_i1162" DrawAspect="Content" ObjectID="_1405865850" r:id="rId251"/>
         </w:object>
       </w:r>
       <w:r>
@@ -9216,10 +9249,10 @@
           <w:position w:val="-12"/>
         </w:rPr>
         <w:object w:dxaOrig="1400" w:dyaOrig="380">
-          <v:shape id="_x0000_i1281" type="#_x0000_t75" style="width:69.9pt;height:18.8pt" o:ole="">
+          <v:shape id="_x0000_i1163" type="#_x0000_t75" style="width:69.75pt;height:18.75pt" o:ole="">
             <v:imagedata r:id="rId252" o:title=""/>
           </v:shape>
-          <o:OLEObject Type="Embed" ProgID="Equation.DSMT4" ShapeID="_x0000_i1281" DrawAspect="Content" ObjectID="_1405855868" r:id="rId253"/>
+          <o:OLEObject Type="Embed" ProgID="Equation.DSMT4" ShapeID="_x0000_i1163" DrawAspect="Content" ObjectID="_1405865851" r:id="rId253"/>
         </w:object>
       </w:r>
       <w:r>
@@ -9286,10 +9319,10 @@
           <w:position w:val="-12"/>
         </w:rPr>
         <w:object w:dxaOrig="360" w:dyaOrig="380">
-          <v:shape id="_x0000_i1282" type="#_x0000_t75" style="width:17.75pt;height:19.3pt" o:ole="">
+          <v:shape id="_x0000_i1164" type="#_x0000_t75" style="width:18pt;height:19.5pt" o:ole="">
             <v:imagedata r:id="rId254" o:title=""/>
           </v:shape>
-          <o:OLEObject Type="Embed" ProgID="Equation.DSMT4" ShapeID="_x0000_i1282" DrawAspect="Content" ObjectID="_1405855869" r:id="rId255"/>
+          <o:OLEObject Type="Embed" ProgID="Equation.DSMT4" ShapeID="_x0000_i1164" DrawAspect="Content" ObjectID="_1405865852" r:id="rId255"/>
         </w:object>
       </w:r>
       <w:r>
@@ -9501,10 +9534,10 @@
           <w:position w:val="-14"/>
         </w:rPr>
         <w:object w:dxaOrig="380" w:dyaOrig="400">
-          <v:shape id="_x0000_i1123" type="#_x0000_t75" style="width:18.25pt;height:19.3pt" o:ole="">
+          <v:shape id="_x0000_i1165" type="#_x0000_t75" style="width:18pt;height:19.5pt" o:ole="">
             <v:imagedata r:id="rId151" o:title=""/>
           </v:shape>
-          <o:OLEObject Type="Embed" ProgID="Equation.DSMT4" ShapeID="_x0000_i1123" DrawAspect="Content" ObjectID="_1405855870" r:id="rId257"/>
+          <o:OLEObject Type="Embed" ProgID="Equation.DSMT4" ShapeID="_x0000_i1165" DrawAspect="Content" ObjectID="_1405865853" r:id="rId257"/>
         </w:object>
       </w:r>
       <w:r>
@@ -9533,10 +9566,10 @@
           <w:position w:val="-12"/>
         </w:rPr>
         <w:object w:dxaOrig="1440" w:dyaOrig="380">
-          <v:shape id="_x0000_i1256" type="#_x0000_t75" style="width:70.95pt;height:18.8pt" o:ole="">
+          <v:shape id="_x0000_i1166" type="#_x0000_t75" style="width:71.25pt;height:18.75pt" o:ole="">
             <v:imagedata r:id="rId258" o:title=""/>
           </v:shape>
-          <o:OLEObject Type="Embed" ProgID="Equation.DSMT4" ShapeID="_x0000_i1256" DrawAspect="Content" ObjectID="_1405855871" r:id="rId259"/>
+          <o:OLEObject Type="Embed" ProgID="Equation.DSMT4" ShapeID="_x0000_i1166" DrawAspect="Content" ObjectID="_1405865854" r:id="rId259"/>
         </w:object>
       </w:r>
       <w:r>
@@ -9565,10 +9598,10 @@
           <w:position w:val="-12"/>
         </w:rPr>
         <w:object w:dxaOrig="1780" w:dyaOrig="380">
-          <v:shape id="_x0000_i1283" type="#_x0000_t75" style="width:88.15pt;height:18.25pt" o:ole="">
+          <v:shape id="_x0000_i1167" type="#_x0000_t75" style="width:87.75pt;height:18pt" o:ole="">
             <v:imagedata r:id="rId260" o:title=""/>
           </v:shape>
-          <o:OLEObject Type="Embed" ProgID="Equation.DSMT4" ShapeID="_x0000_i1283" DrawAspect="Content" ObjectID="_1405855872" r:id="rId261"/>
+          <o:OLEObject Type="Embed" ProgID="Equation.DSMT4" ShapeID="_x0000_i1167" DrawAspect="Content" ObjectID="_1405865855" r:id="rId261"/>
         </w:object>
       </w:r>
       <w:r>
@@ -9579,10 +9612,10 @@
           <w:position w:val="-12"/>
         </w:rPr>
         <w:object w:dxaOrig="340" w:dyaOrig="380">
-          <v:shape id="_x0000_i1284" type="#_x0000_t75" style="width:16.15pt;height:19.3pt" o:ole="">
+          <v:shape id="_x0000_i1168" type="#_x0000_t75" style="width:16.5pt;height:19.5pt" o:ole="">
             <v:imagedata r:id="rId262" o:title=""/>
           </v:shape>
-          <o:OLEObject Type="Embed" ProgID="Equation.DSMT4" ShapeID="_x0000_i1284" DrawAspect="Content" ObjectID="_1405855873" r:id="rId263"/>
+          <o:OLEObject Type="Embed" ProgID="Equation.DSMT4" ShapeID="_x0000_i1168" DrawAspect="Content" ObjectID="_1405865856" r:id="rId263"/>
         </w:object>
       </w:r>
       <w:r>
@@ -9596,10 +9629,10 @@
           <w:position w:val="-14"/>
         </w:rPr>
         <w:object w:dxaOrig="420" w:dyaOrig="400">
-          <v:shape id="_x0000_i1285" type="#_x0000_t75" style="width:20.85pt;height:19.3pt" o:ole="">
+          <v:shape id="_x0000_i1169" type="#_x0000_t75" style="width:21pt;height:19.5pt" o:ole="">
             <v:imagedata r:id="rId241" o:title=""/>
           </v:shape>
-          <o:OLEObject Type="Embed" ProgID="Equation.DSMT4" ShapeID="_x0000_i1285" DrawAspect="Content" ObjectID="_1405855874" r:id="rId264"/>
+          <o:OLEObject Type="Embed" ProgID="Equation.DSMT4" ShapeID="_x0000_i1169" DrawAspect="Content" ObjectID="_1405865857" r:id="rId264"/>
         </w:object>
       </w:r>
       <w:r>
@@ -9613,10 +9646,10 @@
           <w:position w:val="-12"/>
         </w:rPr>
         <w:object w:dxaOrig="1460" w:dyaOrig="380">
-          <v:shape id="_x0000_i1258" type="#_x0000_t75" style="width:73.55pt;height:18.25pt" o:ole="">
+          <v:shape id="_x0000_i1170" type="#_x0000_t75" style="width:73.5pt;height:18pt" o:ole="">
             <v:imagedata r:id="rId265" o:title=""/>
           </v:shape>
-          <o:OLEObject Type="Embed" ProgID="Equation.DSMT4" ShapeID="_x0000_i1258" DrawAspect="Content" ObjectID="_1405855875" r:id="rId266"/>
+          <o:OLEObject Type="Embed" ProgID="Equation.DSMT4" ShapeID="_x0000_i1170" DrawAspect="Content" ObjectID="_1405865858" r:id="rId266"/>
         </w:object>
       </w:r>
       <w:r>
@@ -9627,10 +9660,10 @@
           <w:position w:val="-12"/>
         </w:rPr>
         <w:object w:dxaOrig="1700" w:dyaOrig="380">
-          <v:shape id="_x0000_i1257" type="#_x0000_t75" style="width:84.5pt;height:18.25pt" o:ole="">
+          <v:shape id="_x0000_i1171" type="#_x0000_t75" style="width:84.75pt;height:18pt" o:ole="">
             <v:imagedata r:id="rId267" o:title=""/>
           </v:shape>
-          <o:OLEObject Type="Embed" ProgID="Equation.DSMT4" ShapeID="_x0000_i1257" DrawAspect="Content" ObjectID="_1405855876" r:id="rId268"/>
+          <o:OLEObject Type="Embed" ProgID="Equation.DSMT4" ShapeID="_x0000_i1171" DrawAspect="Content" ObjectID="_1405865859" r:id="rId268"/>
         </w:object>
       </w:r>
       <w:r>
@@ -9699,10 +9732,10 @@
           <w:position w:val="-162"/>
         </w:rPr>
         <w:object w:dxaOrig="6280" w:dyaOrig="3360">
-          <v:shape id="_x0000_i1286" type="#_x0000_t75" style="width:314.1pt;height:168pt" o:ole="">
+          <v:shape id="_x0000_i1172" type="#_x0000_t75" style="width:314.25pt;height:168pt" o:ole="">
             <v:imagedata r:id="rId269" o:title=""/>
           </v:shape>
-          <o:OLEObject Type="Embed" ProgID="Equation.DSMT4" ShapeID="_x0000_i1286" DrawAspect="Content" ObjectID="_1405855877" r:id="rId270"/>
+          <o:OLEObject Type="Embed" ProgID="Equation.DSMT4" ShapeID="_x0000_i1172" DrawAspect="Content" ObjectID="_1405865860" r:id="rId270"/>
         </w:object>
       </w:r>
       <w:r>
@@ -9764,10 +9797,10 @@
           <w:position w:val="-12"/>
         </w:rPr>
         <w:object w:dxaOrig="340" w:dyaOrig="380">
-          <v:shape id="_x0000_i1287" type="#_x0000_t75" style="width:16.15pt;height:19.3pt" o:ole="">
+          <v:shape id="_x0000_i1173" type="#_x0000_t75" style="width:16.5pt;height:19.5pt" o:ole="">
             <v:imagedata r:id="rId271" o:title=""/>
           </v:shape>
-          <o:OLEObject Type="Embed" ProgID="Equation.DSMT4" ShapeID="_x0000_i1287" DrawAspect="Content" ObjectID="_1405855878" r:id="rId272"/>
+          <o:OLEObject Type="Embed" ProgID="Equation.DSMT4" ShapeID="_x0000_i1173" DrawAspect="Content" ObjectID="_1405865861" r:id="rId272"/>
         </w:object>
       </w:r>
       <w:r>
@@ -9787,10 +9820,10 @@
           <w:position w:val="-12"/>
         </w:rPr>
         <w:object w:dxaOrig="260" w:dyaOrig="360">
-          <v:shape id="_x0000_i1124" type="#_x0000_t75" style="width:12.5pt;height:18.25pt" o:ole="">
+          <v:shape id="_x0000_i1174" type="#_x0000_t75" style="width:12.75pt;height:18pt" o:ole="">
             <v:imagedata r:id="rId273" o:title=""/>
           </v:shape>
-          <o:OLEObject Type="Embed" ProgID="Equation.DSMT4" ShapeID="_x0000_i1124" DrawAspect="Content" ObjectID="_1405855879" r:id="rId274"/>
+          <o:OLEObject Type="Embed" ProgID="Equation.DSMT4" ShapeID="_x0000_i1174" DrawAspect="Content" ObjectID="_1405865862" r:id="rId274"/>
         </w:object>
       </w:r>
       <w:r>
@@ -9801,10 +9834,10 @@
           <w:position w:val="-10"/>
         </w:rPr>
         <w:object w:dxaOrig="499" w:dyaOrig="320">
-          <v:shape id="_x0000_i1125" type="#_x0000_t75" style="width:25.05pt;height:15.15pt" o:ole="">
+          <v:shape id="_x0000_i1175" type="#_x0000_t75" style="width:24.75pt;height:15pt" o:ole="">
             <v:imagedata r:id="rId275" o:title=""/>
           </v:shape>
-          <o:OLEObject Type="Embed" ProgID="Equation.DSMT4" ShapeID="_x0000_i1125" DrawAspect="Content" ObjectID="_1405855880" r:id="rId276"/>
+          <o:OLEObject Type="Embed" ProgID="Equation.DSMT4" ShapeID="_x0000_i1175" DrawAspect="Content" ObjectID="_1405865863" r:id="rId276"/>
         </w:object>
       </w:r>
       <w:r>
@@ -9823,10 +9856,10 @@
           <w:position w:val="-30"/>
         </w:rPr>
         <w:object w:dxaOrig="4959" w:dyaOrig="720">
-          <v:shape id="_x0000_i1288" type="#_x0000_t75" style="width:248.85pt;height:36pt" o:ole="">
+          <v:shape id="_x0000_i1176" type="#_x0000_t75" style="width:249pt;height:36pt" o:ole="">
             <v:imagedata r:id="rId277" o:title=""/>
           </v:shape>
-          <o:OLEObject Type="Embed" ProgID="Equation.DSMT4" ShapeID="_x0000_i1288" DrawAspect="Content" ObjectID="_1405855881" r:id="rId278"/>
+          <o:OLEObject Type="Embed" ProgID="Equation.DSMT4" ShapeID="_x0000_i1176" DrawAspect="Content" ObjectID="_1405865864" r:id="rId278"/>
         </w:object>
       </w:r>
       <w:r>
@@ -9957,10 +9990,10 @@
           <w:position w:val="-12"/>
         </w:rPr>
         <w:object w:dxaOrig="260" w:dyaOrig="360">
-          <v:shape id="_x0000_i1126" type="#_x0000_t75" style="width:12.5pt;height:18.25pt" o:ole="">
+          <v:shape id="_x0000_i1177" type="#_x0000_t75" style="width:12.75pt;height:18pt" o:ole="">
             <v:imagedata r:id="rId279" o:title=""/>
           </v:shape>
-          <o:OLEObject Type="Embed" ProgID="Equation.DSMT4" ShapeID="_x0000_i1126" DrawAspect="Content" ObjectID="_1405855882" r:id="rId280"/>
+          <o:OLEObject Type="Embed" ProgID="Equation.DSMT4" ShapeID="_x0000_i1177" DrawAspect="Content" ObjectID="_1405865865" r:id="rId280"/>
         </w:object>
       </w:r>
       <w:r>
@@ -9971,10 +10004,10 @@
           <w:position w:val="-12"/>
         </w:rPr>
         <w:object w:dxaOrig="279" w:dyaOrig="360">
-          <v:shape id="_x0000_i1127" type="#_x0000_t75" style="width:14.1pt;height:18.25pt" o:ole="">
+          <v:shape id="_x0000_i1178" type="#_x0000_t75" style="width:14.25pt;height:18pt" o:ole="">
             <v:imagedata r:id="rId281" o:title=""/>
           </v:shape>
-          <o:OLEObject Type="Embed" ProgID="Equation.DSMT4" ShapeID="_x0000_i1127" DrawAspect="Content" ObjectID="_1405855883" r:id="rId282"/>
+          <o:OLEObject Type="Embed" ProgID="Equation.DSMT4" ShapeID="_x0000_i1178" DrawAspect="Content" ObjectID="_1405865866" r:id="rId282"/>
         </w:object>
       </w:r>
       <w:r>
@@ -9991,10 +10024,10 @@
           <w:position w:val="-6"/>
         </w:rPr>
         <w:object w:dxaOrig="139" w:dyaOrig="260">
-          <v:shape id="_x0000_i1128" type="#_x0000_t75" style="width:6.25pt;height:12.5pt" o:ole="">
+          <v:shape id="_x0000_i1179" type="#_x0000_t75" style="width:6pt;height:12.75pt" o:ole="">
             <v:imagedata r:id="rId283" o:title=""/>
           </v:shape>
-          <o:OLEObject Type="Embed" ProgID="Equation.DSMT4" ShapeID="_x0000_i1128" DrawAspect="Content" ObjectID="_1405855884" r:id="rId284"/>
+          <o:OLEObject Type="Embed" ProgID="Equation.DSMT4" ShapeID="_x0000_i1179" DrawAspect="Content" ObjectID="_1405865867" r:id="rId284"/>
         </w:object>
       </w:r>
       <w:r>
@@ -10023,10 +10056,10 @@
           <w:position w:val="-4"/>
         </w:rPr>
         <w:object w:dxaOrig="180" w:dyaOrig="200">
-          <v:shape id="_x0000_i1129" type="#_x0000_t75" style="width:8.85pt;height:9.9pt" o:ole="">
+          <v:shape id="_x0000_i1180" type="#_x0000_t75" style="width:9pt;height:9.75pt" o:ole="">
             <v:imagedata r:id="rId285" o:title=""/>
           </v:shape>
-          <o:OLEObject Type="Embed" ProgID="Equation.DSMT4" ShapeID="_x0000_i1129" DrawAspect="Content" ObjectID="_1405855885" r:id="rId286"/>
+          <o:OLEObject Type="Embed" ProgID="Equation.DSMT4" ShapeID="_x0000_i1180" DrawAspect="Content" ObjectID="_1405865868" r:id="rId286"/>
         </w:object>
       </w:r>
       <w:r>
@@ -10061,10 +10094,10 @@
           <w:position w:val="-12"/>
         </w:rPr>
         <w:object w:dxaOrig="220" w:dyaOrig="360">
-          <v:shape id="_x0000_i1130" type="#_x0000_t75" style="width:11.5pt;height:18.25pt" o:ole="">
+          <v:shape id="_x0000_i1181" type="#_x0000_t75" style="width:11.25pt;height:18pt" o:ole="">
             <v:imagedata r:id="rId287" o:title=""/>
           </v:shape>
-          <o:OLEObject Type="Embed" ProgID="Equation.DSMT4" ShapeID="_x0000_i1130" DrawAspect="Content" ObjectID="_1405855886" r:id="rId288"/>
+          <o:OLEObject Type="Embed" ProgID="Equation.DSMT4" ShapeID="_x0000_i1181" DrawAspect="Content" ObjectID="_1405865869" r:id="rId288"/>
         </w:object>
       </w:r>
       <w:r>
@@ -10075,10 +10108,10 @@
           <w:position w:val="-12"/>
         </w:rPr>
         <w:object w:dxaOrig="279" w:dyaOrig="360">
-          <v:shape id="_x0000_i1131" type="#_x0000_t75" style="width:14.1pt;height:18.25pt" o:ole="">
+          <v:shape id="_x0000_i1182" type="#_x0000_t75" style="width:14.25pt;height:18pt" o:ole="">
             <v:imagedata r:id="rId281" o:title=""/>
           </v:shape>
-          <o:OLEObject Type="Embed" ProgID="Equation.DSMT4" ShapeID="_x0000_i1131" DrawAspect="Content" ObjectID="_1405855887" r:id="rId289"/>
+          <o:OLEObject Type="Embed" ProgID="Equation.DSMT4" ShapeID="_x0000_i1182" DrawAspect="Content" ObjectID="_1405865870" r:id="rId289"/>
         </w:object>
       </w:r>
       <w:r>
@@ -10095,10 +10128,10 @@
           <w:position w:val="-12"/>
         </w:rPr>
         <w:object w:dxaOrig="260" w:dyaOrig="360">
-          <v:shape id="_x0000_i1132" type="#_x0000_t75" style="width:12.5pt;height:18.25pt" o:ole="">
+          <v:shape id="_x0000_i1183" type="#_x0000_t75" style="width:12.75pt;height:18pt" o:ole="">
             <v:imagedata r:id="rId279" o:title=""/>
           </v:shape>
-          <o:OLEObject Type="Embed" ProgID="Equation.DSMT4" ShapeID="_x0000_i1132" DrawAspect="Content" ObjectID="_1405855888" r:id="rId290"/>
+          <o:OLEObject Type="Embed" ProgID="Equation.DSMT4" ShapeID="_x0000_i1183" DrawAspect="Content" ObjectID="_1405865871" r:id="rId290"/>
         </w:object>
       </w:r>
       <w:r>
@@ -10109,10 +10142,10 @@
           <w:position w:val="-6"/>
         </w:rPr>
         <w:object w:dxaOrig="240" w:dyaOrig="220">
-          <v:shape id="_x0000_i1133" type="#_x0000_t75" style="width:12pt;height:11.5pt" o:ole="">
+          <v:shape id="_x0000_i1184" type="#_x0000_t75" style="width:12pt;height:11.25pt" o:ole="">
             <v:imagedata r:id="rId291" o:title=""/>
           </v:shape>
-          <o:OLEObject Type="Embed" ProgID="Equation.DSMT4" ShapeID="_x0000_i1133" DrawAspect="Content" ObjectID="_1405855889" r:id="rId292"/>
+          <o:OLEObject Type="Embed" ProgID="Equation.DSMT4" ShapeID="_x0000_i1184" DrawAspect="Content" ObjectID="_1405865872" r:id="rId292"/>
         </w:object>
       </w:r>
       <w:r>
@@ -10159,10 +10192,10 @@
           <w:position w:val="-12"/>
         </w:rPr>
         <w:object w:dxaOrig="279" w:dyaOrig="360">
-          <v:shape id="_x0000_i1134" type="#_x0000_t75" style="width:14.1pt;height:18.25pt" o:ole="">
+          <v:shape id="_x0000_i1185" type="#_x0000_t75" style="width:14.25pt;height:18pt" o:ole="">
             <v:imagedata r:id="rId281" o:title=""/>
           </v:shape>
-          <o:OLEObject Type="Embed" ProgID="Equation.DSMT4" ShapeID="_x0000_i1134" DrawAspect="Content" ObjectID="_1405855890" r:id="rId293"/>
+          <o:OLEObject Type="Embed" ProgID="Equation.DSMT4" ShapeID="_x0000_i1185" DrawAspect="Content" ObjectID="_1405865873" r:id="rId293"/>
         </w:object>
       </w:r>
       <w:r>
@@ -10173,10 +10206,10 @@
           <w:position w:val="-12"/>
         </w:rPr>
         <w:object w:dxaOrig="260" w:dyaOrig="360">
-          <v:shape id="_x0000_i1135" type="#_x0000_t75" style="width:12.5pt;height:18.25pt" o:ole="">
+          <v:shape id="_x0000_i1186" type="#_x0000_t75" style="width:12.75pt;height:18pt" o:ole="">
             <v:imagedata r:id="rId279" o:title=""/>
           </v:shape>
-          <o:OLEObject Type="Embed" ProgID="Equation.DSMT4" ShapeID="_x0000_i1135" DrawAspect="Content" ObjectID="_1405855891" r:id="rId294"/>
+          <o:OLEObject Type="Embed" ProgID="Equation.DSMT4" ShapeID="_x0000_i1186" DrawAspect="Content" ObjectID="_1405865874" r:id="rId294"/>
         </w:object>
       </w:r>
       <w:r>
@@ -10190,10 +10223,10 @@
           <w:position w:val="-4"/>
         </w:rPr>
         <w:object w:dxaOrig="240" w:dyaOrig="260">
-          <v:shape id="_x0000_i1136" type="#_x0000_t75" style="width:12pt;height:12.5pt" o:ole="">
+          <v:shape id="_x0000_i1187" type="#_x0000_t75" style="width:12pt;height:12.75pt" o:ole="">
             <v:imagedata r:id="rId295" o:title=""/>
           </v:shape>
-          <o:OLEObject Type="Embed" ProgID="Equation.DSMT4" ShapeID="_x0000_i1136" DrawAspect="Content" ObjectID="_1405855892" r:id="rId296"/>
+          <o:OLEObject Type="Embed" ProgID="Equation.DSMT4" ShapeID="_x0000_i1187" DrawAspect="Content" ObjectID="_1405865875" r:id="rId296"/>
         </w:object>
       </w:r>
       <w:r>
@@ -10212,10 +10245,10 @@
           <w:position w:val="-12"/>
         </w:rPr>
         <w:object w:dxaOrig="780" w:dyaOrig="360">
-          <v:shape id="_x0000_i1137" type="#_x0000_t75" style="width:39.65pt;height:18.25pt" o:ole="">
+          <v:shape id="_x0000_i1188" type="#_x0000_t75" style="width:39.75pt;height:18pt" o:ole="">
             <v:imagedata r:id="rId297" o:title=""/>
           </v:shape>
-          <o:OLEObject Type="Embed" ProgID="Equation.DSMT4" ShapeID="_x0000_i1137" DrawAspect="Content" ObjectID="_1405855893" r:id="rId298"/>
+          <o:OLEObject Type="Embed" ProgID="Equation.DSMT4" ShapeID="_x0000_i1188" DrawAspect="Content" ObjectID="_1405865876" r:id="rId298"/>
         </w:object>
       </w:r>
     </w:p>
@@ -10239,10 +10272,10 @@
           <w:position w:val="-12"/>
         </w:rPr>
         <w:object w:dxaOrig="3580" w:dyaOrig="380">
-          <v:shape id="_x0000_i1138" type="#_x0000_t75" style="width:178.45pt;height:18.25pt" o:ole="">
+          <v:shape id="_x0000_i1189" type="#_x0000_t75" style="width:178.5pt;height:18pt" o:ole="">
             <v:imagedata r:id="rId299" o:title=""/>
           </v:shape>
-          <o:OLEObject Type="Embed" ProgID="Equation.DSMT4" ShapeID="_x0000_i1138" DrawAspect="Content" ObjectID="_1405855894" r:id="rId300"/>
+          <o:OLEObject Type="Embed" ProgID="Equation.DSMT4" ShapeID="_x0000_i1189" DrawAspect="Content" ObjectID="_1405865877" r:id="rId300"/>
         </w:object>
       </w:r>
       <w:r>
@@ -10311,10 +10344,10 @@
           <w:position w:val="-12"/>
         </w:rPr>
         <w:object w:dxaOrig="220" w:dyaOrig="360">
-          <v:shape id="_x0000_i1139" type="#_x0000_t75" style="width:11.5pt;height:18.25pt" o:ole="">
+          <v:shape id="_x0000_i1190" type="#_x0000_t75" style="width:11.25pt;height:18pt" o:ole="">
             <v:imagedata r:id="rId301" o:title=""/>
           </v:shape>
-          <o:OLEObject Type="Embed" ProgID="Equation.DSMT4" ShapeID="_x0000_i1139" DrawAspect="Content" ObjectID="_1405855895" r:id="rId302"/>
+          <o:OLEObject Type="Embed" ProgID="Equation.DSMT4" ShapeID="_x0000_i1190" DrawAspect="Content" ObjectID="_1405865878" r:id="rId302"/>
         </w:object>
       </w:r>
       <w:r>
@@ -10467,10 +10500,10 @@
           <w:position w:val="-4"/>
         </w:rPr>
         <w:object w:dxaOrig="180" w:dyaOrig="200">
-          <v:shape id="_x0000_i1140" type="#_x0000_t75" style="width:8.85pt;height:9.9pt" o:ole="">
+          <v:shape id="_x0000_i1191" type="#_x0000_t75" style="width:9pt;height:9.75pt" o:ole="">
             <v:imagedata r:id="rId304" o:title=""/>
           </v:shape>
-          <o:OLEObject Type="Embed" ProgID="Equation.DSMT4" ShapeID="_x0000_i1140" DrawAspect="Content" ObjectID="_1405855896" r:id="rId305"/>
+          <o:OLEObject Type="Embed" ProgID="Equation.DSMT4" ShapeID="_x0000_i1191" DrawAspect="Content" ObjectID="_1405865879" r:id="rId305"/>
         </w:object>
       </w:r>
       <w:r>
@@ -10481,10 +10514,10 @@
           <w:position w:val="-12"/>
         </w:rPr>
         <w:object w:dxaOrig="279" w:dyaOrig="360">
-          <v:shape id="_x0000_i1141" type="#_x0000_t75" style="width:14.1pt;height:18.25pt" o:ole="">
+          <v:shape id="_x0000_i1192" type="#_x0000_t75" style="width:14.25pt;height:18pt" o:ole="">
             <v:imagedata r:id="rId281" o:title=""/>
           </v:shape>
-          <o:OLEObject Type="Embed" ProgID="Equation.DSMT4" ShapeID="_x0000_i1141" DrawAspect="Content" ObjectID="_1405855897" r:id="rId306"/>
+          <o:OLEObject Type="Embed" ProgID="Equation.DSMT4" ShapeID="_x0000_i1192" DrawAspect="Content" ObjectID="_1405865880" r:id="rId306"/>
         </w:object>
       </w:r>
       <w:r>
@@ -10506,10 +10539,10 @@
           <w:position w:val="-14"/>
         </w:rPr>
         <w:object w:dxaOrig="3420" w:dyaOrig="380">
-          <v:shape id="_x0000_i1142" type="#_x0000_t75" style="width:171.15pt;height:18.25pt" o:ole="">
+          <v:shape id="_x0000_i1193" type="#_x0000_t75" style="width:171pt;height:18pt" o:ole="">
             <v:imagedata r:id="rId307" o:title=""/>
           </v:shape>
-          <o:OLEObject Type="Embed" ProgID="Equation.DSMT4" ShapeID="_x0000_i1142" DrawAspect="Content" ObjectID="_1405855898" r:id="rId308"/>
+          <o:OLEObject Type="Embed" ProgID="Equation.DSMT4" ShapeID="_x0000_i1193" DrawAspect="Content" ObjectID="_1405865881" r:id="rId308"/>
         </w:object>
       </w:r>
       <w:r>
@@ -10533,10 +10566,10 @@
           <w:position w:val="-58"/>
         </w:rPr>
         <w:object w:dxaOrig="3700" w:dyaOrig="1280">
-          <v:shape id="_x0000_i1143" type="#_x0000_t75" style="width:184.15pt;height:63.65pt" o:ole="">
+          <v:shape id="_x0000_i1194" type="#_x0000_t75" style="width:183.75pt;height:63.75pt" o:ole="">
             <v:imagedata r:id="rId309" o:title=""/>
           </v:shape>
-          <o:OLEObject Type="Embed" ProgID="Equation.DSMT4" ShapeID="_x0000_i1143" DrawAspect="Content" ObjectID="_1405855899" r:id="rId310"/>
+          <o:OLEObject Type="Embed" ProgID="Equation.DSMT4" ShapeID="_x0000_i1194" DrawAspect="Content" ObjectID="_1405865882" r:id="rId310"/>
         </w:object>
       </w:r>
       <w:r>
@@ -10583,10 +10616,10 @@
           <w:position w:val="-24"/>
         </w:rPr>
         <w:object w:dxaOrig="2659" w:dyaOrig="620">
-          <v:shape id="_x0000_i1144" type="#_x0000_t75" style="width:132.5pt;height:30.8pt" o:ole="">
+          <v:shape id="_x0000_i1195" type="#_x0000_t75" style="width:132.75pt;height:30.75pt" o:ole="">
             <v:imagedata r:id="rId311" o:title=""/>
           </v:shape>
-          <o:OLEObject Type="Embed" ProgID="Equation.DSMT4" ShapeID="_x0000_i1144" DrawAspect="Content" ObjectID="_1405855900" r:id="rId312"/>
+          <o:OLEObject Type="Embed" ProgID="Equation.DSMT4" ShapeID="_x0000_i1195" DrawAspect="Content" ObjectID="_1405865883" r:id="rId312"/>
         </w:object>
       </w:r>
       <w:r>
@@ -10655,10 +10688,10 @@
           <w:position w:val="-4"/>
         </w:rPr>
         <w:object w:dxaOrig="180" w:dyaOrig="200">
-          <v:shape id="_x0000_i1145" type="#_x0000_t75" style="width:8.85pt;height:9.9pt" o:ole="">
+          <v:shape id="_x0000_i1196" type="#_x0000_t75" style="width:9pt;height:9.75pt" o:ole="">
             <v:imagedata r:id="rId304" o:title=""/>
           </v:shape>
-          <o:OLEObject Type="Embed" ProgID="Equation.DSMT4" ShapeID="_x0000_i1145" DrawAspect="Content" ObjectID="_1405855901" r:id="rId313"/>
+          <o:OLEObject Type="Embed" ProgID="Equation.DSMT4" ShapeID="_x0000_i1196" DrawAspect="Content" ObjectID="_1405865884" r:id="rId313"/>
         </w:object>
       </w:r>
       <w:r>
@@ -10675,10 +10708,10 @@
           <w:position w:val="-12"/>
         </w:rPr>
         <w:object w:dxaOrig="260" w:dyaOrig="360">
-          <v:shape id="_x0000_i1146" type="#_x0000_t75" style="width:12.5pt;height:18.25pt" o:ole="">
+          <v:shape id="_x0000_i1197" type="#_x0000_t75" style="width:12.75pt;height:18pt" o:ole="">
             <v:imagedata r:id="rId279" o:title=""/>
           </v:shape>
-          <o:OLEObject Type="Embed" ProgID="Equation.DSMT4" ShapeID="_x0000_i1146" DrawAspect="Content" ObjectID="_1405855902" r:id="rId314"/>
+          <o:OLEObject Type="Embed" ProgID="Equation.DSMT4" ShapeID="_x0000_i1197" DrawAspect="Content" ObjectID="_1405865885" r:id="rId314"/>
         </w:object>
       </w:r>
       <w:r>
@@ -10692,10 +10725,10 @@
           <w:position w:val="-12"/>
         </w:rPr>
         <w:object w:dxaOrig="220" w:dyaOrig="360">
-          <v:shape id="_x0000_i1147" type="#_x0000_t75" style="width:11.5pt;height:18.25pt" o:ole="">
+          <v:shape id="_x0000_i1198" type="#_x0000_t75" style="width:11.25pt;height:18pt" o:ole="">
             <v:imagedata r:id="rId315" o:title=""/>
           </v:shape>
-          <o:OLEObject Type="Embed" ProgID="Equation.DSMT4" ShapeID="_x0000_i1147" DrawAspect="Content" ObjectID="_1405855903" r:id="rId316"/>
+          <o:OLEObject Type="Embed" ProgID="Equation.DSMT4" ShapeID="_x0000_i1198" DrawAspect="Content" ObjectID="_1405865886" r:id="rId316"/>
         </w:object>
       </w:r>
       <w:r>
@@ -10709,10 +10742,10 @@
           <w:position w:val="-12"/>
         </w:rPr>
         <w:object w:dxaOrig="279" w:dyaOrig="360">
-          <v:shape id="_x0000_i1148" type="#_x0000_t75" style="width:14.1pt;height:18.25pt" o:ole="">
+          <v:shape id="_x0000_i1199" type="#_x0000_t75" style="width:14.25pt;height:18pt" o:ole="">
             <v:imagedata r:id="rId281" o:title=""/>
           </v:shape>
-          <o:OLEObject Type="Embed" ProgID="Equation.DSMT4" ShapeID="_x0000_i1148" DrawAspect="Content" ObjectID="_1405855904" r:id="rId317"/>
+          <o:OLEObject Type="Embed" ProgID="Equation.DSMT4" ShapeID="_x0000_i1199" DrawAspect="Content" ObjectID="_1405865887" r:id="rId317"/>
         </w:object>
       </w:r>
       <w:r>
@@ -10726,10 +10759,10 @@
           <w:position w:val="-6"/>
         </w:rPr>
         <w:object w:dxaOrig="240" w:dyaOrig="220">
-          <v:shape id="_x0000_i1149" type="#_x0000_t75" style="width:12pt;height:11.5pt" o:ole="">
+          <v:shape id="_x0000_i1200" type="#_x0000_t75" style="width:12pt;height:11.25pt" o:ole="">
             <v:imagedata r:id="rId291" o:title=""/>
           </v:shape>
-          <o:OLEObject Type="Embed" ProgID="Equation.DSMT4" ShapeID="_x0000_i1149" DrawAspect="Content" ObjectID="_1405855905" r:id="rId318"/>
+          <o:OLEObject Type="Embed" ProgID="Equation.DSMT4" ShapeID="_x0000_i1200" DrawAspect="Content" ObjectID="_1405865888" r:id="rId318"/>
         </w:object>
       </w:r>
       <w:r>
@@ -10769,10 +10802,10 @@
           <w:position w:val="-4"/>
         </w:rPr>
         <w:object w:dxaOrig="180" w:dyaOrig="200">
-          <v:shape id="_x0000_i1150" type="#_x0000_t75" style="width:8.85pt;height:9.9pt" o:ole="">
+          <v:shape id="_x0000_i1201" type="#_x0000_t75" style="width:9pt;height:9.75pt" o:ole="">
             <v:imagedata r:id="rId304" o:title=""/>
           </v:shape>
-          <o:OLEObject Type="Embed" ProgID="Equation.DSMT4" ShapeID="_x0000_i1150" DrawAspect="Content" ObjectID="_1405855906" r:id="rId319"/>
+          <o:OLEObject Type="Embed" ProgID="Equation.DSMT4" ShapeID="_x0000_i1201" DrawAspect="Content" ObjectID="_1405865889" r:id="rId319"/>
         </w:object>
       </w:r>
       <w:r>
@@ -10816,10 +10849,10 @@
           <w:position w:val="-24"/>
         </w:rPr>
         <w:object w:dxaOrig="7339" w:dyaOrig="620">
-          <v:shape id="_x0000_i1151" type="#_x0000_t75" style="width:366.8pt;height:30.8pt" o:ole="">
+          <v:shape id="_x0000_i1202" type="#_x0000_t75" style="width:366.75pt;height:30.75pt" o:ole="">
             <v:imagedata r:id="rId320" o:title=""/>
           </v:shape>
-          <o:OLEObject Type="Embed" ProgID="Equation.DSMT4" ShapeID="_x0000_i1151" DrawAspect="Content" ObjectID="_1405855907" r:id="rId321"/>
+          <o:OLEObject Type="Embed" ProgID="Equation.DSMT4" ShapeID="_x0000_i1202" DrawAspect="Content" ObjectID="_1405865890" r:id="rId321"/>
         </w:object>
       </w:r>
       <w:r>
@@ -10838,10 +10871,10 @@
           <w:position w:val="-24"/>
         </w:rPr>
         <w:object w:dxaOrig="6540" w:dyaOrig="620">
-          <v:shape id="_x0000_i1152" type="#_x0000_t75" style="width:327.15pt;height:30.8pt" o:ole="">
+          <v:shape id="_x0000_i1203" type="#_x0000_t75" style="width:327pt;height:30.75pt" o:ole="">
             <v:imagedata r:id="rId322" o:title=""/>
           </v:shape>
-          <o:OLEObject Type="Embed" ProgID="Equation.DSMT4" ShapeID="_x0000_i1152" DrawAspect="Content" ObjectID="_1405855908" r:id="rId323"/>
+          <o:OLEObject Type="Embed" ProgID="Equation.DSMT4" ShapeID="_x0000_i1203" DrawAspect="Content" ObjectID="_1405865891" r:id="rId323"/>
         </w:object>
       </w:r>
       <w:r>
@@ -11206,10 +11239,10 @@
           <w:position w:val="-6"/>
         </w:rPr>
         <w:object w:dxaOrig="139" w:dyaOrig="260">
-          <v:shape id="_x0000_i1153" type="#_x0000_t75" style="width:6.25pt;height:12.5pt" o:ole="">
+          <v:shape id="_x0000_i1204" type="#_x0000_t75" style="width:6pt;height:12.75pt" o:ole="">
             <v:imagedata r:id="rId324" o:title=""/>
           </v:shape>
-          <o:OLEObject Type="Embed" ProgID="Equation.DSMT4" ShapeID="_x0000_i1153" DrawAspect="Content" ObjectID="_1405855909" r:id="rId325"/>
+          <o:OLEObject Type="Embed" ProgID="Equation.DSMT4" ShapeID="_x0000_i1204" DrawAspect="Content" ObjectID="_1405865892" r:id="rId325"/>
         </w:object>
       </w:r>
       <w:r>
@@ -11229,10 +11262,10 @@
           <w:position w:val="-12"/>
         </w:rPr>
         <w:object w:dxaOrig="279" w:dyaOrig="360">
-          <v:shape id="_x0000_i1154" type="#_x0000_t75" style="width:14.1pt;height:18.25pt" o:ole="">
+          <v:shape id="_x0000_i1205" type="#_x0000_t75" style="width:14.25pt;height:18pt" o:ole="">
             <v:imagedata r:id="rId326" o:title=""/>
           </v:shape>
-          <o:OLEObject Type="Embed" ProgID="Equation.DSMT4" ShapeID="_x0000_i1154" DrawAspect="Content" ObjectID="_1405855910" r:id="rId327"/>
+          <o:OLEObject Type="Embed" ProgID="Equation.DSMT4" ShapeID="_x0000_i1205" DrawAspect="Content" ObjectID="_1405865893" r:id="rId327"/>
         </w:object>
       </w:r>
       <w:r>
@@ -11252,10 +11285,10 @@
           <w:position w:val="-12"/>
         </w:rPr>
         <w:object w:dxaOrig="240" w:dyaOrig="360">
-          <v:shape id="_x0000_i1155" type="#_x0000_t75" style="width:12pt;height:18.25pt" o:ole="">
+          <v:shape id="_x0000_i1206" type="#_x0000_t75" style="width:12pt;height:18pt" o:ole="">
             <v:imagedata r:id="rId328" o:title=""/>
           </v:shape>
-          <o:OLEObject Type="Embed" ProgID="Equation.DSMT4" ShapeID="_x0000_i1155" DrawAspect="Content" ObjectID="_1405855911" r:id="rId329"/>
+          <o:OLEObject Type="Embed" ProgID="Equation.DSMT4" ShapeID="_x0000_i1206" DrawAspect="Content" ObjectID="_1405865894" r:id="rId329"/>
         </w:object>
       </w:r>
       <w:r>
@@ -11278,10 +11311,10 @@
           <w:position w:val="-12"/>
         </w:rPr>
         <w:object w:dxaOrig="300" w:dyaOrig="360">
-          <v:shape id="_x0000_i1156" type="#_x0000_t75" style="width:15.15pt;height:18.25pt" o:ole="">
+          <v:shape id="_x0000_i1207" type="#_x0000_t75" style="width:15pt;height:18pt" o:ole="">
             <v:imagedata r:id="rId330" o:title=""/>
           </v:shape>
-          <o:OLEObject Type="Embed" ProgID="Equation.DSMT4" ShapeID="_x0000_i1156" DrawAspect="Content" ObjectID="_1405855912" r:id="rId331"/>
+          <o:OLEObject Type="Embed" ProgID="Equation.DSMT4" ShapeID="_x0000_i1207" DrawAspect="Content" ObjectID="_1405865895" r:id="rId331"/>
         </w:object>
       </w:r>
       <w:r>
@@ -11295,10 +11328,10 @@
           <w:position w:val="-6"/>
         </w:rPr>
         <w:object w:dxaOrig="279" w:dyaOrig="279">
-          <v:shape id="_x0000_i1157" type="#_x0000_t75" style="width:14.1pt;height:14.1pt" o:ole="">
+          <v:shape id="_x0000_i1208" type="#_x0000_t75" style="width:14.25pt;height:14.25pt" o:ole="">
             <v:imagedata r:id="rId332" o:title=""/>
           </v:shape>
-          <o:OLEObject Type="Embed" ProgID="Equation.DSMT4" ShapeID="_x0000_i1157" DrawAspect="Content" ObjectID="_1405855913" r:id="rId333"/>
+          <o:OLEObject Type="Embed" ProgID="Equation.DSMT4" ShapeID="_x0000_i1208" DrawAspect="Content" ObjectID="_1405865896" r:id="rId333"/>
         </w:object>
       </w:r>
       <w:r>
@@ -11342,10 +11375,10 @@
           <w:position w:val="-28"/>
         </w:rPr>
         <w:object w:dxaOrig="980" w:dyaOrig="680">
-          <v:shape id="_x0000_i1158" type="#_x0000_t75" style="width:48.5pt;height:33.4pt" o:ole="">
+          <v:shape id="_x0000_i1209" type="#_x0000_t75" style="width:48.75pt;height:33.75pt" o:ole="">
             <v:imagedata r:id="rId334" o:title=""/>
           </v:shape>
-          <o:OLEObject Type="Embed" ProgID="Equation.DSMT4" ShapeID="_x0000_i1158" DrawAspect="Content" ObjectID="_1405855914" r:id="rId335"/>
+          <o:OLEObject Type="Embed" ProgID="Equation.DSMT4" ShapeID="_x0000_i1209" DrawAspect="Content" ObjectID="_1405865897" r:id="rId335"/>
         </w:object>
       </w:r>
       <w:r>
@@ -11391,10 +11424,10 @@
           <w:position w:val="-24"/>
         </w:rPr>
         <w:object w:dxaOrig="1860" w:dyaOrig="620">
-          <v:shape id="_x0000_i1159" type="#_x0000_t75" style="width:92.85pt;height:30.8pt" o:ole="">
+          <v:shape id="_x0000_i1210" type="#_x0000_t75" style="width:93pt;height:30.75pt" o:ole="">
             <v:imagedata r:id="rId336" o:title=""/>
           </v:shape>
-          <o:OLEObject Type="Embed" ProgID="Equation.DSMT4" ShapeID="_x0000_i1159" DrawAspect="Content" ObjectID="_1405855915" r:id="rId337"/>
+          <o:OLEObject Type="Embed" ProgID="Equation.DSMT4" ShapeID="_x0000_i1210" DrawAspect="Content" ObjectID="_1405865898" r:id="rId337"/>
         </w:object>
       </w:r>
       <w:r>
@@ -11489,10 +11522,10 @@
           <w:position w:val="-6"/>
         </w:rPr>
         <w:object w:dxaOrig="279" w:dyaOrig="279">
-          <v:shape id="_x0000_i1160" type="#_x0000_t75" style="width:14.1pt;height:14.1pt" o:ole="">
+          <v:shape id="_x0000_i1211" type="#_x0000_t75" style="width:14.25pt;height:14.25pt" o:ole="">
             <v:imagedata r:id="rId332" o:title=""/>
           </v:shape>
-          <o:OLEObject Type="Embed" ProgID="Equation.DSMT4" ShapeID="_x0000_i1160" DrawAspect="Content" ObjectID="_1405855916" r:id="rId338"/>
+          <o:OLEObject Type="Embed" ProgID="Equation.DSMT4" ShapeID="_x0000_i1211" DrawAspect="Content" ObjectID="_1405865899" r:id="rId338"/>
         </w:object>
       </w:r>
       <w:r>
@@ -11535,10 +11568,10 @@
           <w:position w:val="-28"/>
         </w:rPr>
         <w:object w:dxaOrig="1960" w:dyaOrig="680">
-          <v:shape id="_x0000_i1161" type="#_x0000_t75" style="width:98.1pt;height:33.4pt" o:ole="">
+          <v:shape id="_x0000_i1212" type="#_x0000_t75" style="width:98.25pt;height:33.75pt" o:ole="">
             <v:imagedata r:id="rId339" o:title=""/>
           </v:shape>
-          <o:OLEObject Type="Embed" ProgID="Equation.DSMT4" ShapeID="_x0000_i1161" DrawAspect="Content" ObjectID="_1405855917" r:id="rId340"/>
+          <o:OLEObject Type="Embed" ProgID="Equation.DSMT4" ShapeID="_x0000_i1212" DrawAspect="Content" ObjectID="_1405865900" r:id="rId340"/>
         </w:object>
       </w:r>
       <w:r>
@@ -11731,10 +11764,10 @@
           <w:position w:val="-6"/>
         </w:rPr>
         <w:object w:dxaOrig="139" w:dyaOrig="260">
-          <v:shape id="_x0000_i1162" type="#_x0000_t75" style="width:6.25pt;height:12.5pt" o:ole="">
+          <v:shape id="_x0000_i1213" type="#_x0000_t75" style="width:6pt;height:12.75pt" o:ole="">
             <v:imagedata r:id="rId341" o:title=""/>
           </v:shape>
-          <o:OLEObject Type="Embed" ProgID="Equation.DSMT4" ShapeID="_x0000_i1162" DrawAspect="Content" ObjectID="_1405855918" r:id="rId342"/>
+          <o:OLEObject Type="Embed" ProgID="Equation.DSMT4" ShapeID="_x0000_i1213" DrawAspect="Content" ObjectID="_1405865901" r:id="rId342"/>
         </w:object>
       </w:r>
       <w:r>
@@ -11796,10 +11829,10 @@
           <w:position w:val="-66"/>
         </w:rPr>
         <w:object w:dxaOrig="7460" w:dyaOrig="1440">
-          <v:shape id="_x0000_i1292" type="#_x0000_t75" style="width:373.55pt;height:1in" o:ole="">
+          <v:shape id="_x0000_i1214" type="#_x0000_t75" style="width:373.5pt;height:1in" o:ole="">
             <v:imagedata r:id="rId343" o:title=""/>
           </v:shape>
-          <o:OLEObject Type="Embed" ProgID="Equation.DSMT4" ShapeID="_x0000_i1292" DrawAspect="Content" ObjectID="_1405855919" r:id="rId344"/>
+          <o:OLEObject Type="Embed" ProgID="Equation.DSMT4" ShapeID="_x0000_i1214" DrawAspect="Content" ObjectID="_1405865902" r:id="rId344"/>
         </w:object>
       </w:r>
       <w:r>
@@ -11861,10 +11894,10 @@
           <w:position w:val="-6"/>
         </w:rPr>
         <w:object w:dxaOrig="240" w:dyaOrig="220">
-          <v:shape id="_x0000_i1163" type="#_x0000_t75" style="width:12pt;height:11.5pt" o:ole="">
+          <v:shape id="_x0000_i1215" type="#_x0000_t75" style="width:12pt;height:11.25pt" o:ole="">
             <v:imagedata r:id="rId345" o:title=""/>
           </v:shape>
-          <o:OLEObject Type="Embed" ProgID="Equation.DSMT4" ShapeID="_x0000_i1163" DrawAspect="Content" ObjectID="_1405855920" r:id="rId346"/>
+          <o:OLEObject Type="Embed" ProgID="Equation.DSMT4" ShapeID="_x0000_i1215" DrawAspect="Content" ObjectID="_1405865903" r:id="rId346"/>
         </w:object>
       </w:r>
       <w:r>
@@ -11903,10 +11936,10 @@
           <w:position w:val="-14"/>
         </w:rPr>
         <w:object w:dxaOrig="300" w:dyaOrig="380">
-          <v:shape id="_x0000_i1164" type="#_x0000_t75" style="width:15.15pt;height:18.25pt" o:ole="">
+          <v:shape id="_x0000_i1216" type="#_x0000_t75" style="width:15pt;height:18pt" o:ole="">
             <v:imagedata r:id="rId347" o:title=""/>
           </v:shape>
-          <o:OLEObject Type="Embed" ProgID="Equation.DSMT4" ShapeID="_x0000_i1164" DrawAspect="Content" ObjectID="_1405855921" r:id="rId348"/>
+          <o:OLEObject Type="Embed" ProgID="Equation.DSMT4" ShapeID="_x0000_i1216" DrawAspect="Content" ObjectID="_1405865904" r:id="rId348"/>
         </w:object>
       </w:r>
       <w:r>
@@ -11929,10 +11962,10 @@
           <w:position w:val="-28"/>
         </w:rPr>
         <w:object w:dxaOrig="1380" w:dyaOrig="680">
-          <v:shape id="_x0000_i1165" type="#_x0000_t75" style="width:68.85pt;height:33.4pt" o:ole="">
+          <v:shape id="_x0000_i1217" type="#_x0000_t75" style="width:69pt;height:33.75pt" o:ole="">
             <v:imagedata r:id="rId349" o:title=""/>
           </v:shape>
-          <o:OLEObject Type="Embed" ProgID="Equation.DSMT4" ShapeID="_x0000_i1165" DrawAspect="Content" ObjectID="_1405855922" r:id="rId350"/>
+          <o:OLEObject Type="Embed" ProgID="Equation.DSMT4" ShapeID="_x0000_i1217" DrawAspect="Content" ObjectID="_1405865905" r:id="rId350"/>
         </w:object>
       </w:r>
       <w:r>
@@ -11943,10 +11976,10 @@
           <w:position w:val="-28"/>
         </w:rPr>
         <w:object w:dxaOrig="1020" w:dyaOrig="680">
-          <v:shape id="_x0000_i1166" type="#_x0000_t75" style="width:51.15pt;height:33.4pt" o:ole="">
+          <v:shape id="_x0000_i1218" type="#_x0000_t75" style="width:51pt;height:33.75pt" o:ole="">
             <v:imagedata r:id="rId351" o:title=""/>
           </v:shape>
-          <o:OLEObject Type="Embed" ProgID="Equation.DSMT4" ShapeID="_x0000_i1166" DrawAspect="Content" ObjectID="_1405855923" r:id="rId352"/>
+          <o:OLEObject Type="Embed" ProgID="Equation.DSMT4" ShapeID="_x0000_i1218" DrawAspect="Content" ObjectID="_1405865906" r:id="rId352"/>
         </w:object>
       </w:r>
       <w:r>
@@ -11965,10 +11998,10 @@
           <w:position w:val="-12"/>
         </w:rPr>
         <w:object w:dxaOrig="200" w:dyaOrig="360">
-          <v:shape id="_x0000_i1167" type="#_x0000_t75" style="width:9.9pt;height:17.75pt" o:ole="">
+          <v:shape id="_x0000_i1219" type="#_x0000_t75" style="width:9.75pt;height:18pt" o:ole="">
             <v:imagedata r:id="rId353" o:title=""/>
           </v:shape>
-          <o:OLEObject Type="Embed" ProgID="Equation.DSMT4" ShapeID="_x0000_i1167" DrawAspect="Content" ObjectID="_1405855924" r:id="rId354"/>
+          <o:OLEObject Type="Embed" ProgID="Equation.DSMT4" ShapeID="_x0000_i1219" DrawAspect="Content" ObjectID="_1405865907" r:id="rId354"/>
         </w:object>
       </w:r>
       <w:r>
@@ -11982,10 +12015,10 @@
           <w:position w:val="-10"/>
         </w:rPr>
         <w:object w:dxaOrig="360" w:dyaOrig="320">
-          <v:shape id="_x0000_i1168" type="#_x0000_t75" style="width:17.75pt;height:16.15pt" o:ole="">
+          <v:shape id="_x0000_i1220" type="#_x0000_t75" style="width:18pt;height:16.5pt" o:ole="">
             <v:imagedata r:id="rId355" o:title=""/>
           </v:shape>
-          <o:OLEObject Type="Embed" ProgID="Equation.DSMT4" ShapeID="_x0000_i1168" DrawAspect="Content" ObjectID="_1405855925" r:id="rId356"/>
+          <o:OLEObject Type="Embed" ProgID="Equation.DSMT4" ShapeID="_x0000_i1220" DrawAspect="Content" ObjectID="_1405865908" r:id="rId356"/>
         </w:object>
       </w:r>
       <w:r>
@@ -12007,10 +12040,10 @@
           <w:position w:val="-28"/>
         </w:rPr>
         <w:object w:dxaOrig="3320" w:dyaOrig="700">
-          <v:shape id="_x0000_i1293" type="#_x0000_t75" style="width:165.9pt;height:35.5pt" o:ole="">
+          <v:shape id="_x0000_i1221" type="#_x0000_t75" style="width:165.75pt;height:35.25pt" o:ole="">
             <v:imagedata r:id="rId357" o:title=""/>
           </v:shape>
-          <o:OLEObject Type="Embed" ProgID="Equation.DSMT4" ShapeID="_x0000_i1293" DrawAspect="Content" ObjectID="_1405855926" r:id="rId358"/>
+          <o:OLEObject Type="Embed" ProgID="Equation.DSMT4" ShapeID="_x0000_i1221" DrawAspect="Content" ObjectID="_1405865909" r:id="rId358"/>
         </w:object>
       </w:r>
       <w:r>
@@ -12073,10 +12106,10 @@
           <w:position w:val="-12"/>
         </w:rPr>
         <w:object w:dxaOrig="360" w:dyaOrig="380">
-          <v:shape id="_x0000_i1294" type="#_x0000_t75" style="width:17.2pt;height:18.25pt" o:ole="">
+          <v:shape id="_x0000_i1222" type="#_x0000_t75" style="width:17.25pt;height:18pt" o:ole="">
             <v:imagedata r:id="rId359" o:title=""/>
           </v:shape>
-          <o:OLEObject Type="Embed" ProgID="Equation.DSMT4" ShapeID="_x0000_i1294" DrawAspect="Content" ObjectID="_1405855927" r:id="rId360"/>
+          <o:OLEObject Type="Embed" ProgID="Equation.DSMT4" ShapeID="_x0000_i1222" DrawAspect="Content" ObjectID="_1405865910" r:id="rId360"/>
         </w:object>
       </w:r>
       <w:r>
@@ -12087,10 +12120,10 @@
           <w:position w:val="-6"/>
         </w:rPr>
         <w:object w:dxaOrig="240" w:dyaOrig="220">
-          <v:shape id="_x0000_i1169" type="#_x0000_t75" style="width:12pt;height:11.5pt" o:ole="">
+          <v:shape id="_x0000_i1223" type="#_x0000_t75" style="width:12pt;height:11.25pt" o:ole="">
             <v:imagedata r:id="rId361" o:title=""/>
           </v:shape>
-          <o:OLEObject Type="Embed" ProgID="Equation.DSMT4" ShapeID="_x0000_i1169" DrawAspect="Content" ObjectID="_1405855928" r:id="rId362"/>
+          <o:OLEObject Type="Embed" ProgID="Equation.DSMT4" ShapeID="_x0000_i1223" DrawAspect="Content" ObjectID="_1405865911" r:id="rId362"/>
         </w:object>
       </w:r>
       <w:r>
@@ -12109,10 +12142,10 @@
           <w:position w:val="-28"/>
         </w:rPr>
         <w:object w:dxaOrig="5080" w:dyaOrig="680">
-          <v:shape id="_x0000_i1295" type="#_x0000_t75" style="width:253.55pt;height:33.4pt" o:ole="">
+          <v:shape id="_x0000_i1224" type="#_x0000_t75" style="width:253.5pt;height:33.75pt" o:ole="">
             <v:imagedata r:id="rId363" o:title=""/>
           </v:shape>
-          <o:OLEObject Type="Embed" ProgID="Equation.DSMT4" ShapeID="_x0000_i1295" DrawAspect="Content" ObjectID="_1405855929" r:id="rId364"/>
+          <o:OLEObject Type="Embed" ProgID="Equation.DSMT4" ShapeID="_x0000_i1224" DrawAspect="Content" ObjectID="_1405865912" r:id="rId364"/>
         </w:object>
       </w:r>
       <w:r>
@@ -12129,10 +12162,10 @@
           <w:position w:val="-4"/>
         </w:rPr>
         <w:object w:dxaOrig="180" w:dyaOrig="279">
-          <v:shape id="_x0000_i1170" type="#_x0000_t75" style="width:8.85pt;height:14.1pt" o:ole="">
+          <v:shape id="_x0000_i1225" type="#_x0000_t75" style="width:9pt;height:14.25pt" o:ole="">
             <v:imagedata r:id="rId365" o:title=""/>
           </v:shape>
-          <o:OLEObject Type="Embed" ProgID="Equation.DSMT4" ShapeID="_x0000_i1170" DrawAspect="Content" ObjectID="_1405855930" r:id="rId366"/>
+          <o:OLEObject Type="Embed" ProgID="Equation.DSMT4" ShapeID="_x0000_i1225" DrawAspect="Content" ObjectID="_1405865913" r:id="rId366"/>
         </w:object>
       </w:r>
       <w:r>
@@ -12195,10 +12228,10 @@
           <w:position w:val="-12"/>
         </w:rPr>
         <w:object w:dxaOrig="1460" w:dyaOrig="380">
-          <v:shape id="_x0000_i1289" type="#_x0000_t75" style="width:72.5pt;height:19.3pt" o:ole="">
+          <v:shape id="_x0000_i1226" type="#_x0000_t75" style="width:72.75pt;height:19.5pt" o:ole="">
             <v:imagedata r:id="rId367" o:title=""/>
           </v:shape>
-          <o:OLEObject Type="Embed" ProgID="Equation.DSMT4" ShapeID="_x0000_i1289" DrawAspect="Content" ObjectID="_1405855931" r:id="rId368"/>
+          <o:OLEObject Type="Embed" ProgID="Equation.DSMT4" ShapeID="_x0000_i1226" DrawAspect="Content" ObjectID="_1405865914" r:id="rId368"/>
         </w:object>
       </w:r>
       <w:r>
@@ -12228,10 +12261,10 @@
           <w:position w:val="-12"/>
         </w:rPr>
         <w:object w:dxaOrig="1440" w:dyaOrig="380">
-          <v:shape id="_x0000_i1290" type="#_x0000_t75" style="width:72.5pt;height:19.3pt" o:ole="">
+          <v:shape id="_x0000_i1227" type="#_x0000_t75" style="width:72.75pt;height:19.5pt" o:ole="">
             <v:imagedata r:id="rId369" o:title=""/>
           </v:shape>
-          <o:OLEObject Type="Embed" ProgID="Equation.DSMT4" ShapeID="_x0000_i1290" DrawAspect="Content" ObjectID="_1405855932" r:id="rId370"/>
+          <o:OLEObject Type="Embed" ProgID="Equation.DSMT4" ShapeID="_x0000_i1227" DrawAspect="Content" ObjectID="_1405865915" r:id="rId370"/>
         </w:object>
       </w:r>
       <w:r>
@@ -12261,10 +12294,10 @@
           <w:position w:val="-10"/>
         </w:rPr>
         <w:object w:dxaOrig="1280" w:dyaOrig="360">
-          <v:shape id="_x0000_i1291" type="#_x0000_t75" style="width:64.15pt;height:17.2pt" o:ole="">
+          <v:shape id="_x0000_i1228" type="#_x0000_t75" style="width:64.5pt;height:17.25pt" o:ole="">
             <v:imagedata r:id="rId371" o:title=""/>
           </v:shape>
-          <o:OLEObject Type="Embed" ProgID="Equation.DSMT4" ShapeID="_x0000_i1291" DrawAspect="Content" ObjectID="_1405855933" r:id="rId372"/>
+          <o:OLEObject Type="Embed" ProgID="Equation.DSMT4" ShapeID="_x0000_i1228" DrawAspect="Content" ObjectID="_1405865916" r:id="rId372"/>
         </w:object>
       </w:r>
       <w:r>
@@ -12306,10 +12339,10 @@
           <w:position w:val="-14"/>
         </w:rPr>
         <w:object w:dxaOrig="1780" w:dyaOrig="380">
-          <v:shape id="_x0000_i1171" type="#_x0000_t75" style="width:89.2pt;height:18.25pt" o:ole="">
+          <v:shape id="_x0000_i1229" type="#_x0000_t75" style="width:89.25pt;height:18pt" o:ole="">
             <v:imagedata r:id="rId373" o:title=""/>
           </v:shape>
-          <o:OLEObject Type="Embed" ProgID="Equation.DSMT4" ShapeID="_x0000_i1171" DrawAspect="Content" ObjectID="_1405855934" r:id="rId374"/>
+          <o:OLEObject Type="Embed" ProgID="Equation.DSMT4" ShapeID="_x0000_i1229" DrawAspect="Content" ObjectID="_1405865917" r:id="rId374"/>
         </w:object>
       </w:r>
       <w:r>
@@ -12372,10 +12405,10 @@
           <w:position w:val="-12"/>
         </w:rPr>
         <w:object w:dxaOrig="360" w:dyaOrig="380">
-          <v:shape id="_x0000_i1296" type="#_x0000_t75" style="width:17.2pt;height:18.25pt" o:ole="">
+          <v:shape id="_x0000_i1230" type="#_x0000_t75" style="width:17.25pt;height:18pt" o:ole="">
             <v:imagedata r:id="rId375" o:title=""/>
           </v:shape>
-          <o:OLEObject Type="Embed" ProgID="Equation.DSMT4" ShapeID="_x0000_i1296" DrawAspect="Content" ObjectID="_1405855935" r:id="rId376"/>
+          <o:OLEObject Type="Embed" ProgID="Equation.DSMT4" ShapeID="_x0000_i1230" DrawAspect="Content" ObjectID="_1405865918" r:id="rId376"/>
         </w:object>
       </w:r>
       <w:r>
@@ -12386,10 +12419,10 @@
           <w:position w:val="-6"/>
         </w:rPr>
         <w:object w:dxaOrig="240" w:dyaOrig="220">
-          <v:shape id="_x0000_i1172" type="#_x0000_t75" style="width:12pt;height:11.5pt" o:ole="">
+          <v:shape id="_x0000_i1231" type="#_x0000_t75" style="width:12pt;height:11.25pt" o:ole="">
             <v:imagedata r:id="rId377" o:title=""/>
           </v:shape>
-          <o:OLEObject Type="Embed" ProgID="Equation.DSMT4" ShapeID="_x0000_i1172" DrawAspect="Content" ObjectID="_1405855936" r:id="rId378"/>
+          <o:OLEObject Type="Embed" ProgID="Equation.DSMT4" ShapeID="_x0000_i1231" DrawAspect="Content" ObjectID="_1405865919" r:id="rId378"/>
         </w:object>
       </w:r>
       <w:r>
@@ -12414,10 +12447,10 @@
           <w:position w:val="-12"/>
         </w:rPr>
         <w:object w:dxaOrig="360" w:dyaOrig="380">
-          <v:shape id="_x0000_i1297" type="#_x0000_t75" style="width:17.75pt;height:19.3pt" o:ole="">
+          <v:shape id="_x0000_i1232" type="#_x0000_t75" style="width:18pt;height:19.5pt" o:ole="">
             <v:imagedata r:id="rId379" o:title=""/>
           </v:shape>
-          <o:OLEObject Type="Embed" ProgID="Equation.DSMT4" ShapeID="_x0000_i1297" DrawAspect="Content" ObjectID="_1405855937" r:id="rId380"/>
+          <o:OLEObject Type="Embed" ProgID="Equation.DSMT4" ShapeID="_x0000_i1232" DrawAspect="Content" ObjectID="_1405865920" r:id="rId380"/>
         </w:object>
       </w:r>
       <w:r>
@@ -12428,10 +12461,10 @@
           <w:position w:val="-6"/>
         </w:rPr>
         <w:object w:dxaOrig="240" w:dyaOrig="220">
-          <v:shape id="_x0000_i1173" type="#_x0000_t75" style="width:12pt;height:11.5pt" o:ole="">
+          <v:shape id="_x0000_i1233" type="#_x0000_t75" style="width:12pt;height:11.25pt" o:ole="">
             <v:imagedata r:id="rId377" o:title=""/>
           </v:shape>
-          <o:OLEObject Type="Embed" ProgID="Equation.DSMT4" ShapeID="_x0000_i1173" DrawAspect="Content" ObjectID="_1405855938" r:id="rId381"/>
+          <o:OLEObject Type="Embed" ProgID="Equation.DSMT4" ShapeID="_x0000_i1233" DrawAspect="Content" ObjectID="_1405865921" r:id="rId381"/>
         </w:object>
       </w:r>
       <w:r>
@@ -12442,10 +12475,10 @@
           <w:position w:val="-24"/>
         </w:rPr>
         <w:object w:dxaOrig="2340" w:dyaOrig="620">
-          <v:shape id="_x0000_i1174" type="#_x0000_t75" style="width:116.85pt;height:30.8pt" o:ole="">
+          <v:shape id="_x0000_i1234" type="#_x0000_t75" style="width:117pt;height:30.75pt" o:ole="">
             <v:imagedata r:id="rId382" o:title=""/>
           </v:shape>
-          <o:OLEObject Type="Embed" ProgID="Equation.DSMT4" ShapeID="_x0000_i1174" DrawAspect="Content" ObjectID="_1405855939" r:id="rId383"/>
+          <o:OLEObject Type="Embed" ProgID="Equation.DSMT4" ShapeID="_x0000_i1234" DrawAspect="Content" ObjectID="_1405865922" r:id="rId383"/>
         </w:object>
       </w:r>
       <w:r>
@@ -12470,10 +12503,10 @@
           <w:position w:val="-16"/>
         </w:rPr>
         <w:object w:dxaOrig="3700" w:dyaOrig="440">
-          <v:shape id="_x0000_i1175" type="#_x0000_t75" style="width:184.15pt;height:21.4pt" o:ole="">
+          <v:shape id="_x0000_i1235" type="#_x0000_t75" style="width:183.75pt;height:21.75pt" o:ole="">
             <v:imagedata r:id="rId384" o:title=""/>
           </v:shape>
-          <o:OLEObject Type="Embed" ProgID="Equation.DSMT4" ShapeID="_x0000_i1175" DrawAspect="Content" ObjectID="_1405855940" r:id="rId385"/>
+          <o:OLEObject Type="Embed" ProgID="Equation.DSMT4" ShapeID="_x0000_i1235" DrawAspect="Content" ObjectID="_1405865923" r:id="rId385"/>
         </w:object>
       </w:r>
       <w:r>
@@ -12516,10 +12549,10 @@
           <w:position w:val="-62"/>
         </w:rPr>
         <w:object w:dxaOrig="6140" w:dyaOrig="1359">
-          <v:shape id="_x0000_i1298" type="#_x0000_t75" style="width:307.85pt;height:68.85pt" o:ole="">
+          <v:shape id="_x0000_i1236" type="#_x0000_t75" style="width:308.25pt;height:69pt" o:ole="">
             <v:imagedata r:id="rId386" o:title=""/>
           </v:shape>
-          <o:OLEObject Type="Embed" ProgID="Equation.DSMT4" ShapeID="_x0000_i1298" DrawAspect="Content" ObjectID="_1405855941" r:id="rId387"/>
+          <o:OLEObject Type="Embed" ProgID="Equation.DSMT4" ShapeID="_x0000_i1236" DrawAspect="Content" ObjectID="_1405865924" r:id="rId387"/>
         </w:object>
       </w:r>
       <w:r>
@@ -12597,10 +12630,10 @@
           <w:position w:val="-10"/>
         </w:rPr>
         <w:object w:dxaOrig="360" w:dyaOrig="320">
-          <v:shape id="_x0000_i1176" type="#_x0000_t75" style="width:17.75pt;height:16.15pt" o:ole="">
+          <v:shape id="_x0000_i1237" type="#_x0000_t75" style="width:18pt;height:16.5pt" o:ole="">
             <v:imagedata r:id="rId355" o:title=""/>
           </v:shape>
-          <o:OLEObject Type="Embed" ProgID="Equation.DSMT4" ShapeID="_x0000_i1176" DrawAspect="Content" ObjectID="_1405855942" r:id="rId388"/>
+          <o:OLEObject Type="Embed" ProgID="Equation.DSMT4" ShapeID="_x0000_i1237" DrawAspect="Content" ObjectID="_1405865925" r:id="rId388"/>
         </w:object>
       </w:r>
       <w:r>
@@ -12629,10 +12662,10 @@
           <w:position w:val="-10"/>
         </w:rPr>
         <w:object w:dxaOrig="360" w:dyaOrig="320">
-          <v:shape id="_x0000_i1177" type="#_x0000_t75" style="width:17.75pt;height:16.15pt" o:ole="">
+          <v:shape id="_x0000_i1238" type="#_x0000_t75" style="width:18pt;height:16.5pt" o:ole="">
             <v:imagedata r:id="rId355" o:title=""/>
           </v:shape>
-          <o:OLEObject Type="Embed" ProgID="Equation.DSMT4" ShapeID="_x0000_i1177" DrawAspect="Content" ObjectID="_1405855943" r:id="rId389"/>
+          <o:OLEObject Type="Embed" ProgID="Equation.DSMT4" ShapeID="_x0000_i1238" DrawAspect="Content" ObjectID="_1405865926" r:id="rId389"/>
         </w:object>
       </w:r>
       <w:r>
@@ -12655,10 +12688,10 @@
           <w:position w:val="-14"/>
         </w:rPr>
         <w:object w:dxaOrig="1280" w:dyaOrig="380">
-          <v:shape id="_x0000_i1178" type="#_x0000_t75" style="width:63.65pt;height:18.25pt" o:ole="">
+          <v:shape id="_x0000_i1239" type="#_x0000_t75" style="width:63.75pt;height:18pt" o:ole="">
             <v:imagedata r:id="rId390" o:title=""/>
           </v:shape>
-          <o:OLEObject Type="Embed" ProgID="Equation.DSMT4" ShapeID="_x0000_i1178" DrawAspect="Content" ObjectID="_1405855944" r:id="rId391"/>
+          <o:OLEObject Type="Embed" ProgID="Equation.DSMT4" ShapeID="_x0000_i1239" DrawAspect="Content" ObjectID="_1405865927" r:id="rId391"/>
         </w:object>
       </w:r>
       <w:r>
@@ -12683,10 +12716,10 @@
           <w:position w:val="-12"/>
         </w:rPr>
         <w:object w:dxaOrig="2079" w:dyaOrig="380">
-          <v:shape id="_x0000_i1299" type="#_x0000_t75" style="width:103.85pt;height:19.3pt" o:ole="">
+          <v:shape id="_x0000_i1240" type="#_x0000_t75" style="width:103.5pt;height:19.5pt" o:ole="">
             <v:imagedata r:id="rId392" o:title=""/>
           </v:shape>
-          <o:OLEObject Type="Embed" ProgID="Equation.DSMT4" ShapeID="_x0000_i1299" DrawAspect="Content" ObjectID="_1405855945" r:id="rId393"/>
+          <o:OLEObject Type="Embed" ProgID="Equation.DSMT4" ShapeID="_x0000_i1240" DrawAspect="Content" ObjectID="_1405865928" r:id="rId393"/>
         </w:object>
       </w:r>
       <w:r>
@@ -12764,10 +12797,10 @@
           <w:position w:val="-50"/>
         </w:rPr>
         <w:object w:dxaOrig="1960" w:dyaOrig="1120">
-          <v:shape id="_x0000_i1300" type="#_x0000_t75" style="width:98.1pt;height:56.85pt" o:ole="">
+          <v:shape id="_x0000_i1241" type="#_x0000_t75" style="width:98.25pt;height:57pt" o:ole="">
             <v:imagedata r:id="rId394" o:title=""/>
           </v:shape>
-          <o:OLEObject Type="Embed" ProgID="Equation.DSMT4" ShapeID="_x0000_i1300" DrawAspect="Content" ObjectID="_1405855946" r:id="rId395"/>
+          <o:OLEObject Type="Embed" ProgID="Equation.DSMT4" ShapeID="_x0000_i1241" DrawAspect="Content" ObjectID="_1405865929" r:id="rId395"/>
         </w:object>
       </w:r>
       <w:r>
@@ -12894,10 +12927,10 @@
           <w:position w:val="-88"/>
         </w:rPr>
         <w:object w:dxaOrig="1800" w:dyaOrig="1920">
-          <v:shape id="_x0000_i1301" type="#_x0000_t75" style="width:90.25pt;height:95.5pt" o:ole="">
+          <v:shape id="_x0000_i1242" type="#_x0000_t75" style="width:90pt;height:95.25pt" o:ole="">
             <v:imagedata r:id="rId396" o:title=""/>
           </v:shape>
-          <o:OLEObject Type="Embed" ProgID="Equation.DSMT4" ShapeID="_x0000_i1301" DrawAspect="Content" ObjectID="_1405855947" r:id="rId397"/>
+          <o:OLEObject Type="Embed" ProgID="Equation.DSMT4" ShapeID="_x0000_i1242" DrawAspect="Content" ObjectID="_1405865930" r:id="rId397"/>
         </w:object>
       </w:r>
       <w:r>
@@ -12970,10 +13003,10 @@
           <w:position w:val="-6"/>
         </w:rPr>
         <w:object w:dxaOrig="139" w:dyaOrig="260">
-          <v:shape id="_x0000_i1179" type="#_x0000_t75" style="width:6.25pt;height:12.5pt" o:ole="">
+          <v:shape id="_x0000_i1243" type="#_x0000_t75" style="width:6pt;height:12.75pt" o:ole="">
             <v:imagedata r:id="rId341" o:title=""/>
           </v:shape>
-          <o:OLEObject Type="Embed" ProgID="Equation.DSMT4" ShapeID="_x0000_i1179" DrawAspect="Content" ObjectID="_1405855948" r:id="rId398"/>
+          <o:OLEObject Type="Embed" ProgID="Equation.DSMT4" ShapeID="_x0000_i1243" DrawAspect="Content" ObjectID="_1405865931" r:id="rId398"/>
         </w:object>
       </w:r>
       <w:r>
@@ -13006,10 +13039,10 @@
           <w:position w:val="-12"/>
         </w:rPr>
         <w:object w:dxaOrig="360" w:dyaOrig="360">
-          <v:shape id="_x0000_i1180" type="#_x0000_t75" style="width:17.75pt;height:17.75pt" o:ole="">
+          <v:shape id="_x0000_i1244" type="#_x0000_t75" style="width:18pt;height:18pt" o:ole="">
             <v:imagedata r:id="rId399" o:title=""/>
           </v:shape>
-          <o:OLEObject Type="Embed" ProgID="Equation.DSMT4" ShapeID="_x0000_i1180" DrawAspect="Content" ObjectID="_1405855949" r:id="rId400"/>
+          <o:OLEObject Type="Embed" ProgID="Equation.DSMT4" ShapeID="_x0000_i1244" DrawAspect="Content" ObjectID="_1405865932" r:id="rId400"/>
         </w:object>
       </w:r>
       <w:r>
@@ -13026,10 +13059,10 @@
           <w:position w:val="-12"/>
         </w:rPr>
         <w:object w:dxaOrig="580" w:dyaOrig="360">
-          <v:shape id="_x0000_i1181" type="#_x0000_t75" style="width:28.7pt;height:17.75pt" o:ole="">
+          <v:shape id="_x0000_i1245" type="#_x0000_t75" style="width:28.5pt;height:18pt" o:ole="">
             <v:imagedata r:id="rId401" o:title=""/>
           </v:shape>
-          <o:OLEObject Type="Embed" ProgID="Equation.DSMT4" ShapeID="_x0000_i1181" DrawAspect="Content" ObjectID="_1405855950" r:id="rId402"/>
+          <o:OLEObject Type="Embed" ProgID="Equation.DSMT4" ShapeID="_x0000_i1245" DrawAspect="Content" ObjectID="_1405865933" r:id="rId402"/>
         </w:object>
       </w:r>
       <w:r>
@@ -13046,10 +13079,10 @@
           <w:position w:val="-10"/>
         </w:rPr>
         <w:object w:dxaOrig="360" w:dyaOrig="320">
-          <v:shape id="_x0000_i1182" type="#_x0000_t75" style="width:17.75pt;height:16.15pt" o:ole="">
+          <v:shape id="_x0000_i1246" type="#_x0000_t75" style="width:18pt;height:16.5pt" o:ole="">
             <v:imagedata r:id="rId355" o:title=""/>
           </v:shape>
-          <o:OLEObject Type="Embed" ProgID="Equation.DSMT4" ShapeID="_x0000_i1182" DrawAspect="Content" ObjectID="_1405855951" r:id="rId403"/>
+          <o:OLEObject Type="Embed" ProgID="Equation.DSMT4" ShapeID="_x0000_i1246" DrawAspect="Content" ObjectID="_1405865934" r:id="rId403"/>
         </w:object>
       </w:r>
       <w:r>
@@ -13084,10 +13117,10 @@
           <w:position w:val="-28"/>
         </w:rPr>
         <w:object w:dxaOrig="1020" w:dyaOrig="680">
-          <v:shape id="_x0000_i1183" type="#_x0000_t75" style="width:51.15pt;height:33.4pt" o:ole="">
+          <v:shape id="_x0000_i1247" type="#_x0000_t75" style="width:51pt;height:33.75pt" o:ole="">
             <v:imagedata r:id="rId404" o:title=""/>
           </v:shape>
-          <o:OLEObject Type="Embed" ProgID="Equation.DSMT4" ShapeID="_x0000_i1183" DrawAspect="Content" ObjectID="_1405855952" r:id="rId405"/>
+          <o:OLEObject Type="Embed" ProgID="Equation.DSMT4" ShapeID="_x0000_i1247" DrawAspect="Content" ObjectID="_1405865935" r:id="rId405"/>
         </w:object>
       </w:r>
       <w:r>
@@ -13115,10 +13148,10 @@
           <w:position w:val="-28"/>
         </w:rPr>
         <w:object w:dxaOrig="5120" w:dyaOrig="680">
-          <v:shape id="_x0000_i1184" type="#_x0000_t75" style="width:256.15pt;height:34.45pt" o:ole="">
+          <v:shape id="_x0000_i1248" type="#_x0000_t75" style="width:256.5pt;height:34.5pt" o:ole="">
             <v:imagedata r:id="rId406" o:title=""/>
           </v:shape>
-          <o:OLEObject Type="Embed" ProgID="Equation.DSMT4" ShapeID="_x0000_i1184" DrawAspect="Content" ObjectID="_1405855953" r:id="rId407"/>
+          <o:OLEObject Type="Embed" ProgID="Equation.DSMT4" ShapeID="_x0000_i1248" DrawAspect="Content" ObjectID="_1405865936" r:id="rId407"/>
         </w:object>
       </w:r>
       <w:r>
@@ -13219,10 +13252,10 @@
           <w:position w:val="-100"/>
         </w:rPr>
         <w:object w:dxaOrig="6700" w:dyaOrig="2120">
-          <v:shape id="_x0000_i1302" type="#_x0000_t75" style="width:334.95pt;height:106.45pt" o:ole="">
+          <v:shape id="_x0000_i1249" type="#_x0000_t75" style="width:335.25pt;height:106.5pt" o:ole="">
             <v:imagedata r:id="rId408" o:title=""/>
           </v:shape>
-          <o:OLEObject Type="Embed" ProgID="Equation.DSMT4" ShapeID="_x0000_i1302" DrawAspect="Content" ObjectID="_1405855954" r:id="rId409"/>
+          <o:OLEObject Type="Embed" ProgID="Equation.DSMT4" ShapeID="_x0000_i1249" DrawAspect="Content" ObjectID="_1405865937" r:id="rId409"/>
         </w:object>
       </w:r>
       <w:r>
@@ -13295,10 +13328,10 @@
           <w:position w:val="-64"/>
         </w:rPr>
         <w:object w:dxaOrig="8980" w:dyaOrig="1400">
-          <v:shape id="_x0000_i1303" type="#_x0000_t75" style="width:449.2pt;height:69.9pt" o:ole="">
+          <v:shape id="_x0000_i1250" type="#_x0000_t75" style="width:449.25pt;height:69.75pt" o:ole="">
             <v:imagedata r:id="rId410" o:title=""/>
           </v:shape>
-          <o:OLEObject Type="Embed" ProgID="Equation.DSMT4" ShapeID="_x0000_i1303" DrawAspect="Content" ObjectID="_1405855955" r:id="rId411"/>
+          <o:OLEObject Type="Embed" ProgID="Equation.DSMT4" ShapeID="_x0000_i1250" DrawAspect="Content" ObjectID="_1405865938" r:id="rId411"/>
         </w:object>
       </w:r>
       <w:r>
@@ -13401,10 +13434,10 @@
           <w:position w:val="-134"/>
         </w:rPr>
         <w:object w:dxaOrig="8280" w:dyaOrig="2799">
-          <v:shape id="_x0000_i1185" type="#_x0000_t75" style="width:414.8pt;height:140.85pt" o:ole="">
+          <v:shape id="_x0000_i1251" type="#_x0000_t75" style="width:414.75pt;height:141pt" o:ole="">
             <v:imagedata r:id="rId412" o:title=""/>
           </v:shape>
-          <o:OLEObject Type="Embed" ProgID="Equation.DSMT4" ShapeID="_x0000_i1185" DrawAspect="Content" ObjectID="_1405855956" r:id="rId413"/>
+          <o:OLEObject Type="Embed" ProgID="Equation.DSMT4" ShapeID="_x0000_i1251" DrawAspect="Content" ObjectID="_1405865939" r:id="rId413"/>
         </w:object>
       </w:r>
       <w:r>
@@ -13518,10 +13551,10 @@
           <w:position w:val="-4"/>
         </w:rPr>
         <w:object w:dxaOrig="180" w:dyaOrig="260">
-          <v:shape id="_x0000_i1186" type="#_x0000_t75" style="width:8.85pt;height:12.5pt" o:ole="">
+          <v:shape id="_x0000_i1252" type="#_x0000_t75" style="width:9pt;height:12.75pt" o:ole="">
             <v:imagedata r:id="rId414" o:title=""/>
           </v:shape>
-          <o:OLEObject Type="Embed" ProgID="Equation.DSMT4" ShapeID="_x0000_i1186" DrawAspect="Content" ObjectID="_1405855957" r:id="rId415"/>
+          <o:OLEObject Type="Embed" ProgID="Equation.DSMT4" ShapeID="_x0000_i1252" DrawAspect="Content" ObjectID="_1405865940" r:id="rId415"/>
         </w:object>
       </w:r>
       <w:r>
@@ -13561,10 +13594,10 @@
           <w:position w:val="-62"/>
         </w:rPr>
         <w:object w:dxaOrig="6740" w:dyaOrig="1359">
-          <v:shape id="_x0000_i1187" type="#_x0000_t75" style="width:336.5pt;height:68.85pt" o:ole="">
+          <v:shape id="_x0000_i1253" type="#_x0000_t75" style="width:336.75pt;height:69pt" o:ole="">
             <v:imagedata r:id="rId416" o:title=""/>
           </v:shape>
-          <o:OLEObject Type="Embed" ProgID="Equation.DSMT4" ShapeID="_x0000_i1187" DrawAspect="Content" ObjectID="_1405855958" r:id="rId417"/>
+          <o:OLEObject Type="Embed" ProgID="Equation.DSMT4" ShapeID="_x0000_i1253" DrawAspect="Content" ObjectID="_1405865941" r:id="rId417"/>
         </w:object>
       </w:r>
       <w:r>
@@ -13580,10 +13613,10 @@
           <w:position w:val="-4"/>
         </w:rPr>
         <w:object w:dxaOrig="180" w:dyaOrig="260">
-          <v:shape id="_x0000_i1188" type="#_x0000_t75" style="width:8.85pt;height:12.5pt" o:ole="">
+          <v:shape id="_x0000_i1254" type="#_x0000_t75" style="width:9pt;height:12.75pt" o:ole="">
             <v:imagedata r:id="rId418" o:title=""/>
           </v:shape>
-          <o:OLEObject Type="Embed" ProgID="Equation.DSMT4" ShapeID="_x0000_i1188" DrawAspect="Content" ObjectID="_1405855959" r:id="rId419"/>
+          <o:OLEObject Type="Embed" ProgID="Equation.DSMT4" ShapeID="_x0000_i1254" DrawAspect="Content" ObjectID="_1405865942" r:id="rId419"/>
         </w:object>
       </w:r>
       <w:r>
@@ -13687,10 +13720,10 @@
           <w:position w:val="-88"/>
         </w:rPr>
         <w:object w:dxaOrig="5420" w:dyaOrig="1880">
-          <v:shape id="_x0000_i1304" type="#_x0000_t75" style="width:271.3pt;height:94.95pt" o:ole="">
+          <v:shape id="_x0000_i1255" type="#_x0000_t75" style="width:271.5pt;height:95.25pt" o:ole="">
             <v:imagedata r:id="rId420" o:title=""/>
           </v:shape>
-          <o:OLEObject Type="Embed" ProgID="Equation.DSMT4" ShapeID="_x0000_i1304" DrawAspect="Content" ObjectID="_1405855960" r:id="rId421"/>
+          <o:OLEObject Type="Embed" ProgID="Equation.DSMT4" ShapeID="_x0000_i1255" DrawAspect="Content" ObjectID="_1405865943" r:id="rId421"/>
         </w:object>
       </w:r>
       <w:r>
@@ -13765,10 +13798,10 @@
           <w:position w:val="-12"/>
         </w:rPr>
         <w:object w:dxaOrig="1640" w:dyaOrig="380">
-          <v:shape id="_x0000_i1307" type="#_x0000_t75" style="width:81.9pt;height:17.75pt" o:ole="">
+          <v:shape id="_x0000_i1256" type="#_x0000_t75" style="width:81.75pt;height:18pt" o:ole="">
             <v:imagedata r:id="rId422" o:title=""/>
           </v:shape>
-          <o:OLEObject Type="Embed" ProgID="Equation.DSMT4" ShapeID="_x0000_i1307" DrawAspect="Content" ObjectID="_1405855961" r:id="rId423"/>
+          <o:OLEObject Type="Embed" ProgID="Equation.DSMT4" ShapeID="_x0000_i1256" DrawAspect="Content" ObjectID="_1405865944" r:id="rId423"/>
         </w:object>
       </w:r>
       <w:r>
@@ -13839,10 +13872,10 @@
           <w:position w:val="-188"/>
         </w:rPr>
         <w:object w:dxaOrig="5460" w:dyaOrig="3820">
-          <v:shape id="_x0000_i1305" type="#_x0000_t75" style="width:272.85pt;height:189.9pt" o:ole="">
+          <v:shape id="_x0000_i1257" type="#_x0000_t75" style="width:273pt;height:189.75pt" o:ole="">
             <v:imagedata r:id="rId424" o:title=""/>
           </v:shape>
-          <o:OLEObject Type="Embed" ProgID="Equation.DSMT4" ShapeID="_x0000_i1305" DrawAspect="Content" ObjectID="_1405855962" r:id="rId425"/>
+          <o:OLEObject Type="Embed" ProgID="Equation.DSMT4" ShapeID="_x0000_i1257" DrawAspect="Content" ObjectID="_1405865945" r:id="rId425"/>
         </w:object>
       </w:r>
       <w:r>
@@ -13929,10 +13962,10 @@
           <w:position w:val="-12"/>
         </w:rPr>
         <w:object w:dxaOrig="560" w:dyaOrig="360">
-          <v:shape id="_x0000_i1189" type="#_x0000_t75" style="width:28.7pt;height:18.25pt" o:ole="">
+          <v:shape id="_x0000_i1258" type="#_x0000_t75" style="width:28.5pt;height:18pt" o:ole="">
             <v:imagedata r:id="rId426" o:title=""/>
           </v:shape>
-          <o:OLEObject Type="Embed" ProgID="Equation.DSMT4" ShapeID="_x0000_i1189" DrawAspect="Content" ObjectID="_1405855963" r:id="rId427"/>
+          <o:OLEObject Type="Embed" ProgID="Equation.DSMT4" ShapeID="_x0000_i1258" DrawAspect="Content" ObjectID="_1405865946" r:id="rId427"/>
         </w:object>
       </w:r>
       <w:r>
@@ -13949,10 +13982,10 @@
           <w:position w:val="-4"/>
         </w:rPr>
         <w:object w:dxaOrig="180" w:dyaOrig="260">
-          <v:shape id="_x0000_i1190" type="#_x0000_t75" style="width:8.85pt;height:12.5pt" o:ole="">
+          <v:shape id="_x0000_i1259" type="#_x0000_t75" style="width:9pt;height:12.75pt" o:ole="">
             <v:imagedata r:id="rId428" o:title=""/>
           </v:shape>
-          <o:OLEObject Type="Embed" ProgID="Equation.DSMT4" ShapeID="_x0000_i1190" DrawAspect="Content" ObjectID="_1405855964" r:id="rId429"/>
+          <o:OLEObject Type="Embed" ProgID="Equation.DSMT4" ShapeID="_x0000_i1259" DrawAspect="Content" ObjectID="_1405865947" r:id="rId429"/>
         </w:object>
       </w:r>
       <w:r>
@@ -13969,10 +14002,10 @@
           <w:position w:val="-14"/>
         </w:rPr>
         <w:object w:dxaOrig="1200" w:dyaOrig="380">
-          <v:shape id="_x0000_i1191" type="#_x0000_t75" style="width:60pt;height:18.25pt" o:ole="">
+          <v:shape id="_x0000_i1260" type="#_x0000_t75" style="width:60pt;height:18pt" o:ole="">
             <v:imagedata r:id="rId430" o:title=""/>
           </v:shape>
-          <o:OLEObject Type="Embed" ProgID="Equation.DSMT4" ShapeID="_x0000_i1191" DrawAspect="Content" ObjectID="_1405855965" r:id="rId431"/>
+          <o:OLEObject Type="Embed" ProgID="Equation.DSMT4" ShapeID="_x0000_i1260" DrawAspect="Content" ObjectID="_1405865948" r:id="rId431"/>
         </w:object>
       </w:r>
       <w:r>
@@ -13983,10 +14016,10 @@
           <w:position w:val="-14"/>
         </w:rPr>
         <w:object w:dxaOrig="1180" w:dyaOrig="380">
-          <v:shape id="_x0000_i1192" type="#_x0000_t75" style="width:59.5pt;height:18.25pt" o:ole="">
+          <v:shape id="_x0000_i1261" type="#_x0000_t75" style="width:59.25pt;height:18pt" o:ole="">
             <v:imagedata r:id="rId432" o:title=""/>
           </v:shape>
-          <o:OLEObject Type="Embed" ProgID="Equation.DSMT4" ShapeID="_x0000_i1192" DrawAspect="Content" ObjectID="_1405855966" r:id="rId433"/>
+          <o:OLEObject Type="Embed" ProgID="Equation.DSMT4" ShapeID="_x0000_i1261" DrawAspect="Content" ObjectID="_1405865949" r:id="rId433"/>
         </w:object>
       </w:r>
       <w:r>
@@ -14005,10 +14038,10 @@
           <w:position w:val="-50"/>
         </w:rPr>
         <w:object w:dxaOrig="3580" w:dyaOrig="1100">
-          <v:shape id="_x0000_i1193" type="#_x0000_t75" style="width:178.45pt;height:54.8pt" o:ole="">
+          <v:shape id="_x0000_i1262" type="#_x0000_t75" style="width:178.5pt;height:54.75pt" o:ole="">
             <v:imagedata r:id="rId434" o:title=""/>
           </v:shape>
-          <o:OLEObject Type="Embed" ProgID="Equation.DSMT4" ShapeID="_x0000_i1193" DrawAspect="Content" ObjectID="_1405855967" r:id="rId435"/>
+          <o:OLEObject Type="Embed" ProgID="Equation.DSMT4" ShapeID="_x0000_i1262" DrawAspect="Content" ObjectID="_1405865950" r:id="rId435"/>
         </w:object>
       </w:r>
       <w:r>
@@ -14121,10 +14154,10 @@
           <w:position w:val="-50"/>
         </w:rPr>
         <w:object w:dxaOrig="1960" w:dyaOrig="1120">
-          <v:shape id="_x0000_i1306" type="#_x0000_t75" style="width:98.1pt;height:56.85pt" o:ole="">
+          <v:shape id="_x0000_i1263" type="#_x0000_t75" style="width:98.25pt;height:57pt" o:ole="">
             <v:imagedata r:id="rId436" o:title=""/>
           </v:shape>
-          <o:OLEObject Type="Embed" ProgID="Equation.DSMT4" ShapeID="_x0000_i1306" DrawAspect="Content" ObjectID="_1405855968" r:id="rId437"/>
+          <o:OLEObject Type="Embed" ProgID="Equation.DSMT4" ShapeID="_x0000_i1263" DrawAspect="Content" ObjectID="_1405865951" r:id="rId437"/>
         </w:object>
       </w:r>
       <w:r>
@@ -14188,10 +14221,10 @@
           <w:position w:val="-50"/>
         </w:rPr>
         <w:object w:dxaOrig="3580" w:dyaOrig="1100">
-          <v:shape id="_x0000_i1194" type="#_x0000_t75" style="width:179.5pt;height:54.8pt" o:ole="">
+          <v:shape id="_x0000_i1264" type="#_x0000_t75" style="width:179.25pt;height:54.75pt" o:ole="">
             <v:imagedata r:id="rId438" o:title=""/>
           </v:shape>
-          <o:OLEObject Type="Embed" ProgID="Equation.DSMT4" ShapeID="_x0000_i1194" DrawAspect="Content" ObjectID="_1405855969" r:id="rId439"/>
+          <o:OLEObject Type="Embed" ProgID="Equation.DSMT4" ShapeID="_x0000_i1264" DrawAspect="Content" ObjectID="_1405865952" r:id="rId439"/>
         </w:object>
       </w:r>
       <w:r>
@@ -14255,10 +14288,10 @@
           <w:position w:val="-50"/>
         </w:rPr>
         <w:object w:dxaOrig="9000" w:dyaOrig="1120">
-          <v:shape id="_x0000_i1308" type="#_x0000_t75" style="width:450.25pt;height:56.85pt" o:ole="">
+          <v:shape id="_x0000_i1265" type="#_x0000_t75" style="width:450.75pt;height:57pt" o:ole="">
             <v:imagedata r:id="rId440" o:title=""/>
           </v:shape>
-          <o:OLEObject Type="Embed" ProgID="Equation.DSMT4" ShapeID="_x0000_i1308" DrawAspect="Content" ObjectID="_1405855970" r:id="rId441"/>
+          <o:OLEObject Type="Embed" ProgID="Equation.DSMT4" ShapeID="_x0000_i1265" DrawAspect="Content" ObjectID="_1405865953" r:id="rId441"/>
         </w:object>
       </w:r>
       <w:r>
@@ -14320,10 +14353,10 @@
           <w:position w:val="-78"/>
         </w:rPr>
         <w:object w:dxaOrig="3879" w:dyaOrig="1680">
-          <v:shape id="_x0000_i1195" type="#_x0000_t75" style="width:195.15pt;height:84pt" o:ole="">
+          <v:shape id="_x0000_i1266" type="#_x0000_t75" style="width:195pt;height:84pt" o:ole="">
             <v:imagedata r:id="rId442" o:title=""/>
           </v:shape>
-          <o:OLEObject Type="Embed" ProgID="Equation.DSMT4" ShapeID="_x0000_i1195" DrawAspect="Content" ObjectID="_1405855971" r:id="rId443"/>
+          <o:OLEObject Type="Embed" ProgID="Equation.DSMT4" ShapeID="_x0000_i1266" DrawAspect="Content" ObjectID="_1405865954" r:id="rId443"/>
         </w:object>
       </w:r>
       <w:r>
@@ -14523,10 +14556,10 @@
           <w:lang w:val="en-GB"/>
         </w:rPr>
         <w:object w:dxaOrig="1460" w:dyaOrig="380">
-          <v:shape id="_x0000_i1309" type="#_x0000_t75" style="width:72.5pt;height:19.3pt" o:ole="">
+          <v:shape id="_x0000_i1267" type="#_x0000_t75" style="width:72.75pt;height:19.5pt" o:ole="">
             <v:imagedata r:id="rId444" o:title=""/>
           </v:shape>
-          <o:OLEObject Type="Embed" ProgID="Equation.DSMT4" ShapeID="_x0000_i1309" DrawAspect="Content" ObjectID="_1405855972" r:id="rId445"/>
+          <o:OLEObject Type="Embed" ProgID="Equation.DSMT4" ShapeID="_x0000_i1267" DrawAspect="Content" ObjectID="_1405865955" r:id="rId445"/>
         </w:object>
       </w:r>
       <w:r>
@@ -14540,10 +14573,10 @@
           <w:position w:val="-12"/>
         </w:rPr>
         <w:object w:dxaOrig="1640" w:dyaOrig="380">
-          <v:shape id="_x0000_i1310" type="#_x0000_t75" style="width:81.9pt;height:17.75pt" o:ole="">
+          <v:shape id="_x0000_i1268" type="#_x0000_t75" style="width:81.75pt;height:18pt" o:ole="">
             <v:imagedata r:id="rId446" o:title=""/>
           </v:shape>
-          <o:OLEObject Type="Embed" ProgID="Equation.DSMT4" ShapeID="_x0000_i1310" DrawAspect="Content" ObjectID="_1405855973" r:id="rId447"/>
+          <o:OLEObject Type="Embed" ProgID="Equation.DSMT4" ShapeID="_x0000_i1268" DrawAspect="Content" ObjectID="_1405865956" r:id="rId447"/>
         </w:object>
       </w:r>
       <w:r>
@@ -14760,10 +14793,10 @@
                 <w:lang w:val="en-GB"/>
               </w:rPr>
               <w:object w:dxaOrig="1340" w:dyaOrig="400">
-                <v:shape id="_x0000_i1311" type="#_x0000_t75" style="width:66.8pt;height:19.3pt" o:ole="">
+                <v:shape id="_x0000_i1269" type="#_x0000_t75" style="width:66.75pt;height:19.5pt" o:ole="">
                   <v:imagedata r:id="rId448" o:title=""/>
                 </v:shape>
-                <o:OLEObject Type="Embed" ProgID="Equation.DSMT4" ShapeID="_x0000_i1311" DrawAspect="Content" ObjectID="_1405855974" r:id="rId449"/>
+                <o:OLEObject Type="Embed" ProgID="Equation.DSMT4" ShapeID="_x0000_i1269" DrawAspect="Content" ObjectID="_1405865957" r:id="rId449"/>
               </w:object>
             </w:r>
           </w:p>
@@ -14812,10 +14845,10 @@
                 <w:position w:val="-12"/>
               </w:rPr>
               <w:object w:dxaOrig="1440" w:dyaOrig="380">
-                <v:shape id="_x0000_i1312" type="#_x0000_t75" style="width:72.5pt;height:19.3pt" o:ole="">
+                <v:shape id="_x0000_i1270" type="#_x0000_t75" style="width:72.75pt;height:19.5pt" o:ole="">
                   <v:imagedata r:id="rId450" o:title=""/>
                 </v:shape>
-                <o:OLEObject Type="Embed" ProgID="Equation.DSMT4" ShapeID="_x0000_i1312" DrawAspect="Content" ObjectID="_1405855975" r:id="rId451"/>
+                <o:OLEObject Type="Embed" ProgID="Equation.DSMT4" ShapeID="_x0000_i1270" DrawAspect="Content" ObjectID="_1405865958" r:id="rId451"/>
               </w:object>
             </w:r>
           </w:p>
@@ -14872,10 +14905,10 @@
                 <w:position w:val="-10"/>
               </w:rPr>
               <w:object w:dxaOrig="820" w:dyaOrig="320">
-                <v:shape id="_x0000_i1196" type="#_x0000_t75" style="width:41.2pt;height:15.15pt" o:ole="">
+                <v:shape id="_x0000_i1271" type="#_x0000_t75" style="width:41.25pt;height:15pt" o:ole="">
                   <v:imagedata r:id="rId452" o:title=""/>
                 </v:shape>
-                <o:OLEObject Type="Embed" ProgID="Equation.DSMT4" ShapeID="_x0000_i1196" DrawAspect="Content" ObjectID="_1405855976" r:id="rId453"/>
+                <o:OLEObject Type="Embed" ProgID="Equation.DSMT4" ShapeID="_x0000_i1271" DrawAspect="Content" ObjectID="_1405865959" r:id="rId453"/>
               </w:object>
             </w:r>
           </w:p>
@@ -14948,10 +14981,10 @@
                 <w:position w:val="-10"/>
               </w:rPr>
               <w:object w:dxaOrig="1280" w:dyaOrig="360">
-                <v:shape id="_x0000_i1313" type="#_x0000_t75" style="width:64.15pt;height:17.2pt" o:ole="">
+                <v:shape id="_x0000_i1272" type="#_x0000_t75" style="width:64.5pt;height:17.25pt" o:ole="">
                   <v:imagedata r:id="rId454" o:title=""/>
                 </v:shape>
-                <o:OLEObject Type="Embed" ProgID="Equation.DSMT4" ShapeID="_x0000_i1313" DrawAspect="Content" ObjectID="_1405855977" r:id="rId455"/>
+                <o:OLEObject Type="Embed" ProgID="Equation.DSMT4" ShapeID="_x0000_i1272" DrawAspect="Content" ObjectID="_1405865960" r:id="rId455"/>
               </w:object>
             </w:r>
           </w:p>
@@ -15285,10 +15318,10 @@
           <w:position w:val="-6"/>
         </w:rPr>
         <w:object w:dxaOrig="260" w:dyaOrig="220">
-          <v:shape id="_x0000_i1315" type="#_x0000_t75" style="width:13.05pt;height:10.95pt" o:ole="">
+          <v:shape id="_x0000_i1273" type="#_x0000_t75" style="width:12.75pt;height:11.25pt" o:ole="">
             <v:imagedata r:id="rId456" o:title=""/>
           </v:shape>
-          <o:OLEObject Type="Embed" ProgID="Equation.DSMT4" ShapeID="_x0000_i1315" DrawAspect="Content" ObjectID="_1405855978" r:id="rId457"/>
+          <o:OLEObject Type="Embed" ProgID="Equation.DSMT4" ShapeID="_x0000_i1273" DrawAspect="Content" ObjectID="_1405865961" r:id="rId457"/>
         </w:object>
       </w:r>
       <w:r>
@@ -15299,10 +15332,10 @@
           <w:position w:val="-10"/>
         </w:rPr>
         <w:object w:dxaOrig="220" w:dyaOrig="260">
-          <v:shape id="_x0000_i1197" type="#_x0000_t75" style="width:11.5pt;height:12.5pt" o:ole="">
+          <v:shape id="_x0000_i1274" type="#_x0000_t75" style="width:11.25pt;height:12.75pt" o:ole="">
             <v:imagedata r:id="rId458" o:title=""/>
           </v:shape>
-          <o:OLEObject Type="Embed" ProgID="Equation.DSMT4" ShapeID="_x0000_i1197" DrawAspect="Content" ObjectID="_1405855979" r:id="rId459"/>
+          <o:OLEObject Type="Embed" ProgID="Equation.DSMT4" ShapeID="_x0000_i1274" DrawAspect="Content" ObjectID="_1405865962" r:id="rId459"/>
         </w:object>
       </w:r>
       <w:r>
@@ -15327,10 +15360,10 @@
           <w:position w:val="-50"/>
         </w:rPr>
         <w:object w:dxaOrig="1160" w:dyaOrig="1120">
-          <v:shape id="_x0000_i1314" type="#_x0000_t75" style="width:57.9pt;height:56.85pt" o:ole="">
+          <v:shape id="_x0000_i1275" type="#_x0000_t75" style="width:57.75pt;height:57pt" o:ole="">
             <v:imagedata r:id="rId460" o:title=""/>
           </v:shape>
-          <o:OLEObject Type="Embed" ProgID="Equation.DSMT4" ShapeID="_x0000_i1314" DrawAspect="Content" ObjectID="_1405855980" r:id="rId461"/>
+          <o:OLEObject Type="Embed" ProgID="Equation.DSMT4" ShapeID="_x0000_i1275" DrawAspect="Content" ObjectID="_1405865963" r:id="rId461"/>
         </w:object>
       </w:r>
       <w:r>
@@ -15439,10 +15472,10 @@
           <w:position w:val="-12"/>
         </w:rPr>
         <w:object w:dxaOrig="320" w:dyaOrig="380">
-          <v:shape id="_x0000_i1198" type="#_x0000_t75" style="width:15.15pt;height:18.25pt" o:ole="">
+          <v:shape id="_x0000_i1276" type="#_x0000_t75" style="width:15pt;height:18pt" o:ole="">
             <v:imagedata r:id="rId462" o:title=""/>
           </v:shape>
-          <o:OLEObject Type="Embed" ProgID="Equation.DSMT4" ShapeID="_x0000_i1198" DrawAspect="Content" ObjectID="_1405855981" r:id="rId463"/>
+          <o:OLEObject Type="Embed" ProgID="Equation.DSMT4" ShapeID="_x0000_i1276" DrawAspect="Content" ObjectID="_1405865964" r:id="rId463"/>
         </w:object>
       </w:r>
       <w:r>
@@ -15464,10 +15497,10 @@
           <w:position w:val="-50"/>
         </w:rPr>
         <w:object w:dxaOrig="3240" w:dyaOrig="1120">
-          <v:shape id="_x0000_i1316" type="#_x0000_t75" style="width:161.75pt;height:56.85pt" o:ole="">
+          <v:shape id="_x0000_i1277" type="#_x0000_t75" style="width:162pt;height:57pt" o:ole="">
             <v:imagedata r:id="rId464" o:title=""/>
           </v:shape>
-          <o:OLEObject Type="Embed" ProgID="Equation.DSMT4" ShapeID="_x0000_i1316" DrawAspect="Content" ObjectID="_1405855982" r:id="rId465"/>
+          <o:OLEObject Type="Embed" ProgID="Equation.DSMT4" ShapeID="_x0000_i1277" DrawAspect="Content" ObjectID="_1405865965" r:id="rId465"/>
         </w:object>
       </w:r>
       <w:r>
@@ -15529,10 +15562,10 @@
           <w:position w:val="-10"/>
         </w:rPr>
         <w:object w:dxaOrig="360" w:dyaOrig="320">
-          <v:shape id="_x0000_i1199" type="#_x0000_t75" style="width:17.75pt;height:16.15pt" o:ole="">
+          <v:shape id="_x0000_i1278" type="#_x0000_t75" style="width:18pt;height:16.5pt" o:ole="">
             <v:imagedata r:id="rId466" o:title=""/>
           </v:shape>
-          <o:OLEObject Type="Embed" ProgID="Equation.DSMT4" ShapeID="_x0000_i1199" DrawAspect="Content" ObjectID="_1405855983" r:id="rId467"/>
+          <o:OLEObject Type="Embed" ProgID="Equation.DSMT4" ShapeID="_x0000_i1278" DrawAspect="Content" ObjectID="_1405865966" r:id="rId467"/>
         </w:object>
       </w:r>
       <w:r>
@@ -15554,10 +15587,10 @@
           <w:position w:val="-14"/>
         </w:rPr>
         <w:object w:dxaOrig="1480" w:dyaOrig="400">
-          <v:shape id="_x0000_i1317" type="#_x0000_t75" style="width:74.6pt;height:19.85pt" o:ole="">
+          <v:shape id="_x0000_i1279" type="#_x0000_t75" style="width:74.25pt;height:19.5pt" o:ole="">
             <v:imagedata r:id="rId468" o:title=""/>
           </v:shape>
-          <o:OLEObject Type="Embed" ProgID="Equation.DSMT4" ShapeID="_x0000_i1317" DrawAspect="Content" ObjectID="_1405855984" r:id="rId469"/>
+          <o:OLEObject Type="Embed" ProgID="Equation.DSMT4" ShapeID="_x0000_i1279" DrawAspect="Content" ObjectID="_1405865967" r:id="rId469"/>
         </w:object>
       </w:r>
       <w:r>
@@ -15718,10 +15751,10 @@
           <w:position w:val="-12"/>
         </w:rPr>
         <w:object w:dxaOrig="340" w:dyaOrig="380">
-          <v:shape id="_x0000_i1318" type="#_x0000_t75" style="width:17.2pt;height:19.3pt" o:ole="">
+          <v:shape id="_x0000_i1280" type="#_x0000_t75" style="width:17.25pt;height:19.5pt" o:ole="">
             <v:imagedata r:id="rId470" o:title=""/>
           </v:shape>
-          <o:OLEObject Type="Embed" ProgID="Equation.DSMT4" ShapeID="_x0000_i1318" DrawAspect="Content" ObjectID="_1405855985" r:id="rId471"/>
+          <o:OLEObject Type="Embed" ProgID="Equation.DSMT4" ShapeID="_x0000_i1280" DrawAspect="Content" ObjectID="_1405865968" r:id="rId471"/>
         </w:object>
       </w:r>
       <w:r>
@@ -15762,10 +15795,10 @@
           <w:position w:val="-12"/>
         </w:rPr>
         <w:object w:dxaOrig="260" w:dyaOrig="360">
-          <v:shape id="_x0000_i1200" type="#_x0000_t75" style="width:12.5pt;height:18.25pt" o:ole="">
+          <v:shape id="_x0000_i1281" type="#_x0000_t75" style="width:12.75pt;height:18pt" o:ole="">
             <v:imagedata r:id="rId472" o:title=""/>
           </v:shape>
-          <o:OLEObject Type="Embed" ProgID="Equation.DSMT4" ShapeID="_x0000_i1200" DrawAspect="Content" ObjectID="_1405855986" r:id="rId473"/>
+          <o:OLEObject Type="Embed" ProgID="Equation.DSMT4" ShapeID="_x0000_i1281" DrawAspect="Content" ObjectID="_1405865969" r:id="rId473"/>
         </w:object>
       </w:r>
       <w:r>
@@ -15788,10 +15821,10 @@
           <w:position w:val="-12"/>
         </w:rPr>
         <w:object w:dxaOrig="340" w:dyaOrig="380">
-          <v:shape id="_x0000_i1319" type="#_x0000_t75" style="width:17.2pt;height:19.3pt" o:ole="">
+          <v:shape id="_x0000_i1282" type="#_x0000_t75" style="width:17.25pt;height:19.5pt" o:ole="">
             <v:imagedata r:id="rId470" o:title=""/>
           </v:shape>
-          <o:OLEObject Type="Embed" ProgID="Equation.DSMT4" ShapeID="_x0000_i1319" DrawAspect="Content" ObjectID="_1405855987" r:id="rId474"/>
+          <o:OLEObject Type="Embed" ProgID="Equation.DSMT4" ShapeID="_x0000_i1282" DrawAspect="Content" ObjectID="_1405865970" r:id="rId474"/>
         </w:object>
       </w:r>
       <w:r>
@@ -15934,10 +15967,10 @@
           <w:position w:val="-12"/>
         </w:rPr>
         <w:object w:dxaOrig="340" w:dyaOrig="380">
-          <v:shape id="_x0000_i1320" type="#_x0000_t75" style="width:17.2pt;height:19.3pt" o:ole="">
+          <v:shape id="_x0000_i1283" type="#_x0000_t75" style="width:17.25pt;height:19.5pt" o:ole="">
             <v:imagedata r:id="rId470" o:title=""/>
           </v:shape>
-          <o:OLEObject Type="Embed" ProgID="Equation.DSMT4" ShapeID="_x0000_i1320" DrawAspect="Content" ObjectID="_1405855988" r:id="rId475"/>
+          <o:OLEObject Type="Embed" ProgID="Equation.DSMT4" ShapeID="_x0000_i1283" DrawAspect="Content" ObjectID="_1405865971" r:id="rId475"/>
         </w:object>
       </w:r>
       <w:r>
@@ -15980,10 +16013,10 @@
           <w:position w:val="-12"/>
         </w:rPr>
         <w:object w:dxaOrig="340" w:dyaOrig="380">
-          <v:shape id="_x0000_i1321" type="#_x0000_t75" style="width:17.2pt;height:19.3pt" o:ole="">
+          <v:shape id="_x0000_i1284" type="#_x0000_t75" style="width:17.25pt;height:19.5pt" o:ole="">
             <v:imagedata r:id="rId470" o:title=""/>
           </v:shape>
-          <o:OLEObject Type="Embed" ProgID="Equation.DSMT4" ShapeID="_x0000_i1321" DrawAspect="Content" ObjectID="_1405855989" r:id="rId476"/>
+          <o:OLEObject Type="Embed" ProgID="Equation.DSMT4" ShapeID="_x0000_i1284" DrawAspect="Content" ObjectID="_1405865972" r:id="rId476"/>
         </w:object>
       </w:r>
       <w:r>
@@ -16067,10 +16100,10 @@
           <w:position w:val="-12"/>
         </w:rPr>
         <w:object w:dxaOrig="360" w:dyaOrig="360">
-          <v:shape id="_x0000_i1201" type="#_x0000_t75" style="width:18.25pt;height:18.25pt" o:ole="">
+          <v:shape id="_x0000_i1285" type="#_x0000_t75" style="width:18pt;height:18pt" o:ole="">
             <v:imagedata r:id="rId477" o:title=""/>
           </v:shape>
-          <o:OLEObject Type="Embed" ProgID="Equation.DSMT4" ShapeID="_x0000_i1201" DrawAspect="Content" ObjectID="_1405855990" r:id="rId478"/>
+          <o:OLEObject Type="Embed" ProgID="Equation.DSMT4" ShapeID="_x0000_i1285" DrawAspect="Content" ObjectID="_1405865973" r:id="rId478"/>
         </w:object>
       </w:r>
       <w:r>
@@ -16081,10 +16114,10 @@
           <w:position w:val="-12"/>
         </w:rPr>
         <w:object w:dxaOrig="260" w:dyaOrig="360">
-          <v:shape id="_x0000_i1202" type="#_x0000_t75" style="width:12.5pt;height:18.25pt" o:ole="">
+          <v:shape id="_x0000_i1286" type="#_x0000_t75" style="width:12.75pt;height:18pt" o:ole="">
             <v:imagedata r:id="rId472" o:title=""/>
           </v:shape>
-          <o:OLEObject Type="Embed" ProgID="Equation.DSMT4" ShapeID="_x0000_i1202" DrawAspect="Content" ObjectID="_1405855991" r:id="rId479"/>
+          <o:OLEObject Type="Embed" ProgID="Equation.DSMT4" ShapeID="_x0000_i1286" DrawAspect="Content" ObjectID="_1405865974" r:id="rId479"/>
         </w:object>
       </w:r>
       <w:r>
@@ -16095,10 +16128,10 @@
           <w:position w:val="-4"/>
         </w:rPr>
         <w:object w:dxaOrig="220" w:dyaOrig="260">
-          <v:shape id="_x0000_i1203" type="#_x0000_t75" style="width:11.5pt;height:12.5pt" o:ole="">
+          <v:shape id="_x0000_i1287" type="#_x0000_t75" style="width:11.25pt;height:12.75pt" o:ole="">
             <v:imagedata r:id="rId480" o:title=""/>
           </v:shape>
-          <o:OLEObject Type="Embed" ProgID="Equation.DSMT4" ShapeID="_x0000_i1203" DrawAspect="Content" ObjectID="_1405855992" r:id="rId481"/>
+          <o:OLEObject Type="Embed" ProgID="Equation.DSMT4" ShapeID="_x0000_i1287" DrawAspect="Content" ObjectID="_1405865975" r:id="rId481"/>
         </w:object>
       </w:r>
       <w:r>
@@ -16109,10 +16142,10 @@
           <w:position w:val="-12"/>
         </w:rPr>
         <w:object w:dxaOrig="260" w:dyaOrig="360">
-          <v:shape id="_x0000_i1204" type="#_x0000_t75" style="width:12.5pt;height:18.25pt" o:ole="">
+          <v:shape id="_x0000_i1288" type="#_x0000_t75" style="width:12.75pt;height:18pt" o:ole="">
             <v:imagedata r:id="rId472" o:title=""/>
           </v:shape>
-          <o:OLEObject Type="Embed" ProgID="Equation.DSMT4" ShapeID="_x0000_i1204" DrawAspect="Content" ObjectID="_1405855993" r:id="rId482"/>
+          <o:OLEObject Type="Embed" ProgID="Equation.DSMT4" ShapeID="_x0000_i1288" DrawAspect="Content" ObjectID="_1405865976" r:id="rId482"/>
         </w:object>
       </w:r>
       <w:r>
@@ -16123,10 +16156,10 @@
           <w:position w:val="-12"/>
         </w:rPr>
         <w:object w:dxaOrig="300" w:dyaOrig="360">
-          <v:shape id="_x0000_i1205" type="#_x0000_t75" style="width:15.15pt;height:18.25pt" o:ole="">
+          <v:shape id="_x0000_i1289" type="#_x0000_t75" style="width:15pt;height:18pt" o:ole="">
             <v:imagedata r:id="rId483" o:title=""/>
           </v:shape>
-          <o:OLEObject Type="Embed" ProgID="Equation.DSMT4" ShapeID="_x0000_i1205" DrawAspect="Content" ObjectID="_1405855994" r:id="rId484"/>
+          <o:OLEObject Type="Embed" ProgID="Equation.DSMT4" ShapeID="_x0000_i1289" DrawAspect="Content" ObjectID="_1405865977" r:id="rId484"/>
         </w:object>
       </w:r>
       <w:r>
@@ -16166,10 +16199,10 @@
           <w:position w:val="-50"/>
         </w:rPr>
         <w:object w:dxaOrig="4200" w:dyaOrig="1120">
-          <v:shape id="_x0000_i1322" type="#_x0000_t75" style="width:210.25pt;height:56.85pt" o:ole="">
+          <v:shape id="_x0000_i1290" type="#_x0000_t75" style="width:210pt;height:57pt" o:ole="">
             <v:imagedata r:id="rId485" o:title=""/>
           </v:shape>
-          <o:OLEObject Type="Embed" ProgID="Equation.DSMT4" ShapeID="_x0000_i1322" DrawAspect="Content" ObjectID="_1405855995" r:id="rId486"/>
+          <o:OLEObject Type="Embed" ProgID="Equation.DSMT4" ShapeID="_x0000_i1290" DrawAspect="Content" ObjectID="_1405865978" r:id="rId486"/>
         </w:object>
       </w:r>
       <w:r>
@@ -16297,10 +16330,10 @@
           <w:position w:val="-12"/>
         </w:rPr>
         <w:object w:dxaOrig="360" w:dyaOrig="380">
-          <v:shape id="_x0000_i1323" type="#_x0000_t75" style="width:17.75pt;height:19.3pt" o:ole="">
+          <v:shape id="_x0000_i1291" type="#_x0000_t75" style="width:18pt;height:19.5pt" o:ole="">
             <v:imagedata r:id="rId487" o:title=""/>
           </v:shape>
-          <o:OLEObject Type="Embed" ProgID="Equation.DSMT4" ShapeID="_x0000_i1323" DrawAspect="Content" ObjectID="_1405855996" r:id="rId488"/>
+          <o:OLEObject Type="Embed" ProgID="Equation.DSMT4" ShapeID="_x0000_i1291" DrawAspect="Content" ObjectID="_1405865979" r:id="rId488"/>
         </w:object>
       </w:r>
       <w:r>
@@ -16314,10 +16347,10 @@
           <w:position w:val="-12"/>
         </w:rPr>
         <w:object w:dxaOrig="1400" w:dyaOrig="380">
-          <v:shape id="_x0000_i1324" type="#_x0000_t75" style="width:69.9pt;height:18.8pt" o:ole="">
+          <v:shape id="_x0000_i1292" type="#_x0000_t75" style="width:69.75pt;height:18.75pt" o:ole="">
             <v:imagedata r:id="rId489" o:title=""/>
           </v:shape>
-          <o:OLEObject Type="Embed" ProgID="Equation.DSMT4" ShapeID="_x0000_i1324" DrawAspect="Content" ObjectID="_1405855997" r:id="rId490"/>
+          <o:OLEObject Type="Embed" ProgID="Equation.DSMT4" ShapeID="_x0000_i1292" DrawAspect="Content" ObjectID="_1405865980" r:id="rId490"/>
         </w:object>
       </w:r>
       <w:r>
@@ -16392,10 +16425,10 @@
           <w:position w:val="-12"/>
         </w:rPr>
         <w:object w:dxaOrig="720" w:dyaOrig="380">
-          <v:shape id="_x0000_i1206" type="#_x0000_t75" style="width:37.05pt;height:18.8pt" o:ole="">
+          <v:shape id="_x0000_i1293" type="#_x0000_t75" style="width:36.75pt;height:18.75pt" o:ole="">
             <v:imagedata r:id="rId491" o:title=""/>
           </v:shape>
-          <o:OLEObject Type="Embed" ProgID="Equation.DSMT4" ShapeID="_x0000_i1206" DrawAspect="Content" ObjectID="_1405855998" r:id="rId492"/>
+          <o:OLEObject Type="Embed" ProgID="Equation.DSMT4" ShapeID="_x0000_i1293" DrawAspect="Content" ObjectID="_1405865981" r:id="rId492"/>
         </w:object>
       </w:r>
       <w:r>
@@ -16418,10 +16451,10 @@
           <w:position w:val="-12"/>
         </w:rPr>
         <w:object w:dxaOrig="600" w:dyaOrig="380">
-          <v:shape id="_x0000_i1207" type="#_x0000_t75" style="width:30.25pt;height:18.8pt" o:ole="">
+          <v:shape id="_x0000_i1294" type="#_x0000_t75" style="width:30pt;height:18.75pt" o:ole="">
             <v:imagedata r:id="rId493" o:title=""/>
           </v:shape>
-          <o:OLEObject Type="Embed" ProgID="Equation.DSMT4" ShapeID="_x0000_i1207" DrawAspect="Content" ObjectID="_1405855999" r:id="rId494"/>
+          <o:OLEObject Type="Embed" ProgID="Equation.DSMT4" ShapeID="_x0000_i1294" DrawAspect="Content" ObjectID="_1405865982" r:id="rId494"/>
         </w:object>
       </w:r>
       <w:r>
@@ -16470,10 +16503,10 @@
           <w:position w:val="-12"/>
         </w:rPr>
         <w:object w:dxaOrig="2280" w:dyaOrig="380">
-          <v:shape id="_x0000_i1208" type="#_x0000_t75" style="width:114.25pt;height:18.8pt" o:ole="">
+          <v:shape id="_x0000_i1295" type="#_x0000_t75" style="width:114pt;height:18.75pt" o:ole="">
             <v:imagedata r:id="rId495" o:title=""/>
           </v:shape>
-          <o:OLEObject Type="Embed" ProgID="Equation.DSMT4" ShapeID="_x0000_i1208" DrawAspect="Content" ObjectID="_1405856000" r:id="rId496"/>
+          <o:OLEObject Type="Embed" ProgID="Equation.DSMT4" ShapeID="_x0000_i1295" DrawAspect="Content" ObjectID="_1405865983" r:id="rId496"/>
         </w:object>
       </w:r>
       <w:r>
@@ -16549,10 +16582,10 @@
           <w:position w:val="-52"/>
         </w:rPr>
         <w:object w:dxaOrig="4020" w:dyaOrig="1160">
-          <v:shape id="_x0000_i1325" type="#_x0000_t75" style="width:200.85pt;height:57.9pt" o:ole="">
+          <v:shape id="_x0000_i1296" type="#_x0000_t75" style="width:201pt;height:57.75pt" o:ole="">
             <v:imagedata r:id="rId497" o:title=""/>
           </v:shape>
-          <o:OLEObject Type="Embed" ProgID="Equation.DSMT4" ShapeID="_x0000_i1325" DrawAspect="Content" ObjectID="_1405856001" r:id="rId498"/>
+          <o:OLEObject Type="Embed" ProgID="Equation.DSMT4" ShapeID="_x0000_i1296" DrawAspect="Content" ObjectID="_1405865984" r:id="rId498"/>
         </w:object>
       </w:r>
       <w:r>
@@ -16886,10 +16919,10 @@
           <w:position w:val="-10"/>
         </w:rPr>
         <w:object w:dxaOrig="200" w:dyaOrig="320">
-          <v:shape id="_x0000_i1209" type="#_x0000_t75" style="width:9.9pt;height:15.15pt" o:ole="">
+          <v:shape id="_x0000_i1297" type="#_x0000_t75" style="width:9.75pt;height:15pt" o:ole="">
             <v:imagedata r:id="rId499" o:title=""/>
           </v:shape>
-          <o:OLEObject Type="Embed" ProgID="Equation.DSMT4" ShapeID="_x0000_i1209" DrawAspect="Content" ObjectID="_1405856002" r:id="rId500"/>
+          <o:OLEObject Type="Embed" ProgID="Equation.DSMT4" ShapeID="_x0000_i1297" DrawAspect="Content" ObjectID="_1405865985" r:id="rId500"/>
         </w:object>
       </w:r>
       <w:r>
@@ -16903,10 +16936,10 @@
           <w:position w:val="-6"/>
         </w:rPr>
         <w:object w:dxaOrig="200" w:dyaOrig="279">
-          <v:shape id="_x0000_i1210" type="#_x0000_t75" style="width:9.9pt;height:14.1pt" o:ole="">
+          <v:shape id="_x0000_i1298" type="#_x0000_t75" style="width:9.75pt;height:14.25pt" o:ole="">
             <v:imagedata r:id="rId501" o:title=""/>
           </v:shape>
-          <o:OLEObject Type="Embed" ProgID="Equation.DSMT4" ShapeID="_x0000_i1210" DrawAspect="Content" ObjectID="_1405856003" r:id="rId502"/>
+          <o:OLEObject Type="Embed" ProgID="Equation.DSMT4" ShapeID="_x0000_i1298" DrawAspect="Content" ObjectID="_1405865986" r:id="rId502"/>
         </w:object>
       </w:r>
       <w:proofErr w:type="gramStart"/>
@@ -16925,10 +16958,10 @@
           <w:position w:val="-10"/>
         </w:rPr>
         <w:object w:dxaOrig="240" w:dyaOrig="260">
-          <v:shape id="_x0000_i1211" type="#_x0000_t75" style="width:12pt;height:12.5pt" o:ole="">
+          <v:shape id="_x0000_i1299" type="#_x0000_t75" style="width:12pt;height:12.75pt" o:ole="">
             <v:imagedata r:id="rId503" o:title=""/>
           </v:shape>
-          <o:OLEObject Type="Embed" ProgID="Equation.DSMT4" ShapeID="_x0000_i1211" DrawAspect="Content" ObjectID="_1405856004" r:id="rId504"/>
+          <o:OLEObject Type="Embed" ProgID="Equation.DSMT4" ShapeID="_x0000_i1299" DrawAspect="Content" ObjectID="_1405865987" r:id="rId504"/>
         </w:object>
       </w:r>
       <w:r>
@@ -17081,10 +17114,10 @@
           <w:position w:val="-12"/>
         </w:rPr>
         <w:object w:dxaOrig="279" w:dyaOrig="360">
-          <v:shape id="_x0000_i1212" type="#_x0000_t75" style="width:14.1pt;height:18.25pt" o:ole="">
+          <v:shape id="_x0000_i1300" type="#_x0000_t75" style="width:14.25pt;height:18pt" o:ole="">
             <v:imagedata r:id="rId506" o:title=""/>
           </v:shape>
-          <o:OLEObject Type="Embed" ProgID="Equation.DSMT4" ShapeID="_x0000_i1212" DrawAspect="Content" ObjectID="_1405856005" r:id="rId507"/>
+          <o:OLEObject Type="Embed" ProgID="Equation.DSMT4" ShapeID="_x0000_i1300" DrawAspect="Content" ObjectID="_1405865988" r:id="rId507"/>
         </w:object>
       </w:r>
       <w:r>
@@ -17095,10 +17128,10 @@
           <w:position w:val="-12"/>
         </w:rPr>
         <w:object w:dxaOrig="260" w:dyaOrig="360">
-          <v:shape id="_x0000_i1213" type="#_x0000_t75" style="width:12.5pt;height:18.25pt" o:ole="">
+          <v:shape id="_x0000_i1301" type="#_x0000_t75" style="width:12.75pt;height:18pt" o:ole="">
             <v:imagedata r:id="rId508" o:title=""/>
           </v:shape>
-          <o:OLEObject Type="Embed" ProgID="Equation.DSMT4" ShapeID="_x0000_i1213" DrawAspect="Content" ObjectID="_1405856006" r:id="rId509"/>
+          <o:OLEObject Type="Embed" ProgID="Equation.DSMT4" ShapeID="_x0000_i1301" DrawAspect="Content" ObjectID="_1405865989" r:id="rId509"/>
         </w:object>
       </w:r>
       <w:r>
@@ -17109,10 +17142,10 @@
           <w:position w:val="-12"/>
         </w:rPr>
         <w:object w:dxaOrig="260" w:dyaOrig="360">
-          <v:shape id="_x0000_i1214" type="#_x0000_t75" style="width:12.5pt;height:18.25pt" o:ole="">
+          <v:shape id="_x0000_i1302" type="#_x0000_t75" style="width:12.75pt;height:18pt" o:ole="">
             <v:imagedata r:id="rId510" o:title=""/>
           </v:shape>
-          <o:OLEObject Type="Embed" ProgID="Equation.DSMT4" ShapeID="_x0000_i1214" DrawAspect="Content" ObjectID="_1405856007" r:id="rId511"/>
+          <o:OLEObject Type="Embed" ProgID="Equation.DSMT4" ShapeID="_x0000_i1302" DrawAspect="Content" ObjectID="_1405865990" r:id="rId511"/>
         </w:object>
       </w:r>
       <w:r>
@@ -17328,10 +17361,10 @@
           <w:position w:val="-12"/>
         </w:rPr>
         <w:object w:dxaOrig="320" w:dyaOrig="380">
-          <v:shape id="_x0000_i1326" type="#_x0000_t75" style="width:16.15pt;height:19.3pt" o:ole="">
+          <v:shape id="_x0000_i1303" type="#_x0000_t75" style="width:16.5pt;height:19.5pt" o:ole="">
             <v:imagedata r:id="rId512" o:title=""/>
           </v:shape>
-          <o:OLEObject Type="Embed" ProgID="Equation.DSMT4" ShapeID="_x0000_i1326" DrawAspect="Content" ObjectID="_1405856008" r:id="rId513"/>
+          <o:OLEObject Type="Embed" ProgID="Equation.DSMT4" ShapeID="_x0000_i1303" DrawAspect="Content" ObjectID="_1405865991" r:id="rId513"/>
         </w:object>
       </w:r>
       <w:r>
@@ -17348,10 +17381,10 @@
           <w:position w:val="-12"/>
         </w:rPr>
         <w:object w:dxaOrig="400" w:dyaOrig="380">
-          <v:shape id="_x0000_i1327" type="#_x0000_t75" style="width:20.35pt;height:19.3pt" o:ole="">
+          <v:shape id="_x0000_i1304" type="#_x0000_t75" style="width:20.25pt;height:19.5pt" o:ole="">
             <v:imagedata r:id="rId514" o:title=""/>
           </v:shape>
-          <o:OLEObject Type="Embed" ProgID="Equation.DSMT4" ShapeID="_x0000_i1327" DrawAspect="Content" ObjectID="_1405856009" r:id="rId515"/>
+          <o:OLEObject Type="Embed" ProgID="Equation.DSMT4" ShapeID="_x0000_i1304" DrawAspect="Content" ObjectID="_1405865992" r:id="rId515"/>
         </w:object>
       </w:r>
       <w:r>
@@ -17405,10 +17438,10 @@
           <w:position w:val="-14"/>
         </w:rPr>
         <w:object w:dxaOrig="380" w:dyaOrig="380">
-          <v:shape id="_x0000_i1215" type="#_x0000_t75" style="width:18.25pt;height:18.25pt" o:ole="">
+          <v:shape id="_x0000_i1305" type="#_x0000_t75" style="width:18pt;height:18pt" o:ole="">
             <v:imagedata r:id="rId516" o:title=""/>
           </v:shape>
-          <o:OLEObject Type="Embed" ProgID="Equation.DSMT4" ShapeID="_x0000_i1215" DrawAspect="Content" ObjectID="_1405856010" r:id="rId517"/>
+          <o:OLEObject Type="Embed" ProgID="Equation.DSMT4" ShapeID="_x0000_i1305" DrawAspect="Content" ObjectID="_1405865993" r:id="rId517"/>
         </w:object>
       </w:r>
       <w:r>
@@ -17422,10 +17455,10 @@
           <w:position w:val="-14"/>
         </w:rPr>
         <w:object w:dxaOrig="480" w:dyaOrig="380">
-          <v:shape id="_x0000_i1216" type="#_x0000_t75" style="width:24pt;height:18.25pt" o:ole="">
+          <v:shape id="_x0000_i1306" type="#_x0000_t75" style="width:24pt;height:18pt" o:ole="">
             <v:imagedata r:id="rId518" o:title=""/>
           </v:shape>
-          <o:OLEObject Type="Embed" ProgID="Equation.DSMT4" ShapeID="_x0000_i1216" DrawAspect="Content" ObjectID="_1405856011" r:id="rId519"/>
+          <o:OLEObject Type="Embed" ProgID="Equation.DSMT4" ShapeID="_x0000_i1306" DrawAspect="Content" ObjectID="_1405865994" r:id="rId519"/>
         </w:object>
       </w:r>
       <w:r>
@@ -17484,10 +17517,10 @@
           <w:position w:val="-12"/>
         </w:rPr>
         <w:object w:dxaOrig="340" w:dyaOrig="360">
-          <v:shape id="_x0000_i1217" type="#_x0000_t75" style="width:16.7pt;height:18.25pt" o:ole="">
+          <v:shape id="_x0000_i1307" type="#_x0000_t75" style="width:16.5pt;height:18pt" o:ole="">
             <v:imagedata r:id="rId520" o:title=""/>
           </v:shape>
-          <o:OLEObject Type="Embed" ProgID="Equation.DSMT4" ShapeID="_x0000_i1217" DrawAspect="Content" ObjectID="_1405856012" r:id="rId521"/>
+          <o:OLEObject Type="Embed" ProgID="Equation.DSMT4" ShapeID="_x0000_i1307" DrawAspect="Content" ObjectID="_1405865995" r:id="rId521"/>
         </w:object>
       </w:r>
       <w:r>
@@ -17692,10 +17725,10 @@
           <w:position w:val="-14"/>
         </w:rPr>
         <w:object w:dxaOrig="380" w:dyaOrig="380">
-          <v:shape id="_x0000_i1218" type="#_x0000_t75" style="width:18.25pt;height:18.25pt" o:ole="">
+          <v:shape id="_x0000_i1308" type="#_x0000_t75" style="width:18pt;height:18pt" o:ole="">
             <v:imagedata r:id="rId516" o:title=""/>
           </v:shape>
-          <o:OLEObject Type="Embed" ProgID="Equation.DSMT4" ShapeID="_x0000_i1218" DrawAspect="Content" ObjectID="_1405856013" r:id="rId523"/>
+          <o:OLEObject Type="Embed" ProgID="Equation.DSMT4" ShapeID="_x0000_i1308" DrawAspect="Content" ObjectID="_1405865996" r:id="rId523"/>
         </w:object>
       </w:r>
       <w:r>
@@ -17706,10 +17739,10 @@
           <w:position w:val="-14"/>
         </w:rPr>
         <w:object w:dxaOrig="480" w:dyaOrig="380">
-          <v:shape id="_x0000_i1219" type="#_x0000_t75" style="width:24pt;height:18.25pt" o:ole="">
+          <v:shape id="_x0000_i1309" type="#_x0000_t75" style="width:24pt;height:18pt" o:ole="">
             <v:imagedata r:id="rId518" o:title=""/>
           </v:shape>
-          <o:OLEObject Type="Embed" ProgID="Equation.DSMT4" ShapeID="_x0000_i1219" DrawAspect="Content" ObjectID="_1405856014" r:id="rId524"/>
+          <o:OLEObject Type="Embed" ProgID="Equation.DSMT4" ShapeID="_x0000_i1309" DrawAspect="Content" ObjectID="_1405865997" r:id="rId524"/>
         </w:object>
       </w:r>
       <w:r>
@@ -17729,10 +17762,10 @@
           <w:position w:val="-6"/>
         </w:rPr>
         <w:object w:dxaOrig="180" w:dyaOrig="220">
-          <v:shape id="_x0000_i1220" type="#_x0000_t75" style="width:8.85pt;height:11.5pt" o:ole="">
+          <v:shape id="_x0000_i1310" type="#_x0000_t75" style="width:9pt;height:11.25pt" o:ole="">
             <v:imagedata r:id="rId525" o:title=""/>
           </v:shape>
-          <o:OLEObject Type="Embed" ProgID="Equation.DSMT4" ShapeID="_x0000_i1220" DrawAspect="Content" ObjectID="_1405856015" r:id="rId526"/>
+          <o:OLEObject Type="Embed" ProgID="Equation.DSMT4" ShapeID="_x0000_i1310" DrawAspect="Content" ObjectID="_1405865998" r:id="rId526"/>
         </w:object>
       </w:r>
       <w:r>
@@ -17767,10 +17800,10 @@
           <w:position w:val="-4"/>
         </w:rPr>
         <w:object w:dxaOrig="320" w:dyaOrig="260">
-          <v:shape id="_x0000_i1332" type="#_x0000_t75" style="width:16.15pt;height:13.05pt" o:ole="">
+          <v:shape id="_x0000_i1311" type="#_x0000_t75" style="width:16.5pt;height:12.75pt" o:ole="">
             <v:imagedata r:id="rId527" o:title=""/>
           </v:shape>
-          <o:OLEObject Type="Embed" ProgID="Equation.DSMT4" ShapeID="_x0000_i1332" DrawAspect="Content" ObjectID="_1405856016" r:id="rId528"/>
+          <o:OLEObject Type="Embed" ProgID="Equation.DSMT4" ShapeID="_x0000_i1311" DrawAspect="Content" ObjectID="_1405865999" r:id="rId528"/>
         </w:object>
       </w:r>
       <w:r>
@@ -17784,10 +17817,10 @@
           <w:position w:val="-12"/>
         </w:rPr>
         <w:object w:dxaOrig="400" w:dyaOrig="380">
-          <v:shape id="_x0000_i1328" type="#_x0000_t75" style="width:20.35pt;height:19.3pt" o:ole="">
+          <v:shape id="_x0000_i1312" type="#_x0000_t75" style="width:20.25pt;height:19.5pt" o:ole="">
             <v:imagedata r:id="rId529" o:title=""/>
           </v:shape>
-          <o:OLEObject Type="Embed" ProgID="Equation.DSMT4" ShapeID="_x0000_i1328" DrawAspect="Content" ObjectID="_1405856017" r:id="rId530"/>
+          <o:OLEObject Type="Embed" ProgID="Equation.DSMT4" ShapeID="_x0000_i1312" DrawAspect="Content" ObjectID="_1405866000" r:id="rId530"/>
         </w:object>
       </w:r>
       <w:r>
@@ -17821,10 +17854,10 @@
           <w:position w:val="-66"/>
         </w:rPr>
         <w:object w:dxaOrig="1900" w:dyaOrig="1440">
-          <v:shape id="_x0000_i1333" type="#_x0000_t75" style="width:95.5pt;height:1in" o:ole="">
+          <v:shape id="_x0000_i1313" type="#_x0000_t75" style="width:95.25pt;height:1in" o:ole="">
             <v:imagedata r:id="rId531" o:title=""/>
           </v:shape>
-          <o:OLEObject Type="Embed" ProgID="Equation.DSMT4" ShapeID="_x0000_i1333" DrawAspect="Content" ObjectID="_1405856018" r:id="rId532"/>
+          <o:OLEObject Type="Embed" ProgID="Equation.DSMT4" ShapeID="_x0000_i1313" DrawAspect="Content" ObjectID="_1405866001" r:id="rId532"/>
         </w:object>
       </w:r>
       <w:r>
@@ -17896,10 +17929,10 @@
           <w:position w:val="-12"/>
         </w:rPr>
         <w:object w:dxaOrig="1060" w:dyaOrig="360">
-          <v:shape id="_x0000_i1221" type="#_x0000_t75" style="width:53.75pt;height:18.25pt" o:ole="">
+          <v:shape id="_x0000_i1314" type="#_x0000_t75" style="width:54pt;height:18pt" o:ole="">
             <v:imagedata r:id="rId533" o:title=""/>
           </v:shape>
-          <o:OLEObject Type="Embed" ProgID="Equation.DSMT4" ShapeID="_x0000_i1221" DrawAspect="Content" ObjectID="_1405856019" r:id="rId534"/>
+          <o:OLEObject Type="Embed" ProgID="Equation.DSMT4" ShapeID="_x0000_i1314" DrawAspect="Content" ObjectID="_1405866002" r:id="rId534"/>
         </w:object>
       </w:r>
       <w:r>
@@ -17922,10 +17955,10 @@
           <w:position w:val="-6"/>
         </w:rPr>
         <w:object w:dxaOrig="220" w:dyaOrig="279">
-          <v:shape id="_x0000_i1222" type="#_x0000_t75" style="width:11.5pt;height:14.1pt" o:ole="">
+          <v:shape id="_x0000_i1315" type="#_x0000_t75" style="width:11.25pt;height:14.25pt" o:ole="">
             <v:imagedata r:id="rId535" o:title=""/>
           </v:shape>
-          <o:OLEObject Type="Embed" ProgID="Equation.DSMT4" ShapeID="_x0000_i1222" DrawAspect="Content" ObjectID="_1405856020" r:id="rId536"/>
+          <o:OLEObject Type="Embed" ProgID="Equation.DSMT4" ShapeID="_x0000_i1315" DrawAspect="Content" ObjectID="_1405866003" r:id="rId536"/>
         </w:object>
       </w:r>
       <w:r>
@@ -17939,10 +17972,10 @@
           <w:position w:val="-6"/>
         </w:rPr>
         <w:object w:dxaOrig="180" w:dyaOrig="220">
-          <v:shape id="_x0000_i1223" type="#_x0000_t75" style="width:8.85pt;height:11.5pt" o:ole="">
+          <v:shape id="_x0000_i1316" type="#_x0000_t75" style="width:9pt;height:11.25pt" o:ole="">
             <v:imagedata r:id="rId525" o:title=""/>
           </v:shape>
-          <o:OLEObject Type="Embed" ProgID="Equation.DSMT4" ShapeID="_x0000_i1223" DrawAspect="Content" ObjectID="_1405856021" r:id="rId537"/>
+          <o:OLEObject Type="Embed" ProgID="Equation.DSMT4" ShapeID="_x0000_i1316" DrawAspect="Content" ObjectID="_1405866004" r:id="rId537"/>
         </w:object>
       </w:r>
       <w:r>
@@ -17953,10 +17986,10 @@
           <w:position w:val="-6"/>
         </w:rPr>
         <w:object w:dxaOrig="200" w:dyaOrig="279">
-          <v:shape id="_x0000_i1224" type="#_x0000_t75" style="width:9.9pt;height:14.1pt" o:ole="">
+          <v:shape id="_x0000_i1317" type="#_x0000_t75" style="width:9.75pt;height:14.25pt" o:ole="">
             <v:imagedata r:id="rId538" o:title=""/>
           </v:shape>
-          <o:OLEObject Type="Embed" ProgID="Equation.DSMT4" ShapeID="_x0000_i1224" DrawAspect="Content" ObjectID="_1405856022" r:id="rId539"/>
+          <o:OLEObject Type="Embed" ProgID="Equation.DSMT4" ShapeID="_x0000_i1317" DrawAspect="Content" ObjectID="_1405866005" r:id="rId539"/>
         </w:object>
       </w:r>
       <w:r>
@@ -18059,10 +18092,10 @@
           <w:position w:val="-12"/>
         </w:rPr>
         <w:object w:dxaOrig="440" w:dyaOrig="360">
-          <v:shape id="_x0000_i1329" type="#_x0000_t75" style="width:21.9pt;height:18.25pt" o:ole="">
+          <v:shape id="_x0000_i1318" type="#_x0000_t75" style="width:21.75pt;height:18pt" o:ole="">
             <v:imagedata r:id="rId540" o:title=""/>
           </v:shape>
-          <o:OLEObject Type="Embed" ProgID="Equation.DSMT4" ShapeID="_x0000_i1329" DrawAspect="Content" ObjectID="_1405856023" r:id="rId541"/>
+          <o:OLEObject Type="Embed" ProgID="Equation.DSMT4" ShapeID="_x0000_i1318" DrawAspect="Content" ObjectID="_1405866006" r:id="rId541"/>
         </w:object>
       </w:r>
       <w:r>
@@ -18076,10 +18109,10 @@
           <w:position w:val="-6"/>
         </w:rPr>
         <w:object w:dxaOrig="279" w:dyaOrig="279">
-          <v:shape id="_x0000_i1330" type="#_x0000_t75" style="width:14.1pt;height:14.1pt" o:ole="">
+          <v:shape id="_x0000_i1319" type="#_x0000_t75" style="width:14.25pt;height:14.25pt" o:ole="">
             <v:imagedata r:id="rId542" o:title=""/>
           </v:shape>
-          <o:OLEObject Type="Embed" ProgID="Equation.DSMT4" ShapeID="_x0000_i1330" DrawAspect="Content" ObjectID="_1405856024" r:id="rId543"/>
+          <o:OLEObject Type="Embed" ProgID="Equation.DSMT4" ShapeID="_x0000_i1319" DrawAspect="Content" ObjectID="_1405866007" r:id="rId543"/>
         </w:object>
       </w:r>
       <w:r>
@@ -18090,10 +18123,10 @@
           <w:position w:val="-4"/>
         </w:rPr>
         <w:object w:dxaOrig="220" w:dyaOrig="260">
-          <v:shape id="_x0000_i1331" type="#_x0000_t75" style="width:10.95pt;height:13.05pt" o:ole="">
+          <v:shape id="_x0000_i1320" type="#_x0000_t75" style="width:11.25pt;height:12.75pt" o:ole="">
             <v:imagedata r:id="rId544" o:title=""/>
           </v:shape>
-          <o:OLEObject Type="Embed" ProgID="Equation.DSMT4" ShapeID="_x0000_i1331" DrawAspect="Content" ObjectID="_1405856025" r:id="rId545"/>
+          <o:OLEObject Type="Embed" ProgID="Equation.DSMT4" ShapeID="_x0000_i1320" DrawAspect="Content" ObjectID="_1405866008" r:id="rId545"/>
         </w:object>
       </w:r>
       <w:r>
@@ -18137,10 +18170,10 @@
           <w:position w:val="-6"/>
         </w:rPr>
         <w:object w:dxaOrig="240" w:dyaOrig="220">
-          <v:shape id="_x0000_i1225" type="#_x0000_t75" style="width:12pt;height:11.5pt" o:ole="">
+          <v:shape id="_x0000_i1321" type="#_x0000_t75" style="width:12pt;height:11.25pt" o:ole="">
             <v:imagedata r:id="rId546" o:title=""/>
           </v:shape>
-          <o:OLEObject Type="Embed" ProgID="Equation.DSMT4" ShapeID="_x0000_i1225" DrawAspect="Content" ObjectID="_1405856026" r:id="rId547"/>
+          <o:OLEObject Type="Embed" ProgID="Equation.DSMT4" ShapeID="_x0000_i1321" DrawAspect="Content" ObjectID="_1405866009" r:id="rId547"/>
         </w:object>
       </w:r>
       <w:r>
@@ -18157,10 +18190,10 @@
           <w:position w:val="-10"/>
         </w:rPr>
         <w:object w:dxaOrig="240" w:dyaOrig="320">
-          <v:shape id="_x0000_i1226" type="#_x0000_t75" style="width:12pt;height:15.15pt" o:ole="">
+          <v:shape id="_x0000_i1322" type="#_x0000_t75" style="width:12pt;height:15pt" o:ole="">
             <v:imagedata r:id="rId548" o:title=""/>
           </v:shape>
-          <o:OLEObject Type="Embed" ProgID="Equation.DSMT4" ShapeID="_x0000_i1226" DrawAspect="Content" ObjectID="_1405856027" r:id="rId549"/>
+          <o:OLEObject Type="Embed" ProgID="Equation.DSMT4" ShapeID="_x0000_i1322" DrawAspect="Content" ObjectID="_1405866010" r:id="rId549"/>
         </w:object>
       </w:r>
       <w:r>
@@ -18171,10 +18204,10 @@
           <w:position w:val="-10"/>
         </w:rPr>
         <w:object w:dxaOrig="780" w:dyaOrig="320">
-          <v:shape id="_x0000_i1227" type="#_x0000_t75" style="width:39.65pt;height:15.15pt" o:ole="">
+          <v:shape id="_x0000_i1323" type="#_x0000_t75" style="width:39.75pt;height:15pt" o:ole="">
             <v:imagedata r:id="rId550" o:title=""/>
           </v:shape>
-          <o:OLEObject Type="Embed" ProgID="Equation.DSMT4" ShapeID="_x0000_i1227" DrawAspect="Content" ObjectID="_1405856028" r:id="rId551"/>
+          <o:OLEObject Type="Embed" ProgID="Equation.DSMT4" ShapeID="_x0000_i1323" DrawAspect="Content" ObjectID="_1405866011" r:id="rId551"/>
         </w:object>
       </w:r>
       <w:r>
@@ -18200,10 +18233,10 @@
           <w:position w:val="-12"/>
         </w:rPr>
         <w:object w:dxaOrig="1020" w:dyaOrig="360">
-          <v:shape id="_x0000_i1228" type="#_x0000_t75" style="width:51.15pt;height:18.25pt" o:ole="">
+          <v:shape id="_x0000_i1324" type="#_x0000_t75" style="width:51pt;height:18pt" o:ole="">
             <v:imagedata r:id="rId552" o:title=""/>
           </v:shape>
-          <o:OLEObject Type="Embed" ProgID="Equation.DSMT4" ShapeID="_x0000_i1228" DrawAspect="Content" ObjectID="_1405856029" r:id="rId553"/>
+          <o:OLEObject Type="Embed" ProgID="Equation.DSMT4" ShapeID="_x0000_i1324" DrawAspect="Content" ObjectID="_1405866012" r:id="rId553"/>
         </w:object>
       </w:r>
       <w:r>
@@ -18359,10 +18392,10 @@
                 <w:position w:val="-66"/>
               </w:rPr>
               <w:object w:dxaOrig="2880" w:dyaOrig="1440">
-                <v:shape id="_x0000_i1334" type="#_x0000_t75" style="width:144.5pt;height:1in" o:ole="">
+                <v:shape id="_x0000_i1325" type="#_x0000_t75" style="width:144.75pt;height:1in" o:ole="">
                   <v:imagedata r:id="rId554" o:title=""/>
                 </v:shape>
-                <o:OLEObject Type="Embed" ProgID="Equation.DSMT4" ShapeID="_x0000_i1334" DrawAspect="Content" ObjectID="_1405856030" r:id="rId555"/>
+                <o:OLEObject Type="Embed" ProgID="Equation.DSMT4" ShapeID="_x0000_i1325" DrawAspect="Content" ObjectID="_1405866013" r:id="rId555"/>
               </w:object>
             </w:r>
           </w:p>
@@ -18385,10 +18418,10 @@
                 <w:position w:val="-66"/>
               </w:rPr>
               <w:object w:dxaOrig="3240" w:dyaOrig="1440">
-                <v:shape id="_x0000_i1335" type="#_x0000_t75" style="width:162.25pt;height:1in" o:ole="">
+                <v:shape id="_x0000_i1326" type="#_x0000_t75" style="width:162pt;height:1in" o:ole="">
                   <v:imagedata r:id="rId556" o:title=""/>
                 </v:shape>
-                <o:OLEObject Type="Embed" ProgID="Equation.DSMT4" ShapeID="_x0000_i1335" DrawAspect="Content" ObjectID="_1405856031" r:id="rId557"/>
+                <o:OLEObject Type="Embed" ProgID="Equation.DSMT4" ShapeID="_x0000_i1326" DrawAspect="Content" ObjectID="_1405866014" r:id="rId557"/>
               </w:object>
             </w:r>
             <w:r>
@@ -18454,10 +18487,10 @@
           <w:position w:val="-110"/>
         </w:rPr>
         <w:object w:dxaOrig="4980" w:dyaOrig="2320">
-          <v:shape id="_x0000_i1336" type="#_x0000_t75" style="width:249.4pt;height:115.85pt" o:ole="">
+          <v:shape id="_x0000_i1327" type="#_x0000_t75" style="width:249.75pt;height:116.25pt" o:ole="">
             <v:imagedata r:id="rId558" o:title=""/>
           </v:shape>
-          <o:OLEObject Type="Embed" ProgID="Equation.DSMT4" ShapeID="_x0000_i1336" DrawAspect="Content" ObjectID="_1405856032" r:id="rId559"/>
+          <o:OLEObject Type="Embed" ProgID="Equation.DSMT4" ShapeID="_x0000_i1327" DrawAspect="Content" ObjectID="_1405866015" r:id="rId559"/>
         </w:object>
       </w:r>
       <w:r>
@@ -18533,10 +18566,10 @@
           <w:position w:val="-110"/>
         </w:rPr>
         <w:object w:dxaOrig="7080" w:dyaOrig="2320">
-          <v:shape id="_x0000_i1337" type="#_x0000_t75" style="width:353.75pt;height:115.85pt" o:ole="">
+          <v:shape id="_x0000_i1328" type="#_x0000_t75" style="width:354pt;height:116.25pt" o:ole="">
             <v:imagedata r:id="rId560" o:title=""/>
           </v:shape>
-          <o:OLEObject Type="Embed" ProgID="Equation.DSMT4" ShapeID="_x0000_i1337" DrawAspect="Content" ObjectID="_1405856033" r:id="rId561"/>
+          <o:OLEObject Type="Embed" ProgID="Equation.DSMT4" ShapeID="_x0000_i1328" DrawAspect="Content" ObjectID="_1405866016" r:id="rId561"/>
         </w:object>
       </w:r>
       <w:r>
@@ -18612,10 +18645,10 @@
           <w:position w:val="-14"/>
         </w:rPr>
         <w:object w:dxaOrig="520" w:dyaOrig="400">
-          <v:shape id="_x0000_i1229" type="#_x0000_t75" style="width:26.1pt;height:19.85pt" o:ole="">
+          <v:shape id="_x0000_i1329" type="#_x0000_t75" style="width:26.25pt;height:19.5pt" o:ole="">
             <v:imagedata r:id="rId562" o:title=""/>
           </v:shape>
-          <o:OLEObject Type="Embed" ProgID="Equation.DSMT4" ShapeID="_x0000_i1229" DrawAspect="Content" ObjectID="_1405856034" r:id="rId563"/>
+          <o:OLEObject Type="Embed" ProgID="Equation.DSMT4" ShapeID="_x0000_i1329" DrawAspect="Content" ObjectID="_1405866017" r:id="rId563"/>
         </w:object>
       </w:r>
       <w:r>
@@ -18665,10 +18698,10 @@
           <w:position w:val="-14"/>
         </w:rPr>
         <w:object w:dxaOrig="340" w:dyaOrig="380">
-          <v:shape id="_x0000_i1230" type="#_x0000_t75" style="width:16.7pt;height:18.25pt" o:ole="">
+          <v:shape id="_x0000_i1330" type="#_x0000_t75" style="width:16.5pt;height:18pt" o:ole="">
             <v:imagedata r:id="rId564" o:title=""/>
           </v:shape>
-          <o:OLEObject Type="Embed" ProgID="Equation.DSMT4" ShapeID="_x0000_i1230" DrawAspect="Content" ObjectID="_1405856035" r:id="rId565"/>
+          <o:OLEObject Type="Embed" ProgID="Equation.DSMT4" ShapeID="_x0000_i1330" DrawAspect="Content" ObjectID="_1405866018" r:id="rId565"/>
         </w:object>
       </w:r>
       <w:r>
@@ -18685,10 +18718,10 @@
           <w:position w:val="-10"/>
         </w:rPr>
         <w:object w:dxaOrig="1340" w:dyaOrig="320">
-          <v:shape id="_x0000_i1231" type="#_x0000_t75" style="width:67.3pt;height:16.15pt" o:ole="">
+          <v:shape id="_x0000_i1331" type="#_x0000_t75" style="width:67.5pt;height:16.5pt" o:ole="">
             <v:imagedata r:id="rId566" o:title=""/>
           </v:shape>
-          <o:OLEObject Type="Embed" ProgID="Equation.DSMT4" ShapeID="_x0000_i1231" DrawAspect="Content" ObjectID="_1405856036" r:id="rId567"/>
+          <o:OLEObject Type="Embed" ProgID="Equation.DSMT4" ShapeID="_x0000_i1331" DrawAspect="Content" ObjectID="_1405866019" r:id="rId567"/>
         </w:object>
       </w:r>
       <w:proofErr w:type="spellStart"/>
@@ -18704,10 +18737,10 @@
           <w:position w:val="-12"/>
         </w:rPr>
         <w:object w:dxaOrig="1100" w:dyaOrig="360">
-          <v:shape id="_x0000_i1232" type="#_x0000_t75" style="width:54.8pt;height:18.25pt" o:ole="">
+          <v:shape id="_x0000_i1332" type="#_x0000_t75" style="width:54.75pt;height:18pt" o:ole="">
             <v:imagedata r:id="rId568" o:title=""/>
           </v:shape>
-          <o:OLEObject Type="Embed" ProgID="Equation.DSMT4" ShapeID="_x0000_i1232" DrawAspect="Content" ObjectID="_1405856037" r:id="rId569"/>
+          <o:OLEObject Type="Embed" ProgID="Equation.DSMT4" ShapeID="_x0000_i1332" DrawAspect="Content" ObjectID="_1405866020" r:id="rId569"/>
         </w:object>
       </w:r>
       <w:r>
@@ -18727,10 +18760,10 @@
           <w:position w:val="-10"/>
         </w:rPr>
         <w:object w:dxaOrig="1280" w:dyaOrig="320">
-          <v:shape id="_x0000_i1233" type="#_x0000_t75" style="width:63.65pt;height:15.15pt" o:ole="">
+          <v:shape id="_x0000_i1333" type="#_x0000_t75" style="width:63.75pt;height:15pt" o:ole="">
             <v:imagedata r:id="rId570" o:title=""/>
           </v:shape>
-          <o:OLEObject Type="Embed" ProgID="Equation.DSMT4" ShapeID="_x0000_i1233" DrawAspect="Content" ObjectID="_1405856038" r:id="rId571"/>
+          <o:OLEObject Type="Embed" ProgID="Equation.DSMT4" ShapeID="_x0000_i1333" DrawAspect="Content" ObjectID="_1405866021" r:id="rId571"/>
         </w:object>
       </w:r>
       <w:r>
@@ -18747,10 +18780,10 @@
           <w:position w:val="-12"/>
         </w:rPr>
         <w:object w:dxaOrig="1020" w:dyaOrig="360">
-          <v:shape id="_x0000_i1234" type="#_x0000_t75" style="width:51.15pt;height:18.25pt" o:ole="">
+          <v:shape id="_x0000_i1334" type="#_x0000_t75" style="width:51pt;height:18pt" o:ole="">
             <v:imagedata r:id="rId572" o:title=""/>
           </v:shape>
-          <o:OLEObject Type="Embed" ProgID="Equation.DSMT4" ShapeID="_x0000_i1234" DrawAspect="Content" ObjectID="_1405856039" r:id="rId573"/>
+          <o:OLEObject Type="Embed" ProgID="Equation.DSMT4" ShapeID="_x0000_i1334" DrawAspect="Content" ObjectID="_1405866022" r:id="rId573"/>
         </w:object>
       </w:r>
       <w:r>
@@ -18773,10 +18806,10 @@
           <w:position w:val="-12"/>
         </w:rPr>
         <w:object w:dxaOrig="380" w:dyaOrig="380">
-          <v:shape id="_x0000_i1235" type="#_x0000_t75" style="width:18.25pt;height:18.25pt" o:ole="">
+          <v:shape id="_x0000_i1335" type="#_x0000_t75" style="width:18pt;height:18pt" o:ole="">
             <v:imagedata r:id="rId574" o:title=""/>
           </v:shape>
-          <o:OLEObject Type="Embed" ProgID="Equation.DSMT4" ShapeID="_x0000_i1235" DrawAspect="Content" ObjectID="_1405856040" r:id="rId575"/>
+          <o:OLEObject Type="Embed" ProgID="Equation.DSMT4" ShapeID="_x0000_i1335" DrawAspect="Content" ObjectID="_1405866023" r:id="rId575"/>
         </w:object>
       </w:r>
       <w:r>
@@ -18793,10 +18826,10 @@
           <w:position w:val="-12"/>
         </w:rPr>
         <w:object w:dxaOrig="360" w:dyaOrig="380">
-          <v:shape id="_x0000_i1236" type="#_x0000_t75" style="width:18.25pt;height:18.25pt" o:ole="">
+          <v:shape id="_x0000_i1336" type="#_x0000_t75" style="width:18pt;height:18pt" o:ole="">
             <v:imagedata r:id="rId576" o:title=""/>
           </v:shape>
-          <o:OLEObject Type="Embed" ProgID="Equation.DSMT4" ShapeID="_x0000_i1236" DrawAspect="Content" ObjectID="_1405856041" r:id="rId577"/>
+          <o:OLEObject Type="Embed" ProgID="Equation.DSMT4" ShapeID="_x0000_i1336" DrawAspect="Content" ObjectID="_1405866024" r:id="rId577"/>
         </w:object>
       </w:r>
       <w:r>
@@ -19050,10 +19083,10 @@
           <w:position w:val="-50"/>
         </w:rPr>
         <w:object w:dxaOrig="6540" w:dyaOrig="1120">
-          <v:shape id="_x0000_i1237" type="#_x0000_t75" style="width:327.15pt;height:56.85pt" o:ole="">
+          <v:shape id="_x0000_i1337" type="#_x0000_t75" style="width:327pt;height:57pt" o:ole="">
             <v:imagedata r:id="rId578" o:title=""/>
           </v:shape>
-          <o:OLEObject Type="Embed" ProgID="Equation.DSMT4" ShapeID="_x0000_i1237" DrawAspect="Content" ObjectID="_1405856042" r:id="rId579"/>
+          <o:OLEObject Type="Embed" ProgID="Equation.DSMT4" ShapeID="_x0000_i1337" DrawAspect="Content" ObjectID="_1405866025" r:id="rId579"/>
         </w:object>
       </w:r>
       <w:r>
@@ -19115,10 +19148,10 @@
           <w:position w:val="-50"/>
         </w:rPr>
         <w:object w:dxaOrig="5440" w:dyaOrig="1120">
-          <v:shape id="_x0000_i1238" type="#_x0000_t75" style="width:272.85pt;height:56.85pt" o:ole="">
+          <v:shape id="_x0000_i1338" type="#_x0000_t75" style="width:273pt;height:57pt" o:ole="">
             <v:imagedata r:id="rId580" o:title=""/>
           </v:shape>
-          <o:OLEObject Type="Embed" ProgID="Equation.DSMT4" ShapeID="_x0000_i1238" DrawAspect="Content" ObjectID="_1405856043" r:id="rId581"/>
+          <o:OLEObject Type="Embed" ProgID="Equation.DSMT4" ShapeID="_x0000_i1338" DrawAspect="Content" ObjectID="_1405866026" r:id="rId581"/>
         </w:object>
       </w:r>
       <w:r>
@@ -23720,7 +23753,7 @@
 </file>
 
 <file path=customXml/itemProps1.xml><?xml version="1.0" encoding="utf-8"?>
-<ds:datastoreItem xmlns:ds="http://schemas.openxmlformats.org/officeDocument/2006/customXml" ds:itemID="{98FA1E58-6ED1-4369-9A86-3736844FB56E}">
+<ds:datastoreItem xmlns:ds="http://schemas.openxmlformats.org/officeDocument/2006/customXml" ds:itemID="{7093AED4-579C-4B0F-A713-704567ADF9D5}">
   <ds:schemaRefs>
     <ds:schemaRef ds:uri="http://schemas.openxmlformats.org/officeDocument/2006/bibliography"/>
   </ds:schemaRefs>

</xml_diff>

<commit_message>
minor changes. Need to introduce "Significance of accounting for the Earth Rotation"
</commit_message>
<xml_diff>
--- a/Springer_UAV_book/Chapter_KinematicsDynamics_00.docx
+++ b/Springer_UAV_book/Chapter_KinematicsDynamics_00.docx
@@ -2035,10 +2035,10 @@
             <v:path o:extrusionok="f" gradientshapeok="t" o:connecttype="rect"/>
             <o:lock v:ext="edit" aspectratio="t"/>
           </v:shapetype>
-          <v:shape id="_x0000_i1025" type="#_x0000_t75" style="width:11.25pt;height:12.75pt" o:ole="">
+          <v:shape id="_x0000_i1025" type="#_x0000_t75" style="width:11.15pt;height:12.7pt" o:ole="">
             <v:imagedata r:id="rId8" o:title=""/>
           </v:shape>
-          <o:OLEObject Type="Embed" ProgID="Equation.DSMT4" ShapeID="_x0000_i1025" DrawAspect="Content" ObjectID="_1405865713" r:id="rId9"/>
+          <o:OLEObject Type="Embed" ProgID="Equation.DSMT4" ShapeID="_x0000_i1025" DrawAspect="Content" ObjectID="_1405928523" r:id="rId9"/>
         </w:object>
       </w:r>
       <w:r>
@@ -2065,10 +2065,10 @@
           <w:lang w:val="en-GB"/>
         </w:rPr>
         <w:object w:dxaOrig="240" w:dyaOrig="220">
-          <v:shape id="_x0000_i1026" type="#_x0000_t75" style="width:12.75pt;height:11.25pt" o:ole="">
+          <v:shape id="_x0000_i1026" type="#_x0000_t75" style="width:12.7pt;height:11.15pt" o:ole="">
             <v:imagedata r:id="rId10" o:title=""/>
           </v:shape>
-          <o:OLEObject Type="Embed" ProgID="Equation.DSMT4" ShapeID="_x0000_i1026" DrawAspect="Content" ObjectID="_1405865714" r:id="rId11"/>
+          <o:OLEObject Type="Embed" ProgID="Equation.DSMT4" ShapeID="_x0000_i1026" DrawAspect="Content" ObjectID="_1405928524" r:id="rId11"/>
         </w:object>
       </w:r>
       <w:r>
@@ -2421,10 +2421,10 @@
           <w:lang w:val="en-GB"/>
         </w:rPr>
         <w:object w:dxaOrig="1100" w:dyaOrig="360">
-          <v:shape id="_x0000_i1027" type="#_x0000_t75" style="width:57pt;height:16.5pt" o:ole="">
+          <v:shape id="_x0000_i1027" type="#_x0000_t75" style="width:56.8pt;height:16.75pt" o:ole="">
             <v:imagedata r:id="rId14" o:title=""/>
           </v:shape>
-          <o:OLEObject Type="Embed" ProgID="Equation.DSMT4" ShapeID="_x0000_i1027" DrawAspect="Content" ObjectID="_1405865715" r:id="rId15"/>
+          <o:OLEObject Type="Embed" ProgID="Equation.DSMT4" ShapeID="_x0000_i1027" DrawAspect="Content" ObjectID="_1405928525" r:id="rId15"/>
         </w:object>
       </w:r>
       <w:r>
@@ -2452,10 +2452,10 @@
           <w:position w:val="-30"/>
         </w:rPr>
         <w:object w:dxaOrig="2380" w:dyaOrig="720">
-          <v:shape id="_x0000_i1028" type="#_x0000_t75" style="width:119.25pt;height:36pt" o:ole="">
+          <v:shape id="_x0000_i1028" type="#_x0000_t75" style="width:119.15pt;height:36pt" o:ole="">
             <v:imagedata r:id="rId16" o:title=""/>
           </v:shape>
-          <o:OLEObject Type="Embed" ProgID="Equation.DSMT4" ShapeID="_x0000_i1028" DrawAspect="Content" ObjectID="_1405865716" r:id="rId17"/>
+          <o:OLEObject Type="Embed" ProgID="Equation.DSMT4" ShapeID="_x0000_i1028" DrawAspect="Content" ObjectID="_1405928526" r:id="rId17"/>
         </w:object>
       </w:r>
       <w:r>
@@ -2523,10 +2523,10 @@
           <w:lang w:val="en-GB"/>
         </w:rPr>
         <w:object w:dxaOrig="200" w:dyaOrig="260">
-          <v:shape id="_x0000_i1029" type="#_x0000_t75" style="width:11.25pt;height:12.75pt" o:ole="">
+          <v:shape id="_x0000_i1029" type="#_x0000_t75" style="width:11.15pt;height:12.7pt" o:ole="">
             <v:imagedata r:id="rId18" o:title=""/>
           </v:shape>
-          <o:OLEObject Type="Embed" ProgID="Equation.DSMT4" ShapeID="_x0000_i1029" DrawAspect="Content" ObjectID="_1405865717" r:id="rId19"/>
+          <o:OLEObject Type="Embed" ProgID="Equation.DSMT4" ShapeID="_x0000_i1029" DrawAspect="Content" ObjectID="_1405928527" r:id="rId19"/>
         </w:object>
       </w:r>
       <w:r>
@@ -2555,10 +2555,10 @@
           <w:lang w:val="en-GB"/>
         </w:rPr>
         <w:object w:dxaOrig="200" w:dyaOrig="260">
-          <v:shape id="_x0000_i1030" type="#_x0000_t75" style="width:11.25pt;height:12.75pt" o:ole="">
+          <v:shape id="_x0000_i1030" type="#_x0000_t75" style="width:11.15pt;height:12.7pt" o:ole="">
             <v:imagedata r:id="rId18" o:title=""/>
           </v:shape>
-          <o:OLEObject Type="Embed" ProgID="Equation.DSMT4" ShapeID="_x0000_i1030" DrawAspect="Content" ObjectID="_1405865718" r:id="rId20"/>
+          <o:OLEObject Type="Embed" ProgID="Equation.DSMT4" ShapeID="_x0000_i1030" DrawAspect="Content" ObjectID="_1405928528" r:id="rId20"/>
         </w:object>
       </w:r>
       <w:r>
@@ -2569,10 +2569,10 @@
           <w:position w:val="-12"/>
         </w:rPr>
         <w:object w:dxaOrig="760" w:dyaOrig="360">
-          <v:shape id="_x0000_i1031" type="#_x0000_t75" style="width:38.25pt;height:18pt" o:ole="">
+          <v:shape id="_x0000_i1031" type="#_x0000_t75" style="width:38.05pt;height:18.25pt" o:ole="">
             <v:imagedata r:id="rId21" o:title=""/>
           </v:shape>
-          <o:OLEObject Type="Embed" ProgID="Equation.DSMT4" ShapeID="_x0000_i1031" DrawAspect="Content" ObjectID="_1405865719" r:id="rId22"/>
+          <o:OLEObject Type="Embed" ProgID="Equation.DSMT4" ShapeID="_x0000_i1031" DrawAspect="Content" ObjectID="_1405928529" r:id="rId22"/>
         </w:object>
       </w:r>
       <w:r>
@@ -2589,10 +2589,10 @@
           <w:position w:val="-12"/>
         </w:rPr>
         <w:object w:dxaOrig="700" w:dyaOrig="360">
-          <v:shape id="_x0000_i1032" type="#_x0000_t75" style="width:35.25pt;height:18pt" o:ole="">
+          <v:shape id="_x0000_i1032" type="#_x0000_t75" style="width:35.5pt;height:18.25pt" o:ole="">
             <v:imagedata r:id="rId23" o:title=""/>
           </v:shape>
-          <o:OLEObject Type="Embed" ProgID="Equation.DSMT4" ShapeID="_x0000_i1032" DrawAspect="Content" ObjectID="_1405865720" r:id="rId24"/>
+          <o:OLEObject Type="Embed" ProgID="Equation.DSMT4" ShapeID="_x0000_i1032" DrawAspect="Content" ObjectID="_1405928530" r:id="rId24"/>
         </w:object>
       </w:r>
       <w:r>
@@ -2611,10 +2611,10 @@
           <w:position w:val="-32"/>
         </w:rPr>
         <w:object w:dxaOrig="3820" w:dyaOrig="760">
-          <v:shape id="_x0000_i1033" type="#_x0000_t75" style="width:191.25pt;height:38.25pt" o:ole="">
+          <v:shape id="_x0000_i1033" type="#_x0000_t75" style="width:191.15pt;height:38.05pt" o:ole="">
             <v:imagedata r:id="rId25" o:title=""/>
           </v:shape>
-          <o:OLEObject Type="Embed" ProgID="Equation.DSMT4" ShapeID="_x0000_i1033" DrawAspect="Content" ObjectID="_1405865721" r:id="rId26"/>
+          <o:OLEObject Type="Embed" ProgID="Equation.DSMT4" ShapeID="_x0000_i1033" DrawAspect="Content" ObjectID="_1405928531" r:id="rId26"/>
         </w:object>
       </w:r>
       <w:r>
@@ -2700,10 +2700,10 @@
           <w:position w:val="-12"/>
         </w:rPr>
         <w:object w:dxaOrig="300" w:dyaOrig="380">
-          <v:shape id="_x0000_i1034" type="#_x0000_t75" style="width:15pt;height:18pt" o:ole="">
+          <v:shape id="_x0000_i1034" type="#_x0000_t75" style="width:15.2pt;height:17.75pt" o:ole="">
             <v:imagedata r:id="rId27" o:title=""/>
           </v:shape>
-          <o:OLEObject Type="Embed" ProgID="Equation.DSMT4" ShapeID="_x0000_i1034" DrawAspect="Content" ObjectID="_1405865722" r:id="rId28"/>
+          <o:OLEObject Type="Embed" ProgID="Equation.DSMT4" ShapeID="_x0000_i1034" DrawAspect="Content" ObjectID="_1405928532" r:id="rId28"/>
         </w:object>
       </w:r>
       <w:r>
@@ -2809,10 +2809,10 @@
           <w:position w:val="-50"/>
         </w:rPr>
         <w:object w:dxaOrig="2580" w:dyaOrig="1120">
-          <v:shape id="_x0000_i1035" type="#_x0000_t75" style="width:129pt;height:57pt" o:ole="">
+          <v:shape id="_x0000_i1035" type="#_x0000_t75" style="width:128.8pt;height:56.8pt" o:ole="">
             <v:imagedata r:id="rId29" o:title=""/>
           </v:shape>
-          <o:OLEObject Type="Embed" ProgID="Equation.DSMT4" ShapeID="_x0000_i1035" DrawAspect="Content" ObjectID="_1405865723" r:id="rId30"/>
+          <o:OLEObject Type="Embed" ProgID="Equation.DSMT4" ShapeID="_x0000_i1035" DrawAspect="Content" ObjectID="_1405928533" r:id="rId30"/>
         </w:object>
       </w:r>
       <w:r>
@@ -2897,10 +2897,10 @@
           <w:position w:val="-4"/>
         </w:rPr>
         <w:object w:dxaOrig="200" w:dyaOrig="200">
-          <v:shape id="_x0000_i1036" type="#_x0000_t75" style="width:9.75pt;height:9.75pt" o:ole="">
+          <v:shape id="_x0000_i1036" type="#_x0000_t75" style="width:9.65pt;height:9.65pt" o:ole="">
             <v:imagedata r:id="rId31" o:title=""/>
           </v:shape>
-          <o:OLEObject Type="Embed" ProgID="Equation.DSMT4" ShapeID="_x0000_i1036" DrawAspect="Content" ObjectID="_1405865724" r:id="rId32"/>
+          <o:OLEObject Type="Embed" ProgID="Equation.DSMT4" ShapeID="_x0000_i1036" DrawAspect="Content" ObjectID="_1405928534" r:id="rId32"/>
         </w:object>
       </w:r>
       <w:r>
@@ -2917,10 +2917,10 @@
           <w:position w:val="-12"/>
         </w:rPr>
         <w:object w:dxaOrig="279" w:dyaOrig="360">
-          <v:shape id="_x0000_i1037" type="#_x0000_t75" style="width:14.25pt;height:18pt" o:ole="">
+          <v:shape id="_x0000_i1037" type="#_x0000_t75" style="width:14.2pt;height:18.25pt" o:ole="">
             <v:imagedata r:id="rId33" o:title=""/>
           </v:shape>
-          <o:OLEObject Type="Embed" ProgID="Equation.DSMT4" ShapeID="_x0000_i1037" DrawAspect="Content" ObjectID="_1405865725" r:id="rId34"/>
+          <o:OLEObject Type="Embed" ProgID="Equation.DSMT4" ShapeID="_x0000_i1037" DrawAspect="Content" ObjectID="_1405928535" r:id="rId34"/>
         </w:object>
       </w:r>
       <w:r>
@@ -2931,10 +2931,10 @@
           <w:position w:val="-12"/>
         </w:rPr>
         <w:object w:dxaOrig="260" w:dyaOrig="360">
-          <v:shape id="_x0000_i1038" type="#_x0000_t75" style="width:12.75pt;height:18pt" o:ole="">
+          <v:shape id="_x0000_i1038" type="#_x0000_t75" style="width:12.7pt;height:18.25pt" o:ole="">
             <v:imagedata r:id="rId35" o:title=""/>
           </v:shape>
-          <o:OLEObject Type="Embed" ProgID="Equation.DSMT4" ShapeID="_x0000_i1038" DrawAspect="Content" ObjectID="_1405865726" r:id="rId36"/>
+          <o:OLEObject Type="Embed" ProgID="Equation.DSMT4" ShapeID="_x0000_i1038" DrawAspect="Content" ObjectID="_1405928536" r:id="rId36"/>
         </w:object>
       </w:r>
       <w:r>
@@ -2953,10 +2953,10 @@
           <w:position w:val="-50"/>
         </w:rPr>
         <w:object w:dxaOrig="5240" w:dyaOrig="1120">
-          <v:shape id="_x0000_i1039" type="#_x0000_t75" style="width:261.75pt;height:57pt" o:ole="">
+          <v:shape id="_x0000_i1039" type="#_x0000_t75" style="width:261.65pt;height:56.8pt" o:ole="">
             <v:imagedata r:id="rId37" o:title=""/>
           </v:shape>
-          <o:OLEObject Type="Embed" ProgID="Equation.DSMT4" ShapeID="_x0000_i1039" DrawAspect="Content" ObjectID="_1405865727" r:id="rId38"/>
+          <o:OLEObject Type="Embed" ProgID="Equation.DSMT4" ShapeID="_x0000_i1039" DrawAspect="Content" ObjectID="_1405928537" r:id="rId38"/>
         </w:object>
       </w:r>
       <w:r>
@@ -3093,10 +3093,10 @@
           <w:position w:val="-6"/>
         </w:rPr>
         <w:object w:dxaOrig="360" w:dyaOrig="279">
-          <v:shape id="_x0000_i1040" type="#_x0000_t75" style="width:18pt;height:13.5pt" o:ole="">
+          <v:shape id="_x0000_i1040" type="#_x0000_t75" style="width:18.25pt;height:13.7pt" o:ole="">
             <v:imagedata r:id="rId39" o:title=""/>
           </v:shape>
-          <o:OLEObject Type="Embed" ProgID="Equation.DSMT4" ShapeID="_x0000_i1040" DrawAspect="Content" ObjectID="_1405865728" r:id="rId40"/>
+          <o:OLEObject Type="Embed" ProgID="Equation.DSMT4" ShapeID="_x0000_i1040" DrawAspect="Content" ObjectID="_1405928538" r:id="rId40"/>
         </w:object>
       </w:r>
       <w:r>
@@ -3107,10 +3107,10 @@
           <w:position w:val="-6"/>
         </w:rPr>
         <w:object w:dxaOrig="400" w:dyaOrig="220">
-          <v:shape id="_x0000_i1041" type="#_x0000_t75" style="width:19.5pt;height:11.25pt" o:ole="">
+          <v:shape id="_x0000_i1041" type="#_x0000_t75" style="width:19.25pt;height:11.15pt" o:ole="">
             <v:imagedata r:id="rId41" o:title=""/>
           </v:shape>
-          <o:OLEObject Type="Embed" ProgID="Equation.DSMT4" ShapeID="_x0000_i1041" DrawAspect="Content" ObjectID="_1405865729" r:id="rId42"/>
+          <o:OLEObject Type="Embed" ProgID="Equation.DSMT4" ShapeID="_x0000_i1041" DrawAspect="Content" ObjectID="_1405928539" r:id="rId42"/>
         </w:object>
       </w:r>
       <w:r>
@@ -3136,10 +3136,10 @@
           <w:position w:val="-6"/>
         </w:rPr>
         <w:object w:dxaOrig="400" w:dyaOrig="220">
-          <v:shape id="_x0000_i1042" type="#_x0000_t75" style="width:19.5pt;height:11.25pt" o:ole="">
+          <v:shape id="_x0000_i1042" type="#_x0000_t75" style="width:19.25pt;height:11.15pt" o:ole="">
             <v:imagedata r:id="rId43" o:title=""/>
           </v:shape>
-          <o:OLEObject Type="Embed" ProgID="Equation.DSMT4" ShapeID="_x0000_i1042" DrawAspect="Content" ObjectID="_1405865730" r:id="rId44"/>
+          <o:OLEObject Type="Embed" ProgID="Equation.DSMT4" ShapeID="_x0000_i1042" DrawAspect="Content" ObjectID="_1405928540" r:id="rId44"/>
         </w:object>
       </w:r>
       <w:r>
@@ -3156,10 +3156,10 @@
           <w:position w:val="-6"/>
         </w:rPr>
         <w:object w:dxaOrig="360" w:dyaOrig="279">
-          <v:shape id="_x0000_i1043" type="#_x0000_t75" style="width:18pt;height:13.5pt" o:ole="">
+          <v:shape id="_x0000_i1043" type="#_x0000_t75" style="width:18.25pt;height:13.7pt" o:ole="">
             <v:imagedata r:id="rId45" o:title=""/>
           </v:shape>
-          <o:OLEObject Type="Embed" ProgID="Equation.DSMT4" ShapeID="_x0000_i1043" DrawAspect="Content" ObjectID="_1405865731" r:id="rId46"/>
+          <o:OLEObject Type="Embed" ProgID="Equation.DSMT4" ShapeID="_x0000_i1043" DrawAspect="Content" ObjectID="_1405928541" r:id="rId46"/>
         </w:object>
       </w:r>
       <w:r>
@@ -3185,10 +3185,10 @@
           <w:position w:val="-6"/>
         </w:rPr>
         <w:object w:dxaOrig="360" w:dyaOrig="279">
-          <v:shape id="_x0000_i1044" type="#_x0000_t75" style="width:18pt;height:13.5pt" o:ole="">
+          <v:shape id="_x0000_i1044" type="#_x0000_t75" style="width:18.25pt;height:13.7pt" o:ole="">
             <v:imagedata r:id="rId47" o:title=""/>
           </v:shape>
-          <o:OLEObject Type="Embed" ProgID="Equation.DSMT4" ShapeID="_x0000_i1044" DrawAspect="Content" ObjectID="_1405865732" r:id="rId48"/>
+          <o:OLEObject Type="Embed" ProgID="Equation.DSMT4" ShapeID="_x0000_i1044" DrawAspect="Content" ObjectID="_1405928542" r:id="rId48"/>
         </w:object>
       </w:r>
       <w:r>
@@ -3251,7 +3251,7 @@
           <v:shape id="_x0000_i1045" type="#_x0000_t75" style="width:324pt;height:36pt" o:ole="">
             <v:imagedata r:id="rId49" o:title=""/>
           </v:shape>
-          <o:OLEObject Type="Embed" ProgID="Equation.DSMT4" ShapeID="_x0000_i1045" DrawAspect="Content" ObjectID="_1405865733" r:id="rId50"/>
+          <o:OLEObject Type="Embed" ProgID="Equation.DSMT4" ShapeID="_x0000_i1045" DrawAspect="Content" ObjectID="_1405928543" r:id="rId50"/>
         </w:object>
       </w:r>
       <w:r>
@@ -3501,10 +3501,10 @@
           <w:position w:val="-10"/>
         </w:rPr>
         <w:object w:dxaOrig="820" w:dyaOrig="320">
-          <v:shape id="_x0000_i1046" type="#_x0000_t75" style="width:41.25pt;height:15pt" o:ole="">
+          <v:shape id="_x0000_i1046" type="#_x0000_t75" style="width:41.05pt;height:15.2pt" o:ole="">
             <v:imagedata r:id="rId52" o:title=""/>
           </v:shape>
-          <o:OLEObject Type="Embed" ProgID="Equation.DSMT4" ShapeID="_x0000_i1046" DrawAspect="Content" ObjectID="_1405865734" r:id="rId53"/>
+          <o:OLEObject Type="Embed" ProgID="Equation.DSMT4" ShapeID="_x0000_i1046" DrawAspect="Content" ObjectID="_1405928544" r:id="rId53"/>
         </w:object>
       </w:r>
       <w:r>
@@ -3535,10 +3535,10 @@
           <w:position w:val="-14"/>
         </w:rPr>
         <w:object w:dxaOrig="1500" w:dyaOrig="400">
-          <v:shape id="_x0000_i1047" type="#_x0000_t75" style="width:74.25pt;height:19.5pt" o:ole="">
+          <v:shape id="_x0000_i1047" type="#_x0000_t75" style="width:74.05pt;height:19.25pt" o:ole="">
             <v:imagedata r:id="rId54" o:title=""/>
           </v:shape>
-          <o:OLEObject Type="Embed" ProgID="Equation.DSMT4" ShapeID="_x0000_i1047" DrawAspect="Content" ObjectID="_1405865735" r:id="rId55"/>
+          <o:OLEObject Type="Embed" ProgID="Equation.DSMT4" ShapeID="_x0000_i1047" DrawAspect="Content" ObjectID="_1405928545" r:id="rId55"/>
         </w:object>
       </w:r>
       <w:r>
@@ -3637,10 +3637,10 @@
           <w:position w:val="-14"/>
         </w:rPr>
         <w:object w:dxaOrig="2659" w:dyaOrig="400">
-          <v:shape id="_x0000_i1048" type="#_x0000_t75" style="width:132.75pt;height:19.5pt" o:ole="">
+          <v:shape id="_x0000_i1048" type="#_x0000_t75" style="width:132.85pt;height:19.25pt" o:ole="">
             <v:imagedata r:id="rId56" o:title=""/>
           </v:shape>
-          <o:OLEObject Type="Embed" ProgID="Equation.DSMT4" ShapeID="_x0000_i1048" DrawAspect="Content" ObjectID="_1405865736" r:id="rId57"/>
+          <o:OLEObject Type="Embed" ProgID="Equation.DSMT4" ShapeID="_x0000_i1048" DrawAspect="Content" ObjectID="_1405928546" r:id="rId57"/>
         </w:object>
       </w:r>
       <w:r>
@@ -3654,10 +3654,10 @@
           <w:position w:val="-14"/>
         </w:rPr>
         <w:object w:dxaOrig="880" w:dyaOrig="400">
-          <v:shape id="_x0000_i1049" type="#_x0000_t75" style="width:43.5pt;height:19.5pt" o:ole="">
+          <v:shape id="_x0000_i1049" type="#_x0000_t75" style="width:43.6pt;height:19.25pt" o:ole="">
             <v:imagedata r:id="rId58" o:title=""/>
           </v:shape>
-          <o:OLEObject Type="Embed" ProgID="Equation.DSMT4" ShapeID="_x0000_i1049" DrawAspect="Content" ObjectID="_1405865737" r:id="rId59"/>
+          <o:OLEObject Type="Embed" ProgID="Equation.DSMT4" ShapeID="_x0000_i1049" DrawAspect="Content" ObjectID="_1405928547" r:id="rId59"/>
         </w:object>
       </w:r>
       <w:r>
@@ -3674,10 +3674,10 @@
           <w:position w:val="-12"/>
         </w:rPr>
         <w:object w:dxaOrig="260" w:dyaOrig="360">
-          <v:shape id="_x0000_i1050" type="#_x0000_t75" style="width:12.75pt;height:18pt" o:ole="">
+          <v:shape id="_x0000_i1050" type="#_x0000_t75" style="width:12.7pt;height:18.25pt" o:ole="">
             <v:imagedata r:id="rId60" o:title=""/>
           </v:shape>
-          <o:OLEObject Type="Embed" ProgID="Equation.DSMT4" ShapeID="_x0000_i1050" DrawAspect="Content" ObjectID="_1405865738" r:id="rId61"/>
+          <o:OLEObject Type="Embed" ProgID="Equation.DSMT4" ShapeID="_x0000_i1050" DrawAspect="Content" ObjectID="_1405928548" r:id="rId61"/>
         </w:object>
       </w:r>
       <w:r>
@@ -3688,10 +3688,10 @@
           <w:position w:val="-12"/>
         </w:rPr>
         <w:object w:dxaOrig="240" w:dyaOrig="360">
-          <v:shape id="_x0000_i1051" type="#_x0000_t75" style="width:12pt;height:18pt" o:ole="">
+          <v:shape id="_x0000_i1051" type="#_x0000_t75" style="width:12.15pt;height:18.25pt" o:ole="">
             <v:imagedata r:id="rId62" o:title=""/>
           </v:shape>
-          <o:OLEObject Type="Embed" ProgID="Equation.DSMT4" ShapeID="_x0000_i1051" DrawAspect="Content" ObjectID="_1405865739" r:id="rId63"/>
+          <o:OLEObject Type="Embed" ProgID="Equation.DSMT4" ShapeID="_x0000_i1051" DrawAspect="Content" ObjectID="_1405928549" r:id="rId63"/>
         </w:object>
       </w:r>
       <w:r>
@@ -3702,10 +3702,10 @@
           <w:position w:val="-12"/>
         </w:rPr>
         <w:object w:dxaOrig="260" w:dyaOrig="360">
-          <v:shape id="_x0000_i1052" type="#_x0000_t75" style="width:12.75pt;height:18pt" o:ole="">
+          <v:shape id="_x0000_i1052" type="#_x0000_t75" style="width:12.7pt;height:18.25pt" o:ole="">
             <v:imagedata r:id="rId64" o:title=""/>
           </v:shape>
-          <o:OLEObject Type="Embed" ProgID="Equation.DSMT4" ShapeID="_x0000_i1052" DrawAspect="Content" ObjectID="_1405865740" r:id="rId65"/>
+          <o:OLEObject Type="Embed" ProgID="Equation.DSMT4" ShapeID="_x0000_i1052" DrawAspect="Content" ObjectID="_1405928550" r:id="rId65"/>
         </w:object>
       </w:r>
       <w:r>
@@ -3716,10 +3716,10 @@
           <w:position w:val="-12"/>
         </w:rPr>
         <w:object w:dxaOrig="240" w:dyaOrig="360">
-          <v:shape id="_x0000_i1053" type="#_x0000_t75" style="width:12pt;height:18pt" o:ole="">
+          <v:shape id="_x0000_i1053" type="#_x0000_t75" style="width:12.15pt;height:18.25pt" o:ole="">
             <v:imagedata r:id="rId66" o:title=""/>
           </v:shape>
-          <o:OLEObject Type="Embed" ProgID="Equation.DSMT4" ShapeID="_x0000_i1053" DrawAspect="Content" ObjectID="_1405865741" r:id="rId67"/>
+          <o:OLEObject Type="Embed" ProgID="Equation.DSMT4" ShapeID="_x0000_i1053" DrawAspect="Content" ObjectID="_1405928551" r:id="rId67"/>
         </w:object>
       </w:r>
       <w:r>
@@ -3739,10 +3739,10 @@
           <w:position w:val="-12"/>
         </w:rPr>
         <w:object w:dxaOrig="279" w:dyaOrig="360">
-          <v:shape id="_x0000_i1054" type="#_x0000_t75" style="width:14.25pt;height:18pt" o:ole="">
+          <v:shape id="_x0000_i1054" type="#_x0000_t75" style="width:14.2pt;height:18.25pt" o:ole="">
             <v:imagedata r:id="rId68" o:title=""/>
           </v:shape>
-          <o:OLEObject Type="Embed" ProgID="Equation.DSMT4" ShapeID="_x0000_i1054" DrawAspect="Content" ObjectID="_1405865742" r:id="rId69"/>
+          <o:OLEObject Type="Embed" ProgID="Equation.DSMT4" ShapeID="_x0000_i1054" DrawAspect="Content" ObjectID="_1405928552" r:id="rId69"/>
         </w:object>
       </w:r>
       <w:r>
@@ -3762,10 +3762,10 @@
           <w:position w:val="-10"/>
         </w:rPr>
         <w:object w:dxaOrig="240" w:dyaOrig="260">
-          <v:shape id="_x0000_i1055" type="#_x0000_t75" style="width:12pt;height:12.75pt" o:ole="">
+          <v:shape id="_x0000_i1055" type="#_x0000_t75" style="width:12.15pt;height:12.7pt" o:ole="">
             <v:imagedata r:id="rId70" o:title=""/>
           </v:shape>
-          <o:OLEObject Type="Embed" ProgID="Equation.DSMT4" ShapeID="_x0000_i1055" DrawAspect="Content" ObjectID="_1405865743" r:id="rId71"/>
+          <o:OLEObject Type="Embed" ProgID="Equation.DSMT4" ShapeID="_x0000_i1055" DrawAspect="Content" ObjectID="_1405928553" r:id="rId71"/>
         </w:object>
       </w:r>
       <w:r>
@@ -3781,7 +3781,10 @@
         <w:t xml:space="preserve">and vectors </w:t>
       </w:r>
       <w:r>
-        <w:t xml:space="preserve">will be used throughout the chapter; </w:t>
+        <w:t>is</w:t>
+      </w:r>
+      <w:r>
+        <w:t xml:space="preserve"> used throughout the chapter; </w:t>
       </w:r>
       <w:r>
         <w:t xml:space="preserve">in the case of rotations </w:t>
@@ -3817,7 +3820,10 @@
         <w:t xml:space="preserve"> when necessary</w:t>
       </w:r>
       <w:r>
-        <w:t xml:space="preserve">. </w:t>
+        <w:t>.</w:t>
+      </w:r>
+      <w:r>
+        <w:t xml:space="preserve"> </w:t>
       </w:r>
       <w:r>
         <w:t xml:space="preserve">Therefore, </w:t>
@@ -3833,10 +3839,10 @@
           <w:position w:val="-14"/>
         </w:rPr>
         <w:object w:dxaOrig="1640" w:dyaOrig="440">
-          <v:shape id="_x0000_i1056" type="#_x0000_t75" style="width:81.75pt;height:22.5pt" o:ole="">
+          <v:shape id="_x0000_i1056" type="#_x0000_t75" style="width:81.65pt;height:22.3pt" o:ole="">
             <v:imagedata r:id="rId72" o:title=""/>
           </v:shape>
-          <o:OLEObject Type="Embed" ProgID="Equation.DSMT4" ShapeID="_x0000_i1056" DrawAspect="Content" ObjectID="_1405865744" r:id="rId73"/>
+          <o:OLEObject Type="Embed" ProgID="Equation.DSMT4" ShapeID="_x0000_i1056" DrawAspect="Content" ObjectID="_1405928554" r:id="rId73"/>
         </w:object>
       </w:r>
       <w:r>
@@ -3853,10 +3859,10 @@
           <w:position w:val="-10"/>
         </w:rPr>
         <w:object w:dxaOrig="360" w:dyaOrig="320">
-          <v:shape id="_x0000_i1057" type="#_x0000_t75" style="width:18pt;height:16.5pt" o:ole="">
+          <v:shape id="_x0000_i1057" type="#_x0000_t75" style="width:18.25pt;height:16.75pt" o:ole="">
             <v:imagedata r:id="rId74" o:title=""/>
           </v:shape>
-          <o:OLEObject Type="Embed" ProgID="Equation.DSMT4" ShapeID="_x0000_i1057" DrawAspect="Content" ObjectID="_1405865745" r:id="rId75"/>
+          <o:OLEObject Type="Embed" ProgID="Equation.DSMT4" ShapeID="_x0000_i1057" DrawAspect="Content" ObjectID="_1405928555" r:id="rId75"/>
         </w:object>
       </w:r>
       <w:r>
@@ -3873,10 +3879,10 @@
           <w:position w:val="-10"/>
         </w:rPr>
         <w:object w:dxaOrig="320" w:dyaOrig="320">
-          <v:shape id="_x0000_i1058" type="#_x0000_t75" style="width:16.5pt;height:16.5pt" o:ole="">
+          <v:shape id="_x0000_i1058" type="#_x0000_t75" style="width:16.75pt;height:16.75pt" o:ole="">
             <v:imagedata r:id="rId76" o:title=""/>
           </v:shape>
-          <o:OLEObject Type="Embed" ProgID="Equation.DSMT4" ShapeID="_x0000_i1058" DrawAspect="Content" ObjectID="_1405865746" r:id="rId77"/>
+          <o:OLEObject Type="Embed" ProgID="Equation.DSMT4" ShapeID="_x0000_i1058" DrawAspect="Content" ObjectID="_1405928556" r:id="rId77"/>
         </w:object>
       </w:r>
       <w:r>
@@ -3887,10 +3893,10 @@
           <w:position w:val="-12"/>
         </w:rPr>
         <w:object w:dxaOrig="300" w:dyaOrig="380">
-          <v:shape id="_x0000_i1059" type="#_x0000_t75" style="width:15pt;height:19.5pt" o:ole="">
+          <v:shape id="_x0000_i1059" type="#_x0000_t75" style="width:15.2pt;height:19.25pt" o:ole="">
             <v:imagedata r:id="rId78" o:title=""/>
           </v:shape>
-          <o:OLEObject Type="Embed" ProgID="Equation.DSMT4" ShapeID="_x0000_i1059" DrawAspect="Content" ObjectID="_1405865747" r:id="rId79"/>
+          <o:OLEObject Type="Embed" ProgID="Equation.DSMT4" ShapeID="_x0000_i1059" DrawAspect="Content" ObjectID="_1405928557" r:id="rId79"/>
         </w:object>
       </w:r>
       <w:r>
@@ -3913,10 +3919,10 @@
           <w:position w:val="-92"/>
         </w:rPr>
         <w:object w:dxaOrig="6979" w:dyaOrig="1540">
-          <v:shape id="_x0000_i1060" type="#_x0000_t75" style="width:348.75pt;height:77.25pt" o:ole="">
+          <v:shape id="_x0000_i1060" type="#_x0000_t75" style="width:348.85pt;height:77.05pt" o:ole="">
             <v:imagedata r:id="rId80" o:title=""/>
           </v:shape>
-          <o:OLEObject Type="Embed" ProgID="Equation.DSMT4" ShapeID="_x0000_i1060" DrawAspect="Content" ObjectID="_1405865748" r:id="rId81"/>
+          <o:OLEObject Type="Embed" ProgID="Equation.DSMT4" ShapeID="_x0000_i1060" DrawAspect="Content" ObjectID="_1405928558" r:id="rId81"/>
         </w:object>
       </w:r>
       <w:r>
@@ -3983,7 +3989,7 @@
           <v:shape id="_x0000_i1061" type="#_x0000_t75" style="width:397.5pt;height:54.75pt" o:ole="">
             <v:imagedata r:id="rId82" o:title=""/>
           </v:shape>
-          <o:OLEObject Type="Embed" ProgID="Equation.DSMT4" ShapeID="_x0000_i1061" DrawAspect="Content" ObjectID="_1405865749" r:id="rId83"/>
+          <o:OLEObject Type="Embed" ProgID="Equation.DSMT4" ShapeID="_x0000_i1061" DrawAspect="Content" ObjectID="_1405928559" r:id="rId83"/>
         </w:object>
       </w:r>
       <w:r>
@@ -4201,10 +4207,10 @@
           <w:position w:val="-12"/>
         </w:rPr>
         <w:object w:dxaOrig="1300" w:dyaOrig="380">
-          <v:shape id="_x0000_i1062" type="#_x0000_t75" style="width:64.5pt;height:18pt" o:ole="">
+          <v:shape id="_x0000_i1062" type="#_x0000_t75" style="width:64.4pt;height:17.75pt" o:ole="">
             <v:imagedata r:id="rId84" o:title=""/>
           </v:shape>
-          <o:OLEObject Type="Embed" ProgID="Equation.DSMT4" ShapeID="_x0000_i1062" DrawAspect="Content" ObjectID="_1405865750" r:id="rId85"/>
+          <o:OLEObject Type="Embed" ProgID="Equation.DSMT4" ShapeID="_x0000_i1062" DrawAspect="Content" ObjectID="_1405928560" r:id="rId85"/>
         </w:object>
       </w:r>
       <w:r>
@@ -4327,10 +4333,10 @@
           <w:position w:val="-12"/>
         </w:rPr>
         <w:object w:dxaOrig="1200" w:dyaOrig="380">
-          <v:shape id="_x0000_i1063" type="#_x0000_t75" style="width:60pt;height:18.75pt" o:ole="">
+          <v:shape id="_x0000_i1063" type="#_x0000_t75" style="width:59.85pt;height:18.75pt" o:ole="">
             <v:imagedata r:id="rId86" o:title=""/>
           </v:shape>
-          <o:OLEObject Type="Embed" ProgID="Equation.DSMT4" ShapeID="_x0000_i1063" DrawAspect="Content" ObjectID="_1405865751" r:id="rId87"/>
+          <o:OLEObject Type="Embed" ProgID="Equation.DSMT4" ShapeID="_x0000_i1063" DrawAspect="Content" ObjectID="_1405928561" r:id="rId87"/>
         </w:object>
       </w:r>
       <w:r>
@@ -4353,10 +4359,10 @@
           <w:position w:val="-4"/>
         </w:rPr>
         <w:object w:dxaOrig="980" w:dyaOrig="300">
-          <v:shape id="_x0000_i1064" type="#_x0000_t75" style="width:48.75pt;height:15pt" o:ole="">
+          <v:shape id="_x0000_i1064" type="#_x0000_t75" style="width:48.7pt;height:15.2pt" o:ole="">
             <v:imagedata r:id="rId88" o:title=""/>
           </v:shape>
-          <o:OLEObject Type="Embed" ProgID="Equation.DSMT4" ShapeID="_x0000_i1064" DrawAspect="Content" ObjectID="_1405865752" r:id="rId89"/>
+          <o:OLEObject Type="Embed" ProgID="Equation.DSMT4" ShapeID="_x0000_i1064" DrawAspect="Content" ObjectID="_1405928562" r:id="rId89"/>
         </w:object>
       </w:r>
       <w:r>
@@ -4383,10 +4389,10 @@
           <w:position w:val="-24"/>
         </w:rPr>
         <w:object w:dxaOrig="4819" w:dyaOrig="720">
-          <v:shape id="_x0000_i1065" type="#_x0000_t75" style="width:240.75pt;height:36pt" o:ole="">
+          <v:shape id="_x0000_i1065" type="#_x0000_t75" style="width:240.85pt;height:36pt" o:ole="">
             <v:imagedata r:id="rId90" o:title=""/>
           </v:shape>
-          <o:OLEObject Type="Embed" ProgID="Equation.DSMT4" ShapeID="_x0000_i1065" DrawAspect="Content" ObjectID="_1405865753" r:id="rId91"/>
+          <o:OLEObject Type="Embed" ProgID="Equation.DSMT4" ShapeID="_x0000_i1065" DrawAspect="Content" ObjectID="_1405928563" r:id="rId91"/>
         </w:object>
       </w:r>
       <w:r>
@@ -4405,10 +4411,10 @@
           <w:position w:val="-6"/>
         </w:rPr>
         <w:object w:dxaOrig="1020" w:dyaOrig="320">
-          <v:shape id="_x0000_i1066" type="#_x0000_t75" style="width:51pt;height:16.5pt" o:ole="">
+          <v:shape id="_x0000_i1066" type="#_x0000_t75" style="width:51.2pt;height:16.75pt" o:ole="">
             <v:imagedata r:id="rId92" o:title=""/>
           </v:shape>
-          <o:OLEObject Type="Embed" ProgID="Equation.DSMT4" ShapeID="_x0000_i1066" DrawAspect="Content" ObjectID="_1405865754" r:id="rId93"/>
+          <o:OLEObject Type="Embed" ProgID="Equation.DSMT4" ShapeID="_x0000_i1066" DrawAspect="Content" ObjectID="_1405928564" r:id="rId93"/>
         </w:object>
       </w:r>
       <w:r>
@@ -4422,10 +4428,10 @@
           <w:position w:val="-12"/>
         </w:rPr>
         <w:object w:dxaOrig="1140" w:dyaOrig="360">
-          <v:shape id="_x0000_i1067" type="#_x0000_t75" style="width:57pt;height:18pt" o:ole="">
+          <v:shape id="_x0000_i1067" type="#_x0000_t75" style="width:56.8pt;height:18.25pt" o:ole="">
             <v:imagedata r:id="rId94" o:title=""/>
           </v:shape>
-          <o:OLEObject Type="Embed" ProgID="Equation.DSMT4" ShapeID="_x0000_i1067" DrawAspect="Content" ObjectID="_1405865755" r:id="rId95"/>
+          <o:OLEObject Type="Embed" ProgID="Equation.DSMT4" ShapeID="_x0000_i1067" DrawAspect="Content" ObjectID="_1405928565" r:id="rId95"/>
         </w:object>
       </w:r>
       <w:r>
@@ -4439,10 +4445,10 @@
           <w:position w:val="-12"/>
         </w:rPr>
         <w:object w:dxaOrig="279" w:dyaOrig="360">
-          <v:shape id="_x0000_i1068" type="#_x0000_t75" style="width:14.25pt;height:18pt" o:ole="">
+          <v:shape id="_x0000_i1068" type="#_x0000_t75" style="width:14.2pt;height:18.25pt" o:ole="">
             <v:imagedata r:id="rId96" o:title=""/>
           </v:shape>
-          <o:OLEObject Type="Embed" ProgID="Equation.DSMT4" ShapeID="_x0000_i1068" DrawAspect="Content" ObjectID="_1405865756" r:id="rId97"/>
+          <o:OLEObject Type="Embed" ProgID="Equation.DSMT4" ShapeID="_x0000_i1068" DrawAspect="Content" ObjectID="_1405928566" r:id="rId97"/>
         </w:object>
       </w:r>
       <w:r>
@@ -4473,10 +4479,10 @@
           <w:position w:val="-4"/>
         </w:rPr>
         <w:object w:dxaOrig="260" w:dyaOrig="260">
-          <v:shape id="_x0000_i1069" type="#_x0000_t75" style="width:12.75pt;height:12pt" o:ole="">
+          <v:shape id="_x0000_i1069" type="#_x0000_t75" style="width:12.7pt;height:12.15pt" o:ole="">
             <v:imagedata r:id="rId98" o:title=""/>
           </v:shape>
-          <o:OLEObject Type="Embed" ProgID="Equation.DSMT4" ShapeID="_x0000_i1069" DrawAspect="Content" ObjectID="_1405865757" r:id="rId99"/>
+          <o:OLEObject Type="Embed" ProgID="Equation.DSMT4" ShapeID="_x0000_i1069" DrawAspect="Content" ObjectID="_1405928567" r:id="rId99"/>
         </w:object>
       </w:r>
       <w:r>
@@ -4511,10 +4517,10 @@
           <w:position w:val="-12"/>
         </w:rPr>
         <w:object w:dxaOrig="260" w:dyaOrig="360">
-          <v:shape id="_x0000_i1070" type="#_x0000_t75" style="width:12.75pt;height:18pt" o:ole="">
+          <v:shape id="_x0000_i1070" type="#_x0000_t75" style="width:12.7pt;height:18.25pt" o:ole="">
             <v:imagedata r:id="rId100" o:title=""/>
           </v:shape>
-          <o:OLEObject Type="Embed" ProgID="Equation.DSMT4" ShapeID="_x0000_i1070" DrawAspect="Content" ObjectID="_1405865758" r:id="rId101"/>
+          <o:OLEObject Type="Embed" ProgID="Equation.DSMT4" ShapeID="_x0000_i1070" DrawAspect="Content" ObjectID="_1405928568" r:id="rId101"/>
         </w:object>
       </w:r>
     </w:p>
@@ -4530,10 +4536,10 @@
           <w:position w:val="-12"/>
         </w:rPr>
         <w:object w:dxaOrig="3480" w:dyaOrig="380">
-          <v:shape id="_x0000_i1071" type="#_x0000_t75" style="width:174pt;height:19.5pt" o:ole="">
+          <v:shape id="_x0000_i1071" type="#_x0000_t75" style="width:173.9pt;height:19.25pt" o:ole="">
             <v:imagedata r:id="rId102" o:title=""/>
           </v:shape>
-          <o:OLEObject Type="Embed" ProgID="Equation.DSMT4" ShapeID="_x0000_i1071" DrawAspect="Content" ObjectID="_1405865759" r:id="rId103"/>
+          <o:OLEObject Type="Embed" ProgID="Equation.DSMT4" ShapeID="_x0000_i1071" DrawAspect="Content" ObjectID="_1405928569" r:id="rId103"/>
         </w:object>
       </w:r>
       <w:r>
@@ -4555,10 +4561,10 @@
           <w:position w:val="-12"/>
         </w:rPr>
         <w:object w:dxaOrig="2400" w:dyaOrig="360">
-          <v:shape id="_x0000_i1072" type="#_x0000_t75" style="width:120pt;height:18pt" o:ole="">
+          <v:shape id="_x0000_i1072" type="#_x0000_t75" style="width:120.15pt;height:18.25pt" o:ole="">
             <v:imagedata r:id="rId104" o:title=""/>
           </v:shape>
-          <o:OLEObject Type="Embed" ProgID="Equation.DSMT4" ShapeID="_x0000_i1072" DrawAspect="Content" ObjectID="_1405865760" r:id="rId105"/>
+          <o:OLEObject Type="Embed" ProgID="Equation.DSMT4" ShapeID="_x0000_i1072" DrawAspect="Content" ObjectID="_1405928570" r:id="rId105"/>
         </w:object>
       </w:r>
     </w:p>
@@ -4584,10 +4590,10 @@
           <w:position w:val="-10"/>
         </w:rPr>
         <w:object w:dxaOrig="2439" w:dyaOrig="360">
-          <v:shape id="_x0000_i1073" type="#_x0000_t75" style="width:122.25pt;height:18pt" o:ole="">
+          <v:shape id="_x0000_i1073" type="#_x0000_t75" style="width:122.2pt;height:18.25pt" o:ole="">
             <v:imagedata r:id="rId106" o:title=""/>
           </v:shape>
-          <o:OLEObject Type="Embed" ProgID="Equation.DSMT4" ShapeID="_x0000_i1073" DrawAspect="Content" ObjectID="_1405865761" r:id="rId107"/>
+          <o:OLEObject Type="Embed" ProgID="Equation.DSMT4" ShapeID="_x0000_i1073" DrawAspect="Content" ObjectID="_1405928571" r:id="rId107"/>
         </w:object>
       </w:r>
       <w:r>
@@ -4651,10 +4657,10 @@
           <w:position w:val="-10"/>
         </w:rPr>
         <w:object w:dxaOrig="580" w:dyaOrig="320">
-          <v:shape id="_x0000_i1074" type="#_x0000_t75" style="width:29.25pt;height:16.5pt" o:ole="">
+          <v:shape id="_x0000_i1074" type="#_x0000_t75" style="width:29.4pt;height:16.75pt" o:ole="">
             <v:imagedata r:id="rId108" o:title=""/>
           </v:shape>
-          <o:OLEObject Type="Embed" ProgID="Equation.DSMT4" ShapeID="_x0000_i1074" DrawAspect="Content" ObjectID="_1405865762" r:id="rId109"/>
+          <o:OLEObject Type="Embed" ProgID="Equation.DSMT4" ShapeID="_x0000_i1074" DrawAspect="Content" ObjectID="_1405928572" r:id="rId109"/>
         </w:object>
       </w:r>
       <w:r>
@@ -4697,10 +4703,10 @@
           <w:position w:val="-4"/>
         </w:rPr>
         <w:object w:dxaOrig="260" w:dyaOrig="260">
-          <v:shape id="_x0000_i1075" type="#_x0000_t75" style="width:12.75pt;height:12pt" o:ole="">
+          <v:shape id="_x0000_i1075" type="#_x0000_t75" style="width:12.7pt;height:12.15pt" o:ole="">
             <v:imagedata r:id="rId110" o:title=""/>
           </v:shape>
-          <o:OLEObject Type="Embed" ProgID="Equation.DSMT4" ShapeID="_x0000_i1075" DrawAspect="Content" ObjectID="_1405865763" r:id="rId111"/>
+          <o:OLEObject Type="Embed" ProgID="Equation.DSMT4" ShapeID="_x0000_i1075" DrawAspect="Content" ObjectID="_1405928573" r:id="rId111"/>
         </w:object>
       </w:r>
       <w:r>
@@ -4714,10 +4720,10 @@
           <w:position w:val="-12"/>
         </w:rPr>
         <w:object w:dxaOrig="700" w:dyaOrig="360">
-          <v:shape id="_x0000_i1076" type="#_x0000_t75" style="width:35.25pt;height:18pt" o:ole="">
+          <v:shape id="_x0000_i1076" type="#_x0000_t75" style="width:35.5pt;height:18.25pt" o:ole="">
             <v:imagedata r:id="rId112" o:title=""/>
           </v:shape>
-          <o:OLEObject Type="Embed" ProgID="Equation.DSMT4" ShapeID="_x0000_i1076" DrawAspect="Content" ObjectID="_1405865764" r:id="rId113"/>
+          <o:OLEObject Type="Embed" ProgID="Equation.DSMT4" ShapeID="_x0000_i1076" DrawAspect="Content" ObjectID="_1405928574" r:id="rId113"/>
         </w:object>
       </w:r>
       <w:r>
@@ -4736,10 +4742,10 @@
           <w:position w:val="-10"/>
         </w:rPr>
         <w:object w:dxaOrig="580" w:dyaOrig="320">
-          <v:shape id="_x0000_i1077" type="#_x0000_t75" style="width:29.25pt;height:16.5pt" o:ole="">
+          <v:shape id="_x0000_i1077" type="#_x0000_t75" style="width:29.4pt;height:16.75pt" o:ole="">
             <v:imagedata r:id="rId114" o:title=""/>
           </v:shape>
-          <o:OLEObject Type="Embed" ProgID="Equation.DSMT4" ShapeID="_x0000_i1077" DrawAspect="Content" ObjectID="_1405865765" r:id="rId115"/>
+          <o:OLEObject Type="Embed" ProgID="Equation.DSMT4" ShapeID="_x0000_i1077" DrawAspect="Content" ObjectID="_1405928575" r:id="rId115"/>
         </w:object>
       </w:r>
       <w:r>
@@ -4753,10 +4759,10 @@
           <w:position w:val="-14"/>
         </w:rPr>
         <w:object w:dxaOrig="1660" w:dyaOrig="400">
-          <v:shape id="_x0000_i1078" type="#_x0000_t75" style="width:84pt;height:18.75pt" o:ole="">
+          <v:shape id="_x0000_i1078" type="#_x0000_t75" style="width:84.15pt;height:18.75pt" o:ole="">
             <v:imagedata r:id="rId116" o:title=""/>
           </v:shape>
-          <o:OLEObject Type="Embed" ProgID="Equation.DSMT4" ShapeID="_x0000_i1078" DrawAspect="Content" ObjectID="_1405865766" r:id="rId117"/>
+          <o:OLEObject Type="Embed" ProgID="Equation.DSMT4" ShapeID="_x0000_i1078" DrawAspect="Content" ObjectID="_1405928576" r:id="rId117"/>
         </w:object>
       </w:r>
       <w:r>
@@ -4787,10 +4793,10 @@
           <w:position w:val="-52"/>
         </w:rPr>
         <w:object w:dxaOrig="2659" w:dyaOrig="1160">
-          <v:shape id="_x0000_i1079" type="#_x0000_t75" style="width:132.75pt;height:57.75pt" o:ole="">
+          <v:shape id="_x0000_i1079" type="#_x0000_t75" style="width:132.85pt;height:57.8pt" o:ole="">
             <v:imagedata r:id="rId118" o:title=""/>
           </v:shape>
-          <o:OLEObject Type="Embed" ProgID="Equation.DSMT4" ShapeID="_x0000_i1079" DrawAspect="Content" ObjectID="_1405865767" r:id="rId119"/>
+          <o:OLEObject Type="Embed" ProgID="Equation.DSMT4" ShapeID="_x0000_i1079" DrawAspect="Content" ObjectID="_1405928577" r:id="rId119"/>
         </w:object>
       </w:r>
       <w:r>
@@ -4863,10 +4869,10 @@
           <w:position w:val="-10"/>
         </w:rPr>
         <w:object w:dxaOrig="820" w:dyaOrig="320">
-          <v:shape id="_x0000_i1080" type="#_x0000_t75" style="width:41.25pt;height:15pt" o:ole="">
+          <v:shape id="_x0000_i1080" type="#_x0000_t75" style="width:41.05pt;height:15.2pt" o:ole="">
             <v:imagedata r:id="rId120" o:title=""/>
           </v:shape>
-          <o:OLEObject Type="Embed" ProgID="Equation.DSMT4" ShapeID="_x0000_i1080" DrawAspect="Content" ObjectID="_1405865768" r:id="rId121"/>
+          <o:OLEObject Type="Embed" ProgID="Equation.DSMT4" ShapeID="_x0000_i1080" DrawAspect="Content" ObjectID="_1405928578" r:id="rId121"/>
         </w:object>
       </w:r>
       <w:r>
@@ -4880,10 +4886,10 @@
           <w:position w:val="-14"/>
         </w:rPr>
         <w:object w:dxaOrig="1660" w:dyaOrig="400">
-          <v:shape id="_x0000_i1081" type="#_x0000_t75" style="width:84pt;height:18.75pt" o:ole="">
+          <v:shape id="_x0000_i1081" type="#_x0000_t75" style="width:84.15pt;height:18.75pt" o:ole="">
             <v:imagedata r:id="rId116" o:title=""/>
           </v:shape>
-          <o:OLEObject Type="Embed" ProgID="Equation.DSMT4" ShapeID="_x0000_i1081" DrawAspect="Content" ObjectID="_1405865769" r:id="rId122"/>
+          <o:OLEObject Type="Embed" ProgID="Equation.DSMT4" ShapeID="_x0000_i1081" DrawAspect="Content" ObjectID="_1405928579" r:id="rId122"/>
         </w:object>
       </w:r>
       <w:r>
@@ -4939,10 +4945,10 @@
           <w:position w:val="-10"/>
         </w:rPr>
         <w:object w:dxaOrig="820" w:dyaOrig="360">
-          <v:shape id="_x0000_i1082" type="#_x0000_t75" style="width:41.25pt;height:16.5pt" o:ole="">
+          <v:shape id="_x0000_i1082" type="#_x0000_t75" style="width:41.05pt;height:16.75pt" o:ole="">
             <v:imagedata r:id="rId123" o:title=""/>
           </v:shape>
-          <o:OLEObject Type="Embed" ProgID="Equation.DSMT4" ShapeID="_x0000_i1082" DrawAspect="Content" ObjectID="_1405865770" r:id="rId124"/>
+          <o:OLEObject Type="Embed" ProgID="Equation.DSMT4" ShapeID="_x0000_i1082" DrawAspect="Content" ObjectID="_1405928580" r:id="rId124"/>
         </w:object>
       </w:r>
       <w:r>
@@ -4979,10 +4985,10 @@
           <w:position w:val="-50"/>
         </w:rPr>
         <w:object w:dxaOrig="3060" w:dyaOrig="1120">
-          <v:shape id="_x0000_i1083" type="#_x0000_t75" style="width:153.75pt;height:57pt" o:ole="">
+          <v:shape id="_x0000_i1083" type="#_x0000_t75" style="width:153.65pt;height:56.8pt" o:ole="">
             <v:imagedata r:id="rId125" o:title=""/>
           </v:shape>
-          <o:OLEObject Type="Embed" ProgID="Equation.DSMT4" ShapeID="_x0000_i1083" DrawAspect="Content" ObjectID="_1405865771" r:id="rId126"/>
+          <o:OLEObject Type="Embed" ProgID="Equation.DSMT4" ShapeID="_x0000_i1083" DrawAspect="Content" ObjectID="_1405928581" r:id="rId126"/>
         </w:object>
       </w:r>
       <w:r>
@@ -5075,10 +5081,10 @@
           <w:position w:val="-50"/>
         </w:rPr>
         <w:object w:dxaOrig="3560" w:dyaOrig="1120">
-          <v:shape id="_x0000_i1084" type="#_x0000_t75" style="width:177pt;height:57pt" o:ole="">
+          <v:shape id="_x0000_i1084" type="#_x0000_t75" style="width:176.95pt;height:56.8pt" o:ole="">
             <v:imagedata r:id="rId127" o:title=""/>
           </v:shape>
-          <o:OLEObject Type="Embed" ProgID="Equation.DSMT4" ShapeID="_x0000_i1084" DrawAspect="Content" ObjectID="_1405865772" r:id="rId128"/>
+          <o:OLEObject Type="Embed" ProgID="Equation.DSMT4" ShapeID="_x0000_i1084" DrawAspect="Content" ObjectID="_1405928582" r:id="rId128"/>
         </w:object>
       </w:r>
       <w:r>
@@ -5159,10 +5165,10 @@
           <w:position w:val="-78"/>
         </w:rPr>
         <w:object w:dxaOrig="3980" w:dyaOrig="1680">
-          <v:shape id="_x0000_i1085" type="#_x0000_t75" style="width:198pt;height:84pt" o:ole="">
+          <v:shape id="_x0000_i1085" type="#_x0000_t75" style="width:198.25pt;height:84.15pt" o:ole="">
             <v:imagedata r:id="rId129" o:title=""/>
           </v:shape>
-          <o:OLEObject Type="Embed" ProgID="Equation.DSMT4" ShapeID="_x0000_i1085" DrawAspect="Content" ObjectID="_1405865773" r:id="rId130"/>
+          <o:OLEObject Type="Embed" ProgID="Equation.DSMT4" ShapeID="_x0000_i1085" DrawAspect="Content" ObjectID="_1405928583" r:id="rId130"/>
         </w:object>
       </w:r>
       <w:r>
@@ -5240,10 +5246,10 @@
           <w:position w:val="-14"/>
         </w:rPr>
         <w:object w:dxaOrig="1660" w:dyaOrig="400">
-          <v:shape id="_x0000_i1086" type="#_x0000_t75" style="width:84pt;height:18.75pt" o:ole="">
+          <v:shape id="_x0000_i1086" type="#_x0000_t75" style="width:84.15pt;height:18.75pt" o:ole="">
             <v:imagedata r:id="rId116" o:title=""/>
           </v:shape>
-          <o:OLEObject Type="Embed" ProgID="Equation.DSMT4" ShapeID="_x0000_i1086" DrawAspect="Content" ObjectID="_1405865774" r:id="rId131"/>
+          <o:OLEObject Type="Embed" ProgID="Equation.DSMT4" ShapeID="_x0000_i1086" DrawAspect="Content" ObjectID="_1405928584" r:id="rId131"/>
         </w:object>
       </w:r>
       <w:r>
@@ -5333,10 +5339,10 @@
           <w:position w:val="-6"/>
         </w:rPr>
         <w:object w:dxaOrig="200" w:dyaOrig="279">
-          <v:shape id="_x0000_i1087" type="#_x0000_t75" style="width:9.75pt;height:14.25pt" o:ole="">
+          <v:shape id="_x0000_i1087" type="#_x0000_t75" style="width:9.65pt;height:14.2pt" o:ole="">
             <v:imagedata r:id="rId132" o:title=""/>
           </v:shape>
-          <o:OLEObject Type="Embed" ProgID="Equation.DSMT4" ShapeID="_x0000_i1087" DrawAspect="Content" ObjectID="_1405865775" r:id="rId133"/>
+          <o:OLEObject Type="Embed" ProgID="Equation.DSMT4" ShapeID="_x0000_i1087" DrawAspect="Content" ObjectID="_1405928585" r:id="rId133"/>
         </w:object>
       </w:r>
       <w:r>
@@ -5350,10 +5356,10 @@
           <w:position w:val="-10"/>
         </w:rPr>
         <w:object w:dxaOrig="440" w:dyaOrig="340">
-          <v:shape id="_x0000_i1088" type="#_x0000_t75" style="width:21.75pt;height:16.5pt" o:ole="">
+          <v:shape id="_x0000_i1088" type="#_x0000_t75" style="width:21.8pt;height:16.75pt" o:ole="">
             <v:imagedata r:id="rId134" o:title=""/>
           </v:shape>
-          <o:OLEObject Type="Embed" ProgID="Equation.DSMT4" ShapeID="_x0000_i1088" DrawAspect="Content" ObjectID="_1405865776" r:id="rId135"/>
+          <o:OLEObject Type="Embed" ProgID="Equation.DSMT4" ShapeID="_x0000_i1088" DrawAspect="Content" ObjectID="_1405928586" r:id="rId135"/>
         </w:object>
       </w:r>
       <w:r>
@@ -6168,10 +6174,10 @@
           <w:position w:val="-14"/>
         </w:rPr>
         <w:object w:dxaOrig="380" w:dyaOrig="400">
-          <v:shape id="_x0000_i1089" type="#_x0000_t75" style="width:18pt;height:19.5pt" o:ole="">
+          <v:shape id="_x0000_i1089" type="#_x0000_t75" style="width:17.75pt;height:19.25pt" o:ole="">
             <v:imagedata r:id="rId136" o:title=""/>
           </v:shape>
-          <o:OLEObject Type="Embed" ProgID="Equation.DSMT4" ShapeID="_x0000_i1089" DrawAspect="Content" ObjectID="_1405865777" r:id="rId137"/>
+          <o:OLEObject Type="Embed" ProgID="Equation.DSMT4" ShapeID="_x0000_i1089" DrawAspect="Content" ObjectID="_1405928587" r:id="rId137"/>
         </w:object>
       </w:r>
       <w:r>
@@ -6202,10 +6208,10 @@
           <w:position w:val="-12"/>
         </w:rPr>
         <w:object w:dxaOrig="260" w:dyaOrig="360">
-          <v:shape id="_x0000_i1090" type="#_x0000_t75" style="width:12.75pt;height:18pt" o:ole="">
+          <v:shape id="_x0000_i1090" type="#_x0000_t75" style="width:12.7pt;height:18.25pt" o:ole="">
             <v:imagedata r:id="rId138" o:title=""/>
           </v:shape>
-          <o:OLEObject Type="Embed" ProgID="Equation.DSMT4" ShapeID="_x0000_i1090" DrawAspect="Content" ObjectID="_1405865778" r:id="rId139"/>
+          <o:OLEObject Type="Embed" ProgID="Equation.DSMT4" ShapeID="_x0000_i1090" DrawAspect="Content" ObjectID="_1405928588" r:id="rId139"/>
         </w:object>
       </w:r>
       <w:r>
@@ -6216,10 +6222,10 @@
           <w:position w:val="-12"/>
         </w:rPr>
         <w:object w:dxaOrig="279" w:dyaOrig="360">
-          <v:shape id="_x0000_i1091" type="#_x0000_t75" style="width:13.5pt;height:18pt" o:ole="">
+          <v:shape id="_x0000_i1091" type="#_x0000_t75" style="width:13.7pt;height:18.25pt" o:ole="">
             <v:imagedata r:id="rId140" o:title=""/>
           </v:shape>
-          <o:OLEObject Type="Embed" ProgID="Equation.DSMT4" ShapeID="_x0000_i1091" DrawAspect="Content" ObjectID="_1405865779" r:id="rId141"/>
+          <o:OLEObject Type="Embed" ProgID="Equation.DSMT4" ShapeID="_x0000_i1091" DrawAspect="Content" ObjectID="_1405928589" r:id="rId141"/>
         </w:object>
       </w:r>
       <w:r>
@@ -6251,10 +6257,10 @@
           <w:position w:val="-12"/>
         </w:rPr>
         <w:object w:dxaOrig="260" w:dyaOrig="360">
-          <v:shape id="_x0000_i1092" type="#_x0000_t75" style="width:12.75pt;height:18pt" o:ole="">
+          <v:shape id="_x0000_i1092" type="#_x0000_t75" style="width:12.7pt;height:18.25pt" o:ole="">
             <v:imagedata r:id="rId142" o:title=""/>
           </v:shape>
-          <o:OLEObject Type="Embed" ProgID="Equation.DSMT4" ShapeID="_x0000_i1092" DrawAspect="Content" ObjectID="_1405865780" r:id="rId143"/>
+          <o:OLEObject Type="Embed" ProgID="Equation.DSMT4" ShapeID="_x0000_i1092" DrawAspect="Content" ObjectID="_1405928590" r:id="rId143"/>
         </w:object>
       </w:r>
       <w:r>
@@ -6617,10 +6623,10 @@
           <w:position w:val="-14"/>
         </w:rPr>
         <w:object w:dxaOrig="380" w:dyaOrig="400">
-          <v:shape id="_x0000_i1093" type="#_x0000_t75" style="width:18pt;height:19.5pt" o:ole="">
+          <v:shape id="_x0000_i1093" type="#_x0000_t75" style="width:17.75pt;height:19.25pt" o:ole="">
             <v:imagedata r:id="rId145" o:title=""/>
           </v:shape>
-          <o:OLEObject Type="Embed" ProgID="Equation.DSMT4" ShapeID="_x0000_i1093" DrawAspect="Content" ObjectID="_1405865781" r:id="rId146"/>
+          <o:OLEObject Type="Embed" ProgID="Equation.DSMT4" ShapeID="_x0000_i1093" DrawAspect="Content" ObjectID="_1405928591" r:id="rId146"/>
         </w:object>
       </w:r>
       <w:r>
@@ -6679,10 +6685,10 @@
           <w:position w:val="-14"/>
         </w:rPr>
         <w:object w:dxaOrig="380" w:dyaOrig="400">
-          <v:shape id="_x0000_i1094" type="#_x0000_t75" style="width:18pt;height:19.5pt" o:ole="">
+          <v:shape id="_x0000_i1094" type="#_x0000_t75" style="width:17.75pt;height:19.25pt" o:ole="">
             <v:imagedata r:id="rId145" o:title=""/>
           </v:shape>
-          <o:OLEObject Type="Embed" ProgID="Equation.DSMT4" ShapeID="_x0000_i1094" DrawAspect="Content" ObjectID="_1405865782" r:id="rId147"/>
+          <o:OLEObject Type="Embed" ProgID="Equation.DSMT4" ShapeID="_x0000_i1094" DrawAspect="Content" ObjectID="_1405928592" r:id="rId147"/>
         </w:object>
       </w:r>
       <w:r>
@@ -6705,10 +6711,10 @@
           <w:position w:val="-12"/>
         </w:rPr>
         <w:object w:dxaOrig="1340" w:dyaOrig="380">
-          <v:shape id="_x0000_i1095" type="#_x0000_t75" style="width:69pt;height:19.5pt" o:ole="">
+          <v:shape id="_x0000_i1095" type="#_x0000_t75" style="width:68.95pt;height:19.25pt" o:ole="">
             <v:imagedata r:id="rId148" o:title=""/>
           </v:shape>
-          <o:OLEObject Type="Embed" ProgID="Equation.DSMT4" ShapeID="_x0000_i1095" DrawAspect="Content" ObjectID="_1405865783" r:id="rId149"/>
+          <o:OLEObject Type="Embed" ProgID="Equation.DSMT4" ShapeID="_x0000_i1095" DrawAspect="Content" ObjectID="_1405928593" r:id="rId149"/>
         </w:object>
       </w:r>
       <w:r>
@@ -6931,10 +6937,10 @@
           <w:position w:val="-14"/>
         </w:rPr>
         <w:object w:dxaOrig="380" w:dyaOrig="400">
-          <v:shape id="_x0000_i1096" type="#_x0000_t75" style="width:18pt;height:19.5pt" o:ole="">
+          <v:shape id="_x0000_i1096" type="#_x0000_t75" style="width:17.75pt;height:19.25pt" o:ole="">
             <v:imagedata r:id="rId151" o:title=""/>
           </v:shape>
-          <o:OLEObject Type="Embed" ProgID="Equation.DSMT4" ShapeID="_x0000_i1096" DrawAspect="Content" ObjectID="_1405865784" r:id="rId152"/>
+          <o:OLEObject Type="Embed" ProgID="Equation.DSMT4" ShapeID="_x0000_i1096" DrawAspect="Content" ObjectID="_1405928594" r:id="rId152"/>
         </w:object>
       </w:r>
       <w:r>
@@ -6948,10 +6954,10 @@
           <w:position w:val="-14"/>
         </w:rPr>
         <w:object w:dxaOrig="380" w:dyaOrig="400">
-          <v:shape id="_x0000_i1097" type="#_x0000_t75" style="width:18pt;height:19.5pt" o:ole="">
+          <v:shape id="_x0000_i1097" type="#_x0000_t75" style="width:17.75pt;height:19.25pt" o:ole="">
             <v:imagedata r:id="rId151" o:title=""/>
           </v:shape>
-          <o:OLEObject Type="Embed" ProgID="Equation.DSMT4" ShapeID="_x0000_i1097" DrawAspect="Content" ObjectID="_1405865785" r:id="rId153"/>
+          <o:OLEObject Type="Embed" ProgID="Equation.DSMT4" ShapeID="_x0000_i1097" DrawAspect="Content" ObjectID="_1405928595" r:id="rId153"/>
         </w:object>
       </w:r>
       <w:r>
@@ -7072,10 +7078,10 @@
           <w:position w:val="-14"/>
         </w:rPr>
         <w:object w:dxaOrig="380" w:dyaOrig="400">
-          <v:shape id="_x0000_i1098" type="#_x0000_t75" style="width:18pt;height:19.5pt" o:ole="">
+          <v:shape id="_x0000_i1098" type="#_x0000_t75" style="width:17.75pt;height:19.25pt" o:ole="">
             <v:imagedata r:id="rId151" o:title=""/>
           </v:shape>
-          <o:OLEObject Type="Embed" ProgID="Equation.DSMT4" ShapeID="_x0000_i1098" DrawAspect="Content" ObjectID="_1405865786" r:id="rId154"/>
+          <o:OLEObject Type="Embed" ProgID="Equation.DSMT4" ShapeID="_x0000_i1098" DrawAspect="Content" ObjectID="_1405928596" r:id="rId154"/>
         </w:object>
       </w:r>
       <w:r>
@@ -7143,10 +7149,10 @@
           <w:position w:val="-12"/>
         </w:rPr>
         <w:object w:dxaOrig="260" w:dyaOrig="360">
-          <v:shape id="_x0000_i1099" type="#_x0000_t75" style="width:12.75pt;height:18pt" o:ole="">
+          <v:shape id="_x0000_i1099" type="#_x0000_t75" style="width:12.7pt;height:18.25pt" o:ole="">
             <v:imagedata r:id="rId155" o:title=""/>
           </v:shape>
-          <o:OLEObject Type="Embed" ProgID="Equation.DSMT4" ShapeID="_x0000_i1099" DrawAspect="Content" ObjectID="_1405865787" r:id="rId156"/>
+          <o:OLEObject Type="Embed" ProgID="Equation.DSMT4" ShapeID="_x0000_i1099" DrawAspect="Content" ObjectID="_1405928597" r:id="rId156"/>
         </w:object>
       </w:r>
       <w:r>
@@ -7157,10 +7163,10 @@
           <w:position w:val="-12"/>
         </w:rPr>
         <w:object w:dxaOrig="260" w:dyaOrig="360">
-          <v:shape id="_x0000_i1100" type="#_x0000_t75" style="width:12.75pt;height:18pt" o:ole="">
+          <v:shape id="_x0000_i1100" type="#_x0000_t75" style="width:12.7pt;height:18.25pt" o:ole="">
             <v:imagedata r:id="rId157" o:title=""/>
           </v:shape>
-          <o:OLEObject Type="Embed" ProgID="Equation.DSMT4" ShapeID="_x0000_i1100" DrawAspect="Content" ObjectID="_1405865788" r:id="rId158"/>
+          <o:OLEObject Type="Embed" ProgID="Equation.DSMT4" ShapeID="_x0000_i1100" DrawAspect="Content" ObjectID="_1405928598" r:id="rId158"/>
         </w:object>
       </w:r>
       <w:r>
@@ -7171,10 +7177,10 @@
           <w:position w:val="-12"/>
         </w:rPr>
         <w:object w:dxaOrig="260" w:dyaOrig="360">
-          <v:shape id="_x0000_i1101" type="#_x0000_t75" style="width:12.75pt;height:18pt" o:ole="">
+          <v:shape id="_x0000_i1101" type="#_x0000_t75" style="width:12.7pt;height:18.25pt" o:ole="">
             <v:imagedata r:id="rId155" o:title=""/>
           </v:shape>
-          <o:OLEObject Type="Embed" ProgID="Equation.DSMT4" ShapeID="_x0000_i1101" DrawAspect="Content" ObjectID="_1405865789" r:id="rId159"/>
+          <o:OLEObject Type="Embed" ProgID="Equation.DSMT4" ShapeID="_x0000_i1101" DrawAspect="Content" ObjectID="_1405928599" r:id="rId159"/>
         </w:object>
       </w:r>
       <w:r>
@@ -7197,10 +7203,10 @@
           <w:position w:val="-12"/>
         </w:rPr>
         <w:object w:dxaOrig="260" w:dyaOrig="360">
-          <v:shape id="_x0000_i1102" type="#_x0000_t75" style="width:12.75pt;height:18pt" o:ole="">
+          <v:shape id="_x0000_i1102" type="#_x0000_t75" style="width:12.7pt;height:18.25pt" o:ole="">
             <v:imagedata r:id="rId157" o:title=""/>
           </v:shape>
-          <o:OLEObject Type="Embed" ProgID="Equation.DSMT4" ShapeID="_x0000_i1102" DrawAspect="Content" ObjectID="_1405865790" r:id="rId160"/>
+          <o:OLEObject Type="Embed" ProgID="Equation.DSMT4" ShapeID="_x0000_i1102" DrawAspect="Content" ObjectID="_1405928600" r:id="rId160"/>
         </w:object>
       </w:r>
       <w:r>
@@ -7220,10 +7226,10 @@
           <w:position w:val="-12"/>
         </w:rPr>
         <w:object w:dxaOrig="279" w:dyaOrig="360">
-          <v:shape id="_x0000_i1103" type="#_x0000_t75" style="width:13.5pt;height:18pt" o:ole="">
+          <v:shape id="_x0000_i1103" type="#_x0000_t75" style="width:13.7pt;height:18.25pt" o:ole="">
             <v:imagedata r:id="rId161" o:title=""/>
           </v:shape>
-          <o:OLEObject Type="Embed" ProgID="Equation.DSMT4" ShapeID="_x0000_i1103" DrawAspect="Content" ObjectID="_1405865791" r:id="rId162"/>
+          <o:OLEObject Type="Embed" ProgID="Equation.DSMT4" ShapeID="_x0000_i1103" DrawAspect="Content" ObjectID="_1405928601" r:id="rId162"/>
         </w:object>
       </w:r>
       <w:r>
@@ -7263,10 +7269,10 @@
           <w:position w:val="-14"/>
         </w:rPr>
         <w:object w:dxaOrig="380" w:dyaOrig="400">
-          <v:shape id="_x0000_i1104" type="#_x0000_t75" style="width:18pt;height:19.5pt" o:ole="">
+          <v:shape id="_x0000_i1104" type="#_x0000_t75" style="width:17.75pt;height:19.25pt" o:ole="">
             <v:imagedata r:id="rId163" o:title=""/>
           </v:shape>
-          <o:OLEObject Type="Embed" ProgID="Equation.DSMT4" ShapeID="_x0000_i1104" DrawAspect="Content" ObjectID="_1405865792" r:id="rId164"/>
+          <o:OLEObject Type="Embed" ProgID="Equation.DSMT4" ShapeID="_x0000_i1104" DrawAspect="Content" ObjectID="_1405928602" r:id="rId164"/>
         </w:object>
       </w:r>
       <w:r>
@@ -7286,10 +7292,10 @@
           <w:position w:val="-10"/>
         </w:rPr>
         <w:object w:dxaOrig="240" w:dyaOrig="260">
-          <v:shape id="_x0000_i1105" type="#_x0000_t75" style="width:12pt;height:12.75pt" o:ole="">
+          <v:shape id="_x0000_i1105" type="#_x0000_t75" style="width:12.15pt;height:12.7pt" o:ole="">
             <v:imagedata r:id="rId165" o:title=""/>
           </v:shape>
-          <o:OLEObject Type="Embed" ProgID="Equation.DSMT4" ShapeID="_x0000_i1105" DrawAspect="Content" ObjectID="_1405865793" r:id="rId166"/>
+          <o:OLEObject Type="Embed" ProgID="Equation.DSMT4" ShapeID="_x0000_i1105" DrawAspect="Content" ObjectID="_1405928603" r:id="rId166"/>
         </w:object>
       </w:r>
       <w:r>
@@ -7303,10 +7309,10 @@
           <w:position w:val="-6"/>
         </w:rPr>
         <w:object w:dxaOrig="200" w:dyaOrig="279">
-          <v:shape id="_x0000_i1106" type="#_x0000_t75" style="width:9.75pt;height:14.25pt" o:ole="">
+          <v:shape id="_x0000_i1106" type="#_x0000_t75" style="width:9.65pt;height:14.2pt" o:ole="">
             <v:imagedata r:id="rId167" o:title=""/>
           </v:shape>
-          <o:OLEObject Type="Embed" ProgID="Equation.DSMT4" ShapeID="_x0000_i1106" DrawAspect="Content" ObjectID="_1405865794" r:id="rId168"/>
+          <o:OLEObject Type="Embed" ProgID="Equation.DSMT4" ShapeID="_x0000_i1106" DrawAspect="Content" ObjectID="_1405928604" r:id="rId168"/>
         </w:object>
       </w:r>
       <w:r>
@@ -7317,10 +7323,10 @@
           <w:position w:val="-10"/>
         </w:rPr>
         <w:object w:dxaOrig="200" w:dyaOrig="320">
-          <v:shape id="_x0000_i1107" type="#_x0000_t75" style="width:9.75pt;height:15pt" o:ole="">
+          <v:shape id="_x0000_i1107" type="#_x0000_t75" style="width:9.65pt;height:15.2pt" o:ole="">
             <v:imagedata r:id="rId169" o:title=""/>
           </v:shape>
-          <o:OLEObject Type="Embed" ProgID="Equation.DSMT4" ShapeID="_x0000_i1107" DrawAspect="Content" ObjectID="_1405865795" r:id="rId170"/>
+          <o:OLEObject Type="Embed" ProgID="Equation.DSMT4" ShapeID="_x0000_i1107" DrawAspect="Content" ObjectID="_1405928605" r:id="rId170"/>
         </w:object>
       </w:r>
       <w:r>
@@ -7364,10 +7370,10 @@
           <w:position w:val="-14"/>
         </w:rPr>
         <w:object w:dxaOrig="380" w:dyaOrig="400">
-          <v:shape id="_x0000_i1108" type="#_x0000_t75" style="width:18pt;height:19.5pt" o:ole="">
+          <v:shape id="_x0000_i1108" type="#_x0000_t75" style="width:17.75pt;height:19.25pt" o:ole="">
             <v:imagedata r:id="rId171" o:title=""/>
           </v:shape>
-          <o:OLEObject Type="Embed" ProgID="Equation.DSMT4" ShapeID="_x0000_i1108" DrawAspect="Content" ObjectID="_1405865796" r:id="rId172"/>
+          <o:OLEObject Type="Embed" ProgID="Equation.DSMT4" ShapeID="_x0000_i1108" DrawAspect="Content" ObjectID="_1405928606" r:id="rId172"/>
         </w:object>
       </w:r>
       <w:r>
@@ -7378,10 +7384,10 @@
           <w:position w:val="-14"/>
         </w:rPr>
         <w:object w:dxaOrig="380" w:dyaOrig="400">
-          <v:shape id="_x0000_i1109" type="#_x0000_t75" style="width:18pt;height:19.5pt" o:ole="">
+          <v:shape id="_x0000_i1109" type="#_x0000_t75" style="width:17.75pt;height:19.25pt" o:ole="">
             <v:imagedata r:id="rId151" o:title=""/>
           </v:shape>
-          <o:OLEObject Type="Embed" ProgID="Equation.DSMT4" ShapeID="_x0000_i1109" DrawAspect="Content" ObjectID="_1405865797" r:id="rId173"/>
+          <o:OLEObject Type="Embed" ProgID="Equation.DSMT4" ShapeID="_x0000_i1109" DrawAspect="Content" ObjectID="_1405928607" r:id="rId173"/>
         </w:object>
       </w:r>
       <w:r>
@@ -7431,10 +7437,10 @@
           <w:position w:val="-10"/>
         </w:rPr>
         <w:object w:dxaOrig="240" w:dyaOrig="260">
-          <v:shape id="_x0000_i1110" type="#_x0000_t75" style="width:12pt;height:12.75pt" o:ole="">
+          <v:shape id="_x0000_i1110" type="#_x0000_t75" style="width:12.15pt;height:12.7pt" o:ole="">
             <v:imagedata r:id="rId165" o:title=""/>
           </v:shape>
-          <o:OLEObject Type="Embed" ProgID="Equation.DSMT4" ShapeID="_x0000_i1110" DrawAspect="Content" ObjectID="_1405865798" r:id="rId174"/>
+          <o:OLEObject Type="Embed" ProgID="Equation.DSMT4" ShapeID="_x0000_i1110" DrawAspect="Content" ObjectID="_1405928608" r:id="rId174"/>
         </w:object>
       </w:r>
       <w:r>
@@ -7453,10 +7459,10 @@
           <w:position w:val="-12"/>
         </w:rPr>
         <w:object w:dxaOrig="260" w:dyaOrig="360">
-          <v:shape id="_x0000_i1111" type="#_x0000_t75" style="width:12.75pt;height:18pt" o:ole="">
+          <v:shape id="_x0000_i1111" type="#_x0000_t75" style="width:12.7pt;height:18.25pt" o:ole="">
             <v:imagedata r:id="rId175" o:title=""/>
           </v:shape>
-          <o:OLEObject Type="Embed" ProgID="Equation.DSMT4" ShapeID="_x0000_i1111" DrawAspect="Content" ObjectID="_1405865799" r:id="rId176"/>
+          <o:OLEObject Type="Embed" ProgID="Equation.DSMT4" ShapeID="_x0000_i1111" DrawAspect="Content" ObjectID="_1405928609" r:id="rId176"/>
         </w:object>
       </w:r>
       <w:r>
@@ -7467,10 +7473,10 @@
           <w:position w:val="-12"/>
         </w:rPr>
         <w:object w:dxaOrig="260" w:dyaOrig="360">
-          <v:shape id="_x0000_i1112" type="#_x0000_t75" style="width:12.75pt;height:18pt" o:ole="">
+          <v:shape id="_x0000_i1112" type="#_x0000_t75" style="width:12.7pt;height:18.25pt" o:ole="">
             <v:imagedata r:id="rId155" o:title=""/>
           </v:shape>
-          <o:OLEObject Type="Embed" ProgID="Equation.DSMT4" ShapeID="_x0000_i1112" DrawAspect="Content" ObjectID="_1405865800" r:id="rId177"/>
+          <o:OLEObject Type="Embed" ProgID="Equation.DSMT4" ShapeID="_x0000_i1112" DrawAspect="Content" ObjectID="_1405928610" r:id="rId177"/>
         </w:object>
       </w:r>
       <w:r>
@@ -7493,10 +7499,10 @@
           <w:position w:val="-6"/>
         </w:rPr>
         <w:object w:dxaOrig="200" w:dyaOrig="279">
-          <v:shape id="_x0000_i1113" type="#_x0000_t75" style="width:9.75pt;height:14.25pt" o:ole="">
+          <v:shape id="_x0000_i1113" type="#_x0000_t75" style="width:9.65pt;height:14.2pt" o:ole="">
             <v:imagedata r:id="rId167" o:title=""/>
           </v:shape>
-          <o:OLEObject Type="Embed" ProgID="Equation.DSMT4" ShapeID="_x0000_i1113" DrawAspect="Content" ObjectID="_1405865801" r:id="rId178"/>
+          <o:OLEObject Type="Embed" ProgID="Equation.DSMT4" ShapeID="_x0000_i1113" DrawAspect="Content" ObjectID="_1405928611" r:id="rId178"/>
         </w:object>
       </w:r>
       <w:r>
@@ -7507,10 +7513,10 @@
           <w:position w:val="-12"/>
         </w:rPr>
         <w:object w:dxaOrig="260" w:dyaOrig="360">
-          <v:shape id="_x0000_i1114" type="#_x0000_t75" style="width:12.75pt;height:18pt" o:ole="">
+          <v:shape id="_x0000_i1114" type="#_x0000_t75" style="width:12.7pt;height:18.25pt" o:ole="">
             <v:imagedata r:id="rId155" o:title=""/>
           </v:shape>
-          <o:OLEObject Type="Embed" ProgID="Equation.DSMT4" ShapeID="_x0000_i1114" DrawAspect="Content" ObjectID="_1405865802" r:id="rId179"/>
+          <o:OLEObject Type="Embed" ProgID="Equation.DSMT4" ShapeID="_x0000_i1114" DrawAspect="Content" ObjectID="_1405928612" r:id="rId179"/>
         </w:object>
       </w:r>
       <w:r>
@@ -7539,10 +7545,10 @@
           <w:position w:val="-10"/>
         </w:rPr>
         <w:object w:dxaOrig="200" w:dyaOrig="320">
-          <v:shape id="_x0000_i1115" type="#_x0000_t75" style="width:9.75pt;height:15pt" o:ole="">
+          <v:shape id="_x0000_i1115" type="#_x0000_t75" style="width:9.65pt;height:15.2pt" o:ole="">
             <v:imagedata r:id="rId169" o:title=""/>
           </v:shape>
-          <o:OLEObject Type="Embed" ProgID="Equation.DSMT4" ShapeID="_x0000_i1115" DrawAspect="Content" ObjectID="_1405865803" r:id="rId180"/>
+          <o:OLEObject Type="Embed" ProgID="Equation.DSMT4" ShapeID="_x0000_i1115" DrawAspect="Content" ObjectID="_1405928613" r:id="rId180"/>
         </w:object>
       </w:r>
       <w:r>
@@ -7553,10 +7559,10 @@
           <w:position w:val="-12"/>
         </w:rPr>
         <w:object w:dxaOrig="279" w:dyaOrig="360">
-          <v:shape id="_x0000_i1116" type="#_x0000_t75" style="width:13.5pt;height:18pt" o:ole="">
+          <v:shape id="_x0000_i1116" type="#_x0000_t75" style="width:13.7pt;height:18.25pt" o:ole="">
             <v:imagedata r:id="rId161" o:title=""/>
           </v:shape>
-          <o:OLEObject Type="Embed" ProgID="Equation.DSMT4" ShapeID="_x0000_i1116" DrawAspect="Content" ObjectID="_1405865804" r:id="rId181"/>
+          <o:OLEObject Type="Embed" ProgID="Equation.DSMT4" ShapeID="_x0000_i1116" DrawAspect="Content" ObjectID="_1405928614" r:id="rId181"/>
         </w:object>
       </w:r>
       <w:r>
@@ -7567,10 +7573,10 @@
           <w:position w:val="-12"/>
         </w:rPr>
         <w:object w:dxaOrig="460" w:dyaOrig="360">
-          <v:shape id="_x0000_i1117" type="#_x0000_t75" style="width:23.25pt;height:18pt" o:ole="">
+          <v:shape id="_x0000_i1117" type="#_x0000_t75" style="width:23.3pt;height:18.25pt" o:ole="">
             <v:imagedata r:id="rId182" o:title=""/>
           </v:shape>
-          <o:OLEObject Type="Embed" ProgID="Equation.DSMT4" ShapeID="_x0000_i1117" DrawAspect="Content" ObjectID="_1405865805" r:id="rId183"/>
+          <o:OLEObject Type="Embed" ProgID="Equation.DSMT4" ShapeID="_x0000_i1117" DrawAspect="Content" ObjectID="_1405928615" r:id="rId183"/>
         </w:object>
       </w:r>
       <w:r>
@@ -7586,10 +7592,10 @@
           <w:position w:val="-12"/>
         </w:rPr>
         <w:object w:dxaOrig="320" w:dyaOrig="380">
-          <v:shape id="_x0000_i1118" type="#_x0000_t75" style="width:16.5pt;height:18.75pt" o:ole="">
+          <v:shape id="_x0000_i1118" type="#_x0000_t75" style="width:16.75pt;height:18.75pt" o:ole="">
             <v:imagedata r:id="rId184" o:title=""/>
           </v:shape>
-          <o:OLEObject Type="Embed" ProgID="Equation.DSMT4" ShapeID="_x0000_i1118" DrawAspect="Content" ObjectID="_1405865806" r:id="rId185"/>
+          <o:OLEObject Type="Embed" ProgID="Equation.DSMT4" ShapeID="_x0000_i1118" DrawAspect="Content" ObjectID="_1405928616" r:id="rId185"/>
         </w:object>
       </w:r>
       <w:r>
@@ -7606,10 +7612,10 @@
           <w:position w:val="-14"/>
         </w:rPr>
         <w:object w:dxaOrig="380" w:dyaOrig="400">
-          <v:shape id="_x0000_i1119" type="#_x0000_t75" style="width:18pt;height:19.5pt" o:ole="">
+          <v:shape id="_x0000_i1119" type="#_x0000_t75" style="width:17.75pt;height:19.25pt" o:ole="">
             <v:imagedata r:id="rId145" o:title=""/>
           </v:shape>
-          <o:OLEObject Type="Embed" ProgID="Equation.DSMT4" ShapeID="_x0000_i1119" DrawAspect="Content" ObjectID="_1405865807" r:id="rId186"/>
+          <o:OLEObject Type="Embed" ProgID="Equation.DSMT4" ShapeID="_x0000_i1119" DrawAspect="Content" ObjectID="_1405928617" r:id="rId186"/>
         </w:object>
       </w:r>
       <w:r>
@@ -7629,10 +7635,10 @@
           <w:position w:val="-14"/>
         </w:rPr>
         <w:object w:dxaOrig="380" w:dyaOrig="400">
-          <v:shape id="_x0000_i1120" type="#_x0000_t75" style="width:18pt;height:19.5pt" o:ole="">
+          <v:shape id="_x0000_i1120" type="#_x0000_t75" style="width:17.75pt;height:19.25pt" o:ole="">
             <v:imagedata r:id="rId151" o:title=""/>
           </v:shape>
-          <o:OLEObject Type="Embed" ProgID="Equation.DSMT4" ShapeID="_x0000_i1120" DrawAspect="Content" ObjectID="_1405865808" r:id="rId187"/>
+          <o:OLEObject Type="Embed" ProgID="Equation.DSMT4" ShapeID="_x0000_i1120" DrawAspect="Content" ObjectID="_1405928618" r:id="rId187"/>
         </w:object>
       </w:r>
       <w:r>
@@ -7672,10 +7678,10 @@
           <w:position w:val="-6"/>
         </w:rPr>
         <w:object w:dxaOrig="660" w:dyaOrig="279">
-          <v:shape id="_x0000_i1121" type="#_x0000_t75" style="width:32.25pt;height:14.25pt" o:ole="">
+          <v:shape id="_x0000_i1121" type="#_x0000_t75" style="width:32.45pt;height:14.2pt" o:ole="">
             <v:imagedata r:id="rId188" o:title=""/>
           </v:shape>
-          <o:OLEObject Type="Embed" ProgID="Equation.DSMT4" ShapeID="_x0000_i1121" DrawAspect="Content" ObjectID="_1405865809" r:id="rId189"/>
+          <o:OLEObject Type="Embed" ProgID="Equation.DSMT4" ShapeID="_x0000_i1121" DrawAspect="Content" ObjectID="_1405928619" r:id="rId189"/>
         </w:object>
       </w:r>
       <w:r>
@@ -7692,10 +7698,10 @@
           <w:position w:val="-14"/>
         </w:rPr>
         <w:object w:dxaOrig="380" w:dyaOrig="400">
-          <v:shape id="_x0000_i1122" type="#_x0000_t75" style="width:18pt;height:19.5pt" o:ole="">
+          <v:shape id="_x0000_i1122" type="#_x0000_t75" style="width:17.75pt;height:19.25pt" o:ole="">
             <v:imagedata r:id="rId190" o:title=""/>
           </v:shape>
-          <o:OLEObject Type="Embed" ProgID="Equation.DSMT4" ShapeID="_x0000_i1122" DrawAspect="Content" ObjectID="_1405865810" r:id="rId191"/>
+          <o:OLEObject Type="Embed" ProgID="Equation.DSMT4" ShapeID="_x0000_i1122" DrawAspect="Content" ObjectID="_1405928620" r:id="rId191"/>
         </w:object>
       </w:r>
       <w:r>
@@ -7709,10 +7715,10 @@
           <w:position w:val="-14"/>
         </w:rPr>
         <w:object w:dxaOrig="380" w:dyaOrig="400">
-          <v:shape id="_x0000_i1123" type="#_x0000_t75" style="width:18pt;height:19.5pt" o:ole="">
+          <v:shape id="_x0000_i1123" type="#_x0000_t75" style="width:17.75pt;height:19.25pt" o:ole="">
             <v:imagedata r:id="rId190" o:title=""/>
           </v:shape>
-          <o:OLEObject Type="Embed" ProgID="Equation.DSMT4" ShapeID="_x0000_i1123" DrawAspect="Content" ObjectID="_1405865811" r:id="rId192"/>
+          <o:OLEObject Type="Embed" ProgID="Equation.DSMT4" ShapeID="_x0000_i1123" DrawAspect="Content" ObjectID="_1405928621" r:id="rId192"/>
         </w:object>
       </w:r>
       <w:r>
@@ -7723,10 +7729,10 @@
           <w:position w:val="-14"/>
         </w:rPr>
         <w:object w:dxaOrig="380" w:dyaOrig="400">
-          <v:shape id="_x0000_i1124" type="#_x0000_t75" style="width:18pt;height:19.5pt" o:ole="">
+          <v:shape id="_x0000_i1124" type="#_x0000_t75" style="width:17.75pt;height:19.25pt" o:ole="">
             <v:imagedata r:id="rId145" o:title=""/>
           </v:shape>
-          <o:OLEObject Type="Embed" ProgID="Equation.DSMT4" ShapeID="_x0000_i1124" DrawAspect="Content" ObjectID="_1405865812" r:id="rId193"/>
+          <o:OLEObject Type="Embed" ProgID="Equation.DSMT4" ShapeID="_x0000_i1124" DrawAspect="Content" ObjectID="_1405928622" r:id="rId193"/>
         </w:object>
       </w:r>
       <w:r>
@@ -7777,10 +7783,10 @@
           <w:position w:val="-12"/>
         </w:rPr>
         <w:object w:dxaOrig="1440" w:dyaOrig="380">
-          <v:shape id="_x0000_i1125" type="#_x0000_t75" style="width:72.75pt;height:18pt" o:ole="">
+          <v:shape id="_x0000_i1125" type="#_x0000_t75" style="width:72.5pt;height:17.75pt" o:ole="">
             <v:imagedata r:id="rId194" o:title=""/>
           </v:shape>
-          <o:OLEObject Type="Embed" ProgID="Equation.DSMT4" ShapeID="_x0000_i1125" DrawAspect="Content" ObjectID="_1405865813" r:id="rId195"/>
+          <o:OLEObject Type="Embed" ProgID="Equation.DSMT4" ShapeID="_x0000_i1125" DrawAspect="Content" ObjectID="_1405928623" r:id="rId195"/>
         </w:object>
       </w:r>
       <w:r>
@@ -7818,10 +7824,10 @@
           <w:position w:val="-12"/>
         </w:rPr>
         <w:object w:dxaOrig="1340" w:dyaOrig="380">
-          <v:shape id="_x0000_i1126" type="#_x0000_t75" style="width:69pt;height:19.5pt" o:ole="">
+          <v:shape id="_x0000_i1126" type="#_x0000_t75" style="width:68.95pt;height:19.25pt" o:ole="">
             <v:imagedata r:id="rId196" o:title=""/>
           </v:shape>
-          <o:OLEObject Type="Embed" ProgID="Equation.DSMT4" ShapeID="_x0000_i1126" DrawAspect="Content" ObjectID="_1405865814" r:id="rId197"/>
+          <o:OLEObject Type="Embed" ProgID="Equation.DSMT4" ShapeID="_x0000_i1126" DrawAspect="Content" ObjectID="_1405928624" r:id="rId197"/>
         </w:object>
       </w:r>
       <w:r>
@@ -7868,10 +7874,10 @@
           <w:position w:val="-14"/>
         </w:rPr>
         <w:object w:dxaOrig="380" w:dyaOrig="400">
-          <v:shape id="_x0000_i1127" type="#_x0000_t75" style="width:18pt;height:19.5pt" o:ole="">
+          <v:shape id="_x0000_i1127" type="#_x0000_t75" style="width:17.75pt;height:19.25pt" o:ole="">
             <v:imagedata r:id="rId145" o:title=""/>
           </v:shape>
-          <o:OLEObject Type="Embed" ProgID="Equation.DSMT4" ShapeID="_x0000_i1127" DrawAspect="Content" ObjectID="_1405865815" r:id="rId198"/>
+          <o:OLEObject Type="Embed" ProgID="Equation.DSMT4" ShapeID="_x0000_i1127" DrawAspect="Content" ObjectID="_1405928625" r:id="rId198"/>
         </w:object>
       </w:r>
       <w:r>
@@ -7882,10 +7888,10 @@
           <w:position w:val="-14"/>
         </w:rPr>
         <w:object w:dxaOrig="380" w:dyaOrig="400">
-          <v:shape id="_x0000_i1128" type="#_x0000_t75" style="width:18pt;height:19.5pt" o:ole="">
+          <v:shape id="_x0000_i1128" type="#_x0000_t75" style="width:17.75pt;height:19.25pt" o:ole="">
             <v:imagedata r:id="rId190" o:title=""/>
           </v:shape>
-          <o:OLEObject Type="Embed" ProgID="Equation.DSMT4" ShapeID="_x0000_i1128" DrawAspect="Content" ObjectID="_1405865816" r:id="rId199"/>
+          <o:OLEObject Type="Embed" ProgID="Equation.DSMT4" ShapeID="_x0000_i1128" DrawAspect="Content" ObjectID="_1405928626" r:id="rId199"/>
         </w:object>
       </w:r>
       <w:r>
@@ -7907,10 +7913,10 @@
           <w:position w:val="-82"/>
         </w:rPr>
         <w:object w:dxaOrig="1660" w:dyaOrig="1760">
-          <v:shape id="_x0000_i1129" type="#_x0000_t75" style="width:83.25pt;height:87pt" o:ole="">
+          <v:shape id="_x0000_i1129" type="#_x0000_t75" style="width:83.15pt;height:87.2pt" o:ole="">
             <v:imagedata r:id="rId200" o:title=""/>
           </v:shape>
-          <o:OLEObject Type="Embed" ProgID="Equation.DSMT4" ShapeID="_x0000_i1129" DrawAspect="Content" ObjectID="_1405865817" r:id="rId201"/>
+          <o:OLEObject Type="Embed" ProgID="Equation.DSMT4" ShapeID="_x0000_i1129" DrawAspect="Content" ObjectID="_1405928627" r:id="rId201"/>
         </w:object>
       </w:r>
       <w:r>
@@ -7974,10 +7980,10 @@
           <w:position w:val="-14"/>
         </w:rPr>
         <w:object w:dxaOrig="380" w:dyaOrig="400">
-          <v:shape id="_x0000_i1130" type="#_x0000_t75" style="width:18pt;height:19.5pt" o:ole="">
+          <v:shape id="_x0000_i1130" type="#_x0000_t75" style="width:17.75pt;height:19.25pt" o:ole="">
             <v:imagedata r:id="rId145" o:title=""/>
           </v:shape>
-          <o:OLEObject Type="Embed" ProgID="Equation.DSMT4" ShapeID="_x0000_i1130" DrawAspect="Content" ObjectID="_1405865818" r:id="rId202"/>
+          <o:OLEObject Type="Embed" ProgID="Equation.DSMT4" ShapeID="_x0000_i1130" DrawAspect="Content" ObjectID="_1405928628" r:id="rId202"/>
         </w:object>
       </w:r>
       <w:r>
@@ -7988,10 +7994,10 @@
           <w:position w:val="-14"/>
         </w:rPr>
         <w:object w:dxaOrig="380" w:dyaOrig="400">
-          <v:shape id="_x0000_i1131" type="#_x0000_t75" style="width:18pt;height:19.5pt" o:ole="">
+          <v:shape id="_x0000_i1131" type="#_x0000_t75" style="width:17.75pt;height:19.25pt" o:ole="">
             <v:imagedata r:id="rId151" o:title=""/>
           </v:shape>
-          <o:OLEObject Type="Embed" ProgID="Equation.DSMT4" ShapeID="_x0000_i1131" DrawAspect="Content" ObjectID="_1405865819" r:id="rId203"/>
+          <o:OLEObject Type="Embed" ProgID="Equation.DSMT4" ShapeID="_x0000_i1131" DrawAspect="Content" ObjectID="_1405928629" r:id="rId203"/>
         </w:object>
       </w:r>
       <w:r>
@@ -8159,10 +8165,10 @@
           <w:position w:val="-14"/>
         </w:rPr>
         <w:object w:dxaOrig="380" w:dyaOrig="400">
-          <v:shape id="_x0000_i1132" type="#_x0000_t75" style="width:18pt;height:19.5pt" o:ole="">
+          <v:shape id="_x0000_i1132" type="#_x0000_t75" style="width:17.75pt;height:19.25pt" o:ole="">
             <v:imagedata r:id="rId204" o:title=""/>
           </v:shape>
-          <o:OLEObject Type="Embed" ProgID="Equation.DSMT4" ShapeID="_x0000_i1132" DrawAspect="Content" ObjectID="_1405865820" r:id="rId205"/>
+          <o:OLEObject Type="Embed" ProgID="Equation.DSMT4" ShapeID="_x0000_i1132" DrawAspect="Content" ObjectID="_1405928630" r:id="rId205"/>
         </w:object>
       </w:r>
       <w:r>
@@ -8173,10 +8179,10 @@
           <w:position w:val="-12"/>
         </w:rPr>
         <w:object w:dxaOrig="340" w:dyaOrig="380">
-          <v:shape id="_x0000_i1133" type="#_x0000_t75" style="width:16.5pt;height:19.5pt" o:ole="">
+          <v:shape id="_x0000_i1133" type="#_x0000_t75" style="width:16.75pt;height:19.25pt" o:ole="">
             <v:imagedata r:id="rId206" o:title=""/>
           </v:shape>
-          <o:OLEObject Type="Embed" ProgID="Equation.DSMT4" ShapeID="_x0000_i1133" DrawAspect="Content" ObjectID="_1405865821" r:id="rId207"/>
+          <o:OLEObject Type="Embed" ProgID="Equation.DSMT4" ShapeID="_x0000_i1133" DrawAspect="Content" ObjectID="_1405928631" r:id="rId207"/>
         </w:object>
       </w:r>
       <w:r>
@@ -8220,10 +8226,10 @@
           <w:position w:val="-12"/>
         </w:rPr>
         <w:object w:dxaOrig="340" w:dyaOrig="380">
-          <v:shape id="_x0000_i1134" type="#_x0000_t75" style="width:16.5pt;height:19.5pt" o:ole="">
+          <v:shape id="_x0000_i1134" type="#_x0000_t75" style="width:16.75pt;height:19.25pt" o:ole="">
             <v:imagedata r:id="rId206" o:title=""/>
           </v:shape>
-          <o:OLEObject Type="Embed" ProgID="Equation.DSMT4" ShapeID="_x0000_i1134" DrawAspect="Content" ObjectID="_1405865822" r:id="rId208"/>
+          <o:OLEObject Type="Embed" ProgID="Equation.DSMT4" ShapeID="_x0000_i1134" DrawAspect="Content" ObjectID="_1405928632" r:id="rId208"/>
         </w:object>
       </w:r>
       <w:r>
@@ -8258,10 +8264,10 @@
           <w:position w:val="-12"/>
         </w:rPr>
         <w:object w:dxaOrig="260" w:dyaOrig="360">
-          <v:shape id="_x0000_i1135" type="#_x0000_t75" style="width:12.75pt;height:18pt" o:ole="">
+          <v:shape id="_x0000_i1135" type="#_x0000_t75" style="width:12.7pt;height:18.25pt" o:ole="">
             <v:imagedata r:id="rId209" o:title=""/>
           </v:shape>
-          <o:OLEObject Type="Embed" ProgID="Equation.DSMT4" ShapeID="_x0000_i1135" DrawAspect="Content" ObjectID="_1405865823" r:id="rId210"/>
+          <o:OLEObject Type="Embed" ProgID="Equation.DSMT4" ShapeID="_x0000_i1135" DrawAspect="Content" ObjectID="_1405928633" r:id="rId210"/>
         </w:object>
       </w:r>
       <w:r>
@@ -8296,10 +8302,10 @@
           <w:position w:val="-12"/>
         </w:rPr>
         <w:object w:dxaOrig="360" w:dyaOrig="380">
-          <v:shape id="_x0000_i1136" type="#_x0000_t75" style="width:16.5pt;height:18.75pt" o:ole="">
+          <v:shape id="_x0000_i1136" type="#_x0000_t75" style="width:16.75pt;height:18.75pt" o:ole="">
             <v:imagedata r:id="rId211" o:title=""/>
           </v:shape>
-          <o:OLEObject Type="Embed" ProgID="Equation.DSMT4" ShapeID="_x0000_i1136" DrawAspect="Content" ObjectID="_1405865824" r:id="rId212"/>
+          <o:OLEObject Type="Embed" ProgID="Equation.DSMT4" ShapeID="_x0000_i1136" DrawAspect="Content" ObjectID="_1405928634" r:id="rId212"/>
         </w:object>
       </w:r>
       <w:r>
@@ -8325,10 +8331,10 @@
           <w:position w:val="-14"/>
         </w:rPr>
         <w:object w:dxaOrig="420" w:dyaOrig="400">
-          <v:shape id="_x0000_i1137" type="#_x0000_t75" style="width:21pt;height:19.5pt" o:ole="">
+          <v:shape id="_x0000_i1137" type="#_x0000_t75" style="width:20.8pt;height:19.25pt" o:ole="">
             <v:imagedata r:id="rId213" o:title=""/>
           </v:shape>
-          <o:OLEObject Type="Embed" ProgID="Equation.DSMT4" ShapeID="_x0000_i1137" DrawAspect="Content" ObjectID="_1405865825" r:id="rId214"/>
+          <o:OLEObject Type="Embed" ProgID="Equation.DSMT4" ShapeID="_x0000_i1137" DrawAspect="Content" ObjectID="_1405928635" r:id="rId214"/>
         </w:object>
       </w:r>
       <w:r>
@@ -8342,10 +8348,10 @@
           <w:position w:val="-12"/>
         </w:rPr>
         <w:object w:dxaOrig="340" w:dyaOrig="380">
-          <v:shape id="_x0000_i1138" type="#_x0000_t75" style="width:16.5pt;height:19.5pt" o:ole="">
+          <v:shape id="_x0000_i1138" type="#_x0000_t75" style="width:16.75pt;height:19.25pt" o:ole="">
             <v:imagedata r:id="rId215" o:title=""/>
           </v:shape>
-          <o:OLEObject Type="Embed" ProgID="Equation.DSMT4" ShapeID="_x0000_i1138" DrawAspect="Content" ObjectID="_1405865826" r:id="rId216"/>
+          <o:OLEObject Type="Embed" ProgID="Equation.DSMT4" ShapeID="_x0000_i1138" DrawAspect="Content" ObjectID="_1405928636" r:id="rId216"/>
         </w:object>
       </w:r>
       <w:r>
@@ -8359,10 +8365,10 @@
           <w:position w:val="-14"/>
         </w:rPr>
         <w:object w:dxaOrig="380" w:dyaOrig="400">
-          <v:shape id="_x0000_i1139" type="#_x0000_t75" style="width:18pt;height:19.5pt" o:ole="">
+          <v:shape id="_x0000_i1139" type="#_x0000_t75" style="width:17.75pt;height:19.25pt" o:ole="">
             <v:imagedata r:id="rId217" o:title=""/>
           </v:shape>
-          <o:OLEObject Type="Embed" ProgID="Equation.DSMT4" ShapeID="_x0000_i1139" DrawAspect="Content" ObjectID="_1405865827" r:id="rId218"/>
+          <o:OLEObject Type="Embed" ProgID="Equation.DSMT4" ShapeID="_x0000_i1139" DrawAspect="Content" ObjectID="_1405928637" r:id="rId218"/>
         </w:object>
       </w:r>
       <w:r>
@@ -8533,10 +8539,10 @@
           <w:position w:val="-6"/>
         </w:rPr>
         <w:object w:dxaOrig="240" w:dyaOrig="220">
-          <v:shape id="_x0000_i1140" type="#_x0000_t75" style="width:12pt;height:11.25pt" o:ole="">
+          <v:shape id="_x0000_i1140" type="#_x0000_t75" style="width:12.15pt;height:11.15pt" o:ole="">
             <v:imagedata r:id="rId220" o:title=""/>
           </v:shape>
-          <o:OLEObject Type="Embed" ProgID="Equation.DSMT4" ShapeID="_x0000_i1140" DrawAspect="Content" ObjectID="_1405865828" r:id="rId221"/>
+          <o:OLEObject Type="Embed" ProgID="Equation.DSMT4" ShapeID="_x0000_i1140" DrawAspect="Content" ObjectID="_1405928638" r:id="rId221"/>
         </w:object>
       </w:r>
       <w:r>
@@ -8547,10 +8553,10 @@
           <w:position w:val="-12"/>
         </w:rPr>
         <w:object w:dxaOrig="340" w:dyaOrig="380">
-          <v:shape id="_x0000_i1141" type="#_x0000_t75" style="width:16.5pt;height:19.5pt" o:ole="">
+          <v:shape id="_x0000_i1141" type="#_x0000_t75" style="width:16.75pt;height:19.25pt" o:ole="">
             <v:imagedata r:id="rId215" o:title=""/>
           </v:shape>
-          <o:OLEObject Type="Embed" ProgID="Equation.DSMT4" ShapeID="_x0000_i1141" DrawAspect="Content" ObjectID="_1405865829" r:id="rId222"/>
+          <o:OLEObject Type="Embed" ProgID="Equation.DSMT4" ShapeID="_x0000_i1141" DrawAspect="Content" ObjectID="_1405928639" r:id="rId222"/>
         </w:object>
       </w:r>
       <w:r>
@@ -8570,10 +8576,10 @@
           <w:position w:val="-6"/>
         </w:rPr>
         <w:object w:dxaOrig="240" w:dyaOrig="220">
-          <v:shape id="_x0000_i1142" type="#_x0000_t75" style="width:12pt;height:11.25pt" o:ole="">
+          <v:shape id="_x0000_i1142" type="#_x0000_t75" style="width:12.15pt;height:11.15pt" o:ole="">
             <v:imagedata r:id="rId220" o:title=""/>
           </v:shape>
-          <o:OLEObject Type="Embed" ProgID="Equation.DSMT4" ShapeID="_x0000_i1142" DrawAspect="Content" ObjectID="_1405865830" r:id="rId223"/>
+          <o:OLEObject Type="Embed" ProgID="Equation.DSMT4" ShapeID="_x0000_i1142" DrawAspect="Content" ObjectID="_1405928640" r:id="rId223"/>
         </w:object>
       </w:r>
       <w:r>
@@ -8590,10 +8596,10 @@
           <w:position w:val="-14"/>
         </w:rPr>
         <w:object w:dxaOrig="380" w:dyaOrig="400">
-          <v:shape id="_x0000_i1143" type="#_x0000_t75" style="width:18pt;height:19.5pt" o:ole="">
+          <v:shape id="_x0000_i1143" type="#_x0000_t75" style="width:17.75pt;height:19.25pt" o:ole="">
             <v:imagedata r:id="rId151" o:title=""/>
           </v:shape>
-          <o:OLEObject Type="Embed" ProgID="Equation.DSMT4" ShapeID="_x0000_i1143" DrawAspect="Content" ObjectID="_1405865831" r:id="rId224"/>
+          <o:OLEObject Type="Embed" ProgID="Equation.DSMT4" ShapeID="_x0000_i1143" DrawAspect="Content" ObjectID="_1405928641" r:id="rId224"/>
         </w:object>
       </w:r>
       <w:r>
@@ -8604,10 +8610,10 @@
           <w:position w:val="-6"/>
         </w:rPr>
         <w:object w:dxaOrig="240" w:dyaOrig="220">
-          <v:shape id="_x0000_i1144" type="#_x0000_t75" style="width:12pt;height:11.25pt" o:ole="">
+          <v:shape id="_x0000_i1144" type="#_x0000_t75" style="width:12.15pt;height:11.15pt" o:ole="">
             <v:imagedata r:id="rId220" o:title=""/>
           </v:shape>
-          <o:OLEObject Type="Embed" ProgID="Equation.DSMT4" ShapeID="_x0000_i1144" DrawAspect="Content" ObjectID="_1405865832" r:id="rId225"/>
+          <o:OLEObject Type="Embed" ProgID="Equation.DSMT4" ShapeID="_x0000_i1144" DrawAspect="Content" ObjectID="_1405928642" r:id="rId225"/>
         </w:object>
       </w:r>
       <w:r>
@@ -8686,10 +8692,10 @@
           <w:position w:val="-12"/>
         </w:rPr>
         <w:object w:dxaOrig="340" w:dyaOrig="380">
-          <v:shape id="_x0000_i1145" type="#_x0000_t75" style="width:16.5pt;height:19.5pt" o:ole="">
+          <v:shape id="_x0000_i1145" type="#_x0000_t75" style="width:16.75pt;height:19.25pt" o:ole="">
             <v:imagedata r:id="rId215" o:title=""/>
           </v:shape>
-          <o:OLEObject Type="Embed" ProgID="Equation.DSMT4" ShapeID="_x0000_i1145" DrawAspect="Content" ObjectID="_1405865833" r:id="rId226"/>
+          <o:OLEObject Type="Embed" ProgID="Equation.DSMT4" ShapeID="_x0000_i1145" DrawAspect="Content" ObjectID="_1405928643" r:id="rId226"/>
         </w:object>
       </w:r>
       <w:r>
@@ -8706,10 +8712,10 @@
           <w:position w:val="-12"/>
         </w:rPr>
         <w:object w:dxaOrig="560" w:dyaOrig="360">
-          <v:shape id="_x0000_i1146" type="#_x0000_t75" style="width:27pt;height:18pt" o:ole="">
+          <v:shape id="_x0000_i1146" type="#_x0000_t75" style="width:26.85pt;height:18.25pt" o:ole="">
             <v:imagedata r:id="rId227" o:title=""/>
           </v:shape>
-          <o:OLEObject Type="Embed" ProgID="Equation.DSMT4" ShapeID="_x0000_i1146" DrawAspect="Content" ObjectID="_1405865834" r:id="rId228"/>
+          <o:OLEObject Type="Embed" ProgID="Equation.DSMT4" ShapeID="_x0000_i1146" DrawAspect="Content" ObjectID="_1405928644" r:id="rId228"/>
         </w:object>
       </w:r>
       <w:r>
@@ -8723,10 +8729,10 @@
           <w:position w:val="-14"/>
         </w:rPr>
         <w:object w:dxaOrig="380" w:dyaOrig="400">
-          <v:shape id="_x0000_i1147" type="#_x0000_t75" style="width:18pt;height:19.5pt" o:ole="">
+          <v:shape id="_x0000_i1147" type="#_x0000_t75" style="width:17.75pt;height:19.25pt" o:ole="">
             <v:imagedata r:id="rId151" o:title=""/>
           </v:shape>
-          <o:OLEObject Type="Embed" ProgID="Equation.DSMT4" ShapeID="_x0000_i1147" DrawAspect="Content" ObjectID="_1405865835" r:id="rId229"/>
+          <o:OLEObject Type="Embed" ProgID="Equation.DSMT4" ShapeID="_x0000_i1147" DrawAspect="Content" ObjectID="_1405928645" r:id="rId229"/>
         </w:object>
       </w:r>
       <w:r>
@@ -8743,10 +8749,10 @@
           <w:position w:val="-12"/>
         </w:rPr>
         <w:object w:dxaOrig="260" w:dyaOrig="360">
-          <v:shape id="_x0000_i1148" type="#_x0000_t75" style="width:12.75pt;height:18pt" o:ole="">
+          <v:shape id="_x0000_i1148" type="#_x0000_t75" style="width:12.7pt;height:18.25pt" o:ole="">
             <v:imagedata r:id="rId230" o:title=""/>
           </v:shape>
-          <o:OLEObject Type="Embed" ProgID="Equation.DSMT4" ShapeID="_x0000_i1148" DrawAspect="Content" ObjectID="_1405865836" r:id="rId231"/>
+          <o:OLEObject Type="Embed" ProgID="Equation.DSMT4" ShapeID="_x0000_i1148" DrawAspect="Content" ObjectID="_1405928646" r:id="rId231"/>
         </w:object>
       </w:r>
       <w:r>
@@ -8787,10 +8793,10 @@
           <w:position w:val="-12"/>
         </w:rPr>
         <w:object w:dxaOrig="340" w:dyaOrig="380">
-          <v:shape id="_x0000_i1149" type="#_x0000_t75" style="width:16.5pt;height:19.5pt" o:ole="">
+          <v:shape id="_x0000_i1149" type="#_x0000_t75" style="width:16.75pt;height:19.25pt" o:ole="">
             <v:imagedata r:id="rId215" o:title=""/>
           </v:shape>
-          <o:OLEObject Type="Embed" ProgID="Equation.DSMT4" ShapeID="_x0000_i1149" DrawAspect="Content" ObjectID="_1405865837" r:id="rId232"/>
+          <o:OLEObject Type="Embed" ProgID="Equation.DSMT4" ShapeID="_x0000_i1149" DrawAspect="Content" ObjectID="_1405928647" r:id="rId232"/>
         </w:object>
       </w:r>
       <w:r>
@@ -8804,10 +8810,10 @@
           <w:position w:val="-12"/>
         </w:rPr>
         <w:object w:dxaOrig="340" w:dyaOrig="380">
-          <v:shape id="_x0000_i1150" type="#_x0000_t75" style="width:16.5pt;height:19.5pt" o:ole="">
+          <v:shape id="_x0000_i1150" type="#_x0000_t75" style="width:16.75pt;height:19.25pt" o:ole="">
             <v:imagedata r:id="rId215" o:title=""/>
           </v:shape>
-          <o:OLEObject Type="Embed" ProgID="Equation.DSMT4" ShapeID="_x0000_i1150" DrawAspect="Content" ObjectID="_1405865838" r:id="rId233"/>
+          <o:OLEObject Type="Embed" ProgID="Equation.DSMT4" ShapeID="_x0000_i1150" DrawAspect="Content" ObjectID="_1405928648" r:id="rId233"/>
         </w:object>
       </w:r>
       <w:r>
@@ -8818,10 +8824,10 @@
           <w:position w:val="-12"/>
         </w:rPr>
         <w:object w:dxaOrig="580" w:dyaOrig="360">
-          <v:shape id="_x0000_i1151" type="#_x0000_t75" style="width:28.5pt;height:18pt" o:ole="">
+          <v:shape id="_x0000_i1151" type="#_x0000_t75" style="width:28.4pt;height:18.25pt" o:ole="">
             <v:imagedata r:id="rId234" o:title=""/>
           </v:shape>
-          <o:OLEObject Type="Embed" ProgID="Equation.DSMT4" ShapeID="_x0000_i1151" DrawAspect="Content" ObjectID="_1405865839" r:id="rId235"/>
+          <o:OLEObject Type="Embed" ProgID="Equation.DSMT4" ShapeID="_x0000_i1151" DrawAspect="Content" ObjectID="_1405928649" r:id="rId235"/>
         </w:object>
       </w:r>
       <w:r>
@@ -8835,10 +8841,10 @@
           <w:position w:val="-14"/>
         </w:rPr>
         <w:object w:dxaOrig="380" w:dyaOrig="400">
-          <v:shape id="_x0000_i1152" type="#_x0000_t75" style="width:18pt;height:19.5pt" o:ole="">
+          <v:shape id="_x0000_i1152" type="#_x0000_t75" style="width:17.75pt;height:19.25pt" o:ole="">
             <v:imagedata r:id="rId151" o:title=""/>
           </v:shape>
-          <o:OLEObject Type="Embed" ProgID="Equation.DSMT4" ShapeID="_x0000_i1152" DrawAspect="Content" ObjectID="_1405865840" r:id="rId236"/>
+          <o:OLEObject Type="Embed" ProgID="Equation.DSMT4" ShapeID="_x0000_i1152" DrawAspect="Content" ObjectID="_1405928650" r:id="rId236"/>
         </w:object>
       </w:r>
       <w:r>
@@ -8849,10 +8855,10 @@
           <w:position w:val="-12"/>
         </w:rPr>
         <w:object w:dxaOrig="260" w:dyaOrig="360">
-          <v:shape id="_x0000_i1153" type="#_x0000_t75" style="width:12.75pt;height:18pt" o:ole="">
+          <v:shape id="_x0000_i1153" type="#_x0000_t75" style="width:12.7pt;height:18.25pt" o:ole="">
             <v:imagedata r:id="rId230" o:title=""/>
           </v:shape>
-          <o:OLEObject Type="Embed" ProgID="Equation.DSMT4" ShapeID="_x0000_i1153" DrawAspect="Content" ObjectID="_1405865841" r:id="rId237"/>
+          <o:OLEObject Type="Embed" ProgID="Equation.DSMT4" ShapeID="_x0000_i1153" DrawAspect="Content" ObjectID="_1405928651" r:id="rId237"/>
         </w:object>
       </w:r>
       <w:r>
@@ -8881,10 +8887,10 @@
           <w:position w:val="-10"/>
         </w:rPr>
         <w:object w:dxaOrig="240" w:dyaOrig="320">
-          <v:shape id="_x0000_i1154" type="#_x0000_t75" style="width:12pt;height:15pt" o:ole="">
+          <v:shape id="_x0000_i1154" type="#_x0000_t75" style="width:12.15pt;height:15.2pt" o:ole="">
             <v:imagedata r:id="rId238" o:title=""/>
           </v:shape>
-          <o:OLEObject Type="Embed" ProgID="Equation.DSMT4" ShapeID="_x0000_i1154" DrawAspect="Content" ObjectID="_1405865842" r:id="rId239"/>
+          <o:OLEObject Type="Embed" ProgID="Equation.DSMT4" ShapeID="_x0000_i1154" DrawAspect="Content" ObjectID="_1405928652" r:id="rId239"/>
         </w:object>
       </w:r>
       <w:r>
@@ -8903,10 +8909,10 @@
           <w:position w:val="-14"/>
         </w:rPr>
         <w:object w:dxaOrig="380" w:dyaOrig="400">
-          <v:shape id="_x0000_i1155" type="#_x0000_t75" style="width:18pt;height:19.5pt" o:ole="">
+          <v:shape id="_x0000_i1155" type="#_x0000_t75" style="width:17.75pt;height:19.25pt" o:ole="">
             <v:imagedata r:id="rId151" o:title=""/>
           </v:shape>
-          <o:OLEObject Type="Embed" ProgID="Equation.DSMT4" ShapeID="_x0000_i1155" DrawAspect="Content" ObjectID="_1405865843" r:id="rId240"/>
+          <o:OLEObject Type="Embed" ProgID="Equation.DSMT4" ShapeID="_x0000_i1155" DrawAspect="Content" ObjectID="_1405928653" r:id="rId240"/>
         </w:object>
       </w:r>
       <w:r>
@@ -8917,10 +8923,10 @@
           <w:position w:val="-14"/>
         </w:rPr>
         <w:object w:dxaOrig="420" w:dyaOrig="400">
-          <v:shape id="_x0000_i1156" type="#_x0000_t75" style="width:21pt;height:19.5pt" o:ole="">
+          <v:shape id="_x0000_i1156" type="#_x0000_t75" style="width:20.8pt;height:19.25pt" o:ole="">
             <v:imagedata r:id="rId241" o:title=""/>
           </v:shape>
-          <o:OLEObject Type="Embed" ProgID="Equation.DSMT4" ShapeID="_x0000_i1156" DrawAspect="Content" ObjectID="_1405865844" r:id="rId242"/>
+          <o:OLEObject Type="Embed" ProgID="Equation.DSMT4" ShapeID="_x0000_i1156" DrawAspect="Content" ObjectID="_1405928654" r:id="rId242"/>
         </w:object>
       </w:r>
       <w:r>
@@ -8945,10 +8951,10 @@
           <w:position w:val="-50"/>
         </w:rPr>
         <w:object w:dxaOrig="8280" w:dyaOrig="1120">
-          <v:shape id="_x0000_i1157" type="#_x0000_t75" style="width:414.75pt;height:57pt" o:ole="">
+          <v:shape id="_x0000_i1157" type="#_x0000_t75" style="width:414.75pt;height:56.8pt" o:ole="">
             <v:imagedata r:id="rId243" o:title=""/>
           </v:shape>
-          <o:OLEObject Type="Embed" ProgID="Equation.DSMT4" ShapeID="_x0000_i1157" DrawAspect="Content" ObjectID="_1405865845" r:id="rId244"/>
+          <o:OLEObject Type="Embed" ProgID="Equation.DSMT4" ShapeID="_x0000_i1157" DrawAspect="Content" ObjectID="_1405928655" r:id="rId244"/>
         </w:object>
       </w:r>
       <w:r>
@@ -9012,10 +9018,10 @@
           <w:position w:val="-14"/>
         </w:rPr>
         <w:object w:dxaOrig="420" w:dyaOrig="400">
-          <v:shape id="_x0000_i1158" type="#_x0000_t75" style="width:21pt;height:19.5pt" o:ole="">
+          <v:shape id="_x0000_i1158" type="#_x0000_t75" style="width:20.8pt;height:19.25pt" o:ole="">
             <v:imagedata r:id="rId241" o:title=""/>
           </v:shape>
-          <o:OLEObject Type="Embed" ProgID="Equation.DSMT4" ShapeID="_x0000_i1158" DrawAspect="Content" ObjectID="_1405865846" r:id="rId245"/>
+          <o:OLEObject Type="Embed" ProgID="Equation.DSMT4" ShapeID="_x0000_i1158" DrawAspect="Content" ObjectID="_1405928656" r:id="rId245"/>
         </w:object>
       </w:r>
       <w:r>
@@ -9032,10 +9038,10 @@
           <w:position w:val="-14"/>
         </w:rPr>
         <w:object w:dxaOrig="380" w:dyaOrig="400">
-          <v:shape id="_x0000_i1159" type="#_x0000_t75" style="width:18pt;height:19.5pt" o:ole="">
+          <v:shape id="_x0000_i1159" type="#_x0000_t75" style="width:17.75pt;height:19.25pt" o:ole="">
             <v:imagedata r:id="rId151" o:title=""/>
           </v:shape>
-          <o:OLEObject Type="Embed" ProgID="Equation.DSMT4" ShapeID="_x0000_i1159" DrawAspect="Content" ObjectID="_1405865847" r:id="rId246"/>
+          <o:OLEObject Type="Embed" ProgID="Equation.DSMT4" ShapeID="_x0000_i1159" DrawAspect="Content" ObjectID="_1405928657" r:id="rId246"/>
         </w:object>
       </w:r>
       <w:r>
@@ -9070,10 +9076,10 @@
           <w:position w:val="-16"/>
         </w:rPr>
         <w:object w:dxaOrig="1140" w:dyaOrig="480">
-          <v:shape id="_x0000_i1160" type="#_x0000_t75" style="width:57pt;height:24pt" o:ole="">
+          <v:shape id="_x0000_i1160" type="#_x0000_t75" style="width:56.8pt;height:23.85pt" o:ole="">
             <v:imagedata r:id="rId247" o:title=""/>
           </v:shape>
-          <o:OLEObject Type="Embed" ProgID="Equation.DSMT4" ShapeID="_x0000_i1160" DrawAspect="Content" ObjectID="_1405865848" r:id="rId248"/>
+          <o:OLEObject Type="Embed" ProgID="Equation.DSMT4" ShapeID="_x0000_i1160" DrawAspect="Content" ObjectID="_1405928658" r:id="rId248"/>
         </w:object>
       </w:r>
       <w:r>
@@ -9147,10 +9153,10 @@
           <w:position w:val="-12"/>
         </w:rPr>
         <w:object w:dxaOrig="340" w:dyaOrig="380">
-          <v:shape id="_x0000_i1161" type="#_x0000_t75" style="width:16.5pt;height:19.5pt" o:ole="">
+          <v:shape id="_x0000_i1161" type="#_x0000_t75" style="width:16.75pt;height:19.25pt" o:ole="">
             <v:imagedata r:id="rId215" o:title=""/>
           </v:shape>
-          <o:OLEObject Type="Embed" ProgID="Equation.DSMT4" ShapeID="_x0000_i1161" DrawAspect="Content" ObjectID="_1405865849" r:id="rId249"/>
+          <o:OLEObject Type="Embed" ProgID="Equation.DSMT4" ShapeID="_x0000_i1161" DrawAspect="Content" ObjectID="_1405928659" r:id="rId249"/>
         </w:object>
       </w:r>
       <w:r>
@@ -9161,10 +9167,10 @@
           <w:position w:val="-12"/>
         </w:rPr>
         <w:object w:dxaOrig="360" w:dyaOrig="380">
-          <v:shape id="_x0000_i1162" type="#_x0000_t75" style="width:17.25pt;height:18pt" o:ole="">
+          <v:shape id="_x0000_i1162" type="#_x0000_t75" style="width:17.25pt;height:17.75pt" o:ole="">
             <v:imagedata r:id="rId250" o:title=""/>
           </v:shape>
-          <o:OLEObject Type="Embed" ProgID="Equation.DSMT4" ShapeID="_x0000_i1162" DrawAspect="Content" ObjectID="_1405865850" r:id="rId251"/>
+          <o:OLEObject Type="Embed" ProgID="Equation.DSMT4" ShapeID="_x0000_i1162" DrawAspect="Content" ObjectID="_1405928660" r:id="rId251"/>
         </w:object>
       </w:r>
       <w:r>
@@ -9249,10 +9255,10 @@
           <w:position w:val="-12"/>
         </w:rPr>
         <w:object w:dxaOrig="1400" w:dyaOrig="380">
-          <v:shape id="_x0000_i1163" type="#_x0000_t75" style="width:69.75pt;height:18.75pt" o:ole="">
+          <v:shape id="_x0000_i1163" type="#_x0000_t75" style="width:69.95pt;height:18.75pt" o:ole="">
             <v:imagedata r:id="rId252" o:title=""/>
           </v:shape>
-          <o:OLEObject Type="Embed" ProgID="Equation.DSMT4" ShapeID="_x0000_i1163" DrawAspect="Content" ObjectID="_1405865851" r:id="rId253"/>
+          <o:OLEObject Type="Embed" ProgID="Equation.DSMT4" ShapeID="_x0000_i1163" DrawAspect="Content" ObjectID="_1405928661" r:id="rId253"/>
         </w:object>
       </w:r>
       <w:r>
@@ -9319,10 +9325,10 @@
           <w:position w:val="-12"/>
         </w:rPr>
         <w:object w:dxaOrig="360" w:dyaOrig="380">
-          <v:shape id="_x0000_i1164" type="#_x0000_t75" style="width:18pt;height:19.5pt" o:ole="">
+          <v:shape id="_x0000_i1164" type="#_x0000_t75" style="width:18.25pt;height:19.25pt" o:ole="">
             <v:imagedata r:id="rId254" o:title=""/>
           </v:shape>
-          <o:OLEObject Type="Embed" ProgID="Equation.DSMT4" ShapeID="_x0000_i1164" DrawAspect="Content" ObjectID="_1405865852" r:id="rId255"/>
+          <o:OLEObject Type="Embed" ProgID="Equation.DSMT4" ShapeID="_x0000_i1164" DrawAspect="Content" ObjectID="_1405928662" r:id="rId255"/>
         </w:object>
       </w:r>
       <w:r>
@@ -9534,10 +9540,10 @@
           <w:position w:val="-14"/>
         </w:rPr>
         <w:object w:dxaOrig="380" w:dyaOrig="400">
-          <v:shape id="_x0000_i1165" type="#_x0000_t75" style="width:18pt;height:19.5pt" o:ole="">
+          <v:shape id="_x0000_i1165" type="#_x0000_t75" style="width:17.75pt;height:19.25pt" o:ole="">
             <v:imagedata r:id="rId151" o:title=""/>
           </v:shape>
-          <o:OLEObject Type="Embed" ProgID="Equation.DSMT4" ShapeID="_x0000_i1165" DrawAspect="Content" ObjectID="_1405865853" r:id="rId257"/>
+          <o:OLEObject Type="Embed" ProgID="Equation.DSMT4" ShapeID="_x0000_i1165" DrawAspect="Content" ObjectID="_1405928663" r:id="rId257"/>
         </w:object>
       </w:r>
       <w:r>
@@ -9566,10 +9572,10 @@
           <w:position w:val="-12"/>
         </w:rPr>
         <w:object w:dxaOrig="1440" w:dyaOrig="380">
-          <v:shape id="_x0000_i1166" type="#_x0000_t75" style="width:71.25pt;height:18.75pt" o:ole="">
+          <v:shape id="_x0000_i1166" type="#_x0000_t75" style="width:71.5pt;height:18.75pt" o:ole="">
             <v:imagedata r:id="rId258" o:title=""/>
           </v:shape>
-          <o:OLEObject Type="Embed" ProgID="Equation.DSMT4" ShapeID="_x0000_i1166" DrawAspect="Content" ObjectID="_1405865854" r:id="rId259"/>
+          <o:OLEObject Type="Embed" ProgID="Equation.DSMT4" ShapeID="_x0000_i1166" DrawAspect="Content" ObjectID="_1405928664" r:id="rId259"/>
         </w:object>
       </w:r>
       <w:r>
@@ -9598,10 +9604,10 @@
           <w:position w:val="-12"/>
         </w:rPr>
         <w:object w:dxaOrig="1780" w:dyaOrig="380">
-          <v:shape id="_x0000_i1167" type="#_x0000_t75" style="width:87.75pt;height:18pt" o:ole="">
+          <v:shape id="_x0000_i1167" type="#_x0000_t75" style="width:87.7pt;height:17.75pt" o:ole="">
             <v:imagedata r:id="rId260" o:title=""/>
           </v:shape>
-          <o:OLEObject Type="Embed" ProgID="Equation.DSMT4" ShapeID="_x0000_i1167" DrawAspect="Content" ObjectID="_1405865855" r:id="rId261"/>
+          <o:OLEObject Type="Embed" ProgID="Equation.DSMT4" ShapeID="_x0000_i1167" DrawAspect="Content" ObjectID="_1405928665" r:id="rId261"/>
         </w:object>
       </w:r>
       <w:r>
@@ -9612,10 +9618,10 @@
           <w:position w:val="-12"/>
         </w:rPr>
         <w:object w:dxaOrig="340" w:dyaOrig="380">
-          <v:shape id="_x0000_i1168" type="#_x0000_t75" style="width:16.5pt;height:19.5pt" o:ole="">
+          <v:shape id="_x0000_i1168" type="#_x0000_t75" style="width:16.75pt;height:19.25pt" o:ole="">
             <v:imagedata r:id="rId262" o:title=""/>
           </v:shape>
-          <o:OLEObject Type="Embed" ProgID="Equation.DSMT4" ShapeID="_x0000_i1168" DrawAspect="Content" ObjectID="_1405865856" r:id="rId263"/>
+          <o:OLEObject Type="Embed" ProgID="Equation.DSMT4" ShapeID="_x0000_i1168" DrawAspect="Content" ObjectID="_1405928666" r:id="rId263"/>
         </w:object>
       </w:r>
       <w:r>
@@ -9629,10 +9635,10 @@
           <w:position w:val="-14"/>
         </w:rPr>
         <w:object w:dxaOrig="420" w:dyaOrig="400">
-          <v:shape id="_x0000_i1169" type="#_x0000_t75" style="width:21pt;height:19.5pt" o:ole="">
+          <v:shape id="_x0000_i1169" type="#_x0000_t75" style="width:20.8pt;height:19.25pt" o:ole="">
             <v:imagedata r:id="rId241" o:title=""/>
           </v:shape>
-          <o:OLEObject Type="Embed" ProgID="Equation.DSMT4" ShapeID="_x0000_i1169" DrawAspect="Content" ObjectID="_1405865857" r:id="rId264"/>
+          <o:OLEObject Type="Embed" ProgID="Equation.DSMT4" ShapeID="_x0000_i1169" DrawAspect="Content" ObjectID="_1405928667" r:id="rId264"/>
         </w:object>
       </w:r>
       <w:r>
@@ -9646,10 +9652,10 @@
           <w:position w:val="-12"/>
         </w:rPr>
         <w:object w:dxaOrig="1460" w:dyaOrig="380">
-          <v:shape id="_x0000_i1170" type="#_x0000_t75" style="width:73.5pt;height:18pt" o:ole="">
+          <v:shape id="_x0000_i1170" type="#_x0000_t75" style="width:73.5pt;height:17.75pt" o:ole="">
             <v:imagedata r:id="rId265" o:title=""/>
           </v:shape>
-          <o:OLEObject Type="Embed" ProgID="Equation.DSMT4" ShapeID="_x0000_i1170" DrawAspect="Content" ObjectID="_1405865858" r:id="rId266"/>
+          <o:OLEObject Type="Embed" ProgID="Equation.DSMT4" ShapeID="_x0000_i1170" DrawAspect="Content" ObjectID="_1405928668" r:id="rId266"/>
         </w:object>
       </w:r>
       <w:r>
@@ -9660,10 +9666,10 @@
           <w:position w:val="-12"/>
         </w:rPr>
         <w:object w:dxaOrig="1700" w:dyaOrig="380">
-          <v:shape id="_x0000_i1171" type="#_x0000_t75" style="width:84.75pt;height:18pt" o:ole="">
+          <v:shape id="_x0000_i1171" type="#_x0000_t75" style="width:84.7pt;height:17.75pt" o:ole="">
             <v:imagedata r:id="rId267" o:title=""/>
           </v:shape>
-          <o:OLEObject Type="Embed" ProgID="Equation.DSMT4" ShapeID="_x0000_i1171" DrawAspect="Content" ObjectID="_1405865859" r:id="rId268"/>
+          <o:OLEObject Type="Embed" ProgID="Equation.DSMT4" ShapeID="_x0000_i1171" DrawAspect="Content" ObjectID="_1405928669" r:id="rId268"/>
         </w:object>
       </w:r>
       <w:r>
@@ -9732,10 +9738,10 @@
           <w:position w:val="-162"/>
         </w:rPr>
         <w:object w:dxaOrig="6280" w:dyaOrig="3360">
-          <v:shape id="_x0000_i1172" type="#_x0000_t75" style="width:314.25pt;height:168pt" o:ole="">
+          <v:shape id="_x0000_i1172" type="#_x0000_t75" style="width:314.35pt;height:167.85pt" o:ole="">
             <v:imagedata r:id="rId269" o:title=""/>
           </v:shape>
-          <o:OLEObject Type="Embed" ProgID="Equation.DSMT4" ShapeID="_x0000_i1172" DrawAspect="Content" ObjectID="_1405865860" r:id="rId270"/>
+          <o:OLEObject Type="Embed" ProgID="Equation.DSMT4" ShapeID="_x0000_i1172" DrawAspect="Content" ObjectID="_1405928670" r:id="rId270"/>
         </w:object>
       </w:r>
       <w:r>
@@ -9797,10 +9803,10 @@
           <w:position w:val="-12"/>
         </w:rPr>
         <w:object w:dxaOrig="340" w:dyaOrig="380">
-          <v:shape id="_x0000_i1173" type="#_x0000_t75" style="width:16.5pt;height:19.5pt" o:ole="">
+          <v:shape id="_x0000_i1173" type="#_x0000_t75" style="width:16.75pt;height:19.25pt" o:ole="">
             <v:imagedata r:id="rId271" o:title=""/>
           </v:shape>
-          <o:OLEObject Type="Embed" ProgID="Equation.DSMT4" ShapeID="_x0000_i1173" DrawAspect="Content" ObjectID="_1405865861" r:id="rId272"/>
+          <o:OLEObject Type="Embed" ProgID="Equation.DSMT4" ShapeID="_x0000_i1173" DrawAspect="Content" ObjectID="_1405928671" r:id="rId272"/>
         </w:object>
       </w:r>
       <w:r>
@@ -9820,10 +9826,10 @@
           <w:position w:val="-12"/>
         </w:rPr>
         <w:object w:dxaOrig="260" w:dyaOrig="360">
-          <v:shape id="_x0000_i1174" type="#_x0000_t75" style="width:12.75pt;height:18pt" o:ole="">
+          <v:shape id="_x0000_i1174" type="#_x0000_t75" style="width:12.7pt;height:18.25pt" o:ole="">
             <v:imagedata r:id="rId273" o:title=""/>
           </v:shape>
-          <o:OLEObject Type="Embed" ProgID="Equation.DSMT4" ShapeID="_x0000_i1174" DrawAspect="Content" ObjectID="_1405865862" r:id="rId274"/>
+          <o:OLEObject Type="Embed" ProgID="Equation.DSMT4" ShapeID="_x0000_i1174" DrawAspect="Content" ObjectID="_1405928672" r:id="rId274"/>
         </w:object>
       </w:r>
       <w:r>
@@ -9834,10 +9840,10 @@
           <w:position w:val="-10"/>
         </w:rPr>
         <w:object w:dxaOrig="499" w:dyaOrig="320">
-          <v:shape id="_x0000_i1175" type="#_x0000_t75" style="width:24.75pt;height:15pt" o:ole="">
+          <v:shape id="_x0000_i1175" type="#_x0000_t75" style="width:24.85pt;height:15.2pt" o:ole="">
             <v:imagedata r:id="rId275" o:title=""/>
           </v:shape>
-          <o:OLEObject Type="Embed" ProgID="Equation.DSMT4" ShapeID="_x0000_i1175" DrawAspect="Content" ObjectID="_1405865863" r:id="rId276"/>
+          <o:OLEObject Type="Embed" ProgID="Equation.DSMT4" ShapeID="_x0000_i1175" DrawAspect="Content" ObjectID="_1405928673" r:id="rId276"/>
         </w:object>
       </w:r>
       <w:r>
@@ -9856,10 +9862,10 @@
           <w:position w:val="-30"/>
         </w:rPr>
         <w:object w:dxaOrig="4959" w:dyaOrig="720">
-          <v:shape id="_x0000_i1176" type="#_x0000_t75" style="width:249pt;height:36pt" o:ole="">
+          <v:shape id="_x0000_i1176" type="#_x0000_t75" style="width:248.95pt;height:36pt" o:ole="">
             <v:imagedata r:id="rId277" o:title=""/>
           </v:shape>
-          <o:OLEObject Type="Embed" ProgID="Equation.DSMT4" ShapeID="_x0000_i1176" DrawAspect="Content" ObjectID="_1405865864" r:id="rId278"/>
+          <o:OLEObject Type="Embed" ProgID="Equation.DSMT4" ShapeID="_x0000_i1176" DrawAspect="Content" ObjectID="_1405928674" r:id="rId278"/>
         </w:object>
       </w:r>
       <w:r>
@@ -9990,10 +9996,10 @@
           <w:position w:val="-12"/>
         </w:rPr>
         <w:object w:dxaOrig="260" w:dyaOrig="360">
-          <v:shape id="_x0000_i1177" type="#_x0000_t75" style="width:12.75pt;height:18pt" o:ole="">
+          <v:shape id="_x0000_i1177" type="#_x0000_t75" style="width:12.7pt;height:18.25pt" o:ole="">
             <v:imagedata r:id="rId279" o:title=""/>
           </v:shape>
-          <o:OLEObject Type="Embed" ProgID="Equation.DSMT4" ShapeID="_x0000_i1177" DrawAspect="Content" ObjectID="_1405865865" r:id="rId280"/>
+          <o:OLEObject Type="Embed" ProgID="Equation.DSMT4" ShapeID="_x0000_i1177" DrawAspect="Content" ObjectID="_1405928675" r:id="rId280"/>
         </w:object>
       </w:r>
       <w:r>
@@ -10004,10 +10010,10 @@
           <w:position w:val="-12"/>
         </w:rPr>
         <w:object w:dxaOrig="279" w:dyaOrig="360">
-          <v:shape id="_x0000_i1178" type="#_x0000_t75" style="width:14.25pt;height:18pt" o:ole="">
+          <v:shape id="_x0000_i1178" type="#_x0000_t75" style="width:14.2pt;height:18.25pt" o:ole="">
             <v:imagedata r:id="rId281" o:title=""/>
           </v:shape>
-          <o:OLEObject Type="Embed" ProgID="Equation.DSMT4" ShapeID="_x0000_i1178" DrawAspect="Content" ObjectID="_1405865866" r:id="rId282"/>
+          <o:OLEObject Type="Embed" ProgID="Equation.DSMT4" ShapeID="_x0000_i1178" DrawAspect="Content" ObjectID="_1405928676" r:id="rId282"/>
         </w:object>
       </w:r>
       <w:r>
@@ -10024,10 +10030,10 @@
           <w:position w:val="-6"/>
         </w:rPr>
         <w:object w:dxaOrig="139" w:dyaOrig="260">
-          <v:shape id="_x0000_i1179" type="#_x0000_t75" style="width:6pt;height:12.75pt" o:ole="">
+          <v:shape id="_x0000_i1179" type="#_x0000_t75" style="width:6.1pt;height:12.7pt" o:ole="">
             <v:imagedata r:id="rId283" o:title=""/>
           </v:shape>
-          <o:OLEObject Type="Embed" ProgID="Equation.DSMT4" ShapeID="_x0000_i1179" DrawAspect="Content" ObjectID="_1405865867" r:id="rId284"/>
+          <o:OLEObject Type="Embed" ProgID="Equation.DSMT4" ShapeID="_x0000_i1179" DrawAspect="Content" ObjectID="_1405928677" r:id="rId284"/>
         </w:object>
       </w:r>
       <w:r>
@@ -10056,10 +10062,10 @@
           <w:position w:val="-4"/>
         </w:rPr>
         <w:object w:dxaOrig="180" w:dyaOrig="200">
-          <v:shape id="_x0000_i1180" type="#_x0000_t75" style="width:9pt;height:9.75pt" o:ole="">
+          <v:shape id="_x0000_i1180" type="#_x0000_t75" style="width:9.15pt;height:9.65pt" o:ole="">
             <v:imagedata r:id="rId285" o:title=""/>
           </v:shape>
-          <o:OLEObject Type="Embed" ProgID="Equation.DSMT4" ShapeID="_x0000_i1180" DrawAspect="Content" ObjectID="_1405865868" r:id="rId286"/>
+          <o:OLEObject Type="Embed" ProgID="Equation.DSMT4" ShapeID="_x0000_i1180" DrawAspect="Content" ObjectID="_1405928678" r:id="rId286"/>
         </w:object>
       </w:r>
       <w:r>
@@ -10094,10 +10100,10 @@
           <w:position w:val="-12"/>
         </w:rPr>
         <w:object w:dxaOrig="220" w:dyaOrig="360">
-          <v:shape id="_x0000_i1181" type="#_x0000_t75" style="width:11.25pt;height:18pt" o:ole="">
+          <v:shape id="_x0000_i1181" type="#_x0000_t75" style="width:11.15pt;height:18.25pt" o:ole="">
             <v:imagedata r:id="rId287" o:title=""/>
           </v:shape>
-          <o:OLEObject Type="Embed" ProgID="Equation.DSMT4" ShapeID="_x0000_i1181" DrawAspect="Content" ObjectID="_1405865869" r:id="rId288"/>
+          <o:OLEObject Type="Embed" ProgID="Equation.DSMT4" ShapeID="_x0000_i1181" DrawAspect="Content" ObjectID="_1405928679" r:id="rId288"/>
         </w:object>
       </w:r>
       <w:r>
@@ -10108,10 +10114,10 @@
           <w:position w:val="-12"/>
         </w:rPr>
         <w:object w:dxaOrig="279" w:dyaOrig="360">
-          <v:shape id="_x0000_i1182" type="#_x0000_t75" style="width:14.25pt;height:18pt" o:ole="">
+          <v:shape id="_x0000_i1182" type="#_x0000_t75" style="width:14.2pt;height:18.25pt" o:ole="">
             <v:imagedata r:id="rId281" o:title=""/>
           </v:shape>
-          <o:OLEObject Type="Embed" ProgID="Equation.DSMT4" ShapeID="_x0000_i1182" DrawAspect="Content" ObjectID="_1405865870" r:id="rId289"/>
+          <o:OLEObject Type="Embed" ProgID="Equation.DSMT4" ShapeID="_x0000_i1182" DrawAspect="Content" ObjectID="_1405928680" r:id="rId289"/>
         </w:object>
       </w:r>
       <w:r>
@@ -10128,10 +10134,10 @@
           <w:position w:val="-12"/>
         </w:rPr>
         <w:object w:dxaOrig="260" w:dyaOrig="360">
-          <v:shape id="_x0000_i1183" type="#_x0000_t75" style="width:12.75pt;height:18pt" o:ole="">
+          <v:shape id="_x0000_i1183" type="#_x0000_t75" style="width:12.7pt;height:18.25pt" o:ole="">
             <v:imagedata r:id="rId279" o:title=""/>
           </v:shape>
-          <o:OLEObject Type="Embed" ProgID="Equation.DSMT4" ShapeID="_x0000_i1183" DrawAspect="Content" ObjectID="_1405865871" r:id="rId290"/>
+          <o:OLEObject Type="Embed" ProgID="Equation.DSMT4" ShapeID="_x0000_i1183" DrawAspect="Content" ObjectID="_1405928681" r:id="rId290"/>
         </w:object>
       </w:r>
       <w:r>
@@ -10142,10 +10148,10 @@
           <w:position w:val="-6"/>
         </w:rPr>
         <w:object w:dxaOrig="240" w:dyaOrig="220">
-          <v:shape id="_x0000_i1184" type="#_x0000_t75" style="width:12pt;height:11.25pt" o:ole="">
+          <v:shape id="_x0000_i1184" type="#_x0000_t75" style="width:12.15pt;height:11.15pt" o:ole="">
             <v:imagedata r:id="rId291" o:title=""/>
           </v:shape>
-          <o:OLEObject Type="Embed" ProgID="Equation.DSMT4" ShapeID="_x0000_i1184" DrawAspect="Content" ObjectID="_1405865872" r:id="rId292"/>
+          <o:OLEObject Type="Embed" ProgID="Equation.DSMT4" ShapeID="_x0000_i1184" DrawAspect="Content" ObjectID="_1405928682" r:id="rId292"/>
         </w:object>
       </w:r>
       <w:r>
@@ -10192,10 +10198,10 @@
           <w:position w:val="-12"/>
         </w:rPr>
         <w:object w:dxaOrig="279" w:dyaOrig="360">
-          <v:shape id="_x0000_i1185" type="#_x0000_t75" style="width:14.25pt;height:18pt" o:ole="">
+          <v:shape id="_x0000_i1185" type="#_x0000_t75" style="width:14.2pt;height:18.25pt" o:ole="">
             <v:imagedata r:id="rId281" o:title=""/>
           </v:shape>
-          <o:OLEObject Type="Embed" ProgID="Equation.DSMT4" ShapeID="_x0000_i1185" DrawAspect="Content" ObjectID="_1405865873" r:id="rId293"/>
+          <o:OLEObject Type="Embed" ProgID="Equation.DSMT4" ShapeID="_x0000_i1185" DrawAspect="Content" ObjectID="_1405928683" r:id="rId293"/>
         </w:object>
       </w:r>
       <w:r>
@@ -10206,10 +10212,10 @@
           <w:position w:val="-12"/>
         </w:rPr>
         <w:object w:dxaOrig="260" w:dyaOrig="360">
-          <v:shape id="_x0000_i1186" type="#_x0000_t75" style="width:12.75pt;height:18pt" o:ole="">
+          <v:shape id="_x0000_i1186" type="#_x0000_t75" style="width:12.7pt;height:18.25pt" o:ole="">
             <v:imagedata r:id="rId279" o:title=""/>
           </v:shape>
-          <o:OLEObject Type="Embed" ProgID="Equation.DSMT4" ShapeID="_x0000_i1186" DrawAspect="Content" ObjectID="_1405865874" r:id="rId294"/>
+          <o:OLEObject Type="Embed" ProgID="Equation.DSMT4" ShapeID="_x0000_i1186" DrawAspect="Content" ObjectID="_1405928684" r:id="rId294"/>
         </w:object>
       </w:r>
       <w:r>
@@ -10223,10 +10229,10 @@
           <w:position w:val="-4"/>
         </w:rPr>
         <w:object w:dxaOrig="240" w:dyaOrig="260">
-          <v:shape id="_x0000_i1187" type="#_x0000_t75" style="width:12pt;height:12.75pt" o:ole="">
+          <v:shape id="_x0000_i1187" type="#_x0000_t75" style="width:12.15pt;height:12.7pt" o:ole="">
             <v:imagedata r:id="rId295" o:title=""/>
           </v:shape>
-          <o:OLEObject Type="Embed" ProgID="Equation.DSMT4" ShapeID="_x0000_i1187" DrawAspect="Content" ObjectID="_1405865875" r:id="rId296"/>
+          <o:OLEObject Type="Embed" ProgID="Equation.DSMT4" ShapeID="_x0000_i1187" DrawAspect="Content" ObjectID="_1405928685" r:id="rId296"/>
         </w:object>
       </w:r>
       <w:r>
@@ -10245,10 +10251,10 @@
           <w:position w:val="-12"/>
         </w:rPr>
         <w:object w:dxaOrig="780" w:dyaOrig="360">
-          <v:shape id="_x0000_i1188" type="#_x0000_t75" style="width:39.75pt;height:18pt" o:ole="">
+          <v:shape id="_x0000_i1188" type="#_x0000_t75" style="width:39.55pt;height:18.25pt" o:ole="">
             <v:imagedata r:id="rId297" o:title=""/>
           </v:shape>
-          <o:OLEObject Type="Embed" ProgID="Equation.DSMT4" ShapeID="_x0000_i1188" DrawAspect="Content" ObjectID="_1405865876" r:id="rId298"/>
+          <o:OLEObject Type="Embed" ProgID="Equation.DSMT4" ShapeID="_x0000_i1188" DrawAspect="Content" ObjectID="_1405928686" r:id="rId298"/>
         </w:object>
       </w:r>
     </w:p>
@@ -10272,10 +10278,10 @@
           <w:position w:val="-12"/>
         </w:rPr>
         <w:object w:dxaOrig="3580" w:dyaOrig="380">
-          <v:shape id="_x0000_i1189" type="#_x0000_t75" style="width:178.5pt;height:18pt" o:ole="">
+          <v:shape id="_x0000_i1189" type="#_x0000_t75" style="width:178.5pt;height:17.75pt" o:ole="">
             <v:imagedata r:id="rId299" o:title=""/>
           </v:shape>
-          <o:OLEObject Type="Embed" ProgID="Equation.DSMT4" ShapeID="_x0000_i1189" DrawAspect="Content" ObjectID="_1405865877" r:id="rId300"/>
+          <o:OLEObject Type="Embed" ProgID="Equation.DSMT4" ShapeID="_x0000_i1189" DrawAspect="Content" ObjectID="_1405928687" r:id="rId300"/>
         </w:object>
       </w:r>
       <w:r>
@@ -10344,10 +10350,10 @@
           <w:position w:val="-12"/>
         </w:rPr>
         <w:object w:dxaOrig="220" w:dyaOrig="360">
-          <v:shape id="_x0000_i1190" type="#_x0000_t75" style="width:11.25pt;height:18pt" o:ole="">
+          <v:shape id="_x0000_i1190" type="#_x0000_t75" style="width:11.15pt;height:18.25pt" o:ole="">
             <v:imagedata r:id="rId301" o:title=""/>
           </v:shape>
-          <o:OLEObject Type="Embed" ProgID="Equation.DSMT4" ShapeID="_x0000_i1190" DrawAspect="Content" ObjectID="_1405865878" r:id="rId302"/>
+          <o:OLEObject Type="Embed" ProgID="Equation.DSMT4" ShapeID="_x0000_i1190" DrawAspect="Content" ObjectID="_1405928688" r:id="rId302"/>
         </w:object>
       </w:r>
       <w:r>
@@ -10500,10 +10506,10 @@
           <w:position w:val="-4"/>
         </w:rPr>
         <w:object w:dxaOrig="180" w:dyaOrig="200">
-          <v:shape id="_x0000_i1191" type="#_x0000_t75" style="width:9pt;height:9.75pt" o:ole="">
+          <v:shape id="_x0000_i1191" type="#_x0000_t75" style="width:9.15pt;height:9.65pt" o:ole="">
             <v:imagedata r:id="rId304" o:title=""/>
           </v:shape>
-          <o:OLEObject Type="Embed" ProgID="Equation.DSMT4" ShapeID="_x0000_i1191" DrawAspect="Content" ObjectID="_1405865879" r:id="rId305"/>
+          <o:OLEObject Type="Embed" ProgID="Equation.DSMT4" ShapeID="_x0000_i1191" DrawAspect="Content" ObjectID="_1405928689" r:id="rId305"/>
         </w:object>
       </w:r>
       <w:r>
@@ -10514,10 +10520,10 @@
           <w:position w:val="-12"/>
         </w:rPr>
         <w:object w:dxaOrig="279" w:dyaOrig="360">
-          <v:shape id="_x0000_i1192" type="#_x0000_t75" style="width:14.25pt;height:18pt" o:ole="">
+          <v:shape id="_x0000_i1192" type="#_x0000_t75" style="width:14.2pt;height:18.25pt" o:ole="">
             <v:imagedata r:id="rId281" o:title=""/>
           </v:shape>
-          <o:OLEObject Type="Embed" ProgID="Equation.DSMT4" ShapeID="_x0000_i1192" DrawAspect="Content" ObjectID="_1405865880" r:id="rId306"/>
+          <o:OLEObject Type="Embed" ProgID="Equation.DSMT4" ShapeID="_x0000_i1192" DrawAspect="Content" ObjectID="_1405928690" r:id="rId306"/>
         </w:object>
       </w:r>
       <w:r>
@@ -10539,10 +10545,10 @@
           <w:position w:val="-14"/>
         </w:rPr>
         <w:object w:dxaOrig="3420" w:dyaOrig="380">
-          <v:shape id="_x0000_i1193" type="#_x0000_t75" style="width:171pt;height:18pt" o:ole="">
+          <v:shape id="_x0000_i1193" type="#_x0000_t75" style="width:170.85pt;height:17.75pt" o:ole="">
             <v:imagedata r:id="rId307" o:title=""/>
           </v:shape>
-          <o:OLEObject Type="Embed" ProgID="Equation.DSMT4" ShapeID="_x0000_i1193" DrawAspect="Content" ObjectID="_1405865881" r:id="rId308"/>
+          <o:OLEObject Type="Embed" ProgID="Equation.DSMT4" ShapeID="_x0000_i1193" DrawAspect="Content" ObjectID="_1405928691" r:id="rId308"/>
         </w:object>
       </w:r>
       <w:r>
@@ -10566,10 +10572,10 @@
           <w:position w:val="-58"/>
         </w:rPr>
         <w:object w:dxaOrig="3700" w:dyaOrig="1280">
-          <v:shape id="_x0000_i1194" type="#_x0000_t75" style="width:183.75pt;height:63.75pt" o:ole="">
+          <v:shape id="_x0000_i1194" type="#_x0000_t75" style="width:183.55pt;height:63.9pt" o:ole="">
             <v:imagedata r:id="rId309" o:title=""/>
           </v:shape>
-          <o:OLEObject Type="Embed" ProgID="Equation.DSMT4" ShapeID="_x0000_i1194" DrawAspect="Content" ObjectID="_1405865882" r:id="rId310"/>
+          <o:OLEObject Type="Embed" ProgID="Equation.DSMT4" ShapeID="_x0000_i1194" DrawAspect="Content" ObjectID="_1405928692" r:id="rId310"/>
         </w:object>
       </w:r>
       <w:r>
@@ -10616,10 +10622,10 @@
           <w:position w:val="-24"/>
         </w:rPr>
         <w:object w:dxaOrig="2659" w:dyaOrig="620">
-          <v:shape id="_x0000_i1195" type="#_x0000_t75" style="width:132.75pt;height:30.75pt" o:ole="">
+          <v:shape id="_x0000_i1195" type="#_x0000_t75" style="width:132.85pt;height:30.95pt" o:ole="">
             <v:imagedata r:id="rId311" o:title=""/>
           </v:shape>
-          <o:OLEObject Type="Embed" ProgID="Equation.DSMT4" ShapeID="_x0000_i1195" DrawAspect="Content" ObjectID="_1405865883" r:id="rId312"/>
+          <o:OLEObject Type="Embed" ProgID="Equation.DSMT4" ShapeID="_x0000_i1195" DrawAspect="Content" ObjectID="_1405928693" r:id="rId312"/>
         </w:object>
       </w:r>
       <w:r>
@@ -10688,10 +10694,10 @@
           <w:position w:val="-4"/>
         </w:rPr>
         <w:object w:dxaOrig="180" w:dyaOrig="200">
-          <v:shape id="_x0000_i1196" type="#_x0000_t75" style="width:9pt;height:9.75pt" o:ole="">
+          <v:shape id="_x0000_i1196" type="#_x0000_t75" style="width:9.15pt;height:9.65pt" o:ole="">
             <v:imagedata r:id="rId304" o:title=""/>
           </v:shape>
-          <o:OLEObject Type="Embed" ProgID="Equation.DSMT4" ShapeID="_x0000_i1196" DrawAspect="Content" ObjectID="_1405865884" r:id="rId313"/>
+          <o:OLEObject Type="Embed" ProgID="Equation.DSMT4" ShapeID="_x0000_i1196" DrawAspect="Content" ObjectID="_1405928694" r:id="rId313"/>
         </w:object>
       </w:r>
       <w:r>
@@ -10708,10 +10714,10 @@
           <w:position w:val="-12"/>
         </w:rPr>
         <w:object w:dxaOrig="260" w:dyaOrig="360">
-          <v:shape id="_x0000_i1197" type="#_x0000_t75" style="width:12.75pt;height:18pt" o:ole="">
+          <v:shape id="_x0000_i1197" type="#_x0000_t75" style="width:12.7pt;height:18.25pt" o:ole="">
             <v:imagedata r:id="rId279" o:title=""/>
           </v:shape>
-          <o:OLEObject Type="Embed" ProgID="Equation.DSMT4" ShapeID="_x0000_i1197" DrawAspect="Content" ObjectID="_1405865885" r:id="rId314"/>
+          <o:OLEObject Type="Embed" ProgID="Equation.DSMT4" ShapeID="_x0000_i1197" DrawAspect="Content" ObjectID="_1405928695" r:id="rId314"/>
         </w:object>
       </w:r>
       <w:r>
@@ -10725,10 +10731,10 @@
           <w:position w:val="-12"/>
         </w:rPr>
         <w:object w:dxaOrig="220" w:dyaOrig="360">
-          <v:shape id="_x0000_i1198" type="#_x0000_t75" style="width:11.25pt;height:18pt" o:ole="">
+          <v:shape id="_x0000_i1198" type="#_x0000_t75" style="width:11.15pt;height:18.25pt" o:ole="">
             <v:imagedata r:id="rId315" o:title=""/>
           </v:shape>
-          <o:OLEObject Type="Embed" ProgID="Equation.DSMT4" ShapeID="_x0000_i1198" DrawAspect="Content" ObjectID="_1405865886" r:id="rId316"/>
+          <o:OLEObject Type="Embed" ProgID="Equation.DSMT4" ShapeID="_x0000_i1198" DrawAspect="Content" ObjectID="_1405928696" r:id="rId316"/>
         </w:object>
       </w:r>
       <w:r>
@@ -10742,10 +10748,10 @@
           <w:position w:val="-12"/>
         </w:rPr>
         <w:object w:dxaOrig="279" w:dyaOrig="360">
-          <v:shape id="_x0000_i1199" type="#_x0000_t75" style="width:14.25pt;height:18pt" o:ole="">
+          <v:shape id="_x0000_i1199" type="#_x0000_t75" style="width:14.2pt;height:18.25pt" o:ole="">
             <v:imagedata r:id="rId281" o:title=""/>
           </v:shape>
-          <o:OLEObject Type="Embed" ProgID="Equation.DSMT4" ShapeID="_x0000_i1199" DrawAspect="Content" ObjectID="_1405865887" r:id="rId317"/>
+          <o:OLEObject Type="Embed" ProgID="Equation.DSMT4" ShapeID="_x0000_i1199" DrawAspect="Content" ObjectID="_1405928697" r:id="rId317"/>
         </w:object>
       </w:r>
       <w:r>
@@ -10759,10 +10765,10 @@
           <w:position w:val="-6"/>
         </w:rPr>
         <w:object w:dxaOrig="240" w:dyaOrig="220">
-          <v:shape id="_x0000_i1200" type="#_x0000_t75" style="width:12pt;height:11.25pt" o:ole="">
+          <v:shape id="_x0000_i1200" type="#_x0000_t75" style="width:12.15pt;height:11.15pt" o:ole="">
             <v:imagedata r:id="rId291" o:title=""/>
           </v:shape>
-          <o:OLEObject Type="Embed" ProgID="Equation.DSMT4" ShapeID="_x0000_i1200" DrawAspect="Content" ObjectID="_1405865888" r:id="rId318"/>
+          <o:OLEObject Type="Embed" ProgID="Equation.DSMT4" ShapeID="_x0000_i1200" DrawAspect="Content" ObjectID="_1405928698" r:id="rId318"/>
         </w:object>
       </w:r>
       <w:r>
@@ -10802,10 +10808,10 @@
           <w:position w:val="-4"/>
         </w:rPr>
         <w:object w:dxaOrig="180" w:dyaOrig="200">
-          <v:shape id="_x0000_i1201" type="#_x0000_t75" style="width:9pt;height:9.75pt" o:ole="">
+          <v:shape id="_x0000_i1201" type="#_x0000_t75" style="width:9.15pt;height:9.65pt" o:ole="">
             <v:imagedata r:id="rId304" o:title=""/>
           </v:shape>
-          <o:OLEObject Type="Embed" ProgID="Equation.DSMT4" ShapeID="_x0000_i1201" DrawAspect="Content" ObjectID="_1405865889" r:id="rId319"/>
+          <o:OLEObject Type="Embed" ProgID="Equation.DSMT4" ShapeID="_x0000_i1201" DrawAspect="Content" ObjectID="_1405928699" r:id="rId319"/>
         </w:object>
       </w:r>
       <w:r>
@@ -10834,6 +10840,28 @@
       </w:r>
       <w:r>
         <w:t>, thus leading to</w:t>
+      </w:r>
+    </w:p>
+    <w:p>
+      <w:pPr>
+        <w:pStyle w:val="MTDisplayEquation"/>
+      </w:pPr>
+      <w:r>
+        <w:tab/>
+      </w:r>
+      <w:r>
+        <w:rPr>
+          <w:position w:val="-24"/>
+        </w:rPr>
+        <w:object w:dxaOrig="7339" w:dyaOrig="620">
+          <v:shape id="_x0000_i1202" type="#_x0000_t75" style="width:366.6pt;height:30.95pt" o:ole="">
+            <v:imagedata r:id="rId320" o:title=""/>
+          </v:shape>
+          <o:OLEObject Type="Embed" ProgID="Equation.DSMT4" ShapeID="_x0000_i1202" DrawAspect="Content" ObjectID="_1405928700" r:id="rId321"/>
+        </w:object>
+      </w:r>
+      <w:r>
+        <w:t xml:space="preserve">, </w:t>
       </w:r>
     </w:p>
     <w:p>
@@ -10848,33 +10876,11 @@
         <w:rPr>
           <w:position w:val="-24"/>
         </w:rPr>
-        <w:object w:dxaOrig="7339" w:dyaOrig="620">
-          <v:shape id="_x0000_i1202" type="#_x0000_t75" style="width:366.75pt;height:30.75pt" o:ole="">
-            <v:imagedata r:id="rId320" o:title=""/>
-          </v:shape>
-          <o:OLEObject Type="Embed" ProgID="Equation.DSMT4" ShapeID="_x0000_i1202" DrawAspect="Content" ObjectID="_1405865890" r:id="rId321"/>
-        </w:object>
-      </w:r>
-      <w:r>
-        <w:t xml:space="preserve">, </w:t>
-      </w:r>
-    </w:p>
-    <w:p>
-      <w:pPr>
-        <w:pStyle w:val="MTDisplayEquation"/>
-      </w:pPr>
-      <w:r>
-        <w:tab/>
-      </w:r>
-      <w:r>
-        <w:rPr>
-          <w:position w:val="-24"/>
-        </w:rPr>
         <w:object w:dxaOrig="6540" w:dyaOrig="620">
-          <v:shape id="_x0000_i1203" type="#_x0000_t75" style="width:327pt;height:30.75pt" o:ole="">
+          <v:shape id="_x0000_i1203" type="#_x0000_t75" style="width:327.05pt;height:30.95pt" o:ole="">
             <v:imagedata r:id="rId322" o:title=""/>
           </v:shape>
-          <o:OLEObject Type="Embed" ProgID="Equation.DSMT4" ShapeID="_x0000_i1203" DrawAspect="Content" ObjectID="_1405865891" r:id="rId323"/>
+          <o:OLEObject Type="Embed" ProgID="Equation.DSMT4" ShapeID="_x0000_i1203" DrawAspect="Content" ObjectID="_1405928701" r:id="rId323"/>
         </w:object>
       </w:r>
       <w:r>
@@ -11142,6 +11148,9 @@
         <w:t xml:space="preserve">with respect to the body fixed coordinate system. </w:t>
       </w:r>
       <w:r>
+        <w:t xml:space="preserve">The approach considers a typical fixed-wing UAV operating in a small region of the Earth thus justifying the assumption of LTP frame as an inertial frame. </w:t>
+      </w:r>
+      <w:r>
         <w:t xml:space="preserve">Relations necessary to translate </w:t>
       </w:r>
       <w:r>
@@ -11239,10 +11248,10 @@
           <w:position w:val="-6"/>
         </w:rPr>
         <w:object w:dxaOrig="139" w:dyaOrig="260">
-          <v:shape id="_x0000_i1204" type="#_x0000_t75" style="width:6pt;height:12.75pt" o:ole="">
+          <v:shape id="_x0000_i1204" type="#_x0000_t75" style="width:6.1pt;height:12.7pt" o:ole="">
             <v:imagedata r:id="rId324" o:title=""/>
           </v:shape>
-          <o:OLEObject Type="Embed" ProgID="Equation.DSMT4" ShapeID="_x0000_i1204" DrawAspect="Content" ObjectID="_1405865892" r:id="rId325"/>
+          <o:OLEObject Type="Embed" ProgID="Equation.DSMT4" ShapeID="_x0000_i1204" DrawAspect="Content" ObjectID="_1405928702" r:id="rId325"/>
         </w:object>
       </w:r>
       <w:r>
@@ -11262,10 +11271,10 @@
           <w:position w:val="-12"/>
         </w:rPr>
         <w:object w:dxaOrig="279" w:dyaOrig="360">
-          <v:shape id="_x0000_i1205" type="#_x0000_t75" style="width:14.25pt;height:18pt" o:ole="">
+          <v:shape id="_x0000_i1205" type="#_x0000_t75" style="width:14.2pt;height:18.25pt" o:ole="">
             <v:imagedata r:id="rId326" o:title=""/>
           </v:shape>
-          <o:OLEObject Type="Embed" ProgID="Equation.DSMT4" ShapeID="_x0000_i1205" DrawAspect="Content" ObjectID="_1405865893" r:id="rId327"/>
+          <o:OLEObject Type="Embed" ProgID="Equation.DSMT4" ShapeID="_x0000_i1205" DrawAspect="Content" ObjectID="_1405928703" r:id="rId327"/>
         </w:object>
       </w:r>
       <w:r>
@@ -11284,12 +11293,15 @@
         <w:rPr>
           <w:position w:val="-12"/>
         </w:rPr>
-        <w:object w:dxaOrig="240" w:dyaOrig="360">
-          <v:shape id="_x0000_i1206" type="#_x0000_t75" style="width:12pt;height:18pt" o:ole="">
+        <w:object w:dxaOrig="279" w:dyaOrig="380">
+          <v:shape id="_x0000_i1313" type="#_x0000_t75" style="width:14.2pt;height:18.75pt" o:ole="">
             <v:imagedata r:id="rId328" o:title=""/>
           </v:shape>
-          <o:OLEObject Type="Embed" ProgID="Equation.DSMT4" ShapeID="_x0000_i1206" DrawAspect="Content" ObjectID="_1405865894" r:id="rId329"/>
-        </w:object>
+          <o:OLEObject Type="Embed" ProgID="Equation.DSMT4" ShapeID="_x0000_i1313" DrawAspect="Content" ObjectID="_1405928704" r:id="rId329"/>
+        </w:object>
+      </w:r>
+      <w:r>
+        <w:t xml:space="preserve"> </w:t>
       </w:r>
       <w:r>
         <w:t xml:space="preserve">while being </w:t>
@@ -11310,11 +11322,11 @@
         <w:rPr>
           <w:position w:val="-12"/>
         </w:rPr>
-        <w:object w:dxaOrig="300" w:dyaOrig="360">
-          <v:shape id="_x0000_i1207" type="#_x0000_t75" style="width:15pt;height:18pt" o:ole="">
+        <w:object w:dxaOrig="340" w:dyaOrig="380">
+          <v:shape id="_x0000_i1314" type="#_x0000_t75" style="width:17.25pt;height:18.75pt" o:ole="">
             <v:imagedata r:id="rId330" o:title=""/>
           </v:shape>
-          <o:OLEObject Type="Embed" ProgID="Equation.DSMT4" ShapeID="_x0000_i1207" DrawAspect="Content" ObjectID="_1405865895" r:id="rId331"/>
+          <o:OLEObject Type="Embed" ProgID="Equation.DSMT4" ShapeID="_x0000_i1314" DrawAspect="Content" ObjectID="_1405928705" r:id="rId331"/>
         </w:object>
       </w:r>
       <w:r>
@@ -11328,10 +11340,10 @@
           <w:position w:val="-6"/>
         </w:rPr>
         <w:object w:dxaOrig="279" w:dyaOrig="279">
-          <v:shape id="_x0000_i1208" type="#_x0000_t75" style="width:14.25pt;height:14.25pt" o:ole="">
+          <v:shape id="_x0000_i1206" type="#_x0000_t75" style="width:14.2pt;height:14.2pt" o:ole="">
             <v:imagedata r:id="rId332" o:title=""/>
           </v:shape>
-          <o:OLEObject Type="Embed" ProgID="Equation.DSMT4" ShapeID="_x0000_i1208" DrawAspect="Content" ObjectID="_1405865896" r:id="rId333"/>
+          <o:OLEObject Type="Embed" ProgID="Equation.DSMT4" ShapeID="_x0000_i1206" DrawAspect="Content" ObjectID="_1405928706" r:id="rId333"/>
         </w:object>
       </w:r>
       <w:r>
@@ -11374,11 +11386,11 @@
         <w:rPr>
           <w:position w:val="-28"/>
         </w:rPr>
-        <w:object w:dxaOrig="980" w:dyaOrig="680">
-          <v:shape id="_x0000_i1209" type="#_x0000_t75" style="width:48.75pt;height:33.75pt" o:ole="">
+        <w:object w:dxaOrig="999" w:dyaOrig="680">
+          <v:shape id="_x0000_i1315" type="#_x0000_t75" style="width:49.7pt;height:33.95pt" o:ole="">
             <v:imagedata r:id="rId334" o:title=""/>
           </v:shape>
-          <o:OLEObject Type="Embed" ProgID="Equation.DSMT4" ShapeID="_x0000_i1209" DrawAspect="Content" ObjectID="_1405865897" r:id="rId335"/>
+          <o:OLEObject Type="Embed" ProgID="Equation.DSMT4" ShapeID="_x0000_i1315" DrawAspect="Content" ObjectID="_1405928707" r:id="rId335"/>
         </w:object>
       </w:r>
       <w:r>
@@ -11388,19 +11400,64 @@
         <w:t xml:space="preserve">. </w:t>
       </w:r>
       <w:r>
-        <w:t xml:space="preserve">The set of external forces acting on the body is a combination of the gravity force acting in an inertial frame and the aerodynamic and propulsion forces defined with respect to </w:t>
+        <w:t>The set of external forces acting on the body is a combination of the gravity force acting in an inertial frame</w:t>
+      </w:r>
+      <w:r>
+        <w:t xml:space="preserve"> </w:t>
+      </w:r>
+      <w:r>
+        <w:rPr>
+          <w:position w:val="-10"/>
+        </w:rPr>
+        <w:object w:dxaOrig="380" w:dyaOrig="320">
+          <v:shape id="_x0000_i1316" type="#_x0000_t75" style="width:18.75pt;height:16.25pt" o:ole="">
+            <v:imagedata r:id="rId336" o:title=""/>
+          </v:shape>
+          <o:OLEObject Type="Embed" ProgID="Equation.DSMT4" ShapeID="_x0000_i1316" DrawAspect="Content" ObjectID="_1405928708" r:id="rId337"/>
+        </w:object>
+      </w:r>
+      <w:r>
+        <w:t xml:space="preserve"> and the aerodynamic and propulsion forces defined with respect to </w:t>
       </w:r>
       <w:r>
         <w:t xml:space="preserve">the </w:t>
       </w:r>
       <w:r>
-        <w:t xml:space="preserve">body fixed frame but expressed in </w:t>
+        <w:t xml:space="preserve">body fixed frame </w:t>
+      </w:r>
+      <w:r>
+        <w:rPr>
+          <w:position w:val="-10"/>
+        </w:rPr>
+        <w:object w:dxaOrig="360" w:dyaOrig="320">
+          <v:shape id="_x0000_i1317" type="#_x0000_t75" style="width:18.25pt;height:16.25pt" o:ole="">
+            <v:imagedata r:id="rId338" o:title=""/>
+          </v:shape>
+          <o:OLEObject Type="Embed" ProgID="Equation.DSMT4" ShapeID="_x0000_i1317" DrawAspect="Content" ObjectID="_1405928709" r:id="rId339"/>
+        </w:object>
+      </w:r>
+      <w:r>
+        <w:t xml:space="preserve">but expressed in </w:t>
       </w:r>
       <w:r>
         <w:t xml:space="preserve">the </w:t>
       </w:r>
       <w:r>
-        <w:t xml:space="preserve">inertial frame. </w:t>
+        <w:t>inertial frame</w:t>
+      </w:r>
+      <w:r>
+        <w:rPr>
+          <w:position w:val="-10"/>
+        </w:rPr>
+        <w:object w:dxaOrig="380" w:dyaOrig="320">
+          <v:shape id="_x0000_i1318" type="#_x0000_t75" style="width:18.75pt;height:16.25pt" o:ole="">
+            <v:imagedata r:id="rId336" o:title=""/>
+          </v:shape>
+          <o:OLEObject Type="Embed" ProgID="Equation.DSMT4" ShapeID="_x0000_i1318" DrawAspect="Content" ObjectID="_1405928710" r:id="rId340"/>
+        </w:object>
+      </w:r>
+      <w:r>
+        <w:t xml:space="preserve">. </w:t>
       </w:r>
       <w:r>
         <w:t xml:space="preserve">Thus, the linear momentum of a single particle </w:t>
@@ -11423,11 +11480,11 @@
         <w:rPr>
           <w:position w:val="-24"/>
         </w:rPr>
-        <w:object w:dxaOrig="1860" w:dyaOrig="620">
-          <v:shape id="_x0000_i1210" type="#_x0000_t75" style="width:93pt;height:30.75pt" o:ole="">
-            <v:imagedata r:id="rId336" o:title=""/>
-          </v:shape>
-          <o:OLEObject Type="Embed" ProgID="Equation.DSMT4" ShapeID="_x0000_i1210" DrawAspect="Content" ObjectID="_1405865898" r:id="rId337"/>
+        <w:object w:dxaOrig="1960" w:dyaOrig="620">
+          <v:shape id="_x0000_i1319" type="#_x0000_t75" style="width:97.85pt;height:30.95pt" o:ole="">
+            <v:imagedata r:id="rId341" o:title=""/>
+          </v:shape>
+          <o:OLEObject Type="Embed" ProgID="Equation.DSMT4" ShapeID="_x0000_i1319" DrawAspect="Content" ObjectID="_1405928711" r:id="rId342"/>
         </w:object>
       </w:r>
       <w:r>
@@ -11522,10 +11579,10 @@
           <w:position w:val="-6"/>
         </w:rPr>
         <w:object w:dxaOrig="279" w:dyaOrig="279">
-          <v:shape id="_x0000_i1211" type="#_x0000_t75" style="width:14.25pt;height:14.25pt" o:ole="">
+          <v:shape id="_x0000_i1207" type="#_x0000_t75" style="width:14.2pt;height:14.2pt" o:ole="">
             <v:imagedata r:id="rId332" o:title=""/>
           </v:shape>
-          <o:OLEObject Type="Embed" ProgID="Equation.DSMT4" ShapeID="_x0000_i1211" DrawAspect="Content" ObjectID="_1405865899" r:id="rId338"/>
+          <o:OLEObject Type="Embed" ProgID="Equation.DSMT4" ShapeID="_x0000_i1207" DrawAspect="Content" ObjectID="_1405928712" r:id="rId343"/>
         </w:object>
       </w:r>
       <w:r>
@@ -11567,11 +11624,11 @@
         <w:rPr>
           <w:position w:val="-28"/>
         </w:rPr>
-        <w:object w:dxaOrig="1960" w:dyaOrig="680">
-          <v:shape id="_x0000_i1212" type="#_x0000_t75" style="width:98.25pt;height:33.75pt" o:ole="">
-            <v:imagedata r:id="rId339" o:title=""/>
-          </v:shape>
-          <o:OLEObject Type="Embed" ProgID="Equation.DSMT4" ShapeID="_x0000_i1212" DrawAspect="Content" ObjectID="_1405865900" r:id="rId340"/>
+        <w:object w:dxaOrig="2020" w:dyaOrig="680">
+          <v:shape id="_x0000_i1320" type="#_x0000_t75" style="width:101.4pt;height:33.95pt" o:ole="">
+            <v:imagedata r:id="rId344" o:title=""/>
+          </v:shape>
+          <o:OLEObject Type="Embed" ProgID="Equation.DSMT4" ShapeID="_x0000_i1320" DrawAspect="Content" ObjectID="_1405928713" r:id="rId345"/>
         </w:object>
       </w:r>
       <w:r>
@@ -11764,10 +11821,10 @@
           <w:position w:val="-6"/>
         </w:rPr>
         <w:object w:dxaOrig="139" w:dyaOrig="260">
-          <v:shape id="_x0000_i1213" type="#_x0000_t75" style="width:6pt;height:12.75pt" o:ole="">
-            <v:imagedata r:id="rId341" o:title=""/>
-          </v:shape>
-          <o:OLEObject Type="Embed" ProgID="Equation.DSMT4" ShapeID="_x0000_i1213" DrawAspect="Content" ObjectID="_1405865901" r:id="rId342"/>
+          <v:shape id="_x0000_i1208" type="#_x0000_t75" style="width:6.1pt;height:12.7pt" o:ole="">
+            <v:imagedata r:id="rId346" o:title=""/>
+          </v:shape>
+          <o:OLEObject Type="Embed" ProgID="Equation.DSMT4" ShapeID="_x0000_i1208" DrawAspect="Content" ObjectID="_1405928714" r:id="rId347"/>
         </w:object>
       </w:r>
       <w:r>
@@ -11828,11 +11885,11 @@
         <w:rPr>
           <w:position w:val="-66"/>
         </w:rPr>
-        <w:object w:dxaOrig="7460" w:dyaOrig="1440">
-          <v:shape id="_x0000_i1214" type="#_x0000_t75" style="width:373.5pt;height:1in" o:ole="">
-            <v:imagedata r:id="rId343" o:title=""/>
-          </v:shape>
-          <o:OLEObject Type="Embed" ProgID="Equation.DSMT4" ShapeID="_x0000_i1214" DrawAspect="Content" ObjectID="_1405865902" r:id="rId344"/>
+        <w:object w:dxaOrig="7600" w:dyaOrig="1440">
+          <v:shape id="_x0000_i1321" type="#_x0000_t75" style="width:380.3pt;height:1in" o:ole="">
+            <v:imagedata r:id="rId348" o:title=""/>
+          </v:shape>
+          <o:OLEObject Type="Embed" ProgID="Equation.DSMT4" ShapeID="_x0000_i1321" DrawAspect="Content" ObjectID="_1405928715" r:id="rId349"/>
         </w:object>
       </w:r>
       <w:r>
@@ -11894,14 +11951,26 @@
           <w:position w:val="-6"/>
         </w:rPr>
         <w:object w:dxaOrig="240" w:dyaOrig="220">
-          <v:shape id="_x0000_i1215" type="#_x0000_t75" style="width:12pt;height:11.25pt" o:ole="">
-            <v:imagedata r:id="rId345" o:title=""/>
-          </v:shape>
-          <o:OLEObject Type="Embed" ProgID="Equation.DSMT4" ShapeID="_x0000_i1215" DrawAspect="Content" ObjectID="_1405865903" r:id="rId346"/>
-        </w:object>
-      </w:r>
-      <w:r>
-        <w:t xml:space="preserve">represents the angular velocity of the UAV body defined with respect to the inertial frame, </w:t>
+          <v:shape id="_x0000_i1209" type="#_x0000_t75" style="width:12.15pt;height:11.15pt" o:ole="">
+            <v:imagedata r:id="rId350" o:title=""/>
+          </v:shape>
+          <o:OLEObject Type="Embed" ProgID="Equation.DSMT4" ShapeID="_x0000_i1209" DrawAspect="Content" ObjectID="_1405928716" r:id="rId351"/>
+        </w:object>
+      </w:r>
+      <w:r>
+        <w:t xml:space="preserve">represents the angular velocity of the UAV body </w:t>
+      </w:r>
+      <w:r>
+        <w:t>resolved</w:t>
+      </w:r>
+      <w:r>
+        <w:t xml:space="preserve"> </w:t>
+      </w:r>
+      <w:r>
+        <w:t>in</w:t>
+      </w:r>
+      <w:r>
+        <w:t xml:space="preserve"> the inertial frame, </w:t>
       </w:r>
       <w:proofErr w:type="gramStart"/>
       <w:r>
@@ -11933,13 +12002,13 @@
       </w:r>
       <w:r>
         <w:rPr>
-          <w:position w:val="-14"/>
-        </w:rPr>
-        <w:object w:dxaOrig="300" w:dyaOrig="380">
-          <v:shape id="_x0000_i1216" type="#_x0000_t75" style="width:15pt;height:18pt" o:ole="">
-            <v:imagedata r:id="rId347" o:title=""/>
-          </v:shape>
-          <o:OLEObject Type="Embed" ProgID="Equation.DSMT4" ShapeID="_x0000_i1216" DrawAspect="Content" ObjectID="_1405865904" r:id="rId348"/>
+          <w:position w:val="-12"/>
+        </w:rPr>
+        <w:object w:dxaOrig="340" w:dyaOrig="380">
+          <v:shape id="_x0000_i1323" type="#_x0000_t75" style="width:17.25pt;height:17.75pt" o:ole="">
+            <v:imagedata r:id="rId352" o:title=""/>
+          </v:shape>
+          <o:OLEObject Type="Embed" ProgID="Equation.DSMT4" ShapeID="_x0000_i1323" DrawAspect="Content" ObjectID="_1405928717" r:id="rId353"/>
         </w:object>
       </w:r>
       <w:r>
@@ -11955,17 +12024,34 @@
         <w:t xml:space="preserve">CG location </w:t>
       </w:r>
       <w:r>
+        <w:t>in</w:t>
+      </w:r>
+      <w:r>
+        <w:rPr>
+          <w:position w:val="-10"/>
+        </w:rPr>
+        <w:object w:dxaOrig="360" w:dyaOrig="320">
+          <v:shape id="_x0000_i1322" type="#_x0000_t75" style="width:18.25pt;height:16.25pt" o:ole="">
+            <v:imagedata r:id="rId338" o:title=""/>
+          </v:shape>
+          <o:OLEObject Type="Embed" ProgID="Equation.DSMT4" ShapeID="_x0000_i1322" DrawAspect="Content" ObjectID="_1405928718" r:id="rId354"/>
+        </w:object>
+      </w:r>
+      <w:r>
+        <w:t xml:space="preserve">frame </w:t>
+      </w:r>
+      <w:r>
         <w:t>as</w:t>
       </w:r>
       <w:r>
         <w:rPr>
           <w:position w:val="-28"/>
         </w:rPr>
-        <w:object w:dxaOrig="1380" w:dyaOrig="680">
-          <v:shape id="_x0000_i1217" type="#_x0000_t75" style="width:69pt;height:33.75pt" o:ole="">
-            <v:imagedata r:id="rId349" o:title=""/>
-          </v:shape>
-          <o:OLEObject Type="Embed" ProgID="Equation.DSMT4" ShapeID="_x0000_i1217" DrawAspect="Content" ObjectID="_1405865905" r:id="rId350"/>
+        <w:object w:dxaOrig="1440" w:dyaOrig="680">
+          <v:shape id="_x0000_i1324" type="#_x0000_t75" style="width:1in;height:33.95pt" o:ole="">
+            <v:imagedata r:id="rId355" o:title=""/>
+          </v:shape>
+          <o:OLEObject Type="Embed" ProgID="Equation.DSMT4" ShapeID="_x0000_i1324" DrawAspect="Content" ObjectID="_1405928719" r:id="rId356"/>
         </w:object>
       </w:r>
       <w:r>
@@ -11976,10 +12062,10 @@
           <w:position w:val="-28"/>
         </w:rPr>
         <w:object w:dxaOrig="1020" w:dyaOrig="680">
-          <v:shape id="_x0000_i1218" type="#_x0000_t75" style="width:51pt;height:33.75pt" o:ole="">
-            <v:imagedata r:id="rId351" o:title=""/>
-          </v:shape>
-          <o:OLEObject Type="Embed" ProgID="Equation.DSMT4" ShapeID="_x0000_i1218" DrawAspect="Content" ObjectID="_1405865906" r:id="rId352"/>
+          <v:shape id="_x0000_i1210" type="#_x0000_t75" style="width:51.2pt;height:33.95pt" o:ole="">
+            <v:imagedata r:id="rId357" o:title=""/>
+          </v:shape>
+          <o:OLEObject Type="Embed" ProgID="Equation.DSMT4" ShapeID="_x0000_i1210" DrawAspect="Content" ObjectID="_1405928720" r:id="rId358"/>
         </w:object>
       </w:r>
       <w:r>
@@ -11997,11 +12083,11 @@
         <w:rPr>
           <w:position w:val="-12"/>
         </w:rPr>
-        <w:object w:dxaOrig="200" w:dyaOrig="360">
-          <v:shape id="_x0000_i1219" type="#_x0000_t75" style="width:9.75pt;height:18pt" o:ole="">
-            <v:imagedata r:id="rId353" o:title=""/>
-          </v:shape>
-          <o:OLEObject Type="Embed" ProgID="Equation.DSMT4" ShapeID="_x0000_i1219" DrawAspect="Content" ObjectID="_1405865907" r:id="rId354"/>
+        <w:object w:dxaOrig="240" w:dyaOrig="380">
+          <v:shape id="_x0000_i1325" type="#_x0000_t75" style="width:11.65pt;height:18.75pt" o:ole="">
+            <v:imagedata r:id="rId359" o:title=""/>
+          </v:shape>
+          <o:OLEObject Type="Embed" ProgID="Equation.DSMT4" ShapeID="_x0000_i1325" DrawAspect="Content" ObjectID="_1405928721" r:id="rId360"/>
         </w:object>
       </w:r>
       <w:r>
@@ -12015,10 +12101,10 @@
           <w:position w:val="-10"/>
         </w:rPr>
         <w:object w:dxaOrig="360" w:dyaOrig="320">
-          <v:shape id="_x0000_i1220" type="#_x0000_t75" style="width:18pt;height:16.5pt" o:ole="">
-            <v:imagedata r:id="rId355" o:title=""/>
-          </v:shape>
-          <o:OLEObject Type="Embed" ProgID="Equation.DSMT4" ShapeID="_x0000_i1220" DrawAspect="Content" ObjectID="_1405865908" r:id="rId356"/>
+          <v:shape id="_x0000_i1211" type="#_x0000_t75" style="width:18.25pt;height:16.75pt" o:ole="">
+            <v:imagedata r:id="rId361" o:title=""/>
+          </v:shape>
+          <o:OLEObject Type="Embed" ProgID="Equation.DSMT4" ShapeID="_x0000_i1211" DrawAspect="Content" ObjectID="_1405928722" r:id="rId362"/>
         </w:object>
       </w:r>
       <w:r>
@@ -12039,11 +12125,11 @@
         <w:rPr>
           <w:position w:val="-28"/>
         </w:rPr>
-        <w:object w:dxaOrig="3320" w:dyaOrig="700">
-          <v:shape id="_x0000_i1221" type="#_x0000_t75" style="width:165.75pt;height:35.25pt" o:ole="">
-            <v:imagedata r:id="rId357" o:title=""/>
-          </v:shape>
-          <o:OLEObject Type="Embed" ProgID="Equation.DSMT4" ShapeID="_x0000_i1221" DrawAspect="Content" ObjectID="_1405865909" r:id="rId358"/>
+        <w:object w:dxaOrig="3379" w:dyaOrig="700">
+          <v:shape id="_x0000_i1327" type="#_x0000_t75" style="width:168.85pt;height:35.5pt" o:ole="">
+            <v:imagedata r:id="rId363" o:title=""/>
+          </v:shape>
+          <o:OLEObject Type="Embed" ProgID="Equation.DSMT4" ShapeID="_x0000_i1327" DrawAspect="Content" ObjectID="_1405928723" r:id="rId364"/>
         </w:object>
       </w:r>
       <w:r>
@@ -12052,7 +12138,24 @@
     </w:p>
     <w:p>
       <w:r>
-        <w:t xml:space="preserve">Assuming that the location of CG </w:t>
+        <w:t xml:space="preserve">Resolving all external forces in </w:t>
+      </w:r>
+      <w:r>
+        <w:rPr>
+          <w:position w:val="-10"/>
+        </w:rPr>
+        <w:object w:dxaOrig="360" w:dyaOrig="320">
+          <v:shape id="_x0000_i1326" type="#_x0000_t75" style="width:18.25pt;height:16.75pt" o:ole="">
+            <v:imagedata r:id="rId361" o:title=""/>
+          </v:shape>
+          <o:OLEObject Type="Embed" ProgID="Equation.DSMT4" ShapeID="_x0000_i1326" DrawAspect="Content" ObjectID="_1405928724" r:id="rId365"/>
+        </w:object>
+      </w:r>
+      <w:r>
+        <w:t>frame and a</w:t>
+      </w:r>
+      <w:r>
+        <w:t xml:space="preserve">ssuming that the location of CG </w:t>
       </w:r>
       <w:r>
         <w:t>does</w:t>
@@ -12064,7 +12167,10 @@
         <w:t>e</w:t>
       </w:r>
       <w:r>
-        <w:t xml:space="preserve"> with time and a</w:t>
+        <w:t xml:space="preserve"> with time, </w:t>
+      </w:r>
+      <w:r>
+        <w:t>and a</w:t>
       </w:r>
       <w:r>
         <w:t xml:space="preserve">pplying the </w:t>
@@ -12099,17 +12205,23 @@
         <w:t>the absolute</w:t>
       </w:r>
       <w:r>
-        <w:t xml:space="preserve"> derivatives of vectors</w:t>
+        <w:t xml:space="preserve"> derivatives of </w:t>
+      </w:r>
+      <w:r>
+        <w:t xml:space="preserve">the </w:t>
+      </w:r>
+      <w:r>
+        <w:t>vectors</w:t>
       </w:r>
       <w:r>
         <w:rPr>
           <w:position w:val="-12"/>
         </w:rPr>
         <w:object w:dxaOrig="360" w:dyaOrig="380">
-          <v:shape id="_x0000_i1222" type="#_x0000_t75" style="width:17.25pt;height:18pt" o:ole="">
-            <v:imagedata r:id="rId359" o:title=""/>
-          </v:shape>
-          <o:OLEObject Type="Embed" ProgID="Equation.DSMT4" ShapeID="_x0000_i1222" DrawAspect="Content" ObjectID="_1405865910" r:id="rId360"/>
+          <v:shape id="_x0000_i1212" type="#_x0000_t75" style="width:17.25pt;height:17.75pt" o:ole="">
+            <v:imagedata r:id="rId366" o:title=""/>
+          </v:shape>
+          <o:OLEObject Type="Embed" ProgID="Equation.DSMT4" ShapeID="_x0000_i1212" DrawAspect="Content" ObjectID="_1405928725" r:id="rId367"/>
         </w:object>
       </w:r>
       <w:r>
@@ -12120,10 +12232,10 @@
           <w:position w:val="-6"/>
         </w:rPr>
         <w:object w:dxaOrig="240" w:dyaOrig="220">
-          <v:shape id="_x0000_i1223" type="#_x0000_t75" style="width:12pt;height:11.25pt" o:ole="">
-            <v:imagedata r:id="rId361" o:title=""/>
-          </v:shape>
-          <o:OLEObject Type="Embed" ProgID="Equation.DSMT4" ShapeID="_x0000_i1223" DrawAspect="Content" ObjectID="_1405865911" r:id="rId362"/>
+          <v:shape id="_x0000_i1213" type="#_x0000_t75" style="width:12.15pt;height:11.15pt" o:ole="">
+            <v:imagedata r:id="rId368" o:title=""/>
+          </v:shape>
+          <o:OLEObject Type="Embed" ProgID="Equation.DSMT4" ShapeID="_x0000_i1213" DrawAspect="Content" ObjectID="_1405928726" r:id="rId369"/>
         </w:object>
       </w:r>
       <w:r>
@@ -12139,13 +12251,13 @@
       </w:r>
       <w:r>
         <w:rPr>
-          <w:position w:val="-28"/>
-        </w:rPr>
-        <w:object w:dxaOrig="5080" w:dyaOrig="680">
-          <v:shape id="_x0000_i1224" type="#_x0000_t75" style="width:253.5pt;height:33.75pt" o:ole="">
-            <v:imagedata r:id="rId363" o:title=""/>
-          </v:shape>
-          <o:OLEObject Type="Embed" ProgID="Equation.DSMT4" ShapeID="_x0000_i1224" DrawAspect="Content" ObjectID="_1405865912" r:id="rId364"/>
+          <w:position w:val="-16"/>
+        </w:rPr>
+        <w:object w:dxaOrig="4360" w:dyaOrig="440">
+          <v:shape id="_x0000_i1328" type="#_x0000_t75" style="width:217.5pt;height:21.8pt" o:ole="">
+            <v:imagedata r:id="rId370" o:title=""/>
+          </v:shape>
+          <o:OLEObject Type="Embed" ProgID="Equation.DSMT4" ShapeID="_x0000_i1328" DrawAspect="Content" ObjectID="_1405928727" r:id="rId371"/>
         </w:object>
       </w:r>
       <w:r>
@@ -12162,10 +12274,10 @@
           <w:position w:val="-4"/>
         </w:rPr>
         <w:object w:dxaOrig="180" w:dyaOrig="279">
-          <v:shape id="_x0000_i1225" type="#_x0000_t75" style="width:9pt;height:14.25pt" o:ole="">
-            <v:imagedata r:id="rId365" o:title=""/>
-          </v:shape>
-          <o:OLEObject Type="Embed" ProgID="Equation.DSMT4" ShapeID="_x0000_i1225" DrawAspect="Content" ObjectID="_1405865913" r:id="rId366"/>
+          <v:shape id="_x0000_i1214" type="#_x0000_t75" style="width:9.15pt;height:14.2pt" o:ole="">
+            <v:imagedata r:id="rId372" o:title=""/>
+          </v:shape>
+          <o:OLEObject Type="Embed" ProgID="Equation.DSMT4" ShapeID="_x0000_i1214" DrawAspect="Content" ObjectID="_1405928728" r:id="rId373"/>
         </w:object>
       </w:r>
       <w:r>
@@ -12228,10 +12340,10 @@
           <w:position w:val="-12"/>
         </w:rPr>
         <w:object w:dxaOrig="1460" w:dyaOrig="380">
-          <v:shape id="_x0000_i1226" type="#_x0000_t75" style="width:72.75pt;height:19.5pt" o:ole="">
-            <v:imagedata r:id="rId367" o:title=""/>
-          </v:shape>
-          <o:OLEObject Type="Embed" ProgID="Equation.DSMT4" ShapeID="_x0000_i1226" DrawAspect="Content" ObjectID="_1405865914" r:id="rId368"/>
+          <v:shape id="_x0000_i1215" type="#_x0000_t75" style="width:73pt;height:19.25pt" o:ole="">
+            <v:imagedata r:id="rId374" o:title=""/>
+          </v:shape>
+          <o:OLEObject Type="Embed" ProgID="Equation.DSMT4" ShapeID="_x0000_i1215" DrawAspect="Content" ObjectID="_1405928729" r:id="rId375"/>
         </w:object>
       </w:r>
       <w:r>
@@ -12261,10 +12373,10 @@
           <w:position w:val="-12"/>
         </w:rPr>
         <w:object w:dxaOrig="1440" w:dyaOrig="380">
-          <v:shape id="_x0000_i1227" type="#_x0000_t75" style="width:72.75pt;height:19.5pt" o:ole="">
-            <v:imagedata r:id="rId369" o:title=""/>
-          </v:shape>
-          <o:OLEObject Type="Embed" ProgID="Equation.DSMT4" ShapeID="_x0000_i1227" DrawAspect="Content" ObjectID="_1405865915" r:id="rId370"/>
+          <v:shape id="_x0000_i1216" type="#_x0000_t75" style="width:72.5pt;height:19.25pt" o:ole="">
+            <v:imagedata r:id="rId376" o:title=""/>
+          </v:shape>
+          <o:OLEObject Type="Embed" ProgID="Equation.DSMT4" ShapeID="_x0000_i1216" DrawAspect="Content" ObjectID="_1405928730" r:id="rId377"/>
         </w:object>
       </w:r>
       <w:r>
@@ -12294,10 +12406,10 @@
           <w:position w:val="-10"/>
         </w:rPr>
         <w:object w:dxaOrig="1280" w:dyaOrig="360">
-          <v:shape id="_x0000_i1228" type="#_x0000_t75" style="width:64.5pt;height:17.25pt" o:ole="">
-            <v:imagedata r:id="rId371" o:title=""/>
-          </v:shape>
-          <o:OLEObject Type="Embed" ProgID="Equation.DSMT4" ShapeID="_x0000_i1228" DrawAspect="Content" ObjectID="_1405865916" r:id="rId372"/>
+          <v:shape id="_x0000_i1217" type="#_x0000_t75" style="width:64.4pt;height:17.25pt" o:ole="">
+            <v:imagedata r:id="rId378" o:title=""/>
+          </v:shape>
+          <o:OLEObject Type="Embed" ProgID="Equation.DSMT4" ShapeID="_x0000_i1217" DrawAspect="Content" ObjectID="_1405928731" r:id="rId379"/>
         </w:object>
       </w:r>
       <w:r>
@@ -12338,11 +12450,11 @@
         <w:rPr>
           <w:position w:val="-14"/>
         </w:rPr>
-        <w:object w:dxaOrig="1780" w:dyaOrig="380">
-          <v:shape id="_x0000_i1229" type="#_x0000_t75" style="width:89.25pt;height:18pt" o:ole="">
-            <v:imagedata r:id="rId373" o:title=""/>
-          </v:shape>
-          <o:OLEObject Type="Embed" ProgID="Equation.DSMT4" ShapeID="_x0000_i1229" DrawAspect="Content" ObjectID="_1405865917" r:id="rId374"/>
+        <w:object w:dxaOrig="1860" w:dyaOrig="400">
+          <v:shape id="_x0000_i1330" type="#_x0000_t75" style="width:93.3pt;height:18.75pt" o:ole="">
+            <v:imagedata r:id="rId380" o:title=""/>
+          </v:shape>
+          <o:OLEObject Type="Embed" ProgID="Equation.DSMT4" ShapeID="_x0000_i1330" DrawAspect="Content" ObjectID="_1405928732" r:id="rId381"/>
         </w:object>
       </w:r>
       <w:r>
@@ -12405,10 +12517,10 @@
           <w:position w:val="-12"/>
         </w:rPr>
         <w:object w:dxaOrig="360" w:dyaOrig="380">
-          <v:shape id="_x0000_i1230" type="#_x0000_t75" style="width:17.25pt;height:18pt" o:ole="">
-            <v:imagedata r:id="rId375" o:title=""/>
-          </v:shape>
-          <o:OLEObject Type="Embed" ProgID="Equation.DSMT4" ShapeID="_x0000_i1230" DrawAspect="Content" ObjectID="_1405865918" r:id="rId376"/>
+          <v:shape id="_x0000_i1218" type="#_x0000_t75" style="width:17.25pt;height:17.75pt" o:ole="">
+            <v:imagedata r:id="rId382" o:title=""/>
+          </v:shape>
+          <o:OLEObject Type="Embed" ProgID="Equation.DSMT4" ShapeID="_x0000_i1218" DrawAspect="Content" ObjectID="_1405928733" r:id="rId383"/>
         </w:object>
       </w:r>
       <w:r>
@@ -12419,10 +12531,10 @@
           <w:position w:val="-6"/>
         </w:rPr>
         <w:object w:dxaOrig="240" w:dyaOrig="220">
-          <v:shape id="_x0000_i1231" type="#_x0000_t75" style="width:12pt;height:11.25pt" o:ole="">
-            <v:imagedata r:id="rId377" o:title=""/>
-          </v:shape>
-          <o:OLEObject Type="Embed" ProgID="Equation.DSMT4" ShapeID="_x0000_i1231" DrawAspect="Content" ObjectID="_1405865919" r:id="rId378"/>
+          <v:shape id="_x0000_i1219" type="#_x0000_t75" style="width:12.15pt;height:11.15pt" o:ole="">
+            <v:imagedata r:id="rId384" o:title=""/>
+          </v:shape>
+          <o:OLEObject Type="Embed" ProgID="Equation.DSMT4" ShapeID="_x0000_i1219" DrawAspect="Content" ObjectID="_1405928734" r:id="rId385"/>
         </w:object>
       </w:r>
       <w:r>
@@ -12447,10 +12559,10 @@
           <w:position w:val="-12"/>
         </w:rPr>
         <w:object w:dxaOrig="360" w:dyaOrig="380">
-          <v:shape id="_x0000_i1232" type="#_x0000_t75" style="width:18pt;height:19.5pt" o:ole="">
-            <v:imagedata r:id="rId379" o:title=""/>
-          </v:shape>
-          <o:OLEObject Type="Embed" ProgID="Equation.DSMT4" ShapeID="_x0000_i1232" DrawAspect="Content" ObjectID="_1405865920" r:id="rId380"/>
+          <v:shape id="_x0000_i1220" type="#_x0000_t75" style="width:18.25pt;height:19.25pt" o:ole="">
+            <v:imagedata r:id="rId386" o:title=""/>
+          </v:shape>
+          <o:OLEObject Type="Embed" ProgID="Equation.DSMT4" ShapeID="_x0000_i1220" DrawAspect="Content" ObjectID="_1405928735" r:id="rId387"/>
         </w:object>
       </w:r>
       <w:r>
@@ -12461,10 +12573,10 @@
           <w:position w:val="-6"/>
         </w:rPr>
         <w:object w:dxaOrig="240" w:dyaOrig="220">
-          <v:shape id="_x0000_i1233" type="#_x0000_t75" style="width:12pt;height:11.25pt" o:ole="">
-            <v:imagedata r:id="rId377" o:title=""/>
-          </v:shape>
-          <o:OLEObject Type="Embed" ProgID="Equation.DSMT4" ShapeID="_x0000_i1233" DrawAspect="Content" ObjectID="_1405865921" r:id="rId381"/>
+          <v:shape id="_x0000_i1221" type="#_x0000_t75" style="width:12.15pt;height:11.15pt" o:ole="">
+            <v:imagedata r:id="rId384" o:title=""/>
+          </v:shape>
+          <o:OLEObject Type="Embed" ProgID="Equation.DSMT4" ShapeID="_x0000_i1221" DrawAspect="Content" ObjectID="_1405928736" r:id="rId388"/>
         </w:object>
       </w:r>
       <w:r>
@@ -12475,10 +12587,10 @@
           <w:position w:val="-24"/>
         </w:rPr>
         <w:object w:dxaOrig="2340" w:dyaOrig="620">
-          <v:shape id="_x0000_i1234" type="#_x0000_t75" style="width:117pt;height:30.75pt" o:ole="">
-            <v:imagedata r:id="rId382" o:title=""/>
-          </v:shape>
-          <o:OLEObject Type="Embed" ProgID="Equation.DSMT4" ShapeID="_x0000_i1234" DrawAspect="Content" ObjectID="_1405865922" r:id="rId383"/>
+          <v:shape id="_x0000_i1222" type="#_x0000_t75" style="width:117.15pt;height:30.95pt" o:ole="">
+            <v:imagedata r:id="rId389" o:title=""/>
+          </v:shape>
+          <o:OLEObject Type="Embed" ProgID="Equation.DSMT4" ShapeID="_x0000_i1222" DrawAspect="Content" ObjectID="_1405928737" r:id="rId390"/>
         </w:object>
       </w:r>
       <w:r>
@@ -12502,11 +12614,11 @@
         <w:rPr>
           <w:position w:val="-16"/>
         </w:rPr>
-        <w:object w:dxaOrig="3700" w:dyaOrig="440">
-          <v:shape id="_x0000_i1235" type="#_x0000_t75" style="width:183.75pt;height:21.75pt" o:ole="">
-            <v:imagedata r:id="rId384" o:title=""/>
-          </v:shape>
-          <o:OLEObject Type="Embed" ProgID="Equation.DSMT4" ShapeID="_x0000_i1235" DrawAspect="Content" ObjectID="_1405865923" r:id="rId385"/>
+        <w:object w:dxaOrig="3800" w:dyaOrig="440">
+          <v:shape id="_x0000_i1329" type="#_x0000_t75" style="width:188.6pt;height:21.8pt" o:ole="">
+            <v:imagedata r:id="rId391" o:title=""/>
+          </v:shape>
+          <o:OLEObject Type="Embed" ProgID="Equation.DSMT4" ShapeID="_x0000_i1329" DrawAspect="Content" ObjectID="_1405928738" r:id="rId392"/>
         </w:object>
       </w:r>
       <w:r>
@@ -12549,10 +12661,10 @@
           <w:position w:val="-62"/>
         </w:rPr>
         <w:object w:dxaOrig="6140" w:dyaOrig="1359">
-          <v:shape id="_x0000_i1236" type="#_x0000_t75" style="width:308.25pt;height:69pt" o:ole="">
-            <v:imagedata r:id="rId386" o:title=""/>
-          </v:shape>
-          <o:OLEObject Type="Embed" ProgID="Equation.DSMT4" ShapeID="_x0000_i1236" DrawAspect="Content" ObjectID="_1405865924" r:id="rId387"/>
+          <v:shape id="_x0000_i1223" type="#_x0000_t75" style="width:308.3pt;height:68.95pt" o:ole="">
+            <v:imagedata r:id="rId393" o:title=""/>
+          </v:shape>
+          <o:OLEObject Type="Embed" ProgID="Equation.DSMT4" ShapeID="_x0000_i1223" DrawAspect="Content" ObjectID="_1405928739" r:id="rId394"/>
         </w:object>
       </w:r>
       <w:r>
@@ -12630,10 +12742,10 @@
           <w:position w:val="-10"/>
         </w:rPr>
         <w:object w:dxaOrig="360" w:dyaOrig="320">
-          <v:shape id="_x0000_i1237" type="#_x0000_t75" style="width:18pt;height:16.5pt" o:ole="">
-            <v:imagedata r:id="rId355" o:title=""/>
-          </v:shape>
-          <o:OLEObject Type="Embed" ProgID="Equation.DSMT4" ShapeID="_x0000_i1237" DrawAspect="Content" ObjectID="_1405865925" r:id="rId388"/>
+          <v:shape id="_x0000_i1224" type="#_x0000_t75" style="width:18.25pt;height:16.75pt" o:ole="">
+            <v:imagedata r:id="rId361" o:title=""/>
+          </v:shape>
+          <o:OLEObject Type="Embed" ProgID="Equation.DSMT4" ShapeID="_x0000_i1224" DrawAspect="Content" ObjectID="_1405928740" r:id="rId395"/>
         </w:object>
       </w:r>
       <w:r>
@@ -12662,10 +12774,10 @@
           <w:position w:val="-10"/>
         </w:rPr>
         <w:object w:dxaOrig="360" w:dyaOrig="320">
-          <v:shape id="_x0000_i1238" type="#_x0000_t75" style="width:18pt;height:16.5pt" o:ole="">
-            <v:imagedata r:id="rId355" o:title=""/>
-          </v:shape>
-          <o:OLEObject Type="Embed" ProgID="Equation.DSMT4" ShapeID="_x0000_i1238" DrawAspect="Content" ObjectID="_1405865926" r:id="rId389"/>
+          <v:shape id="_x0000_i1225" type="#_x0000_t75" style="width:18.25pt;height:16.75pt" o:ole="">
+            <v:imagedata r:id="rId361" o:title=""/>
+          </v:shape>
+          <o:OLEObject Type="Embed" ProgID="Equation.DSMT4" ShapeID="_x0000_i1225" DrawAspect="Content" ObjectID="_1405928741" r:id="rId396"/>
         </w:object>
       </w:r>
       <w:r>
@@ -12685,13 +12797,13 @@
       </w:r>
       <w:r>
         <w:rPr>
-          <w:position w:val="-14"/>
-        </w:rPr>
-        <w:object w:dxaOrig="1280" w:dyaOrig="380">
-          <v:shape id="_x0000_i1239" type="#_x0000_t75" style="width:63.75pt;height:18pt" o:ole="">
-            <v:imagedata r:id="rId390" o:title=""/>
-          </v:shape>
-          <o:OLEObject Type="Embed" ProgID="Equation.DSMT4" ShapeID="_x0000_i1239" DrawAspect="Content" ObjectID="_1405865927" r:id="rId391"/>
+          <w:position w:val="-12"/>
+        </w:rPr>
+        <w:object w:dxaOrig="1359" w:dyaOrig="380">
+          <v:shape id="_x0000_i1331" type="#_x0000_t75" style="width:67.45pt;height:18.25pt" o:ole="">
+            <v:imagedata r:id="rId397" o:title=""/>
+          </v:shape>
+          <o:OLEObject Type="Embed" ProgID="Equation.DSMT4" ShapeID="_x0000_i1331" DrawAspect="Content" ObjectID="_1405928742" r:id="rId398"/>
         </w:object>
       </w:r>
       <w:r>
@@ -12716,10 +12828,10 @@
           <w:position w:val="-12"/>
         </w:rPr>
         <w:object w:dxaOrig="2079" w:dyaOrig="380">
-          <v:shape id="_x0000_i1240" type="#_x0000_t75" style="width:103.5pt;height:19.5pt" o:ole="">
-            <v:imagedata r:id="rId392" o:title=""/>
-          </v:shape>
-          <o:OLEObject Type="Embed" ProgID="Equation.DSMT4" ShapeID="_x0000_i1240" DrawAspect="Content" ObjectID="_1405865928" r:id="rId393"/>
+          <v:shape id="_x0000_i1332" type="#_x0000_t75" style="width:103.45pt;height:19.25pt" o:ole="">
+            <v:imagedata r:id="rId399" o:title=""/>
+          </v:shape>
+          <o:OLEObject Type="Embed" ProgID="Equation.DSMT4" ShapeID="_x0000_i1332" DrawAspect="Content" ObjectID="_1405928743" r:id="rId400"/>
         </w:object>
       </w:r>
       <w:r>
@@ -12797,10 +12909,10 @@
           <w:position w:val="-50"/>
         </w:rPr>
         <w:object w:dxaOrig="1960" w:dyaOrig="1120">
-          <v:shape id="_x0000_i1241" type="#_x0000_t75" style="width:98.25pt;height:57pt" o:ole="">
-            <v:imagedata r:id="rId394" o:title=""/>
-          </v:shape>
-          <o:OLEObject Type="Embed" ProgID="Equation.DSMT4" ShapeID="_x0000_i1241" DrawAspect="Content" ObjectID="_1405865929" r:id="rId395"/>
+          <v:shape id="_x0000_i1226" type="#_x0000_t75" style="width:98.35pt;height:56.8pt" o:ole="">
+            <v:imagedata r:id="rId401" o:title=""/>
+          </v:shape>
+          <o:OLEObject Type="Embed" ProgID="Equation.DSMT4" ShapeID="_x0000_i1226" DrawAspect="Content" ObjectID="_1405928744" r:id="rId402"/>
         </w:object>
       </w:r>
       <w:r>
@@ -12927,10 +13039,10 @@
           <w:position w:val="-88"/>
         </w:rPr>
         <w:object w:dxaOrig="1800" w:dyaOrig="1920">
-          <v:shape id="_x0000_i1242" type="#_x0000_t75" style="width:90pt;height:95.25pt" o:ole="">
-            <v:imagedata r:id="rId396" o:title=""/>
-          </v:shape>
-          <o:OLEObject Type="Embed" ProgID="Equation.DSMT4" ShapeID="_x0000_i1242" DrawAspect="Content" ObjectID="_1405865930" r:id="rId397"/>
+          <v:shape id="_x0000_i1333" type="#_x0000_t75" style="width:90.25pt;height:95.3pt" o:ole="">
+            <v:imagedata r:id="rId403" o:title=""/>
+          </v:shape>
+          <o:OLEObject Type="Embed" ProgID="Equation.DSMT4" ShapeID="_x0000_i1333" DrawAspect="Content" ObjectID="_1405928745" r:id="rId404"/>
         </w:object>
       </w:r>
       <w:r>
@@ -13003,10 +13115,10 @@
           <w:position w:val="-6"/>
         </w:rPr>
         <w:object w:dxaOrig="139" w:dyaOrig="260">
-          <v:shape id="_x0000_i1243" type="#_x0000_t75" style="width:6pt;height:12.75pt" o:ole="">
-            <v:imagedata r:id="rId341" o:title=""/>
-          </v:shape>
-          <o:OLEObject Type="Embed" ProgID="Equation.DSMT4" ShapeID="_x0000_i1243" DrawAspect="Content" ObjectID="_1405865931" r:id="rId398"/>
+          <v:shape id="_x0000_i1227" type="#_x0000_t75" style="width:6.1pt;height:12.7pt" o:ole="">
+            <v:imagedata r:id="rId346" o:title=""/>
+          </v:shape>
+          <o:OLEObject Type="Embed" ProgID="Equation.DSMT4" ShapeID="_x0000_i1227" DrawAspect="Content" ObjectID="_1405928746" r:id="rId405"/>
         </w:object>
       </w:r>
       <w:r>
@@ -13023,7 +13135,32 @@
         <w:t xml:space="preserve"> particle in a moving frame is very similar to the approach used above. </w:t>
       </w:r>
       <w:r>
-        <w:t xml:space="preserve">Consider a particle </w:t>
+        <w:t xml:space="preserve">Consider </w:t>
+      </w:r>
+      <w:proofErr w:type="gramStart"/>
+      <w:r>
+        <w:t>a</w:t>
+      </w:r>
+      <w:r>
+        <w:t xml:space="preserve">n </w:t>
+      </w:r>
+      <w:r>
+        <w:rPr>
+          <w:i/>
+        </w:rPr>
+        <w:t>i</w:t>
+      </w:r>
+      <w:proofErr w:type="gramEnd"/>
+      <w:r>
+        <w:t>-</w:t>
+      </w:r>
+      <w:proofErr w:type="spellStart"/>
+      <w:r>
+        <w:t>th</w:t>
+      </w:r>
+      <w:proofErr w:type="spellEnd"/>
+      <w:r>
+        <w:t xml:space="preserve"> particle </w:t>
       </w:r>
       <w:r>
         <w:t xml:space="preserve">subjected </w:t>
@@ -13038,11 +13175,11 @@
         <w:rPr>
           <w:position w:val="-12"/>
         </w:rPr>
-        <w:object w:dxaOrig="360" w:dyaOrig="360">
-          <v:shape id="_x0000_i1244" type="#_x0000_t75" style="width:18pt;height:18pt" o:ole="">
-            <v:imagedata r:id="rId399" o:title=""/>
-          </v:shape>
-          <o:OLEObject Type="Embed" ProgID="Equation.DSMT4" ShapeID="_x0000_i1244" DrawAspect="Content" ObjectID="_1405865932" r:id="rId400"/>
+        <w:object w:dxaOrig="380" w:dyaOrig="380">
+          <v:shape id="_x0000_i1334" type="#_x0000_t75" style="width:18.75pt;height:18.75pt" o:ole="">
+            <v:imagedata r:id="rId406" o:title=""/>
+          </v:shape>
+          <o:OLEObject Type="Embed" ProgID="Equation.DSMT4" ShapeID="_x0000_i1334" DrawAspect="Content" ObjectID="_1405928747" r:id="rId407"/>
         </w:object>
       </w:r>
       <w:r>
@@ -13058,11 +13195,11 @@
         <w:rPr>
           <w:position w:val="-12"/>
         </w:rPr>
-        <w:object w:dxaOrig="580" w:dyaOrig="360">
-          <v:shape id="_x0000_i1245" type="#_x0000_t75" style="width:28.5pt;height:18pt" o:ole="">
-            <v:imagedata r:id="rId401" o:title=""/>
-          </v:shape>
-          <o:OLEObject Type="Embed" ProgID="Equation.DSMT4" ShapeID="_x0000_i1245" DrawAspect="Content" ObjectID="_1405865933" r:id="rId402"/>
+        <w:object w:dxaOrig="639" w:dyaOrig="380">
+          <v:shape id="_x0000_i1335" type="#_x0000_t75" style="width:31.45pt;height:18.75pt" o:ole="">
+            <v:imagedata r:id="rId408" o:title=""/>
+          </v:shape>
+          <o:OLEObject Type="Embed" ProgID="Equation.DSMT4" ShapeID="_x0000_i1335" DrawAspect="Content" ObjectID="_1405928748" r:id="rId409"/>
         </w:object>
       </w:r>
       <w:r>
@@ -13072,21 +13209,10 @@
         <w:t xml:space="preserve"> moments</w:t>
       </w:r>
       <w:r>
-        <w:t xml:space="preserve"> acting on the body in </w:t>
-      </w:r>
-      <w:r>
-        <w:rPr>
-          <w:position w:val="-10"/>
-        </w:rPr>
-        <w:object w:dxaOrig="360" w:dyaOrig="320">
-          <v:shape id="_x0000_i1246" type="#_x0000_t75" style="width:18pt;height:16.5pt" o:ole="">
-            <v:imagedata r:id="rId355" o:title=""/>
-          </v:shape>
-          <o:OLEObject Type="Embed" ProgID="Equation.DSMT4" ShapeID="_x0000_i1246" DrawAspect="Content" ObjectID="_1405865934" r:id="rId403"/>
-        </w:object>
-      </w:r>
-      <w:r>
-        <w:t>frame</w:t>
+        <w:t xml:space="preserve"> acting on the body</w:t>
+      </w:r>
+      <w:r>
+        <w:t xml:space="preserve"> in inertial frame</w:t>
       </w:r>
       <w:r>
         <w:t xml:space="preserve">. </w:t>
@@ -13116,11 +13242,11 @@
         <w:rPr>
           <w:position w:val="-28"/>
         </w:rPr>
-        <w:object w:dxaOrig="1020" w:dyaOrig="680">
-          <v:shape id="_x0000_i1247" type="#_x0000_t75" style="width:51pt;height:33.75pt" o:ole="">
-            <v:imagedata r:id="rId404" o:title=""/>
-          </v:shape>
-          <o:OLEObject Type="Embed" ProgID="Equation.DSMT4" ShapeID="_x0000_i1247" DrawAspect="Content" ObjectID="_1405865935" r:id="rId405"/>
+        <w:object w:dxaOrig="1060" w:dyaOrig="680">
+          <v:shape id="_x0000_i1336" type="#_x0000_t75" style="width:53.25pt;height:33.95pt" o:ole="">
+            <v:imagedata r:id="rId410" o:title=""/>
+          </v:shape>
+          <o:OLEObject Type="Embed" ProgID="Equation.DSMT4" ShapeID="_x0000_i1336" DrawAspect="Content" ObjectID="_1405928749" r:id="rId411"/>
         </w:object>
       </w:r>
       <w:r>
@@ -13147,11 +13273,11 @@
         <w:rPr>
           <w:position w:val="-28"/>
         </w:rPr>
-        <w:object w:dxaOrig="5120" w:dyaOrig="680">
-          <v:shape id="_x0000_i1248" type="#_x0000_t75" style="width:256.5pt;height:34.5pt" o:ole="">
-            <v:imagedata r:id="rId406" o:title=""/>
-          </v:shape>
-          <o:OLEObject Type="Embed" ProgID="Equation.DSMT4" ShapeID="_x0000_i1248" DrawAspect="Content" ObjectID="_1405865936" r:id="rId407"/>
+        <w:object w:dxaOrig="5380" w:dyaOrig="680">
+          <v:shape id="_x0000_i1337" type="#_x0000_t75" style="width:269.75pt;height:34.5pt" o:ole="">
+            <v:imagedata r:id="rId412" o:title=""/>
+          </v:shape>
+          <o:OLEObject Type="Embed" ProgID="Equation.DSMT4" ShapeID="_x0000_i1337" DrawAspect="Content" ObjectID="_1405928750" r:id="rId413"/>
         </w:object>
       </w:r>
       <w:r>
@@ -13251,11 +13377,11 @@
         <w:rPr>
           <w:position w:val="-100"/>
         </w:rPr>
-        <w:object w:dxaOrig="6700" w:dyaOrig="2120">
-          <v:shape id="_x0000_i1249" type="#_x0000_t75" style="width:335.25pt;height:106.5pt" o:ole="">
-            <v:imagedata r:id="rId408" o:title=""/>
-          </v:shape>
-          <o:OLEObject Type="Embed" ProgID="Equation.DSMT4" ShapeID="_x0000_i1249" DrawAspect="Content" ObjectID="_1405865937" r:id="rId409"/>
+        <w:object w:dxaOrig="6860" w:dyaOrig="2120">
+          <v:shape id="_x0000_i1338" type="#_x0000_t75" style="width:343.25pt;height:106.5pt" o:ole="">
+            <v:imagedata r:id="rId414" o:title=""/>
+          </v:shape>
+          <o:OLEObject Type="Embed" ProgID="Equation.DSMT4" ShapeID="_x0000_i1338" DrawAspect="Content" ObjectID="_1405928751" r:id="rId415"/>
         </w:object>
       </w:r>
       <w:r>
@@ -13327,11 +13453,11 @@
         <w:rPr>
           <w:position w:val="-64"/>
         </w:rPr>
-        <w:object w:dxaOrig="8980" w:dyaOrig="1400">
-          <v:shape id="_x0000_i1250" type="#_x0000_t75" style="width:449.25pt;height:69.75pt" o:ole="">
-            <v:imagedata r:id="rId410" o:title=""/>
-          </v:shape>
-          <o:OLEObject Type="Embed" ProgID="Equation.DSMT4" ShapeID="_x0000_i1250" DrawAspect="Content" ObjectID="_1405865938" r:id="rId411"/>
+        <w:object w:dxaOrig="9000" w:dyaOrig="1400">
+          <v:shape id="_x0000_i1339" type="#_x0000_t75" style="width:450.25pt;height:69.95pt" o:ole="">
+            <v:imagedata r:id="rId416" o:title=""/>
+          </v:shape>
+          <o:OLEObject Type="Embed" ProgID="Equation.DSMT4" ShapeID="_x0000_i1339" DrawAspect="Content" ObjectID="_1405928752" r:id="rId417"/>
         </w:object>
       </w:r>
       <w:r>
@@ -13434,10 +13560,10 @@
           <w:position w:val="-134"/>
         </w:rPr>
         <w:object w:dxaOrig="8280" w:dyaOrig="2799">
-          <v:shape id="_x0000_i1251" type="#_x0000_t75" style="width:414.75pt;height:141pt" o:ole="">
-            <v:imagedata r:id="rId412" o:title=""/>
-          </v:shape>
-          <o:OLEObject Type="Embed" ProgID="Equation.DSMT4" ShapeID="_x0000_i1251" DrawAspect="Content" ObjectID="_1405865939" r:id="rId413"/>
+          <v:shape id="_x0000_i1340" type="#_x0000_t75" style="width:414.75pt;height:140.95pt" o:ole="">
+            <v:imagedata r:id="rId418" o:title=""/>
+          </v:shape>
+          <o:OLEObject Type="Embed" ProgID="Equation.DSMT4" ShapeID="_x0000_i1340" DrawAspect="Content" ObjectID="_1405928753" r:id="rId419"/>
         </w:object>
       </w:r>
       <w:r>
@@ -13551,10 +13677,10 @@
           <w:position w:val="-4"/>
         </w:rPr>
         <w:object w:dxaOrig="180" w:dyaOrig="260">
-          <v:shape id="_x0000_i1252" type="#_x0000_t75" style="width:9pt;height:12.75pt" o:ole="">
-            <v:imagedata r:id="rId414" o:title=""/>
-          </v:shape>
-          <o:OLEObject Type="Embed" ProgID="Equation.DSMT4" ShapeID="_x0000_i1252" DrawAspect="Content" ObjectID="_1405865940" r:id="rId415"/>
+          <v:shape id="_x0000_i1228" type="#_x0000_t75" style="width:9.15pt;height:12.7pt" o:ole="">
+            <v:imagedata r:id="rId420" o:title=""/>
+          </v:shape>
+          <o:OLEObject Type="Embed" ProgID="Equation.DSMT4" ShapeID="_x0000_i1228" DrawAspect="Content" ObjectID="_1405928754" r:id="rId421"/>
         </w:object>
       </w:r>
       <w:r>
@@ -13594,10 +13720,10 @@
           <w:position w:val="-62"/>
         </w:rPr>
         <w:object w:dxaOrig="6740" w:dyaOrig="1359">
-          <v:shape id="_x0000_i1253" type="#_x0000_t75" style="width:336.75pt;height:69pt" o:ole="">
-            <v:imagedata r:id="rId416" o:title=""/>
-          </v:shape>
-          <o:OLEObject Type="Embed" ProgID="Equation.DSMT4" ShapeID="_x0000_i1253" DrawAspect="Content" ObjectID="_1405865941" r:id="rId417"/>
+          <v:shape id="_x0000_i1229" type="#_x0000_t75" style="width:336.7pt;height:68.95pt" o:ole="">
+            <v:imagedata r:id="rId422" o:title=""/>
+          </v:shape>
+          <o:OLEObject Type="Embed" ProgID="Equation.DSMT4" ShapeID="_x0000_i1229" DrawAspect="Content" ObjectID="_1405928755" r:id="rId423"/>
         </w:object>
       </w:r>
       <w:r>
@@ -13613,10 +13739,10 @@
           <w:position w:val="-4"/>
         </w:rPr>
         <w:object w:dxaOrig="180" w:dyaOrig="260">
-          <v:shape id="_x0000_i1254" type="#_x0000_t75" style="width:9pt;height:12.75pt" o:ole="">
-            <v:imagedata r:id="rId418" o:title=""/>
-          </v:shape>
-          <o:OLEObject Type="Embed" ProgID="Equation.DSMT4" ShapeID="_x0000_i1254" DrawAspect="Content" ObjectID="_1405865942" r:id="rId419"/>
+          <v:shape id="_x0000_i1230" type="#_x0000_t75" style="width:9.15pt;height:12.7pt" o:ole="">
+            <v:imagedata r:id="rId424" o:title=""/>
+          </v:shape>
+          <o:OLEObject Type="Embed" ProgID="Equation.DSMT4" ShapeID="_x0000_i1230" DrawAspect="Content" ObjectID="_1405928756" r:id="rId425"/>
         </w:object>
       </w:r>
       <w:r>
@@ -13644,7 +13770,13 @@
         <w:t xml:space="preserve">angular </w:t>
       </w:r>
       <w:r>
-        <w:t>acceleration about a specific axis of rotation.</w:t>
+        <w:t xml:space="preserve">acceleration </w:t>
+      </w:r>
+      <w:r>
+        <w:t>with respect to a</w:t>
+      </w:r>
+      <w:r>
+        <w:t xml:space="preserve"> specific axis of rotation.</w:t>
       </w:r>
       <w:r>
         <w:t xml:space="preserve"> For a body with axes of symmetry</w:t>
@@ -13656,7 +13788,32 @@
         <w:t xml:space="preserve"> </w:t>
       </w:r>
       <w:r>
-        <w:t>the inertia tensor has zero off-</w:t>
+        <w:t xml:space="preserve">the inertia tensor </w:t>
+      </w:r>
+      <w:r>
+        <w:t>can be resolved</w:t>
+      </w:r>
+      <w:sdt>
+        <w:sdtPr>
+          <w:id w:val="747678285"/>
+          <w:citation/>
+        </w:sdtPr>
+        <w:sdtContent>
+          <w:fldSimple w:instr=" CITATION Goldstein80 \l 1033 ">
+            <w:r>
+              <w:rPr>
+                <w:noProof/>
+              </w:rPr>
+              <w:t xml:space="preserve"> (Goldstein 1980)</w:t>
+            </w:r>
+          </w:fldSimple>
+        </w:sdtContent>
+      </w:sdt>
+      <w:r>
+        <w:t xml:space="preserve"> with </w:t>
+      </w:r>
+      <w:r>
+        <w:t>zero off-</w:t>
       </w:r>
       <w:r>
         <w:t>diagonal term</w:t>
@@ -13719,11 +13876,11 @@
         <w:rPr>
           <w:position w:val="-88"/>
         </w:rPr>
-        <w:object w:dxaOrig="5420" w:dyaOrig="1880">
-          <v:shape id="_x0000_i1255" type="#_x0000_t75" style="width:271.5pt;height:95.25pt" o:ole="">
-            <v:imagedata r:id="rId420" o:title=""/>
-          </v:shape>
-          <o:OLEObject Type="Embed" ProgID="Equation.DSMT4" ShapeID="_x0000_i1255" DrawAspect="Content" ObjectID="_1405865943" r:id="rId421"/>
+        <w:object w:dxaOrig="5620" w:dyaOrig="1880">
+          <v:shape id="_x0000_i1341" type="#_x0000_t75" style="width:281.4pt;height:95.3pt" o:ole="">
+            <v:imagedata r:id="rId426" o:title=""/>
+          </v:shape>
+          <o:OLEObject Type="Embed" ProgID="Equation.DSMT4" ShapeID="_x0000_i1341" DrawAspect="Content" ObjectID="_1405928757" r:id="rId427"/>
         </w:object>
       </w:r>
       <w:r>
@@ -13780,28 +13937,28 @@
     </w:p>
     <w:p>
       <w:r>
-        <w:t>Denoting the body components of the total moment acting on the UAV</w:t>
+        <w:t>Resolving the total inertial moment acting on the UAV in body frame and d</w:t>
+      </w:r>
+      <w:r>
+        <w:t xml:space="preserve">enoting the components </w:t>
+      </w:r>
+      <w:proofErr w:type="gramStart"/>
+      <w:r>
+        <w:t>as</w:t>
       </w:r>
       <w:r>
         <w:t xml:space="preserve"> </w:t>
       </w:r>
-      <w:proofErr w:type="gramStart"/>
-      <w:r>
-        <w:t>as</w:t>
-      </w:r>
-      <w:r>
-        <w:t xml:space="preserve"> </w:t>
-      </w:r>
       <w:proofErr w:type="gramEnd"/>
       <w:r>
         <w:rPr>
           <w:position w:val="-12"/>
         </w:rPr>
         <w:object w:dxaOrig="1640" w:dyaOrig="380">
-          <v:shape id="_x0000_i1256" type="#_x0000_t75" style="width:81.75pt;height:18pt" o:ole="">
-            <v:imagedata r:id="rId422" o:title=""/>
-          </v:shape>
-          <o:OLEObject Type="Embed" ProgID="Equation.DSMT4" ShapeID="_x0000_i1256" DrawAspect="Content" ObjectID="_1405865944" r:id="rId423"/>
+          <v:shape id="_x0000_i1231" type="#_x0000_t75" style="width:81.65pt;height:17.75pt" o:ole="">
+            <v:imagedata r:id="rId428" o:title=""/>
+          </v:shape>
+          <o:OLEObject Type="Embed" ProgID="Equation.DSMT4" ShapeID="_x0000_i1231" DrawAspect="Content" ObjectID="_1405928758" r:id="rId429"/>
         </w:object>
       </w:r>
       <w:r>
@@ -13872,10 +14029,10 @@
           <w:position w:val="-188"/>
         </w:rPr>
         <w:object w:dxaOrig="5460" w:dyaOrig="3820">
-          <v:shape id="_x0000_i1257" type="#_x0000_t75" style="width:273pt;height:189.75pt" o:ole="">
-            <v:imagedata r:id="rId424" o:title=""/>
-          </v:shape>
-          <o:OLEObject Type="Embed" ProgID="Equation.DSMT4" ShapeID="_x0000_i1257" DrawAspect="Content" ObjectID="_1405865945" r:id="rId425"/>
+          <v:shape id="_x0000_i1232" type="#_x0000_t75" style="width:272.8pt;height:189.65pt" o:ole="">
+            <v:imagedata r:id="rId430" o:title=""/>
+          </v:shape>
+          <o:OLEObject Type="Embed" ProgID="Equation.DSMT4" ShapeID="_x0000_i1232" DrawAspect="Content" ObjectID="_1405928759" r:id="rId431"/>
         </w:object>
       </w:r>
       <w:r>
@@ -13962,10 +14119,10 @@
           <w:position w:val="-12"/>
         </w:rPr>
         <w:object w:dxaOrig="560" w:dyaOrig="360">
-          <v:shape id="_x0000_i1258" type="#_x0000_t75" style="width:28.5pt;height:18pt" o:ole="">
-            <v:imagedata r:id="rId426" o:title=""/>
-          </v:shape>
-          <o:OLEObject Type="Embed" ProgID="Equation.DSMT4" ShapeID="_x0000_i1258" DrawAspect="Content" ObjectID="_1405865946" r:id="rId427"/>
+          <v:shape id="_x0000_i1233" type="#_x0000_t75" style="width:28.4pt;height:18.25pt" o:ole="">
+            <v:imagedata r:id="rId432" o:title=""/>
+          </v:shape>
+          <o:OLEObject Type="Embed" ProgID="Equation.DSMT4" ShapeID="_x0000_i1233" DrawAspect="Content" ObjectID="_1405928760" r:id="rId433"/>
         </w:object>
       </w:r>
       <w:r>
@@ -13982,10 +14139,10 @@
           <w:position w:val="-4"/>
         </w:rPr>
         <w:object w:dxaOrig="180" w:dyaOrig="260">
-          <v:shape id="_x0000_i1259" type="#_x0000_t75" style="width:9pt;height:12.75pt" o:ole="">
-            <v:imagedata r:id="rId428" o:title=""/>
-          </v:shape>
-          <o:OLEObject Type="Embed" ProgID="Equation.DSMT4" ShapeID="_x0000_i1259" DrawAspect="Content" ObjectID="_1405865947" r:id="rId429"/>
+          <v:shape id="_x0000_i1234" type="#_x0000_t75" style="width:9.15pt;height:12.7pt" o:ole="">
+            <v:imagedata r:id="rId434" o:title=""/>
+          </v:shape>
+          <o:OLEObject Type="Embed" ProgID="Equation.DSMT4" ShapeID="_x0000_i1234" DrawAspect="Content" ObjectID="_1405928761" r:id="rId435"/>
         </w:object>
       </w:r>
       <w:r>
@@ -14002,10 +14159,10 @@
           <w:position w:val="-14"/>
         </w:rPr>
         <w:object w:dxaOrig="1200" w:dyaOrig="380">
-          <v:shape id="_x0000_i1260" type="#_x0000_t75" style="width:60pt;height:18pt" o:ole="">
-            <v:imagedata r:id="rId430" o:title=""/>
-          </v:shape>
-          <o:OLEObject Type="Embed" ProgID="Equation.DSMT4" ShapeID="_x0000_i1260" DrawAspect="Content" ObjectID="_1405865948" r:id="rId431"/>
+          <v:shape id="_x0000_i1235" type="#_x0000_t75" style="width:59.85pt;height:17.75pt" o:ole="">
+            <v:imagedata r:id="rId436" o:title=""/>
+          </v:shape>
+          <o:OLEObject Type="Embed" ProgID="Equation.DSMT4" ShapeID="_x0000_i1235" DrawAspect="Content" ObjectID="_1405928762" r:id="rId437"/>
         </w:object>
       </w:r>
       <w:r>
@@ -14016,10 +14173,10 @@
           <w:position w:val="-14"/>
         </w:rPr>
         <w:object w:dxaOrig="1180" w:dyaOrig="380">
-          <v:shape id="_x0000_i1261" type="#_x0000_t75" style="width:59.25pt;height:18pt" o:ole="">
-            <v:imagedata r:id="rId432" o:title=""/>
-          </v:shape>
-          <o:OLEObject Type="Embed" ProgID="Equation.DSMT4" ShapeID="_x0000_i1261" DrawAspect="Content" ObjectID="_1405865949" r:id="rId433"/>
+          <v:shape id="_x0000_i1236" type="#_x0000_t75" style="width:59.3pt;height:17.75pt" o:ole="">
+            <v:imagedata r:id="rId438" o:title=""/>
+          </v:shape>
+          <o:OLEObject Type="Embed" ProgID="Equation.DSMT4" ShapeID="_x0000_i1236" DrawAspect="Content" ObjectID="_1405928763" r:id="rId439"/>
         </w:object>
       </w:r>
       <w:r>
@@ -14038,10 +14195,10 @@
           <w:position w:val="-50"/>
         </w:rPr>
         <w:object w:dxaOrig="3580" w:dyaOrig="1100">
-          <v:shape id="_x0000_i1262" type="#_x0000_t75" style="width:178.5pt;height:54.75pt" o:ole="">
-            <v:imagedata r:id="rId434" o:title=""/>
-          </v:shape>
-          <o:OLEObject Type="Embed" ProgID="Equation.DSMT4" ShapeID="_x0000_i1262" DrawAspect="Content" ObjectID="_1405865950" r:id="rId435"/>
+          <v:shape id="_x0000_i1237" type="#_x0000_t75" style="width:178.5pt;height:54.75pt" o:ole="">
+            <v:imagedata r:id="rId440" o:title=""/>
+          </v:shape>
+          <o:OLEObject Type="Embed" ProgID="Equation.DSMT4" ShapeID="_x0000_i1237" DrawAspect="Content" ObjectID="_1405928764" r:id="rId441"/>
         </w:object>
       </w:r>
       <w:r>
@@ -14154,10 +14311,10 @@
           <w:position w:val="-50"/>
         </w:rPr>
         <w:object w:dxaOrig="1960" w:dyaOrig="1120">
-          <v:shape id="_x0000_i1263" type="#_x0000_t75" style="width:98.25pt;height:57pt" o:ole="">
-            <v:imagedata r:id="rId436" o:title=""/>
-          </v:shape>
-          <o:OLEObject Type="Embed" ProgID="Equation.DSMT4" ShapeID="_x0000_i1263" DrawAspect="Content" ObjectID="_1405865951" r:id="rId437"/>
+          <v:shape id="_x0000_i1238" type="#_x0000_t75" style="width:98.35pt;height:56.8pt" o:ole="">
+            <v:imagedata r:id="rId442" o:title=""/>
+          </v:shape>
+          <o:OLEObject Type="Embed" ProgID="Equation.DSMT4" ShapeID="_x0000_i1238" DrawAspect="Content" ObjectID="_1405928765" r:id="rId443"/>
         </w:object>
       </w:r>
       <w:r>
@@ -14221,10 +14378,10 @@
           <w:position w:val="-50"/>
         </w:rPr>
         <w:object w:dxaOrig="3580" w:dyaOrig="1100">
-          <v:shape id="_x0000_i1264" type="#_x0000_t75" style="width:179.25pt;height:54.75pt" o:ole="">
-            <v:imagedata r:id="rId438" o:title=""/>
-          </v:shape>
-          <o:OLEObject Type="Embed" ProgID="Equation.DSMT4" ShapeID="_x0000_i1264" DrawAspect="Content" ObjectID="_1405865952" r:id="rId439"/>
+          <v:shape id="_x0000_i1239" type="#_x0000_t75" style="width:179pt;height:54.75pt" o:ole="">
+            <v:imagedata r:id="rId444" o:title=""/>
+          </v:shape>
+          <o:OLEObject Type="Embed" ProgID="Equation.DSMT4" ShapeID="_x0000_i1239" DrawAspect="Content" ObjectID="_1405928766" r:id="rId445"/>
         </w:object>
       </w:r>
       <w:r>
@@ -14288,10 +14445,10 @@
           <w:position w:val="-50"/>
         </w:rPr>
         <w:object w:dxaOrig="9000" w:dyaOrig="1120">
-          <v:shape id="_x0000_i1265" type="#_x0000_t75" style="width:450.75pt;height:57pt" o:ole="">
-            <v:imagedata r:id="rId440" o:title=""/>
-          </v:shape>
-          <o:OLEObject Type="Embed" ProgID="Equation.DSMT4" ShapeID="_x0000_i1265" DrawAspect="Content" ObjectID="_1405865953" r:id="rId441"/>
+          <v:shape id="_x0000_i1240" type="#_x0000_t75" style="width:450.75pt;height:56.8pt" o:ole="">
+            <v:imagedata r:id="rId446" o:title=""/>
+          </v:shape>
+          <o:OLEObject Type="Embed" ProgID="Equation.DSMT4" ShapeID="_x0000_i1240" DrawAspect="Content" ObjectID="_1405928767" r:id="rId447"/>
         </w:object>
       </w:r>
       <w:r>
@@ -14353,10 +14510,10 @@
           <w:position w:val="-78"/>
         </w:rPr>
         <w:object w:dxaOrig="3879" w:dyaOrig="1680">
-          <v:shape id="_x0000_i1266" type="#_x0000_t75" style="width:195pt;height:84pt" o:ole="">
-            <v:imagedata r:id="rId442" o:title=""/>
-          </v:shape>
-          <o:OLEObject Type="Embed" ProgID="Equation.DSMT4" ShapeID="_x0000_i1266" DrawAspect="Content" ObjectID="_1405865954" r:id="rId443"/>
+          <v:shape id="_x0000_i1241" type="#_x0000_t75" style="width:194.7pt;height:84.15pt" o:ole="">
+            <v:imagedata r:id="rId448" o:title=""/>
+          </v:shape>
+          <o:OLEObject Type="Embed" ProgID="Equation.DSMT4" ShapeID="_x0000_i1241" DrawAspect="Content" ObjectID="_1405928768" r:id="rId449"/>
         </w:object>
       </w:r>
       <w:r>
@@ -14556,10 +14713,10 @@
           <w:lang w:val="en-GB"/>
         </w:rPr>
         <w:object w:dxaOrig="1460" w:dyaOrig="380">
-          <v:shape id="_x0000_i1267" type="#_x0000_t75" style="width:72.75pt;height:19.5pt" o:ole="">
-            <v:imagedata r:id="rId444" o:title=""/>
-          </v:shape>
-          <o:OLEObject Type="Embed" ProgID="Equation.DSMT4" ShapeID="_x0000_i1267" DrawAspect="Content" ObjectID="_1405865955" r:id="rId445"/>
+          <v:shape id="_x0000_i1242" type="#_x0000_t75" style="width:73pt;height:19.25pt" o:ole="">
+            <v:imagedata r:id="rId450" o:title=""/>
+          </v:shape>
+          <o:OLEObject Type="Embed" ProgID="Equation.DSMT4" ShapeID="_x0000_i1242" DrawAspect="Content" ObjectID="_1405928769" r:id="rId451"/>
         </w:object>
       </w:r>
       <w:r>
@@ -14573,10 +14730,10 @@
           <w:position w:val="-12"/>
         </w:rPr>
         <w:object w:dxaOrig="1640" w:dyaOrig="380">
-          <v:shape id="_x0000_i1268" type="#_x0000_t75" style="width:81.75pt;height:18pt" o:ole="">
-            <v:imagedata r:id="rId446" o:title=""/>
-          </v:shape>
-          <o:OLEObject Type="Embed" ProgID="Equation.DSMT4" ShapeID="_x0000_i1268" DrawAspect="Content" ObjectID="_1405865956" r:id="rId447"/>
+          <v:shape id="_x0000_i1243" type="#_x0000_t75" style="width:81.65pt;height:17.75pt" o:ole="">
+            <v:imagedata r:id="rId452" o:title=""/>
+          </v:shape>
+          <o:OLEObject Type="Embed" ProgID="Equation.DSMT4" ShapeID="_x0000_i1243" DrawAspect="Content" ObjectID="_1405928770" r:id="rId453"/>
         </w:object>
       </w:r>
       <w:r>
@@ -14793,10 +14950,10 @@
                 <w:lang w:val="en-GB"/>
               </w:rPr>
               <w:object w:dxaOrig="1340" w:dyaOrig="400">
-                <v:shape id="_x0000_i1269" type="#_x0000_t75" style="width:66.75pt;height:19.5pt" o:ole="">
-                  <v:imagedata r:id="rId448" o:title=""/>
+                <v:shape id="_x0000_i1244" type="#_x0000_t75" style="width:66.95pt;height:19.25pt" o:ole="">
+                  <v:imagedata r:id="rId454" o:title=""/>
                 </v:shape>
-                <o:OLEObject Type="Embed" ProgID="Equation.DSMT4" ShapeID="_x0000_i1269" DrawAspect="Content" ObjectID="_1405865957" r:id="rId449"/>
+                <o:OLEObject Type="Embed" ProgID="Equation.DSMT4" ShapeID="_x0000_i1244" DrawAspect="Content" ObjectID="_1405928771" r:id="rId455"/>
               </w:object>
             </w:r>
           </w:p>
@@ -14845,10 +15002,10 @@
                 <w:position w:val="-12"/>
               </w:rPr>
               <w:object w:dxaOrig="1440" w:dyaOrig="380">
-                <v:shape id="_x0000_i1270" type="#_x0000_t75" style="width:72.75pt;height:19.5pt" o:ole="">
-                  <v:imagedata r:id="rId450" o:title=""/>
+                <v:shape id="_x0000_i1342" type="#_x0000_t75" style="width:72.5pt;height:19.25pt" o:ole="">
+                  <v:imagedata r:id="rId456" o:title=""/>
                 </v:shape>
-                <o:OLEObject Type="Embed" ProgID="Equation.DSMT4" ShapeID="_x0000_i1270" DrawAspect="Content" ObjectID="_1405865958" r:id="rId451"/>
+                <o:OLEObject Type="Embed" ProgID="Equation.DSMT4" ShapeID="_x0000_i1342" DrawAspect="Content" ObjectID="_1405928772" r:id="rId457"/>
               </w:object>
             </w:r>
           </w:p>
@@ -14905,10 +15062,10 @@
                 <w:position w:val="-10"/>
               </w:rPr>
               <w:object w:dxaOrig="820" w:dyaOrig="320">
-                <v:shape id="_x0000_i1271" type="#_x0000_t75" style="width:41.25pt;height:15pt" o:ole="">
-                  <v:imagedata r:id="rId452" o:title=""/>
+                <v:shape id="_x0000_i1245" type="#_x0000_t75" style="width:41.05pt;height:15.2pt" o:ole="">
+                  <v:imagedata r:id="rId458" o:title=""/>
                 </v:shape>
-                <o:OLEObject Type="Embed" ProgID="Equation.DSMT4" ShapeID="_x0000_i1271" DrawAspect="Content" ObjectID="_1405865959" r:id="rId453"/>
+                <o:OLEObject Type="Embed" ProgID="Equation.DSMT4" ShapeID="_x0000_i1245" DrawAspect="Content" ObjectID="_1405928773" r:id="rId459"/>
               </w:object>
             </w:r>
           </w:p>
@@ -14981,10 +15138,10 @@
                 <w:position w:val="-10"/>
               </w:rPr>
               <w:object w:dxaOrig="1280" w:dyaOrig="360">
-                <v:shape id="_x0000_i1272" type="#_x0000_t75" style="width:64.5pt;height:17.25pt" o:ole="">
-                  <v:imagedata r:id="rId454" o:title=""/>
+                <v:shape id="_x0000_i1246" type="#_x0000_t75" style="width:64.4pt;height:17.25pt" o:ole="">
+                  <v:imagedata r:id="rId460" o:title=""/>
                 </v:shape>
-                <o:OLEObject Type="Embed" ProgID="Equation.DSMT4" ShapeID="_x0000_i1272" DrawAspect="Content" ObjectID="_1405865960" r:id="rId455"/>
+                <o:OLEObject Type="Embed" ProgID="Equation.DSMT4" ShapeID="_x0000_i1246" DrawAspect="Content" ObjectID="_1405928774" r:id="rId461"/>
               </w:object>
             </w:r>
           </w:p>
@@ -15318,10 +15475,10 @@
           <w:position w:val="-6"/>
         </w:rPr>
         <w:object w:dxaOrig="260" w:dyaOrig="220">
-          <v:shape id="_x0000_i1273" type="#_x0000_t75" style="width:12.75pt;height:11.25pt" o:ole="">
-            <v:imagedata r:id="rId456" o:title=""/>
-          </v:shape>
-          <o:OLEObject Type="Embed" ProgID="Equation.DSMT4" ShapeID="_x0000_i1273" DrawAspect="Content" ObjectID="_1405865961" r:id="rId457"/>
+          <v:shape id="_x0000_i1247" type="#_x0000_t75" style="width:12.7pt;height:11.15pt" o:ole="">
+            <v:imagedata r:id="rId462" o:title=""/>
+          </v:shape>
+          <o:OLEObject Type="Embed" ProgID="Equation.DSMT4" ShapeID="_x0000_i1247" DrawAspect="Content" ObjectID="_1405928775" r:id="rId463"/>
         </w:object>
       </w:r>
       <w:r>
@@ -15332,10 +15489,10 @@
           <w:position w:val="-10"/>
         </w:rPr>
         <w:object w:dxaOrig="220" w:dyaOrig="260">
-          <v:shape id="_x0000_i1274" type="#_x0000_t75" style="width:11.25pt;height:12.75pt" o:ole="">
-            <v:imagedata r:id="rId458" o:title=""/>
-          </v:shape>
-          <o:OLEObject Type="Embed" ProgID="Equation.DSMT4" ShapeID="_x0000_i1274" DrawAspect="Content" ObjectID="_1405865962" r:id="rId459"/>
+          <v:shape id="_x0000_i1248" type="#_x0000_t75" style="width:11.15pt;height:12.7pt" o:ole="">
+            <v:imagedata r:id="rId464" o:title=""/>
+          </v:shape>
+          <o:OLEObject Type="Embed" ProgID="Equation.DSMT4" ShapeID="_x0000_i1248" DrawAspect="Content" ObjectID="_1405928776" r:id="rId465"/>
         </w:object>
       </w:r>
       <w:r>
@@ -15360,10 +15517,10 @@
           <w:position w:val="-50"/>
         </w:rPr>
         <w:object w:dxaOrig="1160" w:dyaOrig="1120">
-          <v:shape id="_x0000_i1275" type="#_x0000_t75" style="width:57.75pt;height:57pt" o:ole="">
-            <v:imagedata r:id="rId460" o:title=""/>
-          </v:shape>
-          <o:OLEObject Type="Embed" ProgID="Equation.DSMT4" ShapeID="_x0000_i1275" DrawAspect="Content" ObjectID="_1405865963" r:id="rId461"/>
+          <v:shape id="_x0000_i1249" type="#_x0000_t75" style="width:57.8pt;height:56.8pt" o:ole="">
+            <v:imagedata r:id="rId466" o:title=""/>
+          </v:shape>
+          <o:OLEObject Type="Embed" ProgID="Equation.DSMT4" ShapeID="_x0000_i1249" DrawAspect="Content" ObjectID="_1405928777" r:id="rId467"/>
         </w:object>
       </w:r>
       <w:r>
@@ -15472,10 +15629,10 @@
           <w:position w:val="-12"/>
         </w:rPr>
         <w:object w:dxaOrig="320" w:dyaOrig="380">
-          <v:shape id="_x0000_i1276" type="#_x0000_t75" style="width:15pt;height:18pt" o:ole="">
-            <v:imagedata r:id="rId462" o:title=""/>
-          </v:shape>
-          <o:OLEObject Type="Embed" ProgID="Equation.DSMT4" ShapeID="_x0000_i1276" DrawAspect="Content" ObjectID="_1405865964" r:id="rId463"/>
+          <v:shape id="_x0000_i1250" type="#_x0000_t75" style="width:15.2pt;height:17.75pt" o:ole="">
+            <v:imagedata r:id="rId468" o:title=""/>
+          </v:shape>
+          <o:OLEObject Type="Embed" ProgID="Equation.DSMT4" ShapeID="_x0000_i1250" DrawAspect="Content" ObjectID="_1405928778" r:id="rId469"/>
         </w:object>
       </w:r>
       <w:r>
@@ -15497,10 +15654,10 @@
           <w:position w:val="-50"/>
         </w:rPr>
         <w:object w:dxaOrig="3240" w:dyaOrig="1120">
-          <v:shape id="_x0000_i1277" type="#_x0000_t75" style="width:162pt;height:57pt" o:ole="">
-            <v:imagedata r:id="rId464" o:title=""/>
-          </v:shape>
-          <o:OLEObject Type="Embed" ProgID="Equation.DSMT4" ShapeID="_x0000_i1277" DrawAspect="Content" ObjectID="_1405865965" r:id="rId465"/>
+          <v:shape id="_x0000_i1251" type="#_x0000_t75" style="width:162.25pt;height:56.8pt" o:ole="">
+            <v:imagedata r:id="rId470" o:title=""/>
+          </v:shape>
+          <o:OLEObject Type="Embed" ProgID="Equation.DSMT4" ShapeID="_x0000_i1251" DrawAspect="Content" ObjectID="_1405928779" r:id="rId471"/>
         </w:object>
       </w:r>
       <w:r>
@@ -15562,10 +15719,10 @@
           <w:position w:val="-10"/>
         </w:rPr>
         <w:object w:dxaOrig="360" w:dyaOrig="320">
-          <v:shape id="_x0000_i1278" type="#_x0000_t75" style="width:18pt;height:16.5pt" o:ole="">
-            <v:imagedata r:id="rId466" o:title=""/>
-          </v:shape>
-          <o:OLEObject Type="Embed" ProgID="Equation.DSMT4" ShapeID="_x0000_i1278" DrawAspect="Content" ObjectID="_1405865966" r:id="rId467"/>
+          <v:shape id="_x0000_i1252" type="#_x0000_t75" style="width:18.25pt;height:16.75pt" o:ole="">
+            <v:imagedata r:id="rId472" o:title=""/>
+          </v:shape>
+          <o:OLEObject Type="Embed" ProgID="Equation.DSMT4" ShapeID="_x0000_i1252" DrawAspect="Content" ObjectID="_1405928780" r:id="rId473"/>
         </w:object>
       </w:r>
       <w:r>
@@ -15587,10 +15744,10 @@
           <w:position w:val="-14"/>
         </w:rPr>
         <w:object w:dxaOrig="1480" w:dyaOrig="400">
-          <v:shape id="_x0000_i1279" type="#_x0000_t75" style="width:74.25pt;height:19.5pt" o:ole="">
-            <v:imagedata r:id="rId468" o:title=""/>
-          </v:shape>
-          <o:OLEObject Type="Embed" ProgID="Equation.DSMT4" ShapeID="_x0000_i1279" DrawAspect="Content" ObjectID="_1405865967" r:id="rId469"/>
+          <v:shape id="_x0000_i1253" type="#_x0000_t75" style="width:74.05pt;height:19.25pt" o:ole="">
+            <v:imagedata r:id="rId474" o:title=""/>
+          </v:shape>
+          <o:OLEObject Type="Embed" ProgID="Equation.DSMT4" ShapeID="_x0000_i1253" DrawAspect="Content" ObjectID="_1405928781" r:id="rId475"/>
         </w:object>
       </w:r>
       <w:r>
@@ -15751,10 +15908,10 @@
           <w:position w:val="-12"/>
         </w:rPr>
         <w:object w:dxaOrig="340" w:dyaOrig="380">
-          <v:shape id="_x0000_i1280" type="#_x0000_t75" style="width:17.25pt;height:19.5pt" o:ole="">
-            <v:imagedata r:id="rId470" o:title=""/>
-          </v:shape>
-          <o:OLEObject Type="Embed" ProgID="Equation.DSMT4" ShapeID="_x0000_i1280" DrawAspect="Content" ObjectID="_1405865968" r:id="rId471"/>
+          <v:shape id="_x0000_i1254" type="#_x0000_t75" style="width:17.25pt;height:19.25pt" o:ole="">
+            <v:imagedata r:id="rId476" o:title=""/>
+          </v:shape>
+          <o:OLEObject Type="Embed" ProgID="Equation.DSMT4" ShapeID="_x0000_i1254" DrawAspect="Content" ObjectID="_1405928782" r:id="rId477"/>
         </w:object>
       </w:r>
       <w:r>
@@ -15795,10 +15952,10 @@
           <w:position w:val="-12"/>
         </w:rPr>
         <w:object w:dxaOrig="260" w:dyaOrig="360">
-          <v:shape id="_x0000_i1281" type="#_x0000_t75" style="width:12.75pt;height:18pt" o:ole="">
-            <v:imagedata r:id="rId472" o:title=""/>
-          </v:shape>
-          <o:OLEObject Type="Embed" ProgID="Equation.DSMT4" ShapeID="_x0000_i1281" DrawAspect="Content" ObjectID="_1405865969" r:id="rId473"/>
+          <v:shape id="_x0000_i1255" type="#_x0000_t75" style="width:12.7pt;height:18.25pt" o:ole="">
+            <v:imagedata r:id="rId478" o:title=""/>
+          </v:shape>
+          <o:OLEObject Type="Embed" ProgID="Equation.DSMT4" ShapeID="_x0000_i1255" DrawAspect="Content" ObjectID="_1405928783" r:id="rId479"/>
         </w:object>
       </w:r>
       <w:r>
@@ -15821,10 +15978,10 @@
           <w:position w:val="-12"/>
         </w:rPr>
         <w:object w:dxaOrig="340" w:dyaOrig="380">
-          <v:shape id="_x0000_i1282" type="#_x0000_t75" style="width:17.25pt;height:19.5pt" o:ole="">
-            <v:imagedata r:id="rId470" o:title=""/>
-          </v:shape>
-          <o:OLEObject Type="Embed" ProgID="Equation.DSMT4" ShapeID="_x0000_i1282" DrawAspect="Content" ObjectID="_1405865970" r:id="rId474"/>
+          <v:shape id="_x0000_i1256" type="#_x0000_t75" style="width:17.25pt;height:19.25pt" o:ole="">
+            <v:imagedata r:id="rId476" o:title=""/>
+          </v:shape>
+          <o:OLEObject Type="Embed" ProgID="Equation.DSMT4" ShapeID="_x0000_i1256" DrawAspect="Content" ObjectID="_1405928784" r:id="rId480"/>
         </w:object>
       </w:r>
       <w:r>
@@ -15967,10 +16124,10 @@
           <w:position w:val="-12"/>
         </w:rPr>
         <w:object w:dxaOrig="340" w:dyaOrig="380">
-          <v:shape id="_x0000_i1283" type="#_x0000_t75" style="width:17.25pt;height:19.5pt" o:ole="">
-            <v:imagedata r:id="rId470" o:title=""/>
-          </v:shape>
-          <o:OLEObject Type="Embed" ProgID="Equation.DSMT4" ShapeID="_x0000_i1283" DrawAspect="Content" ObjectID="_1405865971" r:id="rId475"/>
+          <v:shape id="_x0000_i1257" type="#_x0000_t75" style="width:17.25pt;height:19.25pt" o:ole="">
+            <v:imagedata r:id="rId476" o:title=""/>
+          </v:shape>
+          <o:OLEObject Type="Embed" ProgID="Equation.DSMT4" ShapeID="_x0000_i1257" DrawAspect="Content" ObjectID="_1405928785" r:id="rId481"/>
         </w:object>
       </w:r>
       <w:r>
@@ -16013,10 +16170,10 @@
           <w:position w:val="-12"/>
         </w:rPr>
         <w:object w:dxaOrig="340" w:dyaOrig="380">
-          <v:shape id="_x0000_i1284" type="#_x0000_t75" style="width:17.25pt;height:19.5pt" o:ole="">
-            <v:imagedata r:id="rId470" o:title=""/>
-          </v:shape>
-          <o:OLEObject Type="Embed" ProgID="Equation.DSMT4" ShapeID="_x0000_i1284" DrawAspect="Content" ObjectID="_1405865972" r:id="rId476"/>
+          <v:shape id="_x0000_i1258" type="#_x0000_t75" style="width:17.25pt;height:19.25pt" o:ole="">
+            <v:imagedata r:id="rId476" o:title=""/>
+          </v:shape>
+          <o:OLEObject Type="Embed" ProgID="Equation.DSMT4" ShapeID="_x0000_i1258" DrawAspect="Content" ObjectID="_1405928786" r:id="rId482"/>
         </w:object>
       </w:r>
       <w:r>
@@ -16100,10 +16257,10 @@
           <w:position w:val="-12"/>
         </w:rPr>
         <w:object w:dxaOrig="360" w:dyaOrig="360">
-          <v:shape id="_x0000_i1285" type="#_x0000_t75" style="width:18pt;height:18pt" o:ole="">
-            <v:imagedata r:id="rId477" o:title=""/>
-          </v:shape>
-          <o:OLEObject Type="Embed" ProgID="Equation.DSMT4" ShapeID="_x0000_i1285" DrawAspect="Content" ObjectID="_1405865973" r:id="rId478"/>
+          <v:shape id="_x0000_i1259" type="#_x0000_t75" style="width:18.25pt;height:18.25pt" o:ole="">
+            <v:imagedata r:id="rId483" o:title=""/>
+          </v:shape>
+          <o:OLEObject Type="Embed" ProgID="Equation.DSMT4" ShapeID="_x0000_i1259" DrawAspect="Content" ObjectID="_1405928787" r:id="rId484"/>
         </w:object>
       </w:r>
       <w:r>
@@ -16114,10 +16271,10 @@
           <w:position w:val="-12"/>
         </w:rPr>
         <w:object w:dxaOrig="260" w:dyaOrig="360">
-          <v:shape id="_x0000_i1286" type="#_x0000_t75" style="width:12.75pt;height:18pt" o:ole="">
-            <v:imagedata r:id="rId472" o:title=""/>
-          </v:shape>
-          <o:OLEObject Type="Embed" ProgID="Equation.DSMT4" ShapeID="_x0000_i1286" DrawAspect="Content" ObjectID="_1405865974" r:id="rId479"/>
+          <v:shape id="_x0000_i1260" type="#_x0000_t75" style="width:12.7pt;height:18.25pt" o:ole="">
+            <v:imagedata r:id="rId478" o:title=""/>
+          </v:shape>
+          <o:OLEObject Type="Embed" ProgID="Equation.DSMT4" ShapeID="_x0000_i1260" DrawAspect="Content" ObjectID="_1405928788" r:id="rId485"/>
         </w:object>
       </w:r>
       <w:r>
@@ -16128,10 +16285,10 @@
           <w:position w:val="-4"/>
         </w:rPr>
         <w:object w:dxaOrig="220" w:dyaOrig="260">
-          <v:shape id="_x0000_i1287" type="#_x0000_t75" style="width:11.25pt;height:12.75pt" o:ole="">
-            <v:imagedata r:id="rId480" o:title=""/>
-          </v:shape>
-          <o:OLEObject Type="Embed" ProgID="Equation.DSMT4" ShapeID="_x0000_i1287" DrawAspect="Content" ObjectID="_1405865975" r:id="rId481"/>
+          <v:shape id="_x0000_i1261" type="#_x0000_t75" style="width:11.15pt;height:12.7pt" o:ole="">
+            <v:imagedata r:id="rId486" o:title=""/>
+          </v:shape>
+          <o:OLEObject Type="Embed" ProgID="Equation.DSMT4" ShapeID="_x0000_i1261" DrawAspect="Content" ObjectID="_1405928789" r:id="rId487"/>
         </w:object>
       </w:r>
       <w:r>
@@ -16142,10 +16299,10 @@
           <w:position w:val="-12"/>
         </w:rPr>
         <w:object w:dxaOrig="260" w:dyaOrig="360">
-          <v:shape id="_x0000_i1288" type="#_x0000_t75" style="width:12.75pt;height:18pt" o:ole="">
-            <v:imagedata r:id="rId472" o:title=""/>
-          </v:shape>
-          <o:OLEObject Type="Embed" ProgID="Equation.DSMT4" ShapeID="_x0000_i1288" DrawAspect="Content" ObjectID="_1405865976" r:id="rId482"/>
+          <v:shape id="_x0000_i1262" type="#_x0000_t75" style="width:12.7pt;height:18.25pt" o:ole="">
+            <v:imagedata r:id="rId478" o:title=""/>
+          </v:shape>
+          <o:OLEObject Type="Embed" ProgID="Equation.DSMT4" ShapeID="_x0000_i1262" DrawAspect="Content" ObjectID="_1405928790" r:id="rId488"/>
         </w:object>
       </w:r>
       <w:r>
@@ -16156,10 +16313,10 @@
           <w:position w:val="-12"/>
         </w:rPr>
         <w:object w:dxaOrig="300" w:dyaOrig="360">
-          <v:shape id="_x0000_i1289" type="#_x0000_t75" style="width:15pt;height:18pt" o:ole="">
-            <v:imagedata r:id="rId483" o:title=""/>
-          </v:shape>
-          <o:OLEObject Type="Embed" ProgID="Equation.DSMT4" ShapeID="_x0000_i1289" DrawAspect="Content" ObjectID="_1405865977" r:id="rId484"/>
+          <v:shape id="_x0000_i1263" type="#_x0000_t75" style="width:15.2pt;height:18.25pt" o:ole="">
+            <v:imagedata r:id="rId489" o:title=""/>
+          </v:shape>
+          <o:OLEObject Type="Embed" ProgID="Equation.DSMT4" ShapeID="_x0000_i1263" DrawAspect="Content" ObjectID="_1405928791" r:id="rId490"/>
         </w:object>
       </w:r>
       <w:r>
@@ -16199,10 +16356,10 @@
           <w:position w:val="-50"/>
         </w:rPr>
         <w:object w:dxaOrig="4200" w:dyaOrig="1120">
-          <v:shape id="_x0000_i1290" type="#_x0000_t75" style="width:210pt;height:57pt" o:ole="">
-            <v:imagedata r:id="rId485" o:title=""/>
-          </v:shape>
-          <o:OLEObject Type="Embed" ProgID="Equation.DSMT4" ShapeID="_x0000_i1290" DrawAspect="Content" ObjectID="_1405865978" r:id="rId486"/>
+          <v:shape id="_x0000_i1264" type="#_x0000_t75" style="width:209.9pt;height:56.8pt" o:ole="">
+            <v:imagedata r:id="rId491" o:title=""/>
+          </v:shape>
+          <o:OLEObject Type="Embed" ProgID="Equation.DSMT4" ShapeID="_x0000_i1264" DrawAspect="Content" ObjectID="_1405928792" r:id="rId492"/>
         </w:object>
       </w:r>
       <w:r>
@@ -16330,10 +16487,10 @@
           <w:position w:val="-12"/>
         </w:rPr>
         <w:object w:dxaOrig="360" w:dyaOrig="380">
-          <v:shape id="_x0000_i1291" type="#_x0000_t75" style="width:18pt;height:19.5pt" o:ole="">
-            <v:imagedata r:id="rId487" o:title=""/>
-          </v:shape>
-          <o:OLEObject Type="Embed" ProgID="Equation.DSMT4" ShapeID="_x0000_i1291" DrawAspect="Content" ObjectID="_1405865979" r:id="rId488"/>
+          <v:shape id="_x0000_i1265" type="#_x0000_t75" style="width:18.25pt;height:19.25pt" o:ole="">
+            <v:imagedata r:id="rId493" o:title=""/>
+          </v:shape>
+          <o:OLEObject Type="Embed" ProgID="Equation.DSMT4" ShapeID="_x0000_i1265" DrawAspect="Content" ObjectID="_1405928793" r:id="rId494"/>
         </w:object>
       </w:r>
       <w:r>
@@ -16347,10 +16504,10 @@
           <w:position w:val="-12"/>
         </w:rPr>
         <w:object w:dxaOrig="1400" w:dyaOrig="380">
-          <v:shape id="_x0000_i1292" type="#_x0000_t75" style="width:69.75pt;height:18.75pt" o:ole="">
-            <v:imagedata r:id="rId489" o:title=""/>
-          </v:shape>
-          <o:OLEObject Type="Embed" ProgID="Equation.DSMT4" ShapeID="_x0000_i1292" DrawAspect="Content" ObjectID="_1405865980" r:id="rId490"/>
+          <v:shape id="_x0000_i1266" type="#_x0000_t75" style="width:69.95pt;height:18.75pt" o:ole="">
+            <v:imagedata r:id="rId495" o:title=""/>
+          </v:shape>
+          <o:OLEObject Type="Embed" ProgID="Equation.DSMT4" ShapeID="_x0000_i1266" DrawAspect="Content" ObjectID="_1405928794" r:id="rId496"/>
         </w:object>
       </w:r>
       <w:r>
@@ -16425,10 +16582,10 @@
           <w:position w:val="-12"/>
         </w:rPr>
         <w:object w:dxaOrig="720" w:dyaOrig="380">
-          <v:shape id="_x0000_i1293" type="#_x0000_t75" style="width:36.75pt;height:18.75pt" o:ole="">
-            <v:imagedata r:id="rId491" o:title=""/>
-          </v:shape>
-          <o:OLEObject Type="Embed" ProgID="Equation.DSMT4" ShapeID="_x0000_i1293" DrawAspect="Content" ObjectID="_1405865981" r:id="rId492"/>
+          <v:shape id="_x0000_i1267" type="#_x0000_t75" style="width:36.5pt;height:18.75pt" o:ole="">
+            <v:imagedata r:id="rId497" o:title=""/>
+          </v:shape>
+          <o:OLEObject Type="Embed" ProgID="Equation.DSMT4" ShapeID="_x0000_i1267" DrawAspect="Content" ObjectID="_1405928795" r:id="rId498"/>
         </w:object>
       </w:r>
       <w:r>
@@ -16451,10 +16608,10 @@
           <w:position w:val="-12"/>
         </w:rPr>
         <w:object w:dxaOrig="600" w:dyaOrig="380">
-          <v:shape id="_x0000_i1294" type="#_x0000_t75" style="width:30pt;height:18.75pt" o:ole="">
-            <v:imagedata r:id="rId493" o:title=""/>
-          </v:shape>
-          <o:OLEObject Type="Embed" ProgID="Equation.DSMT4" ShapeID="_x0000_i1294" DrawAspect="Content" ObjectID="_1405865982" r:id="rId494"/>
+          <v:shape id="_x0000_i1268" type="#_x0000_t75" style="width:29.9pt;height:18.75pt" o:ole="">
+            <v:imagedata r:id="rId499" o:title=""/>
+          </v:shape>
+          <o:OLEObject Type="Embed" ProgID="Equation.DSMT4" ShapeID="_x0000_i1268" DrawAspect="Content" ObjectID="_1405928796" r:id="rId500"/>
         </w:object>
       </w:r>
       <w:r>
@@ -16503,10 +16660,10 @@
           <w:position w:val="-12"/>
         </w:rPr>
         <w:object w:dxaOrig="2280" w:dyaOrig="380">
-          <v:shape id="_x0000_i1295" type="#_x0000_t75" style="width:114pt;height:18.75pt" o:ole="">
-            <v:imagedata r:id="rId495" o:title=""/>
-          </v:shape>
-          <o:OLEObject Type="Embed" ProgID="Equation.DSMT4" ShapeID="_x0000_i1295" DrawAspect="Content" ObjectID="_1405865983" r:id="rId496"/>
+          <v:shape id="_x0000_i1269" type="#_x0000_t75" style="width:114.1pt;height:18.75pt" o:ole="">
+            <v:imagedata r:id="rId501" o:title=""/>
+          </v:shape>
+          <o:OLEObject Type="Embed" ProgID="Equation.DSMT4" ShapeID="_x0000_i1269" DrawAspect="Content" ObjectID="_1405928797" r:id="rId502"/>
         </w:object>
       </w:r>
       <w:r>
@@ -16582,10 +16739,10 @@
           <w:position w:val="-52"/>
         </w:rPr>
         <w:object w:dxaOrig="4020" w:dyaOrig="1160">
-          <v:shape id="_x0000_i1296" type="#_x0000_t75" style="width:201pt;height:57.75pt" o:ole="">
-            <v:imagedata r:id="rId497" o:title=""/>
-          </v:shape>
-          <o:OLEObject Type="Embed" ProgID="Equation.DSMT4" ShapeID="_x0000_i1296" DrawAspect="Content" ObjectID="_1405865984" r:id="rId498"/>
+          <v:shape id="_x0000_i1270" type="#_x0000_t75" style="width:200.8pt;height:57.8pt" o:ole="">
+            <v:imagedata r:id="rId503" o:title=""/>
+          </v:shape>
+          <o:OLEObject Type="Embed" ProgID="Equation.DSMT4" ShapeID="_x0000_i1270" DrawAspect="Content" ObjectID="_1405928798" r:id="rId504"/>
         </w:object>
       </w:r>
       <w:r>
@@ -16919,10 +17076,10 @@
           <w:position w:val="-10"/>
         </w:rPr>
         <w:object w:dxaOrig="200" w:dyaOrig="320">
-          <v:shape id="_x0000_i1297" type="#_x0000_t75" style="width:9.75pt;height:15pt" o:ole="">
-            <v:imagedata r:id="rId499" o:title=""/>
-          </v:shape>
-          <o:OLEObject Type="Embed" ProgID="Equation.DSMT4" ShapeID="_x0000_i1297" DrawAspect="Content" ObjectID="_1405865985" r:id="rId500"/>
+          <v:shape id="_x0000_i1271" type="#_x0000_t75" style="width:9.65pt;height:15.2pt" o:ole="">
+            <v:imagedata r:id="rId505" o:title=""/>
+          </v:shape>
+          <o:OLEObject Type="Embed" ProgID="Equation.DSMT4" ShapeID="_x0000_i1271" DrawAspect="Content" ObjectID="_1405928799" r:id="rId506"/>
         </w:object>
       </w:r>
       <w:r>
@@ -16936,10 +17093,10 @@
           <w:position w:val="-6"/>
         </w:rPr>
         <w:object w:dxaOrig="200" w:dyaOrig="279">
-          <v:shape id="_x0000_i1298" type="#_x0000_t75" style="width:9.75pt;height:14.25pt" o:ole="">
-            <v:imagedata r:id="rId501" o:title=""/>
-          </v:shape>
-          <o:OLEObject Type="Embed" ProgID="Equation.DSMT4" ShapeID="_x0000_i1298" DrawAspect="Content" ObjectID="_1405865986" r:id="rId502"/>
+          <v:shape id="_x0000_i1272" type="#_x0000_t75" style="width:9.65pt;height:14.2pt" o:ole="">
+            <v:imagedata r:id="rId507" o:title=""/>
+          </v:shape>
+          <o:OLEObject Type="Embed" ProgID="Equation.DSMT4" ShapeID="_x0000_i1272" DrawAspect="Content" ObjectID="_1405928800" r:id="rId508"/>
         </w:object>
       </w:r>
       <w:proofErr w:type="gramStart"/>
@@ -16958,10 +17115,10 @@
           <w:position w:val="-10"/>
         </w:rPr>
         <w:object w:dxaOrig="240" w:dyaOrig="260">
-          <v:shape id="_x0000_i1299" type="#_x0000_t75" style="width:12pt;height:12.75pt" o:ole="">
-            <v:imagedata r:id="rId503" o:title=""/>
-          </v:shape>
-          <o:OLEObject Type="Embed" ProgID="Equation.DSMT4" ShapeID="_x0000_i1299" DrawAspect="Content" ObjectID="_1405865987" r:id="rId504"/>
+          <v:shape id="_x0000_i1273" type="#_x0000_t75" style="width:12.15pt;height:12.7pt" o:ole="">
+            <v:imagedata r:id="rId509" o:title=""/>
+          </v:shape>
+          <o:OLEObject Type="Embed" ProgID="Equation.DSMT4" ShapeID="_x0000_i1273" DrawAspect="Content" ObjectID="_1405928801" r:id="rId510"/>
         </w:object>
       </w:r>
       <w:r>
@@ -16996,7 +17153,7 @@
                     </pic:cNvPicPr>
                   </pic:nvPicPr>
                   <pic:blipFill>
-                    <a:blip r:embed="rId505" cstate="print"/>
+                    <a:blip r:embed="rId511" cstate="print"/>
                     <a:srcRect/>
                     <a:stretch>
                       <a:fillRect/>
@@ -17114,10 +17271,10 @@
           <w:position w:val="-12"/>
         </w:rPr>
         <w:object w:dxaOrig="279" w:dyaOrig="360">
-          <v:shape id="_x0000_i1300" type="#_x0000_t75" style="width:14.25pt;height:18pt" o:ole="">
-            <v:imagedata r:id="rId506" o:title=""/>
-          </v:shape>
-          <o:OLEObject Type="Embed" ProgID="Equation.DSMT4" ShapeID="_x0000_i1300" DrawAspect="Content" ObjectID="_1405865988" r:id="rId507"/>
+          <v:shape id="_x0000_i1274" type="#_x0000_t75" style="width:14.2pt;height:18.25pt" o:ole="">
+            <v:imagedata r:id="rId512" o:title=""/>
+          </v:shape>
+          <o:OLEObject Type="Embed" ProgID="Equation.DSMT4" ShapeID="_x0000_i1274" DrawAspect="Content" ObjectID="_1405928802" r:id="rId513"/>
         </w:object>
       </w:r>
       <w:r>
@@ -17128,10 +17285,10 @@
           <w:position w:val="-12"/>
         </w:rPr>
         <w:object w:dxaOrig="260" w:dyaOrig="360">
-          <v:shape id="_x0000_i1301" type="#_x0000_t75" style="width:12.75pt;height:18pt" o:ole="">
-            <v:imagedata r:id="rId508" o:title=""/>
-          </v:shape>
-          <o:OLEObject Type="Embed" ProgID="Equation.DSMT4" ShapeID="_x0000_i1301" DrawAspect="Content" ObjectID="_1405865989" r:id="rId509"/>
+          <v:shape id="_x0000_i1275" type="#_x0000_t75" style="width:12.7pt;height:18.25pt" o:ole="">
+            <v:imagedata r:id="rId514" o:title=""/>
+          </v:shape>
+          <o:OLEObject Type="Embed" ProgID="Equation.DSMT4" ShapeID="_x0000_i1275" DrawAspect="Content" ObjectID="_1405928803" r:id="rId515"/>
         </w:object>
       </w:r>
       <w:r>
@@ -17142,10 +17299,10 @@
           <w:position w:val="-12"/>
         </w:rPr>
         <w:object w:dxaOrig="260" w:dyaOrig="360">
-          <v:shape id="_x0000_i1302" type="#_x0000_t75" style="width:12.75pt;height:18pt" o:ole="">
-            <v:imagedata r:id="rId510" o:title=""/>
-          </v:shape>
-          <o:OLEObject Type="Embed" ProgID="Equation.DSMT4" ShapeID="_x0000_i1302" DrawAspect="Content" ObjectID="_1405865990" r:id="rId511"/>
+          <v:shape id="_x0000_i1276" type="#_x0000_t75" style="width:12.7pt;height:18.25pt" o:ole="">
+            <v:imagedata r:id="rId516" o:title=""/>
+          </v:shape>
+          <o:OLEObject Type="Embed" ProgID="Equation.DSMT4" ShapeID="_x0000_i1276" DrawAspect="Content" ObjectID="_1405928804" r:id="rId517"/>
         </w:object>
       </w:r>
       <w:r>
@@ -17361,10 +17518,10 @@
           <w:position w:val="-12"/>
         </w:rPr>
         <w:object w:dxaOrig="320" w:dyaOrig="380">
-          <v:shape id="_x0000_i1303" type="#_x0000_t75" style="width:16.5pt;height:19.5pt" o:ole="">
-            <v:imagedata r:id="rId512" o:title=""/>
-          </v:shape>
-          <o:OLEObject Type="Embed" ProgID="Equation.DSMT4" ShapeID="_x0000_i1303" DrawAspect="Content" ObjectID="_1405865991" r:id="rId513"/>
+          <v:shape id="_x0000_i1277" type="#_x0000_t75" style="width:16.75pt;height:19.25pt" o:ole="">
+            <v:imagedata r:id="rId518" o:title=""/>
+          </v:shape>
+          <o:OLEObject Type="Embed" ProgID="Equation.DSMT4" ShapeID="_x0000_i1277" DrawAspect="Content" ObjectID="_1405928805" r:id="rId519"/>
         </w:object>
       </w:r>
       <w:r>
@@ -17381,10 +17538,10 @@
           <w:position w:val="-12"/>
         </w:rPr>
         <w:object w:dxaOrig="400" w:dyaOrig="380">
-          <v:shape id="_x0000_i1304" type="#_x0000_t75" style="width:20.25pt;height:19.5pt" o:ole="">
-            <v:imagedata r:id="rId514" o:title=""/>
-          </v:shape>
-          <o:OLEObject Type="Embed" ProgID="Equation.DSMT4" ShapeID="_x0000_i1304" DrawAspect="Content" ObjectID="_1405865992" r:id="rId515"/>
+          <v:shape id="_x0000_i1278" type="#_x0000_t75" style="width:20.3pt;height:19.25pt" o:ole="">
+            <v:imagedata r:id="rId520" o:title=""/>
+          </v:shape>
+          <o:OLEObject Type="Embed" ProgID="Equation.DSMT4" ShapeID="_x0000_i1278" DrawAspect="Content" ObjectID="_1405928806" r:id="rId521"/>
         </w:object>
       </w:r>
       <w:r>
@@ -17438,10 +17595,10 @@
           <w:position w:val="-14"/>
         </w:rPr>
         <w:object w:dxaOrig="380" w:dyaOrig="380">
-          <v:shape id="_x0000_i1305" type="#_x0000_t75" style="width:18pt;height:18pt" o:ole="">
-            <v:imagedata r:id="rId516" o:title=""/>
-          </v:shape>
-          <o:OLEObject Type="Embed" ProgID="Equation.DSMT4" ShapeID="_x0000_i1305" DrawAspect="Content" ObjectID="_1405865993" r:id="rId517"/>
+          <v:shape id="_x0000_i1279" type="#_x0000_t75" style="width:17.75pt;height:17.75pt" o:ole="">
+            <v:imagedata r:id="rId522" o:title=""/>
+          </v:shape>
+          <o:OLEObject Type="Embed" ProgID="Equation.DSMT4" ShapeID="_x0000_i1279" DrawAspect="Content" ObjectID="_1405928807" r:id="rId523"/>
         </w:object>
       </w:r>
       <w:r>
@@ -17455,10 +17612,10 @@
           <w:position w:val="-14"/>
         </w:rPr>
         <w:object w:dxaOrig="480" w:dyaOrig="380">
-          <v:shape id="_x0000_i1306" type="#_x0000_t75" style="width:24pt;height:18pt" o:ole="">
-            <v:imagedata r:id="rId518" o:title=""/>
-          </v:shape>
-          <o:OLEObject Type="Embed" ProgID="Equation.DSMT4" ShapeID="_x0000_i1306" DrawAspect="Content" ObjectID="_1405865994" r:id="rId519"/>
+          <v:shape id="_x0000_i1280" type="#_x0000_t75" style="width:23.85pt;height:17.75pt" o:ole="">
+            <v:imagedata r:id="rId524" o:title=""/>
+          </v:shape>
+          <o:OLEObject Type="Embed" ProgID="Equation.DSMT4" ShapeID="_x0000_i1280" DrawAspect="Content" ObjectID="_1405928808" r:id="rId525"/>
         </w:object>
       </w:r>
       <w:r>
@@ -17517,10 +17674,10 @@
           <w:position w:val="-12"/>
         </w:rPr>
         <w:object w:dxaOrig="340" w:dyaOrig="360">
-          <v:shape id="_x0000_i1307" type="#_x0000_t75" style="width:16.5pt;height:18pt" o:ole="">
-            <v:imagedata r:id="rId520" o:title=""/>
-          </v:shape>
-          <o:OLEObject Type="Embed" ProgID="Equation.DSMT4" ShapeID="_x0000_i1307" DrawAspect="Content" ObjectID="_1405865995" r:id="rId521"/>
+          <v:shape id="_x0000_i1281" type="#_x0000_t75" style="width:16.75pt;height:18.25pt" o:ole="">
+            <v:imagedata r:id="rId526" o:title=""/>
+          </v:shape>
+          <o:OLEObject Type="Embed" ProgID="Equation.DSMT4" ShapeID="_x0000_i1281" DrawAspect="Content" ObjectID="_1405928809" r:id="rId527"/>
         </w:object>
       </w:r>
       <w:r>
@@ -17555,7 +17712,7 @@
                     </pic:cNvPicPr>
                   </pic:nvPicPr>
                   <pic:blipFill>
-                    <a:blip r:embed="rId522" cstate="print"/>
+                    <a:blip r:embed="rId528" cstate="print"/>
                     <a:srcRect/>
                     <a:stretch>
                       <a:fillRect/>
@@ -17725,10 +17882,10 @@
           <w:position w:val="-14"/>
         </w:rPr>
         <w:object w:dxaOrig="380" w:dyaOrig="380">
-          <v:shape id="_x0000_i1308" type="#_x0000_t75" style="width:18pt;height:18pt" o:ole="">
-            <v:imagedata r:id="rId516" o:title=""/>
-          </v:shape>
-          <o:OLEObject Type="Embed" ProgID="Equation.DSMT4" ShapeID="_x0000_i1308" DrawAspect="Content" ObjectID="_1405865996" r:id="rId523"/>
+          <v:shape id="_x0000_i1282" type="#_x0000_t75" style="width:17.75pt;height:17.75pt" o:ole="">
+            <v:imagedata r:id="rId522" o:title=""/>
+          </v:shape>
+          <o:OLEObject Type="Embed" ProgID="Equation.DSMT4" ShapeID="_x0000_i1282" DrawAspect="Content" ObjectID="_1405928810" r:id="rId529"/>
         </w:object>
       </w:r>
       <w:r>
@@ -17739,10 +17896,10 @@
           <w:position w:val="-14"/>
         </w:rPr>
         <w:object w:dxaOrig="480" w:dyaOrig="380">
-          <v:shape id="_x0000_i1309" type="#_x0000_t75" style="width:24pt;height:18pt" o:ole="">
-            <v:imagedata r:id="rId518" o:title=""/>
-          </v:shape>
-          <o:OLEObject Type="Embed" ProgID="Equation.DSMT4" ShapeID="_x0000_i1309" DrawAspect="Content" ObjectID="_1405865997" r:id="rId524"/>
+          <v:shape id="_x0000_i1283" type="#_x0000_t75" style="width:23.85pt;height:17.75pt" o:ole="">
+            <v:imagedata r:id="rId524" o:title=""/>
+          </v:shape>
+          <o:OLEObject Type="Embed" ProgID="Equation.DSMT4" ShapeID="_x0000_i1283" DrawAspect="Content" ObjectID="_1405928811" r:id="rId530"/>
         </w:object>
       </w:r>
       <w:r>
@@ -17762,10 +17919,10 @@
           <w:position w:val="-6"/>
         </w:rPr>
         <w:object w:dxaOrig="180" w:dyaOrig="220">
-          <v:shape id="_x0000_i1310" type="#_x0000_t75" style="width:9pt;height:11.25pt" o:ole="">
-            <v:imagedata r:id="rId525" o:title=""/>
-          </v:shape>
-          <o:OLEObject Type="Embed" ProgID="Equation.DSMT4" ShapeID="_x0000_i1310" DrawAspect="Content" ObjectID="_1405865998" r:id="rId526"/>
+          <v:shape id="_x0000_i1284" type="#_x0000_t75" style="width:9.15pt;height:11.15pt" o:ole="">
+            <v:imagedata r:id="rId531" o:title=""/>
+          </v:shape>
+          <o:OLEObject Type="Embed" ProgID="Equation.DSMT4" ShapeID="_x0000_i1284" DrawAspect="Content" ObjectID="_1405928812" r:id="rId532"/>
         </w:object>
       </w:r>
       <w:r>
@@ -17800,10 +17957,10 @@
           <w:position w:val="-4"/>
         </w:rPr>
         <w:object w:dxaOrig="320" w:dyaOrig="260">
-          <v:shape id="_x0000_i1311" type="#_x0000_t75" style="width:16.5pt;height:12.75pt" o:ole="">
-            <v:imagedata r:id="rId527" o:title=""/>
-          </v:shape>
-          <o:OLEObject Type="Embed" ProgID="Equation.DSMT4" ShapeID="_x0000_i1311" DrawAspect="Content" ObjectID="_1405865999" r:id="rId528"/>
+          <v:shape id="_x0000_i1285" type="#_x0000_t75" style="width:16.75pt;height:12.7pt" o:ole="">
+            <v:imagedata r:id="rId533" o:title=""/>
+          </v:shape>
+          <o:OLEObject Type="Embed" ProgID="Equation.DSMT4" ShapeID="_x0000_i1285" DrawAspect="Content" ObjectID="_1405928813" r:id="rId534"/>
         </w:object>
       </w:r>
       <w:r>
@@ -17817,10 +17974,10 @@
           <w:position w:val="-12"/>
         </w:rPr>
         <w:object w:dxaOrig="400" w:dyaOrig="380">
-          <v:shape id="_x0000_i1312" type="#_x0000_t75" style="width:20.25pt;height:19.5pt" o:ole="">
-            <v:imagedata r:id="rId529" o:title=""/>
-          </v:shape>
-          <o:OLEObject Type="Embed" ProgID="Equation.DSMT4" ShapeID="_x0000_i1312" DrawAspect="Content" ObjectID="_1405866000" r:id="rId530"/>
+          <v:shape id="_x0000_i1286" type="#_x0000_t75" style="width:20.3pt;height:19.25pt" o:ole="">
+            <v:imagedata r:id="rId535" o:title=""/>
+          </v:shape>
+          <o:OLEObject Type="Embed" ProgID="Equation.DSMT4" ShapeID="_x0000_i1286" DrawAspect="Content" ObjectID="_1405928814" r:id="rId536"/>
         </w:object>
       </w:r>
       <w:r>
@@ -17854,10 +18011,10 @@
           <w:position w:val="-66"/>
         </w:rPr>
         <w:object w:dxaOrig="1900" w:dyaOrig="1440">
-          <v:shape id="_x0000_i1313" type="#_x0000_t75" style="width:95.25pt;height:1in" o:ole="">
-            <v:imagedata r:id="rId531" o:title=""/>
-          </v:shape>
-          <o:OLEObject Type="Embed" ProgID="Equation.DSMT4" ShapeID="_x0000_i1313" DrawAspect="Content" ObjectID="_1405866001" r:id="rId532"/>
+          <v:shape id="_x0000_i1287" type="#_x0000_t75" style="width:95.3pt;height:1in" o:ole="">
+            <v:imagedata r:id="rId537" o:title=""/>
+          </v:shape>
+          <o:OLEObject Type="Embed" ProgID="Equation.DSMT4" ShapeID="_x0000_i1287" DrawAspect="Content" ObjectID="_1405928815" r:id="rId538"/>
         </w:object>
       </w:r>
       <w:r>
@@ -17929,10 +18086,10 @@
           <w:position w:val="-12"/>
         </w:rPr>
         <w:object w:dxaOrig="1060" w:dyaOrig="360">
-          <v:shape id="_x0000_i1314" type="#_x0000_t75" style="width:54pt;height:18pt" o:ole="">
-            <v:imagedata r:id="rId533" o:title=""/>
-          </v:shape>
-          <o:OLEObject Type="Embed" ProgID="Equation.DSMT4" ShapeID="_x0000_i1314" DrawAspect="Content" ObjectID="_1405866002" r:id="rId534"/>
+          <v:shape id="_x0000_i1288" type="#_x0000_t75" style="width:54.25pt;height:18.25pt" o:ole="">
+            <v:imagedata r:id="rId539" o:title=""/>
+          </v:shape>
+          <o:OLEObject Type="Embed" ProgID="Equation.DSMT4" ShapeID="_x0000_i1288" DrawAspect="Content" ObjectID="_1405928816" r:id="rId540"/>
         </w:object>
       </w:r>
       <w:r>
@@ -17955,10 +18112,10 @@
           <w:position w:val="-6"/>
         </w:rPr>
         <w:object w:dxaOrig="220" w:dyaOrig="279">
-          <v:shape id="_x0000_i1315" type="#_x0000_t75" style="width:11.25pt;height:14.25pt" o:ole="">
-            <v:imagedata r:id="rId535" o:title=""/>
-          </v:shape>
-          <o:OLEObject Type="Embed" ProgID="Equation.DSMT4" ShapeID="_x0000_i1315" DrawAspect="Content" ObjectID="_1405866003" r:id="rId536"/>
+          <v:shape id="_x0000_i1289" type="#_x0000_t75" style="width:11.15pt;height:14.2pt" o:ole="">
+            <v:imagedata r:id="rId541" o:title=""/>
+          </v:shape>
+          <o:OLEObject Type="Embed" ProgID="Equation.DSMT4" ShapeID="_x0000_i1289" DrawAspect="Content" ObjectID="_1405928817" r:id="rId542"/>
         </w:object>
       </w:r>
       <w:r>
@@ -17972,10 +18129,10 @@
           <w:position w:val="-6"/>
         </w:rPr>
         <w:object w:dxaOrig="180" w:dyaOrig="220">
-          <v:shape id="_x0000_i1316" type="#_x0000_t75" style="width:9pt;height:11.25pt" o:ole="">
-            <v:imagedata r:id="rId525" o:title=""/>
-          </v:shape>
-          <o:OLEObject Type="Embed" ProgID="Equation.DSMT4" ShapeID="_x0000_i1316" DrawAspect="Content" ObjectID="_1405866004" r:id="rId537"/>
+          <v:shape id="_x0000_i1290" type="#_x0000_t75" style="width:9.15pt;height:11.15pt" o:ole="">
+            <v:imagedata r:id="rId531" o:title=""/>
+          </v:shape>
+          <o:OLEObject Type="Embed" ProgID="Equation.DSMT4" ShapeID="_x0000_i1290" DrawAspect="Content" ObjectID="_1405928818" r:id="rId543"/>
         </w:object>
       </w:r>
       <w:r>
@@ -17986,10 +18143,10 @@
           <w:position w:val="-6"/>
         </w:rPr>
         <w:object w:dxaOrig="200" w:dyaOrig="279">
-          <v:shape id="_x0000_i1317" type="#_x0000_t75" style="width:9.75pt;height:14.25pt" o:ole="">
-            <v:imagedata r:id="rId538" o:title=""/>
-          </v:shape>
-          <o:OLEObject Type="Embed" ProgID="Equation.DSMT4" ShapeID="_x0000_i1317" DrawAspect="Content" ObjectID="_1405866005" r:id="rId539"/>
+          <v:shape id="_x0000_i1291" type="#_x0000_t75" style="width:9.65pt;height:14.2pt" o:ole="">
+            <v:imagedata r:id="rId544" o:title=""/>
+          </v:shape>
+          <o:OLEObject Type="Embed" ProgID="Equation.DSMT4" ShapeID="_x0000_i1291" DrawAspect="Content" ObjectID="_1405928819" r:id="rId545"/>
         </w:object>
       </w:r>
       <w:r>
@@ -18092,10 +18249,10 @@
           <w:position w:val="-12"/>
         </w:rPr>
         <w:object w:dxaOrig="440" w:dyaOrig="360">
-          <v:shape id="_x0000_i1318" type="#_x0000_t75" style="width:21.75pt;height:18pt" o:ole="">
-            <v:imagedata r:id="rId540" o:title=""/>
-          </v:shape>
-          <o:OLEObject Type="Embed" ProgID="Equation.DSMT4" ShapeID="_x0000_i1318" DrawAspect="Content" ObjectID="_1405866006" r:id="rId541"/>
+          <v:shape id="_x0000_i1292" type="#_x0000_t75" style="width:21.8pt;height:18.25pt" o:ole="">
+            <v:imagedata r:id="rId546" o:title=""/>
+          </v:shape>
+          <o:OLEObject Type="Embed" ProgID="Equation.DSMT4" ShapeID="_x0000_i1292" DrawAspect="Content" ObjectID="_1405928820" r:id="rId547"/>
         </w:object>
       </w:r>
       <w:r>
@@ -18109,10 +18266,10 @@
           <w:position w:val="-6"/>
         </w:rPr>
         <w:object w:dxaOrig="279" w:dyaOrig="279">
-          <v:shape id="_x0000_i1319" type="#_x0000_t75" style="width:14.25pt;height:14.25pt" o:ole="">
-            <v:imagedata r:id="rId542" o:title=""/>
-          </v:shape>
-          <o:OLEObject Type="Embed" ProgID="Equation.DSMT4" ShapeID="_x0000_i1319" DrawAspect="Content" ObjectID="_1405866007" r:id="rId543"/>
+          <v:shape id="_x0000_i1293" type="#_x0000_t75" style="width:14.2pt;height:14.2pt" o:ole="">
+            <v:imagedata r:id="rId548" o:title=""/>
+          </v:shape>
+          <o:OLEObject Type="Embed" ProgID="Equation.DSMT4" ShapeID="_x0000_i1293" DrawAspect="Content" ObjectID="_1405928821" r:id="rId549"/>
         </w:object>
       </w:r>
       <w:r>
@@ -18123,10 +18280,10 @@
           <w:position w:val="-4"/>
         </w:rPr>
         <w:object w:dxaOrig="220" w:dyaOrig="260">
-          <v:shape id="_x0000_i1320" type="#_x0000_t75" style="width:11.25pt;height:12.75pt" o:ole="">
-            <v:imagedata r:id="rId544" o:title=""/>
-          </v:shape>
-          <o:OLEObject Type="Embed" ProgID="Equation.DSMT4" ShapeID="_x0000_i1320" DrawAspect="Content" ObjectID="_1405866008" r:id="rId545"/>
+          <v:shape id="_x0000_i1294" type="#_x0000_t75" style="width:11.15pt;height:12.7pt" o:ole="">
+            <v:imagedata r:id="rId550" o:title=""/>
+          </v:shape>
+          <o:OLEObject Type="Embed" ProgID="Equation.DSMT4" ShapeID="_x0000_i1294" DrawAspect="Content" ObjectID="_1405928822" r:id="rId551"/>
         </w:object>
       </w:r>
       <w:r>
@@ -18170,10 +18327,10 @@
           <w:position w:val="-6"/>
         </w:rPr>
         <w:object w:dxaOrig="240" w:dyaOrig="220">
-          <v:shape id="_x0000_i1321" type="#_x0000_t75" style="width:12pt;height:11.25pt" o:ole="">
-            <v:imagedata r:id="rId546" o:title=""/>
-          </v:shape>
-          <o:OLEObject Type="Embed" ProgID="Equation.DSMT4" ShapeID="_x0000_i1321" DrawAspect="Content" ObjectID="_1405866009" r:id="rId547"/>
+          <v:shape id="_x0000_i1295" type="#_x0000_t75" style="width:12.15pt;height:11.15pt" o:ole="">
+            <v:imagedata r:id="rId552" o:title=""/>
+          </v:shape>
+          <o:OLEObject Type="Embed" ProgID="Equation.DSMT4" ShapeID="_x0000_i1295" DrawAspect="Content" ObjectID="_1405928823" r:id="rId553"/>
         </w:object>
       </w:r>
       <w:r>
@@ -18190,10 +18347,10 @@
           <w:position w:val="-10"/>
         </w:rPr>
         <w:object w:dxaOrig="240" w:dyaOrig="320">
-          <v:shape id="_x0000_i1322" type="#_x0000_t75" style="width:12pt;height:15pt" o:ole="">
-            <v:imagedata r:id="rId548" o:title=""/>
-          </v:shape>
-          <o:OLEObject Type="Embed" ProgID="Equation.DSMT4" ShapeID="_x0000_i1322" DrawAspect="Content" ObjectID="_1405866010" r:id="rId549"/>
+          <v:shape id="_x0000_i1296" type="#_x0000_t75" style="width:12.15pt;height:15.2pt" o:ole="">
+            <v:imagedata r:id="rId554" o:title=""/>
+          </v:shape>
+          <o:OLEObject Type="Embed" ProgID="Equation.DSMT4" ShapeID="_x0000_i1296" DrawAspect="Content" ObjectID="_1405928824" r:id="rId555"/>
         </w:object>
       </w:r>
       <w:r>
@@ -18204,10 +18361,10 @@
           <w:position w:val="-10"/>
         </w:rPr>
         <w:object w:dxaOrig="780" w:dyaOrig="320">
-          <v:shape id="_x0000_i1323" type="#_x0000_t75" style="width:39.75pt;height:15pt" o:ole="">
-            <v:imagedata r:id="rId550" o:title=""/>
-          </v:shape>
-          <o:OLEObject Type="Embed" ProgID="Equation.DSMT4" ShapeID="_x0000_i1323" DrawAspect="Content" ObjectID="_1405866011" r:id="rId551"/>
+          <v:shape id="_x0000_i1297" type="#_x0000_t75" style="width:39.55pt;height:15.2pt" o:ole="">
+            <v:imagedata r:id="rId556" o:title=""/>
+          </v:shape>
+          <o:OLEObject Type="Embed" ProgID="Equation.DSMT4" ShapeID="_x0000_i1297" DrawAspect="Content" ObjectID="_1405928825" r:id="rId557"/>
         </w:object>
       </w:r>
       <w:r>
@@ -18233,10 +18390,10 @@
           <w:position w:val="-12"/>
         </w:rPr>
         <w:object w:dxaOrig="1020" w:dyaOrig="360">
-          <v:shape id="_x0000_i1324" type="#_x0000_t75" style="width:51pt;height:18pt" o:ole="">
-            <v:imagedata r:id="rId552" o:title=""/>
-          </v:shape>
-          <o:OLEObject Type="Embed" ProgID="Equation.DSMT4" ShapeID="_x0000_i1324" DrawAspect="Content" ObjectID="_1405866012" r:id="rId553"/>
+          <v:shape id="_x0000_i1298" type="#_x0000_t75" style="width:51.2pt;height:18.25pt" o:ole="">
+            <v:imagedata r:id="rId558" o:title=""/>
+          </v:shape>
+          <o:OLEObject Type="Embed" ProgID="Equation.DSMT4" ShapeID="_x0000_i1298" DrawAspect="Content" ObjectID="_1405928826" r:id="rId559"/>
         </w:object>
       </w:r>
       <w:r>
@@ -18392,10 +18549,10 @@
                 <w:position w:val="-66"/>
               </w:rPr>
               <w:object w:dxaOrig="2880" w:dyaOrig="1440">
-                <v:shape id="_x0000_i1325" type="#_x0000_t75" style="width:144.75pt;height:1in" o:ole="">
-                  <v:imagedata r:id="rId554" o:title=""/>
+                <v:shape id="_x0000_i1299" type="#_x0000_t75" style="width:144.5pt;height:1in" o:ole="">
+                  <v:imagedata r:id="rId560" o:title=""/>
                 </v:shape>
-                <o:OLEObject Type="Embed" ProgID="Equation.DSMT4" ShapeID="_x0000_i1325" DrawAspect="Content" ObjectID="_1405866013" r:id="rId555"/>
+                <o:OLEObject Type="Embed" ProgID="Equation.DSMT4" ShapeID="_x0000_i1299" DrawAspect="Content" ObjectID="_1405928827" r:id="rId561"/>
               </w:object>
             </w:r>
           </w:p>
@@ -18418,10 +18575,10 @@
                 <w:position w:val="-66"/>
               </w:rPr>
               <w:object w:dxaOrig="3240" w:dyaOrig="1440">
-                <v:shape id="_x0000_i1326" type="#_x0000_t75" style="width:162pt;height:1in" o:ole="">
-                  <v:imagedata r:id="rId556" o:title=""/>
+                <v:shape id="_x0000_i1300" type="#_x0000_t75" style="width:162.25pt;height:1in" o:ole="">
+                  <v:imagedata r:id="rId562" o:title=""/>
                 </v:shape>
-                <o:OLEObject Type="Embed" ProgID="Equation.DSMT4" ShapeID="_x0000_i1326" DrawAspect="Content" ObjectID="_1405866014" r:id="rId557"/>
+                <o:OLEObject Type="Embed" ProgID="Equation.DSMT4" ShapeID="_x0000_i1300" DrawAspect="Content" ObjectID="_1405928828" r:id="rId563"/>
               </w:object>
             </w:r>
             <w:r>
@@ -18487,10 +18644,10 @@
           <w:position w:val="-110"/>
         </w:rPr>
         <w:object w:dxaOrig="4980" w:dyaOrig="2320">
-          <v:shape id="_x0000_i1327" type="#_x0000_t75" style="width:249.75pt;height:116.25pt" o:ole="">
-            <v:imagedata r:id="rId558" o:title=""/>
-          </v:shape>
-          <o:OLEObject Type="Embed" ProgID="Equation.DSMT4" ShapeID="_x0000_i1327" DrawAspect="Content" ObjectID="_1405866015" r:id="rId559"/>
+          <v:shape id="_x0000_i1301" type="#_x0000_t75" style="width:249.95pt;height:116.1pt" o:ole="">
+            <v:imagedata r:id="rId564" o:title=""/>
+          </v:shape>
+          <o:OLEObject Type="Embed" ProgID="Equation.DSMT4" ShapeID="_x0000_i1301" DrawAspect="Content" ObjectID="_1405928829" r:id="rId565"/>
         </w:object>
       </w:r>
       <w:r>
@@ -18566,10 +18723,10 @@
           <w:position w:val="-110"/>
         </w:rPr>
         <w:object w:dxaOrig="7080" w:dyaOrig="2320">
-          <v:shape id="_x0000_i1328" type="#_x0000_t75" style="width:354pt;height:116.25pt" o:ole="">
-            <v:imagedata r:id="rId560" o:title=""/>
-          </v:shape>
-          <o:OLEObject Type="Embed" ProgID="Equation.DSMT4" ShapeID="_x0000_i1328" DrawAspect="Content" ObjectID="_1405866016" r:id="rId561"/>
+          <v:shape id="_x0000_i1302" type="#_x0000_t75" style="width:353.9pt;height:116.1pt" o:ole="">
+            <v:imagedata r:id="rId566" o:title=""/>
+          </v:shape>
+          <o:OLEObject Type="Embed" ProgID="Equation.DSMT4" ShapeID="_x0000_i1302" DrawAspect="Content" ObjectID="_1405928830" r:id="rId567"/>
         </w:object>
       </w:r>
       <w:r>
@@ -18645,10 +18802,10 @@
           <w:position w:val="-14"/>
         </w:rPr>
         <w:object w:dxaOrig="520" w:dyaOrig="400">
-          <v:shape id="_x0000_i1329" type="#_x0000_t75" style="width:26.25pt;height:19.5pt" o:ole="">
-            <v:imagedata r:id="rId562" o:title=""/>
-          </v:shape>
-          <o:OLEObject Type="Embed" ProgID="Equation.DSMT4" ShapeID="_x0000_i1329" DrawAspect="Content" ObjectID="_1405866017" r:id="rId563"/>
+          <v:shape id="_x0000_i1303" type="#_x0000_t75" style="width:26.35pt;height:19.25pt" o:ole="">
+            <v:imagedata r:id="rId568" o:title=""/>
+          </v:shape>
+          <o:OLEObject Type="Embed" ProgID="Equation.DSMT4" ShapeID="_x0000_i1303" DrawAspect="Content" ObjectID="_1405928831" r:id="rId569"/>
         </w:object>
       </w:r>
       <w:r>
@@ -18698,10 +18855,10 @@
           <w:position w:val="-14"/>
         </w:rPr>
         <w:object w:dxaOrig="340" w:dyaOrig="380">
-          <v:shape id="_x0000_i1330" type="#_x0000_t75" style="width:16.5pt;height:18pt" o:ole="">
-            <v:imagedata r:id="rId564" o:title=""/>
-          </v:shape>
-          <o:OLEObject Type="Embed" ProgID="Equation.DSMT4" ShapeID="_x0000_i1330" DrawAspect="Content" ObjectID="_1405866018" r:id="rId565"/>
+          <v:shape id="_x0000_i1304" type="#_x0000_t75" style="width:16.75pt;height:17.75pt" o:ole="">
+            <v:imagedata r:id="rId570" o:title=""/>
+          </v:shape>
+          <o:OLEObject Type="Embed" ProgID="Equation.DSMT4" ShapeID="_x0000_i1304" DrawAspect="Content" ObjectID="_1405928832" r:id="rId571"/>
         </w:object>
       </w:r>
       <w:r>
@@ -18718,10 +18875,10 @@
           <w:position w:val="-10"/>
         </w:rPr>
         <w:object w:dxaOrig="1340" w:dyaOrig="320">
-          <v:shape id="_x0000_i1331" type="#_x0000_t75" style="width:67.5pt;height:16.5pt" o:ole="">
-            <v:imagedata r:id="rId566" o:title=""/>
-          </v:shape>
-          <o:OLEObject Type="Embed" ProgID="Equation.DSMT4" ShapeID="_x0000_i1331" DrawAspect="Content" ObjectID="_1405866019" r:id="rId567"/>
+          <v:shape id="_x0000_i1305" type="#_x0000_t75" style="width:67.45pt;height:16.75pt" o:ole="">
+            <v:imagedata r:id="rId572" o:title=""/>
+          </v:shape>
+          <o:OLEObject Type="Embed" ProgID="Equation.DSMT4" ShapeID="_x0000_i1305" DrawAspect="Content" ObjectID="_1405928833" r:id="rId573"/>
         </w:object>
       </w:r>
       <w:proofErr w:type="spellStart"/>
@@ -18737,10 +18894,10 @@
           <w:position w:val="-12"/>
         </w:rPr>
         <w:object w:dxaOrig="1100" w:dyaOrig="360">
-          <v:shape id="_x0000_i1332" type="#_x0000_t75" style="width:54.75pt;height:18pt" o:ole="">
-            <v:imagedata r:id="rId568" o:title=""/>
-          </v:shape>
-          <o:OLEObject Type="Embed" ProgID="Equation.DSMT4" ShapeID="_x0000_i1332" DrawAspect="Content" ObjectID="_1405866020" r:id="rId569"/>
+          <v:shape id="_x0000_i1306" type="#_x0000_t75" style="width:54.75pt;height:18.25pt" o:ole="">
+            <v:imagedata r:id="rId574" o:title=""/>
+          </v:shape>
+          <o:OLEObject Type="Embed" ProgID="Equation.DSMT4" ShapeID="_x0000_i1306" DrawAspect="Content" ObjectID="_1405928834" r:id="rId575"/>
         </w:object>
       </w:r>
       <w:r>
@@ -18760,10 +18917,10 @@
           <w:position w:val="-10"/>
         </w:rPr>
         <w:object w:dxaOrig="1280" w:dyaOrig="320">
-          <v:shape id="_x0000_i1333" type="#_x0000_t75" style="width:63.75pt;height:15pt" o:ole="">
-            <v:imagedata r:id="rId570" o:title=""/>
-          </v:shape>
-          <o:OLEObject Type="Embed" ProgID="Equation.DSMT4" ShapeID="_x0000_i1333" DrawAspect="Content" ObjectID="_1405866021" r:id="rId571"/>
+          <v:shape id="_x0000_i1307" type="#_x0000_t75" style="width:63.9pt;height:15.2pt" o:ole="">
+            <v:imagedata r:id="rId576" o:title=""/>
+          </v:shape>
+          <o:OLEObject Type="Embed" ProgID="Equation.DSMT4" ShapeID="_x0000_i1307" DrawAspect="Content" ObjectID="_1405928835" r:id="rId577"/>
         </w:object>
       </w:r>
       <w:r>
@@ -18780,10 +18937,10 @@
           <w:position w:val="-12"/>
         </w:rPr>
         <w:object w:dxaOrig="1020" w:dyaOrig="360">
-          <v:shape id="_x0000_i1334" type="#_x0000_t75" style="width:51pt;height:18pt" o:ole="">
-            <v:imagedata r:id="rId572" o:title=""/>
-          </v:shape>
-          <o:OLEObject Type="Embed" ProgID="Equation.DSMT4" ShapeID="_x0000_i1334" DrawAspect="Content" ObjectID="_1405866022" r:id="rId573"/>
+          <v:shape id="_x0000_i1308" type="#_x0000_t75" style="width:51.2pt;height:18.25pt" o:ole="">
+            <v:imagedata r:id="rId578" o:title=""/>
+          </v:shape>
+          <o:OLEObject Type="Embed" ProgID="Equation.DSMT4" ShapeID="_x0000_i1308" DrawAspect="Content" ObjectID="_1405928836" r:id="rId579"/>
         </w:object>
       </w:r>
       <w:r>
@@ -18806,10 +18963,10 @@
           <w:position w:val="-12"/>
         </w:rPr>
         <w:object w:dxaOrig="380" w:dyaOrig="380">
-          <v:shape id="_x0000_i1335" type="#_x0000_t75" style="width:18pt;height:18pt" o:ole="">
-            <v:imagedata r:id="rId574" o:title=""/>
-          </v:shape>
-          <o:OLEObject Type="Embed" ProgID="Equation.DSMT4" ShapeID="_x0000_i1335" DrawAspect="Content" ObjectID="_1405866023" r:id="rId575"/>
+          <v:shape id="_x0000_i1309" type="#_x0000_t75" style="width:17.75pt;height:17.75pt" o:ole="">
+            <v:imagedata r:id="rId580" o:title=""/>
+          </v:shape>
+          <o:OLEObject Type="Embed" ProgID="Equation.DSMT4" ShapeID="_x0000_i1309" DrawAspect="Content" ObjectID="_1405928837" r:id="rId581"/>
         </w:object>
       </w:r>
       <w:r>
@@ -18826,10 +18983,10 @@
           <w:position w:val="-12"/>
         </w:rPr>
         <w:object w:dxaOrig="360" w:dyaOrig="380">
-          <v:shape id="_x0000_i1336" type="#_x0000_t75" style="width:18pt;height:18pt" o:ole="">
-            <v:imagedata r:id="rId576" o:title=""/>
-          </v:shape>
-          <o:OLEObject Type="Embed" ProgID="Equation.DSMT4" ShapeID="_x0000_i1336" DrawAspect="Content" ObjectID="_1405866024" r:id="rId577"/>
+          <v:shape id="_x0000_i1310" type="#_x0000_t75" style="width:18.25pt;height:17.75pt" o:ole="">
+            <v:imagedata r:id="rId582" o:title=""/>
+          </v:shape>
+          <o:OLEObject Type="Embed" ProgID="Equation.DSMT4" ShapeID="_x0000_i1310" DrawAspect="Content" ObjectID="_1405928838" r:id="rId583"/>
         </w:object>
       </w:r>
       <w:r>
@@ -19083,10 +19240,10 @@
           <w:position w:val="-50"/>
         </w:rPr>
         <w:object w:dxaOrig="6540" w:dyaOrig="1120">
-          <v:shape id="_x0000_i1337" type="#_x0000_t75" style="width:327pt;height:57pt" o:ole="">
-            <v:imagedata r:id="rId578" o:title=""/>
-          </v:shape>
-          <o:OLEObject Type="Embed" ProgID="Equation.DSMT4" ShapeID="_x0000_i1337" DrawAspect="Content" ObjectID="_1405866025" r:id="rId579"/>
+          <v:shape id="_x0000_i1311" type="#_x0000_t75" style="width:327.05pt;height:56.8pt" o:ole="">
+            <v:imagedata r:id="rId584" o:title=""/>
+          </v:shape>
+          <o:OLEObject Type="Embed" ProgID="Equation.DSMT4" ShapeID="_x0000_i1311" DrawAspect="Content" ObjectID="_1405928839" r:id="rId585"/>
         </w:object>
       </w:r>
       <w:r>
@@ -19148,10 +19305,10 @@
           <w:position w:val="-50"/>
         </w:rPr>
         <w:object w:dxaOrig="5440" w:dyaOrig="1120">
-          <v:shape id="_x0000_i1338" type="#_x0000_t75" style="width:273pt;height:57pt" o:ole="">
-            <v:imagedata r:id="rId580" o:title=""/>
-          </v:shape>
-          <o:OLEObject Type="Embed" ProgID="Equation.DSMT4" ShapeID="_x0000_i1338" DrawAspect="Content" ObjectID="_1405866026" r:id="rId581"/>
+          <v:shape id="_x0000_i1312" type="#_x0000_t75" style="width:273.3pt;height:56.8pt" o:ole="">
+            <v:imagedata r:id="rId586" o:title=""/>
+          </v:shape>
+          <o:OLEObject Type="Embed" ProgID="Equation.DSMT4" ShapeID="_x0000_i1312" DrawAspect="Content" ObjectID="_1405928840" r:id="rId587"/>
         </w:object>
       </w:r>
       <w:r>
@@ -23753,7 +23910,7 @@
 </file>
 
 <file path=customXml/itemProps1.xml><?xml version="1.0" encoding="utf-8"?>
-<ds:datastoreItem xmlns:ds="http://schemas.openxmlformats.org/officeDocument/2006/customXml" ds:itemID="{7093AED4-579C-4B0F-A713-704567ADF9D5}">
+<ds:datastoreItem xmlns:ds="http://schemas.openxmlformats.org/officeDocument/2006/customXml" ds:itemID="{708B3514-0FE9-4A2D-818F-DD9DE3E93982}">
   <ds:schemaRefs>
     <ds:schemaRef ds:uri="http://schemas.openxmlformats.org/officeDocument/2006/bibliography"/>
   </ds:schemaRefs>

</xml_diff>

<commit_message>
Minor changes after discussion with IK
</commit_message>
<xml_diff>
--- a/Springer_UAV_book/Chapter_KinematicsDynamics_00.docx
+++ b/Springer_UAV_book/Chapter_KinematicsDynamics_00.docx
@@ -1353,21 +1353,7 @@
         <w:rPr>
           <w:lang w:val="en-GB"/>
         </w:rPr>
-        <w:t>(</w:t>
-      </w:r>
-      <w:proofErr w:type="spellStart"/>
-      <w:r>
-        <w:rPr>
-          <w:lang w:val="en-GB"/>
-        </w:rPr>
-        <w:t>i</w:t>
-      </w:r>
-      <w:proofErr w:type="spellEnd"/>
-      <w:r>
-        <w:rPr>
-          <w:lang w:val="en-GB"/>
-        </w:rPr>
-        <w:t>)</w:t>
+        <w:t>(i)</w:t>
       </w:r>
       <w:r>
         <w:rPr>
@@ -2049,10 +2035,10 @@
             <v:path o:extrusionok="f" gradientshapeok="t" o:connecttype="rect"/>
             <o:lock v:ext="edit" aspectratio="t"/>
           </v:shapetype>
-          <v:shape id="_x0000_i1025" type="#_x0000_t75" style="width:11.15pt;height:12.7pt" o:ole="">
+          <v:shape id="_x0000_i1025" type="#_x0000_t75" style="width:11pt;height:12.5pt" o:ole="">
             <v:imagedata r:id="rId8" o:title=""/>
           </v:shape>
-          <o:OLEObject Type="Embed" ProgID="Equation.DSMT4" ShapeID="_x0000_i1025" DrawAspect="Content" ObjectID="_1405980120" r:id="rId9"/>
+          <o:OLEObject Type="Embed" ProgID="Equation.DSMT4" ShapeID="_x0000_i1025" DrawAspect="Content" ObjectID="_1406033291" r:id="rId9"/>
         </w:object>
       </w:r>
       <w:r>
@@ -2079,10 +2065,10 @@
           <w:lang w:val="en-GB"/>
         </w:rPr>
         <w:object w:dxaOrig="240" w:dyaOrig="220">
-          <v:shape id="_x0000_i1026" type="#_x0000_t75" style="width:12.7pt;height:11.15pt" o:ole="">
+          <v:shape id="_x0000_i1026" type="#_x0000_t75" style="width:12.5pt;height:11pt" o:ole="">
             <v:imagedata r:id="rId10" o:title=""/>
           </v:shape>
-          <o:OLEObject Type="Embed" ProgID="Equation.DSMT4" ShapeID="_x0000_i1026" DrawAspect="Content" ObjectID="_1405980121" r:id="rId11"/>
+          <o:OLEObject Type="Embed" ProgID="Equation.DSMT4" ShapeID="_x0000_i1026" DrawAspect="Content" ObjectID="_1406033292" r:id="rId11"/>
         </w:object>
       </w:r>
       <w:r>
@@ -2346,7 +2332,6 @@
                     </w:rPr>
                     <w:t xml:space="preserve">Figure </w:t>
                   </w:r>
-                  <w:proofErr w:type="gramEnd"/>
                   <w:r>
                     <w:rPr>
                       <w:sz w:val="24"/>
@@ -2384,7 +2369,6 @@
                     <w:fldChar w:fldCharType="end"/>
                   </w:r>
                   <w:bookmarkEnd w:id="0"/>
-                  <w:proofErr w:type="gramStart"/>
                   <w:r>
                     <w:rPr>
                       <w:sz w:val="24"/>
@@ -2437,10 +2421,10 @@
           <w:lang w:val="en-GB"/>
         </w:rPr>
         <w:object w:dxaOrig="1100" w:dyaOrig="360">
-          <v:shape id="_x0000_i1027" type="#_x0000_t75" style="width:56.8pt;height:16.75pt" o:ole="">
+          <v:shape id="_x0000_i1027" type="#_x0000_t75" style="width:57pt;height:17pt" o:ole="">
             <v:imagedata r:id="rId14" o:title=""/>
           </v:shape>
-          <o:OLEObject Type="Embed" ProgID="Equation.DSMT4" ShapeID="_x0000_i1027" DrawAspect="Content" ObjectID="_1405980122" r:id="rId15"/>
+          <o:OLEObject Type="Embed" ProgID="Equation.DSMT4" ShapeID="_x0000_i1027" DrawAspect="Content" ObjectID="_1406033293" r:id="rId15"/>
         </w:object>
       </w:r>
       <w:r>
@@ -2468,10 +2452,10 @@
           <w:position w:val="-30"/>
         </w:rPr>
         <w:object w:dxaOrig="2380" w:dyaOrig="720">
-          <v:shape id="_x0000_i1028" type="#_x0000_t75" style="width:119.15pt;height:36pt" o:ole="">
+          <v:shape id="_x0000_i1028" type="#_x0000_t75" style="width:119pt;height:36pt" o:ole="">
             <v:imagedata r:id="rId16" o:title=""/>
           </v:shape>
-          <o:OLEObject Type="Embed" ProgID="Equation.DSMT4" ShapeID="_x0000_i1028" DrawAspect="Content" ObjectID="_1405980123" r:id="rId17"/>
+          <o:OLEObject Type="Embed" ProgID="Equation.DSMT4" ShapeID="_x0000_i1028" DrawAspect="Content" ObjectID="_1406033294" r:id="rId17"/>
         </w:object>
       </w:r>
       <w:r>
@@ -2539,10 +2523,10 @@
           <w:lang w:val="en-GB"/>
         </w:rPr>
         <w:object w:dxaOrig="200" w:dyaOrig="260">
-          <v:shape id="_x0000_i1029" type="#_x0000_t75" style="width:11.15pt;height:12.7pt" o:ole="">
+          <v:shape id="_x0000_i1029" type="#_x0000_t75" style="width:11pt;height:12.5pt" o:ole="">
             <v:imagedata r:id="rId18" o:title=""/>
           </v:shape>
-          <o:OLEObject Type="Embed" ProgID="Equation.DSMT4" ShapeID="_x0000_i1029" DrawAspect="Content" ObjectID="_1405980124" r:id="rId19"/>
+          <o:OLEObject Type="Embed" ProgID="Equation.DSMT4" ShapeID="_x0000_i1029" DrawAspect="Content" ObjectID="_1406033295" r:id="rId19"/>
         </w:object>
       </w:r>
       <w:r>
@@ -2571,10 +2555,10 @@
           <w:lang w:val="en-GB"/>
         </w:rPr>
         <w:object w:dxaOrig="200" w:dyaOrig="260">
-          <v:shape id="_x0000_i1030" type="#_x0000_t75" style="width:11.15pt;height:12.7pt" o:ole="">
+          <v:shape id="_x0000_i1030" type="#_x0000_t75" style="width:11pt;height:12.5pt" o:ole="">
             <v:imagedata r:id="rId18" o:title=""/>
           </v:shape>
-          <o:OLEObject Type="Embed" ProgID="Equation.DSMT4" ShapeID="_x0000_i1030" DrawAspect="Content" ObjectID="_1405980125" r:id="rId20"/>
+          <o:OLEObject Type="Embed" ProgID="Equation.DSMT4" ShapeID="_x0000_i1030" DrawAspect="Content" ObjectID="_1406033296" r:id="rId20"/>
         </w:object>
       </w:r>
       <w:r>
@@ -2585,10 +2569,10 @@
           <w:position w:val="-12"/>
         </w:rPr>
         <w:object w:dxaOrig="760" w:dyaOrig="360">
-          <v:shape id="_x0000_i1031" type="#_x0000_t75" style="width:38.05pt;height:18.25pt" o:ole="">
+          <v:shape id="_x0000_i1031" type="#_x0000_t75" style="width:38pt;height:18.5pt" o:ole="">
             <v:imagedata r:id="rId21" o:title=""/>
           </v:shape>
-          <o:OLEObject Type="Embed" ProgID="Equation.DSMT4" ShapeID="_x0000_i1031" DrawAspect="Content" ObjectID="_1405980126" r:id="rId22"/>
+          <o:OLEObject Type="Embed" ProgID="Equation.DSMT4" ShapeID="_x0000_i1031" DrawAspect="Content" ObjectID="_1406033297" r:id="rId22"/>
         </w:object>
       </w:r>
       <w:r>
@@ -2605,10 +2589,10 @@
           <w:position w:val="-12"/>
         </w:rPr>
         <w:object w:dxaOrig="700" w:dyaOrig="360">
-          <v:shape id="_x0000_i1032" type="#_x0000_t75" style="width:35.5pt;height:18.25pt" o:ole="">
+          <v:shape id="_x0000_i1032" type="#_x0000_t75" style="width:35.5pt;height:18.5pt" o:ole="">
             <v:imagedata r:id="rId23" o:title=""/>
           </v:shape>
-          <o:OLEObject Type="Embed" ProgID="Equation.DSMT4" ShapeID="_x0000_i1032" DrawAspect="Content" ObjectID="_1405980127" r:id="rId24"/>
+          <o:OLEObject Type="Embed" ProgID="Equation.DSMT4" ShapeID="_x0000_i1032" DrawAspect="Content" ObjectID="_1406033298" r:id="rId24"/>
         </w:object>
       </w:r>
       <w:r>
@@ -2627,10 +2611,10 @@
           <w:position w:val="-32"/>
         </w:rPr>
         <w:object w:dxaOrig="3820" w:dyaOrig="760">
-          <v:shape id="_x0000_i1033" type="#_x0000_t75" style="width:191.15pt;height:38.05pt" o:ole="">
+          <v:shape id="_x0000_i1033" type="#_x0000_t75" style="width:191pt;height:38pt" o:ole="">
             <v:imagedata r:id="rId25" o:title=""/>
           </v:shape>
-          <o:OLEObject Type="Embed" ProgID="Equation.DSMT4" ShapeID="_x0000_i1033" DrawAspect="Content" ObjectID="_1405980128" r:id="rId26"/>
+          <o:OLEObject Type="Embed" ProgID="Equation.DSMT4" ShapeID="_x0000_i1033" DrawAspect="Content" ObjectID="_1406033299" r:id="rId26"/>
         </w:object>
       </w:r>
       <w:r>
@@ -2716,10 +2700,10 @@
           <w:position w:val="-12"/>
         </w:rPr>
         <w:object w:dxaOrig="300" w:dyaOrig="380">
-          <v:shape id="_x0000_i1034" type="#_x0000_t75" style="width:15.2pt;height:17.75pt" o:ole="">
+          <v:shape id="_x0000_i1034" type="#_x0000_t75" style="width:15pt;height:17.5pt" o:ole="">
             <v:imagedata r:id="rId27" o:title=""/>
           </v:shape>
-          <o:OLEObject Type="Embed" ProgID="Equation.DSMT4" ShapeID="_x0000_i1034" DrawAspect="Content" ObjectID="_1405980129" r:id="rId28"/>
+          <o:OLEObject Type="Embed" ProgID="Equation.DSMT4" ShapeID="_x0000_i1034" DrawAspect="Content" ObjectID="_1406033300" r:id="rId28"/>
         </w:object>
       </w:r>
       <w:r>
@@ -2825,10 +2809,10 @@
           <w:position w:val="-50"/>
         </w:rPr>
         <w:object w:dxaOrig="2580" w:dyaOrig="1120">
-          <v:shape id="_x0000_i1035" type="#_x0000_t75" style="width:128.8pt;height:56.8pt" o:ole="">
+          <v:shape id="_x0000_i1035" type="#_x0000_t75" style="width:128.5pt;height:57pt" o:ole="">
             <v:imagedata r:id="rId29" o:title=""/>
           </v:shape>
-          <o:OLEObject Type="Embed" ProgID="Equation.DSMT4" ShapeID="_x0000_i1035" DrawAspect="Content" ObjectID="_1405980130" r:id="rId30"/>
+          <o:OLEObject Type="Embed" ProgID="Equation.DSMT4" ShapeID="_x0000_i1035" DrawAspect="Content" ObjectID="_1406033301" r:id="rId30"/>
         </w:object>
       </w:r>
       <w:r>
@@ -2913,10 +2897,10 @@
           <w:position w:val="-4"/>
         </w:rPr>
         <w:object w:dxaOrig="200" w:dyaOrig="200">
-          <v:shape id="_x0000_i1036" type="#_x0000_t75" style="width:9.65pt;height:9.65pt" o:ole="">
+          <v:shape id="_x0000_i1036" type="#_x0000_t75" style="width:9.5pt;height:9.5pt" o:ole="">
             <v:imagedata r:id="rId31" o:title=""/>
           </v:shape>
-          <o:OLEObject Type="Embed" ProgID="Equation.DSMT4" ShapeID="_x0000_i1036" DrawAspect="Content" ObjectID="_1405980131" r:id="rId32"/>
+          <o:OLEObject Type="Embed" ProgID="Equation.DSMT4" ShapeID="_x0000_i1036" DrawAspect="Content" ObjectID="_1406033302" r:id="rId32"/>
         </w:object>
       </w:r>
       <w:r>
@@ -2933,10 +2917,10 @@
           <w:position w:val="-12"/>
         </w:rPr>
         <w:object w:dxaOrig="279" w:dyaOrig="360">
-          <v:shape id="_x0000_i1037" type="#_x0000_t75" style="width:14.2pt;height:18.25pt" o:ole="">
+          <v:shape id="_x0000_i1037" type="#_x0000_t75" style="width:14pt;height:18.5pt" o:ole="">
             <v:imagedata r:id="rId33" o:title=""/>
           </v:shape>
-          <o:OLEObject Type="Embed" ProgID="Equation.DSMT4" ShapeID="_x0000_i1037" DrawAspect="Content" ObjectID="_1405980132" r:id="rId34"/>
+          <o:OLEObject Type="Embed" ProgID="Equation.DSMT4" ShapeID="_x0000_i1037" DrawAspect="Content" ObjectID="_1406033303" r:id="rId34"/>
         </w:object>
       </w:r>
       <w:r>
@@ -2947,10 +2931,10 @@
           <w:position w:val="-12"/>
         </w:rPr>
         <w:object w:dxaOrig="260" w:dyaOrig="360">
-          <v:shape id="_x0000_i1038" type="#_x0000_t75" style="width:12.7pt;height:18.25pt" o:ole="">
+          <v:shape id="_x0000_i1038" type="#_x0000_t75" style="width:12.5pt;height:18.5pt" o:ole="">
             <v:imagedata r:id="rId35" o:title=""/>
           </v:shape>
-          <o:OLEObject Type="Embed" ProgID="Equation.DSMT4" ShapeID="_x0000_i1038" DrawAspect="Content" ObjectID="_1405980133" r:id="rId36"/>
+          <o:OLEObject Type="Embed" ProgID="Equation.DSMT4" ShapeID="_x0000_i1038" DrawAspect="Content" ObjectID="_1406033304" r:id="rId36"/>
         </w:object>
       </w:r>
       <w:r>
@@ -2969,10 +2953,10 @@
           <w:position w:val="-50"/>
         </w:rPr>
         <w:object w:dxaOrig="5240" w:dyaOrig="1120">
-          <v:shape id="_x0000_i1039" type="#_x0000_t75" style="width:261.65pt;height:56.8pt" o:ole="">
+          <v:shape id="_x0000_i1039" type="#_x0000_t75" style="width:261.5pt;height:57pt" o:ole="">
             <v:imagedata r:id="rId37" o:title=""/>
           </v:shape>
-          <o:OLEObject Type="Embed" ProgID="Equation.DSMT4" ShapeID="_x0000_i1039" DrawAspect="Content" ObjectID="_1405980134" r:id="rId38"/>
+          <o:OLEObject Type="Embed" ProgID="Equation.DSMT4" ShapeID="_x0000_i1039" DrawAspect="Content" ObjectID="_1406033305" r:id="rId38"/>
         </w:object>
       </w:r>
       <w:r>
@@ -3109,10 +3093,10 @@
           <w:position w:val="-6"/>
         </w:rPr>
         <w:object w:dxaOrig="360" w:dyaOrig="279">
-          <v:shape id="_x0000_i1040" type="#_x0000_t75" style="width:18.25pt;height:13.7pt" o:ole="">
+          <v:shape id="_x0000_i1040" type="#_x0000_t75" style="width:18.5pt;height:13.5pt" o:ole="">
             <v:imagedata r:id="rId39" o:title=""/>
           </v:shape>
-          <o:OLEObject Type="Embed" ProgID="Equation.DSMT4" ShapeID="_x0000_i1040" DrawAspect="Content" ObjectID="_1405980135" r:id="rId40"/>
+          <o:OLEObject Type="Embed" ProgID="Equation.DSMT4" ShapeID="_x0000_i1040" DrawAspect="Content" ObjectID="_1406033306" r:id="rId40"/>
         </w:object>
       </w:r>
       <w:r>
@@ -3123,10 +3107,10 @@
           <w:position w:val="-6"/>
         </w:rPr>
         <w:object w:dxaOrig="400" w:dyaOrig="220">
-          <v:shape id="_x0000_i1041" type="#_x0000_t75" style="width:19.25pt;height:11.15pt" o:ole="">
+          <v:shape id="_x0000_i1041" type="#_x0000_t75" style="width:19.5pt;height:11pt" o:ole="">
             <v:imagedata r:id="rId41" o:title=""/>
           </v:shape>
-          <o:OLEObject Type="Embed" ProgID="Equation.DSMT4" ShapeID="_x0000_i1041" DrawAspect="Content" ObjectID="_1405980136" r:id="rId42"/>
+          <o:OLEObject Type="Embed" ProgID="Equation.DSMT4" ShapeID="_x0000_i1041" DrawAspect="Content" ObjectID="_1406033307" r:id="rId42"/>
         </w:object>
       </w:r>
       <w:r>
@@ -3152,10 +3136,10 @@
           <w:position w:val="-6"/>
         </w:rPr>
         <w:object w:dxaOrig="400" w:dyaOrig="220">
-          <v:shape id="_x0000_i1042" type="#_x0000_t75" style="width:19.25pt;height:11.15pt" o:ole="">
+          <v:shape id="_x0000_i1042" type="#_x0000_t75" style="width:19.5pt;height:11pt" o:ole="">
             <v:imagedata r:id="rId43" o:title=""/>
           </v:shape>
-          <o:OLEObject Type="Embed" ProgID="Equation.DSMT4" ShapeID="_x0000_i1042" DrawAspect="Content" ObjectID="_1405980137" r:id="rId44"/>
+          <o:OLEObject Type="Embed" ProgID="Equation.DSMT4" ShapeID="_x0000_i1042" DrawAspect="Content" ObjectID="_1406033308" r:id="rId44"/>
         </w:object>
       </w:r>
       <w:r>
@@ -3172,10 +3156,10 @@
           <w:position w:val="-6"/>
         </w:rPr>
         <w:object w:dxaOrig="360" w:dyaOrig="279">
-          <v:shape id="_x0000_i1043" type="#_x0000_t75" style="width:18.25pt;height:13.7pt" o:ole="">
+          <v:shape id="_x0000_i1043" type="#_x0000_t75" style="width:18.5pt;height:13.5pt" o:ole="">
             <v:imagedata r:id="rId45" o:title=""/>
           </v:shape>
-          <o:OLEObject Type="Embed" ProgID="Equation.DSMT4" ShapeID="_x0000_i1043" DrawAspect="Content" ObjectID="_1405980138" r:id="rId46"/>
+          <o:OLEObject Type="Embed" ProgID="Equation.DSMT4" ShapeID="_x0000_i1043" DrawAspect="Content" ObjectID="_1406033309" r:id="rId46"/>
         </w:object>
       </w:r>
       <w:r>
@@ -3201,10 +3185,10 @@
           <w:position w:val="-6"/>
         </w:rPr>
         <w:object w:dxaOrig="360" w:dyaOrig="279">
-          <v:shape id="_x0000_i1044" type="#_x0000_t75" style="width:18.25pt;height:13.7pt" o:ole="">
+          <v:shape id="_x0000_i1044" type="#_x0000_t75" style="width:18.5pt;height:13.5pt" o:ole="">
             <v:imagedata r:id="rId47" o:title=""/>
           </v:shape>
-          <o:OLEObject Type="Embed" ProgID="Equation.DSMT4" ShapeID="_x0000_i1044" DrawAspect="Content" ObjectID="_1405980139" r:id="rId48"/>
+          <o:OLEObject Type="Embed" ProgID="Equation.DSMT4" ShapeID="_x0000_i1044" DrawAspect="Content" ObjectID="_1406033310" r:id="rId48"/>
         </w:object>
       </w:r>
       <w:r>
@@ -3267,7 +3251,7 @@
           <v:shape id="_x0000_i1045" type="#_x0000_t75" style="width:324pt;height:36pt" o:ole="">
             <v:imagedata r:id="rId49" o:title=""/>
           </v:shape>
-          <o:OLEObject Type="Embed" ProgID="Equation.DSMT4" ShapeID="_x0000_i1045" DrawAspect="Content" ObjectID="_1405980140" r:id="rId50"/>
+          <o:OLEObject Type="Embed" ProgID="Equation.DSMT4" ShapeID="_x0000_i1045" DrawAspect="Content" ObjectID="_1406033311" r:id="rId50"/>
         </w:object>
       </w:r>
       <w:r>
@@ -3517,10 +3501,10 @@
           <w:position w:val="-10"/>
         </w:rPr>
         <w:object w:dxaOrig="820" w:dyaOrig="320">
-          <v:shape id="_x0000_i1046" type="#_x0000_t75" style="width:41.05pt;height:15.2pt" o:ole="">
+          <v:shape id="_x0000_i1046" type="#_x0000_t75" style="width:41pt;height:15pt" o:ole="">
             <v:imagedata r:id="rId52" o:title=""/>
           </v:shape>
-          <o:OLEObject Type="Embed" ProgID="Equation.DSMT4" ShapeID="_x0000_i1046" DrawAspect="Content" ObjectID="_1405980141" r:id="rId53"/>
+          <o:OLEObject Type="Embed" ProgID="Equation.DSMT4" ShapeID="_x0000_i1046" DrawAspect="Content" ObjectID="_1406033312" r:id="rId53"/>
         </w:object>
       </w:r>
       <w:r>
@@ -3551,10 +3535,10 @@
           <w:position w:val="-14"/>
         </w:rPr>
         <w:object w:dxaOrig="1500" w:dyaOrig="400">
-          <v:shape id="_x0000_i1047" type="#_x0000_t75" style="width:74.05pt;height:19.25pt" o:ole="">
+          <v:shape id="_x0000_i1047" type="#_x0000_t75" style="width:74pt;height:19.5pt" o:ole="">
             <v:imagedata r:id="rId54" o:title=""/>
           </v:shape>
-          <o:OLEObject Type="Embed" ProgID="Equation.DSMT4" ShapeID="_x0000_i1047" DrawAspect="Content" ObjectID="_1405980142" r:id="rId55"/>
+          <o:OLEObject Type="Embed" ProgID="Equation.DSMT4" ShapeID="_x0000_i1047" DrawAspect="Content" ObjectID="_1406033313" r:id="rId55"/>
         </w:object>
       </w:r>
       <w:r>
@@ -3653,10 +3637,10 @@
           <w:position w:val="-14"/>
         </w:rPr>
         <w:object w:dxaOrig="2659" w:dyaOrig="400">
-          <v:shape id="_x0000_i1048" type="#_x0000_t75" style="width:132.85pt;height:19.25pt" o:ole="">
+          <v:shape id="_x0000_i1048" type="#_x0000_t75" style="width:133pt;height:19.5pt" o:ole="">
             <v:imagedata r:id="rId56" o:title=""/>
           </v:shape>
-          <o:OLEObject Type="Embed" ProgID="Equation.DSMT4" ShapeID="_x0000_i1048" DrawAspect="Content" ObjectID="_1405980143" r:id="rId57"/>
+          <o:OLEObject Type="Embed" ProgID="Equation.DSMT4" ShapeID="_x0000_i1048" DrawAspect="Content" ObjectID="_1406033314" r:id="rId57"/>
         </w:object>
       </w:r>
       <w:r>
@@ -3670,10 +3654,10 @@
           <w:position w:val="-14"/>
         </w:rPr>
         <w:object w:dxaOrig="880" w:dyaOrig="400">
-          <v:shape id="_x0000_i1049" type="#_x0000_t75" style="width:43.6pt;height:19.25pt" o:ole="">
+          <v:shape id="_x0000_i1049" type="#_x0000_t75" style="width:43.5pt;height:19.5pt" o:ole="">
             <v:imagedata r:id="rId58" o:title=""/>
           </v:shape>
-          <o:OLEObject Type="Embed" ProgID="Equation.DSMT4" ShapeID="_x0000_i1049" DrawAspect="Content" ObjectID="_1405980144" r:id="rId59"/>
+          <o:OLEObject Type="Embed" ProgID="Equation.DSMT4" ShapeID="_x0000_i1049" DrawAspect="Content" ObjectID="_1406033315" r:id="rId59"/>
         </w:object>
       </w:r>
       <w:r>
@@ -3690,10 +3674,10 @@
           <w:position w:val="-12"/>
         </w:rPr>
         <w:object w:dxaOrig="260" w:dyaOrig="360">
-          <v:shape id="_x0000_i1050" type="#_x0000_t75" style="width:12.7pt;height:18.25pt" o:ole="">
+          <v:shape id="_x0000_i1050" type="#_x0000_t75" style="width:12.5pt;height:18.5pt" o:ole="">
             <v:imagedata r:id="rId60" o:title=""/>
           </v:shape>
-          <o:OLEObject Type="Embed" ProgID="Equation.DSMT4" ShapeID="_x0000_i1050" DrawAspect="Content" ObjectID="_1405980145" r:id="rId61"/>
+          <o:OLEObject Type="Embed" ProgID="Equation.DSMT4" ShapeID="_x0000_i1050" DrawAspect="Content" ObjectID="_1406033316" r:id="rId61"/>
         </w:object>
       </w:r>
       <w:r>
@@ -3704,10 +3688,10 @@
           <w:position w:val="-12"/>
         </w:rPr>
         <w:object w:dxaOrig="240" w:dyaOrig="360">
-          <v:shape id="_x0000_i1051" type="#_x0000_t75" style="width:12.15pt;height:18.25pt" o:ole="">
+          <v:shape id="_x0000_i1051" type="#_x0000_t75" style="width:12pt;height:18.5pt" o:ole="">
             <v:imagedata r:id="rId62" o:title=""/>
           </v:shape>
-          <o:OLEObject Type="Embed" ProgID="Equation.DSMT4" ShapeID="_x0000_i1051" DrawAspect="Content" ObjectID="_1405980146" r:id="rId63"/>
+          <o:OLEObject Type="Embed" ProgID="Equation.DSMT4" ShapeID="_x0000_i1051" DrawAspect="Content" ObjectID="_1406033317" r:id="rId63"/>
         </w:object>
       </w:r>
       <w:r>
@@ -3718,10 +3702,10 @@
           <w:position w:val="-12"/>
         </w:rPr>
         <w:object w:dxaOrig="260" w:dyaOrig="360">
-          <v:shape id="_x0000_i1052" type="#_x0000_t75" style="width:12.7pt;height:18.25pt" o:ole="">
+          <v:shape id="_x0000_i1052" type="#_x0000_t75" style="width:12.5pt;height:18.5pt" o:ole="">
             <v:imagedata r:id="rId64" o:title=""/>
           </v:shape>
-          <o:OLEObject Type="Embed" ProgID="Equation.DSMT4" ShapeID="_x0000_i1052" DrawAspect="Content" ObjectID="_1405980147" r:id="rId65"/>
+          <o:OLEObject Type="Embed" ProgID="Equation.DSMT4" ShapeID="_x0000_i1052" DrawAspect="Content" ObjectID="_1406033318" r:id="rId65"/>
         </w:object>
       </w:r>
       <w:r>
@@ -3732,10 +3716,10 @@
           <w:position w:val="-12"/>
         </w:rPr>
         <w:object w:dxaOrig="240" w:dyaOrig="360">
-          <v:shape id="_x0000_i1053" type="#_x0000_t75" style="width:12.15pt;height:18.25pt" o:ole="">
+          <v:shape id="_x0000_i1053" type="#_x0000_t75" style="width:12pt;height:18.5pt" o:ole="">
             <v:imagedata r:id="rId66" o:title=""/>
           </v:shape>
-          <o:OLEObject Type="Embed" ProgID="Equation.DSMT4" ShapeID="_x0000_i1053" DrawAspect="Content" ObjectID="_1405980148" r:id="rId67"/>
+          <o:OLEObject Type="Embed" ProgID="Equation.DSMT4" ShapeID="_x0000_i1053" DrawAspect="Content" ObjectID="_1406033319" r:id="rId67"/>
         </w:object>
       </w:r>
       <w:r>
@@ -3755,10 +3739,10 @@
           <w:position w:val="-12"/>
         </w:rPr>
         <w:object w:dxaOrig="279" w:dyaOrig="360">
-          <v:shape id="_x0000_i1054" type="#_x0000_t75" style="width:14.2pt;height:18.25pt" o:ole="">
+          <v:shape id="_x0000_i1054" type="#_x0000_t75" style="width:14pt;height:18.5pt" o:ole="">
             <v:imagedata r:id="rId68" o:title=""/>
           </v:shape>
-          <o:OLEObject Type="Embed" ProgID="Equation.DSMT4" ShapeID="_x0000_i1054" DrawAspect="Content" ObjectID="_1405980149" r:id="rId69"/>
+          <o:OLEObject Type="Embed" ProgID="Equation.DSMT4" ShapeID="_x0000_i1054" DrawAspect="Content" ObjectID="_1406033320" r:id="rId69"/>
         </w:object>
       </w:r>
       <w:r>
@@ -3778,17 +3762,17 @@
           <w:position w:val="-10"/>
         </w:rPr>
         <w:object w:dxaOrig="240" w:dyaOrig="260">
-          <v:shape id="_x0000_i1055" type="#_x0000_t75" style="width:12.15pt;height:12.7pt" o:ole="">
+          <v:shape id="_x0000_i1055" type="#_x0000_t75" style="width:12pt;height:12.5pt" o:ole="">
             <v:imagedata r:id="rId70" o:title=""/>
           </v:shape>
-          <o:OLEObject Type="Embed" ProgID="Equation.DSMT4" ShapeID="_x0000_i1055" DrawAspect="Content" ObjectID="_1405980150" r:id="rId71"/>
+          <o:OLEObject Type="Embed" ProgID="Equation.DSMT4" ShapeID="_x0000_i1055" DrawAspect="Content" ObjectID="_1406033321" r:id="rId71"/>
         </w:object>
       </w:r>
       <w:r>
         <w:t xml:space="preserve">. </w:t>
       </w:r>
       <w:r>
-        <w:t>From now on t</w:t>
+        <w:t>From now t</w:t>
       </w:r>
       <w:r>
         <w:t xml:space="preserve">he same approach to denoting the rotations </w:t>
@@ -3855,10 +3839,10 @@
           <w:position w:val="-14"/>
         </w:rPr>
         <w:object w:dxaOrig="1640" w:dyaOrig="440">
-          <v:shape id="_x0000_i1056" type="#_x0000_t75" style="width:81.65pt;height:22.3pt" o:ole="">
+          <v:shape id="_x0000_i1056" type="#_x0000_t75" style="width:81.5pt;height:22.5pt" o:ole="">
             <v:imagedata r:id="rId72" o:title=""/>
           </v:shape>
-          <o:OLEObject Type="Embed" ProgID="Equation.DSMT4" ShapeID="_x0000_i1056" DrawAspect="Content" ObjectID="_1405980151" r:id="rId73"/>
+          <o:OLEObject Type="Embed" ProgID="Equation.DSMT4" ShapeID="_x0000_i1056" DrawAspect="Content" ObjectID="_1406033322" r:id="rId73"/>
         </w:object>
       </w:r>
       <w:r>
@@ -3875,10 +3859,10 @@
           <w:position w:val="-10"/>
         </w:rPr>
         <w:object w:dxaOrig="360" w:dyaOrig="320">
-          <v:shape id="_x0000_i1057" type="#_x0000_t75" style="width:18.25pt;height:16.75pt" o:ole="">
+          <v:shape id="_x0000_i1057" type="#_x0000_t75" style="width:18.5pt;height:17pt" o:ole="">
             <v:imagedata r:id="rId74" o:title=""/>
           </v:shape>
-          <o:OLEObject Type="Embed" ProgID="Equation.DSMT4" ShapeID="_x0000_i1057" DrawAspect="Content" ObjectID="_1405980152" r:id="rId75"/>
+          <o:OLEObject Type="Embed" ProgID="Equation.DSMT4" ShapeID="_x0000_i1057" DrawAspect="Content" ObjectID="_1406033323" r:id="rId75"/>
         </w:object>
       </w:r>
       <w:r>
@@ -3895,10 +3879,10 @@
           <w:position w:val="-10"/>
         </w:rPr>
         <w:object w:dxaOrig="320" w:dyaOrig="320">
-          <v:shape id="_x0000_i1058" type="#_x0000_t75" style="width:16.75pt;height:16.75pt" o:ole="">
+          <v:shape id="_x0000_i1058" type="#_x0000_t75" style="width:17pt;height:17pt" o:ole="">
             <v:imagedata r:id="rId76" o:title=""/>
           </v:shape>
-          <o:OLEObject Type="Embed" ProgID="Equation.DSMT4" ShapeID="_x0000_i1058" DrawAspect="Content" ObjectID="_1405980153" r:id="rId77"/>
+          <o:OLEObject Type="Embed" ProgID="Equation.DSMT4" ShapeID="_x0000_i1058" DrawAspect="Content" ObjectID="_1406033324" r:id="rId77"/>
         </w:object>
       </w:r>
       <w:r>
@@ -3909,10 +3893,10 @@
           <w:position w:val="-12"/>
         </w:rPr>
         <w:object w:dxaOrig="300" w:dyaOrig="380">
-          <v:shape id="_x0000_i1059" type="#_x0000_t75" style="width:15.2pt;height:19.25pt" o:ole="">
+          <v:shape id="_x0000_i1059" type="#_x0000_t75" style="width:15pt;height:19pt" o:ole="">
             <v:imagedata r:id="rId78" o:title=""/>
           </v:shape>
-          <o:OLEObject Type="Embed" ProgID="Equation.DSMT4" ShapeID="_x0000_i1059" DrawAspect="Content" ObjectID="_1405980154" r:id="rId79"/>
+          <o:OLEObject Type="Embed" ProgID="Equation.DSMT4" ShapeID="_x0000_i1059" DrawAspect="Content" ObjectID="_1406033325" r:id="rId79"/>
         </w:object>
       </w:r>
       <w:r>
@@ -3935,10 +3919,10 @@
           <w:position w:val="-92"/>
         </w:rPr>
         <w:object w:dxaOrig="6979" w:dyaOrig="1540">
-          <v:shape id="_x0000_i1060" type="#_x0000_t75" style="width:348.85pt;height:77.05pt" o:ole="">
+          <v:shape id="_x0000_i1060" type="#_x0000_t75" style="width:349pt;height:77pt" o:ole="">
             <v:imagedata r:id="rId80" o:title=""/>
           </v:shape>
-          <o:OLEObject Type="Embed" ProgID="Equation.DSMT4" ShapeID="_x0000_i1060" DrawAspect="Content" ObjectID="_1405980155" r:id="rId81"/>
+          <o:OLEObject Type="Embed" ProgID="Equation.DSMT4" ShapeID="_x0000_i1060" DrawAspect="Content" ObjectID="_1406033326" r:id="rId81"/>
         </w:object>
       </w:r>
       <w:r>
@@ -4002,10 +3986,10 @@
           <w:position w:val="-50"/>
         </w:rPr>
         <w:object w:dxaOrig="7920" w:dyaOrig="1120">
-          <v:shape id="_x0000_i1061" type="#_x0000_t75" style="width:397.5pt;height:54.75pt" o:ole="">
+          <v:shape id="_x0000_i1061" type="#_x0000_t75" style="width:397.5pt;height:55pt" o:ole="">
             <v:imagedata r:id="rId82" o:title=""/>
           </v:shape>
-          <o:OLEObject Type="Embed" ProgID="Equation.DSMT4" ShapeID="_x0000_i1061" DrawAspect="Content" ObjectID="_1405980156" r:id="rId83"/>
+          <o:OLEObject Type="Embed" ProgID="Equation.DSMT4" ShapeID="_x0000_i1061" DrawAspect="Content" ObjectID="_1406033327" r:id="rId83"/>
         </w:object>
       </w:r>
       <w:r>
@@ -4223,10 +4207,10 @@
           <w:position w:val="-12"/>
         </w:rPr>
         <w:object w:dxaOrig="1300" w:dyaOrig="380">
-          <v:shape id="_x0000_i1062" type="#_x0000_t75" style="width:64.4pt;height:17.75pt" o:ole="">
+          <v:shape id="_x0000_i1062" type="#_x0000_t75" style="width:64.5pt;height:17.5pt" o:ole="">
             <v:imagedata r:id="rId84" o:title=""/>
           </v:shape>
-          <o:OLEObject Type="Embed" ProgID="Equation.DSMT4" ShapeID="_x0000_i1062" DrawAspect="Content" ObjectID="_1405980157" r:id="rId85"/>
+          <o:OLEObject Type="Embed" ProgID="Equation.DSMT4" ShapeID="_x0000_i1062" DrawAspect="Content" ObjectID="_1406033328" r:id="rId85"/>
         </w:object>
       </w:r>
       <w:r>
@@ -4349,10 +4333,10 @@
           <w:position w:val="-12"/>
         </w:rPr>
         <w:object w:dxaOrig="1200" w:dyaOrig="380">
-          <v:shape id="_x0000_i1063" type="#_x0000_t75" style="width:59.85pt;height:18.75pt" o:ole="">
+          <v:shape id="_x0000_i1063" type="#_x0000_t75" style="width:60pt;height:19pt" o:ole="">
             <v:imagedata r:id="rId86" o:title=""/>
           </v:shape>
-          <o:OLEObject Type="Embed" ProgID="Equation.DSMT4" ShapeID="_x0000_i1063" DrawAspect="Content" ObjectID="_1405980158" r:id="rId87"/>
+          <o:OLEObject Type="Embed" ProgID="Equation.DSMT4" ShapeID="_x0000_i1063" DrawAspect="Content" ObjectID="_1406033329" r:id="rId87"/>
         </w:object>
       </w:r>
       <w:r>
@@ -4375,10 +4359,10 @@
           <w:position w:val="-4"/>
         </w:rPr>
         <w:object w:dxaOrig="980" w:dyaOrig="300">
-          <v:shape id="_x0000_i1064" type="#_x0000_t75" style="width:48.7pt;height:15.2pt" o:ole="">
+          <v:shape id="_x0000_i1064" type="#_x0000_t75" style="width:48.5pt;height:15pt" o:ole="">
             <v:imagedata r:id="rId88" o:title=""/>
           </v:shape>
-          <o:OLEObject Type="Embed" ProgID="Equation.DSMT4" ShapeID="_x0000_i1064" DrawAspect="Content" ObjectID="_1405980159" r:id="rId89"/>
+          <o:OLEObject Type="Embed" ProgID="Equation.DSMT4" ShapeID="_x0000_i1064" DrawAspect="Content" ObjectID="_1406033330" r:id="rId89"/>
         </w:object>
       </w:r>
       <w:r>
@@ -4405,10 +4389,10 @@
           <w:position w:val="-24"/>
         </w:rPr>
         <w:object w:dxaOrig="4819" w:dyaOrig="720">
-          <v:shape id="_x0000_i1065" type="#_x0000_t75" style="width:240.85pt;height:36pt" o:ole="">
+          <v:shape id="_x0000_i1065" type="#_x0000_t75" style="width:241pt;height:36pt" o:ole="">
             <v:imagedata r:id="rId90" o:title=""/>
           </v:shape>
-          <o:OLEObject Type="Embed" ProgID="Equation.DSMT4" ShapeID="_x0000_i1065" DrawAspect="Content" ObjectID="_1405980160" r:id="rId91"/>
+          <o:OLEObject Type="Embed" ProgID="Equation.DSMT4" ShapeID="_x0000_i1065" DrawAspect="Content" ObjectID="_1406033331" r:id="rId91"/>
         </w:object>
       </w:r>
       <w:r>
@@ -4427,10 +4411,10 @@
           <w:position w:val="-6"/>
         </w:rPr>
         <w:object w:dxaOrig="1020" w:dyaOrig="320">
-          <v:shape id="_x0000_i1066" type="#_x0000_t75" style="width:51.2pt;height:16.75pt" o:ole="">
+          <v:shape id="_x0000_i1066" type="#_x0000_t75" style="width:51pt;height:17pt" o:ole="">
             <v:imagedata r:id="rId92" o:title=""/>
           </v:shape>
-          <o:OLEObject Type="Embed" ProgID="Equation.DSMT4" ShapeID="_x0000_i1066" DrawAspect="Content" ObjectID="_1405980161" r:id="rId93"/>
+          <o:OLEObject Type="Embed" ProgID="Equation.DSMT4" ShapeID="_x0000_i1066" DrawAspect="Content" ObjectID="_1406033332" r:id="rId93"/>
         </w:object>
       </w:r>
       <w:r>
@@ -4444,10 +4428,10 @@
           <w:position w:val="-12"/>
         </w:rPr>
         <w:object w:dxaOrig="1140" w:dyaOrig="360">
-          <v:shape id="_x0000_i1067" type="#_x0000_t75" style="width:56.8pt;height:18.25pt" o:ole="">
+          <v:shape id="_x0000_i1067" type="#_x0000_t75" style="width:57pt;height:18.5pt" o:ole="">
             <v:imagedata r:id="rId94" o:title=""/>
           </v:shape>
-          <o:OLEObject Type="Embed" ProgID="Equation.DSMT4" ShapeID="_x0000_i1067" DrawAspect="Content" ObjectID="_1405980162" r:id="rId95"/>
+          <o:OLEObject Type="Embed" ProgID="Equation.DSMT4" ShapeID="_x0000_i1067" DrawAspect="Content" ObjectID="_1406033333" r:id="rId95"/>
         </w:object>
       </w:r>
       <w:r>
@@ -4461,10 +4445,10 @@
           <w:position w:val="-12"/>
         </w:rPr>
         <w:object w:dxaOrig="279" w:dyaOrig="360">
-          <v:shape id="_x0000_i1068" type="#_x0000_t75" style="width:14.2pt;height:18.25pt" o:ole="">
+          <v:shape id="_x0000_i1068" type="#_x0000_t75" style="width:14pt;height:18.5pt" o:ole="">
             <v:imagedata r:id="rId96" o:title=""/>
           </v:shape>
-          <o:OLEObject Type="Embed" ProgID="Equation.DSMT4" ShapeID="_x0000_i1068" DrawAspect="Content" ObjectID="_1405980163" r:id="rId97"/>
+          <o:OLEObject Type="Embed" ProgID="Equation.DSMT4" ShapeID="_x0000_i1068" DrawAspect="Content" ObjectID="_1406033334" r:id="rId97"/>
         </w:object>
       </w:r>
       <w:r>
@@ -4495,10 +4479,10 @@
           <w:position w:val="-4"/>
         </w:rPr>
         <w:object w:dxaOrig="260" w:dyaOrig="260">
-          <v:shape id="_x0000_i1069" type="#_x0000_t75" style="width:12.7pt;height:12.15pt" o:ole="">
+          <v:shape id="_x0000_i1069" type="#_x0000_t75" style="width:12.5pt;height:12pt" o:ole="">
             <v:imagedata r:id="rId98" o:title=""/>
           </v:shape>
-          <o:OLEObject Type="Embed" ProgID="Equation.DSMT4" ShapeID="_x0000_i1069" DrawAspect="Content" ObjectID="_1405980164" r:id="rId99"/>
+          <o:OLEObject Type="Embed" ProgID="Equation.DSMT4" ShapeID="_x0000_i1069" DrawAspect="Content" ObjectID="_1406033335" r:id="rId99"/>
         </w:object>
       </w:r>
       <w:r>
@@ -4533,10 +4517,10 @@
           <w:position w:val="-12"/>
         </w:rPr>
         <w:object w:dxaOrig="260" w:dyaOrig="360">
-          <v:shape id="_x0000_i1070" type="#_x0000_t75" style="width:12.7pt;height:18.25pt" o:ole="">
+          <v:shape id="_x0000_i1070" type="#_x0000_t75" style="width:12.5pt;height:18.5pt" o:ole="">
             <v:imagedata r:id="rId100" o:title=""/>
           </v:shape>
-          <o:OLEObject Type="Embed" ProgID="Equation.DSMT4" ShapeID="_x0000_i1070" DrawAspect="Content" ObjectID="_1405980165" r:id="rId101"/>
+          <o:OLEObject Type="Embed" ProgID="Equation.DSMT4" ShapeID="_x0000_i1070" DrawAspect="Content" ObjectID="_1406033336" r:id="rId101"/>
         </w:object>
       </w:r>
     </w:p>
@@ -4552,10 +4536,10 @@
           <w:position w:val="-12"/>
         </w:rPr>
         <w:object w:dxaOrig="3480" w:dyaOrig="380">
-          <v:shape id="_x0000_i1071" type="#_x0000_t75" style="width:173.9pt;height:19.25pt" o:ole="">
+          <v:shape id="_x0000_i1071" type="#_x0000_t75" style="width:174pt;height:19pt" o:ole="">
             <v:imagedata r:id="rId102" o:title=""/>
           </v:shape>
-          <o:OLEObject Type="Embed" ProgID="Equation.DSMT4" ShapeID="_x0000_i1071" DrawAspect="Content" ObjectID="_1405980166" r:id="rId103"/>
+          <o:OLEObject Type="Embed" ProgID="Equation.DSMT4" ShapeID="_x0000_i1071" DrawAspect="Content" ObjectID="_1406033337" r:id="rId103"/>
         </w:object>
       </w:r>
       <w:r>
@@ -4577,10 +4561,10 @@
           <w:position w:val="-12"/>
         </w:rPr>
         <w:object w:dxaOrig="2400" w:dyaOrig="360">
-          <v:shape id="_x0000_i1072" type="#_x0000_t75" style="width:120.15pt;height:18.25pt" o:ole="">
+          <v:shape id="_x0000_i1072" type="#_x0000_t75" style="width:120pt;height:18.5pt" o:ole="">
             <v:imagedata r:id="rId104" o:title=""/>
           </v:shape>
-          <o:OLEObject Type="Embed" ProgID="Equation.DSMT4" ShapeID="_x0000_i1072" DrawAspect="Content" ObjectID="_1405980167" r:id="rId105"/>
+          <o:OLEObject Type="Embed" ProgID="Equation.DSMT4" ShapeID="_x0000_i1072" DrawAspect="Content" ObjectID="_1406033338" r:id="rId105"/>
         </w:object>
       </w:r>
     </w:p>
@@ -4606,10 +4590,10 @@
           <w:position w:val="-10"/>
         </w:rPr>
         <w:object w:dxaOrig="2439" w:dyaOrig="360">
-          <v:shape id="_x0000_i1073" type="#_x0000_t75" style="width:122.2pt;height:18.25pt" o:ole="">
+          <v:shape id="_x0000_i1073" type="#_x0000_t75" style="width:122pt;height:18.5pt" o:ole="">
             <v:imagedata r:id="rId106" o:title=""/>
           </v:shape>
-          <o:OLEObject Type="Embed" ProgID="Equation.DSMT4" ShapeID="_x0000_i1073" DrawAspect="Content" ObjectID="_1405980168" r:id="rId107"/>
+          <o:OLEObject Type="Embed" ProgID="Equation.DSMT4" ShapeID="_x0000_i1073" DrawAspect="Content" ObjectID="_1406033339" r:id="rId107"/>
         </w:object>
       </w:r>
       <w:r>
@@ -4673,10 +4657,10 @@
           <w:position w:val="-10"/>
         </w:rPr>
         <w:object w:dxaOrig="580" w:dyaOrig="320">
-          <v:shape id="_x0000_i1074" type="#_x0000_t75" style="width:29.4pt;height:16.75pt" o:ole="">
+          <v:shape id="_x0000_i1074" type="#_x0000_t75" style="width:29.5pt;height:17pt" o:ole="">
             <v:imagedata r:id="rId108" o:title=""/>
           </v:shape>
-          <o:OLEObject Type="Embed" ProgID="Equation.DSMT4" ShapeID="_x0000_i1074" DrawAspect="Content" ObjectID="_1405980169" r:id="rId109"/>
+          <o:OLEObject Type="Embed" ProgID="Equation.DSMT4" ShapeID="_x0000_i1074" DrawAspect="Content" ObjectID="_1406033340" r:id="rId109"/>
         </w:object>
       </w:r>
       <w:r>
@@ -4719,10 +4703,10 @@
           <w:position w:val="-4"/>
         </w:rPr>
         <w:object w:dxaOrig="260" w:dyaOrig="260">
-          <v:shape id="_x0000_i1075" type="#_x0000_t75" style="width:12.7pt;height:12.15pt" o:ole="">
+          <v:shape id="_x0000_i1075" type="#_x0000_t75" style="width:12.5pt;height:12pt" o:ole="">
             <v:imagedata r:id="rId110" o:title=""/>
           </v:shape>
-          <o:OLEObject Type="Embed" ProgID="Equation.DSMT4" ShapeID="_x0000_i1075" DrawAspect="Content" ObjectID="_1405980170" r:id="rId111"/>
+          <o:OLEObject Type="Embed" ProgID="Equation.DSMT4" ShapeID="_x0000_i1075" DrawAspect="Content" ObjectID="_1406033341" r:id="rId111"/>
         </w:object>
       </w:r>
       <w:r>
@@ -4736,10 +4720,10 @@
           <w:position w:val="-12"/>
         </w:rPr>
         <w:object w:dxaOrig="700" w:dyaOrig="360">
-          <v:shape id="_x0000_i1076" type="#_x0000_t75" style="width:35.5pt;height:18.25pt" o:ole="">
+          <v:shape id="_x0000_i1076" type="#_x0000_t75" style="width:35.5pt;height:18.5pt" o:ole="">
             <v:imagedata r:id="rId112" o:title=""/>
           </v:shape>
-          <o:OLEObject Type="Embed" ProgID="Equation.DSMT4" ShapeID="_x0000_i1076" DrawAspect="Content" ObjectID="_1405980171" r:id="rId113"/>
+          <o:OLEObject Type="Embed" ProgID="Equation.DSMT4" ShapeID="_x0000_i1076" DrawAspect="Content" ObjectID="_1406033342" r:id="rId113"/>
         </w:object>
       </w:r>
       <w:r>
@@ -4758,10 +4742,10 @@
           <w:position w:val="-10"/>
         </w:rPr>
         <w:object w:dxaOrig="580" w:dyaOrig="320">
-          <v:shape id="_x0000_i1077" type="#_x0000_t75" style="width:29.4pt;height:16.75pt" o:ole="">
+          <v:shape id="_x0000_i1077" type="#_x0000_t75" style="width:29.5pt;height:17pt" o:ole="">
             <v:imagedata r:id="rId114" o:title=""/>
           </v:shape>
-          <o:OLEObject Type="Embed" ProgID="Equation.DSMT4" ShapeID="_x0000_i1077" DrawAspect="Content" ObjectID="_1405980172" r:id="rId115"/>
+          <o:OLEObject Type="Embed" ProgID="Equation.DSMT4" ShapeID="_x0000_i1077" DrawAspect="Content" ObjectID="_1406033343" r:id="rId115"/>
         </w:object>
       </w:r>
       <w:r>
@@ -4775,10 +4759,10 @@
           <w:position w:val="-14"/>
         </w:rPr>
         <w:object w:dxaOrig="1660" w:dyaOrig="400">
-          <v:shape id="_x0000_i1078" type="#_x0000_t75" style="width:84.15pt;height:18.75pt" o:ole="">
+          <v:shape id="_x0000_i1078" type="#_x0000_t75" style="width:84pt;height:19pt" o:ole="">
             <v:imagedata r:id="rId116" o:title=""/>
           </v:shape>
-          <o:OLEObject Type="Embed" ProgID="Equation.DSMT4" ShapeID="_x0000_i1078" DrawAspect="Content" ObjectID="_1405980173" r:id="rId117"/>
+          <o:OLEObject Type="Embed" ProgID="Equation.DSMT4" ShapeID="_x0000_i1078" DrawAspect="Content" ObjectID="_1406033344" r:id="rId117"/>
         </w:object>
       </w:r>
       <w:r>
@@ -4809,10 +4793,10 @@
           <w:position w:val="-52"/>
         </w:rPr>
         <w:object w:dxaOrig="2659" w:dyaOrig="1160">
-          <v:shape id="_x0000_i1079" type="#_x0000_t75" style="width:132.85pt;height:57.8pt" o:ole="">
+          <v:shape id="_x0000_i1079" type="#_x0000_t75" style="width:133pt;height:58pt" o:ole="">
             <v:imagedata r:id="rId118" o:title=""/>
           </v:shape>
-          <o:OLEObject Type="Embed" ProgID="Equation.DSMT4" ShapeID="_x0000_i1079" DrawAspect="Content" ObjectID="_1405980174" r:id="rId119"/>
+          <o:OLEObject Type="Embed" ProgID="Equation.DSMT4" ShapeID="_x0000_i1079" DrawAspect="Content" ObjectID="_1406033345" r:id="rId119"/>
         </w:object>
       </w:r>
       <w:r>
@@ -4885,10 +4869,10 @@
           <w:position w:val="-10"/>
         </w:rPr>
         <w:object w:dxaOrig="820" w:dyaOrig="320">
-          <v:shape id="_x0000_i1080" type="#_x0000_t75" style="width:41.05pt;height:15.2pt" o:ole="">
+          <v:shape id="_x0000_i1080" type="#_x0000_t75" style="width:41pt;height:15pt" o:ole="">
             <v:imagedata r:id="rId120" o:title=""/>
           </v:shape>
-          <o:OLEObject Type="Embed" ProgID="Equation.DSMT4" ShapeID="_x0000_i1080" DrawAspect="Content" ObjectID="_1405980175" r:id="rId121"/>
+          <o:OLEObject Type="Embed" ProgID="Equation.DSMT4" ShapeID="_x0000_i1080" DrawAspect="Content" ObjectID="_1406033346" r:id="rId121"/>
         </w:object>
       </w:r>
       <w:r>
@@ -4902,10 +4886,10 @@
           <w:position w:val="-14"/>
         </w:rPr>
         <w:object w:dxaOrig="1660" w:dyaOrig="400">
-          <v:shape id="_x0000_i1081" type="#_x0000_t75" style="width:84.15pt;height:18.75pt" o:ole="">
+          <v:shape id="_x0000_i1081" type="#_x0000_t75" style="width:84pt;height:19pt" o:ole="">
             <v:imagedata r:id="rId116" o:title=""/>
           </v:shape>
-          <o:OLEObject Type="Embed" ProgID="Equation.DSMT4" ShapeID="_x0000_i1081" DrawAspect="Content" ObjectID="_1405980176" r:id="rId122"/>
+          <o:OLEObject Type="Embed" ProgID="Equation.DSMT4" ShapeID="_x0000_i1081" DrawAspect="Content" ObjectID="_1406033347" r:id="rId122"/>
         </w:object>
       </w:r>
       <w:r>
@@ -4961,10 +4945,10 @@
           <w:position w:val="-10"/>
         </w:rPr>
         <w:object w:dxaOrig="820" w:dyaOrig="360">
-          <v:shape id="_x0000_i1082" type="#_x0000_t75" style="width:41.05pt;height:16.75pt" o:ole="">
+          <v:shape id="_x0000_i1082" type="#_x0000_t75" style="width:41pt;height:17pt" o:ole="">
             <v:imagedata r:id="rId123" o:title=""/>
           </v:shape>
-          <o:OLEObject Type="Embed" ProgID="Equation.DSMT4" ShapeID="_x0000_i1082" DrawAspect="Content" ObjectID="_1405980177" r:id="rId124"/>
+          <o:OLEObject Type="Embed" ProgID="Equation.DSMT4" ShapeID="_x0000_i1082" DrawAspect="Content" ObjectID="_1406033348" r:id="rId124"/>
         </w:object>
       </w:r>
       <w:r>
@@ -5001,10 +4985,10 @@
           <w:position w:val="-50"/>
         </w:rPr>
         <w:object w:dxaOrig="3060" w:dyaOrig="1120">
-          <v:shape id="_x0000_i1083" type="#_x0000_t75" style="width:153.65pt;height:56.8pt" o:ole="">
+          <v:shape id="_x0000_i1083" type="#_x0000_t75" style="width:153.5pt;height:57pt" o:ole="">
             <v:imagedata r:id="rId125" o:title=""/>
           </v:shape>
-          <o:OLEObject Type="Embed" ProgID="Equation.DSMT4" ShapeID="_x0000_i1083" DrawAspect="Content" ObjectID="_1405980178" r:id="rId126"/>
+          <o:OLEObject Type="Embed" ProgID="Equation.DSMT4" ShapeID="_x0000_i1083" DrawAspect="Content" ObjectID="_1406033349" r:id="rId126"/>
         </w:object>
       </w:r>
       <w:r>
@@ -5097,10 +5081,10 @@
           <w:position w:val="-50"/>
         </w:rPr>
         <w:object w:dxaOrig="3560" w:dyaOrig="1120">
-          <v:shape id="_x0000_i1084" type="#_x0000_t75" style="width:176.95pt;height:56.8pt" o:ole="">
+          <v:shape id="_x0000_i1084" type="#_x0000_t75" style="width:177pt;height:57pt" o:ole="">
             <v:imagedata r:id="rId127" o:title=""/>
           </v:shape>
-          <o:OLEObject Type="Embed" ProgID="Equation.DSMT4" ShapeID="_x0000_i1084" DrawAspect="Content" ObjectID="_1405980179" r:id="rId128"/>
+          <o:OLEObject Type="Embed" ProgID="Equation.DSMT4" ShapeID="_x0000_i1084" DrawAspect="Content" ObjectID="_1406033350" r:id="rId128"/>
         </w:object>
       </w:r>
       <w:r>
@@ -5181,10 +5165,10 @@
           <w:position w:val="-78"/>
         </w:rPr>
         <w:object w:dxaOrig="3980" w:dyaOrig="1680">
-          <v:shape id="_x0000_i1085" type="#_x0000_t75" style="width:198.25pt;height:84.15pt" o:ole="">
+          <v:shape id="_x0000_i1085" type="#_x0000_t75" style="width:198pt;height:84pt" o:ole="">
             <v:imagedata r:id="rId129" o:title=""/>
           </v:shape>
-          <o:OLEObject Type="Embed" ProgID="Equation.DSMT4" ShapeID="_x0000_i1085" DrawAspect="Content" ObjectID="_1405980180" r:id="rId130"/>
+          <o:OLEObject Type="Embed" ProgID="Equation.DSMT4" ShapeID="_x0000_i1085" DrawAspect="Content" ObjectID="_1406033351" r:id="rId130"/>
         </w:object>
       </w:r>
       <w:r>
@@ -5262,10 +5246,10 @@
           <w:position w:val="-14"/>
         </w:rPr>
         <w:object w:dxaOrig="1660" w:dyaOrig="400">
-          <v:shape id="_x0000_i1086" type="#_x0000_t75" style="width:84.15pt;height:18.75pt" o:ole="">
+          <v:shape id="_x0000_i1086" type="#_x0000_t75" style="width:84pt;height:19pt" o:ole="">
             <v:imagedata r:id="rId116" o:title=""/>
           </v:shape>
-          <o:OLEObject Type="Embed" ProgID="Equation.DSMT4" ShapeID="_x0000_i1086" DrawAspect="Content" ObjectID="_1405980181" r:id="rId131"/>
+          <o:OLEObject Type="Embed" ProgID="Equation.DSMT4" ShapeID="_x0000_i1086" DrawAspect="Content" ObjectID="_1406033352" r:id="rId131"/>
         </w:object>
       </w:r>
       <w:r>
@@ -5355,10 +5339,10 @@
           <w:position w:val="-6"/>
         </w:rPr>
         <w:object w:dxaOrig="200" w:dyaOrig="279">
-          <v:shape id="_x0000_i1087" type="#_x0000_t75" style="width:9.65pt;height:14.2pt" o:ole="">
+          <v:shape id="_x0000_i1087" type="#_x0000_t75" style="width:9.5pt;height:14pt" o:ole="">
             <v:imagedata r:id="rId132" o:title=""/>
           </v:shape>
-          <o:OLEObject Type="Embed" ProgID="Equation.DSMT4" ShapeID="_x0000_i1087" DrawAspect="Content" ObjectID="_1405980182" r:id="rId133"/>
+          <o:OLEObject Type="Embed" ProgID="Equation.DSMT4" ShapeID="_x0000_i1087" DrawAspect="Content" ObjectID="_1406033353" r:id="rId133"/>
         </w:object>
       </w:r>
       <w:r>
@@ -5372,10 +5356,10 @@
           <w:position w:val="-10"/>
         </w:rPr>
         <w:object w:dxaOrig="440" w:dyaOrig="340">
-          <v:shape id="_x0000_i1088" type="#_x0000_t75" style="width:21.8pt;height:16.75pt" o:ole="">
+          <v:shape id="_x0000_i1088" type="#_x0000_t75" style="width:22pt;height:16.5pt" o:ole="">
             <v:imagedata r:id="rId134" o:title=""/>
           </v:shape>
-          <o:OLEObject Type="Embed" ProgID="Equation.DSMT4" ShapeID="_x0000_i1088" DrawAspect="Content" ObjectID="_1405980183" r:id="rId135"/>
+          <o:OLEObject Type="Embed" ProgID="Equation.DSMT4" ShapeID="_x0000_i1088" DrawAspect="Content" ObjectID="_1406033354" r:id="rId135"/>
         </w:object>
       </w:r>
       <w:r>
@@ -5759,10 +5743,10 @@
           <w:position w:val="-12"/>
         </w:rPr>
         <w:object w:dxaOrig="440" w:dyaOrig="360">
-          <v:shape id="_x0000_i1089" type="#_x0000_t75" style="width:21.8pt;height:18.25pt" o:ole="">
+          <v:shape id="_x0000_i1089" type="#_x0000_t75" style="width:22pt;height:18.5pt" o:ole="">
             <v:imagedata r:id="rId136" o:title=""/>
           </v:shape>
-          <o:OLEObject Type="Embed" ProgID="Equation.DSMT4" ShapeID="_x0000_i1089" DrawAspect="Content" ObjectID="_1405980184" r:id="rId137"/>
+          <o:OLEObject Type="Embed" ProgID="Equation.DSMT4" ShapeID="_x0000_i1089" DrawAspect="Content" ObjectID="_1406033355" r:id="rId137"/>
         </w:object>
       </w:r>
       <w:proofErr w:type="gramStart"/>
@@ -5775,10 +5759,10 @@
           <w:position w:val="-12"/>
         </w:rPr>
         <w:object w:dxaOrig="480" w:dyaOrig="360">
-          <v:shape id="_x0000_i1090" type="#_x0000_t75" style="width:23.85pt;height:18.25pt" o:ole="">
+          <v:shape id="_x0000_i1090" type="#_x0000_t75" style="width:24pt;height:18.5pt" o:ole="">
             <v:imagedata r:id="rId138" o:title=""/>
           </v:shape>
-          <o:OLEObject Type="Embed" ProgID="Equation.DSMT4" ShapeID="_x0000_i1090" DrawAspect="Content" ObjectID="_1405980185" r:id="rId139"/>
+          <o:OLEObject Type="Embed" ProgID="Equation.DSMT4" ShapeID="_x0000_i1090" DrawAspect="Content" ObjectID="_1406033356" r:id="rId139"/>
         </w:object>
       </w:r>
       <w:r>
@@ -5789,10 +5773,10 @@
           <w:position w:val="-6"/>
         </w:rPr>
         <w:object w:dxaOrig="139" w:dyaOrig="260">
-          <v:shape id="_x0000_i1091" type="#_x0000_t75" style="width:6.1pt;height:12.7pt" o:ole="">
+          <v:shape id="_x0000_i1091" type="#_x0000_t75" style="width:6pt;height:12.5pt" o:ole="">
             <v:imagedata r:id="rId140" o:title=""/>
           </v:shape>
-          <o:OLEObject Type="Embed" ProgID="Equation.DSMT4" ShapeID="_x0000_i1091" DrawAspect="Content" ObjectID="_1405980186" r:id="rId141"/>
+          <o:OLEObject Type="Embed" ProgID="Equation.DSMT4" ShapeID="_x0000_i1091" DrawAspect="Content" ObjectID="_1406033357" r:id="rId141"/>
         </w:object>
       </w:r>
       <w:r>
@@ -5803,10 +5787,10 @@
           <w:position w:val="-4"/>
         </w:rPr>
         <w:object w:dxaOrig="180" w:dyaOrig="200">
-          <v:shape id="_x0000_i1092" type="#_x0000_t75" style="width:9.15pt;height:9.65pt" o:ole="">
+          <v:shape id="_x0000_i1092" type="#_x0000_t75" style="width:9pt;height:9.5pt" o:ole="">
             <v:imagedata r:id="rId142" o:title=""/>
           </v:shape>
-          <o:OLEObject Type="Embed" ProgID="Equation.DSMT4" ShapeID="_x0000_i1092" DrawAspect="Content" ObjectID="_1405980187" r:id="rId143"/>
+          <o:OLEObject Type="Embed" ProgID="Equation.DSMT4" ShapeID="_x0000_i1092" DrawAspect="Content" ObjectID="_1406033358" r:id="rId143"/>
         </w:object>
       </w:r>
       <w:r>
@@ -5817,10 +5801,10 @@
           <w:position w:val="-12"/>
         </w:rPr>
         <w:object w:dxaOrig="220" w:dyaOrig="360">
-          <v:shape id="_x0000_i1093" type="#_x0000_t75" style="width:11.15pt;height:18.25pt" o:ole="">
+          <v:shape id="_x0000_i1093" type="#_x0000_t75" style="width:11pt;height:18.5pt" o:ole="">
             <v:imagedata r:id="rId144" o:title=""/>
           </v:shape>
-          <o:OLEObject Type="Embed" ProgID="Equation.DSMT4" ShapeID="_x0000_i1093" DrawAspect="Content" ObjectID="_1405980188" r:id="rId145"/>
+          <o:OLEObject Type="Embed" ProgID="Equation.DSMT4" ShapeID="_x0000_i1093" DrawAspect="Content" ObjectID="_1406033359" r:id="rId145"/>
         </w:object>
       </w:r>
       <w:r>
@@ -5831,10 +5815,10 @@
           <w:position w:val="-12"/>
         </w:rPr>
         <w:object w:dxaOrig="480" w:dyaOrig="360">
-          <v:shape id="_x0000_i1094" type="#_x0000_t75" style="width:23.85pt;height:18.25pt" o:ole="">
+          <v:shape id="_x0000_i1094" type="#_x0000_t75" style="width:24pt;height:18.5pt" o:ole="">
             <v:imagedata r:id="rId138" o:title=""/>
           </v:shape>
-          <o:OLEObject Type="Embed" ProgID="Equation.DSMT4" ShapeID="_x0000_i1094" DrawAspect="Content" ObjectID="_1405980189" r:id="rId146"/>
+          <o:OLEObject Type="Embed" ProgID="Equation.DSMT4" ShapeID="_x0000_i1094" DrawAspect="Content" ObjectID="_1406033360" r:id="rId146"/>
         </w:object>
       </w:r>
       <w:r>
@@ -5845,10 +5829,10 @@
           <w:position w:val="-12"/>
         </w:rPr>
         <w:object w:dxaOrig="440" w:dyaOrig="360">
-          <v:shape id="_x0000_i1095" type="#_x0000_t75" style="width:21.8pt;height:18.25pt" o:ole="">
+          <v:shape id="_x0000_i1095" type="#_x0000_t75" style="width:22pt;height:18.5pt" o:ole="">
             <v:imagedata r:id="rId136" o:title=""/>
           </v:shape>
-          <o:OLEObject Type="Embed" ProgID="Equation.DSMT4" ShapeID="_x0000_i1095" DrawAspect="Content" ObjectID="_1405980190" r:id="rId147"/>
+          <o:OLEObject Type="Embed" ProgID="Equation.DSMT4" ShapeID="_x0000_i1095" DrawAspect="Content" ObjectID="_1406033361" r:id="rId147"/>
         </w:object>
       </w:r>
       <w:r>
@@ -5859,10 +5843,10 @@
           <w:position w:val="-6"/>
         </w:rPr>
         <w:object w:dxaOrig="240" w:dyaOrig="220">
-          <v:shape id="_x0000_i1096" type="#_x0000_t75" style="width:12.15pt;height:11.15pt" o:ole="">
+          <v:shape id="_x0000_i1096" type="#_x0000_t75" style="width:12pt;height:11pt" o:ole="">
             <v:imagedata r:id="rId148" o:title=""/>
           </v:shape>
-          <o:OLEObject Type="Embed" ProgID="Equation.DSMT4" ShapeID="_x0000_i1096" DrawAspect="Content" ObjectID="_1405980191" r:id="rId149"/>
+          <o:OLEObject Type="Embed" ProgID="Equation.DSMT4" ShapeID="_x0000_i1096" DrawAspect="Content" ObjectID="_1406033362" r:id="rId149"/>
         </w:object>
       </w:r>
       <w:r>
@@ -5897,10 +5881,10 @@
           <w:position w:val="-12"/>
         </w:rPr>
         <w:object w:dxaOrig="480" w:dyaOrig="360">
-          <v:shape id="_x0000_i1097" type="#_x0000_t75" style="width:23.85pt;height:18.25pt" o:ole="">
+          <v:shape id="_x0000_i1097" type="#_x0000_t75" style="width:24pt;height:18.5pt" o:ole="">
             <v:imagedata r:id="rId138" o:title=""/>
           </v:shape>
-          <o:OLEObject Type="Embed" ProgID="Equation.DSMT4" ShapeID="_x0000_i1097" DrawAspect="Content" ObjectID="_1405980192" r:id="rId150"/>
+          <o:OLEObject Type="Embed" ProgID="Equation.DSMT4" ShapeID="_x0000_i1097" DrawAspect="Content" ObjectID="_1406033363" r:id="rId150"/>
         </w:object>
       </w:r>
       <w:r>
@@ -5911,10 +5895,10 @@
           <w:position w:val="-12"/>
         </w:rPr>
         <w:object w:dxaOrig="440" w:dyaOrig="360">
-          <v:shape id="_x0000_i1098" type="#_x0000_t75" style="width:21.8pt;height:18.25pt" o:ole="">
+          <v:shape id="_x0000_i1098" type="#_x0000_t75" style="width:22pt;height:18.5pt" o:ole="">
             <v:imagedata r:id="rId136" o:title=""/>
           </v:shape>
-          <o:OLEObject Type="Embed" ProgID="Equation.DSMT4" ShapeID="_x0000_i1098" DrawAspect="Content" ObjectID="_1405980193" r:id="rId151"/>
+          <o:OLEObject Type="Embed" ProgID="Equation.DSMT4" ShapeID="_x0000_i1098" DrawAspect="Content" ObjectID="_1406033364" r:id="rId151"/>
         </w:object>
       </w:r>
       <w:r>
@@ -5930,10 +5914,10 @@
           <w:position w:val="-4"/>
         </w:rPr>
         <w:object w:dxaOrig="240" w:dyaOrig="260">
-          <v:shape id="_x0000_i1099" type="#_x0000_t75" style="width:12.15pt;height:12.7pt" o:ole="">
+          <v:shape id="_x0000_i1099" type="#_x0000_t75" style="width:12pt;height:12.5pt" o:ole="">
             <v:imagedata r:id="rId152" o:title=""/>
           </v:shape>
-          <o:OLEObject Type="Embed" ProgID="Equation.DSMT4" ShapeID="_x0000_i1099" DrawAspect="Content" ObjectID="_1405980194" r:id="rId153"/>
+          <o:OLEObject Type="Embed" ProgID="Equation.DSMT4" ShapeID="_x0000_i1099" DrawAspect="Content" ObjectID="_1406033365" r:id="rId153"/>
         </w:object>
       </w:r>
       <w:r>
@@ -5952,10 +5936,10 @@
           <w:position w:val="-12"/>
         </w:rPr>
         <w:object w:dxaOrig="780" w:dyaOrig="360">
-          <v:shape id="_x0000_i1100" type="#_x0000_t75" style="width:39.55pt;height:18.25pt" o:ole="">
+          <v:shape id="_x0000_i1100" type="#_x0000_t75" style="width:39.5pt;height:18.5pt" o:ole="">
             <v:imagedata r:id="rId154" o:title=""/>
           </v:shape>
-          <o:OLEObject Type="Embed" ProgID="Equation.DSMT4" ShapeID="_x0000_i1100" DrawAspect="Content" ObjectID="_1405980195" r:id="rId155"/>
+          <o:OLEObject Type="Embed" ProgID="Equation.DSMT4" ShapeID="_x0000_i1100" DrawAspect="Content" ObjectID="_1406033366" r:id="rId155"/>
         </w:object>
       </w:r>
     </w:p>
@@ -5976,10 +5960,10 @@
           <w:position w:val="-12"/>
         </w:rPr>
         <w:object w:dxaOrig="3580" w:dyaOrig="380">
-          <v:shape id="_x0000_i1101" type="#_x0000_t75" style="width:178.5pt;height:17.75pt" o:ole="">
+          <v:shape id="_x0000_i1101" type="#_x0000_t75" style="width:178.5pt;height:17.5pt" o:ole="">
             <v:imagedata r:id="rId156" o:title=""/>
           </v:shape>
-          <o:OLEObject Type="Embed" ProgID="Equation.DSMT4" ShapeID="_x0000_i1101" DrawAspect="Content" ObjectID="_1405980196" r:id="rId157"/>
+          <o:OLEObject Type="Embed" ProgID="Equation.DSMT4" ShapeID="_x0000_i1101" DrawAspect="Content" ObjectID="_1406033367" r:id="rId157"/>
         </w:object>
       </w:r>
       <w:r>
@@ -6048,10 +6032,10 @@
           <w:position w:val="-12"/>
         </w:rPr>
         <w:object w:dxaOrig="220" w:dyaOrig="360">
-          <v:shape id="_x0000_i1102" type="#_x0000_t75" style="width:11.15pt;height:18.25pt" o:ole="">
+          <v:shape id="_x0000_i1102" type="#_x0000_t75" style="width:11pt;height:18.5pt" o:ole="">
             <v:imagedata r:id="rId158" o:title=""/>
           </v:shape>
-          <o:OLEObject Type="Embed" ProgID="Equation.DSMT4" ShapeID="_x0000_i1102" DrawAspect="Content" ObjectID="_1405980197" r:id="rId159"/>
+          <o:OLEObject Type="Embed" ProgID="Equation.DSMT4" ShapeID="_x0000_i1102" DrawAspect="Content" ObjectID="_1406033368" r:id="rId159"/>
         </w:object>
       </w:r>
       <w:r>
@@ -6204,10 +6188,10 @@
           <w:position w:val="-4"/>
         </w:rPr>
         <w:object w:dxaOrig="180" w:dyaOrig="200">
-          <v:shape id="_x0000_i1103" type="#_x0000_t75" style="width:9.15pt;height:9.65pt" o:ole="">
+          <v:shape id="_x0000_i1103" type="#_x0000_t75" style="width:9pt;height:9.5pt" o:ole="">
             <v:imagedata r:id="rId161" o:title=""/>
           </v:shape>
-          <o:OLEObject Type="Embed" ProgID="Equation.DSMT4" ShapeID="_x0000_i1103" DrawAspect="Content" ObjectID="_1405980198" r:id="rId162"/>
+          <o:OLEObject Type="Embed" ProgID="Equation.DSMT4" ShapeID="_x0000_i1103" DrawAspect="Content" ObjectID="_1406033369" r:id="rId162"/>
         </w:object>
       </w:r>
       <w:r>
@@ -6218,10 +6202,10 @@
           <w:position w:val="-12"/>
         </w:rPr>
         <w:object w:dxaOrig="279" w:dyaOrig="360">
-          <v:shape id="_x0000_i1104" type="#_x0000_t75" style="width:14.2pt;height:18.25pt" o:ole="">
+          <v:shape id="_x0000_i1104" type="#_x0000_t75" style="width:14pt;height:18.5pt" o:ole="">
             <v:imagedata r:id="rId163" o:title=""/>
           </v:shape>
-          <o:OLEObject Type="Embed" ProgID="Equation.DSMT4" ShapeID="_x0000_i1104" DrawAspect="Content" ObjectID="_1405980199" r:id="rId164"/>
+          <o:OLEObject Type="Embed" ProgID="Equation.DSMT4" ShapeID="_x0000_i1104" DrawAspect="Content" ObjectID="_1406033370" r:id="rId164"/>
         </w:object>
       </w:r>
       <w:r>
@@ -6240,10 +6224,10 @@
           <w:position w:val="-14"/>
         </w:rPr>
         <w:object w:dxaOrig="3420" w:dyaOrig="380">
-          <v:shape id="_x0000_i1105" type="#_x0000_t75" style="width:170.85pt;height:17.75pt" o:ole="">
+          <v:shape id="_x0000_i1105" type="#_x0000_t75" style="width:171pt;height:17.5pt" o:ole="">
             <v:imagedata r:id="rId165" o:title=""/>
           </v:shape>
-          <o:OLEObject Type="Embed" ProgID="Equation.DSMT4" ShapeID="_x0000_i1105" DrawAspect="Content" ObjectID="_1405980200" r:id="rId166"/>
+          <o:OLEObject Type="Embed" ProgID="Equation.DSMT4" ShapeID="_x0000_i1105" DrawAspect="Content" ObjectID="_1406033371" r:id="rId166"/>
         </w:object>
       </w:r>
       <w:r>
@@ -6267,10 +6251,10 @@
           <w:position w:val="-58"/>
         </w:rPr>
         <w:object w:dxaOrig="3700" w:dyaOrig="1280">
-          <v:shape id="_x0000_i1106" type="#_x0000_t75" style="width:183.55pt;height:63.9pt" o:ole="">
+          <v:shape id="_x0000_i1106" type="#_x0000_t75" style="width:183.5pt;height:64pt" o:ole="">
             <v:imagedata r:id="rId167" o:title=""/>
           </v:shape>
-          <o:OLEObject Type="Embed" ProgID="Equation.DSMT4" ShapeID="_x0000_i1106" DrawAspect="Content" ObjectID="_1405980201" r:id="rId168"/>
+          <o:OLEObject Type="Embed" ProgID="Equation.DSMT4" ShapeID="_x0000_i1106" DrawAspect="Content" ObjectID="_1406033372" r:id="rId168"/>
         </w:object>
       </w:r>
       <w:r>
@@ -6312,10 +6296,10 @@
           <w:position w:val="-24"/>
         </w:rPr>
         <w:object w:dxaOrig="2659" w:dyaOrig="620">
-          <v:shape id="_x0000_i1107" type="#_x0000_t75" style="width:132.85pt;height:30.95pt" o:ole="">
+          <v:shape id="_x0000_i1107" type="#_x0000_t75" style="width:133pt;height:31pt" o:ole="">
             <v:imagedata r:id="rId169" o:title=""/>
           </v:shape>
-          <o:OLEObject Type="Embed" ProgID="Equation.DSMT4" ShapeID="_x0000_i1107" DrawAspect="Content" ObjectID="_1405980202" r:id="rId170"/>
+          <o:OLEObject Type="Embed" ProgID="Equation.DSMT4" ShapeID="_x0000_i1107" DrawAspect="Content" ObjectID="_1406033373" r:id="rId170"/>
         </w:object>
       </w:r>
       <w:r>
@@ -6384,10 +6368,10 @@
           <w:position w:val="-4"/>
         </w:rPr>
         <w:object w:dxaOrig="180" w:dyaOrig="200">
-          <v:shape id="_x0000_i1108" type="#_x0000_t75" style="width:9.15pt;height:9.65pt" o:ole="">
+          <v:shape id="_x0000_i1108" type="#_x0000_t75" style="width:9pt;height:9.5pt" o:ole="">
             <v:imagedata r:id="rId161" o:title=""/>
           </v:shape>
-          <o:OLEObject Type="Embed" ProgID="Equation.DSMT4" ShapeID="_x0000_i1108" DrawAspect="Content" ObjectID="_1405980203" r:id="rId171"/>
+          <o:OLEObject Type="Embed" ProgID="Equation.DSMT4" ShapeID="_x0000_i1108" DrawAspect="Content" ObjectID="_1406033374" r:id="rId171"/>
         </w:object>
       </w:r>
       <w:r>
@@ -6398,10 +6382,10 @@
           <w:position w:val="-12"/>
         </w:rPr>
         <w:object w:dxaOrig="440" w:dyaOrig="360">
-          <v:shape id="_x0000_i1109" type="#_x0000_t75" style="width:21.8pt;height:18.25pt" o:ole="">
+          <v:shape id="_x0000_i1109" type="#_x0000_t75" style="width:22pt;height:18.5pt" o:ole="">
             <v:imagedata r:id="rId172" o:title=""/>
           </v:shape>
-          <o:OLEObject Type="Embed" ProgID="Equation.DSMT4" ShapeID="_x0000_i1109" DrawAspect="Content" ObjectID="_1405980204" r:id="rId173"/>
+          <o:OLEObject Type="Embed" ProgID="Equation.DSMT4" ShapeID="_x0000_i1109" DrawAspect="Content" ObjectID="_1406033375" r:id="rId173"/>
         </w:object>
       </w:r>
       <w:r>
@@ -6412,10 +6396,10 @@
           <w:position w:val="-12"/>
         </w:rPr>
         <w:object w:dxaOrig="220" w:dyaOrig="360">
-          <v:shape id="_x0000_i1110" type="#_x0000_t75" style="width:11.15pt;height:18.25pt" o:ole="">
+          <v:shape id="_x0000_i1110" type="#_x0000_t75" style="width:11pt;height:18.5pt" o:ole="">
             <v:imagedata r:id="rId174" o:title=""/>
           </v:shape>
-          <o:OLEObject Type="Embed" ProgID="Equation.DSMT4" ShapeID="_x0000_i1110" DrawAspect="Content" ObjectID="_1405980205" r:id="rId175"/>
+          <o:OLEObject Type="Embed" ProgID="Equation.DSMT4" ShapeID="_x0000_i1110" DrawAspect="Content" ObjectID="_1406033376" r:id="rId175"/>
         </w:object>
       </w:r>
       <w:r>
@@ -6426,10 +6410,10 @@
           <w:position w:val="-12"/>
         </w:rPr>
         <w:object w:dxaOrig="480" w:dyaOrig="360">
-          <v:shape id="_x0000_i1111" type="#_x0000_t75" style="width:23.85pt;height:18.25pt" o:ole="">
+          <v:shape id="_x0000_i1111" type="#_x0000_t75" style="width:24pt;height:18.5pt" o:ole="">
             <v:imagedata r:id="rId138" o:title=""/>
           </v:shape>
-          <o:OLEObject Type="Embed" ProgID="Equation.DSMT4" ShapeID="_x0000_i1111" DrawAspect="Content" ObjectID="_1405980206" r:id="rId176"/>
+          <o:OLEObject Type="Embed" ProgID="Equation.DSMT4" ShapeID="_x0000_i1111" DrawAspect="Content" ObjectID="_1406033377" r:id="rId176"/>
         </w:object>
       </w:r>
       <w:r>
@@ -6440,10 +6424,10 @@
           <w:position w:val="-6"/>
         </w:rPr>
         <w:object w:dxaOrig="240" w:dyaOrig="220">
-          <v:shape id="_x0000_i1112" type="#_x0000_t75" style="width:12.15pt;height:11.15pt" o:ole="">
+          <v:shape id="_x0000_i1112" type="#_x0000_t75" style="width:12pt;height:11pt" o:ole="">
             <v:imagedata r:id="rId148" o:title=""/>
           </v:shape>
-          <o:OLEObject Type="Embed" ProgID="Equation.DSMT4" ShapeID="_x0000_i1112" DrawAspect="Content" ObjectID="_1405980207" r:id="rId177"/>
+          <o:OLEObject Type="Embed" ProgID="Equation.DSMT4" ShapeID="_x0000_i1112" DrawAspect="Content" ObjectID="_1406033378" r:id="rId177"/>
         </w:object>
       </w:r>
       <w:r>
@@ -6471,10 +6455,10 @@
           <w:position w:val="-4"/>
         </w:rPr>
         <w:object w:dxaOrig="180" w:dyaOrig="200">
-          <v:shape id="_x0000_i1113" type="#_x0000_t75" style="width:9.15pt;height:9.65pt" o:ole="">
+          <v:shape id="_x0000_i1113" type="#_x0000_t75" style="width:9pt;height:9.5pt" o:ole="">
             <v:imagedata r:id="rId161" o:title=""/>
           </v:shape>
-          <o:OLEObject Type="Embed" ProgID="Equation.DSMT4" ShapeID="_x0000_i1113" DrawAspect="Content" ObjectID="_1405980208" r:id="rId178"/>
+          <o:OLEObject Type="Embed" ProgID="Equation.DSMT4" ShapeID="_x0000_i1113" DrawAspect="Content" ObjectID="_1406033379" r:id="rId178"/>
         </w:object>
       </w:r>
       <w:r>
@@ -6493,10 +6477,10 @@
           <w:position w:val="-24"/>
         </w:rPr>
         <w:object w:dxaOrig="7339" w:dyaOrig="620">
-          <v:shape id="_x0000_i1114" type="#_x0000_t75" style="width:366.6pt;height:30.95pt" o:ole="">
+          <v:shape id="_x0000_i1114" type="#_x0000_t75" style="width:366.5pt;height:31pt" o:ole="">
             <v:imagedata r:id="rId179" o:title=""/>
           </v:shape>
-          <o:OLEObject Type="Embed" ProgID="Equation.DSMT4" ShapeID="_x0000_i1114" DrawAspect="Content" ObjectID="_1405980209" r:id="rId180"/>
+          <o:OLEObject Type="Embed" ProgID="Equation.DSMT4" ShapeID="_x0000_i1114" DrawAspect="Content" ObjectID="_1406033380" r:id="rId180"/>
         </w:object>
       </w:r>
       <w:r>
@@ -6515,10 +6499,10 @@
           <w:position w:val="-12"/>
         </w:rPr>
         <w:object w:dxaOrig="3360" w:dyaOrig="360">
-          <v:shape id="_x0000_i1341" type="#_x0000_t75" style="width:167.85pt;height:17.75pt" o:ole="">
+          <v:shape id="_x0000_i1115" type="#_x0000_t75" style="width:168pt;height:17.5pt" o:ole="">
             <v:imagedata r:id="rId181" o:title=""/>
           </v:shape>
-          <o:OLEObject Type="Embed" ProgID="Equation.DSMT4" ShapeID="_x0000_i1341" DrawAspect="Content" ObjectID="_1405980210" r:id="rId182"/>
+          <o:OLEObject Type="Embed" ProgID="Equation.DSMT4" ShapeID="_x0000_i1115" DrawAspect="Content" ObjectID="_1406033381" r:id="rId182"/>
         </w:object>
       </w:r>
       <w:r>
@@ -6599,10 +6583,10 @@
           <w:position w:val="-12"/>
         </w:rPr>
         <w:object w:dxaOrig="220" w:dyaOrig="360">
-          <v:shape id="_x0000_i1348" type="#_x0000_t75" style="width:11.15pt;height:18.25pt" o:ole="">
+          <v:shape id="_x0000_i1116" type="#_x0000_t75" style="width:11pt;height:18.5pt" o:ole="">
             <v:imagedata r:id="rId174" o:title=""/>
           </v:shape>
-          <o:OLEObject Type="Embed" ProgID="Equation.DSMT4" ShapeID="_x0000_i1348" DrawAspect="Content" ObjectID="_1405980211" r:id="rId183"/>
+          <o:OLEObject Type="Embed" ProgID="Equation.DSMT4" ShapeID="_x0000_i1116" DrawAspect="Content" ObjectID="_1406033382" r:id="rId183"/>
         </w:object>
       </w:r>
       <w:r>
@@ -6616,10 +6600,10 @@
           <w:position w:val="-12"/>
         </w:rPr>
         <w:object w:dxaOrig="480" w:dyaOrig="360">
-          <v:shape id="_x0000_i1342" type="#_x0000_t75" style="width:23.85pt;height:18.25pt" o:ole="">
+          <v:shape id="_x0000_i1117" type="#_x0000_t75" style="width:24pt;height:18.5pt" o:ole="">
             <v:imagedata r:id="rId138" o:title=""/>
           </v:shape>
-          <o:OLEObject Type="Embed" ProgID="Equation.DSMT4" ShapeID="_x0000_i1342" DrawAspect="Content" ObjectID="_1405980212" r:id="rId184"/>
+          <o:OLEObject Type="Embed" ProgID="Equation.DSMT4" ShapeID="_x0000_i1117" DrawAspect="Content" ObjectID="_1406033383" r:id="rId184"/>
         </w:object>
       </w:r>
       <w:r>
@@ -6634,10 +6618,10 @@
           <w:position w:val="-24"/>
         </w:rPr>
         <w:object w:dxaOrig="400" w:dyaOrig="620">
-          <v:shape id="_x0000_i1343" type="#_x0000_t75" style="width:19.75pt;height:30.95pt" o:ole="">
+          <v:shape id="_x0000_i1118" type="#_x0000_t75" style="width:20pt;height:31pt" o:ole="">
             <v:imagedata r:id="rId185" o:title=""/>
           </v:shape>
-          <o:OLEObject Type="Embed" ProgID="Equation.DSMT4" ShapeID="_x0000_i1343" DrawAspect="Content" ObjectID="_1405980213" r:id="rId186"/>
+          <o:OLEObject Type="Embed" ProgID="Equation.DSMT4" ShapeID="_x0000_i1118" DrawAspect="Content" ObjectID="_1406033384" r:id="rId186"/>
         </w:object>
       </w:r>
       <w:r>
@@ -6652,10 +6636,10 @@
           <w:position w:val="-6"/>
         </w:rPr>
         <w:object w:dxaOrig="240" w:dyaOrig="220">
-          <v:shape id="_x0000_i1344" type="#_x0000_t75" style="width:12.15pt;height:11.15pt" o:ole="">
+          <v:shape id="_x0000_i1119" type="#_x0000_t75" style="width:12pt;height:11pt" o:ole="">
             <v:imagedata r:id="rId148" o:title=""/>
           </v:shape>
-          <o:OLEObject Type="Embed" ProgID="Equation.DSMT4" ShapeID="_x0000_i1344" DrawAspect="Content" ObjectID="_1405980214" r:id="rId187"/>
+          <o:OLEObject Type="Embed" ProgID="Equation.DSMT4" ShapeID="_x0000_i1119" DrawAspect="Content" ObjectID="_1406033385" r:id="rId187"/>
         </w:object>
       </w:r>
       <w:r>
@@ -6666,10 +6650,10 @@
           <w:position w:val="-12"/>
         </w:rPr>
         <w:object w:dxaOrig="480" w:dyaOrig="360">
-          <v:shape id="_x0000_i1345" type="#_x0000_t75" style="width:23.85pt;height:18.25pt" o:ole="">
+          <v:shape id="_x0000_i1120" type="#_x0000_t75" style="width:24pt;height:18.5pt" o:ole="">
             <v:imagedata r:id="rId138" o:title=""/>
           </v:shape>
-          <o:OLEObject Type="Embed" ProgID="Equation.DSMT4" ShapeID="_x0000_i1345" DrawAspect="Content" ObjectID="_1405980215" r:id="rId188"/>
+          <o:OLEObject Type="Embed" ProgID="Equation.DSMT4" ShapeID="_x0000_i1120" DrawAspect="Content" ObjectID="_1406033386" r:id="rId188"/>
         </w:object>
       </w:r>
       <w:r>
@@ -6697,10 +6681,10 @@
           <w:position w:val="-24"/>
         </w:rPr>
         <w:object w:dxaOrig="2340" w:dyaOrig="620">
-          <v:shape id="_x0000_i1347" type="#_x0000_t75" style="width:117.15pt;height:30.95pt" o:ole="">
+          <v:shape id="_x0000_i1121" type="#_x0000_t75" style="width:117pt;height:31pt" o:ole="">
             <v:imagedata r:id="rId189" o:title=""/>
           </v:shape>
-          <o:OLEObject Type="Embed" ProgID="Equation.DSMT4" ShapeID="_x0000_i1347" DrawAspect="Content" ObjectID="_1405980216" r:id="rId190"/>
+          <o:OLEObject Type="Embed" ProgID="Equation.DSMT4" ShapeID="_x0000_i1121" DrawAspect="Content" ObjectID="_1406033387" r:id="rId190"/>
         </w:object>
       </w:r>
       <w:r>
@@ -6769,10 +6753,10 @@
           <w:position w:val="-6"/>
         </w:rPr>
         <w:object w:dxaOrig="240" w:dyaOrig="220">
-          <v:shape id="_x0000_i1346" type="#_x0000_t75" style="width:12.15pt;height:11.15pt" o:ole="">
+          <v:shape id="_x0000_i1122" type="#_x0000_t75" style="width:12pt;height:11pt" o:ole="">
             <v:imagedata r:id="rId148" o:title=""/>
           </v:shape>
-          <o:OLEObject Type="Embed" ProgID="Equation.DSMT4" ShapeID="_x0000_i1346" DrawAspect="Content" ObjectID="_1405980217" r:id="rId191"/>
+          <o:OLEObject Type="Embed" ProgID="Equation.DSMT4" ShapeID="_x0000_i1122" DrawAspect="Content" ObjectID="_1406033388" r:id="rId191"/>
         </w:object>
       </w:r>
       <w:r>
@@ -6789,10 +6773,10 @@
           <w:position w:val="-6"/>
         </w:rPr>
         <w:object w:dxaOrig="240" w:dyaOrig="220">
-          <v:shape id="_x0000_i1350" type="#_x0000_t75" style="width:12.15pt;height:11.15pt" o:ole="">
+          <v:shape id="_x0000_i1123" type="#_x0000_t75" style="width:12pt;height:11pt" o:ole="">
             <v:imagedata r:id="rId148" o:title=""/>
           </v:shape>
-          <o:OLEObject Type="Embed" ProgID="Equation.DSMT4" ShapeID="_x0000_i1350" DrawAspect="Content" ObjectID="_1405980218" r:id="rId192"/>
+          <o:OLEObject Type="Embed" ProgID="Equation.DSMT4" ShapeID="_x0000_i1123" DrawAspect="Content" ObjectID="_1406033389" r:id="rId192"/>
         </w:object>
       </w:r>
       <w:r>
@@ -6803,10 +6787,10 @@
           <w:position w:val="-12"/>
         </w:rPr>
         <w:object w:dxaOrig="480" w:dyaOrig="360">
-          <v:shape id="_x0000_i1349" type="#_x0000_t75" style="width:23.85pt;height:18.25pt" o:ole="">
+          <v:shape id="_x0000_i1124" type="#_x0000_t75" style="width:24pt;height:18.5pt" o:ole="">
             <v:imagedata r:id="rId138" o:title=""/>
           </v:shape>
-          <o:OLEObject Type="Embed" ProgID="Equation.DSMT4" ShapeID="_x0000_i1349" DrawAspect="Content" ObjectID="_1405980219" r:id="rId193"/>
+          <o:OLEObject Type="Embed" ProgID="Equation.DSMT4" ShapeID="_x0000_i1124" DrawAspect="Content" ObjectID="_1406033390" r:id="rId193"/>
         </w:object>
       </w:r>
       <w:r>
@@ -7338,10 +7322,10 @@
           <w:position w:val="-14"/>
         </w:rPr>
         <w:object w:dxaOrig="380" w:dyaOrig="400">
-          <v:shape id="_x0000_i1115" type="#_x0000_t75" style="width:17.75pt;height:19.25pt" o:ole="">
+          <v:shape id="_x0000_i1125" type="#_x0000_t75" style="width:17.5pt;height:19.5pt" o:ole="">
             <v:imagedata r:id="rId194" o:title=""/>
           </v:shape>
-          <o:OLEObject Type="Embed" ProgID="Equation.DSMT4" ShapeID="_x0000_i1115" DrawAspect="Content" ObjectID="_1405980220" r:id="rId195"/>
+          <o:OLEObject Type="Embed" ProgID="Equation.DSMT4" ShapeID="_x0000_i1125" DrawAspect="Content" ObjectID="_1406033391" r:id="rId195"/>
         </w:object>
       </w:r>
       <w:r>
@@ -7372,10 +7356,10 @@
           <w:position w:val="-12"/>
         </w:rPr>
         <w:object w:dxaOrig="260" w:dyaOrig="360">
-          <v:shape id="_x0000_i1116" type="#_x0000_t75" style="width:12.7pt;height:18.25pt" o:ole="">
+          <v:shape id="_x0000_i1126" type="#_x0000_t75" style="width:12.5pt;height:18.5pt" o:ole="">
             <v:imagedata r:id="rId196" o:title=""/>
           </v:shape>
-          <o:OLEObject Type="Embed" ProgID="Equation.DSMT4" ShapeID="_x0000_i1116" DrawAspect="Content" ObjectID="_1405980221" r:id="rId197"/>
+          <o:OLEObject Type="Embed" ProgID="Equation.DSMT4" ShapeID="_x0000_i1126" DrawAspect="Content" ObjectID="_1406033392" r:id="rId197"/>
         </w:object>
       </w:r>
       <w:r>
@@ -7386,10 +7370,10 @@
           <w:position w:val="-12"/>
         </w:rPr>
         <w:object w:dxaOrig="279" w:dyaOrig="360">
-          <v:shape id="_x0000_i1117" type="#_x0000_t75" style="width:13.7pt;height:18.25pt" o:ole="">
+          <v:shape id="_x0000_i1127" type="#_x0000_t75" style="width:13.5pt;height:18.5pt" o:ole="">
             <v:imagedata r:id="rId198" o:title=""/>
           </v:shape>
-          <o:OLEObject Type="Embed" ProgID="Equation.DSMT4" ShapeID="_x0000_i1117" DrawAspect="Content" ObjectID="_1405980222" r:id="rId199"/>
+          <o:OLEObject Type="Embed" ProgID="Equation.DSMT4" ShapeID="_x0000_i1127" DrawAspect="Content" ObjectID="_1406033393" r:id="rId199"/>
         </w:object>
       </w:r>
       <w:r>
@@ -7421,10 +7405,10 @@
           <w:position w:val="-12"/>
         </w:rPr>
         <w:object w:dxaOrig="260" w:dyaOrig="360">
-          <v:shape id="_x0000_i1118" type="#_x0000_t75" style="width:12.7pt;height:18.25pt" o:ole="">
+          <v:shape id="_x0000_i1128" type="#_x0000_t75" style="width:12.5pt;height:18.5pt" o:ole="">
             <v:imagedata r:id="rId200" o:title=""/>
           </v:shape>
-          <o:OLEObject Type="Embed" ProgID="Equation.DSMT4" ShapeID="_x0000_i1118" DrawAspect="Content" ObjectID="_1405980223" r:id="rId201"/>
+          <o:OLEObject Type="Embed" ProgID="Equation.DSMT4" ShapeID="_x0000_i1128" DrawAspect="Content" ObjectID="_1406033394" r:id="rId201"/>
         </w:object>
       </w:r>
       <w:r>
@@ -7797,10 +7781,10 @@
           <w:position w:val="-14"/>
         </w:rPr>
         <w:object w:dxaOrig="380" w:dyaOrig="400">
-          <v:shape id="_x0000_i1119" type="#_x0000_t75" style="width:17.75pt;height:19.25pt" o:ole="">
+          <v:shape id="_x0000_i1129" type="#_x0000_t75" style="width:17.5pt;height:19.5pt" o:ole="">
             <v:imagedata r:id="rId203" o:title=""/>
           </v:shape>
-          <o:OLEObject Type="Embed" ProgID="Equation.DSMT4" ShapeID="_x0000_i1119" DrawAspect="Content" ObjectID="_1405980224" r:id="rId204"/>
+          <o:OLEObject Type="Embed" ProgID="Equation.DSMT4" ShapeID="_x0000_i1129" DrawAspect="Content" ObjectID="_1406033395" r:id="rId204"/>
         </w:object>
       </w:r>
       <w:r>
@@ -7859,10 +7843,10 @@
           <w:position w:val="-14"/>
         </w:rPr>
         <w:object w:dxaOrig="380" w:dyaOrig="400">
-          <v:shape id="_x0000_i1120" type="#_x0000_t75" style="width:17.75pt;height:19.25pt" o:ole="">
+          <v:shape id="_x0000_i1130" type="#_x0000_t75" style="width:17.5pt;height:19.5pt" o:ole="">
             <v:imagedata r:id="rId203" o:title=""/>
           </v:shape>
-          <o:OLEObject Type="Embed" ProgID="Equation.DSMT4" ShapeID="_x0000_i1120" DrawAspect="Content" ObjectID="_1405980225" r:id="rId205"/>
+          <o:OLEObject Type="Embed" ProgID="Equation.DSMT4" ShapeID="_x0000_i1130" DrawAspect="Content" ObjectID="_1406033396" r:id="rId205"/>
         </w:object>
       </w:r>
       <w:r>
@@ -7885,10 +7869,10 @@
           <w:position w:val="-12"/>
         </w:rPr>
         <w:object w:dxaOrig="1340" w:dyaOrig="380">
-          <v:shape id="_x0000_i1121" type="#_x0000_t75" style="width:68.95pt;height:19.25pt" o:ole="">
+          <v:shape id="_x0000_i1131" type="#_x0000_t75" style="width:69pt;height:19pt" o:ole="">
             <v:imagedata r:id="rId206" o:title=""/>
           </v:shape>
-          <o:OLEObject Type="Embed" ProgID="Equation.DSMT4" ShapeID="_x0000_i1121" DrawAspect="Content" ObjectID="_1405980226" r:id="rId207"/>
+          <o:OLEObject Type="Embed" ProgID="Equation.DSMT4" ShapeID="_x0000_i1131" DrawAspect="Content" ObjectID="_1406033397" r:id="rId207"/>
         </w:object>
       </w:r>
       <w:r>
@@ -8112,10 +8096,10 @@
           <w:position w:val="-14"/>
         </w:rPr>
         <w:object w:dxaOrig="380" w:dyaOrig="400">
-          <v:shape id="_x0000_i1122" type="#_x0000_t75" style="width:17.75pt;height:19.25pt" o:ole="">
+          <v:shape id="_x0000_i1132" type="#_x0000_t75" style="width:17.5pt;height:19.5pt" o:ole="">
             <v:imagedata r:id="rId209" o:title=""/>
           </v:shape>
-          <o:OLEObject Type="Embed" ProgID="Equation.DSMT4" ShapeID="_x0000_i1122" DrawAspect="Content" ObjectID="_1405980227" r:id="rId210"/>
+          <o:OLEObject Type="Embed" ProgID="Equation.DSMT4" ShapeID="_x0000_i1132" DrawAspect="Content" ObjectID="_1406033398" r:id="rId210"/>
         </w:object>
       </w:r>
       <w:r>
@@ -8129,10 +8113,10 @@
           <w:position w:val="-14"/>
         </w:rPr>
         <w:object w:dxaOrig="380" w:dyaOrig="400">
-          <v:shape id="_x0000_i1123" type="#_x0000_t75" style="width:17.75pt;height:19.25pt" o:ole="">
+          <v:shape id="_x0000_i1133" type="#_x0000_t75" style="width:17.5pt;height:19.5pt" o:ole="">
             <v:imagedata r:id="rId209" o:title=""/>
           </v:shape>
-          <o:OLEObject Type="Embed" ProgID="Equation.DSMT4" ShapeID="_x0000_i1123" DrawAspect="Content" ObjectID="_1405980228" r:id="rId211"/>
+          <o:OLEObject Type="Embed" ProgID="Equation.DSMT4" ShapeID="_x0000_i1133" DrawAspect="Content" ObjectID="_1406033399" r:id="rId211"/>
         </w:object>
       </w:r>
       <w:r>
@@ -8255,10 +8239,10 @@
           <w:position w:val="-14"/>
         </w:rPr>
         <w:object w:dxaOrig="380" w:dyaOrig="400">
-          <v:shape id="_x0000_i1124" type="#_x0000_t75" style="width:17.75pt;height:19.25pt" o:ole="">
+          <v:shape id="_x0000_i1134" type="#_x0000_t75" style="width:17.5pt;height:19.5pt" o:ole="">
             <v:imagedata r:id="rId209" o:title=""/>
           </v:shape>
-          <o:OLEObject Type="Embed" ProgID="Equation.DSMT4" ShapeID="_x0000_i1124" DrawAspect="Content" ObjectID="_1405980229" r:id="rId212"/>
+          <o:OLEObject Type="Embed" ProgID="Equation.DSMT4" ShapeID="_x0000_i1134" DrawAspect="Content" ObjectID="_1406033400" r:id="rId212"/>
         </w:object>
       </w:r>
       <w:r>
@@ -8326,10 +8310,10 @@
           <w:position w:val="-12"/>
         </w:rPr>
         <w:object w:dxaOrig="260" w:dyaOrig="360">
-          <v:shape id="_x0000_i1125" type="#_x0000_t75" style="width:12.7pt;height:18.25pt" o:ole="">
+          <v:shape id="_x0000_i1135" type="#_x0000_t75" style="width:12.5pt;height:18.5pt" o:ole="">
             <v:imagedata r:id="rId213" o:title=""/>
           </v:shape>
-          <o:OLEObject Type="Embed" ProgID="Equation.DSMT4" ShapeID="_x0000_i1125" DrawAspect="Content" ObjectID="_1405980230" r:id="rId214"/>
+          <o:OLEObject Type="Embed" ProgID="Equation.DSMT4" ShapeID="_x0000_i1135" DrawAspect="Content" ObjectID="_1406033401" r:id="rId214"/>
         </w:object>
       </w:r>
       <w:r>
@@ -8340,10 +8324,10 @@
           <w:position w:val="-12"/>
         </w:rPr>
         <w:object w:dxaOrig="260" w:dyaOrig="360">
-          <v:shape id="_x0000_i1126" type="#_x0000_t75" style="width:12.7pt;height:18.25pt" o:ole="">
+          <v:shape id="_x0000_i1136" type="#_x0000_t75" style="width:12.5pt;height:18.5pt" o:ole="">
             <v:imagedata r:id="rId215" o:title=""/>
           </v:shape>
-          <o:OLEObject Type="Embed" ProgID="Equation.DSMT4" ShapeID="_x0000_i1126" DrawAspect="Content" ObjectID="_1405980231" r:id="rId216"/>
+          <o:OLEObject Type="Embed" ProgID="Equation.DSMT4" ShapeID="_x0000_i1136" DrawAspect="Content" ObjectID="_1406033402" r:id="rId216"/>
         </w:object>
       </w:r>
       <w:r>
@@ -8354,10 +8338,10 @@
           <w:position w:val="-12"/>
         </w:rPr>
         <w:object w:dxaOrig="260" w:dyaOrig="360">
-          <v:shape id="_x0000_i1127" type="#_x0000_t75" style="width:12.7pt;height:18.25pt" o:ole="">
+          <v:shape id="_x0000_i1137" type="#_x0000_t75" style="width:12.5pt;height:18.5pt" o:ole="">
             <v:imagedata r:id="rId213" o:title=""/>
           </v:shape>
-          <o:OLEObject Type="Embed" ProgID="Equation.DSMT4" ShapeID="_x0000_i1127" DrawAspect="Content" ObjectID="_1405980232" r:id="rId217"/>
+          <o:OLEObject Type="Embed" ProgID="Equation.DSMT4" ShapeID="_x0000_i1137" DrawAspect="Content" ObjectID="_1406033403" r:id="rId217"/>
         </w:object>
       </w:r>
       <w:r>
@@ -8380,10 +8364,10 @@
           <w:position w:val="-12"/>
         </w:rPr>
         <w:object w:dxaOrig="260" w:dyaOrig="360">
-          <v:shape id="_x0000_i1128" type="#_x0000_t75" style="width:12.7pt;height:18.25pt" o:ole="">
+          <v:shape id="_x0000_i1138" type="#_x0000_t75" style="width:12.5pt;height:18.5pt" o:ole="">
             <v:imagedata r:id="rId215" o:title=""/>
           </v:shape>
-          <o:OLEObject Type="Embed" ProgID="Equation.DSMT4" ShapeID="_x0000_i1128" DrawAspect="Content" ObjectID="_1405980233" r:id="rId218"/>
+          <o:OLEObject Type="Embed" ProgID="Equation.DSMT4" ShapeID="_x0000_i1138" DrawAspect="Content" ObjectID="_1406033404" r:id="rId218"/>
         </w:object>
       </w:r>
       <w:r>
@@ -8403,10 +8387,10 @@
           <w:position w:val="-12"/>
         </w:rPr>
         <w:object w:dxaOrig="279" w:dyaOrig="360">
-          <v:shape id="_x0000_i1129" type="#_x0000_t75" style="width:13.7pt;height:18.25pt" o:ole="">
+          <v:shape id="_x0000_i1139" type="#_x0000_t75" style="width:13.5pt;height:18.5pt" o:ole="">
             <v:imagedata r:id="rId219" o:title=""/>
           </v:shape>
-          <o:OLEObject Type="Embed" ProgID="Equation.DSMT4" ShapeID="_x0000_i1129" DrawAspect="Content" ObjectID="_1405980234" r:id="rId220"/>
+          <o:OLEObject Type="Embed" ProgID="Equation.DSMT4" ShapeID="_x0000_i1139" DrawAspect="Content" ObjectID="_1406033405" r:id="rId220"/>
         </w:object>
       </w:r>
       <w:r>
@@ -8446,10 +8430,10 @@
           <w:position w:val="-14"/>
         </w:rPr>
         <w:object w:dxaOrig="380" w:dyaOrig="400">
-          <v:shape id="_x0000_i1130" type="#_x0000_t75" style="width:17.75pt;height:19.25pt" o:ole="">
+          <v:shape id="_x0000_i1140" type="#_x0000_t75" style="width:17.5pt;height:19.5pt" o:ole="">
             <v:imagedata r:id="rId221" o:title=""/>
           </v:shape>
-          <o:OLEObject Type="Embed" ProgID="Equation.DSMT4" ShapeID="_x0000_i1130" DrawAspect="Content" ObjectID="_1405980235" r:id="rId222"/>
+          <o:OLEObject Type="Embed" ProgID="Equation.DSMT4" ShapeID="_x0000_i1140" DrawAspect="Content" ObjectID="_1406033406" r:id="rId222"/>
         </w:object>
       </w:r>
       <w:r>
@@ -8469,10 +8453,10 @@
           <w:position w:val="-10"/>
         </w:rPr>
         <w:object w:dxaOrig="240" w:dyaOrig="260">
-          <v:shape id="_x0000_i1131" type="#_x0000_t75" style="width:12.15pt;height:12.7pt" o:ole="">
+          <v:shape id="_x0000_i1141" type="#_x0000_t75" style="width:12pt;height:12.5pt" o:ole="">
             <v:imagedata r:id="rId223" o:title=""/>
           </v:shape>
-          <o:OLEObject Type="Embed" ProgID="Equation.DSMT4" ShapeID="_x0000_i1131" DrawAspect="Content" ObjectID="_1405980236" r:id="rId224"/>
+          <o:OLEObject Type="Embed" ProgID="Equation.DSMT4" ShapeID="_x0000_i1141" DrawAspect="Content" ObjectID="_1406033407" r:id="rId224"/>
         </w:object>
       </w:r>
       <w:r>
@@ -8486,10 +8470,10 @@
           <w:position w:val="-6"/>
         </w:rPr>
         <w:object w:dxaOrig="200" w:dyaOrig="279">
-          <v:shape id="_x0000_i1132" type="#_x0000_t75" style="width:9.65pt;height:14.2pt" o:ole="">
+          <v:shape id="_x0000_i1142" type="#_x0000_t75" style="width:9.5pt;height:14pt" o:ole="">
             <v:imagedata r:id="rId225" o:title=""/>
           </v:shape>
-          <o:OLEObject Type="Embed" ProgID="Equation.DSMT4" ShapeID="_x0000_i1132" DrawAspect="Content" ObjectID="_1405980237" r:id="rId226"/>
+          <o:OLEObject Type="Embed" ProgID="Equation.DSMT4" ShapeID="_x0000_i1142" DrawAspect="Content" ObjectID="_1406033408" r:id="rId226"/>
         </w:object>
       </w:r>
       <w:r>
@@ -8500,10 +8484,10 @@
           <w:position w:val="-10"/>
         </w:rPr>
         <w:object w:dxaOrig="200" w:dyaOrig="320">
-          <v:shape id="_x0000_i1133" type="#_x0000_t75" style="width:9.65pt;height:15.2pt" o:ole="">
+          <v:shape id="_x0000_i1143" type="#_x0000_t75" style="width:9.5pt;height:15pt" o:ole="">
             <v:imagedata r:id="rId227" o:title=""/>
           </v:shape>
-          <o:OLEObject Type="Embed" ProgID="Equation.DSMT4" ShapeID="_x0000_i1133" DrawAspect="Content" ObjectID="_1405980238" r:id="rId228"/>
+          <o:OLEObject Type="Embed" ProgID="Equation.DSMT4" ShapeID="_x0000_i1143" DrawAspect="Content" ObjectID="_1406033409" r:id="rId228"/>
         </w:object>
       </w:r>
       <w:r>
@@ -8547,10 +8531,10 @@
           <w:position w:val="-14"/>
         </w:rPr>
         <w:object w:dxaOrig="380" w:dyaOrig="400">
-          <v:shape id="_x0000_i1134" type="#_x0000_t75" style="width:17.75pt;height:19.25pt" o:ole="">
+          <v:shape id="_x0000_i1144" type="#_x0000_t75" style="width:17.5pt;height:19.5pt" o:ole="">
             <v:imagedata r:id="rId229" o:title=""/>
           </v:shape>
-          <o:OLEObject Type="Embed" ProgID="Equation.DSMT4" ShapeID="_x0000_i1134" DrawAspect="Content" ObjectID="_1405980239" r:id="rId230"/>
+          <o:OLEObject Type="Embed" ProgID="Equation.DSMT4" ShapeID="_x0000_i1144" DrawAspect="Content" ObjectID="_1406033410" r:id="rId230"/>
         </w:object>
       </w:r>
       <w:r>
@@ -8561,10 +8545,10 @@
           <w:position w:val="-14"/>
         </w:rPr>
         <w:object w:dxaOrig="380" w:dyaOrig="400">
-          <v:shape id="_x0000_i1135" type="#_x0000_t75" style="width:17.75pt;height:19.25pt" o:ole="">
+          <v:shape id="_x0000_i1145" type="#_x0000_t75" style="width:17.5pt;height:19.5pt" o:ole="">
             <v:imagedata r:id="rId209" o:title=""/>
           </v:shape>
-          <o:OLEObject Type="Embed" ProgID="Equation.DSMT4" ShapeID="_x0000_i1135" DrawAspect="Content" ObjectID="_1405980240" r:id="rId231"/>
+          <o:OLEObject Type="Embed" ProgID="Equation.DSMT4" ShapeID="_x0000_i1145" DrawAspect="Content" ObjectID="_1406033411" r:id="rId231"/>
         </w:object>
       </w:r>
       <w:r>
@@ -8614,10 +8598,10 @@
           <w:position w:val="-10"/>
         </w:rPr>
         <w:object w:dxaOrig="240" w:dyaOrig="260">
-          <v:shape id="_x0000_i1136" type="#_x0000_t75" style="width:12.15pt;height:12.7pt" o:ole="">
+          <v:shape id="_x0000_i1146" type="#_x0000_t75" style="width:12pt;height:12.5pt" o:ole="">
             <v:imagedata r:id="rId223" o:title=""/>
           </v:shape>
-          <o:OLEObject Type="Embed" ProgID="Equation.DSMT4" ShapeID="_x0000_i1136" DrawAspect="Content" ObjectID="_1405980241" r:id="rId232"/>
+          <o:OLEObject Type="Embed" ProgID="Equation.DSMT4" ShapeID="_x0000_i1146" DrawAspect="Content" ObjectID="_1406033412" r:id="rId232"/>
         </w:object>
       </w:r>
       <w:r>
@@ -8636,10 +8620,10 @@
           <w:position w:val="-12"/>
         </w:rPr>
         <w:object w:dxaOrig="260" w:dyaOrig="360">
-          <v:shape id="_x0000_i1137" type="#_x0000_t75" style="width:12.7pt;height:18.25pt" o:ole="">
+          <v:shape id="_x0000_i1147" type="#_x0000_t75" style="width:12.5pt;height:18.5pt" o:ole="">
             <v:imagedata r:id="rId233" o:title=""/>
           </v:shape>
-          <o:OLEObject Type="Embed" ProgID="Equation.DSMT4" ShapeID="_x0000_i1137" DrawAspect="Content" ObjectID="_1405980242" r:id="rId234"/>
+          <o:OLEObject Type="Embed" ProgID="Equation.DSMT4" ShapeID="_x0000_i1147" DrawAspect="Content" ObjectID="_1406033413" r:id="rId234"/>
         </w:object>
       </w:r>
       <w:r>
@@ -8650,10 +8634,10 @@
           <w:position w:val="-12"/>
         </w:rPr>
         <w:object w:dxaOrig="260" w:dyaOrig="360">
-          <v:shape id="_x0000_i1138" type="#_x0000_t75" style="width:12.7pt;height:18.25pt" o:ole="">
+          <v:shape id="_x0000_i1148" type="#_x0000_t75" style="width:12.5pt;height:18.5pt" o:ole="">
             <v:imagedata r:id="rId213" o:title=""/>
           </v:shape>
-          <o:OLEObject Type="Embed" ProgID="Equation.DSMT4" ShapeID="_x0000_i1138" DrawAspect="Content" ObjectID="_1405980243" r:id="rId235"/>
+          <o:OLEObject Type="Embed" ProgID="Equation.DSMT4" ShapeID="_x0000_i1148" DrawAspect="Content" ObjectID="_1406033414" r:id="rId235"/>
         </w:object>
       </w:r>
       <w:r>
@@ -8676,10 +8660,10 @@
           <w:position w:val="-6"/>
         </w:rPr>
         <w:object w:dxaOrig="200" w:dyaOrig="279">
-          <v:shape id="_x0000_i1139" type="#_x0000_t75" style="width:9.65pt;height:14.2pt" o:ole="">
+          <v:shape id="_x0000_i1149" type="#_x0000_t75" style="width:9.5pt;height:14pt" o:ole="">
             <v:imagedata r:id="rId225" o:title=""/>
           </v:shape>
-          <o:OLEObject Type="Embed" ProgID="Equation.DSMT4" ShapeID="_x0000_i1139" DrawAspect="Content" ObjectID="_1405980244" r:id="rId236"/>
+          <o:OLEObject Type="Embed" ProgID="Equation.DSMT4" ShapeID="_x0000_i1149" DrawAspect="Content" ObjectID="_1406033415" r:id="rId236"/>
         </w:object>
       </w:r>
       <w:r>
@@ -8690,10 +8674,10 @@
           <w:position w:val="-12"/>
         </w:rPr>
         <w:object w:dxaOrig="260" w:dyaOrig="360">
-          <v:shape id="_x0000_i1140" type="#_x0000_t75" style="width:12.7pt;height:18.25pt" o:ole="">
+          <v:shape id="_x0000_i1150" type="#_x0000_t75" style="width:12.5pt;height:18.5pt" o:ole="">
             <v:imagedata r:id="rId213" o:title=""/>
           </v:shape>
-          <o:OLEObject Type="Embed" ProgID="Equation.DSMT4" ShapeID="_x0000_i1140" DrawAspect="Content" ObjectID="_1405980245" r:id="rId237"/>
+          <o:OLEObject Type="Embed" ProgID="Equation.DSMT4" ShapeID="_x0000_i1150" DrawAspect="Content" ObjectID="_1406033416" r:id="rId237"/>
         </w:object>
       </w:r>
       <w:r>
@@ -8722,10 +8706,10 @@
           <w:position w:val="-10"/>
         </w:rPr>
         <w:object w:dxaOrig="200" w:dyaOrig="320">
-          <v:shape id="_x0000_i1141" type="#_x0000_t75" style="width:9.65pt;height:15.2pt" o:ole="">
+          <v:shape id="_x0000_i1151" type="#_x0000_t75" style="width:9.5pt;height:15pt" o:ole="">
             <v:imagedata r:id="rId227" o:title=""/>
           </v:shape>
-          <o:OLEObject Type="Embed" ProgID="Equation.DSMT4" ShapeID="_x0000_i1141" DrawAspect="Content" ObjectID="_1405980246" r:id="rId238"/>
+          <o:OLEObject Type="Embed" ProgID="Equation.DSMT4" ShapeID="_x0000_i1151" DrawAspect="Content" ObjectID="_1406033417" r:id="rId238"/>
         </w:object>
       </w:r>
       <w:r>
@@ -8736,10 +8720,10 @@
           <w:position w:val="-12"/>
         </w:rPr>
         <w:object w:dxaOrig="279" w:dyaOrig="360">
-          <v:shape id="_x0000_i1142" type="#_x0000_t75" style="width:13.7pt;height:18.25pt" o:ole="">
+          <v:shape id="_x0000_i1152" type="#_x0000_t75" style="width:13.5pt;height:18.5pt" o:ole="">
             <v:imagedata r:id="rId219" o:title=""/>
           </v:shape>
-          <o:OLEObject Type="Embed" ProgID="Equation.DSMT4" ShapeID="_x0000_i1142" DrawAspect="Content" ObjectID="_1405980247" r:id="rId239"/>
+          <o:OLEObject Type="Embed" ProgID="Equation.DSMT4" ShapeID="_x0000_i1152" DrawAspect="Content" ObjectID="_1406033418" r:id="rId239"/>
         </w:object>
       </w:r>
       <w:r>
@@ -8750,10 +8734,10 @@
           <w:position w:val="-12"/>
         </w:rPr>
         <w:object w:dxaOrig="460" w:dyaOrig="360">
-          <v:shape id="_x0000_i1143" type="#_x0000_t75" style="width:23.3pt;height:18.25pt" o:ole="">
+          <v:shape id="_x0000_i1153" type="#_x0000_t75" style="width:23.5pt;height:18.5pt" o:ole="">
             <v:imagedata r:id="rId240" o:title=""/>
           </v:shape>
-          <o:OLEObject Type="Embed" ProgID="Equation.DSMT4" ShapeID="_x0000_i1143" DrawAspect="Content" ObjectID="_1405980248" r:id="rId241"/>
+          <o:OLEObject Type="Embed" ProgID="Equation.DSMT4" ShapeID="_x0000_i1153" DrawAspect="Content" ObjectID="_1406033419" r:id="rId241"/>
         </w:object>
       </w:r>
       <w:r>
@@ -8769,10 +8753,10 @@
           <w:position w:val="-12"/>
         </w:rPr>
         <w:object w:dxaOrig="320" w:dyaOrig="380">
-          <v:shape id="_x0000_i1144" type="#_x0000_t75" style="width:16.75pt;height:18.75pt" o:ole="">
+          <v:shape id="_x0000_i1154" type="#_x0000_t75" style="width:17pt;height:19pt" o:ole="">
             <v:imagedata r:id="rId242" o:title=""/>
           </v:shape>
-          <o:OLEObject Type="Embed" ProgID="Equation.DSMT4" ShapeID="_x0000_i1144" DrawAspect="Content" ObjectID="_1405980249" r:id="rId243"/>
+          <o:OLEObject Type="Embed" ProgID="Equation.DSMT4" ShapeID="_x0000_i1154" DrawAspect="Content" ObjectID="_1406033420" r:id="rId243"/>
         </w:object>
       </w:r>
       <w:r>
@@ -8789,10 +8773,10 @@
           <w:position w:val="-14"/>
         </w:rPr>
         <w:object w:dxaOrig="380" w:dyaOrig="400">
-          <v:shape id="_x0000_i1145" type="#_x0000_t75" style="width:17.75pt;height:19.25pt" o:ole="">
+          <v:shape id="_x0000_i1155" type="#_x0000_t75" style="width:17.5pt;height:19.5pt" o:ole="">
             <v:imagedata r:id="rId203" o:title=""/>
           </v:shape>
-          <o:OLEObject Type="Embed" ProgID="Equation.DSMT4" ShapeID="_x0000_i1145" DrawAspect="Content" ObjectID="_1405980250" r:id="rId244"/>
+          <o:OLEObject Type="Embed" ProgID="Equation.DSMT4" ShapeID="_x0000_i1155" DrawAspect="Content" ObjectID="_1406033421" r:id="rId244"/>
         </w:object>
       </w:r>
       <w:r>
@@ -8812,10 +8796,10 @@
           <w:position w:val="-14"/>
         </w:rPr>
         <w:object w:dxaOrig="380" w:dyaOrig="400">
-          <v:shape id="_x0000_i1146" type="#_x0000_t75" style="width:17.75pt;height:19.25pt" o:ole="">
+          <v:shape id="_x0000_i1156" type="#_x0000_t75" style="width:17.5pt;height:19.5pt" o:ole="">
             <v:imagedata r:id="rId209" o:title=""/>
           </v:shape>
-          <o:OLEObject Type="Embed" ProgID="Equation.DSMT4" ShapeID="_x0000_i1146" DrawAspect="Content" ObjectID="_1405980251" r:id="rId245"/>
+          <o:OLEObject Type="Embed" ProgID="Equation.DSMT4" ShapeID="_x0000_i1156" DrawAspect="Content" ObjectID="_1406033422" r:id="rId245"/>
         </w:object>
       </w:r>
       <w:r>
@@ -8855,10 +8839,10 @@
           <w:position w:val="-6"/>
         </w:rPr>
         <w:object w:dxaOrig="660" w:dyaOrig="279">
-          <v:shape id="_x0000_i1147" type="#_x0000_t75" style="width:32.45pt;height:14.2pt" o:ole="">
+          <v:shape id="_x0000_i1157" type="#_x0000_t75" style="width:32.5pt;height:14pt" o:ole="">
             <v:imagedata r:id="rId246" o:title=""/>
           </v:shape>
-          <o:OLEObject Type="Embed" ProgID="Equation.DSMT4" ShapeID="_x0000_i1147" DrawAspect="Content" ObjectID="_1405980252" r:id="rId247"/>
+          <o:OLEObject Type="Embed" ProgID="Equation.DSMT4" ShapeID="_x0000_i1157" DrawAspect="Content" ObjectID="_1406033423" r:id="rId247"/>
         </w:object>
       </w:r>
       <w:r>
@@ -8875,10 +8859,10 @@
           <w:position w:val="-14"/>
         </w:rPr>
         <w:object w:dxaOrig="380" w:dyaOrig="400">
-          <v:shape id="_x0000_i1148" type="#_x0000_t75" style="width:17.75pt;height:19.25pt" o:ole="">
+          <v:shape id="_x0000_i1158" type="#_x0000_t75" style="width:17.5pt;height:19.5pt" o:ole="">
             <v:imagedata r:id="rId248" o:title=""/>
           </v:shape>
-          <o:OLEObject Type="Embed" ProgID="Equation.DSMT4" ShapeID="_x0000_i1148" DrawAspect="Content" ObjectID="_1405980253" r:id="rId249"/>
+          <o:OLEObject Type="Embed" ProgID="Equation.DSMT4" ShapeID="_x0000_i1158" DrawAspect="Content" ObjectID="_1406033424" r:id="rId249"/>
         </w:object>
       </w:r>
       <w:r>
@@ -8892,10 +8876,10 @@
           <w:position w:val="-14"/>
         </w:rPr>
         <w:object w:dxaOrig="380" w:dyaOrig="400">
-          <v:shape id="_x0000_i1149" type="#_x0000_t75" style="width:17.75pt;height:19.25pt" o:ole="">
+          <v:shape id="_x0000_i1159" type="#_x0000_t75" style="width:17.5pt;height:19.5pt" o:ole="">
             <v:imagedata r:id="rId248" o:title=""/>
           </v:shape>
-          <o:OLEObject Type="Embed" ProgID="Equation.DSMT4" ShapeID="_x0000_i1149" DrawAspect="Content" ObjectID="_1405980254" r:id="rId250"/>
+          <o:OLEObject Type="Embed" ProgID="Equation.DSMT4" ShapeID="_x0000_i1159" DrawAspect="Content" ObjectID="_1406033425" r:id="rId250"/>
         </w:object>
       </w:r>
       <w:r>
@@ -8906,10 +8890,10 @@
           <w:position w:val="-14"/>
         </w:rPr>
         <w:object w:dxaOrig="380" w:dyaOrig="400">
-          <v:shape id="_x0000_i1150" type="#_x0000_t75" style="width:17.75pt;height:19.25pt" o:ole="">
+          <v:shape id="_x0000_i1160" type="#_x0000_t75" style="width:17.5pt;height:19.5pt" o:ole="">
             <v:imagedata r:id="rId203" o:title=""/>
           </v:shape>
-          <o:OLEObject Type="Embed" ProgID="Equation.DSMT4" ShapeID="_x0000_i1150" DrawAspect="Content" ObjectID="_1405980255" r:id="rId251"/>
+          <o:OLEObject Type="Embed" ProgID="Equation.DSMT4" ShapeID="_x0000_i1160" DrawAspect="Content" ObjectID="_1406033426" r:id="rId251"/>
         </w:object>
       </w:r>
       <w:r>
@@ -8961,10 +8945,10 @@
           <w:position w:val="-12"/>
         </w:rPr>
         <w:object w:dxaOrig="1440" w:dyaOrig="380">
-          <v:shape id="_x0000_i1151" type="#_x0000_t75" style="width:72.5pt;height:17.75pt" o:ole="">
+          <v:shape id="_x0000_i1161" type="#_x0000_t75" style="width:72.5pt;height:17.5pt" o:ole="">
             <v:imagedata r:id="rId252" o:title=""/>
           </v:shape>
-          <o:OLEObject Type="Embed" ProgID="Equation.DSMT4" ShapeID="_x0000_i1151" DrawAspect="Content" ObjectID="_1405980256" r:id="rId253"/>
+          <o:OLEObject Type="Embed" ProgID="Equation.DSMT4" ShapeID="_x0000_i1161" DrawAspect="Content" ObjectID="_1406033427" r:id="rId253"/>
         </w:object>
       </w:r>
       <w:r>
@@ -9002,10 +8986,10 @@
           <w:position w:val="-12"/>
         </w:rPr>
         <w:object w:dxaOrig="1340" w:dyaOrig="380">
-          <v:shape id="_x0000_i1152" type="#_x0000_t75" style="width:68.95pt;height:19.25pt" o:ole="">
+          <v:shape id="_x0000_i1162" type="#_x0000_t75" style="width:69pt;height:19pt" o:ole="">
             <v:imagedata r:id="rId254" o:title=""/>
           </v:shape>
-          <o:OLEObject Type="Embed" ProgID="Equation.DSMT4" ShapeID="_x0000_i1152" DrawAspect="Content" ObjectID="_1405980257" r:id="rId255"/>
+          <o:OLEObject Type="Embed" ProgID="Equation.DSMT4" ShapeID="_x0000_i1162" DrawAspect="Content" ObjectID="_1406033428" r:id="rId255"/>
         </w:object>
       </w:r>
       <w:r>
@@ -9052,10 +9036,10 @@
           <w:position w:val="-14"/>
         </w:rPr>
         <w:object w:dxaOrig="380" w:dyaOrig="400">
-          <v:shape id="_x0000_i1153" type="#_x0000_t75" style="width:17.75pt;height:19.25pt" o:ole="">
+          <v:shape id="_x0000_i1163" type="#_x0000_t75" style="width:17.5pt;height:19.5pt" o:ole="">
             <v:imagedata r:id="rId203" o:title=""/>
           </v:shape>
-          <o:OLEObject Type="Embed" ProgID="Equation.DSMT4" ShapeID="_x0000_i1153" DrawAspect="Content" ObjectID="_1405980258" r:id="rId256"/>
+          <o:OLEObject Type="Embed" ProgID="Equation.DSMT4" ShapeID="_x0000_i1163" DrawAspect="Content" ObjectID="_1406033429" r:id="rId256"/>
         </w:object>
       </w:r>
       <w:r>
@@ -9066,10 +9050,10 @@
           <w:position w:val="-14"/>
         </w:rPr>
         <w:object w:dxaOrig="380" w:dyaOrig="400">
-          <v:shape id="_x0000_i1154" type="#_x0000_t75" style="width:17.75pt;height:19.25pt" o:ole="">
+          <v:shape id="_x0000_i1164" type="#_x0000_t75" style="width:17.5pt;height:19.5pt" o:ole="">
             <v:imagedata r:id="rId248" o:title=""/>
           </v:shape>
-          <o:OLEObject Type="Embed" ProgID="Equation.DSMT4" ShapeID="_x0000_i1154" DrawAspect="Content" ObjectID="_1405980259" r:id="rId257"/>
+          <o:OLEObject Type="Embed" ProgID="Equation.DSMT4" ShapeID="_x0000_i1164" DrawAspect="Content" ObjectID="_1406033430" r:id="rId257"/>
         </w:object>
       </w:r>
       <w:r>
@@ -9091,10 +9075,10 @@
           <w:position w:val="-82"/>
         </w:rPr>
         <w:object w:dxaOrig="1660" w:dyaOrig="1760">
-          <v:shape id="_x0000_i1155" type="#_x0000_t75" style="width:83.15pt;height:87.2pt" o:ole="">
+          <v:shape id="_x0000_i1165" type="#_x0000_t75" style="width:83pt;height:87pt" o:ole="">
             <v:imagedata r:id="rId258" o:title=""/>
           </v:shape>
-          <o:OLEObject Type="Embed" ProgID="Equation.DSMT4" ShapeID="_x0000_i1155" DrawAspect="Content" ObjectID="_1405980260" r:id="rId259"/>
+          <o:OLEObject Type="Embed" ProgID="Equation.DSMT4" ShapeID="_x0000_i1165" DrawAspect="Content" ObjectID="_1406033431" r:id="rId259"/>
         </w:object>
       </w:r>
       <w:r>
@@ -9158,10 +9142,10 @@
           <w:position w:val="-14"/>
         </w:rPr>
         <w:object w:dxaOrig="380" w:dyaOrig="400">
-          <v:shape id="_x0000_i1156" type="#_x0000_t75" style="width:17.75pt;height:19.25pt" o:ole="">
+          <v:shape id="_x0000_i1166" type="#_x0000_t75" style="width:17.5pt;height:19.5pt" o:ole="">
             <v:imagedata r:id="rId203" o:title=""/>
           </v:shape>
-          <o:OLEObject Type="Embed" ProgID="Equation.DSMT4" ShapeID="_x0000_i1156" DrawAspect="Content" ObjectID="_1405980261" r:id="rId260"/>
+          <o:OLEObject Type="Embed" ProgID="Equation.DSMT4" ShapeID="_x0000_i1166" DrawAspect="Content" ObjectID="_1406033432" r:id="rId260"/>
         </w:object>
       </w:r>
       <w:r>
@@ -9172,10 +9156,10 @@
           <w:position w:val="-14"/>
         </w:rPr>
         <w:object w:dxaOrig="380" w:dyaOrig="400">
-          <v:shape id="_x0000_i1157" type="#_x0000_t75" style="width:17.75pt;height:19.25pt" o:ole="">
+          <v:shape id="_x0000_i1167" type="#_x0000_t75" style="width:17.5pt;height:19.5pt" o:ole="">
             <v:imagedata r:id="rId209" o:title=""/>
           </v:shape>
-          <o:OLEObject Type="Embed" ProgID="Equation.DSMT4" ShapeID="_x0000_i1157" DrawAspect="Content" ObjectID="_1405980262" r:id="rId261"/>
+          <o:OLEObject Type="Embed" ProgID="Equation.DSMT4" ShapeID="_x0000_i1167" DrawAspect="Content" ObjectID="_1406033433" r:id="rId261"/>
         </w:object>
       </w:r>
       <w:r>
@@ -9339,10 +9323,10 @@
           <w:position w:val="-14"/>
         </w:rPr>
         <w:object w:dxaOrig="380" w:dyaOrig="400">
-          <v:shape id="_x0000_i1158" type="#_x0000_t75" style="width:17.75pt;height:19.25pt" o:ole="">
+          <v:shape id="_x0000_i1168" type="#_x0000_t75" style="width:17.5pt;height:19.5pt" o:ole="">
             <v:imagedata r:id="rId262" o:title=""/>
           </v:shape>
-          <o:OLEObject Type="Embed" ProgID="Equation.DSMT4" ShapeID="_x0000_i1158" DrawAspect="Content" ObjectID="_1405980263" r:id="rId263"/>
+          <o:OLEObject Type="Embed" ProgID="Equation.DSMT4" ShapeID="_x0000_i1168" DrawAspect="Content" ObjectID="_1406033434" r:id="rId263"/>
         </w:object>
       </w:r>
       <w:r>
@@ -9353,10 +9337,10 @@
           <w:position w:val="-12"/>
         </w:rPr>
         <w:object w:dxaOrig="340" w:dyaOrig="380">
-          <v:shape id="_x0000_i1159" type="#_x0000_t75" style="width:16.75pt;height:19.25pt" o:ole="">
+          <v:shape id="_x0000_i1169" type="#_x0000_t75" style="width:16.5pt;height:19pt" o:ole="">
             <v:imagedata r:id="rId264" o:title=""/>
           </v:shape>
-          <o:OLEObject Type="Embed" ProgID="Equation.DSMT4" ShapeID="_x0000_i1159" DrawAspect="Content" ObjectID="_1405980264" r:id="rId265"/>
+          <o:OLEObject Type="Embed" ProgID="Equation.DSMT4" ShapeID="_x0000_i1169" DrawAspect="Content" ObjectID="_1406033435" r:id="rId265"/>
         </w:object>
       </w:r>
       <w:r>
@@ -9400,10 +9384,10 @@
           <w:position w:val="-12"/>
         </w:rPr>
         <w:object w:dxaOrig="340" w:dyaOrig="380">
-          <v:shape id="_x0000_i1160" type="#_x0000_t75" style="width:16.75pt;height:19.25pt" o:ole="">
+          <v:shape id="_x0000_i1170" type="#_x0000_t75" style="width:16.5pt;height:19pt" o:ole="">
             <v:imagedata r:id="rId264" o:title=""/>
           </v:shape>
-          <o:OLEObject Type="Embed" ProgID="Equation.DSMT4" ShapeID="_x0000_i1160" DrawAspect="Content" ObjectID="_1405980265" r:id="rId266"/>
+          <o:OLEObject Type="Embed" ProgID="Equation.DSMT4" ShapeID="_x0000_i1170" DrawAspect="Content" ObjectID="_1406033436" r:id="rId266"/>
         </w:object>
       </w:r>
       <w:r>
@@ -9438,10 +9422,10 @@
           <w:position w:val="-12"/>
         </w:rPr>
         <w:object w:dxaOrig="260" w:dyaOrig="360">
-          <v:shape id="_x0000_i1161" type="#_x0000_t75" style="width:12.7pt;height:18.25pt" o:ole="">
+          <v:shape id="_x0000_i1171" type="#_x0000_t75" style="width:12.5pt;height:18.5pt" o:ole="">
             <v:imagedata r:id="rId267" o:title=""/>
           </v:shape>
-          <o:OLEObject Type="Embed" ProgID="Equation.DSMT4" ShapeID="_x0000_i1161" DrawAspect="Content" ObjectID="_1405980266" r:id="rId268"/>
+          <o:OLEObject Type="Embed" ProgID="Equation.DSMT4" ShapeID="_x0000_i1171" DrawAspect="Content" ObjectID="_1406033437" r:id="rId268"/>
         </w:object>
       </w:r>
       <w:r>
@@ -9476,10 +9460,10 @@
           <w:position w:val="-12"/>
         </w:rPr>
         <w:object w:dxaOrig="360" w:dyaOrig="380">
-          <v:shape id="_x0000_i1162" type="#_x0000_t75" style="width:16.75pt;height:18.75pt" o:ole="">
+          <v:shape id="_x0000_i1172" type="#_x0000_t75" style="width:17pt;height:19pt" o:ole="">
             <v:imagedata r:id="rId269" o:title=""/>
           </v:shape>
-          <o:OLEObject Type="Embed" ProgID="Equation.DSMT4" ShapeID="_x0000_i1162" DrawAspect="Content" ObjectID="_1405980267" r:id="rId270"/>
+          <o:OLEObject Type="Embed" ProgID="Equation.DSMT4" ShapeID="_x0000_i1172" DrawAspect="Content" ObjectID="_1406033438" r:id="rId270"/>
         </w:object>
       </w:r>
       <w:r>
@@ -9505,10 +9489,10 @@
           <w:position w:val="-14"/>
         </w:rPr>
         <w:object w:dxaOrig="420" w:dyaOrig="400">
-          <v:shape id="_x0000_i1163" type="#_x0000_t75" style="width:20.8pt;height:19.25pt" o:ole="">
+          <v:shape id="_x0000_i1173" type="#_x0000_t75" style="width:21pt;height:19.5pt" o:ole="">
             <v:imagedata r:id="rId271" o:title=""/>
           </v:shape>
-          <o:OLEObject Type="Embed" ProgID="Equation.DSMT4" ShapeID="_x0000_i1163" DrawAspect="Content" ObjectID="_1405980268" r:id="rId272"/>
+          <o:OLEObject Type="Embed" ProgID="Equation.DSMT4" ShapeID="_x0000_i1173" DrawAspect="Content" ObjectID="_1406033439" r:id="rId272"/>
         </w:object>
       </w:r>
       <w:r>
@@ -9522,10 +9506,10 @@
           <w:position w:val="-12"/>
         </w:rPr>
         <w:object w:dxaOrig="340" w:dyaOrig="380">
-          <v:shape id="_x0000_i1164" type="#_x0000_t75" style="width:16.75pt;height:19.25pt" o:ole="">
+          <v:shape id="_x0000_i1174" type="#_x0000_t75" style="width:16.5pt;height:19pt" o:ole="">
             <v:imagedata r:id="rId273" o:title=""/>
           </v:shape>
-          <o:OLEObject Type="Embed" ProgID="Equation.DSMT4" ShapeID="_x0000_i1164" DrawAspect="Content" ObjectID="_1405980269" r:id="rId274"/>
+          <o:OLEObject Type="Embed" ProgID="Equation.DSMT4" ShapeID="_x0000_i1174" DrawAspect="Content" ObjectID="_1406033440" r:id="rId274"/>
         </w:object>
       </w:r>
       <w:r>
@@ -9539,10 +9523,10 @@
           <w:position w:val="-14"/>
         </w:rPr>
         <w:object w:dxaOrig="380" w:dyaOrig="400">
-          <v:shape id="_x0000_i1165" type="#_x0000_t75" style="width:17.75pt;height:19.25pt" o:ole="">
+          <v:shape id="_x0000_i1175" type="#_x0000_t75" style="width:17.5pt;height:19.5pt" o:ole="">
             <v:imagedata r:id="rId275" o:title=""/>
           </v:shape>
-          <o:OLEObject Type="Embed" ProgID="Equation.DSMT4" ShapeID="_x0000_i1165" DrawAspect="Content" ObjectID="_1405980270" r:id="rId276"/>
+          <o:OLEObject Type="Embed" ProgID="Equation.DSMT4" ShapeID="_x0000_i1175" DrawAspect="Content" ObjectID="_1406033441" r:id="rId276"/>
         </w:object>
       </w:r>
       <w:r>
@@ -9713,10 +9697,10 @@
           <w:position w:val="-6"/>
         </w:rPr>
         <w:object w:dxaOrig="240" w:dyaOrig="220">
-          <v:shape id="_x0000_i1166" type="#_x0000_t75" style="width:12.15pt;height:11.15pt" o:ole="">
+          <v:shape id="_x0000_i1176" type="#_x0000_t75" style="width:12pt;height:11pt" o:ole="">
             <v:imagedata r:id="rId278" o:title=""/>
           </v:shape>
-          <o:OLEObject Type="Embed" ProgID="Equation.DSMT4" ShapeID="_x0000_i1166" DrawAspect="Content" ObjectID="_1405980271" r:id="rId279"/>
+          <o:OLEObject Type="Embed" ProgID="Equation.DSMT4" ShapeID="_x0000_i1176" DrawAspect="Content" ObjectID="_1406033442" r:id="rId279"/>
         </w:object>
       </w:r>
       <w:r>
@@ -9727,10 +9711,10 @@
           <w:position w:val="-12"/>
         </w:rPr>
         <w:object w:dxaOrig="340" w:dyaOrig="380">
-          <v:shape id="_x0000_i1167" type="#_x0000_t75" style="width:16.75pt;height:19.25pt" o:ole="">
+          <v:shape id="_x0000_i1177" type="#_x0000_t75" style="width:16.5pt;height:19pt" o:ole="">
             <v:imagedata r:id="rId273" o:title=""/>
           </v:shape>
-          <o:OLEObject Type="Embed" ProgID="Equation.DSMT4" ShapeID="_x0000_i1167" DrawAspect="Content" ObjectID="_1405980272" r:id="rId280"/>
+          <o:OLEObject Type="Embed" ProgID="Equation.DSMT4" ShapeID="_x0000_i1177" DrawAspect="Content" ObjectID="_1406033443" r:id="rId280"/>
         </w:object>
       </w:r>
       <w:r>
@@ -9750,10 +9734,10 @@
           <w:position w:val="-6"/>
         </w:rPr>
         <w:object w:dxaOrig="240" w:dyaOrig="220">
-          <v:shape id="_x0000_i1168" type="#_x0000_t75" style="width:12.15pt;height:11.15pt" o:ole="">
+          <v:shape id="_x0000_i1178" type="#_x0000_t75" style="width:12pt;height:11pt" o:ole="">
             <v:imagedata r:id="rId278" o:title=""/>
           </v:shape>
-          <o:OLEObject Type="Embed" ProgID="Equation.DSMT4" ShapeID="_x0000_i1168" DrawAspect="Content" ObjectID="_1405980273" r:id="rId281"/>
+          <o:OLEObject Type="Embed" ProgID="Equation.DSMT4" ShapeID="_x0000_i1178" DrawAspect="Content" ObjectID="_1406033444" r:id="rId281"/>
         </w:object>
       </w:r>
       <w:r>
@@ -9770,10 +9754,10 @@
           <w:position w:val="-14"/>
         </w:rPr>
         <w:object w:dxaOrig="380" w:dyaOrig="400">
-          <v:shape id="_x0000_i1169" type="#_x0000_t75" style="width:17.75pt;height:19.25pt" o:ole="">
+          <v:shape id="_x0000_i1179" type="#_x0000_t75" style="width:17.5pt;height:19.5pt" o:ole="">
             <v:imagedata r:id="rId209" o:title=""/>
           </v:shape>
-          <o:OLEObject Type="Embed" ProgID="Equation.DSMT4" ShapeID="_x0000_i1169" DrawAspect="Content" ObjectID="_1405980274" r:id="rId282"/>
+          <o:OLEObject Type="Embed" ProgID="Equation.DSMT4" ShapeID="_x0000_i1179" DrawAspect="Content" ObjectID="_1406033445" r:id="rId282"/>
         </w:object>
       </w:r>
       <w:r>
@@ -9784,10 +9768,10 @@
           <w:position w:val="-6"/>
         </w:rPr>
         <w:object w:dxaOrig="240" w:dyaOrig="220">
-          <v:shape id="_x0000_i1170" type="#_x0000_t75" style="width:12.15pt;height:11.15pt" o:ole="">
+          <v:shape id="_x0000_i1180" type="#_x0000_t75" style="width:12pt;height:11pt" o:ole="">
             <v:imagedata r:id="rId278" o:title=""/>
           </v:shape>
-          <o:OLEObject Type="Embed" ProgID="Equation.DSMT4" ShapeID="_x0000_i1170" DrawAspect="Content" ObjectID="_1405980275" r:id="rId283"/>
+          <o:OLEObject Type="Embed" ProgID="Equation.DSMT4" ShapeID="_x0000_i1180" DrawAspect="Content" ObjectID="_1406033446" r:id="rId283"/>
         </w:object>
       </w:r>
       <w:r>
@@ -9866,10 +9850,10 @@
           <w:position w:val="-12"/>
         </w:rPr>
         <w:object w:dxaOrig="340" w:dyaOrig="380">
-          <v:shape id="_x0000_i1171" type="#_x0000_t75" style="width:16.75pt;height:19.25pt" o:ole="">
+          <v:shape id="_x0000_i1181" type="#_x0000_t75" style="width:16.5pt;height:19pt" o:ole="">
             <v:imagedata r:id="rId273" o:title=""/>
           </v:shape>
-          <o:OLEObject Type="Embed" ProgID="Equation.DSMT4" ShapeID="_x0000_i1171" DrawAspect="Content" ObjectID="_1405980276" r:id="rId284"/>
+          <o:OLEObject Type="Embed" ProgID="Equation.DSMT4" ShapeID="_x0000_i1181" DrawAspect="Content" ObjectID="_1406033447" r:id="rId284"/>
         </w:object>
       </w:r>
       <w:r>
@@ -9886,10 +9870,10 @@
           <w:position w:val="-12"/>
         </w:rPr>
         <w:object w:dxaOrig="560" w:dyaOrig="360">
-          <v:shape id="_x0000_i1172" type="#_x0000_t75" style="width:26.85pt;height:18.25pt" o:ole="">
+          <v:shape id="_x0000_i1182" type="#_x0000_t75" style="width:27pt;height:18.5pt" o:ole="">
             <v:imagedata r:id="rId285" o:title=""/>
           </v:shape>
-          <o:OLEObject Type="Embed" ProgID="Equation.DSMT4" ShapeID="_x0000_i1172" DrawAspect="Content" ObjectID="_1405980277" r:id="rId286"/>
+          <o:OLEObject Type="Embed" ProgID="Equation.DSMT4" ShapeID="_x0000_i1182" DrawAspect="Content" ObjectID="_1406033448" r:id="rId286"/>
         </w:object>
       </w:r>
       <w:r>
@@ -9903,10 +9887,10 @@
           <w:position w:val="-14"/>
         </w:rPr>
         <w:object w:dxaOrig="380" w:dyaOrig="400">
-          <v:shape id="_x0000_i1173" type="#_x0000_t75" style="width:17.75pt;height:19.25pt" o:ole="">
+          <v:shape id="_x0000_i1183" type="#_x0000_t75" style="width:17.5pt;height:19.5pt" o:ole="">
             <v:imagedata r:id="rId209" o:title=""/>
           </v:shape>
-          <o:OLEObject Type="Embed" ProgID="Equation.DSMT4" ShapeID="_x0000_i1173" DrawAspect="Content" ObjectID="_1405980278" r:id="rId287"/>
+          <o:OLEObject Type="Embed" ProgID="Equation.DSMT4" ShapeID="_x0000_i1183" DrawAspect="Content" ObjectID="_1406033449" r:id="rId287"/>
         </w:object>
       </w:r>
       <w:r>
@@ -9923,10 +9907,10 @@
           <w:position w:val="-12"/>
         </w:rPr>
         <w:object w:dxaOrig="260" w:dyaOrig="360">
-          <v:shape id="_x0000_i1174" type="#_x0000_t75" style="width:12.7pt;height:18.25pt" o:ole="">
+          <v:shape id="_x0000_i1184" type="#_x0000_t75" style="width:12.5pt;height:18.5pt" o:ole="">
             <v:imagedata r:id="rId288" o:title=""/>
           </v:shape>
-          <o:OLEObject Type="Embed" ProgID="Equation.DSMT4" ShapeID="_x0000_i1174" DrawAspect="Content" ObjectID="_1405980279" r:id="rId289"/>
+          <o:OLEObject Type="Embed" ProgID="Equation.DSMT4" ShapeID="_x0000_i1184" DrawAspect="Content" ObjectID="_1406033450" r:id="rId289"/>
         </w:object>
       </w:r>
       <w:r>
@@ -9967,10 +9951,10 @@
           <w:position w:val="-12"/>
         </w:rPr>
         <w:object w:dxaOrig="340" w:dyaOrig="380">
-          <v:shape id="_x0000_i1175" type="#_x0000_t75" style="width:16.75pt;height:19.25pt" o:ole="">
+          <v:shape id="_x0000_i1185" type="#_x0000_t75" style="width:16.5pt;height:19pt" o:ole="">
             <v:imagedata r:id="rId273" o:title=""/>
           </v:shape>
-          <o:OLEObject Type="Embed" ProgID="Equation.DSMT4" ShapeID="_x0000_i1175" DrawAspect="Content" ObjectID="_1405980280" r:id="rId290"/>
+          <o:OLEObject Type="Embed" ProgID="Equation.DSMT4" ShapeID="_x0000_i1185" DrawAspect="Content" ObjectID="_1406033451" r:id="rId290"/>
         </w:object>
       </w:r>
       <w:r>
@@ -9984,10 +9968,10 @@
           <w:position w:val="-12"/>
         </w:rPr>
         <w:object w:dxaOrig="340" w:dyaOrig="380">
-          <v:shape id="_x0000_i1176" type="#_x0000_t75" style="width:16.75pt;height:19.25pt" o:ole="">
+          <v:shape id="_x0000_i1186" type="#_x0000_t75" style="width:16.5pt;height:19pt" o:ole="">
             <v:imagedata r:id="rId273" o:title=""/>
           </v:shape>
-          <o:OLEObject Type="Embed" ProgID="Equation.DSMT4" ShapeID="_x0000_i1176" DrawAspect="Content" ObjectID="_1405980281" r:id="rId291"/>
+          <o:OLEObject Type="Embed" ProgID="Equation.DSMT4" ShapeID="_x0000_i1186" DrawAspect="Content" ObjectID="_1406033452" r:id="rId291"/>
         </w:object>
       </w:r>
       <w:r>
@@ -9998,10 +9982,10 @@
           <w:position w:val="-12"/>
         </w:rPr>
         <w:object w:dxaOrig="580" w:dyaOrig="360">
-          <v:shape id="_x0000_i1177" type="#_x0000_t75" style="width:28.4pt;height:18.25pt" o:ole="">
+          <v:shape id="_x0000_i1187" type="#_x0000_t75" style="width:28.5pt;height:18.5pt" o:ole="">
             <v:imagedata r:id="rId292" o:title=""/>
           </v:shape>
-          <o:OLEObject Type="Embed" ProgID="Equation.DSMT4" ShapeID="_x0000_i1177" DrawAspect="Content" ObjectID="_1405980282" r:id="rId293"/>
+          <o:OLEObject Type="Embed" ProgID="Equation.DSMT4" ShapeID="_x0000_i1187" DrawAspect="Content" ObjectID="_1406033453" r:id="rId293"/>
         </w:object>
       </w:r>
       <w:r>
@@ -10015,10 +9999,10 @@
           <w:position w:val="-14"/>
         </w:rPr>
         <w:object w:dxaOrig="380" w:dyaOrig="400">
-          <v:shape id="_x0000_i1178" type="#_x0000_t75" style="width:17.75pt;height:19.25pt" o:ole="">
+          <v:shape id="_x0000_i1188" type="#_x0000_t75" style="width:17.5pt;height:19.5pt" o:ole="">
             <v:imagedata r:id="rId209" o:title=""/>
           </v:shape>
-          <o:OLEObject Type="Embed" ProgID="Equation.DSMT4" ShapeID="_x0000_i1178" DrawAspect="Content" ObjectID="_1405980283" r:id="rId294"/>
+          <o:OLEObject Type="Embed" ProgID="Equation.DSMT4" ShapeID="_x0000_i1188" DrawAspect="Content" ObjectID="_1406033454" r:id="rId294"/>
         </w:object>
       </w:r>
       <w:r>
@@ -10029,10 +10013,10 @@
           <w:position w:val="-12"/>
         </w:rPr>
         <w:object w:dxaOrig="260" w:dyaOrig="360">
-          <v:shape id="_x0000_i1179" type="#_x0000_t75" style="width:12.7pt;height:18.25pt" o:ole="">
+          <v:shape id="_x0000_i1189" type="#_x0000_t75" style="width:12.5pt;height:18.5pt" o:ole="">
             <v:imagedata r:id="rId288" o:title=""/>
           </v:shape>
-          <o:OLEObject Type="Embed" ProgID="Equation.DSMT4" ShapeID="_x0000_i1179" DrawAspect="Content" ObjectID="_1405980284" r:id="rId295"/>
+          <o:OLEObject Type="Embed" ProgID="Equation.DSMT4" ShapeID="_x0000_i1189" DrawAspect="Content" ObjectID="_1406033455" r:id="rId295"/>
         </w:object>
       </w:r>
       <w:r>
@@ -10061,10 +10045,10 @@
           <w:position w:val="-10"/>
         </w:rPr>
         <w:object w:dxaOrig="240" w:dyaOrig="320">
-          <v:shape id="_x0000_i1180" type="#_x0000_t75" style="width:12.15pt;height:15.2pt" o:ole="">
+          <v:shape id="_x0000_i1190" type="#_x0000_t75" style="width:12pt;height:15pt" o:ole="">
             <v:imagedata r:id="rId296" o:title=""/>
           </v:shape>
-          <o:OLEObject Type="Embed" ProgID="Equation.DSMT4" ShapeID="_x0000_i1180" DrawAspect="Content" ObjectID="_1405980285" r:id="rId297"/>
+          <o:OLEObject Type="Embed" ProgID="Equation.DSMT4" ShapeID="_x0000_i1190" DrawAspect="Content" ObjectID="_1406033456" r:id="rId297"/>
         </w:object>
       </w:r>
       <w:r>
@@ -10083,10 +10067,10 @@
           <w:position w:val="-14"/>
         </w:rPr>
         <w:object w:dxaOrig="380" w:dyaOrig="400">
-          <v:shape id="_x0000_i1181" type="#_x0000_t75" style="width:17.75pt;height:19.25pt" o:ole="">
+          <v:shape id="_x0000_i1191" type="#_x0000_t75" style="width:17.5pt;height:19.5pt" o:ole="">
             <v:imagedata r:id="rId209" o:title=""/>
           </v:shape>
-          <o:OLEObject Type="Embed" ProgID="Equation.DSMT4" ShapeID="_x0000_i1181" DrawAspect="Content" ObjectID="_1405980286" r:id="rId298"/>
+          <o:OLEObject Type="Embed" ProgID="Equation.DSMT4" ShapeID="_x0000_i1191" DrawAspect="Content" ObjectID="_1406033457" r:id="rId298"/>
         </w:object>
       </w:r>
       <w:r>
@@ -10097,10 +10081,10 @@
           <w:position w:val="-14"/>
         </w:rPr>
         <w:object w:dxaOrig="420" w:dyaOrig="400">
-          <v:shape id="_x0000_i1182" type="#_x0000_t75" style="width:20.8pt;height:19.25pt" o:ole="">
+          <v:shape id="_x0000_i1192" type="#_x0000_t75" style="width:21pt;height:19.5pt" o:ole="">
             <v:imagedata r:id="rId299" o:title=""/>
           </v:shape>
-          <o:OLEObject Type="Embed" ProgID="Equation.DSMT4" ShapeID="_x0000_i1182" DrawAspect="Content" ObjectID="_1405980287" r:id="rId300"/>
+          <o:OLEObject Type="Embed" ProgID="Equation.DSMT4" ShapeID="_x0000_i1192" DrawAspect="Content" ObjectID="_1406033458" r:id="rId300"/>
         </w:object>
       </w:r>
       <w:r>
@@ -10125,10 +10109,10 @@
           <w:position w:val="-50"/>
         </w:rPr>
         <w:object w:dxaOrig="8280" w:dyaOrig="1120">
-          <v:shape id="_x0000_i1183" type="#_x0000_t75" style="width:414.75pt;height:56.8pt" o:ole="">
+          <v:shape id="_x0000_i1193" type="#_x0000_t75" style="width:415pt;height:57pt" o:ole="">
             <v:imagedata r:id="rId301" o:title=""/>
           </v:shape>
-          <o:OLEObject Type="Embed" ProgID="Equation.DSMT4" ShapeID="_x0000_i1183" DrawAspect="Content" ObjectID="_1405980288" r:id="rId302"/>
+          <o:OLEObject Type="Embed" ProgID="Equation.DSMT4" ShapeID="_x0000_i1193" DrawAspect="Content" ObjectID="_1406033459" r:id="rId302"/>
         </w:object>
       </w:r>
       <w:r>
@@ -10192,10 +10176,10 @@
           <w:position w:val="-14"/>
         </w:rPr>
         <w:object w:dxaOrig="420" w:dyaOrig="400">
-          <v:shape id="_x0000_i1184" type="#_x0000_t75" style="width:20.8pt;height:19.25pt" o:ole="">
+          <v:shape id="_x0000_i1194" type="#_x0000_t75" style="width:21pt;height:19.5pt" o:ole="">
             <v:imagedata r:id="rId299" o:title=""/>
           </v:shape>
-          <o:OLEObject Type="Embed" ProgID="Equation.DSMT4" ShapeID="_x0000_i1184" DrawAspect="Content" ObjectID="_1405980289" r:id="rId303"/>
+          <o:OLEObject Type="Embed" ProgID="Equation.DSMT4" ShapeID="_x0000_i1194" DrawAspect="Content" ObjectID="_1406033460" r:id="rId303"/>
         </w:object>
       </w:r>
       <w:r>
@@ -10212,10 +10196,10 @@
           <w:position w:val="-14"/>
         </w:rPr>
         <w:object w:dxaOrig="380" w:dyaOrig="400">
-          <v:shape id="_x0000_i1185" type="#_x0000_t75" style="width:17.75pt;height:19.25pt" o:ole="">
+          <v:shape id="_x0000_i1195" type="#_x0000_t75" style="width:17.5pt;height:19.5pt" o:ole="">
             <v:imagedata r:id="rId209" o:title=""/>
           </v:shape>
-          <o:OLEObject Type="Embed" ProgID="Equation.DSMT4" ShapeID="_x0000_i1185" DrawAspect="Content" ObjectID="_1405980290" r:id="rId304"/>
+          <o:OLEObject Type="Embed" ProgID="Equation.DSMT4" ShapeID="_x0000_i1195" DrawAspect="Content" ObjectID="_1406033461" r:id="rId304"/>
         </w:object>
       </w:r>
       <w:r>
@@ -10250,10 +10234,10 @@
           <w:position w:val="-16"/>
         </w:rPr>
         <w:object w:dxaOrig="1140" w:dyaOrig="480">
-          <v:shape id="_x0000_i1186" type="#_x0000_t75" style="width:56.8pt;height:23.85pt" o:ole="">
+          <v:shape id="_x0000_i1196" type="#_x0000_t75" style="width:57pt;height:24pt" o:ole="">
             <v:imagedata r:id="rId305" o:title=""/>
           </v:shape>
-          <o:OLEObject Type="Embed" ProgID="Equation.DSMT4" ShapeID="_x0000_i1186" DrawAspect="Content" ObjectID="_1405980291" r:id="rId306"/>
+          <o:OLEObject Type="Embed" ProgID="Equation.DSMT4" ShapeID="_x0000_i1196" DrawAspect="Content" ObjectID="_1406033462" r:id="rId306"/>
         </w:object>
       </w:r>
       <w:r>
@@ -10327,10 +10311,10 @@
           <w:position w:val="-12"/>
         </w:rPr>
         <w:object w:dxaOrig="340" w:dyaOrig="380">
-          <v:shape id="_x0000_i1187" type="#_x0000_t75" style="width:16.75pt;height:19.25pt" o:ole="">
+          <v:shape id="_x0000_i1197" type="#_x0000_t75" style="width:16.5pt;height:19pt" o:ole="">
             <v:imagedata r:id="rId273" o:title=""/>
           </v:shape>
-          <o:OLEObject Type="Embed" ProgID="Equation.DSMT4" ShapeID="_x0000_i1187" DrawAspect="Content" ObjectID="_1405980292" r:id="rId307"/>
+          <o:OLEObject Type="Embed" ProgID="Equation.DSMT4" ShapeID="_x0000_i1197" DrawAspect="Content" ObjectID="_1406033463" r:id="rId307"/>
         </w:object>
       </w:r>
       <w:r>
@@ -10341,10 +10325,10 @@
           <w:position w:val="-12"/>
         </w:rPr>
         <w:object w:dxaOrig="360" w:dyaOrig="380">
-          <v:shape id="_x0000_i1188" type="#_x0000_t75" style="width:17.25pt;height:17.75pt" o:ole="">
+          <v:shape id="_x0000_i1198" type="#_x0000_t75" style="width:17pt;height:17.5pt" o:ole="">
             <v:imagedata r:id="rId308" o:title=""/>
           </v:shape>
-          <o:OLEObject Type="Embed" ProgID="Equation.DSMT4" ShapeID="_x0000_i1188" DrawAspect="Content" ObjectID="_1405980293" r:id="rId309"/>
+          <o:OLEObject Type="Embed" ProgID="Equation.DSMT4" ShapeID="_x0000_i1198" DrawAspect="Content" ObjectID="_1406033464" r:id="rId309"/>
         </w:object>
       </w:r>
       <w:r>
@@ -10429,10 +10413,10 @@
           <w:position w:val="-12"/>
         </w:rPr>
         <w:object w:dxaOrig="1400" w:dyaOrig="380">
-          <v:shape id="_x0000_i1189" type="#_x0000_t75" style="width:69.95pt;height:18.75pt" o:ole="">
+          <v:shape id="_x0000_i1199" type="#_x0000_t75" style="width:70pt;height:19pt" o:ole="">
             <v:imagedata r:id="rId310" o:title=""/>
           </v:shape>
-          <o:OLEObject Type="Embed" ProgID="Equation.DSMT4" ShapeID="_x0000_i1189" DrawAspect="Content" ObjectID="_1405980294" r:id="rId311"/>
+          <o:OLEObject Type="Embed" ProgID="Equation.DSMT4" ShapeID="_x0000_i1199" DrawAspect="Content" ObjectID="_1406033465" r:id="rId311"/>
         </w:object>
       </w:r>
       <w:r>
@@ -10498,10 +10482,10 @@
           <w:position w:val="-12"/>
         </w:rPr>
         <w:object w:dxaOrig="360" w:dyaOrig="380">
-          <v:shape id="_x0000_i1190" type="#_x0000_t75" style="width:18.25pt;height:19.25pt" o:ole="">
+          <v:shape id="_x0000_i1200" type="#_x0000_t75" style="width:18.5pt;height:19pt" o:ole="">
             <v:imagedata r:id="rId312" o:title=""/>
           </v:shape>
-          <o:OLEObject Type="Embed" ProgID="Equation.DSMT4" ShapeID="_x0000_i1190" DrawAspect="Content" ObjectID="_1405980295" r:id="rId313"/>
+          <o:OLEObject Type="Embed" ProgID="Equation.DSMT4" ShapeID="_x0000_i1200" DrawAspect="Content" ObjectID="_1406033466" r:id="rId313"/>
         </w:object>
       </w:r>
       <w:r>
@@ -10713,10 +10697,10 @@
           <w:position w:val="-14"/>
         </w:rPr>
         <w:object w:dxaOrig="380" w:dyaOrig="400">
-          <v:shape id="_x0000_i1191" type="#_x0000_t75" style="width:17.75pt;height:19.25pt" o:ole="">
+          <v:shape id="_x0000_i1201" type="#_x0000_t75" style="width:17.5pt;height:19.5pt" o:ole="">
             <v:imagedata r:id="rId209" o:title=""/>
           </v:shape>
-          <o:OLEObject Type="Embed" ProgID="Equation.DSMT4" ShapeID="_x0000_i1191" DrawAspect="Content" ObjectID="_1405980296" r:id="rId315"/>
+          <o:OLEObject Type="Embed" ProgID="Equation.DSMT4" ShapeID="_x0000_i1201" DrawAspect="Content" ObjectID="_1406033467" r:id="rId315"/>
         </w:object>
       </w:r>
       <w:r>
@@ -10745,10 +10729,10 @@
           <w:position w:val="-12"/>
         </w:rPr>
         <w:object w:dxaOrig="1440" w:dyaOrig="380">
-          <v:shape id="_x0000_i1192" type="#_x0000_t75" style="width:71.5pt;height:18.75pt" o:ole="">
+          <v:shape id="_x0000_i1202" type="#_x0000_t75" style="width:71.5pt;height:19pt" o:ole="">
             <v:imagedata r:id="rId316" o:title=""/>
           </v:shape>
-          <o:OLEObject Type="Embed" ProgID="Equation.DSMT4" ShapeID="_x0000_i1192" DrawAspect="Content" ObjectID="_1405980297" r:id="rId317"/>
+          <o:OLEObject Type="Embed" ProgID="Equation.DSMT4" ShapeID="_x0000_i1202" DrawAspect="Content" ObjectID="_1406033468" r:id="rId317"/>
         </w:object>
       </w:r>
       <w:r>
@@ -10777,10 +10761,10 @@
           <w:position w:val="-12"/>
         </w:rPr>
         <w:object w:dxaOrig="1780" w:dyaOrig="380">
-          <v:shape id="_x0000_i1193" type="#_x0000_t75" style="width:87.7pt;height:17.75pt" o:ole="">
+          <v:shape id="_x0000_i1203" type="#_x0000_t75" style="width:87.5pt;height:17.5pt" o:ole="">
             <v:imagedata r:id="rId318" o:title=""/>
           </v:shape>
-          <o:OLEObject Type="Embed" ProgID="Equation.DSMT4" ShapeID="_x0000_i1193" DrawAspect="Content" ObjectID="_1405980298" r:id="rId319"/>
+          <o:OLEObject Type="Embed" ProgID="Equation.DSMT4" ShapeID="_x0000_i1203" DrawAspect="Content" ObjectID="_1406033469" r:id="rId319"/>
         </w:object>
       </w:r>
       <w:r>
@@ -10791,10 +10775,10 @@
           <w:position w:val="-12"/>
         </w:rPr>
         <w:object w:dxaOrig="340" w:dyaOrig="380">
-          <v:shape id="_x0000_i1194" type="#_x0000_t75" style="width:16.75pt;height:19.25pt" o:ole="">
+          <v:shape id="_x0000_i1204" type="#_x0000_t75" style="width:16.5pt;height:19pt" o:ole="">
             <v:imagedata r:id="rId320" o:title=""/>
           </v:shape>
-          <o:OLEObject Type="Embed" ProgID="Equation.DSMT4" ShapeID="_x0000_i1194" DrawAspect="Content" ObjectID="_1405980299" r:id="rId321"/>
+          <o:OLEObject Type="Embed" ProgID="Equation.DSMT4" ShapeID="_x0000_i1204" DrawAspect="Content" ObjectID="_1406033470" r:id="rId321"/>
         </w:object>
       </w:r>
       <w:r>
@@ -10808,10 +10792,10 @@
           <w:position w:val="-14"/>
         </w:rPr>
         <w:object w:dxaOrig="420" w:dyaOrig="400">
-          <v:shape id="_x0000_i1195" type="#_x0000_t75" style="width:20.8pt;height:19.25pt" o:ole="">
+          <v:shape id="_x0000_i1205" type="#_x0000_t75" style="width:21pt;height:19.5pt" o:ole="">
             <v:imagedata r:id="rId299" o:title=""/>
           </v:shape>
-          <o:OLEObject Type="Embed" ProgID="Equation.DSMT4" ShapeID="_x0000_i1195" DrawAspect="Content" ObjectID="_1405980300" r:id="rId322"/>
+          <o:OLEObject Type="Embed" ProgID="Equation.DSMT4" ShapeID="_x0000_i1205" DrawAspect="Content" ObjectID="_1406033471" r:id="rId322"/>
         </w:object>
       </w:r>
       <w:r>
@@ -10825,10 +10809,10 @@
           <w:position w:val="-12"/>
         </w:rPr>
         <w:object w:dxaOrig="1460" w:dyaOrig="380">
-          <v:shape id="_x0000_i1196" type="#_x0000_t75" style="width:73.5pt;height:17.75pt" o:ole="">
+          <v:shape id="_x0000_i1206" type="#_x0000_t75" style="width:73.5pt;height:17.5pt" o:ole="">
             <v:imagedata r:id="rId323" o:title=""/>
           </v:shape>
-          <o:OLEObject Type="Embed" ProgID="Equation.DSMT4" ShapeID="_x0000_i1196" DrawAspect="Content" ObjectID="_1405980301" r:id="rId324"/>
+          <o:OLEObject Type="Embed" ProgID="Equation.DSMT4" ShapeID="_x0000_i1206" DrawAspect="Content" ObjectID="_1406033472" r:id="rId324"/>
         </w:object>
       </w:r>
       <w:r>
@@ -10839,10 +10823,10 @@
           <w:position w:val="-12"/>
         </w:rPr>
         <w:object w:dxaOrig="1700" w:dyaOrig="380">
-          <v:shape id="_x0000_i1197" type="#_x0000_t75" style="width:84.7pt;height:17.75pt" o:ole="">
+          <v:shape id="_x0000_i1207" type="#_x0000_t75" style="width:84.5pt;height:17.5pt" o:ole="">
             <v:imagedata r:id="rId325" o:title=""/>
           </v:shape>
-          <o:OLEObject Type="Embed" ProgID="Equation.DSMT4" ShapeID="_x0000_i1197" DrawAspect="Content" ObjectID="_1405980302" r:id="rId326"/>
+          <o:OLEObject Type="Embed" ProgID="Equation.DSMT4" ShapeID="_x0000_i1207" DrawAspect="Content" ObjectID="_1406033473" r:id="rId326"/>
         </w:object>
       </w:r>
       <w:r>
@@ -10912,10 +10896,10 @@
           <w:position w:val="-162"/>
         </w:rPr>
         <w:object w:dxaOrig="6280" w:dyaOrig="3360">
-          <v:shape id="_x0000_i1198" type="#_x0000_t75" style="width:314.35pt;height:167.85pt" o:ole="">
+          <v:shape id="_x0000_i1208" type="#_x0000_t75" style="width:314.5pt;height:168pt" o:ole="">
             <v:imagedata r:id="rId327" o:title=""/>
           </v:shape>
-          <o:OLEObject Type="Embed" ProgID="Equation.DSMT4" ShapeID="_x0000_i1198" DrawAspect="Content" ObjectID="_1405980303" r:id="rId328"/>
+          <o:OLEObject Type="Embed" ProgID="Equation.DSMT4" ShapeID="_x0000_i1208" DrawAspect="Content" ObjectID="_1406033474" r:id="rId328"/>
         </w:object>
       </w:r>
       <w:r>
@@ -10977,10 +10961,10 @@
           <w:position w:val="-12"/>
         </w:rPr>
         <w:object w:dxaOrig="340" w:dyaOrig="380">
-          <v:shape id="_x0000_i1199" type="#_x0000_t75" style="width:16.75pt;height:19.25pt" o:ole="">
+          <v:shape id="_x0000_i1209" type="#_x0000_t75" style="width:16.5pt;height:19pt" o:ole="">
             <v:imagedata r:id="rId329" o:title=""/>
           </v:shape>
-          <o:OLEObject Type="Embed" ProgID="Equation.DSMT4" ShapeID="_x0000_i1199" DrawAspect="Content" ObjectID="_1405980304" r:id="rId330"/>
+          <o:OLEObject Type="Embed" ProgID="Equation.DSMT4" ShapeID="_x0000_i1209" DrawAspect="Content" ObjectID="_1406033475" r:id="rId330"/>
         </w:object>
       </w:r>
       <w:r>
@@ -11000,10 +10984,10 @@
           <w:position w:val="-12"/>
         </w:rPr>
         <w:object w:dxaOrig="260" w:dyaOrig="360">
-          <v:shape id="_x0000_i1200" type="#_x0000_t75" style="width:12.7pt;height:18.25pt" o:ole="">
+          <v:shape id="_x0000_i1210" type="#_x0000_t75" style="width:12.5pt;height:18.5pt" o:ole="">
             <v:imagedata r:id="rId331" o:title=""/>
           </v:shape>
-          <o:OLEObject Type="Embed" ProgID="Equation.DSMT4" ShapeID="_x0000_i1200" DrawAspect="Content" ObjectID="_1405980305" r:id="rId332"/>
+          <o:OLEObject Type="Embed" ProgID="Equation.DSMT4" ShapeID="_x0000_i1210" DrawAspect="Content" ObjectID="_1406033476" r:id="rId332"/>
         </w:object>
       </w:r>
       <w:r>
@@ -11014,10 +10998,10 @@
           <w:position w:val="-10"/>
         </w:rPr>
         <w:object w:dxaOrig="499" w:dyaOrig="320">
-          <v:shape id="_x0000_i1201" type="#_x0000_t75" style="width:24.85pt;height:15.2pt" o:ole="">
+          <v:shape id="_x0000_i1211" type="#_x0000_t75" style="width:25pt;height:15pt" o:ole="">
             <v:imagedata r:id="rId333" o:title=""/>
           </v:shape>
-          <o:OLEObject Type="Embed" ProgID="Equation.DSMT4" ShapeID="_x0000_i1201" DrawAspect="Content" ObjectID="_1405980306" r:id="rId334"/>
+          <o:OLEObject Type="Embed" ProgID="Equation.DSMT4" ShapeID="_x0000_i1211" DrawAspect="Content" ObjectID="_1406033477" r:id="rId334"/>
         </w:object>
       </w:r>
       <w:r>
@@ -11036,10 +11020,10 @@
           <w:position w:val="-30"/>
         </w:rPr>
         <w:object w:dxaOrig="4959" w:dyaOrig="720">
-          <v:shape id="_x0000_i1202" type="#_x0000_t75" style="width:248.95pt;height:36pt" o:ole="">
+          <v:shape id="_x0000_i1212" type="#_x0000_t75" style="width:249pt;height:36pt" o:ole="">
             <v:imagedata r:id="rId335" o:title=""/>
           </v:shape>
-          <o:OLEObject Type="Embed" ProgID="Equation.DSMT4" ShapeID="_x0000_i1202" DrawAspect="Content" ObjectID="_1405980307" r:id="rId336"/>
+          <o:OLEObject Type="Embed" ProgID="Equation.DSMT4" ShapeID="_x0000_i1212" DrawAspect="Content" ObjectID="_1406033478" r:id="rId336"/>
         </w:object>
       </w:r>
       <w:r>
@@ -11379,10 +11363,10 @@
           <w:position w:val="-6"/>
         </w:rPr>
         <w:object w:dxaOrig="139" w:dyaOrig="260">
-          <v:shape id="_x0000_i1203" type="#_x0000_t75" style="width:6.1pt;height:12.7pt" o:ole="">
+          <v:shape id="_x0000_i1213" type="#_x0000_t75" style="width:6pt;height:12.5pt" o:ole="">
             <v:imagedata r:id="rId337" o:title=""/>
           </v:shape>
-          <o:OLEObject Type="Embed" ProgID="Equation.DSMT4" ShapeID="_x0000_i1203" DrawAspect="Content" ObjectID="_1405980308" r:id="rId338"/>
+          <o:OLEObject Type="Embed" ProgID="Equation.DSMT4" ShapeID="_x0000_i1213" DrawAspect="Content" ObjectID="_1406033479" r:id="rId338"/>
         </w:object>
       </w:r>
       <w:r>
@@ -11402,10 +11386,10 @@
           <w:position w:val="-12"/>
         </w:rPr>
         <w:object w:dxaOrig="279" w:dyaOrig="360">
-          <v:shape id="_x0000_i1204" type="#_x0000_t75" style="width:14.2pt;height:18.25pt" o:ole="">
+          <v:shape id="_x0000_i1214" type="#_x0000_t75" style="width:14pt;height:18.5pt" o:ole="">
             <v:imagedata r:id="rId339" o:title=""/>
           </v:shape>
-          <o:OLEObject Type="Embed" ProgID="Equation.DSMT4" ShapeID="_x0000_i1204" DrawAspect="Content" ObjectID="_1405980309" r:id="rId340"/>
+          <o:OLEObject Type="Embed" ProgID="Equation.DSMT4" ShapeID="_x0000_i1214" DrawAspect="Content" ObjectID="_1406033480" r:id="rId340"/>
         </w:object>
       </w:r>
       <w:r>
@@ -11425,10 +11409,10 @@
           <w:position w:val="-12"/>
         </w:rPr>
         <w:object w:dxaOrig="279" w:dyaOrig="380">
-          <v:shape id="_x0000_i1205" type="#_x0000_t75" style="width:14.2pt;height:18.75pt" o:ole="">
+          <v:shape id="_x0000_i1215" type="#_x0000_t75" style="width:14pt;height:19pt" o:ole="">
             <v:imagedata r:id="rId341" o:title=""/>
           </v:shape>
-          <o:OLEObject Type="Embed" ProgID="Equation.DSMT4" ShapeID="_x0000_i1205" DrawAspect="Content" ObjectID="_1405980310" r:id="rId342"/>
+          <o:OLEObject Type="Embed" ProgID="Equation.DSMT4" ShapeID="_x0000_i1215" DrawAspect="Content" ObjectID="_1406033481" r:id="rId342"/>
         </w:object>
       </w:r>
       <w:r>
@@ -11454,10 +11438,10 @@
           <w:position w:val="-12"/>
         </w:rPr>
         <w:object w:dxaOrig="340" w:dyaOrig="380">
-          <v:shape id="_x0000_i1206" type="#_x0000_t75" style="width:17.25pt;height:18.75pt" o:ole="">
+          <v:shape id="_x0000_i1216" type="#_x0000_t75" style="width:17.5pt;height:19pt" o:ole="">
             <v:imagedata r:id="rId343" o:title=""/>
           </v:shape>
-          <o:OLEObject Type="Embed" ProgID="Equation.DSMT4" ShapeID="_x0000_i1206" DrawAspect="Content" ObjectID="_1405980311" r:id="rId344"/>
+          <o:OLEObject Type="Embed" ProgID="Equation.DSMT4" ShapeID="_x0000_i1216" DrawAspect="Content" ObjectID="_1406033482" r:id="rId344"/>
         </w:object>
       </w:r>
       <w:r>
@@ -11471,10 +11455,10 @@
           <w:position w:val="-6"/>
         </w:rPr>
         <w:object w:dxaOrig="279" w:dyaOrig="279">
-          <v:shape id="_x0000_i1207" type="#_x0000_t75" style="width:14.2pt;height:14.2pt" o:ole="">
+          <v:shape id="_x0000_i1217" type="#_x0000_t75" style="width:14pt;height:14pt" o:ole="">
             <v:imagedata r:id="rId345" o:title=""/>
           </v:shape>
-          <o:OLEObject Type="Embed" ProgID="Equation.DSMT4" ShapeID="_x0000_i1207" DrawAspect="Content" ObjectID="_1405980312" r:id="rId346"/>
+          <o:OLEObject Type="Embed" ProgID="Equation.DSMT4" ShapeID="_x0000_i1217" DrawAspect="Content" ObjectID="_1406033483" r:id="rId346"/>
         </w:object>
       </w:r>
       <w:r>
@@ -11518,10 +11502,10 @@
           <w:position w:val="-28"/>
         </w:rPr>
         <w:object w:dxaOrig="999" w:dyaOrig="680">
-          <v:shape id="_x0000_i1208" type="#_x0000_t75" style="width:49.7pt;height:33.95pt" o:ole="">
+          <v:shape id="_x0000_i1218" type="#_x0000_t75" style="width:49.5pt;height:34pt" o:ole="">
             <v:imagedata r:id="rId347" o:title=""/>
           </v:shape>
-          <o:OLEObject Type="Embed" ProgID="Equation.DSMT4" ShapeID="_x0000_i1208" DrawAspect="Content" ObjectID="_1405980313" r:id="rId348"/>
+          <o:OLEObject Type="Embed" ProgID="Equation.DSMT4" ShapeID="_x0000_i1218" DrawAspect="Content" ObjectID="_1406033484" r:id="rId348"/>
         </w:object>
       </w:r>
       <w:r>
@@ -11541,10 +11525,10 @@
           <w:position w:val="-10"/>
         </w:rPr>
         <w:object w:dxaOrig="380" w:dyaOrig="320">
-          <v:shape id="_x0000_i1209" type="#_x0000_t75" style="width:18.75pt;height:16.25pt" o:ole="">
+          <v:shape id="_x0000_i1219" type="#_x0000_t75" style="width:19pt;height:16.5pt" o:ole="">
             <v:imagedata r:id="rId349" o:title=""/>
           </v:shape>
-          <o:OLEObject Type="Embed" ProgID="Equation.DSMT4" ShapeID="_x0000_i1209" DrawAspect="Content" ObjectID="_1405980314" r:id="rId350"/>
+          <o:OLEObject Type="Embed" ProgID="Equation.DSMT4" ShapeID="_x0000_i1219" DrawAspect="Content" ObjectID="_1406033485" r:id="rId350"/>
         </w:object>
       </w:r>
       <w:r>
@@ -11561,10 +11545,10 @@
           <w:position w:val="-10"/>
         </w:rPr>
         <w:object w:dxaOrig="360" w:dyaOrig="320">
-          <v:shape id="_x0000_i1210" type="#_x0000_t75" style="width:18.25pt;height:16.25pt" o:ole="">
+          <v:shape id="_x0000_i1220" type="#_x0000_t75" style="width:18.5pt;height:16.5pt" o:ole="">
             <v:imagedata r:id="rId351" o:title=""/>
           </v:shape>
-          <o:OLEObject Type="Embed" ProgID="Equation.DSMT4" ShapeID="_x0000_i1210" DrawAspect="Content" ObjectID="_1405980315" r:id="rId352"/>
+          <o:OLEObject Type="Embed" ProgID="Equation.DSMT4" ShapeID="_x0000_i1220" DrawAspect="Content" ObjectID="_1406033486" r:id="rId352"/>
         </w:object>
       </w:r>
       <w:r>
@@ -11581,10 +11565,10 @@
           <w:position w:val="-10"/>
         </w:rPr>
         <w:object w:dxaOrig="380" w:dyaOrig="320">
-          <v:shape id="_x0000_i1211" type="#_x0000_t75" style="width:18.75pt;height:16.25pt" o:ole="">
+          <v:shape id="_x0000_i1221" type="#_x0000_t75" style="width:19pt;height:16.5pt" o:ole="">
             <v:imagedata r:id="rId349" o:title=""/>
           </v:shape>
-          <o:OLEObject Type="Embed" ProgID="Equation.DSMT4" ShapeID="_x0000_i1211" DrawAspect="Content" ObjectID="_1405980316" r:id="rId353"/>
+          <o:OLEObject Type="Embed" ProgID="Equation.DSMT4" ShapeID="_x0000_i1221" DrawAspect="Content" ObjectID="_1406033487" r:id="rId353"/>
         </w:object>
       </w:r>
       <w:r>
@@ -11612,10 +11596,10 @@
           <w:position w:val="-24"/>
         </w:rPr>
         <w:object w:dxaOrig="1960" w:dyaOrig="620">
-          <v:shape id="_x0000_i1212" type="#_x0000_t75" style="width:97.85pt;height:30.95pt" o:ole="">
+          <v:shape id="_x0000_i1222" type="#_x0000_t75" style="width:98pt;height:31pt" o:ole="">
             <v:imagedata r:id="rId354" o:title=""/>
           </v:shape>
-          <o:OLEObject Type="Embed" ProgID="Equation.DSMT4" ShapeID="_x0000_i1212" DrawAspect="Content" ObjectID="_1405980317" r:id="rId355"/>
+          <o:OLEObject Type="Embed" ProgID="Equation.DSMT4" ShapeID="_x0000_i1222" DrawAspect="Content" ObjectID="_1406033488" r:id="rId355"/>
         </w:object>
       </w:r>
       <w:r>
@@ -11709,10 +11693,10 @@
           <w:position w:val="-6"/>
         </w:rPr>
         <w:object w:dxaOrig="279" w:dyaOrig="279">
-          <v:shape id="_x0000_i1213" type="#_x0000_t75" style="width:14.2pt;height:14.2pt" o:ole="">
+          <v:shape id="_x0000_i1223" type="#_x0000_t75" style="width:14pt;height:14pt" o:ole="">
             <v:imagedata r:id="rId345" o:title=""/>
           </v:shape>
-          <o:OLEObject Type="Embed" ProgID="Equation.DSMT4" ShapeID="_x0000_i1213" DrawAspect="Content" ObjectID="_1405980318" r:id="rId356"/>
+          <o:OLEObject Type="Embed" ProgID="Equation.DSMT4" ShapeID="_x0000_i1223" DrawAspect="Content" ObjectID="_1406033489" r:id="rId356"/>
         </w:object>
       </w:r>
       <w:r>
@@ -11755,10 +11739,10 @@
           <w:position w:val="-28"/>
         </w:rPr>
         <w:object w:dxaOrig="2020" w:dyaOrig="680">
-          <v:shape id="_x0000_i1214" type="#_x0000_t75" style="width:101.4pt;height:33.95pt" o:ole="">
+          <v:shape id="_x0000_i1224" type="#_x0000_t75" style="width:101.5pt;height:34pt" o:ole="">
             <v:imagedata r:id="rId357" o:title=""/>
           </v:shape>
-          <o:OLEObject Type="Embed" ProgID="Equation.DSMT4" ShapeID="_x0000_i1214" DrawAspect="Content" ObjectID="_1405980319" r:id="rId358"/>
+          <o:OLEObject Type="Embed" ProgID="Equation.DSMT4" ShapeID="_x0000_i1224" DrawAspect="Content" ObjectID="_1406033490" r:id="rId358"/>
         </w:object>
       </w:r>
       <w:r>
@@ -11882,15 +11866,7 @@
         <w:t xml:space="preserve">Observing that </w:t>
       </w:r>
       <w:r>
-        <w:t>(</w:t>
-      </w:r>
-      <w:proofErr w:type="spellStart"/>
-      <w:r>
-        <w:t>i</w:t>
-      </w:r>
-      <w:proofErr w:type="spellEnd"/>
-      <w:r>
-        <w:t xml:space="preserve">) </w:t>
+        <w:t xml:space="preserve">(i) </w:t>
       </w:r>
       <w:r>
         <w:t xml:space="preserve">the individual inertial velocities </w:t>
@@ -11959,10 +11935,10 @@
           <w:position w:val="-6"/>
         </w:rPr>
         <w:object w:dxaOrig="139" w:dyaOrig="260">
-          <v:shape id="_x0000_i1215" type="#_x0000_t75" style="width:6.1pt;height:12.7pt" o:ole="">
+          <v:shape id="_x0000_i1225" type="#_x0000_t75" style="width:6pt;height:12.5pt" o:ole="">
             <v:imagedata r:id="rId359" o:title=""/>
           </v:shape>
-          <o:OLEObject Type="Embed" ProgID="Equation.DSMT4" ShapeID="_x0000_i1215" DrawAspect="Content" ObjectID="_1405980320" r:id="rId360"/>
+          <o:OLEObject Type="Embed" ProgID="Equation.DSMT4" ShapeID="_x0000_i1225" DrawAspect="Content" ObjectID="_1406033491" r:id="rId360"/>
         </w:object>
       </w:r>
       <w:r>
@@ -12024,10 +12000,10 @@
           <w:position w:val="-66"/>
         </w:rPr>
         <w:object w:dxaOrig="7600" w:dyaOrig="1440">
-          <v:shape id="_x0000_i1216" type="#_x0000_t75" style="width:380.3pt;height:1in" o:ole="">
+          <v:shape id="_x0000_i1226" type="#_x0000_t75" style="width:380.5pt;height:1in" o:ole="">
             <v:imagedata r:id="rId361" o:title=""/>
           </v:shape>
-          <o:OLEObject Type="Embed" ProgID="Equation.DSMT4" ShapeID="_x0000_i1216" DrawAspect="Content" ObjectID="_1405980321" r:id="rId362"/>
+          <o:OLEObject Type="Embed" ProgID="Equation.DSMT4" ShapeID="_x0000_i1226" DrawAspect="Content" ObjectID="_1406033492" r:id="rId362"/>
         </w:object>
       </w:r>
       <w:r>
@@ -12089,10 +12065,10 @@
           <w:position w:val="-6"/>
         </w:rPr>
         <w:object w:dxaOrig="240" w:dyaOrig="220">
-          <v:shape id="_x0000_i1217" type="#_x0000_t75" style="width:12.15pt;height:11.15pt" o:ole="">
+          <v:shape id="_x0000_i1227" type="#_x0000_t75" style="width:12pt;height:11pt" o:ole="">
             <v:imagedata r:id="rId363" o:title=""/>
           </v:shape>
-          <o:OLEObject Type="Embed" ProgID="Equation.DSMT4" ShapeID="_x0000_i1217" DrawAspect="Content" ObjectID="_1405980322" r:id="rId364"/>
+          <o:OLEObject Type="Embed" ProgID="Equation.DSMT4" ShapeID="_x0000_i1227" DrawAspect="Content" ObjectID="_1406033493" r:id="rId364"/>
         </w:object>
       </w:r>
       <w:r>
@@ -12138,10 +12114,10 @@
           <w:position w:val="-12"/>
         </w:rPr>
         <w:object w:dxaOrig="340" w:dyaOrig="380">
-          <v:shape id="_x0000_i1218" type="#_x0000_t75" style="width:17.25pt;height:17.75pt" o:ole="">
+          <v:shape id="_x0000_i1228" type="#_x0000_t75" style="width:17.5pt;height:17.5pt" o:ole="">
             <v:imagedata r:id="rId365" o:title=""/>
           </v:shape>
-          <o:OLEObject Type="Embed" ProgID="Equation.DSMT4" ShapeID="_x0000_i1218" DrawAspect="Content" ObjectID="_1405980323" r:id="rId366"/>
+          <o:OLEObject Type="Embed" ProgID="Equation.DSMT4" ShapeID="_x0000_i1228" DrawAspect="Content" ObjectID="_1406033494" r:id="rId366"/>
         </w:object>
       </w:r>
       <w:r>
@@ -12164,10 +12140,10 @@
           <w:position w:val="-10"/>
         </w:rPr>
         <w:object w:dxaOrig="360" w:dyaOrig="320">
-          <v:shape id="_x0000_i1219" type="#_x0000_t75" style="width:18.25pt;height:16.25pt" o:ole="">
+          <v:shape id="_x0000_i1229" type="#_x0000_t75" style="width:18.5pt;height:16.5pt" o:ole="">
             <v:imagedata r:id="rId351" o:title=""/>
           </v:shape>
-          <o:OLEObject Type="Embed" ProgID="Equation.DSMT4" ShapeID="_x0000_i1219" DrawAspect="Content" ObjectID="_1405980324" r:id="rId367"/>
+          <o:OLEObject Type="Embed" ProgID="Equation.DSMT4" ShapeID="_x0000_i1229" DrawAspect="Content" ObjectID="_1406033495" r:id="rId367"/>
         </w:object>
       </w:r>
       <w:r>
@@ -12181,10 +12157,10 @@
           <w:position w:val="-28"/>
         </w:rPr>
         <w:object w:dxaOrig="1440" w:dyaOrig="680">
-          <v:shape id="_x0000_i1220" type="#_x0000_t75" style="width:1in;height:33.95pt" o:ole="">
+          <v:shape id="_x0000_i1230" type="#_x0000_t75" style="width:1in;height:34pt" o:ole="">
             <v:imagedata r:id="rId368" o:title=""/>
           </v:shape>
-          <o:OLEObject Type="Embed" ProgID="Equation.DSMT4" ShapeID="_x0000_i1220" DrawAspect="Content" ObjectID="_1405980325" r:id="rId369"/>
+          <o:OLEObject Type="Embed" ProgID="Equation.DSMT4" ShapeID="_x0000_i1230" DrawAspect="Content" ObjectID="_1406033496" r:id="rId369"/>
         </w:object>
       </w:r>
       <w:r>
@@ -12195,10 +12171,10 @@
           <w:position w:val="-28"/>
         </w:rPr>
         <w:object w:dxaOrig="1020" w:dyaOrig="680">
-          <v:shape id="_x0000_i1221" type="#_x0000_t75" style="width:51.2pt;height:33.95pt" o:ole="">
+          <v:shape id="_x0000_i1231" type="#_x0000_t75" style="width:51pt;height:34pt" o:ole="">
             <v:imagedata r:id="rId370" o:title=""/>
           </v:shape>
-          <o:OLEObject Type="Embed" ProgID="Equation.DSMT4" ShapeID="_x0000_i1221" DrawAspect="Content" ObjectID="_1405980326" r:id="rId371"/>
+          <o:OLEObject Type="Embed" ProgID="Equation.DSMT4" ShapeID="_x0000_i1231" DrawAspect="Content" ObjectID="_1406033497" r:id="rId371"/>
         </w:object>
       </w:r>
       <w:r>
@@ -12217,10 +12193,10 @@
           <w:position w:val="-12"/>
         </w:rPr>
         <w:object w:dxaOrig="240" w:dyaOrig="380">
-          <v:shape id="_x0000_i1222" type="#_x0000_t75" style="width:11.65pt;height:18.75pt" o:ole="">
+          <v:shape id="_x0000_i1232" type="#_x0000_t75" style="width:11.5pt;height:19pt" o:ole="">
             <v:imagedata r:id="rId372" o:title=""/>
           </v:shape>
-          <o:OLEObject Type="Embed" ProgID="Equation.DSMT4" ShapeID="_x0000_i1222" DrawAspect="Content" ObjectID="_1405980327" r:id="rId373"/>
+          <o:OLEObject Type="Embed" ProgID="Equation.DSMT4" ShapeID="_x0000_i1232" DrawAspect="Content" ObjectID="_1406033498" r:id="rId373"/>
         </w:object>
       </w:r>
       <w:r>
@@ -12234,10 +12210,10 @@
           <w:position w:val="-10"/>
         </w:rPr>
         <w:object w:dxaOrig="360" w:dyaOrig="320">
-          <v:shape id="_x0000_i1223" type="#_x0000_t75" style="width:18.25pt;height:16.75pt" o:ole="">
+          <v:shape id="_x0000_i1233" type="#_x0000_t75" style="width:18.5pt;height:17pt" o:ole="">
             <v:imagedata r:id="rId374" o:title=""/>
           </v:shape>
-          <o:OLEObject Type="Embed" ProgID="Equation.DSMT4" ShapeID="_x0000_i1223" DrawAspect="Content" ObjectID="_1405980328" r:id="rId375"/>
+          <o:OLEObject Type="Embed" ProgID="Equation.DSMT4" ShapeID="_x0000_i1233" DrawAspect="Content" ObjectID="_1406033499" r:id="rId375"/>
         </w:object>
       </w:r>
       <w:r>
@@ -12259,10 +12235,10 @@
           <w:position w:val="-28"/>
         </w:rPr>
         <w:object w:dxaOrig="3379" w:dyaOrig="700">
-          <v:shape id="_x0000_i1224" type="#_x0000_t75" style="width:168.85pt;height:35.5pt" o:ole="">
+          <v:shape id="_x0000_i1234" type="#_x0000_t75" style="width:169pt;height:35.5pt" o:ole="">
             <v:imagedata r:id="rId376" o:title=""/>
           </v:shape>
-          <o:OLEObject Type="Embed" ProgID="Equation.DSMT4" ShapeID="_x0000_i1224" DrawAspect="Content" ObjectID="_1405980329" r:id="rId377"/>
+          <o:OLEObject Type="Embed" ProgID="Equation.DSMT4" ShapeID="_x0000_i1234" DrawAspect="Content" ObjectID="_1406033500" r:id="rId377"/>
         </w:object>
       </w:r>
       <w:r>
@@ -12278,10 +12254,10 @@
           <w:position w:val="-10"/>
         </w:rPr>
         <w:object w:dxaOrig="360" w:dyaOrig="320">
-          <v:shape id="_x0000_i1225" type="#_x0000_t75" style="width:18.25pt;height:16.75pt" o:ole="">
+          <v:shape id="_x0000_i1235" type="#_x0000_t75" style="width:18.5pt;height:17pt" o:ole="">
             <v:imagedata r:id="rId374" o:title=""/>
           </v:shape>
-          <o:OLEObject Type="Embed" ProgID="Equation.DSMT4" ShapeID="_x0000_i1225" DrawAspect="Content" ObjectID="_1405980330" r:id="rId378"/>
+          <o:OLEObject Type="Embed" ProgID="Equation.DSMT4" ShapeID="_x0000_i1235" DrawAspect="Content" ObjectID="_1406033501" r:id="rId378"/>
         </w:object>
       </w:r>
       <w:r>
@@ -12351,10 +12327,10 @@
           <w:position w:val="-12"/>
         </w:rPr>
         <w:object w:dxaOrig="360" w:dyaOrig="380">
-          <v:shape id="_x0000_i1226" type="#_x0000_t75" style="width:17.25pt;height:17.75pt" o:ole="">
+          <v:shape id="_x0000_i1236" type="#_x0000_t75" style="width:17pt;height:17.5pt" o:ole="">
             <v:imagedata r:id="rId379" o:title=""/>
           </v:shape>
-          <o:OLEObject Type="Embed" ProgID="Equation.DSMT4" ShapeID="_x0000_i1226" DrawAspect="Content" ObjectID="_1405980331" r:id="rId380"/>
+          <o:OLEObject Type="Embed" ProgID="Equation.DSMT4" ShapeID="_x0000_i1236" DrawAspect="Content" ObjectID="_1406033502" r:id="rId380"/>
         </w:object>
       </w:r>
       <w:r>
@@ -12365,10 +12341,10 @@
           <w:position w:val="-6"/>
         </w:rPr>
         <w:object w:dxaOrig="240" w:dyaOrig="220">
-          <v:shape id="_x0000_i1227" type="#_x0000_t75" style="width:12.15pt;height:11.15pt" o:ole="">
+          <v:shape id="_x0000_i1237" type="#_x0000_t75" style="width:12pt;height:11pt" o:ole="">
             <v:imagedata r:id="rId381" o:title=""/>
           </v:shape>
-          <o:OLEObject Type="Embed" ProgID="Equation.DSMT4" ShapeID="_x0000_i1227" DrawAspect="Content" ObjectID="_1405980332" r:id="rId382"/>
+          <o:OLEObject Type="Embed" ProgID="Equation.DSMT4" ShapeID="_x0000_i1237" DrawAspect="Content" ObjectID="_1406033503" r:id="rId382"/>
         </w:object>
       </w:r>
       <w:r>
@@ -12387,10 +12363,10 @@
           <w:position w:val="-16"/>
         </w:rPr>
         <w:object w:dxaOrig="4360" w:dyaOrig="440">
-          <v:shape id="_x0000_i1228" type="#_x0000_t75" style="width:217.5pt;height:21.8pt" o:ole="">
+          <v:shape id="_x0000_i1238" type="#_x0000_t75" style="width:217.5pt;height:22pt" o:ole="">
             <v:imagedata r:id="rId383" o:title=""/>
           </v:shape>
-          <o:OLEObject Type="Embed" ProgID="Equation.DSMT4" ShapeID="_x0000_i1228" DrawAspect="Content" ObjectID="_1405980333" r:id="rId384"/>
+          <o:OLEObject Type="Embed" ProgID="Equation.DSMT4" ShapeID="_x0000_i1238" DrawAspect="Content" ObjectID="_1406033504" r:id="rId384"/>
         </w:object>
       </w:r>
       <w:r>
@@ -12407,10 +12383,10 @@
           <w:position w:val="-4"/>
         </w:rPr>
         <w:object w:dxaOrig="180" w:dyaOrig="279">
-          <v:shape id="_x0000_i1229" type="#_x0000_t75" style="width:9.15pt;height:14.2pt" o:ole="">
+          <v:shape id="_x0000_i1239" type="#_x0000_t75" style="width:9pt;height:14pt" o:ole="">
             <v:imagedata r:id="rId385" o:title=""/>
           </v:shape>
-          <o:OLEObject Type="Embed" ProgID="Equation.DSMT4" ShapeID="_x0000_i1229" DrawAspect="Content" ObjectID="_1405980334" r:id="rId386"/>
+          <o:OLEObject Type="Embed" ProgID="Equation.DSMT4" ShapeID="_x0000_i1239" DrawAspect="Content" ObjectID="_1406033505" r:id="rId386"/>
         </w:object>
       </w:r>
       <w:r>
@@ -12473,10 +12449,10 @@
           <w:position w:val="-12"/>
         </w:rPr>
         <w:object w:dxaOrig="1460" w:dyaOrig="380">
-          <v:shape id="_x0000_i1230" type="#_x0000_t75" style="width:73pt;height:19.25pt" o:ole="">
+          <v:shape id="_x0000_i1240" type="#_x0000_t75" style="width:73pt;height:19pt" o:ole="">
             <v:imagedata r:id="rId387" o:title=""/>
           </v:shape>
-          <o:OLEObject Type="Embed" ProgID="Equation.DSMT4" ShapeID="_x0000_i1230" DrawAspect="Content" ObjectID="_1405980335" r:id="rId388"/>
+          <o:OLEObject Type="Embed" ProgID="Equation.DSMT4" ShapeID="_x0000_i1240" DrawAspect="Content" ObjectID="_1406033506" r:id="rId388"/>
         </w:object>
       </w:r>
       <w:r>
@@ -12506,10 +12482,10 @@
           <w:position w:val="-12"/>
         </w:rPr>
         <w:object w:dxaOrig="1440" w:dyaOrig="380">
-          <v:shape id="_x0000_i1231" type="#_x0000_t75" style="width:72.5pt;height:19.25pt" o:ole="">
+          <v:shape id="_x0000_i1241" type="#_x0000_t75" style="width:72.5pt;height:19pt" o:ole="">
             <v:imagedata r:id="rId389" o:title=""/>
           </v:shape>
-          <o:OLEObject Type="Embed" ProgID="Equation.DSMT4" ShapeID="_x0000_i1231" DrawAspect="Content" ObjectID="_1405980336" r:id="rId390"/>
+          <o:OLEObject Type="Embed" ProgID="Equation.DSMT4" ShapeID="_x0000_i1241" DrawAspect="Content" ObjectID="_1406033507" r:id="rId390"/>
         </w:object>
       </w:r>
       <w:r>
@@ -12539,10 +12515,10 @@
           <w:position w:val="-10"/>
         </w:rPr>
         <w:object w:dxaOrig="1280" w:dyaOrig="360">
-          <v:shape id="_x0000_i1232" type="#_x0000_t75" style="width:64.4pt;height:17.25pt" o:ole="">
+          <v:shape id="_x0000_i1242" type="#_x0000_t75" style="width:64.5pt;height:17pt" o:ole="">
             <v:imagedata r:id="rId391" o:title=""/>
           </v:shape>
-          <o:OLEObject Type="Embed" ProgID="Equation.DSMT4" ShapeID="_x0000_i1232" DrawAspect="Content" ObjectID="_1405980337" r:id="rId392"/>
+          <o:OLEObject Type="Embed" ProgID="Equation.DSMT4" ShapeID="_x0000_i1242" DrawAspect="Content" ObjectID="_1406033508" r:id="rId392"/>
         </w:object>
       </w:r>
       <w:r>
@@ -12584,10 +12560,10 @@
           <w:position w:val="-14"/>
         </w:rPr>
         <w:object w:dxaOrig="1860" w:dyaOrig="400">
-          <v:shape id="_x0000_i1233" type="#_x0000_t75" style="width:93.3pt;height:18.75pt" o:ole="">
+          <v:shape id="_x0000_i1243" type="#_x0000_t75" style="width:93.5pt;height:19pt" o:ole="">
             <v:imagedata r:id="rId393" o:title=""/>
           </v:shape>
-          <o:OLEObject Type="Embed" ProgID="Equation.DSMT4" ShapeID="_x0000_i1233" DrawAspect="Content" ObjectID="_1405980338" r:id="rId394"/>
+          <o:OLEObject Type="Embed" ProgID="Equation.DSMT4" ShapeID="_x0000_i1243" DrawAspect="Content" ObjectID="_1406033509" r:id="rId394"/>
         </w:object>
       </w:r>
       <w:r>
@@ -12651,10 +12627,10 @@
           <w:position w:val="-12"/>
         </w:rPr>
         <w:object w:dxaOrig="360" w:dyaOrig="380">
-          <v:shape id="_x0000_i1234" type="#_x0000_t75" style="width:17.25pt;height:17.75pt" o:ole="">
+          <v:shape id="_x0000_i1244" type="#_x0000_t75" style="width:17pt;height:17.5pt" o:ole="">
             <v:imagedata r:id="rId395" o:title=""/>
           </v:shape>
-          <o:OLEObject Type="Embed" ProgID="Equation.DSMT4" ShapeID="_x0000_i1234" DrawAspect="Content" ObjectID="_1405980339" r:id="rId396"/>
+          <o:OLEObject Type="Embed" ProgID="Equation.DSMT4" ShapeID="_x0000_i1244" DrawAspect="Content" ObjectID="_1406033510" r:id="rId396"/>
         </w:object>
       </w:r>
       <w:r>
@@ -12665,10 +12641,10 @@
           <w:position w:val="-6"/>
         </w:rPr>
         <w:object w:dxaOrig="240" w:dyaOrig="220">
-          <v:shape id="_x0000_i1235" type="#_x0000_t75" style="width:12.15pt;height:11.15pt" o:ole="">
+          <v:shape id="_x0000_i1245" type="#_x0000_t75" style="width:12pt;height:11pt" o:ole="">
             <v:imagedata r:id="rId397" o:title=""/>
           </v:shape>
-          <o:OLEObject Type="Embed" ProgID="Equation.DSMT4" ShapeID="_x0000_i1235" DrawAspect="Content" ObjectID="_1405980340" r:id="rId398"/>
+          <o:OLEObject Type="Embed" ProgID="Equation.DSMT4" ShapeID="_x0000_i1245" DrawAspect="Content" ObjectID="_1406033511" r:id="rId398"/>
         </w:object>
       </w:r>
       <w:r>
@@ -12693,10 +12669,10 @@
           <w:position w:val="-12"/>
         </w:rPr>
         <w:object w:dxaOrig="360" w:dyaOrig="380">
-          <v:shape id="_x0000_i1236" type="#_x0000_t75" style="width:18.25pt;height:19.25pt" o:ole="">
+          <v:shape id="_x0000_i1246" type="#_x0000_t75" style="width:18.5pt;height:19pt" o:ole="">
             <v:imagedata r:id="rId399" o:title=""/>
           </v:shape>
-          <o:OLEObject Type="Embed" ProgID="Equation.DSMT4" ShapeID="_x0000_i1236" DrawAspect="Content" ObjectID="_1405980341" r:id="rId400"/>
+          <o:OLEObject Type="Embed" ProgID="Equation.DSMT4" ShapeID="_x0000_i1246" DrawAspect="Content" ObjectID="_1406033512" r:id="rId400"/>
         </w:object>
       </w:r>
       <w:r>
@@ -12707,10 +12683,10 @@
           <w:position w:val="-6"/>
         </w:rPr>
         <w:object w:dxaOrig="240" w:dyaOrig="220">
-          <v:shape id="_x0000_i1237" type="#_x0000_t75" style="width:12.15pt;height:11.15pt" o:ole="">
+          <v:shape id="_x0000_i1247" type="#_x0000_t75" style="width:12pt;height:11pt" o:ole="">
             <v:imagedata r:id="rId397" o:title=""/>
           </v:shape>
-          <o:OLEObject Type="Embed" ProgID="Equation.DSMT4" ShapeID="_x0000_i1237" DrawAspect="Content" ObjectID="_1405980342" r:id="rId401"/>
+          <o:OLEObject Type="Embed" ProgID="Equation.DSMT4" ShapeID="_x0000_i1247" DrawAspect="Content" ObjectID="_1406033513" r:id="rId401"/>
         </w:object>
       </w:r>
       <w:r>
@@ -12752,10 +12728,10 @@
           <w:position w:val="-16"/>
         </w:rPr>
         <w:object w:dxaOrig="3800" w:dyaOrig="440">
-          <v:shape id="_x0000_i1238" type="#_x0000_t75" style="width:188.6pt;height:21.8pt" o:ole="">
+          <v:shape id="_x0000_i1248" type="#_x0000_t75" style="width:188.5pt;height:22pt" o:ole="">
             <v:imagedata r:id="rId402" o:title=""/>
           </v:shape>
-          <o:OLEObject Type="Embed" ProgID="Equation.DSMT4" ShapeID="_x0000_i1238" DrawAspect="Content" ObjectID="_1405980343" r:id="rId403"/>
+          <o:OLEObject Type="Embed" ProgID="Equation.DSMT4" ShapeID="_x0000_i1248" DrawAspect="Content" ObjectID="_1406033514" r:id="rId403"/>
         </w:object>
       </w:r>
       <w:r>
@@ -12798,10 +12774,10 @@
           <w:position w:val="-62"/>
         </w:rPr>
         <w:object w:dxaOrig="6140" w:dyaOrig="1359">
-          <v:shape id="_x0000_i1239" type="#_x0000_t75" style="width:308.3pt;height:68.95pt" o:ole="">
+          <v:shape id="_x0000_i1249" type="#_x0000_t75" style="width:308pt;height:69pt" o:ole="">
             <v:imagedata r:id="rId404" o:title=""/>
           </v:shape>
-          <o:OLEObject Type="Embed" ProgID="Equation.DSMT4" ShapeID="_x0000_i1239" DrawAspect="Content" ObjectID="_1405980344" r:id="rId405"/>
+          <o:OLEObject Type="Embed" ProgID="Equation.DSMT4" ShapeID="_x0000_i1249" DrawAspect="Content" ObjectID="_1406033515" r:id="rId405"/>
         </w:object>
       </w:r>
       <w:r>
@@ -12878,10 +12854,10 @@
           <w:position w:val="-10"/>
         </w:rPr>
         <w:object w:dxaOrig="360" w:dyaOrig="320">
-          <v:shape id="_x0000_i1240" type="#_x0000_t75" style="width:18.25pt;height:16.75pt" o:ole="">
+          <v:shape id="_x0000_i1250" type="#_x0000_t75" style="width:18.5pt;height:17pt" o:ole="">
             <v:imagedata r:id="rId374" o:title=""/>
           </v:shape>
-          <o:OLEObject Type="Embed" ProgID="Equation.DSMT4" ShapeID="_x0000_i1240" DrawAspect="Content" ObjectID="_1405980345" r:id="rId406"/>
+          <o:OLEObject Type="Embed" ProgID="Equation.DSMT4" ShapeID="_x0000_i1250" DrawAspect="Content" ObjectID="_1406033516" r:id="rId406"/>
         </w:object>
       </w:r>
       <w:r>
@@ -12910,10 +12886,10 @@
           <w:position w:val="-10"/>
         </w:rPr>
         <w:object w:dxaOrig="360" w:dyaOrig="320">
-          <v:shape id="_x0000_i1241" type="#_x0000_t75" style="width:18.25pt;height:16.75pt" o:ole="">
+          <v:shape id="_x0000_i1251" type="#_x0000_t75" style="width:18.5pt;height:17pt" o:ole="">
             <v:imagedata r:id="rId374" o:title=""/>
           </v:shape>
-          <o:OLEObject Type="Embed" ProgID="Equation.DSMT4" ShapeID="_x0000_i1241" DrawAspect="Content" ObjectID="_1405980346" r:id="rId407"/>
+          <o:OLEObject Type="Embed" ProgID="Equation.DSMT4" ShapeID="_x0000_i1251" DrawAspect="Content" ObjectID="_1406033517" r:id="rId407"/>
         </w:object>
       </w:r>
       <w:r>
@@ -12936,10 +12912,10 @@
           <w:position w:val="-12"/>
         </w:rPr>
         <w:object w:dxaOrig="1359" w:dyaOrig="380">
-          <v:shape id="_x0000_i1242" type="#_x0000_t75" style="width:67.45pt;height:18.25pt" o:ole="">
+          <v:shape id="_x0000_i1252" type="#_x0000_t75" style="width:67.5pt;height:18.5pt" o:ole="">
             <v:imagedata r:id="rId408" o:title=""/>
           </v:shape>
-          <o:OLEObject Type="Embed" ProgID="Equation.DSMT4" ShapeID="_x0000_i1242" DrawAspect="Content" ObjectID="_1405980347" r:id="rId409"/>
+          <o:OLEObject Type="Embed" ProgID="Equation.DSMT4" ShapeID="_x0000_i1252" DrawAspect="Content" ObjectID="_1406033518" r:id="rId409"/>
         </w:object>
       </w:r>
       <w:r>
@@ -12964,10 +12940,10 @@
           <w:position w:val="-12"/>
         </w:rPr>
         <w:object w:dxaOrig="2079" w:dyaOrig="380">
-          <v:shape id="_x0000_i1243" type="#_x0000_t75" style="width:103.45pt;height:19.25pt" o:ole="">
+          <v:shape id="_x0000_i1253" type="#_x0000_t75" style="width:103.5pt;height:19pt" o:ole="">
             <v:imagedata r:id="rId410" o:title=""/>
           </v:shape>
-          <o:OLEObject Type="Embed" ProgID="Equation.DSMT4" ShapeID="_x0000_i1243" DrawAspect="Content" ObjectID="_1405980348" r:id="rId411"/>
+          <o:OLEObject Type="Embed" ProgID="Equation.DSMT4" ShapeID="_x0000_i1253" DrawAspect="Content" ObjectID="_1406033519" r:id="rId411"/>
         </w:object>
       </w:r>
       <w:r>
@@ -13045,10 +13021,10 @@
           <w:position w:val="-50"/>
         </w:rPr>
         <w:object w:dxaOrig="1960" w:dyaOrig="1120">
-          <v:shape id="_x0000_i1244" type="#_x0000_t75" style="width:98.35pt;height:56.8pt" o:ole="">
+          <v:shape id="_x0000_i1254" type="#_x0000_t75" style="width:98.5pt;height:57pt" o:ole="">
             <v:imagedata r:id="rId412" o:title=""/>
           </v:shape>
-          <o:OLEObject Type="Embed" ProgID="Equation.DSMT4" ShapeID="_x0000_i1244" DrawAspect="Content" ObjectID="_1405980349" r:id="rId413"/>
+          <o:OLEObject Type="Embed" ProgID="Equation.DSMT4" ShapeID="_x0000_i1254" DrawAspect="Content" ObjectID="_1406033520" r:id="rId413"/>
         </w:object>
       </w:r>
       <w:r>
@@ -13175,10 +13151,10 @@
           <w:position w:val="-88"/>
         </w:rPr>
         <w:object w:dxaOrig="1800" w:dyaOrig="1920">
-          <v:shape id="_x0000_i1245" type="#_x0000_t75" style="width:90.25pt;height:95.3pt" o:ole="">
+          <v:shape id="_x0000_i1255" type="#_x0000_t75" style="width:90.5pt;height:95.5pt" o:ole="">
             <v:imagedata r:id="rId414" o:title=""/>
           </v:shape>
-          <o:OLEObject Type="Embed" ProgID="Equation.DSMT4" ShapeID="_x0000_i1245" DrawAspect="Content" ObjectID="_1405980350" r:id="rId415"/>
+          <o:OLEObject Type="Embed" ProgID="Equation.DSMT4" ShapeID="_x0000_i1255" DrawAspect="Content" ObjectID="_1406033521" r:id="rId415"/>
         </w:object>
       </w:r>
       <w:r>
@@ -13251,10 +13227,10 @@
           <w:position w:val="-6"/>
         </w:rPr>
         <w:object w:dxaOrig="139" w:dyaOrig="260">
-          <v:shape id="_x0000_i1246" type="#_x0000_t75" style="width:6.1pt;height:12.7pt" o:ole="">
+          <v:shape id="_x0000_i1256" type="#_x0000_t75" style="width:6pt;height:12.5pt" o:ole="">
             <v:imagedata r:id="rId359" o:title=""/>
           </v:shape>
-          <o:OLEObject Type="Embed" ProgID="Equation.DSMT4" ShapeID="_x0000_i1246" DrawAspect="Content" ObjectID="_1405980351" r:id="rId416"/>
+          <o:OLEObject Type="Embed" ProgID="Equation.DSMT4" ShapeID="_x0000_i1256" DrawAspect="Content" ObjectID="_1406033522" r:id="rId416"/>
         </w:object>
       </w:r>
       <w:r>
@@ -13280,16 +13256,19 @@
       <w:r>
         <w:t xml:space="preserve">n </w:t>
       </w:r>
+      <w:r>
+        <w:rPr>
+          <w:i/>
+        </w:rPr>
+        <w:t>i</w:t>
+      </w:r>
+      <w:proofErr w:type="gramEnd"/>
+      <w:r>
+        <w:t>-</w:t>
+      </w:r>
       <w:proofErr w:type="spellStart"/>
       <w:r>
-        <w:rPr>
-          <w:i/>
-        </w:rPr>
-        <w:t>i</w:t>
-      </w:r>
-      <w:proofErr w:type="gramEnd"/>
-      <w:r>
-        <w:t>-th</w:t>
+        <w:t>th</w:t>
       </w:r>
       <w:proofErr w:type="spellEnd"/>
       <w:r>
@@ -13309,10 +13288,10 @@
           <w:position w:val="-12"/>
         </w:rPr>
         <w:object w:dxaOrig="380" w:dyaOrig="380">
-          <v:shape id="_x0000_i1247" type="#_x0000_t75" style="width:18.75pt;height:18.75pt" o:ole="">
+          <v:shape id="_x0000_i1257" type="#_x0000_t75" style="width:19pt;height:19pt" o:ole="">
             <v:imagedata r:id="rId417" o:title=""/>
           </v:shape>
-          <o:OLEObject Type="Embed" ProgID="Equation.DSMT4" ShapeID="_x0000_i1247" DrawAspect="Content" ObjectID="_1405980352" r:id="rId418"/>
+          <o:OLEObject Type="Embed" ProgID="Equation.DSMT4" ShapeID="_x0000_i1257" DrawAspect="Content" ObjectID="_1406033523" r:id="rId418"/>
         </w:object>
       </w:r>
       <w:r>
@@ -13329,10 +13308,10 @@
           <w:position w:val="-12"/>
         </w:rPr>
         <w:object w:dxaOrig="639" w:dyaOrig="380">
-          <v:shape id="_x0000_i1248" type="#_x0000_t75" style="width:31.45pt;height:18.75pt" o:ole="">
+          <v:shape id="_x0000_i1258" type="#_x0000_t75" style="width:31.5pt;height:19pt" o:ole="">
             <v:imagedata r:id="rId419" o:title=""/>
           </v:shape>
-          <o:OLEObject Type="Embed" ProgID="Equation.DSMT4" ShapeID="_x0000_i1248" DrawAspect="Content" ObjectID="_1405980353" r:id="rId420"/>
+          <o:OLEObject Type="Embed" ProgID="Equation.DSMT4" ShapeID="_x0000_i1258" DrawAspect="Content" ObjectID="_1406033524" r:id="rId420"/>
         </w:object>
       </w:r>
       <w:r>
@@ -13376,10 +13355,10 @@
           <w:position w:val="-28"/>
         </w:rPr>
         <w:object w:dxaOrig="1060" w:dyaOrig="680">
-          <v:shape id="_x0000_i1249" type="#_x0000_t75" style="width:53.25pt;height:33.95pt" o:ole="">
+          <v:shape id="_x0000_i1259" type="#_x0000_t75" style="width:53.5pt;height:34pt" o:ole="">
             <v:imagedata r:id="rId421" o:title=""/>
           </v:shape>
-          <o:OLEObject Type="Embed" ProgID="Equation.DSMT4" ShapeID="_x0000_i1249" DrawAspect="Content" ObjectID="_1405980354" r:id="rId422"/>
+          <o:OLEObject Type="Embed" ProgID="Equation.DSMT4" ShapeID="_x0000_i1259" DrawAspect="Content" ObjectID="_1406033525" r:id="rId422"/>
         </w:object>
       </w:r>
       <w:r>
@@ -13407,10 +13386,10 @@
           <w:position w:val="-28"/>
         </w:rPr>
         <w:object w:dxaOrig="5380" w:dyaOrig="680">
-          <v:shape id="_x0000_i1250" type="#_x0000_t75" style="width:269.75pt;height:34.5pt" o:ole="">
+          <v:shape id="_x0000_i1260" type="#_x0000_t75" style="width:270pt;height:34.5pt" o:ole="">
             <v:imagedata r:id="rId423" o:title=""/>
           </v:shape>
-          <o:OLEObject Type="Embed" ProgID="Equation.DSMT4" ShapeID="_x0000_i1250" DrawAspect="Content" ObjectID="_1405980355" r:id="rId424"/>
+          <o:OLEObject Type="Embed" ProgID="Equation.DSMT4" ShapeID="_x0000_i1260" DrawAspect="Content" ObjectID="_1406033526" r:id="rId424"/>
         </w:object>
       </w:r>
       <w:r>
@@ -13512,10 +13491,10 @@
           <w:position w:val="-100"/>
         </w:rPr>
         <w:object w:dxaOrig="6860" w:dyaOrig="2120">
-          <v:shape id="_x0000_i1251" type="#_x0000_t75" style="width:343.25pt;height:106.5pt" o:ole="">
+          <v:shape id="_x0000_i1261" type="#_x0000_t75" style="width:343.5pt;height:106.5pt" o:ole="">
             <v:imagedata r:id="rId425" o:title=""/>
           </v:shape>
-          <o:OLEObject Type="Embed" ProgID="Equation.DSMT4" ShapeID="_x0000_i1251" DrawAspect="Content" ObjectID="_1405980356" r:id="rId426"/>
+          <o:OLEObject Type="Embed" ProgID="Equation.DSMT4" ShapeID="_x0000_i1261" DrawAspect="Content" ObjectID="_1406033527" r:id="rId426"/>
         </w:object>
       </w:r>
       <w:r>
@@ -13588,10 +13567,10 @@
           <w:position w:val="-64"/>
         </w:rPr>
         <w:object w:dxaOrig="9000" w:dyaOrig="1400">
-          <v:shape id="_x0000_i1252" type="#_x0000_t75" style="width:450.25pt;height:69.95pt" o:ole="">
+          <v:shape id="_x0000_i1262" type="#_x0000_t75" style="width:450.5pt;height:70pt" o:ole="">
             <v:imagedata r:id="rId427" o:title=""/>
           </v:shape>
-          <o:OLEObject Type="Embed" ProgID="Equation.DSMT4" ShapeID="_x0000_i1252" DrawAspect="Content" ObjectID="_1405980357" r:id="rId428"/>
+          <o:OLEObject Type="Embed" ProgID="Equation.DSMT4" ShapeID="_x0000_i1262" DrawAspect="Content" ObjectID="_1406033528" r:id="rId428"/>
         </w:object>
       </w:r>
       <w:r>
@@ -13693,10 +13672,10 @@
           <w:position w:val="-134"/>
         </w:rPr>
         <w:object w:dxaOrig="8280" w:dyaOrig="2799">
-          <v:shape id="_x0000_i1253" type="#_x0000_t75" style="width:414.75pt;height:140.95pt" o:ole="">
+          <v:shape id="_x0000_i1263" type="#_x0000_t75" style="width:415pt;height:141pt" o:ole="">
             <v:imagedata r:id="rId429" o:title=""/>
           </v:shape>
-          <o:OLEObject Type="Embed" ProgID="Equation.DSMT4" ShapeID="_x0000_i1253" DrawAspect="Content" ObjectID="_1405980358" r:id="rId430"/>
+          <o:OLEObject Type="Embed" ProgID="Equation.DSMT4" ShapeID="_x0000_i1263" DrawAspect="Content" ObjectID="_1406033529" r:id="rId430"/>
         </w:object>
       </w:r>
       <w:r>
@@ -13810,10 +13789,10 @@
           <w:position w:val="-4"/>
         </w:rPr>
         <w:object w:dxaOrig="180" w:dyaOrig="260">
-          <v:shape id="_x0000_i1254" type="#_x0000_t75" style="width:9.15pt;height:12.7pt" o:ole="">
+          <v:shape id="_x0000_i1264" type="#_x0000_t75" style="width:9pt;height:12.5pt" o:ole="">
             <v:imagedata r:id="rId431" o:title=""/>
           </v:shape>
-          <o:OLEObject Type="Embed" ProgID="Equation.DSMT4" ShapeID="_x0000_i1254" DrawAspect="Content" ObjectID="_1405980359" r:id="rId432"/>
+          <o:OLEObject Type="Embed" ProgID="Equation.DSMT4" ShapeID="_x0000_i1264" DrawAspect="Content" ObjectID="_1406033530" r:id="rId432"/>
         </w:object>
       </w:r>
       <w:r>
@@ -13853,10 +13832,10 @@
           <w:position w:val="-62"/>
         </w:rPr>
         <w:object w:dxaOrig="6740" w:dyaOrig="1359">
-          <v:shape id="_x0000_i1255" type="#_x0000_t75" style="width:336.7pt;height:68.95pt" o:ole="">
+          <v:shape id="_x0000_i1265" type="#_x0000_t75" style="width:336.5pt;height:69pt" o:ole="">
             <v:imagedata r:id="rId433" o:title=""/>
           </v:shape>
-          <o:OLEObject Type="Embed" ProgID="Equation.DSMT4" ShapeID="_x0000_i1255" DrawAspect="Content" ObjectID="_1405980360" r:id="rId434"/>
+          <o:OLEObject Type="Embed" ProgID="Equation.DSMT4" ShapeID="_x0000_i1265" DrawAspect="Content" ObjectID="_1406033531" r:id="rId434"/>
         </w:object>
       </w:r>
       <w:r>
@@ -13872,10 +13851,10 @@
           <w:position w:val="-4"/>
         </w:rPr>
         <w:object w:dxaOrig="180" w:dyaOrig="260">
-          <v:shape id="_x0000_i1256" type="#_x0000_t75" style="width:9.15pt;height:12.7pt" o:ole="">
+          <v:shape id="_x0000_i1266" type="#_x0000_t75" style="width:9pt;height:12.5pt" o:ole="">
             <v:imagedata r:id="rId435" o:title=""/>
           </v:shape>
-          <o:OLEObject Type="Embed" ProgID="Equation.DSMT4" ShapeID="_x0000_i1256" DrawAspect="Content" ObjectID="_1405980361" r:id="rId436"/>
+          <o:OLEObject Type="Embed" ProgID="Equation.DSMT4" ShapeID="_x0000_i1266" DrawAspect="Content" ObjectID="_1406033532" r:id="rId436"/>
         </w:object>
       </w:r>
       <w:r>
@@ -14013,10 +13992,10 @@
           <w:position w:val="-88"/>
         </w:rPr>
         <w:object w:dxaOrig="5620" w:dyaOrig="1880">
-          <v:shape id="_x0000_i1257" type="#_x0000_t75" style="width:281.4pt;height:95.3pt" o:ole="">
+          <v:shape id="_x0000_i1267" type="#_x0000_t75" style="width:281.5pt;height:95.5pt" o:ole="">
             <v:imagedata r:id="rId437" o:title=""/>
           </v:shape>
-          <o:OLEObject Type="Embed" ProgID="Equation.DSMT4" ShapeID="_x0000_i1257" DrawAspect="Content" ObjectID="_1405980362" r:id="rId438"/>
+          <o:OLEObject Type="Embed" ProgID="Equation.DSMT4" ShapeID="_x0000_i1267" DrawAspect="Content" ObjectID="_1406033533" r:id="rId438"/>
         </w:object>
       </w:r>
       <w:r>
@@ -14092,10 +14071,10 @@
           <w:position w:val="-12"/>
         </w:rPr>
         <w:object w:dxaOrig="1640" w:dyaOrig="380">
-          <v:shape id="_x0000_i1258" type="#_x0000_t75" style="width:81.65pt;height:17.75pt" o:ole="">
+          <v:shape id="_x0000_i1268" type="#_x0000_t75" style="width:81.5pt;height:17.5pt" o:ole="">
             <v:imagedata r:id="rId439" o:title=""/>
           </v:shape>
-          <o:OLEObject Type="Embed" ProgID="Equation.DSMT4" ShapeID="_x0000_i1258" DrawAspect="Content" ObjectID="_1405980363" r:id="rId440"/>
+          <o:OLEObject Type="Embed" ProgID="Equation.DSMT4" ShapeID="_x0000_i1268" DrawAspect="Content" ObjectID="_1406033534" r:id="rId440"/>
         </w:object>
       </w:r>
       <w:r>
@@ -14166,10 +14145,10 @@
           <w:position w:val="-188"/>
         </w:rPr>
         <w:object w:dxaOrig="5460" w:dyaOrig="3820">
-          <v:shape id="_x0000_i1259" type="#_x0000_t75" style="width:272.8pt;height:189.65pt" o:ole="">
+          <v:shape id="_x0000_i1269" type="#_x0000_t75" style="width:272.5pt;height:189.5pt" o:ole="">
             <v:imagedata r:id="rId441" o:title=""/>
           </v:shape>
-          <o:OLEObject Type="Embed" ProgID="Equation.DSMT4" ShapeID="_x0000_i1259" DrawAspect="Content" ObjectID="_1405980364" r:id="rId442"/>
+          <o:OLEObject Type="Embed" ProgID="Equation.DSMT4" ShapeID="_x0000_i1269" DrawAspect="Content" ObjectID="_1406033535" r:id="rId442"/>
         </w:object>
       </w:r>
       <w:r>
@@ -14255,10 +14234,10 @@
           <w:position w:val="-12"/>
         </w:rPr>
         <w:object w:dxaOrig="560" w:dyaOrig="360">
-          <v:shape id="_x0000_i1260" type="#_x0000_t75" style="width:28.4pt;height:18.25pt" o:ole="">
+          <v:shape id="_x0000_i1270" type="#_x0000_t75" style="width:28.5pt;height:18.5pt" o:ole="">
             <v:imagedata r:id="rId443" o:title=""/>
           </v:shape>
-          <o:OLEObject Type="Embed" ProgID="Equation.DSMT4" ShapeID="_x0000_i1260" DrawAspect="Content" ObjectID="_1405980365" r:id="rId444"/>
+          <o:OLEObject Type="Embed" ProgID="Equation.DSMT4" ShapeID="_x0000_i1270" DrawAspect="Content" ObjectID="_1406033536" r:id="rId444"/>
         </w:object>
       </w:r>
       <w:r>
@@ -14275,10 +14254,10 @@
           <w:position w:val="-4"/>
         </w:rPr>
         <w:object w:dxaOrig="180" w:dyaOrig="260">
-          <v:shape id="_x0000_i1261" type="#_x0000_t75" style="width:9.15pt;height:12.7pt" o:ole="">
+          <v:shape id="_x0000_i1271" type="#_x0000_t75" style="width:9pt;height:12.5pt" o:ole="">
             <v:imagedata r:id="rId445" o:title=""/>
           </v:shape>
-          <o:OLEObject Type="Embed" ProgID="Equation.DSMT4" ShapeID="_x0000_i1261" DrawAspect="Content" ObjectID="_1405980366" r:id="rId446"/>
+          <o:OLEObject Type="Embed" ProgID="Equation.DSMT4" ShapeID="_x0000_i1271" DrawAspect="Content" ObjectID="_1406033537" r:id="rId446"/>
         </w:object>
       </w:r>
       <w:r>
@@ -14295,10 +14274,10 @@
           <w:position w:val="-14"/>
         </w:rPr>
         <w:object w:dxaOrig="1200" w:dyaOrig="380">
-          <v:shape id="_x0000_i1262" type="#_x0000_t75" style="width:59.85pt;height:17.75pt" o:ole="">
+          <v:shape id="_x0000_i1272" type="#_x0000_t75" style="width:60pt;height:17.5pt" o:ole="">
             <v:imagedata r:id="rId447" o:title=""/>
           </v:shape>
-          <o:OLEObject Type="Embed" ProgID="Equation.DSMT4" ShapeID="_x0000_i1262" DrawAspect="Content" ObjectID="_1405980367" r:id="rId448"/>
+          <o:OLEObject Type="Embed" ProgID="Equation.DSMT4" ShapeID="_x0000_i1272" DrawAspect="Content" ObjectID="_1406033538" r:id="rId448"/>
         </w:object>
       </w:r>
       <w:r>
@@ -14309,10 +14288,10 @@
           <w:position w:val="-14"/>
         </w:rPr>
         <w:object w:dxaOrig="1180" w:dyaOrig="380">
-          <v:shape id="_x0000_i1263" type="#_x0000_t75" style="width:59.3pt;height:17.75pt" o:ole="">
+          <v:shape id="_x0000_i1273" type="#_x0000_t75" style="width:59.5pt;height:17.5pt" o:ole="">
             <v:imagedata r:id="rId449" o:title=""/>
           </v:shape>
-          <o:OLEObject Type="Embed" ProgID="Equation.DSMT4" ShapeID="_x0000_i1263" DrawAspect="Content" ObjectID="_1405980368" r:id="rId450"/>
+          <o:OLEObject Type="Embed" ProgID="Equation.DSMT4" ShapeID="_x0000_i1273" DrawAspect="Content" ObjectID="_1406033539" r:id="rId450"/>
         </w:object>
       </w:r>
       <w:r>
@@ -14331,10 +14310,10 @@
           <w:position w:val="-50"/>
         </w:rPr>
         <w:object w:dxaOrig="3580" w:dyaOrig="1100">
-          <v:shape id="_x0000_i1264" type="#_x0000_t75" style="width:178.5pt;height:54.75pt" o:ole="">
+          <v:shape id="_x0000_i1274" type="#_x0000_t75" style="width:178.5pt;height:54.5pt" o:ole="">
             <v:imagedata r:id="rId451" o:title=""/>
           </v:shape>
-          <o:OLEObject Type="Embed" ProgID="Equation.DSMT4" ShapeID="_x0000_i1264" DrawAspect="Content" ObjectID="_1405980369" r:id="rId452"/>
+          <o:OLEObject Type="Embed" ProgID="Equation.DSMT4" ShapeID="_x0000_i1274" DrawAspect="Content" ObjectID="_1406033540" r:id="rId452"/>
         </w:object>
       </w:r>
       <w:r>
@@ -14447,10 +14426,10 @@
           <w:position w:val="-50"/>
         </w:rPr>
         <w:object w:dxaOrig="1960" w:dyaOrig="1120">
-          <v:shape id="_x0000_i1265" type="#_x0000_t75" style="width:98.35pt;height:56.8pt" o:ole="">
+          <v:shape id="_x0000_i1275" type="#_x0000_t75" style="width:98.5pt;height:57pt" o:ole="">
             <v:imagedata r:id="rId453" o:title=""/>
           </v:shape>
-          <o:OLEObject Type="Embed" ProgID="Equation.DSMT4" ShapeID="_x0000_i1265" DrawAspect="Content" ObjectID="_1405980370" r:id="rId454"/>
+          <o:OLEObject Type="Embed" ProgID="Equation.DSMT4" ShapeID="_x0000_i1275" DrawAspect="Content" ObjectID="_1406033541" r:id="rId454"/>
         </w:object>
       </w:r>
       <w:r>
@@ -14514,10 +14493,10 @@
           <w:position w:val="-50"/>
         </w:rPr>
         <w:object w:dxaOrig="3580" w:dyaOrig="1100">
-          <v:shape id="_x0000_i1266" type="#_x0000_t75" style="width:179pt;height:54.75pt" o:ole="">
+          <v:shape id="_x0000_i1276" type="#_x0000_t75" style="width:179pt;height:54.5pt" o:ole="">
             <v:imagedata r:id="rId455" o:title=""/>
           </v:shape>
-          <o:OLEObject Type="Embed" ProgID="Equation.DSMT4" ShapeID="_x0000_i1266" DrawAspect="Content" ObjectID="_1405980371" r:id="rId456"/>
+          <o:OLEObject Type="Embed" ProgID="Equation.DSMT4" ShapeID="_x0000_i1276" DrawAspect="Content" ObjectID="_1406033542" r:id="rId456"/>
         </w:object>
       </w:r>
       <w:r>
@@ -14581,10 +14560,10 @@
           <w:position w:val="-50"/>
         </w:rPr>
         <w:object w:dxaOrig="9000" w:dyaOrig="1120">
-          <v:shape id="_x0000_i1267" type="#_x0000_t75" style="width:450.75pt;height:56.8pt" o:ole="">
+          <v:shape id="_x0000_i1277" type="#_x0000_t75" style="width:451pt;height:57pt" o:ole="">
             <v:imagedata r:id="rId457" o:title=""/>
           </v:shape>
-          <o:OLEObject Type="Embed" ProgID="Equation.DSMT4" ShapeID="_x0000_i1267" DrawAspect="Content" ObjectID="_1405980372" r:id="rId458"/>
+          <o:OLEObject Type="Embed" ProgID="Equation.DSMT4" ShapeID="_x0000_i1277" DrawAspect="Content" ObjectID="_1406033543" r:id="rId458"/>
         </w:object>
       </w:r>
       <w:r>
@@ -14647,10 +14626,10 @@
           <w:position w:val="-78"/>
         </w:rPr>
         <w:object w:dxaOrig="3879" w:dyaOrig="1680">
-          <v:shape id="_x0000_i1268" type="#_x0000_t75" style="width:194.7pt;height:84.15pt" o:ole="">
+          <v:shape id="_x0000_i1278" type="#_x0000_t75" style="width:194.5pt;height:84pt" o:ole="">
             <v:imagedata r:id="rId459" o:title=""/>
           </v:shape>
-          <o:OLEObject Type="Embed" ProgID="Equation.DSMT4" ShapeID="_x0000_i1268" DrawAspect="Content" ObjectID="_1405980373" r:id="rId460"/>
+          <o:OLEObject Type="Embed" ProgID="Equation.DSMT4" ShapeID="_x0000_i1278" DrawAspect="Content" ObjectID="_1406033544" r:id="rId460"/>
         </w:object>
       </w:r>
       <w:r>
@@ -14850,10 +14829,10 @@
           <w:lang w:val="en-GB"/>
         </w:rPr>
         <w:object w:dxaOrig="1460" w:dyaOrig="380">
-          <v:shape id="_x0000_i1269" type="#_x0000_t75" style="width:73pt;height:19.25pt" o:ole="">
+          <v:shape id="_x0000_i1279" type="#_x0000_t75" style="width:73pt;height:19pt" o:ole="">
             <v:imagedata r:id="rId461" o:title=""/>
           </v:shape>
-          <o:OLEObject Type="Embed" ProgID="Equation.DSMT4" ShapeID="_x0000_i1269" DrawAspect="Content" ObjectID="_1405980374" r:id="rId462"/>
+          <o:OLEObject Type="Embed" ProgID="Equation.DSMT4" ShapeID="_x0000_i1279" DrawAspect="Content" ObjectID="_1406033545" r:id="rId462"/>
         </w:object>
       </w:r>
       <w:r>
@@ -14867,10 +14846,10 @@
           <w:position w:val="-12"/>
         </w:rPr>
         <w:object w:dxaOrig="1640" w:dyaOrig="380">
-          <v:shape id="_x0000_i1270" type="#_x0000_t75" style="width:81.65pt;height:17.75pt" o:ole="">
+          <v:shape id="_x0000_i1280" type="#_x0000_t75" style="width:81.5pt;height:17.5pt" o:ole="">
             <v:imagedata r:id="rId463" o:title=""/>
           </v:shape>
-          <o:OLEObject Type="Embed" ProgID="Equation.DSMT4" ShapeID="_x0000_i1270" DrawAspect="Content" ObjectID="_1405980375" r:id="rId464"/>
+          <o:OLEObject Type="Embed" ProgID="Equation.DSMT4" ShapeID="_x0000_i1280" DrawAspect="Content" ObjectID="_1406033546" r:id="rId464"/>
         </w:object>
       </w:r>
       <w:r>
@@ -15087,10 +15066,10 @@
                 <w:lang w:val="en-GB"/>
               </w:rPr>
               <w:object w:dxaOrig="1340" w:dyaOrig="400">
-                <v:shape id="_x0000_i1271" type="#_x0000_t75" style="width:66.95pt;height:19.25pt" o:ole="">
+                <v:shape id="_x0000_i1281" type="#_x0000_t75" style="width:67pt;height:19.5pt" o:ole="">
                   <v:imagedata r:id="rId465" o:title=""/>
                 </v:shape>
-                <o:OLEObject Type="Embed" ProgID="Equation.DSMT4" ShapeID="_x0000_i1271" DrawAspect="Content" ObjectID="_1405980376" r:id="rId466"/>
+                <o:OLEObject Type="Embed" ProgID="Equation.DSMT4" ShapeID="_x0000_i1281" DrawAspect="Content" ObjectID="_1406033547" r:id="rId466"/>
               </w:object>
             </w:r>
           </w:p>
@@ -15139,10 +15118,10 @@
                 <w:position w:val="-12"/>
               </w:rPr>
               <w:object w:dxaOrig="1440" w:dyaOrig="380">
-                <v:shape id="_x0000_i1272" type="#_x0000_t75" style="width:72.5pt;height:19.25pt" o:ole="">
+                <v:shape id="_x0000_i1282" type="#_x0000_t75" style="width:72.5pt;height:19pt" o:ole="">
                   <v:imagedata r:id="rId467" o:title=""/>
                 </v:shape>
-                <o:OLEObject Type="Embed" ProgID="Equation.DSMT4" ShapeID="_x0000_i1272" DrawAspect="Content" ObjectID="_1405980377" r:id="rId468"/>
+                <o:OLEObject Type="Embed" ProgID="Equation.DSMT4" ShapeID="_x0000_i1282" DrawAspect="Content" ObjectID="_1406033548" r:id="rId468"/>
               </w:object>
             </w:r>
           </w:p>
@@ -15199,10 +15178,10 @@
                 <w:position w:val="-10"/>
               </w:rPr>
               <w:object w:dxaOrig="820" w:dyaOrig="320">
-                <v:shape id="_x0000_i1273" type="#_x0000_t75" style="width:41.05pt;height:15.2pt" o:ole="">
+                <v:shape id="_x0000_i1283" type="#_x0000_t75" style="width:41pt;height:15pt" o:ole="">
                   <v:imagedata r:id="rId469" o:title=""/>
                 </v:shape>
-                <o:OLEObject Type="Embed" ProgID="Equation.DSMT4" ShapeID="_x0000_i1273" DrawAspect="Content" ObjectID="_1405980378" r:id="rId470"/>
+                <o:OLEObject Type="Embed" ProgID="Equation.DSMT4" ShapeID="_x0000_i1283" DrawAspect="Content" ObjectID="_1406033549" r:id="rId470"/>
               </w:object>
             </w:r>
           </w:p>
@@ -15275,10 +15254,10 @@
                 <w:position w:val="-10"/>
               </w:rPr>
               <w:object w:dxaOrig="1280" w:dyaOrig="360">
-                <v:shape id="_x0000_i1274" type="#_x0000_t75" style="width:64.4pt;height:17.25pt" o:ole="">
+                <v:shape id="_x0000_i1284" type="#_x0000_t75" style="width:64.5pt;height:17pt" o:ole="">
                   <v:imagedata r:id="rId471" o:title=""/>
                 </v:shape>
-                <o:OLEObject Type="Embed" ProgID="Equation.DSMT4" ShapeID="_x0000_i1274" DrawAspect="Content" ObjectID="_1405980379" r:id="rId472"/>
+                <o:OLEObject Type="Embed" ProgID="Equation.DSMT4" ShapeID="_x0000_i1284" DrawAspect="Content" ObjectID="_1406033550" r:id="rId472"/>
               </w:object>
             </w:r>
           </w:p>
@@ -15622,10 +15601,10 @@
           <w:position w:val="-6"/>
         </w:rPr>
         <w:object w:dxaOrig="260" w:dyaOrig="220">
-          <v:shape id="_x0000_i1275" type="#_x0000_t75" style="width:12.7pt;height:11.15pt" o:ole="">
+          <v:shape id="_x0000_i1285" type="#_x0000_t75" style="width:12.5pt;height:11pt" o:ole="">
             <v:imagedata r:id="rId473" o:title=""/>
           </v:shape>
-          <o:OLEObject Type="Embed" ProgID="Equation.DSMT4" ShapeID="_x0000_i1275" DrawAspect="Content" ObjectID="_1405980380" r:id="rId474"/>
+          <o:OLEObject Type="Embed" ProgID="Equation.DSMT4" ShapeID="_x0000_i1285" DrawAspect="Content" ObjectID="_1406033551" r:id="rId474"/>
         </w:object>
       </w:r>
       <w:r>
@@ -15636,10 +15615,10 @@
           <w:position w:val="-10"/>
         </w:rPr>
         <w:object w:dxaOrig="220" w:dyaOrig="260">
-          <v:shape id="_x0000_i1276" type="#_x0000_t75" style="width:11.15pt;height:12.7pt" o:ole="">
+          <v:shape id="_x0000_i1286" type="#_x0000_t75" style="width:11pt;height:12.5pt" o:ole="">
             <v:imagedata r:id="rId475" o:title=""/>
           </v:shape>
-          <o:OLEObject Type="Embed" ProgID="Equation.DSMT4" ShapeID="_x0000_i1276" DrawAspect="Content" ObjectID="_1405980381" r:id="rId476"/>
+          <o:OLEObject Type="Embed" ProgID="Equation.DSMT4" ShapeID="_x0000_i1286" DrawAspect="Content" ObjectID="_1406033552" r:id="rId476"/>
         </w:object>
       </w:r>
       <w:r>
@@ -15665,10 +15644,10 @@
           <w:position w:val="-50"/>
         </w:rPr>
         <w:object w:dxaOrig="1160" w:dyaOrig="1120">
-          <v:shape id="_x0000_i1277" type="#_x0000_t75" style="width:57.8pt;height:56.8pt" o:ole="">
+          <v:shape id="_x0000_i1287" type="#_x0000_t75" style="width:58pt;height:57pt" o:ole="">
             <v:imagedata r:id="rId477" o:title=""/>
           </v:shape>
-          <o:OLEObject Type="Embed" ProgID="Equation.DSMT4" ShapeID="_x0000_i1277" DrawAspect="Content" ObjectID="_1405980382" r:id="rId478"/>
+          <o:OLEObject Type="Embed" ProgID="Equation.DSMT4" ShapeID="_x0000_i1287" DrawAspect="Content" ObjectID="_1406033553" r:id="rId478"/>
         </w:object>
       </w:r>
       <w:r>
@@ -15777,10 +15756,10 @@
           <w:position w:val="-12"/>
         </w:rPr>
         <w:object w:dxaOrig="320" w:dyaOrig="380">
-          <v:shape id="_x0000_i1278" type="#_x0000_t75" style="width:15.2pt;height:17.75pt" o:ole="">
+          <v:shape id="_x0000_i1288" type="#_x0000_t75" style="width:15pt;height:17.5pt" o:ole="">
             <v:imagedata r:id="rId479" o:title=""/>
           </v:shape>
-          <o:OLEObject Type="Embed" ProgID="Equation.DSMT4" ShapeID="_x0000_i1278" DrawAspect="Content" ObjectID="_1405980383" r:id="rId480"/>
+          <o:OLEObject Type="Embed" ProgID="Equation.DSMT4" ShapeID="_x0000_i1288" DrawAspect="Content" ObjectID="_1406033554" r:id="rId480"/>
         </w:object>
       </w:r>
       <w:r>
@@ -15802,10 +15781,10 @@
           <w:position w:val="-50"/>
         </w:rPr>
         <w:object w:dxaOrig="3240" w:dyaOrig="1120">
-          <v:shape id="_x0000_i1279" type="#_x0000_t75" style="width:162.25pt;height:56.8pt" o:ole="">
+          <v:shape id="_x0000_i1289" type="#_x0000_t75" style="width:162.5pt;height:57pt" o:ole="">
             <v:imagedata r:id="rId481" o:title=""/>
           </v:shape>
-          <o:OLEObject Type="Embed" ProgID="Equation.DSMT4" ShapeID="_x0000_i1279" DrawAspect="Content" ObjectID="_1405980384" r:id="rId482"/>
+          <o:OLEObject Type="Embed" ProgID="Equation.DSMT4" ShapeID="_x0000_i1289" DrawAspect="Content" ObjectID="_1406033555" r:id="rId482"/>
         </w:object>
       </w:r>
       <w:r>
@@ -15867,10 +15846,10 @@
           <w:position w:val="-10"/>
         </w:rPr>
         <w:object w:dxaOrig="360" w:dyaOrig="320">
-          <v:shape id="_x0000_i1280" type="#_x0000_t75" style="width:18.25pt;height:16.75pt" o:ole="">
+          <v:shape id="_x0000_i1290" type="#_x0000_t75" style="width:18.5pt;height:17pt" o:ole="">
             <v:imagedata r:id="rId483" o:title=""/>
           </v:shape>
-          <o:OLEObject Type="Embed" ProgID="Equation.DSMT4" ShapeID="_x0000_i1280" DrawAspect="Content" ObjectID="_1405980385" r:id="rId484"/>
+          <o:OLEObject Type="Embed" ProgID="Equation.DSMT4" ShapeID="_x0000_i1290" DrawAspect="Content" ObjectID="_1406033556" r:id="rId484"/>
         </w:object>
       </w:r>
       <w:r>
@@ -15889,10 +15868,10 @@
           <w:position w:val="-14"/>
         </w:rPr>
         <w:object w:dxaOrig="1480" w:dyaOrig="400">
-          <v:shape id="_x0000_i1281" type="#_x0000_t75" style="width:74.05pt;height:19.25pt" o:ole="">
+          <v:shape id="_x0000_i1291" type="#_x0000_t75" style="width:74pt;height:19.5pt" o:ole="">
             <v:imagedata r:id="rId485" o:title=""/>
           </v:shape>
-          <o:OLEObject Type="Embed" ProgID="Equation.DSMT4" ShapeID="_x0000_i1281" DrawAspect="Content" ObjectID="_1405980386" r:id="rId486"/>
+          <o:OLEObject Type="Embed" ProgID="Equation.DSMT4" ShapeID="_x0000_i1291" DrawAspect="Content" ObjectID="_1406033557" r:id="rId486"/>
         </w:object>
       </w:r>
       <w:r>
@@ -16052,10 +16031,10 @@
           <w:position w:val="-12"/>
         </w:rPr>
         <w:object w:dxaOrig="340" w:dyaOrig="380">
-          <v:shape id="_x0000_i1282" type="#_x0000_t75" style="width:17.25pt;height:19.25pt" o:ole="">
+          <v:shape id="_x0000_i1292" type="#_x0000_t75" style="width:17.5pt;height:19pt" o:ole="">
             <v:imagedata r:id="rId487" o:title=""/>
           </v:shape>
-          <o:OLEObject Type="Embed" ProgID="Equation.DSMT4" ShapeID="_x0000_i1282" DrawAspect="Content" ObjectID="_1405980387" r:id="rId488"/>
+          <o:OLEObject Type="Embed" ProgID="Equation.DSMT4" ShapeID="_x0000_i1292" DrawAspect="Content" ObjectID="_1406033558" r:id="rId488"/>
         </w:object>
       </w:r>
       <w:r>
@@ -16096,10 +16075,10 @@
           <w:position w:val="-12"/>
         </w:rPr>
         <w:object w:dxaOrig="260" w:dyaOrig="360">
-          <v:shape id="_x0000_i1283" type="#_x0000_t75" style="width:12.7pt;height:18.25pt" o:ole="">
+          <v:shape id="_x0000_i1293" type="#_x0000_t75" style="width:12.5pt;height:18.5pt" o:ole="">
             <v:imagedata r:id="rId489" o:title=""/>
           </v:shape>
-          <o:OLEObject Type="Embed" ProgID="Equation.DSMT4" ShapeID="_x0000_i1283" DrawAspect="Content" ObjectID="_1405980388" r:id="rId490"/>
+          <o:OLEObject Type="Embed" ProgID="Equation.DSMT4" ShapeID="_x0000_i1293" DrawAspect="Content" ObjectID="_1406033559" r:id="rId490"/>
         </w:object>
       </w:r>
       <w:r>
@@ -16122,10 +16101,10 @@
           <w:position w:val="-12"/>
         </w:rPr>
         <w:object w:dxaOrig="340" w:dyaOrig="380">
-          <v:shape id="_x0000_i1284" type="#_x0000_t75" style="width:17.25pt;height:19.25pt" o:ole="">
+          <v:shape id="_x0000_i1294" type="#_x0000_t75" style="width:17.5pt;height:19pt" o:ole="">
             <v:imagedata r:id="rId487" o:title=""/>
           </v:shape>
-          <o:OLEObject Type="Embed" ProgID="Equation.DSMT4" ShapeID="_x0000_i1284" DrawAspect="Content" ObjectID="_1405980389" r:id="rId491"/>
+          <o:OLEObject Type="Embed" ProgID="Equation.DSMT4" ShapeID="_x0000_i1294" DrawAspect="Content" ObjectID="_1406033560" r:id="rId491"/>
         </w:object>
       </w:r>
       <w:r>
@@ -16268,10 +16247,10 @@
           <w:position w:val="-12"/>
         </w:rPr>
         <w:object w:dxaOrig="340" w:dyaOrig="380">
-          <v:shape id="_x0000_i1285" type="#_x0000_t75" style="width:17.25pt;height:19.25pt" o:ole="">
+          <v:shape id="_x0000_i1295" type="#_x0000_t75" style="width:17.5pt;height:19pt" o:ole="">
             <v:imagedata r:id="rId487" o:title=""/>
           </v:shape>
-          <o:OLEObject Type="Embed" ProgID="Equation.DSMT4" ShapeID="_x0000_i1285" DrawAspect="Content" ObjectID="_1405980390" r:id="rId492"/>
+          <o:OLEObject Type="Embed" ProgID="Equation.DSMT4" ShapeID="_x0000_i1295" DrawAspect="Content" ObjectID="_1406033561" r:id="rId492"/>
         </w:object>
       </w:r>
       <w:r>
@@ -16314,10 +16293,10 @@
           <w:position w:val="-12"/>
         </w:rPr>
         <w:object w:dxaOrig="340" w:dyaOrig="380">
-          <v:shape id="_x0000_i1286" type="#_x0000_t75" style="width:17.25pt;height:19.25pt" o:ole="">
+          <v:shape id="_x0000_i1296" type="#_x0000_t75" style="width:17.5pt;height:19pt" o:ole="">
             <v:imagedata r:id="rId487" o:title=""/>
           </v:shape>
-          <o:OLEObject Type="Embed" ProgID="Equation.DSMT4" ShapeID="_x0000_i1286" DrawAspect="Content" ObjectID="_1405980391" r:id="rId493"/>
+          <o:OLEObject Type="Embed" ProgID="Equation.DSMT4" ShapeID="_x0000_i1296" DrawAspect="Content" ObjectID="_1406033562" r:id="rId493"/>
         </w:object>
       </w:r>
       <w:r>
@@ -16401,10 +16380,10 @@
           <w:position w:val="-12"/>
         </w:rPr>
         <w:object w:dxaOrig="360" w:dyaOrig="360">
-          <v:shape id="_x0000_i1287" type="#_x0000_t75" style="width:18.25pt;height:18.25pt" o:ole="">
+          <v:shape id="_x0000_i1297" type="#_x0000_t75" style="width:18.5pt;height:18.5pt" o:ole="">
             <v:imagedata r:id="rId494" o:title=""/>
           </v:shape>
-          <o:OLEObject Type="Embed" ProgID="Equation.DSMT4" ShapeID="_x0000_i1287" DrawAspect="Content" ObjectID="_1405980392" r:id="rId495"/>
+          <o:OLEObject Type="Embed" ProgID="Equation.DSMT4" ShapeID="_x0000_i1297" DrawAspect="Content" ObjectID="_1406033563" r:id="rId495"/>
         </w:object>
       </w:r>
       <w:r>
@@ -16415,10 +16394,10 @@
           <w:position w:val="-12"/>
         </w:rPr>
         <w:object w:dxaOrig="260" w:dyaOrig="360">
-          <v:shape id="_x0000_i1288" type="#_x0000_t75" style="width:12.7pt;height:18.25pt" o:ole="">
+          <v:shape id="_x0000_i1298" type="#_x0000_t75" style="width:12.5pt;height:18.5pt" o:ole="">
             <v:imagedata r:id="rId489" o:title=""/>
           </v:shape>
-          <o:OLEObject Type="Embed" ProgID="Equation.DSMT4" ShapeID="_x0000_i1288" DrawAspect="Content" ObjectID="_1405980393" r:id="rId496"/>
+          <o:OLEObject Type="Embed" ProgID="Equation.DSMT4" ShapeID="_x0000_i1298" DrawAspect="Content" ObjectID="_1406033564" r:id="rId496"/>
         </w:object>
       </w:r>
       <w:r>
@@ -16429,10 +16408,10 @@
           <w:position w:val="-4"/>
         </w:rPr>
         <w:object w:dxaOrig="220" w:dyaOrig="260">
-          <v:shape id="_x0000_i1289" type="#_x0000_t75" style="width:11.15pt;height:12.7pt" o:ole="">
+          <v:shape id="_x0000_i1299" type="#_x0000_t75" style="width:11pt;height:12.5pt" o:ole="">
             <v:imagedata r:id="rId497" o:title=""/>
           </v:shape>
-          <o:OLEObject Type="Embed" ProgID="Equation.DSMT4" ShapeID="_x0000_i1289" DrawAspect="Content" ObjectID="_1405980394" r:id="rId498"/>
+          <o:OLEObject Type="Embed" ProgID="Equation.DSMT4" ShapeID="_x0000_i1299" DrawAspect="Content" ObjectID="_1406033565" r:id="rId498"/>
         </w:object>
       </w:r>
       <w:r>
@@ -16443,10 +16422,10 @@
           <w:position w:val="-12"/>
         </w:rPr>
         <w:object w:dxaOrig="260" w:dyaOrig="360">
-          <v:shape id="_x0000_i1290" type="#_x0000_t75" style="width:12.7pt;height:18.25pt" o:ole="">
+          <v:shape id="_x0000_i1300" type="#_x0000_t75" style="width:12.5pt;height:18.5pt" o:ole="">
             <v:imagedata r:id="rId489" o:title=""/>
           </v:shape>
-          <o:OLEObject Type="Embed" ProgID="Equation.DSMT4" ShapeID="_x0000_i1290" DrawAspect="Content" ObjectID="_1405980395" r:id="rId499"/>
+          <o:OLEObject Type="Embed" ProgID="Equation.DSMT4" ShapeID="_x0000_i1300" DrawAspect="Content" ObjectID="_1406033566" r:id="rId499"/>
         </w:object>
       </w:r>
       <w:r>
@@ -16457,10 +16436,10 @@
           <w:position w:val="-12"/>
         </w:rPr>
         <w:object w:dxaOrig="300" w:dyaOrig="360">
-          <v:shape id="_x0000_i1291" type="#_x0000_t75" style="width:15.2pt;height:18.25pt" o:ole="">
+          <v:shape id="_x0000_i1301" type="#_x0000_t75" style="width:15pt;height:18.5pt" o:ole="">
             <v:imagedata r:id="rId500" o:title=""/>
           </v:shape>
-          <o:OLEObject Type="Embed" ProgID="Equation.DSMT4" ShapeID="_x0000_i1291" DrawAspect="Content" ObjectID="_1405980396" r:id="rId501"/>
+          <o:OLEObject Type="Embed" ProgID="Equation.DSMT4" ShapeID="_x0000_i1301" DrawAspect="Content" ObjectID="_1406033567" r:id="rId501"/>
         </w:object>
       </w:r>
       <w:r>
@@ -16500,10 +16479,10 @@
           <w:position w:val="-50"/>
         </w:rPr>
         <w:object w:dxaOrig="4200" w:dyaOrig="1120">
-          <v:shape id="_x0000_i1292" type="#_x0000_t75" style="width:209.9pt;height:56.8pt" o:ole="">
+          <v:shape id="_x0000_i1302" type="#_x0000_t75" style="width:210pt;height:57pt" o:ole="">
             <v:imagedata r:id="rId502" o:title=""/>
           </v:shape>
-          <o:OLEObject Type="Embed" ProgID="Equation.DSMT4" ShapeID="_x0000_i1292" DrawAspect="Content" ObjectID="_1405980397" r:id="rId503"/>
+          <o:OLEObject Type="Embed" ProgID="Equation.DSMT4" ShapeID="_x0000_i1302" DrawAspect="Content" ObjectID="_1406033568" r:id="rId503"/>
         </w:object>
       </w:r>
       <w:r>
@@ -16632,10 +16611,10 @@
           <w:position w:val="-12"/>
         </w:rPr>
         <w:object w:dxaOrig="360" w:dyaOrig="380">
-          <v:shape id="_x0000_i1293" type="#_x0000_t75" style="width:18.25pt;height:19.25pt" o:ole="">
+          <v:shape id="_x0000_i1303" type="#_x0000_t75" style="width:18.5pt;height:19pt" o:ole="">
             <v:imagedata r:id="rId504" o:title=""/>
           </v:shape>
-          <o:OLEObject Type="Embed" ProgID="Equation.DSMT4" ShapeID="_x0000_i1293" DrawAspect="Content" ObjectID="_1405980398" r:id="rId505"/>
+          <o:OLEObject Type="Embed" ProgID="Equation.DSMT4" ShapeID="_x0000_i1303" DrawAspect="Content" ObjectID="_1406033569" r:id="rId505"/>
         </w:object>
       </w:r>
       <w:r>
@@ -16649,10 +16628,10 @@
           <w:position w:val="-12"/>
         </w:rPr>
         <w:object w:dxaOrig="1400" w:dyaOrig="380">
-          <v:shape id="_x0000_i1294" type="#_x0000_t75" style="width:69.95pt;height:18.75pt" o:ole="">
+          <v:shape id="_x0000_i1304" type="#_x0000_t75" style="width:70pt;height:19pt" o:ole="">
             <v:imagedata r:id="rId506" o:title=""/>
           </v:shape>
-          <o:OLEObject Type="Embed" ProgID="Equation.DSMT4" ShapeID="_x0000_i1294" DrawAspect="Content" ObjectID="_1405980399" r:id="rId507"/>
+          <o:OLEObject Type="Embed" ProgID="Equation.DSMT4" ShapeID="_x0000_i1304" DrawAspect="Content" ObjectID="_1406033570" r:id="rId507"/>
         </w:object>
       </w:r>
       <w:r>
@@ -16727,10 +16706,10 @@
           <w:position w:val="-12"/>
         </w:rPr>
         <w:object w:dxaOrig="720" w:dyaOrig="380">
-          <v:shape id="_x0000_i1295" type="#_x0000_t75" style="width:36.5pt;height:18.75pt" o:ole="">
+          <v:shape id="_x0000_i1305" type="#_x0000_t75" style="width:36.5pt;height:19pt" o:ole="">
             <v:imagedata r:id="rId508" o:title=""/>
           </v:shape>
-          <o:OLEObject Type="Embed" ProgID="Equation.DSMT4" ShapeID="_x0000_i1295" DrawAspect="Content" ObjectID="_1405980400" r:id="rId509"/>
+          <o:OLEObject Type="Embed" ProgID="Equation.DSMT4" ShapeID="_x0000_i1305" DrawAspect="Content" ObjectID="_1406033571" r:id="rId509"/>
         </w:object>
       </w:r>
       <w:r>
@@ -16753,10 +16732,10 @@
           <w:position w:val="-12"/>
         </w:rPr>
         <w:object w:dxaOrig="600" w:dyaOrig="380">
-          <v:shape id="_x0000_i1296" type="#_x0000_t75" style="width:29.9pt;height:18.75pt" o:ole="">
+          <v:shape id="_x0000_i1306" type="#_x0000_t75" style="width:30pt;height:19pt" o:ole="">
             <v:imagedata r:id="rId510" o:title=""/>
           </v:shape>
-          <o:OLEObject Type="Embed" ProgID="Equation.DSMT4" ShapeID="_x0000_i1296" DrawAspect="Content" ObjectID="_1405980401" r:id="rId511"/>
+          <o:OLEObject Type="Embed" ProgID="Equation.DSMT4" ShapeID="_x0000_i1306" DrawAspect="Content" ObjectID="_1406033572" r:id="rId511"/>
         </w:object>
       </w:r>
       <w:r>
@@ -16805,10 +16784,10 @@
           <w:position w:val="-12"/>
         </w:rPr>
         <w:object w:dxaOrig="2280" w:dyaOrig="380">
-          <v:shape id="_x0000_i1297" type="#_x0000_t75" style="width:114.1pt;height:18.75pt" o:ole="">
+          <v:shape id="_x0000_i1307" type="#_x0000_t75" style="width:114pt;height:19pt" o:ole="">
             <v:imagedata r:id="rId512" o:title=""/>
           </v:shape>
-          <o:OLEObject Type="Embed" ProgID="Equation.DSMT4" ShapeID="_x0000_i1297" DrawAspect="Content" ObjectID="_1405980402" r:id="rId513"/>
+          <o:OLEObject Type="Embed" ProgID="Equation.DSMT4" ShapeID="_x0000_i1307" DrawAspect="Content" ObjectID="_1406033573" r:id="rId513"/>
         </w:object>
       </w:r>
       <w:r>
@@ -16884,10 +16863,10 @@
           <w:position w:val="-52"/>
         </w:rPr>
         <w:object w:dxaOrig="4020" w:dyaOrig="1160">
-          <v:shape id="_x0000_i1298" type="#_x0000_t75" style="width:200.8pt;height:57.8pt" o:ole="">
+          <v:shape id="_x0000_i1308" type="#_x0000_t75" style="width:201pt;height:58pt" o:ole="">
             <v:imagedata r:id="rId514" o:title=""/>
           </v:shape>
-          <o:OLEObject Type="Embed" ProgID="Equation.DSMT4" ShapeID="_x0000_i1298" DrawAspect="Content" ObjectID="_1405980403" r:id="rId515"/>
+          <o:OLEObject Type="Embed" ProgID="Equation.DSMT4" ShapeID="_x0000_i1308" DrawAspect="Content" ObjectID="_1406033574" r:id="rId515"/>
         </w:object>
       </w:r>
       <w:r>
@@ -17217,10 +17196,10 @@
           <w:position w:val="-10"/>
         </w:rPr>
         <w:object w:dxaOrig="200" w:dyaOrig="320">
-          <v:shape id="_x0000_i1299" type="#_x0000_t75" style="width:9.65pt;height:15.2pt" o:ole="">
+          <v:shape id="_x0000_i1309" type="#_x0000_t75" style="width:9.5pt;height:15pt" o:ole="">
             <v:imagedata r:id="rId516" o:title=""/>
           </v:shape>
-          <o:OLEObject Type="Embed" ProgID="Equation.DSMT4" ShapeID="_x0000_i1299" DrawAspect="Content" ObjectID="_1405980404" r:id="rId517"/>
+          <o:OLEObject Type="Embed" ProgID="Equation.DSMT4" ShapeID="_x0000_i1309" DrawAspect="Content" ObjectID="_1406033575" r:id="rId517"/>
         </w:object>
       </w:r>
       <w:r>
@@ -17234,10 +17213,10 @@
           <w:position w:val="-6"/>
         </w:rPr>
         <w:object w:dxaOrig="200" w:dyaOrig="279">
-          <v:shape id="_x0000_i1300" type="#_x0000_t75" style="width:9.65pt;height:14.2pt" o:ole="">
+          <v:shape id="_x0000_i1310" type="#_x0000_t75" style="width:9.5pt;height:14pt" o:ole="">
             <v:imagedata r:id="rId518" o:title=""/>
           </v:shape>
-          <o:OLEObject Type="Embed" ProgID="Equation.DSMT4" ShapeID="_x0000_i1300" DrawAspect="Content" ObjectID="_1405980405" r:id="rId519"/>
+          <o:OLEObject Type="Embed" ProgID="Equation.DSMT4" ShapeID="_x0000_i1310" DrawAspect="Content" ObjectID="_1406033576" r:id="rId519"/>
         </w:object>
       </w:r>
       <w:proofErr w:type="gramStart"/>
@@ -17256,10 +17235,10 @@
           <w:position w:val="-10"/>
         </w:rPr>
         <w:object w:dxaOrig="240" w:dyaOrig="260">
-          <v:shape id="_x0000_i1301" type="#_x0000_t75" style="width:12.15pt;height:12.7pt" o:ole="">
+          <v:shape id="_x0000_i1311" type="#_x0000_t75" style="width:12pt;height:12.5pt" o:ole="">
             <v:imagedata r:id="rId520" o:title=""/>
           </v:shape>
-          <o:OLEObject Type="Embed" ProgID="Equation.DSMT4" ShapeID="_x0000_i1301" DrawAspect="Content" ObjectID="_1405980406" r:id="rId521"/>
+          <o:OLEObject Type="Embed" ProgID="Equation.DSMT4" ShapeID="_x0000_i1311" DrawAspect="Content" ObjectID="_1406033577" r:id="rId521"/>
         </w:object>
       </w:r>
       <w:r>
@@ -17413,10 +17392,10 @@
           <w:position w:val="-12"/>
         </w:rPr>
         <w:object w:dxaOrig="279" w:dyaOrig="360">
-          <v:shape id="_x0000_i1302" type="#_x0000_t75" style="width:14.2pt;height:18.25pt" o:ole="">
+          <v:shape id="_x0000_i1312" type="#_x0000_t75" style="width:14pt;height:18.5pt" o:ole="">
             <v:imagedata r:id="rId523" o:title=""/>
           </v:shape>
-          <o:OLEObject Type="Embed" ProgID="Equation.DSMT4" ShapeID="_x0000_i1302" DrawAspect="Content" ObjectID="_1405980407" r:id="rId524"/>
+          <o:OLEObject Type="Embed" ProgID="Equation.DSMT4" ShapeID="_x0000_i1312" DrawAspect="Content" ObjectID="_1406033578" r:id="rId524"/>
         </w:object>
       </w:r>
       <w:r>
@@ -17427,10 +17406,10 @@
           <w:position w:val="-12"/>
         </w:rPr>
         <w:object w:dxaOrig="260" w:dyaOrig="360">
-          <v:shape id="_x0000_i1303" type="#_x0000_t75" style="width:12.7pt;height:18.25pt" o:ole="">
+          <v:shape id="_x0000_i1313" type="#_x0000_t75" style="width:12.5pt;height:18.5pt" o:ole="">
             <v:imagedata r:id="rId525" o:title=""/>
           </v:shape>
-          <o:OLEObject Type="Embed" ProgID="Equation.DSMT4" ShapeID="_x0000_i1303" DrawAspect="Content" ObjectID="_1405980408" r:id="rId526"/>
+          <o:OLEObject Type="Embed" ProgID="Equation.DSMT4" ShapeID="_x0000_i1313" DrawAspect="Content" ObjectID="_1406033579" r:id="rId526"/>
         </w:object>
       </w:r>
       <w:r>
@@ -17441,10 +17420,10 @@
           <w:position w:val="-12"/>
         </w:rPr>
         <w:object w:dxaOrig="260" w:dyaOrig="360">
-          <v:shape id="_x0000_i1304" type="#_x0000_t75" style="width:12.7pt;height:18.25pt" o:ole="">
+          <v:shape id="_x0000_i1314" type="#_x0000_t75" style="width:12.5pt;height:18.5pt" o:ole="">
             <v:imagedata r:id="rId527" o:title=""/>
           </v:shape>
-          <o:OLEObject Type="Embed" ProgID="Equation.DSMT4" ShapeID="_x0000_i1304" DrawAspect="Content" ObjectID="_1405980409" r:id="rId528"/>
+          <o:OLEObject Type="Embed" ProgID="Equation.DSMT4" ShapeID="_x0000_i1314" DrawAspect="Content" ObjectID="_1406033580" r:id="rId528"/>
         </w:object>
       </w:r>
       <w:r>
@@ -17660,10 +17639,10 @@
           <w:position w:val="-12"/>
         </w:rPr>
         <w:object w:dxaOrig="320" w:dyaOrig="380">
-          <v:shape id="_x0000_i1305" type="#_x0000_t75" style="width:16.75pt;height:19.25pt" o:ole="">
+          <v:shape id="_x0000_i1315" type="#_x0000_t75" style="width:17pt;height:19pt" o:ole="">
             <v:imagedata r:id="rId529" o:title=""/>
           </v:shape>
-          <o:OLEObject Type="Embed" ProgID="Equation.DSMT4" ShapeID="_x0000_i1305" DrawAspect="Content" ObjectID="_1405980410" r:id="rId530"/>
+          <o:OLEObject Type="Embed" ProgID="Equation.DSMT4" ShapeID="_x0000_i1315" DrawAspect="Content" ObjectID="_1406033581" r:id="rId530"/>
         </w:object>
       </w:r>
       <w:r>
@@ -17680,10 +17659,10 @@
           <w:position w:val="-12"/>
         </w:rPr>
         <w:object w:dxaOrig="400" w:dyaOrig="380">
-          <v:shape id="_x0000_i1306" type="#_x0000_t75" style="width:20.3pt;height:19.25pt" o:ole="">
+          <v:shape id="_x0000_i1316" type="#_x0000_t75" style="width:20.5pt;height:19pt" o:ole="">
             <v:imagedata r:id="rId531" o:title=""/>
           </v:shape>
-          <o:OLEObject Type="Embed" ProgID="Equation.DSMT4" ShapeID="_x0000_i1306" DrawAspect="Content" ObjectID="_1405980411" r:id="rId532"/>
+          <o:OLEObject Type="Embed" ProgID="Equation.DSMT4" ShapeID="_x0000_i1316" DrawAspect="Content" ObjectID="_1406033582" r:id="rId532"/>
         </w:object>
       </w:r>
       <w:r>
@@ -17733,10 +17712,10 @@
           <w:position w:val="-14"/>
         </w:rPr>
         <w:object w:dxaOrig="380" w:dyaOrig="380">
-          <v:shape id="_x0000_i1307" type="#_x0000_t75" style="width:17.75pt;height:17.75pt" o:ole="">
+          <v:shape id="_x0000_i1317" type="#_x0000_t75" style="width:17.5pt;height:17.5pt" o:ole="">
             <v:imagedata r:id="rId533" o:title=""/>
           </v:shape>
-          <o:OLEObject Type="Embed" ProgID="Equation.DSMT4" ShapeID="_x0000_i1307" DrawAspect="Content" ObjectID="_1405980412" r:id="rId534"/>
+          <o:OLEObject Type="Embed" ProgID="Equation.DSMT4" ShapeID="_x0000_i1317" DrawAspect="Content" ObjectID="_1406033583" r:id="rId534"/>
         </w:object>
       </w:r>
       <w:r>
@@ -17750,10 +17729,10 @@
           <w:position w:val="-14"/>
         </w:rPr>
         <w:object w:dxaOrig="480" w:dyaOrig="380">
-          <v:shape id="_x0000_i1308" type="#_x0000_t75" style="width:23.85pt;height:17.75pt" o:ole="">
+          <v:shape id="_x0000_i1318" type="#_x0000_t75" style="width:24pt;height:17.5pt" o:ole="">
             <v:imagedata r:id="rId535" o:title=""/>
           </v:shape>
-          <o:OLEObject Type="Embed" ProgID="Equation.DSMT4" ShapeID="_x0000_i1308" DrawAspect="Content" ObjectID="_1405980413" r:id="rId536"/>
+          <o:OLEObject Type="Embed" ProgID="Equation.DSMT4" ShapeID="_x0000_i1318" DrawAspect="Content" ObjectID="_1406033584" r:id="rId536"/>
         </w:object>
       </w:r>
       <w:r>
@@ -17812,10 +17791,10 @@
           <w:position w:val="-12"/>
         </w:rPr>
         <w:object w:dxaOrig="340" w:dyaOrig="360">
-          <v:shape id="_x0000_i1309" type="#_x0000_t75" style="width:16.75pt;height:18.25pt" o:ole="">
+          <v:shape id="_x0000_i1319" type="#_x0000_t75" style="width:16.5pt;height:18.5pt" o:ole="">
             <v:imagedata r:id="rId537" o:title=""/>
           </v:shape>
-          <o:OLEObject Type="Embed" ProgID="Equation.DSMT4" ShapeID="_x0000_i1309" DrawAspect="Content" ObjectID="_1405980414" r:id="rId538"/>
+          <o:OLEObject Type="Embed" ProgID="Equation.DSMT4" ShapeID="_x0000_i1319" DrawAspect="Content" ObjectID="_1406033585" r:id="rId538"/>
         </w:object>
       </w:r>
       <w:r>
@@ -18020,10 +17999,10 @@
           <w:position w:val="-14"/>
         </w:rPr>
         <w:object w:dxaOrig="380" w:dyaOrig="380">
-          <v:shape id="_x0000_i1310" type="#_x0000_t75" style="width:17.75pt;height:17.75pt" o:ole="">
+          <v:shape id="_x0000_i1320" type="#_x0000_t75" style="width:17.5pt;height:17.5pt" o:ole="">
             <v:imagedata r:id="rId533" o:title=""/>
           </v:shape>
-          <o:OLEObject Type="Embed" ProgID="Equation.DSMT4" ShapeID="_x0000_i1310" DrawAspect="Content" ObjectID="_1405980415" r:id="rId540"/>
+          <o:OLEObject Type="Embed" ProgID="Equation.DSMT4" ShapeID="_x0000_i1320" DrawAspect="Content" ObjectID="_1406033586" r:id="rId540"/>
         </w:object>
       </w:r>
       <w:r>
@@ -18034,10 +18013,10 @@
           <w:position w:val="-14"/>
         </w:rPr>
         <w:object w:dxaOrig="480" w:dyaOrig="380">
-          <v:shape id="_x0000_i1311" type="#_x0000_t75" style="width:23.85pt;height:17.75pt" o:ole="">
+          <v:shape id="_x0000_i1321" type="#_x0000_t75" style="width:24pt;height:17.5pt" o:ole="">
             <v:imagedata r:id="rId535" o:title=""/>
           </v:shape>
-          <o:OLEObject Type="Embed" ProgID="Equation.DSMT4" ShapeID="_x0000_i1311" DrawAspect="Content" ObjectID="_1405980416" r:id="rId541"/>
+          <o:OLEObject Type="Embed" ProgID="Equation.DSMT4" ShapeID="_x0000_i1321" DrawAspect="Content" ObjectID="_1406033587" r:id="rId541"/>
         </w:object>
       </w:r>
       <w:r>
@@ -18057,10 +18036,10 @@
           <w:position w:val="-6"/>
         </w:rPr>
         <w:object w:dxaOrig="180" w:dyaOrig="220">
-          <v:shape id="_x0000_i1312" type="#_x0000_t75" style="width:9.15pt;height:11.15pt" o:ole="">
+          <v:shape id="_x0000_i1322" type="#_x0000_t75" style="width:9pt;height:11pt" o:ole="">
             <v:imagedata r:id="rId542" o:title=""/>
           </v:shape>
-          <o:OLEObject Type="Embed" ProgID="Equation.DSMT4" ShapeID="_x0000_i1312" DrawAspect="Content" ObjectID="_1405980417" r:id="rId543"/>
+          <o:OLEObject Type="Embed" ProgID="Equation.DSMT4" ShapeID="_x0000_i1322" DrawAspect="Content" ObjectID="_1406033588" r:id="rId543"/>
         </w:object>
       </w:r>
       <w:r>
@@ -18099,10 +18078,10 @@
           <w:position w:val="-4"/>
         </w:rPr>
         <w:object w:dxaOrig="320" w:dyaOrig="260">
-          <v:shape id="_x0000_i1313" type="#_x0000_t75" style="width:16.75pt;height:12.7pt" o:ole="">
+          <v:shape id="_x0000_i1323" type="#_x0000_t75" style="width:17pt;height:12.5pt" o:ole="">
             <v:imagedata r:id="rId544" o:title=""/>
           </v:shape>
-          <o:OLEObject Type="Embed" ProgID="Equation.DSMT4" ShapeID="_x0000_i1313" DrawAspect="Content" ObjectID="_1405980418" r:id="rId545"/>
+          <o:OLEObject Type="Embed" ProgID="Equation.DSMT4" ShapeID="_x0000_i1323" DrawAspect="Content" ObjectID="_1406033589" r:id="rId545"/>
         </w:object>
       </w:r>
       <w:r>
@@ -18116,10 +18095,10 @@
           <w:position w:val="-12"/>
         </w:rPr>
         <w:object w:dxaOrig="400" w:dyaOrig="380">
-          <v:shape id="_x0000_i1314" type="#_x0000_t75" style="width:20.3pt;height:19.25pt" o:ole="">
+          <v:shape id="_x0000_i1324" type="#_x0000_t75" style="width:20.5pt;height:19pt" o:ole="">
             <v:imagedata r:id="rId546" o:title=""/>
           </v:shape>
-          <o:OLEObject Type="Embed" ProgID="Equation.DSMT4" ShapeID="_x0000_i1314" DrawAspect="Content" ObjectID="_1405980419" r:id="rId547"/>
+          <o:OLEObject Type="Embed" ProgID="Equation.DSMT4" ShapeID="_x0000_i1324" DrawAspect="Content" ObjectID="_1406033590" r:id="rId547"/>
         </w:object>
       </w:r>
       <w:r>
@@ -18153,10 +18132,10 @@
           <w:position w:val="-66"/>
         </w:rPr>
         <w:object w:dxaOrig="1900" w:dyaOrig="1440">
-          <v:shape id="_x0000_i1315" type="#_x0000_t75" style="width:95.3pt;height:1in" o:ole="">
+          <v:shape id="_x0000_i1325" type="#_x0000_t75" style="width:95.5pt;height:1in" o:ole="">
             <v:imagedata r:id="rId548" o:title=""/>
           </v:shape>
-          <o:OLEObject Type="Embed" ProgID="Equation.DSMT4" ShapeID="_x0000_i1315" DrawAspect="Content" ObjectID="_1405980420" r:id="rId549"/>
+          <o:OLEObject Type="Embed" ProgID="Equation.DSMT4" ShapeID="_x0000_i1325" DrawAspect="Content" ObjectID="_1406033591" r:id="rId549"/>
         </w:object>
       </w:r>
       <w:r>
@@ -18228,10 +18207,10 @@
           <w:position w:val="-12"/>
         </w:rPr>
         <w:object w:dxaOrig="1060" w:dyaOrig="360">
-          <v:shape id="_x0000_i1316" type="#_x0000_t75" style="width:54.25pt;height:18.25pt" o:ole="">
+          <v:shape id="_x0000_i1326" type="#_x0000_t75" style="width:54.5pt;height:18.5pt" o:ole="">
             <v:imagedata r:id="rId550" o:title=""/>
           </v:shape>
-          <o:OLEObject Type="Embed" ProgID="Equation.DSMT4" ShapeID="_x0000_i1316" DrawAspect="Content" ObjectID="_1405980421" r:id="rId551"/>
+          <o:OLEObject Type="Embed" ProgID="Equation.DSMT4" ShapeID="_x0000_i1326" DrawAspect="Content" ObjectID="_1406033592" r:id="rId551"/>
         </w:object>
       </w:r>
       <w:r>
@@ -18254,22 +18233,14 @@
           <w:position w:val="-6"/>
         </w:rPr>
         <w:object w:dxaOrig="220" w:dyaOrig="279">
-          <v:shape id="_x0000_i1317" type="#_x0000_t75" style="width:11.15pt;height:14.2pt" o:ole="">
+          <v:shape id="_x0000_i1327" type="#_x0000_t75" style="width:11pt;height:14pt" o:ole="">
             <v:imagedata r:id="rId552" o:title=""/>
           </v:shape>
-          <o:OLEObject Type="Embed" ProgID="Equation.DSMT4" ShapeID="_x0000_i1317" DrawAspect="Content" ObjectID="_1405980422" r:id="rId553"/>
-        </w:object>
-      </w:r>
-      <w:r>
-        <w:t xml:space="preserve"> is the </w:t>
-      </w:r>
-      <w:proofErr w:type="spellStart"/>
-      <w:r>
-        <w:t>planform</w:t>
-      </w:r>
-      <w:proofErr w:type="spellEnd"/>
-      <w:r>
-        <w:t xml:space="preserve"> area of the wing surface</w:t>
+          <o:OLEObject Type="Embed" ProgID="Equation.DSMT4" ShapeID="_x0000_i1327" DrawAspect="Content" ObjectID="_1406033593" r:id="rId553"/>
+        </w:object>
+      </w:r>
+      <w:r>
+        <w:t xml:space="preserve"> is the planform area of the wing surface</w:t>
       </w:r>
       <w:r>
         <w:t xml:space="preserve">, </w:t>
@@ -18279,10 +18250,10 @@
           <w:position w:val="-6"/>
         </w:rPr>
         <w:object w:dxaOrig="180" w:dyaOrig="220">
-          <v:shape id="_x0000_i1318" type="#_x0000_t75" style="width:9.15pt;height:11.15pt" o:ole="">
+          <v:shape id="_x0000_i1328" type="#_x0000_t75" style="width:9pt;height:11pt" o:ole="">
             <v:imagedata r:id="rId542" o:title=""/>
           </v:shape>
-          <o:OLEObject Type="Embed" ProgID="Equation.DSMT4" ShapeID="_x0000_i1318" DrawAspect="Content" ObjectID="_1405980423" r:id="rId554"/>
+          <o:OLEObject Type="Embed" ProgID="Equation.DSMT4" ShapeID="_x0000_i1328" DrawAspect="Content" ObjectID="_1406033594" r:id="rId554"/>
         </w:object>
       </w:r>
       <w:r>
@@ -18293,10 +18264,10 @@
           <w:position w:val="-6"/>
         </w:rPr>
         <w:object w:dxaOrig="200" w:dyaOrig="279">
-          <v:shape id="_x0000_i1319" type="#_x0000_t75" style="width:9.65pt;height:14.2pt" o:ole="">
+          <v:shape id="_x0000_i1329" type="#_x0000_t75" style="width:9.5pt;height:14pt" o:ole="">
             <v:imagedata r:id="rId555" o:title=""/>
           </v:shape>
-          <o:OLEObject Type="Embed" ProgID="Equation.DSMT4" ShapeID="_x0000_i1319" DrawAspect="Content" ObjectID="_1405980424" r:id="rId556"/>
+          <o:OLEObject Type="Embed" ProgID="Equation.DSMT4" ShapeID="_x0000_i1329" DrawAspect="Content" ObjectID="_1406033595" r:id="rId556"/>
         </w:object>
       </w:r>
       <w:r>
@@ -18399,10 +18370,10 @@
           <w:position w:val="-12"/>
         </w:rPr>
         <w:object w:dxaOrig="440" w:dyaOrig="360">
-          <v:shape id="_x0000_i1320" type="#_x0000_t75" style="width:21.8pt;height:18.25pt" o:ole="">
+          <v:shape id="_x0000_i1330" type="#_x0000_t75" style="width:22pt;height:18.5pt" o:ole="">
             <v:imagedata r:id="rId557" o:title=""/>
           </v:shape>
-          <o:OLEObject Type="Embed" ProgID="Equation.DSMT4" ShapeID="_x0000_i1320" DrawAspect="Content" ObjectID="_1405980425" r:id="rId558"/>
+          <o:OLEObject Type="Embed" ProgID="Equation.DSMT4" ShapeID="_x0000_i1330" DrawAspect="Content" ObjectID="_1406033596" r:id="rId558"/>
         </w:object>
       </w:r>
       <w:r>
@@ -18416,10 +18387,10 @@
           <w:position w:val="-6"/>
         </w:rPr>
         <w:object w:dxaOrig="279" w:dyaOrig="279">
-          <v:shape id="_x0000_i1321" type="#_x0000_t75" style="width:14.2pt;height:14.2pt" o:ole="">
+          <v:shape id="_x0000_i1331" type="#_x0000_t75" style="width:14pt;height:14pt" o:ole="">
             <v:imagedata r:id="rId559" o:title=""/>
           </v:shape>
-          <o:OLEObject Type="Embed" ProgID="Equation.DSMT4" ShapeID="_x0000_i1321" DrawAspect="Content" ObjectID="_1405980426" r:id="rId560"/>
+          <o:OLEObject Type="Embed" ProgID="Equation.DSMT4" ShapeID="_x0000_i1331" DrawAspect="Content" ObjectID="_1406033597" r:id="rId560"/>
         </w:object>
       </w:r>
       <w:r>
@@ -18430,10 +18401,10 @@
           <w:position w:val="-4"/>
         </w:rPr>
         <w:object w:dxaOrig="220" w:dyaOrig="260">
-          <v:shape id="_x0000_i1322" type="#_x0000_t75" style="width:11.15pt;height:12.7pt" o:ole="">
+          <v:shape id="_x0000_i1332" type="#_x0000_t75" style="width:11pt;height:12.5pt" o:ole="">
             <v:imagedata r:id="rId561" o:title=""/>
           </v:shape>
-          <o:OLEObject Type="Embed" ProgID="Equation.DSMT4" ShapeID="_x0000_i1322" DrawAspect="Content" ObjectID="_1405980427" r:id="rId562"/>
+          <o:OLEObject Type="Embed" ProgID="Equation.DSMT4" ShapeID="_x0000_i1332" DrawAspect="Content" ObjectID="_1406033598" r:id="rId562"/>
         </w:object>
       </w:r>
       <w:r>
@@ -18477,10 +18448,10 @@
           <w:position w:val="-6"/>
         </w:rPr>
         <w:object w:dxaOrig="240" w:dyaOrig="220">
-          <v:shape id="_x0000_i1323" type="#_x0000_t75" style="width:12.15pt;height:11.15pt" o:ole="">
+          <v:shape id="_x0000_i1333" type="#_x0000_t75" style="width:12pt;height:11pt" o:ole="">
             <v:imagedata r:id="rId563" o:title=""/>
           </v:shape>
-          <o:OLEObject Type="Embed" ProgID="Equation.DSMT4" ShapeID="_x0000_i1323" DrawAspect="Content" ObjectID="_1405980428" r:id="rId564"/>
+          <o:OLEObject Type="Embed" ProgID="Equation.DSMT4" ShapeID="_x0000_i1333" DrawAspect="Content" ObjectID="_1406033599" r:id="rId564"/>
         </w:object>
       </w:r>
       <w:r>
@@ -18497,10 +18468,10 @@
           <w:position w:val="-10"/>
         </w:rPr>
         <w:object w:dxaOrig="240" w:dyaOrig="320">
-          <v:shape id="_x0000_i1324" type="#_x0000_t75" style="width:12.15pt;height:15.2pt" o:ole="">
+          <v:shape id="_x0000_i1334" type="#_x0000_t75" style="width:12pt;height:15pt" o:ole="">
             <v:imagedata r:id="rId565" o:title=""/>
           </v:shape>
-          <o:OLEObject Type="Embed" ProgID="Equation.DSMT4" ShapeID="_x0000_i1324" DrawAspect="Content" ObjectID="_1405980429" r:id="rId566"/>
+          <o:OLEObject Type="Embed" ProgID="Equation.DSMT4" ShapeID="_x0000_i1334" DrawAspect="Content" ObjectID="_1406033600" r:id="rId566"/>
         </w:object>
       </w:r>
       <w:r>
@@ -18511,10 +18482,10 @@
           <w:position w:val="-10"/>
         </w:rPr>
         <w:object w:dxaOrig="780" w:dyaOrig="320">
-          <v:shape id="_x0000_i1325" type="#_x0000_t75" style="width:39.55pt;height:15.2pt" o:ole="">
+          <v:shape id="_x0000_i1335" type="#_x0000_t75" style="width:39.5pt;height:15pt" o:ole="">
             <v:imagedata r:id="rId567" o:title=""/>
           </v:shape>
-          <o:OLEObject Type="Embed" ProgID="Equation.DSMT4" ShapeID="_x0000_i1325" DrawAspect="Content" ObjectID="_1405980430" r:id="rId568"/>
+          <o:OLEObject Type="Embed" ProgID="Equation.DSMT4" ShapeID="_x0000_i1335" DrawAspect="Content" ObjectID="_1406033601" r:id="rId568"/>
         </w:object>
       </w:r>
       <w:r>
@@ -18540,10 +18511,10 @@
           <w:position w:val="-12"/>
         </w:rPr>
         <w:object w:dxaOrig="1020" w:dyaOrig="360">
-          <v:shape id="_x0000_i1326" type="#_x0000_t75" style="width:51.2pt;height:18.25pt" o:ole="">
+          <v:shape id="_x0000_i1336" type="#_x0000_t75" style="width:51pt;height:18.5pt" o:ole="">
             <v:imagedata r:id="rId569" o:title=""/>
           </v:shape>
-          <o:OLEObject Type="Embed" ProgID="Equation.DSMT4" ShapeID="_x0000_i1326" DrawAspect="Content" ObjectID="_1405980431" r:id="rId570"/>
+          <o:OLEObject Type="Embed" ProgID="Equation.DSMT4" ShapeID="_x0000_i1336" DrawAspect="Content" ObjectID="_1406033602" r:id="rId570"/>
         </w:object>
       </w:r>
       <w:r>
@@ -18699,10 +18670,10 @@
                 <w:position w:val="-66"/>
               </w:rPr>
               <w:object w:dxaOrig="2880" w:dyaOrig="1440">
-                <v:shape id="_x0000_i1327" type="#_x0000_t75" style="width:144.5pt;height:1in" o:ole="">
+                <v:shape id="_x0000_i1337" type="#_x0000_t75" style="width:144.5pt;height:1in" o:ole="">
                   <v:imagedata r:id="rId571" o:title=""/>
                 </v:shape>
-                <o:OLEObject Type="Embed" ProgID="Equation.DSMT4" ShapeID="_x0000_i1327" DrawAspect="Content" ObjectID="_1405980432" r:id="rId572"/>
+                <o:OLEObject Type="Embed" ProgID="Equation.DSMT4" ShapeID="_x0000_i1337" DrawAspect="Content" ObjectID="_1406033603" r:id="rId572"/>
               </w:object>
             </w:r>
           </w:p>
@@ -18725,10 +18696,10 @@
                 <w:position w:val="-66"/>
               </w:rPr>
               <w:object w:dxaOrig="3240" w:dyaOrig="1440">
-                <v:shape id="_x0000_i1328" type="#_x0000_t75" style="width:162.25pt;height:1in" o:ole="">
+                <v:shape id="_x0000_i1338" type="#_x0000_t75" style="width:162.5pt;height:1in" o:ole="">
                   <v:imagedata r:id="rId573" o:title=""/>
                 </v:shape>
-                <o:OLEObject Type="Embed" ProgID="Equation.DSMT4" ShapeID="_x0000_i1328" DrawAspect="Content" ObjectID="_1405980433" r:id="rId574"/>
+                <o:OLEObject Type="Embed" ProgID="Equation.DSMT4" ShapeID="_x0000_i1338" DrawAspect="Content" ObjectID="_1406033604" r:id="rId574"/>
               </w:object>
             </w:r>
             <w:r>
@@ -18794,10 +18765,10 @@
           <w:position w:val="-110"/>
         </w:rPr>
         <w:object w:dxaOrig="4980" w:dyaOrig="2320">
-          <v:shape id="_x0000_i1329" type="#_x0000_t75" style="width:249.95pt;height:116.1pt" o:ole="">
+          <v:shape id="_x0000_i1339" type="#_x0000_t75" style="width:250pt;height:116pt" o:ole="">
             <v:imagedata r:id="rId575" o:title=""/>
           </v:shape>
-          <o:OLEObject Type="Embed" ProgID="Equation.DSMT4" ShapeID="_x0000_i1329" DrawAspect="Content" ObjectID="_1405980434" r:id="rId576"/>
+          <o:OLEObject Type="Embed" ProgID="Equation.DSMT4" ShapeID="_x0000_i1339" DrawAspect="Content" ObjectID="_1406033605" r:id="rId576"/>
         </w:object>
       </w:r>
       <w:r>
@@ -18874,10 +18845,10 @@
           <w:position w:val="-110"/>
         </w:rPr>
         <w:object w:dxaOrig="7080" w:dyaOrig="2320">
-          <v:shape id="_x0000_i1330" type="#_x0000_t75" style="width:353.9pt;height:116.1pt" o:ole="">
+          <v:shape id="_x0000_i1340" type="#_x0000_t75" style="width:354pt;height:116pt" o:ole="">
             <v:imagedata r:id="rId577" o:title=""/>
           </v:shape>
-          <o:OLEObject Type="Embed" ProgID="Equation.DSMT4" ShapeID="_x0000_i1330" DrawAspect="Content" ObjectID="_1405980435" r:id="rId578"/>
+          <o:OLEObject Type="Embed" ProgID="Equation.DSMT4" ShapeID="_x0000_i1340" DrawAspect="Content" ObjectID="_1406033606" r:id="rId578"/>
         </w:object>
       </w:r>
       <w:r>
@@ -18953,10 +18924,10 @@
           <w:position w:val="-14"/>
         </w:rPr>
         <w:object w:dxaOrig="520" w:dyaOrig="400">
-          <v:shape id="_x0000_i1331" type="#_x0000_t75" style="width:26.35pt;height:19.25pt" o:ole="">
+          <v:shape id="_x0000_i1341" type="#_x0000_t75" style="width:26.5pt;height:19.5pt" o:ole="">
             <v:imagedata r:id="rId579" o:title=""/>
           </v:shape>
-          <o:OLEObject Type="Embed" ProgID="Equation.DSMT4" ShapeID="_x0000_i1331" DrawAspect="Content" ObjectID="_1405980436" r:id="rId580"/>
+          <o:OLEObject Type="Embed" ProgID="Equation.DSMT4" ShapeID="_x0000_i1341" DrawAspect="Content" ObjectID="_1406033607" r:id="rId580"/>
         </w:object>
       </w:r>
       <w:r>
@@ -19006,10 +18977,10 @@
           <w:position w:val="-14"/>
         </w:rPr>
         <w:object w:dxaOrig="340" w:dyaOrig="380">
-          <v:shape id="_x0000_i1332" type="#_x0000_t75" style="width:16.75pt;height:17.75pt" o:ole="">
+          <v:shape id="_x0000_i1342" type="#_x0000_t75" style="width:16.5pt;height:17.5pt" o:ole="">
             <v:imagedata r:id="rId581" o:title=""/>
           </v:shape>
-          <o:OLEObject Type="Embed" ProgID="Equation.DSMT4" ShapeID="_x0000_i1332" DrawAspect="Content" ObjectID="_1405980437" r:id="rId582"/>
+          <o:OLEObject Type="Embed" ProgID="Equation.DSMT4" ShapeID="_x0000_i1342" DrawAspect="Content" ObjectID="_1406033608" r:id="rId582"/>
         </w:object>
       </w:r>
       <w:r>
@@ -19026,10 +18997,10 @@
           <w:position w:val="-10"/>
         </w:rPr>
         <w:object w:dxaOrig="1340" w:dyaOrig="320">
-          <v:shape id="_x0000_i1333" type="#_x0000_t75" style="width:67.45pt;height:16.75pt" o:ole="">
+          <v:shape id="_x0000_i1343" type="#_x0000_t75" style="width:67.5pt;height:17pt" o:ole="">
             <v:imagedata r:id="rId583" o:title=""/>
           </v:shape>
-          <o:OLEObject Type="Embed" ProgID="Equation.DSMT4" ShapeID="_x0000_i1333" DrawAspect="Content" ObjectID="_1405980438" r:id="rId584"/>
+          <o:OLEObject Type="Embed" ProgID="Equation.DSMT4" ShapeID="_x0000_i1343" DrawAspect="Content" ObjectID="_1406033609" r:id="rId584"/>
         </w:object>
       </w:r>
       <w:proofErr w:type="spellStart"/>
@@ -19045,10 +19016,10 @@
           <w:position w:val="-12"/>
         </w:rPr>
         <w:object w:dxaOrig="1100" w:dyaOrig="360">
-          <v:shape id="_x0000_i1334" type="#_x0000_t75" style="width:54.75pt;height:18.25pt" o:ole="">
+          <v:shape id="_x0000_i1344" type="#_x0000_t75" style="width:54.5pt;height:18.5pt" o:ole="">
             <v:imagedata r:id="rId585" o:title=""/>
           </v:shape>
-          <o:OLEObject Type="Embed" ProgID="Equation.DSMT4" ShapeID="_x0000_i1334" DrawAspect="Content" ObjectID="_1405980439" r:id="rId586"/>
+          <o:OLEObject Type="Embed" ProgID="Equation.DSMT4" ShapeID="_x0000_i1344" DrawAspect="Content" ObjectID="_1406033610" r:id="rId586"/>
         </w:object>
       </w:r>
       <w:r>
@@ -19068,10 +19039,10 @@
           <w:position w:val="-10"/>
         </w:rPr>
         <w:object w:dxaOrig="1280" w:dyaOrig="320">
-          <v:shape id="_x0000_i1335" type="#_x0000_t75" style="width:63.9pt;height:15.2pt" o:ole="">
+          <v:shape id="_x0000_i1345" type="#_x0000_t75" style="width:64pt;height:15pt" o:ole="">
             <v:imagedata r:id="rId587" o:title=""/>
           </v:shape>
-          <o:OLEObject Type="Embed" ProgID="Equation.DSMT4" ShapeID="_x0000_i1335" DrawAspect="Content" ObjectID="_1405980440" r:id="rId588"/>
+          <o:OLEObject Type="Embed" ProgID="Equation.DSMT4" ShapeID="_x0000_i1345" DrawAspect="Content" ObjectID="_1406033611" r:id="rId588"/>
         </w:object>
       </w:r>
       <w:r>
@@ -19088,10 +19059,10 @@
           <w:position w:val="-12"/>
         </w:rPr>
         <w:object w:dxaOrig="1020" w:dyaOrig="360">
-          <v:shape id="_x0000_i1336" type="#_x0000_t75" style="width:51.2pt;height:18.25pt" o:ole="">
+          <v:shape id="_x0000_i1346" type="#_x0000_t75" style="width:51pt;height:18.5pt" o:ole="">
             <v:imagedata r:id="rId589" o:title=""/>
           </v:shape>
-          <o:OLEObject Type="Embed" ProgID="Equation.DSMT4" ShapeID="_x0000_i1336" DrawAspect="Content" ObjectID="_1405980441" r:id="rId590"/>
+          <o:OLEObject Type="Embed" ProgID="Equation.DSMT4" ShapeID="_x0000_i1346" DrawAspect="Content" ObjectID="_1406033612" r:id="rId590"/>
         </w:object>
       </w:r>
       <w:r>
@@ -19114,10 +19085,10 @@
           <w:position w:val="-12"/>
         </w:rPr>
         <w:object w:dxaOrig="380" w:dyaOrig="380">
-          <v:shape id="_x0000_i1337" type="#_x0000_t75" style="width:17.75pt;height:17.75pt" o:ole="">
+          <v:shape id="_x0000_i1347" type="#_x0000_t75" style="width:17.5pt;height:17.5pt" o:ole="">
             <v:imagedata r:id="rId591" o:title=""/>
           </v:shape>
-          <o:OLEObject Type="Embed" ProgID="Equation.DSMT4" ShapeID="_x0000_i1337" DrawAspect="Content" ObjectID="_1405980442" r:id="rId592"/>
+          <o:OLEObject Type="Embed" ProgID="Equation.DSMT4" ShapeID="_x0000_i1347" DrawAspect="Content" ObjectID="_1406033613" r:id="rId592"/>
         </w:object>
       </w:r>
       <w:r>
@@ -19134,10 +19105,10 @@
           <w:position w:val="-12"/>
         </w:rPr>
         <w:object w:dxaOrig="360" w:dyaOrig="380">
-          <v:shape id="_x0000_i1338" type="#_x0000_t75" style="width:18.25pt;height:17.75pt" o:ole="">
+          <v:shape id="_x0000_i1348" type="#_x0000_t75" style="width:18.5pt;height:17.5pt" o:ole="">
             <v:imagedata r:id="rId593" o:title=""/>
           </v:shape>
-          <o:OLEObject Type="Embed" ProgID="Equation.DSMT4" ShapeID="_x0000_i1338" DrawAspect="Content" ObjectID="_1405980443" r:id="rId594"/>
+          <o:OLEObject Type="Embed" ProgID="Equation.DSMT4" ShapeID="_x0000_i1348" DrawAspect="Content" ObjectID="_1406033614" r:id="rId594"/>
         </w:object>
       </w:r>
       <w:r>
@@ -19390,10 +19361,10 @@
           <w:position w:val="-50"/>
         </w:rPr>
         <w:object w:dxaOrig="6540" w:dyaOrig="1120">
-          <v:shape id="_x0000_i1339" type="#_x0000_t75" style="width:327.05pt;height:56.8pt" o:ole="">
+          <v:shape id="_x0000_i1349" type="#_x0000_t75" style="width:327pt;height:57pt" o:ole="">
             <v:imagedata r:id="rId595" o:title=""/>
           </v:shape>
-          <o:OLEObject Type="Embed" ProgID="Equation.DSMT4" ShapeID="_x0000_i1339" DrawAspect="Content" ObjectID="_1405980444" r:id="rId596"/>
+          <o:OLEObject Type="Embed" ProgID="Equation.DSMT4" ShapeID="_x0000_i1349" DrawAspect="Content" ObjectID="_1406033615" r:id="rId596"/>
         </w:object>
       </w:r>
       <w:r>
@@ -19455,10 +19426,10 @@
           <w:position w:val="-50"/>
         </w:rPr>
         <w:object w:dxaOrig="5440" w:dyaOrig="1120">
-          <v:shape id="_x0000_i1340" type="#_x0000_t75" style="width:273.3pt;height:56.8pt" o:ole="">
+          <v:shape id="_x0000_i1350" type="#_x0000_t75" style="width:273.5pt;height:57pt" o:ole="">
             <v:imagedata r:id="rId597" o:title=""/>
           </v:shape>
-          <o:OLEObject Type="Embed" ProgID="Equation.DSMT4" ShapeID="_x0000_i1340" DrawAspect="Content" ObjectID="_1405980445" r:id="rId598"/>
+          <o:OLEObject Type="Embed" ProgID="Equation.DSMT4" ShapeID="_x0000_i1350" DrawAspect="Content" ObjectID="_1406033616" r:id="rId598"/>
         </w:object>
       </w:r>
       <w:r>
@@ -24066,7 +24037,7 @@
 </file>
 
 <file path=customXml/itemProps1.xml><?xml version="1.0" encoding="utf-8"?>
-<ds:datastoreItem xmlns:ds="http://schemas.openxmlformats.org/officeDocument/2006/customXml" ds:itemID="{C0F0FA2F-B50D-44C2-849E-64D536D1BA87}">
+<ds:datastoreItem xmlns:ds="http://schemas.openxmlformats.org/officeDocument/2006/customXml" ds:itemID="{7CCF3F8D-881B-4642-9831-172D28BF64F2}">
   <ds:schemaRefs>
     <ds:schemaRef ds:uri="http://schemas.openxmlformats.org/officeDocument/2006/bibliography"/>
   </ds:schemaRefs>

</xml_diff>

<commit_message>
minor modification of keywords
</commit_message>
<xml_diff>
--- a/Springer_UAV_book/Chapter_KinematicsDynamics_00.docx
+++ b/Springer_UAV_book/Chapter_KinematicsDynamics_00.docx
@@ -671,7 +671,49 @@
         <w:rPr>
           <w:lang w:val="en-GB"/>
         </w:rPr>
-        <w:t xml:space="preserve"> kinematics, linear and angular momenta, 6DOF motion, aerodynamics, propulsion.</w:t>
+        <w:t xml:space="preserve"> kinematics, </w:t>
+      </w:r>
+      <w:r>
+        <w:rPr>
+          <w:lang w:val="en-GB"/>
+        </w:rPr>
+        <w:t xml:space="preserve">6DOF motion, </w:t>
+      </w:r>
+      <w:r>
+        <w:rPr>
+          <w:lang w:val="en-GB"/>
+        </w:rPr>
+        <w:t xml:space="preserve">linear and angular momenta, </w:t>
+      </w:r>
+      <w:r>
+        <w:rPr>
+          <w:lang w:val="en-GB"/>
+        </w:rPr>
+        <w:t>external forces and moments</w:t>
+      </w:r>
+      <w:r>
+        <w:rPr>
+          <w:lang w:val="en-GB"/>
+        </w:rPr>
+        <w:t>, propulsion</w:t>
+      </w:r>
+      <w:r>
+        <w:rPr>
+          <w:lang w:val="en-GB"/>
+        </w:rPr>
+        <w:t>, UAV</w:t>
+      </w:r>
+      <w:r>
+        <w:rPr>
+          <w:lang w:val="en-GB"/>
+        </w:rPr>
+        <w:t xml:space="preserve"> configuration</w:t>
+      </w:r>
+      <w:r>
+        <w:rPr>
+          <w:lang w:val="en-GB"/>
+        </w:rPr>
+        <w:t>.</w:t>
       </w:r>
       <w:r>
         <w:rPr>
@@ -2137,7 +2179,7 @@
           <v:shape id="_x0000_i1025" type="#_x0000_t75" style="width:11.15pt;height:12.7pt" o:ole="">
             <v:imagedata r:id="rId8" o:title=""/>
           </v:shape>
-          <o:OLEObject Type="Embed" ProgID="Equation.DSMT4" ShapeID="_x0000_i1025" DrawAspect="Content" ObjectID="_1426493900" r:id="rId9"/>
+          <o:OLEObject Type="Embed" ProgID="Equation.DSMT4" ShapeID="_x0000_i1025" DrawAspect="Content" ObjectID="_1426495414" r:id="rId9"/>
         </w:object>
       </w:r>
       <w:r>
@@ -2167,7 +2209,7 @@
           <v:shape id="_x0000_i1026" type="#_x0000_t75" style="width:12.7pt;height:11.15pt" o:ole="">
             <v:imagedata r:id="rId10" o:title=""/>
           </v:shape>
-          <o:OLEObject Type="Embed" ProgID="Equation.DSMT4" ShapeID="_x0000_i1026" DrawAspect="Content" ObjectID="_1426493901" r:id="rId11"/>
+          <o:OLEObject Type="Embed" ProgID="Equation.DSMT4" ShapeID="_x0000_i1026" DrawAspect="Content" ObjectID="_1426495415" r:id="rId11"/>
         </w:object>
       </w:r>
       <w:r>
@@ -2520,7 +2562,7 @@
           <v:shape id="_x0000_i1027" type="#_x0000_t75" style="width:56.8pt;height:17.25pt" o:ole="">
             <v:imagedata r:id="rId14" o:title=""/>
           </v:shape>
-          <o:OLEObject Type="Embed" ProgID="Equation.DSMT4" ShapeID="_x0000_i1027" DrawAspect="Content" ObjectID="_1426493902" r:id="rId15"/>
+          <o:OLEObject Type="Embed" ProgID="Equation.DSMT4" ShapeID="_x0000_i1027" DrawAspect="Content" ObjectID="_1426495416" r:id="rId15"/>
         </w:object>
       </w:r>
       <w:r>
@@ -2551,7 +2593,7 @@
           <v:shape id="_x0000_i1028" type="#_x0000_t75" style="width:119.15pt;height:36pt" o:ole="">
             <v:imagedata r:id="rId16" o:title=""/>
           </v:shape>
-          <o:OLEObject Type="Embed" ProgID="Equation.DSMT4" ShapeID="_x0000_i1028" DrawAspect="Content" ObjectID="_1426493903" r:id="rId17"/>
+          <o:OLEObject Type="Embed" ProgID="Equation.DSMT4" ShapeID="_x0000_i1028" DrawAspect="Content" ObjectID="_1426495417" r:id="rId17"/>
         </w:object>
       </w:r>
       <w:r>
@@ -2617,7 +2659,7 @@
           <v:shape id="_x0000_i1029" type="#_x0000_t75" style="width:11.15pt;height:12.7pt" o:ole="">
             <v:imagedata r:id="rId18" o:title=""/>
           </v:shape>
-          <o:OLEObject Type="Embed" ProgID="Equation.DSMT4" ShapeID="_x0000_i1029" DrawAspect="Content" ObjectID="_1426493904" r:id="rId19"/>
+          <o:OLEObject Type="Embed" ProgID="Equation.DSMT4" ShapeID="_x0000_i1029" DrawAspect="Content" ObjectID="_1426495418" r:id="rId19"/>
         </w:object>
       </w:r>
       <w:r>
@@ -2649,7 +2691,7 @@
           <v:shape id="_x0000_i1030" type="#_x0000_t75" style="width:11.15pt;height:12.7pt" o:ole="">
             <v:imagedata r:id="rId18" o:title=""/>
           </v:shape>
-          <o:OLEObject Type="Embed" ProgID="Equation.DSMT4" ShapeID="_x0000_i1030" DrawAspect="Content" ObjectID="_1426493905" r:id="rId20"/>
+          <o:OLEObject Type="Embed" ProgID="Equation.DSMT4" ShapeID="_x0000_i1030" DrawAspect="Content" ObjectID="_1426495419" r:id="rId20"/>
         </w:object>
       </w:r>
       <w:r>
@@ -2663,7 +2705,7 @@
           <v:shape id="_x0000_i1031" type="#_x0000_t75" style="width:38.05pt;height:18.25pt" o:ole="">
             <v:imagedata r:id="rId21" o:title=""/>
           </v:shape>
-          <o:OLEObject Type="Embed" ProgID="Equation.DSMT4" ShapeID="_x0000_i1031" DrawAspect="Content" ObjectID="_1426493906" r:id="rId22"/>
+          <o:OLEObject Type="Embed" ProgID="Equation.DSMT4" ShapeID="_x0000_i1031" DrawAspect="Content" ObjectID="_1426495420" r:id="rId22"/>
         </w:object>
       </w:r>
       <w:r>
@@ -2683,7 +2725,7 @@
           <v:shape id="_x0000_i1032" type="#_x0000_t75" style="width:35.5pt;height:18.25pt" o:ole="">
             <v:imagedata r:id="rId23" o:title=""/>
           </v:shape>
-          <o:OLEObject Type="Embed" ProgID="Equation.DSMT4" ShapeID="_x0000_i1032" DrawAspect="Content" ObjectID="_1426493907" r:id="rId24"/>
+          <o:OLEObject Type="Embed" ProgID="Equation.DSMT4" ShapeID="_x0000_i1032" DrawAspect="Content" ObjectID="_1426495421" r:id="rId24"/>
         </w:object>
       </w:r>
       <w:r>
@@ -2705,7 +2747,7 @@
           <v:shape id="_x0000_i1033" type="#_x0000_t75" style="width:191.15pt;height:38.05pt" o:ole="">
             <v:imagedata r:id="rId25" o:title=""/>
           </v:shape>
-          <o:OLEObject Type="Embed" ProgID="Equation.DSMT4" ShapeID="_x0000_i1033" DrawAspect="Content" ObjectID="_1426493908" r:id="rId26"/>
+          <o:OLEObject Type="Embed" ProgID="Equation.DSMT4" ShapeID="_x0000_i1033" DrawAspect="Content" ObjectID="_1426495422" r:id="rId26"/>
         </w:object>
       </w:r>
       <w:r>
@@ -2794,7 +2836,7 @@
           <v:shape id="_x0000_i1034" type="#_x0000_t75" style="width:15.2pt;height:17.75pt" o:ole="">
             <v:imagedata r:id="rId27" o:title=""/>
           </v:shape>
-          <o:OLEObject Type="Embed" ProgID="Equation.DSMT4" ShapeID="_x0000_i1034" DrawAspect="Content" ObjectID="_1426493909" r:id="rId28"/>
+          <o:OLEObject Type="Embed" ProgID="Equation.DSMT4" ShapeID="_x0000_i1034" DrawAspect="Content" ObjectID="_1426495423" r:id="rId28"/>
         </w:object>
       </w:r>
       <w:r>
@@ -2903,7 +2945,7 @@
           <v:shape id="_x0000_i1035" type="#_x0000_t75" style="width:128.3pt;height:56.8pt" o:ole="">
             <v:imagedata r:id="rId29" o:title=""/>
           </v:shape>
-          <o:OLEObject Type="Embed" ProgID="Equation.DSMT4" ShapeID="_x0000_i1035" DrawAspect="Content" ObjectID="_1426493910" r:id="rId30"/>
+          <o:OLEObject Type="Embed" ProgID="Equation.DSMT4" ShapeID="_x0000_i1035" DrawAspect="Content" ObjectID="_1426495424" r:id="rId30"/>
         </w:object>
       </w:r>
       <w:r>
@@ -2989,7 +3031,7 @@
           <v:shape id="_x0000_i1036" type="#_x0000_t75" style="width:9.65pt;height:9.65pt" o:ole="">
             <v:imagedata r:id="rId31" o:title=""/>
           </v:shape>
-          <o:OLEObject Type="Embed" ProgID="Equation.DSMT4" ShapeID="_x0000_i1036" DrawAspect="Content" ObjectID="_1426493911" r:id="rId32"/>
+          <o:OLEObject Type="Embed" ProgID="Equation.DSMT4" ShapeID="_x0000_i1036" DrawAspect="Content" ObjectID="_1426495425" r:id="rId32"/>
         </w:object>
       </w:r>
       <w:r>
@@ -3009,7 +3051,7 @@
           <v:shape id="_x0000_i1037" type="#_x0000_t75" style="width:14.2pt;height:18.25pt" o:ole="">
             <v:imagedata r:id="rId33" o:title=""/>
           </v:shape>
-          <o:OLEObject Type="Embed" ProgID="Equation.DSMT4" ShapeID="_x0000_i1037" DrawAspect="Content" ObjectID="_1426493912" r:id="rId34"/>
+          <o:OLEObject Type="Embed" ProgID="Equation.DSMT4" ShapeID="_x0000_i1037" DrawAspect="Content" ObjectID="_1426495426" r:id="rId34"/>
         </w:object>
       </w:r>
       <w:r>
@@ -3023,7 +3065,7 @@
           <v:shape id="_x0000_i1038" type="#_x0000_t75" style="width:12.7pt;height:18.25pt" o:ole="">
             <v:imagedata r:id="rId35" o:title=""/>
           </v:shape>
-          <o:OLEObject Type="Embed" ProgID="Equation.DSMT4" ShapeID="_x0000_i1038" DrawAspect="Content" ObjectID="_1426493913" r:id="rId36"/>
+          <o:OLEObject Type="Embed" ProgID="Equation.DSMT4" ShapeID="_x0000_i1038" DrawAspect="Content" ObjectID="_1426495427" r:id="rId36"/>
         </w:object>
       </w:r>
       <w:r>
@@ -3045,7 +3087,7 @@
           <v:shape id="_x0000_i1039" type="#_x0000_t75" style="width:261.65pt;height:56.8pt" o:ole="">
             <v:imagedata r:id="rId37" o:title=""/>
           </v:shape>
-          <o:OLEObject Type="Embed" ProgID="Equation.DSMT4" ShapeID="_x0000_i1039" DrawAspect="Content" ObjectID="_1426493914" r:id="rId38"/>
+          <o:OLEObject Type="Embed" ProgID="Equation.DSMT4" ShapeID="_x0000_i1039" DrawAspect="Content" ObjectID="_1426495428" r:id="rId38"/>
         </w:object>
       </w:r>
       <w:r>
@@ -3185,7 +3227,7 @@
           <v:shape id="_x0000_i1040" type="#_x0000_t75" style="width:18.25pt;height:13.7pt" o:ole="">
             <v:imagedata r:id="rId39" o:title=""/>
           </v:shape>
-          <o:OLEObject Type="Embed" ProgID="Equation.DSMT4" ShapeID="_x0000_i1040" DrawAspect="Content" ObjectID="_1426493915" r:id="rId40"/>
+          <o:OLEObject Type="Embed" ProgID="Equation.DSMT4" ShapeID="_x0000_i1040" DrawAspect="Content" ObjectID="_1426495429" r:id="rId40"/>
         </w:object>
       </w:r>
       <w:r>
@@ -3199,7 +3241,7 @@
           <v:shape id="_x0000_i1041" type="#_x0000_t75" style="width:19.25pt;height:11.15pt" o:ole="">
             <v:imagedata r:id="rId41" o:title=""/>
           </v:shape>
-          <o:OLEObject Type="Embed" ProgID="Equation.DSMT4" ShapeID="_x0000_i1041" DrawAspect="Content" ObjectID="_1426493916" r:id="rId42"/>
+          <o:OLEObject Type="Embed" ProgID="Equation.DSMT4" ShapeID="_x0000_i1041" DrawAspect="Content" ObjectID="_1426495430" r:id="rId42"/>
         </w:object>
       </w:r>
       <w:r>
@@ -3228,7 +3270,7 @@
           <v:shape id="_x0000_i1042" type="#_x0000_t75" style="width:19.25pt;height:11.15pt" o:ole="">
             <v:imagedata r:id="rId43" o:title=""/>
           </v:shape>
-          <o:OLEObject Type="Embed" ProgID="Equation.DSMT4" ShapeID="_x0000_i1042" DrawAspect="Content" ObjectID="_1426493917" r:id="rId44"/>
+          <o:OLEObject Type="Embed" ProgID="Equation.DSMT4" ShapeID="_x0000_i1042" DrawAspect="Content" ObjectID="_1426495431" r:id="rId44"/>
         </w:object>
       </w:r>
       <w:r>
@@ -3248,7 +3290,7 @@
           <v:shape id="_x0000_i1043" type="#_x0000_t75" style="width:18.25pt;height:13.7pt" o:ole="">
             <v:imagedata r:id="rId45" o:title=""/>
           </v:shape>
-          <o:OLEObject Type="Embed" ProgID="Equation.DSMT4" ShapeID="_x0000_i1043" DrawAspect="Content" ObjectID="_1426493918" r:id="rId46"/>
+          <o:OLEObject Type="Embed" ProgID="Equation.DSMT4" ShapeID="_x0000_i1043" DrawAspect="Content" ObjectID="_1426495432" r:id="rId46"/>
         </w:object>
       </w:r>
       <w:r>
@@ -3277,7 +3319,7 @@
           <v:shape id="_x0000_i1044" type="#_x0000_t75" style="width:18.25pt;height:13.7pt" o:ole="">
             <v:imagedata r:id="rId47" o:title=""/>
           </v:shape>
-          <o:OLEObject Type="Embed" ProgID="Equation.DSMT4" ShapeID="_x0000_i1044" DrawAspect="Content" ObjectID="_1426493919" r:id="rId48"/>
+          <o:OLEObject Type="Embed" ProgID="Equation.DSMT4" ShapeID="_x0000_i1044" DrawAspect="Content" ObjectID="_1426495433" r:id="rId48"/>
         </w:object>
       </w:r>
       <w:r>
@@ -3340,7 +3382,7 @@
           <v:shape id="_x0000_i1045" type="#_x0000_t75" style="width:324pt;height:36pt" o:ole="">
             <v:imagedata r:id="rId49" o:title=""/>
           </v:shape>
-          <o:OLEObject Type="Embed" ProgID="Equation.DSMT4" ShapeID="_x0000_i1045" DrawAspect="Content" ObjectID="_1426493920" r:id="rId50"/>
+          <o:OLEObject Type="Embed" ProgID="Equation.DSMT4" ShapeID="_x0000_i1045" DrawAspect="Content" ObjectID="_1426495434" r:id="rId50"/>
         </w:object>
       </w:r>
       <w:r>
@@ -3563,7 +3605,7 @@
           <v:shape id="_x0000_i1046" type="#_x0000_t75" style="width:41.05pt;height:15.2pt" o:ole="">
             <v:imagedata r:id="rId52" o:title=""/>
           </v:shape>
-          <o:OLEObject Type="Embed" ProgID="Equation.DSMT4" ShapeID="_x0000_i1046" DrawAspect="Content" ObjectID="_1426493921" r:id="rId53"/>
+          <o:OLEObject Type="Embed" ProgID="Equation.DSMT4" ShapeID="_x0000_i1046" DrawAspect="Content" ObjectID="_1426495435" r:id="rId53"/>
         </w:object>
       </w:r>
       <w:r>
@@ -3597,7 +3639,7 @@
           <v:shape id="_x0000_i1047" type="#_x0000_t75" style="width:74.05pt;height:19.25pt" o:ole="">
             <v:imagedata r:id="rId54" o:title=""/>
           </v:shape>
-          <o:OLEObject Type="Embed" ProgID="Equation.DSMT4" ShapeID="_x0000_i1047" DrawAspect="Content" ObjectID="_1426493922" r:id="rId55"/>
+          <o:OLEObject Type="Embed" ProgID="Equation.DSMT4" ShapeID="_x0000_i1047" DrawAspect="Content" ObjectID="_1426495436" r:id="rId55"/>
         </w:object>
       </w:r>
       <w:r>
@@ -3699,7 +3741,7 @@
           <v:shape id="_x0000_i1048" type="#_x0000_t75" style="width:132.85pt;height:19.25pt" o:ole="">
             <v:imagedata r:id="rId56" o:title=""/>
           </v:shape>
-          <o:OLEObject Type="Embed" ProgID="Equation.DSMT4" ShapeID="_x0000_i1048" DrawAspect="Content" ObjectID="_1426493923" r:id="rId57"/>
+          <o:OLEObject Type="Embed" ProgID="Equation.DSMT4" ShapeID="_x0000_i1048" DrawAspect="Content" ObjectID="_1426495437" r:id="rId57"/>
         </w:object>
       </w:r>
       <w:r>
@@ -3716,7 +3758,7 @@
           <v:shape id="_x0000_i1049" type="#_x0000_t75" style="width:43.6pt;height:19.25pt" o:ole="">
             <v:imagedata r:id="rId58" o:title=""/>
           </v:shape>
-          <o:OLEObject Type="Embed" ProgID="Equation.DSMT4" ShapeID="_x0000_i1049" DrawAspect="Content" ObjectID="_1426493924" r:id="rId59"/>
+          <o:OLEObject Type="Embed" ProgID="Equation.DSMT4" ShapeID="_x0000_i1049" DrawAspect="Content" ObjectID="_1426495438" r:id="rId59"/>
         </w:object>
       </w:r>
       <w:r>
@@ -3736,7 +3778,7 @@
           <v:shape id="_x0000_i1050" type="#_x0000_t75" style="width:12.7pt;height:18.25pt" o:ole="">
             <v:imagedata r:id="rId60" o:title=""/>
           </v:shape>
-          <o:OLEObject Type="Embed" ProgID="Equation.DSMT4" ShapeID="_x0000_i1050" DrawAspect="Content" ObjectID="_1426493925" r:id="rId61"/>
+          <o:OLEObject Type="Embed" ProgID="Equation.DSMT4" ShapeID="_x0000_i1050" DrawAspect="Content" ObjectID="_1426495439" r:id="rId61"/>
         </w:object>
       </w:r>
       <w:r>
@@ -3750,7 +3792,7 @@
           <v:shape id="_x0000_i1051" type="#_x0000_t75" style="width:12.15pt;height:18.25pt" o:ole="">
             <v:imagedata r:id="rId62" o:title=""/>
           </v:shape>
-          <o:OLEObject Type="Embed" ProgID="Equation.DSMT4" ShapeID="_x0000_i1051" DrawAspect="Content" ObjectID="_1426493926" r:id="rId63"/>
+          <o:OLEObject Type="Embed" ProgID="Equation.DSMT4" ShapeID="_x0000_i1051" DrawAspect="Content" ObjectID="_1426495440" r:id="rId63"/>
         </w:object>
       </w:r>
       <w:r>
@@ -3764,7 +3806,7 @@
           <v:shape id="_x0000_i1052" type="#_x0000_t75" style="width:12.7pt;height:18.25pt" o:ole="">
             <v:imagedata r:id="rId64" o:title=""/>
           </v:shape>
-          <o:OLEObject Type="Embed" ProgID="Equation.DSMT4" ShapeID="_x0000_i1052" DrawAspect="Content" ObjectID="_1426493927" r:id="rId65"/>
+          <o:OLEObject Type="Embed" ProgID="Equation.DSMT4" ShapeID="_x0000_i1052" DrawAspect="Content" ObjectID="_1426495441" r:id="rId65"/>
         </w:object>
       </w:r>
       <w:r>
@@ -3778,7 +3820,7 @@
           <v:shape id="_x0000_i1053" type="#_x0000_t75" style="width:12.15pt;height:18.25pt" o:ole="">
             <v:imagedata r:id="rId66" o:title=""/>
           </v:shape>
-          <o:OLEObject Type="Embed" ProgID="Equation.DSMT4" ShapeID="_x0000_i1053" DrawAspect="Content" ObjectID="_1426493928" r:id="rId67"/>
+          <o:OLEObject Type="Embed" ProgID="Equation.DSMT4" ShapeID="_x0000_i1053" DrawAspect="Content" ObjectID="_1426495442" r:id="rId67"/>
         </w:object>
       </w:r>
       <w:r>
@@ -3801,7 +3843,7 @@
           <v:shape id="_x0000_i1054" type="#_x0000_t75" style="width:14.2pt;height:18.25pt" o:ole="">
             <v:imagedata r:id="rId68" o:title=""/>
           </v:shape>
-          <o:OLEObject Type="Embed" ProgID="Equation.DSMT4" ShapeID="_x0000_i1054" DrawAspect="Content" ObjectID="_1426493929" r:id="rId69"/>
+          <o:OLEObject Type="Embed" ProgID="Equation.DSMT4" ShapeID="_x0000_i1054" DrawAspect="Content" ObjectID="_1426495443" r:id="rId69"/>
         </w:object>
       </w:r>
       <w:r>
@@ -3824,7 +3866,7 @@
           <v:shape id="_x0000_i1055" type="#_x0000_t75" style="width:12.15pt;height:12.7pt" o:ole="">
             <v:imagedata r:id="rId70" o:title=""/>
           </v:shape>
-          <o:OLEObject Type="Embed" ProgID="Equation.DSMT4" ShapeID="_x0000_i1055" DrawAspect="Content" ObjectID="_1426493930" r:id="rId71"/>
+          <o:OLEObject Type="Embed" ProgID="Equation.DSMT4" ShapeID="_x0000_i1055" DrawAspect="Content" ObjectID="_1426495444" r:id="rId71"/>
         </w:object>
       </w:r>
       <w:r>
@@ -3943,7 +3985,7 @@
           <v:shape id="_x0000_i1056" type="#_x0000_t75" style="width:81.65pt;height:22.3pt" o:ole="">
             <v:imagedata r:id="rId72" o:title=""/>
           </v:shape>
-          <o:OLEObject Type="Embed" ProgID="Equation.DSMT4" ShapeID="_x0000_i1056" DrawAspect="Content" ObjectID="_1426493931" r:id="rId73"/>
+          <o:OLEObject Type="Embed" ProgID="Equation.DSMT4" ShapeID="_x0000_i1056" DrawAspect="Content" ObjectID="_1426495445" r:id="rId73"/>
         </w:object>
       </w:r>
       <w:r>
@@ -3963,7 +4005,7 @@
           <v:shape id="_x0000_i1057" type="#_x0000_t75" style="width:18.25pt;height:17.25pt" o:ole="">
             <v:imagedata r:id="rId74" o:title=""/>
           </v:shape>
-          <o:OLEObject Type="Embed" ProgID="Equation.DSMT4" ShapeID="_x0000_i1057" DrawAspect="Content" ObjectID="_1426493932" r:id="rId75"/>
+          <o:OLEObject Type="Embed" ProgID="Equation.DSMT4" ShapeID="_x0000_i1057" DrawAspect="Content" ObjectID="_1426495446" r:id="rId75"/>
         </w:object>
       </w:r>
       <w:r>
@@ -3987,7 +4029,7 @@
           <v:shape id="_x0000_i1058" type="#_x0000_t75" style="width:17.25pt;height:17.25pt" o:ole="">
             <v:imagedata r:id="rId76" o:title=""/>
           </v:shape>
-          <o:OLEObject Type="Embed" ProgID="Equation.DSMT4" ShapeID="_x0000_i1058" DrawAspect="Content" ObjectID="_1426493933" r:id="rId77"/>
+          <o:OLEObject Type="Embed" ProgID="Equation.DSMT4" ShapeID="_x0000_i1058" DrawAspect="Content" ObjectID="_1426495447" r:id="rId77"/>
         </w:object>
       </w:r>
       <w:r>
@@ -4001,7 +4043,7 @@
           <v:shape id="_x0000_i1059" type="#_x0000_t75" style="width:15.2pt;height:18.75pt" o:ole="">
             <v:imagedata r:id="rId78" o:title=""/>
           </v:shape>
-          <o:OLEObject Type="Embed" ProgID="Equation.DSMT4" ShapeID="_x0000_i1059" DrawAspect="Content" ObjectID="_1426493934" r:id="rId79"/>
+          <o:OLEObject Type="Embed" ProgID="Equation.DSMT4" ShapeID="_x0000_i1059" DrawAspect="Content" ObjectID="_1426495448" r:id="rId79"/>
         </w:object>
       </w:r>
       <w:r>
@@ -4026,7 +4068,7 @@
           <v:shape id="_x0000_i1060" type="#_x0000_t75" style="width:348.85pt;height:77.05pt" o:ole="">
             <v:imagedata r:id="rId80" o:title=""/>
           </v:shape>
-          <o:OLEObject Type="Embed" ProgID="Equation.DSMT4" ShapeID="_x0000_i1060" DrawAspect="Content" ObjectID="_1426493935" r:id="rId81"/>
+          <o:OLEObject Type="Embed" ProgID="Equation.DSMT4" ShapeID="_x0000_i1060" DrawAspect="Content" ObjectID="_1426495449" r:id="rId81"/>
         </w:object>
       </w:r>
       <w:r>
@@ -4093,7 +4135,7 @@
           <v:shape id="_x0000_i1061" type="#_x0000_t75" style="width:397.5pt;height:54.75pt" o:ole="">
             <v:imagedata r:id="rId82" o:title=""/>
           </v:shape>
-          <o:OLEObject Type="Embed" ProgID="Equation.DSMT4" ShapeID="_x0000_i1061" DrawAspect="Content" ObjectID="_1426493936" r:id="rId83"/>
+          <o:OLEObject Type="Embed" ProgID="Equation.DSMT4" ShapeID="_x0000_i1061" DrawAspect="Content" ObjectID="_1426495450" r:id="rId83"/>
         </w:object>
       </w:r>
       <w:r>
@@ -4314,7 +4356,7 @@
           <v:shape id="_x0000_i1062" type="#_x0000_t75" style="width:64.4pt;height:17.75pt" o:ole="">
             <v:imagedata r:id="rId84" o:title=""/>
           </v:shape>
-          <o:OLEObject Type="Embed" ProgID="Equation.DSMT4" ShapeID="_x0000_i1062" DrawAspect="Content" ObjectID="_1426493937" r:id="rId85"/>
+          <o:OLEObject Type="Embed" ProgID="Equation.DSMT4" ShapeID="_x0000_i1062" DrawAspect="Content" ObjectID="_1426495451" r:id="rId85"/>
         </w:object>
       </w:r>
       <w:r>
@@ -4440,7 +4482,7 @@
           <v:shape id="_x0000_i1063" type="#_x0000_t75" style="width:59.85pt;height:18.75pt" o:ole="">
             <v:imagedata r:id="rId86" o:title=""/>
           </v:shape>
-          <o:OLEObject Type="Embed" ProgID="Equation.DSMT4" ShapeID="_x0000_i1063" DrawAspect="Content" ObjectID="_1426493938" r:id="rId87"/>
+          <o:OLEObject Type="Embed" ProgID="Equation.DSMT4" ShapeID="_x0000_i1063" DrawAspect="Content" ObjectID="_1426495452" r:id="rId87"/>
         </w:object>
       </w:r>
       <w:r>
@@ -4466,7 +4508,7 @@
           <v:shape id="_x0000_i1064" type="#_x0000_t75" style="width:48.7pt;height:15.2pt" o:ole="">
             <v:imagedata r:id="rId88" o:title=""/>
           </v:shape>
-          <o:OLEObject Type="Embed" ProgID="Equation.DSMT4" ShapeID="_x0000_i1064" DrawAspect="Content" ObjectID="_1426493939" r:id="rId89"/>
+          <o:OLEObject Type="Embed" ProgID="Equation.DSMT4" ShapeID="_x0000_i1064" DrawAspect="Content" ObjectID="_1426495453" r:id="rId89"/>
         </w:object>
       </w:r>
       <w:r>
@@ -4488,7 +4530,7 @@
           <v:shape id="_x0000_i1065" type="#_x0000_t75" style="width:240.85pt;height:36pt" o:ole="">
             <v:imagedata r:id="rId90" o:title=""/>
           </v:shape>
-          <o:OLEObject Type="Embed" ProgID="Equation.DSMT4" ShapeID="_x0000_i1065" DrawAspect="Content" ObjectID="_1426493940" r:id="rId91"/>
+          <o:OLEObject Type="Embed" ProgID="Equation.DSMT4" ShapeID="_x0000_i1065" DrawAspect="Content" ObjectID="_1426495454" r:id="rId91"/>
         </w:object>
       </w:r>
       <w:r>
@@ -4510,7 +4552,7 @@
           <v:shape id="_x0000_i1066" type="#_x0000_t75" style="width:51.2pt;height:17.25pt" o:ole="">
             <v:imagedata r:id="rId92" o:title=""/>
           </v:shape>
-          <o:OLEObject Type="Embed" ProgID="Equation.DSMT4" ShapeID="_x0000_i1066" DrawAspect="Content" ObjectID="_1426493941" r:id="rId93"/>
+          <o:OLEObject Type="Embed" ProgID="Equation.DSMT4" ShapeID="_x0000_i1066" DrawAspect="Content" ObjectID="_1426495455" r:id="rId93"/>
         </w:object>
       </w:r>
       <w:r>
@@ -4527,7 +4569,7 @@
           <v:shape id="_x0000_i1067" type="#_x0000_t75" style="width:56.8pt;height:18.25pt" o:ole="">
             <v:imagedata r:id="rId94" o:title=""/>
           </v:shape>
-          <o:OLEObject Type="Embed" ProgID="Equation.DSMT4" ShapeID="_x0000_i1067" DrawAspect="Content" ObjectID="_1426493942" r:id="rId95"/>
+          <o:OLEObject Type="Embed" ProgID="Equation.DSMT4" ShapeID="_x0000_i1067" DrawAspect="Content" ObjectID="_1426495456" r:id="rId95"/>
         </w:object>
       </w:r>
       <w:r>
@@ -4544,7 +4586,7 @@
           <v:shape id="_x0000_i1068" type="#_x0000_t75" style="width:14.2pt;height:18.25pt" o:ole="">
             <v:imagedata r:id="rId96" o:title=""/>
           </v:shape>
-          <o:OLEObject Type="Embed" ProgID="Equation.DSMT4" ShapeID="_x0000_i1068" DrawAspect="Content" ObjectID="_1426493943" r:id="rId97"/>
+          <o:OLEObject Type="Embed" ProgID="Equation.DSMT4" ShapeID="_x0000_i1068" DrawAspect="Content" ObjectID="_1426495457" r:id="rId97"/>
         </w:object>
       </w:r>
       <w:r>
@@ -4573,7 +4615,7 @@
           <v:shape id="_x0000_i1069" type="#_x0000_t75" style="width:12.7pt;height:12.15pt" o:ole="">
             <v:imagedata r:id="rId98" o:title=""/>
           </v:shape>
-          <o:OLEObject Type="Embed" ProgID="Equation.DSMT4" ShapeID="_x0000_i1069" DrawAspect="Content" ObjectID="_1426493944" r:id="rId99"/>
+          <o:OLEObject Type="Embed" ProgID="Equation.DSMT4" ShapeID="_x0000_i1069" DrawAspect="Content" ObjectID="_1426495458" r:id="rId99"/>
         </w:object>
       </w:r>
       <w:r>
@@ -4611,7 +4653,7 @@
           <v:shape id="_x0000_i1070" type="#_x0000_t75" style="width:12.7pt;height:18.25pt" o:ole="">
             <v:imagedata r:id="rId100" o:title=""/>
           </v:shape>
-          <o:OLEObject Type="Embed" ProgID="Equation.DSMT4" ShapeID="_x0000_i1070" DrawAspect="Content" ObjectID="_1426493945" r:id="rId101"/>
+          <o:OLEObject Type="Embed" ProgID="Equation.DSMT4" ShapeID="_x0000_i1070" DrawAspect="Content" ObjectID="_1426495459" r:id="rId101"/>
         </w:object>
       </w:r>
     </w:p>
@@ -4630,7 +4672,7 @@
           <v:shape id="_x0000_i1071" type="#_x0000_t75" style="width:173.9pt;height:18.75pt" o:ole="">
             <v:imagedata r:id="rId102" o:title=""/>
           </v:shape>
-          <o:OLEObject Type="Embed" ProgID="Equation.DSMT4" ShapeID="_x0000_i1071" DrawAspect="Content" ObjectID="_1426493946" r:id="rId103"/>
+          <o:OLEObject Type="Embed" ProgID="Equation.DSMT4" ShapeID="_x0000_i1071" DrawAspect="Content" ObjectID="_1426495460" r:id="rId103"/>
         </w:object>
       </w:r>
       <w:r>
@@ -4655,7 +4697,7 @@
           <v:shape id="_x0000_i1072" type="#_x0000_t75" style="width:120.15pt;height:18.25pt" o:ole="">
             <v:imagedata r:id="rId104" o:title=""/>
           </v:shape>
-          <o:OLEObject Type="Embed" ProgID="Equation.DSMT4" ShapeID="_x0000_i1072" DrawAspect="Content" ObjectID="_1426493947" r:id="rId105"/>
+          <o:OLEObject Type="Embed" ProgID="Equation.DSMT4" ShapeID="_x0000_i1072" DrawAspect="Content" ObjectID="_1426495461" r:id="rId105"/>
         </w:object>
       </w:r>
     </w:p>
@@ -4679,7 +4721,7 @@
           <v:shape id="_x0000_i1073" type="#_x0000_t75" style="width:122.2pt;height:18.25pt" o:ole="">
             <v:imagedata r:id="rId106" o:title=""/>
           </v:shape>
-          <o:OLEObject Type="Embed" ProgID="Equation.DSMT4" ShapeID="_x0000_i1073" DrawAspect="Content" ObjectID="_1426493948" r:id="rId107"/>
+          <o:OLEObject Type="Embed" ProgID="Equation.DSMT4" ShapeID="_x0000_i1073" DrawAspect="Content" ObjectID="_1426495462" r:id="rId107"/>
         </w:object>
       </w:r>
       <w:r>
@@ -4746,7 +4788,7 @@
           <v:shape id="_x0000_i1074" type="#_x0000_t75" style="width:29.4pt;height:17.25pt" o:ole="">
             <v:imagedata r:id="rId108" o:title=""/>
           </v:shape>
-          <o:OLEObject Type="Embed" ProgID="Equation.DSMT4" ShapeID="_x0000_i1074" DrawAspect="Content" ObjectID="_1426493949" r:id="rId109"/>
+          <o:OLEObject Type="Embed" ProgID="Equation.DSMT4" ShapeID="_x0000_i1074" DrawAspect="Content" ObjectID="_1426495463" r:id="rId109"/>
         </w:object>
       </w:r>
       <w:r>
@@ -4792,7 +4834,7 @@
           <v:shape id="_x0000_i1075" type="#_x0000_t75" style="width:12.7pt;height:12.15pt" o:ole="">
             <v:imagedata r:id="rId110" o:title=""/>
           </v:shape>
-          <o:OLEObject Type="Embed" ProgID="Equation.DSMT4" ShapeID="_x0000_i1075" DrawAspect="Content" ObjectID="_1426493950" r:id="rId111"/>
+          <o:OLEObject Type="Embed" ProgID="Equation.DSMT4" ShapeID="_x0000_i1075" DrawAspect="Content" ObjectID="_1426495464" r:id="rId111"/>
         </w:object>
       </w:r>
       <w:r>
@@ -4809,7 +4851,7 @@
           <v:shape id="_x0000_i1076" type="#_x0000_t75" style="width:35.5pt;height:18.25pt" o:ole="">
             <v:imagedata r:id="rId112" o:title=""/>
           </v:shape>
-          <o:OLEObject Type="Embed" ProgID="Equation.DSMT4" ShapeID="_x0000_i1076" DrawAspect="Content" ObjectID="_1426493951" r:id="rId113"/>
+          <o:OLEObject Type="Embed" ProgID="Equation.DSMT4" ShapeID="_x0000_i1076" DrawAspect="Content" ObjectID="_1426495465" r:id="rId113"/>
         </w:object>
       </w:r>
       <w:r>
@@ -4826,7 +4868,7 @@
           <v:shape id="_x0000_i1077" type="#_x0000_t75" style="width:29.4pt;height:17.25pt" o:ole="">
             <v:imagedata r:id="rId114" o:title=""/>
           </v:shape>
-          <o:OLEObject Type="Embed" ProgID="Equation.DSMT4" ShapeID="_x0000_i1077" DrawAspect="Content" ObjectID="_1426493952" r:id="rId115"/>
+          <o:OLEObject Type="Embed" ProgID="Equation.DSMT4" ShapeID="_x0000_i1077" DrawAspect="Content" ObjectID="_1426495466" r:id="rId115"/>
         </w:object>
       </w:r>
       <w:r>
@@ -4843,7 +4885,7 @@
           <v:shape id="_x0000_i1078" type="#_x0000_t75" style="width:84.15pt;height:18.75pt" o:ole="">
             <v:imagedata r:id="rId116" o:title=""/>
           </v:shape>
-          <o:OLEObject Type="Embed" ProgID="Equation.DSMT4" ShapeID="_x0000_i1078" DrawAspect="Content" ObjectID="_1426493953" r:id="rId117"/>
+          <o:OLEObject Type="Embed" ProgID="Equation.DSMT4" ShapeID="_x0000_i1078" DrawAspect="Content" ObjectID="_1426495467" r:id="rId117"/>
         </w:object>
       </w:r>
       <w:r>
@@ -4878,7 +4920,7 @@
           <v:shape id="_x0000_i1079" type="#_x0000_t75" style="width:132.85pt;height:57.8pt" o:ole="">
             <v:imagedata r:id="rId118" o:title=""/>
           </v:shape>
-          <o:OLEObject Type="Embed" ProgID="Equation.DSMT4" ShapeID="_x0000_i1079" DrawAspect="Content" ObjectID="_1426493954" r:id="rId119"/>
+          <o:OLEObject Type="Embed" ProgID="Equation.DSMT4" ShapeID="_x0000_i1079" DrawAspect="Content" ObjectID="_1426495468" r:id="rId119"/>
         </w:object>
       </w:r>
       <w:r>
@@ -4965,7 +5007,7 @@
           <v:shape id="_x0000_i1080" type="#_x0000_t75" style="width:41.05pt;height:15.2pt" o:ole="">
             <v:imagedata r:id="rId120" o:title=""/>
           </v:shape>
-          <o:OLEObject Type="Embed" ProgID="Equation.DSMT4" ShapeID="_x0000_i1080" DrawAspect="Content" ObjectID="_1426493955" r:id="rId121"/>
+          <o:OLEObject Type="Embed" ProgID="Equation.DSMT4" ShapeID="_x0000_i1080" DrawAspect="Content" ObjectID="_1426495469" r:id="rId121"/>
         </w:object>
       </w:r>
       <w:r>
@@ -4982,7 +5024,7 @@
           <v:shape id="_x0000_i1081" type="#_x0000_t75" style="width:84.15pt;height:18.75pt" o:ole="">
             <v:imagedata r:id="rId116" o:title=""/>
           </v:shape>
-          <o:OLEObject Type="Embed" ProgID="Equation.DSMT4" ShapeID="_x0000_i1081" DrawAspect="Content" ObjectID="_1426493956" r:id="rId122"/>
+          <o:OLEObject Type="Embed" ProgID="Equation.DSMT4" ShapeID="_x0000_i1081" DrawAspect="Content" ObjectID="_1426495470" r:id="rId122"/>
         </w:object>
       </w:r>
       <w:r>
@@ -5041,7 +5083,7 @@
           <v:shape id="_x0000_i1082" type="#_x0000_t75" style="width:41.05pt;height:17.25pt" o:ole="">
             <v:imagedata r:id="rId123" o:title=""/>
           </v:shape>
-          <o:OLEObject Type="Embed" ProgID="Equation.DSMT4" ShapeID="_x0000_i1082" DrawAspect="Content" ObjectID="_1426493957" r:id="rId124"/>
+          <o:OLEObject Type="Embed" ProgID="Equation.DSMT4" ShapeID="_x0000_i1082" DrawAspect="Content" ObjectID="_1426495471" r:id="rId124"/>
         </w:object>
       </w:r>
       <w:r>
@@ -5081,7 +5123,7 @@
           <v:shape id="_x0000_i1083" type="#_x0000_t75" style="width:153.65pt;height:56.8pt" o:ole="">
             <v:imagedata r:id="rId125" o:title=""/>
           </v:shape>
-          <o:OLEObject Type="Embed" ProgID="Equation.DSMT4" ShapeID="_x0000_i1083" DrawAspect="Content" ObjectID="_1426493958" r:id="rId126"/>
+          <o:OLEObject Type="Embed" ProgID="Equation.DSMT4" ShapeID="_x0000_i1083" DrawAspect="Content" ObjectID="_1426495472" r:id="rId126"/>
         </w:object>
       </w:r>
       <w:r>
@@ -5179,7 +5221,7 @@
           <v:shape id="_x0000_i1084" type="#_x0000_t75" style="width:176.95pt;height:56.8pt" o:ole="">
             <v:imagedata r:id="rId127" o:title=""/>
           </v:shape>
-          <o:OLEObject Type="Embed" ProgID="Equation.DSMT4" ShapeID="_x0000_i1084" DrawAspect="Content" ObjectID="_1426493959" r:id="rId128"/>
+          <o:OLEObject Type="Embed" ProgID="Equation.DSMT4" ShapeID="_x0000_i1084" DrawAspect="Content" ObjectID="_1426495473" r:id="rId128"/>
         </w:object>
       </w:r>
       <w:r>
@@ -5263,7 +5305,7 @@
           <v:shape id="_x0000_i1085" type="#_x0000_t75" style="width:198.25pt;height:84.15pt" o:ole="">
             <v:imagedata r:id="rId129" o:title=""/>
           </v:shape>
-          <o:OLEObject Type="Embed" ProgID="Equation.DSMT4" ShapeID="_x0000_i1085" DrawAspect="Content" ObjectID="_1426493960" r:id="rId130"/>
+          <o:OLEObject Type="Embed" ProgID="Equation.DSMT4" ShapeID="_x0000_i1085" DrawAspect="Content" ObjectID="_1426495474" r:id="rId130"/>
         </w:object>
       </w:r>
       <w:r>
@@ -5342,7 +5384,7 @@
           <v:shape id="_x0000_i1086" type="#_x0000_t75" style="width:84.15pt;height:18.75pt" o:ole="">
             <v:imagedata r:id="rId116" o:title=""/>
           </v:shape>
-          <o:OLEObject Type="Embed" ProgID="Equation.DSMT4" ShapeID="_x0000_i1086" DrawAspect="Content" ObjectID="_1426493961" r:id="rId131"/>
+          <o:OLEObject Type="Embed" ProgID="Equation.DSMT4" ShapeID="_x0000_i1086" DrawAspect="Content" ObjectID="_1426495475" r:id="rId131"/>
         </w:object>
       </w:r>
       <w:r>
@@ -5435,7 +5477,7 @@
           <v:shape id="_x0000_i1087" type="#_x0000_t75" style="width:9.65pt;height:14.2pt" o:ole="">
             <v:imagedata r:id="rId132" o:title=""/>
           </v:shape>
-          <o:OLEObject Type="Embed" ProgID="Equation.DSMT4" ShapeID="_x0000_i1087" DrawAspect="Content" ObjectID="_1426493962" r:id="rId133"/>
+          <o:OLEObject Type="Embed" ProgID="Equation.DSMT4" ShapeID="_x0000_i1087" DrawAspect="Content" ObjectID="_1426495476" r:id="rId133"/>
         </w:object>
       </w:r>
       <w:r>
@@ -5452,7 +5494,7 @@
           <v:shape id="_x0000_i1088" type="#_x0000_t75" style="width:21.8pt;height:16.75pt" o:ole="">
             <v:imagedata r:id="rId134" o:title=""/>
           </v:shape>
-          <o:OLEObject Type="Embed" ProgID="Equation.DSMT4" ShapeID="_x0000_i1088" DrawAspect="Content" ObjectID="_1426493963" r:id="rId135"/>
+          <o:OLEObject Type="Embed" ProgID="Equation.DSMT4" ShapeID="_x0000_i1088" DrawAspect="Content" ObjectID="_1426495477" r:id="rId135"/>
         </w:object>
       </w:r>
       <w:r>
@@ -5837,7 +5879,7 @@
           <v:shape id="_x0000_i1089" type="#_x0000_t75" style="width:21.8pt;height:18.25pt" o:ole="">
             <v:imagedata r:id="rId136" o:title=""/>
           </v:shape>
-          <o:OLEObject Type="Embed" ProgID="Equation.DSMT4" ShapeID="_x0000_i1089" DrawAspect="Content" ObjectID="_1426493964" r:id="rId137"/>
+          <o:OLEObject Type="Embed" ProgID="Equation.DSMT4" ShapeID="_x0000_i1089" DrawAspect="Content" ObjectID="_1426495478" r:id="rId137"/>
         </w:object>
       </w:r>
       <w:r>
@@ -5851,7 +5893,7 @@
           <v:shape id="_x0000_i1090" type="#_x0000_t75" style="width:23.85pt;height:18.25pt" o:ole="">
             <v:imagedata r:id="rId138" o:title=""/>
           </v:shape>
-          <o:OLEObject Type="Embed" ProgID="Equation.DSMT4" ShapeID="_x0000_i1090" DrawAspect="Content" ObjectID="_1426493965" r:id="rId139"/>
+          <o:OLEObject Type="Embed" ProgID="Equation.DSMT4" ShapeID="_x0000_i1090" DrawAspect="Content" ObjectID="_1426495479" r:id="rId139"/>
         </w:object>
       </w:r>
       <w:r>
@@ -5865,7 +5907,7 @@
           <v:shape id="_x0000_i1091" type="#_x0000_t75" style="width:6.1pt;height:12.7pt" o:ole="">
             <v:imagedata r:id="rId140" o:title=""/>
           </v:shape>
-          <o:OLEObject Type="Embed" ProgID="Equation.DSMT4" ShapeID="_x0000_i1091" DrawAspect="Content" ObjectID="_1426493966" r:id="rId141"/>
+          <o:OLEObject Type="Embed" ProgID="Equation.DSMT4" ShapeID="_x0000_i1091" DrawAspect="Content" ObjectID="_1426495480" r:id="rId141"/>
         </w:object>
       </w:r>
       <w:r>
@@ -5879,7 +5921,7 @@
           <v:shape id="_x0000_i1092" type="#_x0000_t75" style="width:9.15pt;height:9.65pt" o:ole="">
             <v:imagedata r:id="rId142" o:title=""/>
           </v:shape>
-          <o:OLEObject Type="Embed" ProgID="Equation.DSMT4" ShapeID="_x0000_i1092" DrawAspect="Content" ObjectID="_1426493967" r:id="rId143"/>
+          <o:OLEObject Type="Embed" ProgID="Equation.DSMT4" ShapeID="_x0000_i1092" DrawAspect="Content" ObjectID="_1426495481" r:id="rId143"/>
         </w:object>
       </w:r>
       <w:r>
@@ -5893,7 +5935,7 @@
           <v:shape id="_x0000_i1093" type="#_x0000_t75" style="width:11.15pt;height:18.25pt" o:ole="">
             <v:imagedata r:id="rId144" o:title=""/>
           </v:shape>
-          <o:OLEObject Type="Embed" ProgID="Equation.DSMT4" ShapeID="_x0000_i1093" DrawAspect="Content" ObjectID="_1426493968" r:id="rId145"/>
+          <o:OLEObject Type="Embed" ProgID="Equation.DSMT4" ShapeID="_x0000_i1093" DrawAspect="Content" ObjectID="_1426495482" r:id="rId145"/>
         </w:object>
       </w:r>
       <w:r>
@@ -5907,7 +5949,7 @@
           <v:shape id="_x0000_i1094" type="#_x0000_t75" style="width:23.85pt;height:18.25pt" o:ole="">
             <v:imagedata r:id="rId138" o:title=""/>
           </v:shape>
-          <o:OLEObject Type="Embed" ProgID="Equation.DSMT4" ShapeID="_x0000_i1094" DrawAspect="Content" ObjectID="_1426493969" r:id="rId146"/>
+          <o:OLEObject Type="Embed" ProgID="Equation.DSMT4" ShapeID="_x0000_i1094" DrawAspect="Content" ObjectID="_1426495483" r:id="rId146"/>
         </w:object>
       </w:r>
       <w:r>
@@ -5921,7 +5963,7 @@
           <v:shape id="_x0000_i1095" type="#_x0000_t75" style="width:21.8pt;height:18.25pt" o:ole="">
             <v:imagedata r:id="rId136" o:title=""/>
           </v:shape>
-          <o:OLEObject Type="Embed" ProgID="Equation.DSMT4" ShapeID="_x0000_i1095" DrawAspect="Content" ObjectID="_1426493970" r:id="rId147"/>
+          <o:OLEObject Type="Embed" ProgID="Equation.DSMT4" ShapeID="_x0000_i1095" DrawAspect="Content" ObjectID="_1426495484" r:id="rId147"/>
         </w:object>
       </w:r>
       <w:r>
@@ -5935,7 +5977,7 @@
           <v:shape id="_x0000_i1096" type="#_x0000_t75" style="width:12.15pt;height:11.15pt" o:ole="">
             <v:imagedata r:id="rId148" o:title=""/>
           </v:shape>
-          <o:OLEObject Type="Embed" ProgID="Equation.DSMT4" ShapeID="_x0000_i1096" DrawAspect="Content" ObjectID="_1426493971" r:id="rId149"/>
+          <o:OLEObject Type="Embed" ProgID="Equation.DSMT4" ShapeID="_x0000_i1096" DrawAspect="Content" ObjectID="_1426495485" r:id="rId149"/>
         </w:object>
       </w:r>
       <w:r>
@@ -5973,7 +6015,7 @@
           <v:shape id="_x0000_i1097" type="#_x0000_t75" style="width:23.85pt;height:18.25pt" o:ole="">
             <v:imagedata r:id="rId138" o:title=""/>
           </v:shape>
-          <o:OLEObject Type="Embed" ProgID="Equation.DSMT4" ShapeID="_x0000_i1097" DrawAspect="Content" ObjectID="_1426493972" r:id="rId150"/>
+          <o:OLEObject Type="Embed" ProgID="Equation.DSMT4" ShapeID="_x0000_i1097" DrawAspect="Content" ObjectID="_1426495486" r:id="rId150"/>
         </w:object>
       </w:r>
       <w:r>
@@ -5990,7 +6032,7 @@
           <v:shape id="_x0000_i1098" type="#_x0000_t75" style="width:21.8pt;height:18.25pt" o:ole="">
             <v:imagedata r:id="rId136" o:title=""/>
           </v:shape>
-          <o:OLEObject Type="Embed" ProgID="Equation.DSMT4" ShapeID="_x0000_i1098" DrawAspect="Content" ObjectID="_1426493973" r:id="rId151"/>
+          <o:OLEObject Type="Embed" ProgID="Equation.DSMT4" ShapeID="_x0000_i1098" DrawAspect="Content" ObjectID="_1426495487" r:id="rId151"/>
         </w:object>
       </w:r>
       <w:r>
@@ -6004,7 +6046,7 @@
           <v:shape id="_x0000_i1099" type="#_x0000_t75" style="width:12.15pt;height:12.7pt" o:ole="">
             <v:imagedata r:id="rId152" o:title=""/>
           </v:shape>
-          <o:OLEObject Type="Embed" ProgID="Equation.DSMT4" ShapeID="_x0000_i1099" DrawAspect="Content" ObjectID="_1426493974" r:id="rId153"/>
+          <o:OLEObject Type="Embed" ProgID="Equation.DSMT4" ShapeID="_x0000_i1099" DrawAspect="Content" ObjectID="_1426495488" r:id="rId153"/>
         </w:object>
       </w:r>
       <w:r>
@@ -6026,7 +6068,7 @@
           <v:shape id="_x0000_i1100" type="#_x0000_t75" style="width:39.55pt;height:18.25pt" o:ole="">
             <v:imagedata r:id="rId154" o:title=""/>
           </v:shape>
-          <o:OLEObject Type="Embed" ProgID="Equation.DSMT4" ShapeID="_x0000_i1100" DrawAspect="Content" ObjectID="_1426493975" r:id="rId155"/>
+          <o:OLEObject Type="Embed" ProgID="Equation.DSMT4" ShapeID="_x0000_i1100" DrawAspect="Content" ObjectID="_1426495489" r:id="rId155"/>
         </w:object>
       </w:r>
     </w:p>
@@ -6050,7 +6092,7 @@
           <v:shape id="_x0000_i1101" type="#_x0000_t75" style="width:178.5pt;height:17.75pt" o:ole="">
             <v:imagedata r:id="rId156" o:title=""/>
           </v:shape>
-          <o:OLEObject Type="Embed" ProgID="Equation.DSMT4" ShapeID="_x0000_i1101" DrawAspect="Content" ObjectID="_1426493976" r:id="rId157"/>
+          <o:OLEObject Type="Embed" ProgID="Equation.DSMT4" ShapeID="_x0000_i1101" DrawAspect="Content" ObjectID="_1426495490" r:id="rId157"/>
         </w:object>
       </w:r>
       <w:r>
@@ -6117,7 +6159,7 @@
           <v:shape id="_x0000_i1102" type="#_x0000_t75" style="width:11.15pt;height:18.25pt" o:ole="">
             <v:imagedata r:id="rId158" o:title=""/>
           </v:shape>
-          <o:OLEObject Type="Embed" ProgID="Equation.DSMT4" ShapeID="_x0000_i1102" DrawAspect="Content" ObjectID="_1426493977" r:id="rId159"/>
+          <o:OLEObject Type="Embed" ProgID="Equation.DSMT4" ShapeID="_x0000_i1102" DrawAspect="Content" ObjectID="_1426495491" r:id="rId159"/>
         </w:object>
       </w:r>
       <w:r>
@@ -6255,7 +6297,7 @@
           <v:shape id="_x0000_i1103" type="#_x0000_t75" style="width:9.15pt;height:9.65pt" o:ole="">
             <v:imagedata r:id="rId161" o:title=""/>
           </v:shape>
-          <o:OLEObject Type="Embed" ProgID="Equation.DSMT4" ShapeID="_x0000_i1103" DrawAspect="Content" ObjectID="_1426493978" r:id="rId162"/>
+          <o:OLEObject Type="Embed" ProgID="Equation.DSMT4" ShapeID="_x0000_i1103" DrawAspect="Content" ObjectID="_1426495492" r:id="rId162"/>
         </w:object>
       </w:r>
       <w:r>
@@ -6269,7 +6311,7 @@
           <v:shape id="_x0000_i1104" type="#_x0000_t75" style="width:14.2pt;height:18.25pt" o:ole="">
             <v:imagedata r:id="rId163" o:title=""/>
           </v:shape>
-          <o:OLEObject Type="Embed" ProgID="Equation.DSMT4" ShapeID="_x0000_i1104" DrawAspect="Content" ObjectID="_1426493979" r:id="rId164"/>
+          <o:OLEObject Type="Embed" ProgID="Equation.DSMT4" ShapeID="_x0000_i1104" DrawAspect="Content" ObjectID="_1426495493" r:id="rId164"/>
         </w:object>
       </w:r>
       <w:r>
@@ -6291,7 +6333,7 @@
           <v:shape id="_x0000_i1105" type="#_x0000_t75" style="width:170.85pt;height:17.75pt" o:ole="">
             <v:imagedata r:id="rId165" o:title=""/>
           </v:shape>
-          <o:OLEObject Type="Embed" ProgID="Equation.DSMT4" ShapeID="_x0000_i1105" DrawAspect="Content" ObjectID="_1426493980" r:id="rId166"/>
+          <o:OLEObject Type="Embed" ProgID="Equation.DSMT4" ShapeID="_x0000_i1105" DrawAspect="Content" ObjectID="_1426495494" r:id="rId166"/>
         </w:object>
       </w:r>
       <w:r>
@@ -6319,7 +6361,7 @@
           <v:shape id="_x0000_i1106" type="#_x0000_t75" style="width:182.55pt;height:63.9pt" o:ole="">
             <v:imagedata r:id="rId167" o:title=""/>
           </v:shape>
-          <o:OLEObject Type="Embed" ProgID="Equation.DSMT4" ShapeID="_x0000_i1106" DrawAspect="Content" ObjectID="_1426493981" r:id="rId168"/>
+          <o:OLEObject Type="Embed" ProgID="Equation.DSMT4" ShapeID="_x0000_i1106" DrawAspect="Content" ObjectID="_1426495495" r:id="rId168"/>
         </w:object>
       </w:r>
       <w:r>
@@ -6363,7 +6405,7 @@
           <v:shape id="_x0000_i1107" type="#_x0000_t75" style="width:132.85pt;height:30.95pt" o:ole="">
             <v:imagedata r:id="rId169" o:title=""/>
           </v:shape>
-          <o:OLEObject Type="Embed" ProgID="Equation.DSMT4" ShapeID="_x0000_i1107" DrawAspect="Content" ObjectID="_1426493982" r:id="rId170"/>
+          <o:OLEObject Type="Embed" ProgID="Equation.DSMT4" ShapeID="_x0000_i1107" DrawAspect="Content" ObjectID="_1426495496" r:id="rId170"/>
         </w:object>
       </w:r>
       <w:r>
@@ -6430,7 +6472,7 @@
           <v:shape id="_x0000_i1108" type="#_x0000_t75" style="width:9.15pt;height:9.65pt" o:ole="">
             <v:imagedata r:id="rId161" o:title=""/>
           </v:shape>
-          <o:OLEObject Type="Embed" ProgID="Equation.DSMT4" ShapeID="_x0000_i1108" DrawAspect="Content" ObjectID="_1426493983" r:id="rId171"/>
+          <o:OLEObject Type="Embed" ProgID="Equation.DSMT4" ShapeID="_x0000_i1108" DrawAspect="Content" ObjectID="_1426495497" r:id="rId171"/>
         </w:object>
       </w:r>
       <w:r>
@@ -6444,7 +6486,7 @@
           <v:shape id="_x0000_i1109" type="#_x0000_t75" style="width:21.8pt;height:18.25pt" o:ole="">
             <v:imagedata r:id="rId172" o:title=""/>
           </v:shape>
-          <o:OLEObject Type="Embed" ProgID="Equation.DSMT4" ShapeID="_x0000_i1109" DrawAspect="Content" ObjectID="_1426493984" r:id="rId173"/>
+          <o:OLEObject Type="Embed" ProgID="Equation.DSMT4" ShapeID="_x0000_i1109" DrawAspect="Content" ObjectID="_1426495498" r:id="rId173"/>
         </w:object>
       </w:r>
       <w:r>
@@ -6458,7 +6500,7 @@
           <v:shape id="_x0000_i1110" type="#_x0000_t75" style="width:11.15pt;height:18.25pt" o:ole="">
             <v:imagedata r:id="rId174" o:title=""/>
           </v:shape>
-          <o:OLEObject Type="Embed" ProgID="Equation.DSMT4" ShapeID="_x0000_i1110" DrawAspect="Content" ObjectID="_1426493985" r:id="rId175"/>
+          <o:OLEObject Type="Embed" ProgID="Equation.DSMT4" ShapeID="_x0000_i1110" DrawAspect="Content" ObjectID="_1426495499" r:id="rId175"/>
         </w:object>
       </w:r>
       <w:r>
@@ -6472,7 +6514,7 @@
           <v:shape id="_x0000_i1111" type="#_x0000_t75" style="width:23.85pt;height:18.25pt" o:ole="">
             <v:imagedata r:id="rId138" o:title=""/>
           </v:shape>
-          <o:OLEObject Type="Embed" ProgID="Equation.DSMT4" ShapeID="_x0000_i1111" DrawAspect="Content" ObjectID="_1426493986" r:id="rId176"/>
+          <o:OLEObject Type="Embed" ProgID="Equation.DSMT4" ShapeID="_x0000_i1111" DrawAspect="Content" ObjectID="_1426495500" r:id="rId176"/>
         </w:object>
       </w:r>
       <w:r>
@@ -6486,7 +6528,7 @@
           <v:shape id="_x0000_i1112" type="#_x0000_t75" style="width:12.15pt;height:11.15pt" o:ole="">
             <v:imagedata r:id="rId148" o:title=""/>
           </v:shape>
-          <o:OLEObject Type="Embed" ProgID="Equation.DSMT4" ShapeID="_x0000_i1112" DrawAspect="Content" ObjectID="_1426493987" r:id="rId177"/>
+          <o:OLEObject Type="Embed" ProgID="Equation.DSMT4" ShapeID="_x0000_i1112" DrawAspect="Content" ObjectID="_1426495501" r:id="rId177"/>
         </w:object>
       </w:r>
       <w:r>
@@ -6526,7 +6568,7 @@
           <v:shape id="_x0000_i1113" type="#_x0000_t75" style="width:9.15pt;height:9.65pt" o:ole="">
             <v:imagedata r:id="rId161" o:title=""/>
           </v:shape>
-          <o:OLEObject Type="Embed" ProgID="Equation.DSMT4" ShapeID="_x0000_i1113" DrawAspect="Content" ObjectID="_1426493988" r:id="rId178"/>
+          <o:OLEObject Type="Embed" ProgID="Equation.DSMT4" ShapeID="_x0000_i1113" DrawAspect="Content" ObjectID="_1426495502" r:id="rId178"/>
         </w:object>
       </w:r>
       <w:r>
@@ -6548,7 +6590,7 @@
           <v:shape id="_x0000_i1114" type="#_x0000_t75" style="width:366.6pt;height:30.95pt" o:ole="">
             <v:imagedata r:id="rId179" o:title=""/>
           </v:shape>
-          <o:OLEObject Type="Embed" ProgID="Equation.DSMT4" ShapeID="_x0000_i1114" DrawAspect="Content" ObjectID="_1426493989" r:id="rId180"/>
+          <o:OLEObject Type="Embed" ProgID="Equation.DSMT4" ShapeID="_x0000_i1114" DrawAspect="Content" ObjectID="_1426495503" r:id="rId180"/>
         </w:object>
       </w:r>
       <w:r>
@@ -6570,7 +6612,7 @@
           <v:shape id="_x0000_i1115" type="#_x0000_t75" style="width:167.85pt;height:17.75pt" o:ole="">
             <v:imagedata r:id="rId181" o:title=""/>
           </v:shape>
-          <o:OLEObject Type="Embed" ProgID="Equation.DSMT4" ShapeID="_x0000_i1115" DrawAspect="Content" ObjectID="_1426493990" r:id="rId182"/>
+          <o:OLEObject Type="Embed" ProgID="Equation.DSMT4" ShapeID="_x0000_i1115" DrawAspect="Content" ObjectID="_1426495504" r:id="rId182"/>
         </w:object>
       </w:r>
       <w:r>
@@ -6654,7 +6696,7 @@
           <v:shape id="_x0000_i1116" type="#_x0000_t75" style="width:11.15pt;height:18.25pt" o:ole="">
             <v:imagedata r:id="rId174" o:title=""/>
           </v:shape>
-          <o:OLEObject Type="Embed" ProgID="Equation.DSMT4" ShapeID="_x0000_i1116" DrawAspect="Content" ObjectID="_1426493991" r:id="rId183"/>
+          <o:OLEObject Type="Embed" ProgID="Equation.DSMT4" ShapeID="_x0000_i1116" DrawAspect="Content" ObjectID="_1426495505" r:id="rId183"/>
         </w:object>
       </w:r>
       <w:r>
@@ -6671,7 +6713,7 @@
           <v:shape id="_x0000_i1117" type="#_x0000_t75" style="width:23.85pt;height:18.25pt" o:ole="">
             <v:imagedata r:id="rId138" o:title=""/>
           </v:shape>
-          <o:OLEObject Type="Embed" ProgID="Equation.DSMT4" ShapeID="_x0000_i1117" DrawAspect="Content" ObjectID="_1426493992" r:id="rId184"/>
+          <o:OLEObject Type="Embed" ProgID="Equation.DSMT4" ShapeID="_x0000_i1117" DrawAspect="Content" ObjectID="_1426495506" r:id="rId184"/>
         </w:object>
       </w:r>
       <w:r>
@@ -6685,7 +6727,7 @@
           <v:shape id="_x0000_i1118" type="#_x0000_t75" style="width:19.75pt;height:30.95pt" o:ole="">
             <v:imagedata r:id="rId185" o:title=""/>
           </v:shape>
-          <o:OLEObject Type="Embed" ProgID="Equation.DSMT4" ShapeID="_x0000_i1118" DrawAspect="Content" ObjectID="_1426493993" r:id="rId186"/>
+          <o:OLEObject Type="Embed" ProgID="Equation.DSMT4" ShapeID="_x0000_i1118" DrawAspect="Content" ObjectID="_1426495507" r:id="rId186"/>
         </w:object>
       </w:r>
       <w:r>
@@ -6699,7 +6741,7 @@
           <v:shape id="_x0000_i1119" type="#_x0000_t75" style="width:12.15pt;height:11.15pt" o:ole="">
             <v:imagedata r:id="rId148" o:title=""/>
           </v:shape>
-          <o:OLEObject Type="Embed" ProgID="Equation.DSMT4" ShapeID="_x0000_i1119" DrawAspect="Content" ObjectID="_1426493994" r:id="rId187"/>
+          <o:OLEObject Type="Embed" ProgID="Equation.DSMT4" ShapeID="_x0000_i1119" DrawAspect="Content" ObjectID="_1426495508" r:id="rId187"/>
         </w:object>
       </w:r>
       <w:r>
@@ -6713,7 +6755,7 @@
           <v:shape id="_x0000_i1120" type="#_x0000_t75" style="width:23.85pt;height:18.25pt" o:ole="">
             <v:imagedata r:id="rId138" o:title=""/>
           </v:shape>
-          <o:OLEObject Type="Embed" ProgID="Equation.DSMT4" ShapeID="_x0000_i1120" DrawAspect="Content" ObjectID="_1426493995" r:id="rId188"/>
+          <o:OLEObject Type="Embed" ProgID="Equation.DSMT4" ShapeID="_x0000_i1120" DrawAspect="Content" ObjectID="_1426495509" r:id="rId188"/>
         </w:object>
       </w:r>
       <w:r>
@@ -6744,7 +6786,7 @@
           <v:shape id="_x0000_i1121" type="#_x0000_t75" style="width:117.15pt;height:30.95pt" o:ole="">
             <v:imagedata r:id="rId189" o:title=""/>
           </v:shape>
-          <o:OLEObject Type="Embed" ProgID="Equation.DSMT4" ShapeID="_x0000_i1121" DrawAspect="Content" ObjectID="_1426493996" r:id="rId190"/>
+          <o:OLEObject Type="Embed" ProgID="Equation.DSMT4" ShapeID="_x0000_i1121" DrawAspect="Content" ObjectID="_1426495510" r:id="rId190"/>
         </w:object>
       </w:r>
       <w:r>
@@ -6811,7 +6853,7 @@
           <v:shape id="_x0000_i1122" type="#_x0000_t75" style="width:12.15pt;height:11.15pt" o:ole="">
             <v:imagedata r:id="rId148" o:title=""/>
           </v:shape>
-          <o:OLEObject Type="Embed" ProgID="Equation.DSMT4" ShapeID="_x0000_i1122" DrawAspect="Content" ObjectID="_1426493997" r:id="rId191"/>
+          <o:OLEObject Type="Embed" ProgID="Equation.DSMT4" ShapeID="_x0000_i1122" DrawAspect="Content" ObjectID="_1426495511" r:id="rId191"/>
         </w:object>
       </w:r>
       <w:r>
@@ -6831,7 +6873,7 @@
           <v:shape id="_x0000_i1123" type="#_x0000_t75" style="width:12.15pt;height:11.15pt" o:ole="">
             <v:imagedata r:id="rId148" o:title=""/>
           </v:shape>
-          <o:OLEObject Type="Embed" ProgID="Equation.DSMT4" ShapeID="_x0000_i1123" DrawAspect="Content" ObjectID="_1426493998" r:id="rId192"/>
+          <o:OLEObject Type="Embed" ProgID="Equation.DSMT4" ShapeID="_x0000_i1123" DrawAspect="Content" ObjectID="_1426495512" r:id="rId192"/>
         </w:object>
       </w:r>
       <w:r>
@@ -6845,7 +6887,7 @@
           <v:shape id="_x0000_i1124" type="#_x0000_t75" style="width:23.85pt;height:18.25pt" o:ole="">
             <v:imagedata r:id="rId138" o:title=""/>
           </v:shape>
-          <o:OLEObject Type="Embed" ProgID="Equation.DSMT4" ShapeID="_x0000_i1124" DrawAspect="Content" ObjectID="_1426493999" r:id="rId193"/>
+          <o:OLEObject Type="Embed" ProgID="Equation.DSMT4" ShapeID="_x0000_i1124" DrawAspect="Content" ObjectID="_1426495513" r:id="rId193"/>
         </w:object>
       </w:r>
       <w:r>
@@ -7266,7 +7308,7 @@
           <v:shape id="_x0000_i1125" type="#_x0000_t75" style="width:20.8pt;height:19.25pt" o:ole="">
             <v:imagedata r:id="rId194" o:title=""/>
           </v:shape>
-          <o:OLEObject Type="Embed" ProgID="Equation.DSMT4" ShapeID="_x0000_i1125" DrawAspect="Content" ObjectID="_1426494000" r:id="rId195"/>
+          <o:OLEObject Type="Embed" ProgID="Equation.DSMT4" ShapeID="_x0000_i1125" DrawAspect="Content" ObjectID="_1426495514" r:id="rId195"/>
         </w:object>
       </w:r>
     </w:p>
@@ -7382,7 +7424,7 @@
           <v:shape id="_x0000_i1126" type="#_x0000_t75" style="width:16.25pt;height:19.25pt" o:ole="">
             <v:imagedata r:id="rId196" o:title=""/>
           </v:shape>
-          <o:OLEObject Type="Embed" ProgID="Equation.DSMT4" ShapeID="_x0000_i1126" DrawAspect="Content" ObjectID="_1426494001" r:id="rId197"/>
+          <o:OLEObject Type="Embed" ProgID="Equation.DSMT4" ShapeID="_x0000_i1126" DrawAspect="Content" ObjectID="_1426495515" r:id="rId197"/>
         </w:object>
       </w:r>
       <w:r>
@@ -7396,7 +7438,7 @@
           <v:shape id="_x0000_i1127" type="#_x0000_t75" style="width:17.75pt;height:19.25pt" o:ole="">
             <v:imagedata r:id="rId198" o:title=""/>
           </v:shape>
-          <o:OLEObject Type="Embed" ProgID="Equation.DSMT4" ShapeID="_x0000_i1127" DrawAspect="Content" ObjectID="_1426494002" r:id="rId199"/>
+          <o:OLEObject Type="Embed" ProgID="Equation.DSMT4" ShapeID="_x0000_i1127" DrawAspect="Content" ObjectID="_1426495516" r:id="rId199"/>
         </w:object>
       </w:r>
       <w:r>
@@ -7413,7 +7455,7 @@
           <v:shape id="_x0000_i1128" type="#_x0000_t75" style="width:10.65pt;height:16.75pt" o:ole="">
             <v:imagedata r:id="rId200" o:title=""/>
           </v:shape>
-          <o:OLEObject Type="Embed" ProgID="Equation.DSMT4" ShapeID="_x0000_i1128" DrawAspect="Content" ObjectID="_1426494003" r:id="rId201"/>
+          <o:OLEObject Type="Embed" ProgID="Equation.DSMT4" ShapeID="_x0000_i1128" DrawAspect="Content" ObjectID="_1426495517" r:id="rId201"/>
         </w:object>
       </w:r>
       <w:r>
@@ -7427,7 +7469,7 @@
           <v:shape id="_x0000_i1129" type="#_x0000_t75" style="width:11.15pt;height:18.25pt" o:ole="">
             <v:imagedata r:id="rId202" o:title=""/>
           </v:shape>
-          <o:OLEObject Type="Embed" ProgID="Equation.DSMT4" ShapeID="_x0000_i1129" DrawAspect="Content" ObjectID="_1426494004" r:id="rId203"/>
+          <o:OLEObject Type="Embed" ProgID="Equation.DSMT4" ShapeID="_x0000_i1129" DrawAspect="Content" ObjectID="_1426495518" r:id="rId203"/>
         </w:object>
       </w:r>
       <w:r>
@@ -7441,7 +7483,7 @@
           <v:shape id="_x0000_i1130" type="#_x0000_t75" style="width:11.15pt;height:18.25pt" o:ole="">
             <v:imagedata r:id="rId204" o:title=""/>
           </v:shape>
-          <o:OLEObject Type="Embed" ProgID="Equation.DSMT4" ShapeID="_x0000_i1130" DrawAspect="Content" ObjectID="_1426494005" r:id="rId205"/>
+          <o:OLEObject Type="Embed" ProgID="Equation.DSMT4" ShapeID="_x0000_i1130" DrawAspect="Content" ObjectID="_1426495519" r:id="rId205"/>
         </w:object>
       </w:r>
       <w:r>
@@ -7455,7 +7497,7 @@
           <v:shape id="_x0000_i1131" type="#_x0000_t75" style="width:11.15pt;height:18.25pt" o:ole="">
             <v:imagedata r:id="rId202" o:title=""/>
           </v:shape>
-          <o:OLEObject Type="Embed" ProgID="Equation.DSMT4" ShapeID="_x0000_i1131" DrawAspect="Content" ObjectID="_1426494006" r:id="rId206"/>
+          <o:OLEObject Type="Embed" ProgID="Equation.DSMT4" ShapeID="_x0000_i1131" DrawAspect="Content" ObjectID="_1426495520" r:id="rId206"/>
         </w:object>
       </w:r>
       <w:r>
@@ -7488,7 +7530,7 @@
           <v:shape id="_x0000_i1132" type="#_x0000_t75" style="width:12.7pt;height:18.25pt" o:ole="">
             <v:imagedata r:id="rId207" o:title=""/>
           </v:shape>
-          <o:OLEObject Type="Embed" ProgID="Equation.DSMT4" ShapeID="_x0000_i1132" DrawAspect="Content" ObjectID="_1426494007" r:id="rId208"/>
+          <o:OLEObject Type="Embed" ProgID="Equation.DSMT4" ShapeID="_x0000_i1132" DrawAspect="Content" ObjectID="_1426495521" r:id="rId208"/>
         </w:object>
       </w:r>
       <w:r>
@@ -7502,7 +7544,7 @@
           <v:shape id="_x0000_i1133" type="#_x0000_t75" style="width:13.2pt;height:18.25pt" o:ole="">
             <v:imagedata r:id="rId209" o:title=""/>
           </v:shape>
-          <o:OLEObject Type="Embed" ProgID="Equation.DSMT4" ShapeID="_x0000_i1133" DrawAspect="Content" ObjectID="_1426494008" r:id="rId210"/>
+          <o:OLEObject Type="Embed" ProgID="Equation.DSMT4" ShapeID="_x0000_i1133" DrawAspect="Content" ObjectID="_1426495522" r:id="rId210"/>
         </w:object>
       </w:r>
       <w:r>
@@ -7516,7 +7558,7 @@
           <v:shape id="_x0000_i1134" type="#_x0000_t75" style="width:11.65pt;height:16.75pt" o:ole="">
             <v:imagedata r:id="rId211" o:title=""/>
           </v:shape>
-          <o:OLEObject Type="Embed" ProgID="Equation.DSMT4" ShapeID="_x0000_i1134" DrawAspect="Content" ObjectID="_1426494009" r:id="rId212"/>
+          <o:OLEObject Type="Embed" ProgID="Equation.DSMT4" ShapeID="_x0000_i1134" DrawAspect="Content" ObjectID="_1426495523" r:id="rId212"/>
         </w:object>
       </w:r>
       <w:r>
@@ -7530,7 +7572,7 @@
           <v:shape id="_x0000_i1135" type="#_x0000_t75" style="width:10.65pt;height:16.75pt" o:ole="">
             <v:imagedata r:id="rId200" o:title=""/>
           </v:shape>
-          <o:OLEObject Type="Embed" ProgID="Equation.DSMT4" ShapeID="_x0000_i1135" DrawAspect="Content" ObjectID="_1426494010" r:id="rId213"/>
+          <o:OLEObject Type="Embed" ProgID="Equation.DSMT4" ShapeID="_x0000_i1135" DrawAspect="Content" ObjectID="_1426495524" r:id="rId213"/>
         </w:object>
       </w:r>
       <w:r>
@@ -7568,7 +7610,7 @@
           <v:shape id="_x0000_i1136" type="#_x0000_t75" style="width:12.7pt;height:18.25pt" o:ole="">
             <v:imagedata r:id="rId207" o:title=""/>
           </v:shape>
-          <o:OLEObject Type="Embed" ProgID="Equation.DSMT4" ShapeID="_x0000_i1136" DrawAspect="Content" ObjectID="_1426494011" r:id="rId214"/>
+          <o:OLEObject Type="Embed" ProgID="Equation.DSMT4" ShapeID="_x0000_i1136" DrawAspect="Content" ObjectID="_1426495525" r:id="rId214"/>
         </w:object>
       </w:r>
       <w:r>
@@ -7582,7 +7624,7 @@
           <v:shape id="_x0000_i1137" type="#_x0000_t75" style="width:13.2pt;height:18.25pt" o:ole="">
             <v:imagedata r:id="rId215" o:title=""/>
           </v:shape>
-          <o:OLEObject Type="Embed" ProgID="Equation.DSMT4" ShapeID="_x0000_i1137" DrawAspect="Content" ObjectID="_1426494012" r:id="rId216"/>
+          <o:OLEObject Type="Embed" ProgID="Equation.DSMT4" ShapeID="_x0000_i1137" DrawAspect="Content" ObjectID="_1426495526" r:id="rId216"/>
         </w:object>
       </w:r>
       <w:r>
@@ -7751,7 +7793,7 @@
           <v:shape id="_x0000_i1138" type="#_x0000_t75" style="width:15.7pt;height:18.25pt" o:ole="">
             <v:imagedata r:id="rId218" o:title=""/>
           </v:shape>
-          <o:OLEObject Type="Embed" ProgID="Equation.DSMT4" ShapeID="_x0000_i1138" DrawAspect="Content" ObjectID="_1426494013" r:id="rId219"/>
+          <o:OLEObject Type="Embed" ProgID="Equation.DSMT4" ShapeID="_x0000_i1138" DrawAspect="Content" ObjectID="_1426495527" r:id="rId219"/>
         </w:object>
       </w:r>
       <w:r>
@@ -7789,7 +7831,7 @@
           <v:shape id="_x0000_i1139" type="#_x0000_t75" style="width:14.7pt;height:18.25pt" o:ole="">
             <v:imagedata r:id="rId220" o:title=""/>
           </v:shape>
-          <o:OLEObject Type="Embed" ProgID="Equation.DSMT4" ShapeID="_x0000_i1139" DrawAspect="Content" ObjectID="_1426494014" r:id="rId221"/>
+          <o:OLEObject Type="Embed" ProgID="Equation.DSMT4" ShapeID="_x0000_i1139" DrawAspect="Content" ObjectID="_1426495528" r:id="rId221"/>
         </w:object>
       </w:r>
       <w:r>
@@ -7806,7 +7848,7 @@
           <v:shape id="_x0000_i1140" type="#_x0000_t75" style="width:110.05pt;height:18.25pt" o:ole="">
             <v:imagedata r:id="rId222" o:title=""/>
           </v:shape>
-          <o:OLEObject Type="Embed" ProgID="Equation.DSMT4" ShapeID="_x0000_i1140" DrawAspect="Content" ObjectID="_1426494015" r:id="rId223"/>
+          <o:OLEObject Type="Embed" ProgID="Equation.DSMT4" ShapeID="_x0000_i1140" DrawAspect="Content" ObjectID="_1426495529" r:id="rId223"/>
         </w:object>
       </w:r>
       <w:r>
@@ -7820,7 +7862,7 @@
           <v:shape id="_x0000_i1141" type="#_x0000_t75" style="width:10.65pt;height:16.75pt" o:ole="">
             <v:imagedata r:id="rId200" o:title=""/>
           </v:shape>
-          <o:OLEObject Type="Embed" ProgID="Equation.DSMT4" ShapeID="_x0000_i1141" DrawAspect="Content" ObjectID="_1426494016" r:id="rId224"/>
+          <o:OLEObject Type="Embed" ProgID="Equation.DSMT4" ShapeID="_x0000_i1141" DrawAspect="Content" ObjectID="_1426495530" r:id="rId224"/>
         </w:object>
       </w:r>
       <w:r>
@@ -7834,7 +7876,7 @@
           <v:shape id="_x0000_i1142" type="#_x0000_t75" style="width:25.35pt;height:18.25pt" o:ole="">
             <v:imagedata r:id="rId225" o:title=""/>
           </v:shape>
-          <o:OLEObject Type="Embed" ProgID="Equation.DSMT4" ShapeID="_x0000_i1142" DrawAspect="Content" ObjectID="_1426494017" r:id="rId226"/>
+          <o:OLEObject Type="Embed" ProgID="Equation.DSMT4" ShapeID="_x0000_i1142" DrawAspect="Content" ObjectID="_1426495531" r:id="rId226"/>
         </w:object>
       </w:r>
       <w:r>
@@ -7849,7 +7891,7 @@
           <v:shape id="_x0000_i1143" type="#_x0000_t75" style="width:7.1pt;height:12.15pt" o:ole="">
             <v:imagedata r:id="rId227" o:title=""/>
           </v:shape>
-          <o:OLEObject Type="Embed" ProgID="Equation.DSMT4" ShapeID="_x0000_i1143" DrawAspect="Content" ObjectID="_1426494018" r:id="rId228"/>
+          <o:OLEObject Type="Embed" ProgID="Equation.DSMT4" ShapeID="_x0000_i1143" DrawAspect="Content" ObjectID="_1426495532" r:id="rId228"/>
         </w:object>
       </w:r>
       <w:r>
@@ -7883,7 +7925,7 @@
           <v:shape id="_x0000_i1144" type="#_x0000_t75" style="width:32.45pt;height:14.7pt" o:ole="">
             <v:imagedata r:id="rId229" o:title=""/>
           </v:shape>
-          <o:OLEObject Type="Embed" ProgID="Equation.DSMT4" ShapeID="_x0000_i1144" DrawAspect="Content" ObjectID="_1426494019" r:id="rId230"/>
+          <o:OLEObject Type="Embed" ProgID="Equation.DSMT4" ShapeID="_x0000_i1144" DrawAspect="Content" ObjectID="_1426495533" r:id="rId230"/>
         </w:object>
       </w:r>
       <w:r>
@@ -7927,7 +7969,7 @@
           <v:shape id="_x0000_i1145" type="#_x0000_t75" style="width:11.15pt;height:13.7pt" o:ole="">
             <v:imagedata r:id="rId231" o:title=""/>
           </v:shape>
-          <o:OLEObject Type="Embed" ProgID="Equation.DSMT4" ShapeID="_x0000_i1145" DrawAspect="Content" ObjectID="_1426494020" r:id="rId232"/>
+          <o:OLEObject Type="Embed" ProgID="Equation.DSMT4" ShapeID="_x0000_i1145" DrawAspect="Content" ObjectID="_1426495534" r:id="rId232"/>
         </w:object>
       </w:r>
       <w:r>
@@ -7941,7 +7983,7 @@
           <v:shape id="_x0000_i1146" type="#_x0000_t75" style="width:11.15pt;height:12.7pt" o:ole="">
             <v:imagedata r:id="rId233" o:title=""/>
           </v:shape>
-          <o:OLEObject Type="Embed" ProgID="Equation.DSMT4" ShapeID="_x0000_i1146" DrawAspect="Content" ObjectID="_1426494021" r:id="rId234"/>
+          <o:OLEObject Type="Embed" ProgID="Equation.DSMT4" ShapeID="_x0000_i1146" DrawAspect="Content" ObjectID="_1426495535" r:id="rId234"/>
         </w:object>
       </w:r>
       <w:r>
@@ -7955,7 +7997,7 @@
           <v:shape id="_x0000_i1147" type="#_x0000_t75" style="width:9.65pt;height:13.7pt" o:ole="">
             <v:imagedata r:id="rId235" o:title=""/>
           </v:shape>
-          <o:OLEObject Type="Embed" ProgID="Equation.DSMT4" ShapeID="_x0000_i1147" DrawAspect="Content" ObjectID="_1426494022" r:id="rId236"/>
+          <o:OLEObject Type="Embed" ProgID="Equation.DSMT4" ShapeID="_x0000_i1147" DrawAspect="Content" ObjectID="_1426495536" r:id="rId236"/>
         </w:object>
       </w:r>
       <w:r>
@@ -7969,7 +8011,7 @@
           <v:shape id="_x0000_i1148" type="#_x0000_t75" style="width:11.15pt;height:18.25pt" o:ole="">
             <v:imagedata r:id="rId237" o:title=""/>
           </v:shape>
-          <o:OLEObject Type="Embed" ProgID="Equation.DSMT4" ShapeID="_x0000_i1148" DrawAspect="Content" ObjectID="_1426494023" r:id="rId238"/>
+          <o:OLEObject Type="Embed" ProgID="Equation.DSMT4" ShapeID="_x0000_i1148" DrawAspect="Content" ObjectID="_1426495537" r:id="rId238"/>
         </w:object>
       </w:r>
       <w:r>
@@ -7983,7 +8025,7 @@
           <v:shape id="_x0000_i1149" type="#_x0000_t75" style="width:11.65pt;height:17.75pt" o:ole="">
             <v:imagedata r:id="rId239" o:title=""/>
           </v:shape>
-          <o:OLEObject Type="Embed" ProgID="Equation.DSMT4" ShapeID="_x0000_i1149" DrawAspect="Content" ObjectID="_1426494024" r:id="rId240"/>
+          <o:OLEObject Type="Embed" ProgID="Equation.DSMT4" ShapeID="_x0000_i1149" DrawAspect="Content" ObjectID="_1426495538" r:id="rId240"/>
         </w:object>
       </w:r>
       <w:r>
@@ -7997,7 +8039,7 @@
           <v:shape id="_x0000_i1150" type="#_x0000_t75" style="width:8.6pt;height:11.15pt" o:ole="">
             <v:imagedata r:id="rId241" o:title=""/>
           </v:shape>
-          <o:OLEObject Type="Embed" ProgID="Equation.DSMT4" ShapeID="_x0000_i1150" DrawAspect="Content" ObjectID="_1426494025" r:id="rId242"/>
+          <o:OLEObject Type="Embed" ProgID="Equation.DSMT4" ShapeID="_x0000_i1150" DrawAspect="Content" ObjectID="_1426495539" r:id="rId242"/>
         </w:object>
       </w:r>
       <w:r>
@@ -8033,7 +8075,7 @@
           <v:shape id="_x0000_i1151" type="#_x0000_t75" style="width:92.3pt;height:18.25pt" o:ole="">
             <v:imagedata r:id="rId243" o:title=""/>
           </v:shape>
-          <o:OLEObject Type="Embed" ProgID="Equation.DSMT4" ShapeID="_x0000_i1151" DrawAspect="Content" ObjectID="_1426494026" r:id="rId244"/>
+          <o:OLEObject Type="Embed" ProgID="Equation.DSMT4" ShapeID="_x0000_i1151" DrawAspect="Content" ObjectID="_1426495540" r:id="rId244"/>
         </w:object>
       </w:r>
       <w:r>
@@ -8047,7 +8089,7 @@
           <v:shape id="_x0000_i1152" type="#_x0000_t75" style="width:99.9pt;height:17.75pt" o:ole="">
             <v:imagedata r:id="rId245" o:title=""/>
           </v:shape>
-          <o:OLEObject Type="Embed" ProgID="Equation.DSMT4" ShapeID="_x0000_i1152" DrawAspect="Content" ObjectID="_1426494027" r:id="rId246"/>
+          <o:OLEObject Type="Embed" ProgID="Equation.DSMT4" ShapeID="_x0000_i1152" DrawAspect="Content" ObjectID="_1426495541" r:id="rId246"/>
         </w:object>
       </w:r>
       <w:r>
@@ -8061,7 +8103,7 @@
           <v:shape id="_x0000_i1153" type="#_x0000_t75" style="width:32.45pt;height:14.7pt" o:ole="">
             <v:imagedata r:id="rId229" o:title=""/>
           </v:shape>
-          <o:OLEObject Type="Embed" ProgID="Equation.DSMT4" ShapeID="_x0000_i1153" DrawAspect="Content" ObjectID="_1426494028" r:id="rId247"/>
+          <o:OLEObject Type="Embed" ProgID="Equation.DSMT4" ShapeID="_x0000_i1153" DrawAspect="Content" ObjectID="_1426495542" r:id="rId247"/>
         </w:object>
       </w:r>
       <w:r>
@@ -8083,7 +8125,7 @@
           <v:shape id="_x0000_i1154" type="#_x0000_t75" style="width:116.1pt;height:54.25pt" o:ole="">
             <v:imagedata r:id="rId248" o:title=""/>
           </v:shape>
-          <o:OLEObject Type="Embed" ProgID="Equation.DSMT4" ShapeID="_x0000_i1154" DrawAspect="Content" ObjectID="_1426494029" r:id="rId249"/>
+          <o:OLEObject Type="Embed" ProgID="Equation.DSMT4" ShapeID="_x0000_i1154" DrawAspect="Content" ObjectID="_1426495543" r:id="rId249"/>
         </w:object>
       </w:r>
       <w:r>
@@ -8147,7 +8189,7 @@
           <v:shape id="_x0000_i1155" type="#_x0000_t75" style="width:9.65pt;height:11.15pt" o:ole="">
             <v:imagedata r:id="rId250" o:title=""/>
           </v:shape>
-          <o:OLEObject Type="Embed" ProgID="Equation.DSMT4" ShapeID="_x0000_i1155" DrawAspect="Content" ObjectID="_1426494030" r:id="rId251"/>
+          <o:OLEObject Type="Embed" ProgID="Equation.DSMT4" ShapeID="_x0000_i1155" DrawAspect="Content" ObjectID="_1426495544" r:id="rId251"/>
         </w:object>
       </w:r>
       <w:r>
@@ -8166,7 +8208,7 @@
           <v:shape id="_x0000_i1156" type="#_x0000_t75" style="width:147.05pt;height:42.6pt" o:ole="">
             <v:imagedata r:id="rId252" o:title=""/>
           </v:shape>
-          <o:OLEObject Type="Embed" ProgID="Equation.DSMT4" ShapeID="_x0000_i1156" DrawAspect="Content" ObjectID="_1426494031" r:id="rId253"/>
+          <o:OLEObject Type="Embed" ProgID="Equation.DSMT4" ShapeID="_x0000_i1156" DrawAspect="Content" ObjectID="_1426495545" r:id="rId253"/>
         </w:object>
       </w:r>
       <w:r>
@@ -8250,7 +8292,7 @@
           <v:shape id="_x0000_i1157" type="#_x0000_t75" style="width:17.75pt;height:19.25pt" o:ole="">
             <v:imagedata r:id="rId254" o:title=""/>
           </v:shape>
-          <o:OLEObject Type="Embed" ProgID="Equation.DSMT4" ShapeID="_x0000_i1157" DrawAspect="Content" ObjectID="_1426494032" r:id="rId255"/>
+          <o:OLEObject Type="Embed" ProgID="Equation.DSMT4" ShapeID="_x0000_i1157" DrawAspect="Content" ObjectID="_1426495546" r:id="rId255"/>
         </w:object>
       </w:r>
       <w:r>
@@ -8279,7 +8321,7 @@
           <v:shape id="_x0000_i1158" type="#_x0000_t75" style="width:12.7pt;height:18.25pt" o:ole="">
             <v:imagedata r:id="rId256" o:title=""/>
           </v:shape>
-          <o:OLEObject Type="Embed" ProgID="Equation.DSMT4" ShapeID="_x0000_i1158" DrawAspect="Content" ObjectID="_1426494033" r:id="rId257"/>
+          <o:OLEObject Type="Embed" ProgID="Equation.DSMT4" ShapeID="_x0000_i1158" DrawAspect="Content" ObjectID="_1426495547" r:id="rId257"/>
         </w:object>
       </w:r>
       <w:r>
@@ -8293,7 +8335,7 @@
           <v:shape id="_x0000_i1159" type="#_x0000_t75" style="width:13.7pt;height:18.25pt" o:ole="">
             <v:imagedata r:id="rId258" o:title=""/>
           </v:shape>
-          <o:OLEObject Type="Embed" ProgID="Equation.DSMT4" ShapeID="_x0000_i1159" DrawAspect="Content" ObjectID="_1426494034" r:id="rId259"/>
+          <o:OLEObject Type="Embed" ProgID="Equation.DSMT4" ShapeID="_x0000_i1159" DrawAspect="Content" ObjectID="_1426495548" r:id="rId259"/>
         </w:object>
       </w:r>
       <w:r>
@@ -8328,7 +8370,7 @@
           <v:shape id="_x0000_i1160" type="#_x0000_t75" style="width:12.7pt;height:18.25pt" o:ole="">
             <v:imagedata r:id="rId260" o:title=""/>
           </v:shape>
-          <o:OLEObject Type="Embed" ProgID="Equation.DSMT4" ShapeID="_x0000_i1160" DrawAspect="Content" ObjectID="_1426494035" r:id="rId261"/>
+          <o:OLEObject Type="Embed" ProgID="Equation.DSMT4" ShapeID="_x0000_i1160" DrawAspect="Content" ObjectID="_1426495549" r:id="rId261"/>
         </w:object>
       </w:r>
       <w:r>
@@ -8692,7 +8734,7 @@
           <v:shape id="_x0000_i1161" type="#_x0000_t75" style="width:17.75pt;height:19.25pt" o:ole="">
             <v:imagedata r:id="rId263" o:title=""/>
           </v:shape>
-          <o:OLEObject Type="Embed" ProgID="Equation.DSMT4" ShapeID="_x0000_i1161" DrawAspect="Content" ObjectID="_1426494036" r:id="rId264"/>
+          <o:OLEObject Type="Embed" ProgID="Equation.DSMT4" ShapeID="_x0000_i1161" DrawAspect="Content" ObjectID="_1426495550" r:id="rId264"/>
         </w:object>
       </w:r>
       <w:r>
@@ -8754,7 +8796,7 @@
           <v:shape id="_x0000_i1162" type="#_x0000_t75" style="width:17.75pt;height:19.25pt" o:ole="">
             <v:imagedata r:id="rId263" o:title=""/>
           </v:shape>
-          <o:OLEObject Type="Embed" ProgID="Equation.DSMT4" ShapeID="_x0000_i1162" DrawAspect="Content" ObjectID="_1426494037" r:id="rId265"/>
+          <o:OLEObject Type="Embed" ProgID="Equation.DSMT4" ShapeID="_x0000_i1162" DrawAspect="Content" ObjectID="_1426495551" r:id="rId265"/>
         </w:object>
       </w:r>
       <w:r>
@@ -8780,7 +8822,7 @@
           <v:shape id="_x0000_i1163" type="#_x0000_t75" style="width:68.95pt;height:18.75pt" o:ole="">
             <v:imagedata r:id="rId266" o:title=""/>
           </v:shape>
-          <o:OLEObject Type="Embed" ProgID="Equation.DSMT4" ShapeID="_x0000_i1163" DrawAspect="Content" ObjectID="_1426494038" r:id="rId267"/>
+          <o:OLEObject Type="Embed" ProgID="Equation.DSMT4" ShapeID="_x0000_i1163" DrawAspect="Content" ObjectID="_1426495552" r:id="rId267"/>
         </w:object>
       </w:r>
       <w:r>
@@ -9003,7 +9045,7 @@
           <v:shape id="_x0000_i1164" type="#_x0000_t75" style="width:17.75pt;height:19.25pt" o:ole="">
             <v:imagedata r:id="rId269" o:title=""/>
           </v:shape>
-          <o:OLEObject Type="Embed" ProgID="Equation.DSMT4" ShapeID="_x0000_i1164" DrawAspect="Content" ObjectID="_1426494039" r:id="rId270"/>
+          <o:OLEObject Type="Embed" ProgID="Equation.DSMT4" ShapeID="_x0000_i1164" DrawAspect="Content" ObjectID="_1426495553" r:id="rId270"/>
         </w:object>
       </w:r>
       <w:r>
@@ -9020,7 +9062,7 @@
           <v:shape id="_x0000_i1165" type="#_x0000_t75" style="width:17.75pt;height:19.25pt" o:ole="">
             <v:imagedata r:id="rId269" o:title=""/>
           </v:shape>
-          <o:OLEObject Type="Embed" ProgID="Equation.DSMT4" ShapeID="_x0000_i1165" DrawAspect="Content" ObjectID="_1426494040" r:id="rId271"/>
+          <o:OLEObject Type="Embed" ProgID="Equation.DSMT4" ShapeID="_x0000_i1165" DrawAspect="Content" ObjectID="_1426495554" r:id="rId271"/>
         </w:object>
       </w:r>
       <w:r>
@@ -9138,7 +9180,7 @@
           <v:shape id="_x0000_i1166" type="#_x0000_t75" style="width:17.75pt;height:19.25pt" o:ole="">
             <v:imagedata r:id="rId269" o:title=""/>
           </v:shape>
-          <o:OLEObject Type="Embed" ProgID="Equation.DSMT4" ShapeID="_x0000_i1166" DrawAspect="Content" ObjectID="_1426494041" r:id="rId272"/>
+          <o:OLEObject Type="Embed" ProgID="Equation.DSMT4" ShapeID="_x0000_i1166" DrawAspect="Content" ObjectID="_1426495555" r:id="rId272"/>
         </w:object>
       </w:r>
       <w:r>
@@ -9209,7 +9251,7 @@
           <v:shape id="_x0000_i1167" type="#_x0000_t75" style="width:12.7pt;height:18.25pt" o:ole="">
             <v:imagedata r:id="rId273" o:title=""/>
           </v:shape>
-          <o:OLEObject Type="Embed" ProgID="Equation.DSMT4" ShapeID="_x0000_i1167" DrawAspect="Content" ObjectID="_1426494042" r:id="rId274"/>
+          <o:OLEObject Type="Embed" ProgID="Equation.DSMT4" ShapeID="_x0000_i1167" DrawAspect="Content" ObjectID="_1426495556" r:id="rId274"/>
         </w:object>
       </w:r>
       <w:r>
@@ -9223,7 +9265,7 @@
           <v:shape id="_x0000_i1168" type="#_x0000_t75" style="width:12.7pt;height:18.25pt" o:ole="">
             <v:imagedata r:id="rId275" o:title=""/>
           </v:shape>
-          <o:OLEObject Type="Embed" ProgID="Equation.DSMT4" ShapeID="_x0000_i1168" DrawAspect="Content" ObjectID="_1426494043" r:id="rId276"/>
+          <o:OLEObject Type="Embed" ProgID="Equation.DSMT4" ShapeID="_x0000_i1168" DrawAspect="Content" ObjectID="_1426495557" r:id="rId276"/>
         </w:object>
       </w:r>
       <w:r>
@@ -9237,7 +9279,7 @@
           <v:shape id="_x0000_i1169" type="#_x0000_t75" style="width:12.7pt;height:18.25pt" o:ole="">
             <v:imagedata r:id="rId273" o:title=""/>
           </v:shape>
-          <o:OLEObject Type="Embed" ProgID="Equation.DSMT4" ShapeID="_x0000_i1169" DrawAspect="Content" ObjectID="_1426494044" r:id="rId277"/>
+          <o:OLEObject Type="Embed" ProgID="Equation.DSMT4" ShapeID="_x0000_i1169" DrawAspect="Content" ObjectID="_1426495558" r:id="rId277"/>
         </w:object>
       </w:r>
       <w:r>
@@ -9263,7 +9305,7 @@
           <v:shape id="_x0000_i1170" type="#_x0000_t75" style="width:12.7pt;height:18.25pt" o:ole="">
             <v:imagedata r:id="rId275" o:title=""/>
           </v:shape>
-          <o:OLEObject Type="Embed" ProgID="Equation.DSMT4" ShapeID="_x0000_i1170" DrawAspect="Content" ObjectID="_1426494045" r:id="rId278"/>
+          <o:OLEObject Type="Embed" ProgID="Equation.DSMT4" ShapeID="_x0000_i1170" DrawAspect="Content" ObjectID="_1426495559" r:id="rId278"/>
         </w:object>
       </w:r>
       <w:r>
@@ -9286,7 +9328,7 @@
           <v:shape id="_x0000_i1171" type="#_x0000_t75" style="width:13.7pt;height:18.25pt" o:ole="">
             <v:imagedata r:id="rId279" o:title=""/>
           </v:shape>
-          <o:OLEObject Type="Embed" ProgID="Equation.DSMT4" ShapeID="_x0000_i1171" DrawAspect="Content" ObjectID="_1426494046" r:id="rId280"/>
+          <o:OLEObject Type="Embed" ProgID="Equation.DSMT4" ShapeID="_x0000_i1171" DrawAspect="Content" ObjectID="_1426495560" r:id="rId280"/>
         </w:object>
       </w:r>
       <w:r>
@@ -9329,7 +9371,7 @@
           <v:shape id="_x0000_i1172" type="#_x0000_t75" style="width:17.75pt;height:19.25pt" o:ole="">
             <v:imagedata r:id="rId281" o:title=""/>
           </v:shape>
-          <o:OLEObject Type="Embed" ProgID="Equation.DSMT4" ShapeID="_x0000_i1172" DrawAspect="Content" ObjectID="_1426494047" r:id="rId282"/>
+          <o:OLEObject Type="Embed" ProgID="Equation.DSMT4" ShapeID="_x0000_i1172" DrawAspect="Content" ObjectID="_1426495561" r:id="rId282"/>
         </w:object>
       </w:r>
       <w:r>
@@ -9352,7 +9394,7 @@
           <v:shape id="_x0000_i1173" type="#_x0000_t75" style="width:12.15pt;height:12.7pt" o:ole="">
             <v:imagedata r:id="rId283" o:title=""/>
           </v:shape>
-          <o:OLEObject Type="Embed" ProgID="Equation.DSMT4" ShapeID="_x0000_i1173" DrawAspect="Content" ObjectID="_1426494048" r:id="rId284"/>
+          <o:OLEObject Type="Embed" ProgID="Equation.DSMT4" ShapeID="_x0000_i1173" DrawAspect="Content" ObjectID="_1426495562" r:id="rId284"/>
         </w:object>
       </w:r>
       <w:r>
@@ -9369,7 +9411,7 @@
           <v:shape id="_x0000_i1174" type="#_x0000_t75" style="width:9.65pt;height:14.2pt" o:ole="">
             <v:imagedata r:id="rId285" o:title=""/>
           </v:shape>
-          <o:OLEObject Type="Embed" ProgID="Equation.DSMT4" ShapeID="_x0000_i1174" DrawAspect="Content" ObjectID="_1426494049" r:id="rId286"/>
+          <o:OLEObject Type="Embed" ProgID="Equation.DSMT4" ShapeID="_x0000_i1174" DrawAspect="Content" ObjectID="_1426495563" r:id="rId286"/>
         </w:object>
       </w:r>
       <w:r>
@@ -9383,7 +9425,7 @@
           <v:shape id="_x0000_i1175" type="#_x0000_t75" style="width:9.65pt;height:15.2pt" o:ole="">
             <v:imagedata r:id="rId287" o:title=""/>
           </v:shape>
-          <o:OLEObject Type="Embed" ProgID="Equation.DSMT4" ShapeID="_x0000_i1175" DrawAspect="Content" ObjectID="_1426494050" r:id="rId288"/>
+          <o:OLEObject Type="Embed" ProgID="Equation.DSMT4" ShapeID="_x0000_i1175" DrawAspect="Content" ObjectID="_1426495564" r:id="rId288"/>
         </w:object>
       </w:r>
       <w:r>
@@ -9430,7 +9472,7 @@
           <v:shape id="_x0000_i1176" type="#_x0000_t75" style="width:17.75pt;height:19.25pt" o:ole="">
             <v:imagedata r:id="rId289" o:title=""/>
           </v:shape>
-          <o:OLEObject Type="Embed" ProgID="Equation.DSMT4" ShapeID="_x0000_i1176" DrawAspect="Content" ObjectID="_1426494051" r:id="rId290"/>
+          <o:OLEObject Type="Embed" ProgID="Equation.DSMT4" ShapeID="_x0000_i1176" DrawAspect="Content" ObjectID="_1426495565" r:id="rId290"/>
         </w:object>
       </w:r>
       <w:r>
@@ -9444,7 +9486,7 @@
           <v:shape id="_x0000_i1177" type="#_x0000_t75" style="width:17.75pt;height:19.25pt" o:ole="">
             <v:imagedata r:id="rId269" o:title=""/>
           </v:shape>
-          <o:OLEObject Type="Embed" ProgID="Equation.DSMT4" ShapeID="_x0000_i1177" DrawAspect="Content" ObjectID="_1426494052" r:id="rId291"/>
+          <o:OLEObject Type="Embed" ProgID="Equation.DSMT4" ShapeID="_x0000_i1177" DrawAspect="Content" ObjectID="_1426495566" r:id="rId291"/>
         </w:object>
       </w:r>
       <w:r>
@@ -9497,7 +9539,7 @@
           <v:shape id="_x0000_i1178" type="#_x0000_t75" style="width:12.15pt;height:12.7pt" o:ole="">
             <v:imagedata r:id="rId283" o:title=""/>
           </v:shape>
-          <o:OLEObject Type="Embed" ProgID="Equation.DSMT4" ShapeID="_x0000_i1178" DrawAspect="Content" ObjectID="_1426494053" r:id="rId292"/>
+          <o:OLEObject Type="Embed" ProgID="Equation.DSMT4" ShapeID="_x0000_i1178" DrawAspect="Content" ObjectID="_1426495567" r:id="rId292"/>
         </w:object>
       </w:r>
       <w:r>
@@ -9511,7 +9553,7 @@
           <v:shape id="_x0000_i1179" type="#_x0000_t75" style="width:12.7pt;height:18.25pt" o:ole="">
             <v:imagedata r:id="rId293" o:title=""/>
           </v:shape>
-          <o:OLEObject Type="Embed" ProgID="Equation.DSMT4" ShapeID="_x0000_i1179" DrawAspect="Content" ObjectID="_1426494054" r:id="rId294"/>
+          <o:OLEObject Type="Embed" ProgID="Equation.DSMT4" ShapeID="_x0000_i1179" DrawAspect="Content" ObjectID="_1426495568" r:id="rId294"/>
         </w:object>
       </w:r>
       <w:r>
@@ -9525,7 +9567,7 @@
           <v:shape id="_x0000_i1180" type="#_x0000_t75" style="width:12.7pt;height:18.25pt" o:ole="">
             <v:imagedata r:id="rId273" o:title=""/>
           </v:shape>
-          <o:OLEObject Type="Embed" ProgID="Equation.DSMT4" ShapeID="_x0000_i1180" DrawAspect="Content" ObjectID="_1426494055" r:id="rId295"/>
+          <o:OLEObject Type="Embed" ProgID="Equation.DSMT4" ShapeID="_x0000_i1180" DrawAspect="Content" ObjectID="_1426495569" r:id="rId295"/>
         </w:object>
       </w:r>
       <w:r>
@@ -9551,7 +9593,7 @@
           <v:shape id="_x0000_i1181" type="#_x0000_t75" style="width:9.65pt;height:14.2pt" o:ole="">
             <v:imagedata r:id="rId285" o:title=""/>
           </v:shape>
-          <o:OLEObject Type="Embed" ProgID="Equation.DSMT4" ShapeID="_x0000_i1181" DrawAspect="Content" ObjectID="_1426494056" r:id="rId296"/>
+          <o:OLEObject Type="Embed" ProgID="Equation.DSMT4" ShapeID="_x0000_i1181" DrawAspect="Content" ObjectID="_1426495570" r:id="rId296"/>
         </w:object>
       </w:r>
       <w:r>
@@ -9565,7 +9607,7 @@
           <v:shape id="_x0000_i1182" type="#_x0000_t75" style="width:12.7pt;height:18.25pt" o:ole="">
             <v:imagedata r:id="rId273" o:title=""/>
           </v:shape>
-          <o:OLEObject Type="Embed" ProgID="Equation.DSMT4" ShapeID="_x0000_i1182" DrawAspect="Content" ObjectID="_1426494057" r:id="rId297"/>
+          <o:OLEObject Type="Embed" ProgID="Equation.DSMT4" ShapeID="_x0000_i1182" DrawAspect="Content" ObjectID="_1426495571" r:id="rId297"/>
         </w:object>
       </w:r>
       <w:r>
@@ -9597,7 +9639,7 @@
           <v:shape id="_x0000_i1183" type="#_x0000_t75" style="width:9.65pt;height:15.2pt" o:ole="">
             <v:imagedata r:id="rId287" o:title=""/>
           </v:shape>
-          <o:OLEObject Type="Embed" ProgID="Equation.DSMT4" ShapeID="_x0000_i1183" DrawAspect="Content" ObjectID="_1426494058" r:id="rId298"/>
+          <o:OLEObject Type="Embed" ProgID="Equation.DSMT4" ShapeID="_x0000_i1183" DrawAspect="Content" ObjectID="_1426495572" r:id="rId298"/>
         </w:object>
       </w:r>
       <w:r>
@@ -9611,7 +9653,7 @@
           <v:shape id="_x0000_i1184" type="#_x0000_t75" style="width:13.7pt;height:18.25pt" o:ole="">
             <v:imagedata r:id="rId279" o:title=""/>
           </v:shape>
-          <o:OLEObject Type="Embed" ProgID="Equation.DSMT4" ShapeID="_x0000_i1184" DrawAspect="Content" ObjectID="_1426494059" r:id="rId299"/>
+          <o:OLEObject Type="Embed" ProgID="Equation.DSMT4" ShapeID="_x0000_i1184" DrawAspect="Content" ObjectID="_1426495573" r:id="rId299"/>
         </w:object>
       </w:r>
       <w:r>
@@ -9625,7 +9667,7 @@
           <v:shape id="_x0000_i1185" type="#_x0000_t75" style="width:23.3pt;height:18.25pt" o:ole="">
             <v:imagedata r:id="rId300" o:title=""/>
           </v:shape>
-          <o:OLEObject Type="Embed" ProgID="Equation.DSMT4" ShapeID="_x0000_i1185" DrawAspect="Content" ObjectID="_1426494060" r:id="rId301"/>
+          <o:OLEObject Type="Embed" ProgID="Equation.DSMT4" ShapeID="_x0000_i1185" DrawAspect="Content" ObjectID="_1426495574" r:id="rId301"/>
         </w:object>
       </w:r>
       <w:r>
@@ -9644,7 +9686,7 @@
           <v:shape id="_x0000_i1186" type="#_x0000_t75" style="width:17.25pt;height:18.75pt" o:ole="">
             <v:imagedata r:id="rId302" o:title=""/>
           </v:shape>
-          <o:OLEObject Type="Embed" ProgID="Equation.DSMT4" ShapeID="_x0000_i1186" DrawAspect="Content" ObjectID="_1426494061" r:id="rId303"/>
+          <o:OLEObject Type="Embed" ProgID="Equation.DSMT4" ShapeID="_x0000_i1186" DrawAspect="Content" ObjectID="_1426495575" r:id="rId303"/>
         </w:object>
       </w:r>
       <w:r>
@@ -9664,7 +9706,7 @@
           <v:shape id="_x0000_i1187" type="#_x0000_t75" style="width:17.75pt;height:19.25pt" o:ole="">
             <v:imagedata r:id="rId263" o:title=""/>
           </v:shape>
-          <o:OLEObject Type="Embed" ProgID="Equation.DSMT4" ShapeID="_x0000_i1187" DrawAspect="Content" ObjectID="_1426494062" r:id="rId304"/>
+          <o:OLEObject Type="Embed" ProgID="Equation.DSMT4" ShapeID="_x0000_i1187" DrawAspect="Content" ObjectID="_1426495576" r:id="rId304"/>
         </w:object>
       </w:r>
       <w:r>
@@ -9687,7 +9729,7 @@
           <v:shape id="_x0000_i1188" type="#_x0000_t75" style="width:17.75pt;height:19.25pt" o:ole="">
             <v:imagedata r:id="rId269" o:title=""/>
           </v:shape>
-          <o:OLEObject Type="Embed" ProgID="Equation.DSMT4" ShapeID="_x0000_i1188" DrawAspect="Content" ObjectID="_1426494063" r:id="rId305"/>
+          <o:OLEObject Type="Embed" ProgID="Equation.DSMT4" ShapeID="_x0000_i1188" DrawAspect="Content" ObjectID="_1426495577" r:id="rId305"/>
         </w:object>
       </w:r>
       <w:r>
@@ -9730,7 +9772,7 @@
           <v:shape id="_x0000_i1189" type="#_x0000_t75" style="width:32.45pt;height:14.2pt" o:ole="">
             <v:imagedata r:id="rId306" o:title=""/>
           </v:shape>
-          <o:OLEObject Type="Embed" ProgID="Equation.DSMT4" ShapeID="_x0000_i1189" DrawAspect="Content" ObjectID="_1426494064" r:id="rId307"/>
+          <o:OLEObject Type="Embed" ProgID="Equation.DSMT4" ShapeID="_x0000_i1189" DrawAspect="Content" ObjectID="_1426495578" r:id="rId307"/>
         </w:object>
       </w:r>
       <w:r>
@@ -9750,7 +9792,7 @@
           <v:shape id="_x0000_i1190" type="#_x0000_t75" style="width:17.75pt;height:19.25pt" o:ole="">
             <v:imagedata r:id="rId308" o:title=""/>
           </v:shape>
-          <o:OLEObject Type="Embed" ProgID="Equation.DSMT4" ShapeID="_x0000_i1190" DrawAspect="Content" ObjectID="_1426494065" r:id="rId309"/>
+          <o:OLEObject Type="Embed" ProgID="Equation.DSMT4" ShapeID="_x0000_i1190" DrawAspect="Content" ObjectID="_1426495579" r:id="rId309"/>
         </w:object>
       </w:r>
       <w:r>
@@ -9767,7 +9809,7 @@
           <v:shape id="_x0000_i1191" type="#_x0000_t75" style="width:17.75pt;height:19.25pt" o:ole="">
             <v:imagedata r:id="rId308" o:title=""/>
           </v:shape>
-          <o:OLEObject Type="Embed" ProgID="Equation.DSMT4" ShapeID="_x0000_i1191" DrawAspect="Content" ObjectID="_1426494066" r:id="rId310"/>
+          <o:OLEObject Type="Embed" ProgID="Equation.DSMT4" ShapeID="_x0000_i1191" DrawAspect="Content" ObjectID="_1426495580" r:id="rId310"/>
         </w:object>
       </w:r>
       <w:r>
@@ -9781,7 +9823,7 @@
           <v:shape id="_x0000_i1192" type="#_x0000_t75" style="width:17.75pt;height:19.25pt" o:ole="">
             <v:imagedata r:id="rId263" o:title=""/>
           </v:shape>
-          <o:OLEObject Type="Embed" ProgID="Equation.DSMT4" ShapeID="_x0000_i1192" DrawAspect="Content" ObjectID="_1426494067" r:id="rId311"/>
+          <o:OLEObject Type="Embed" ProgID="Equation.DSMT4" ShapeID="_x0000_i1192" DrawAspect="Content" ObjectID="_1426495581" r:id="rId311"/>
         </w:object>
       </w:r>
       <w:r>
@@ -9841,7 +9883,7 @@
           <v:shape id="_x0000_i1193" type="#_x0000_t75" style="width:72.5pt;height:17.75pt" o:ole="">
             <v:imagedata r:id="rId312" o:title=""/>
           </v:shape>
-          <o:OLEObject Type="Embed" ProgID="Equation.DSMT4" ShapeID="_x0000_i1193" DrawAspect="Content" ObjectID="_1426494068" r:id="rId313"/>
+          <o:OLEObject Type="Embed" ProgID="Equation.DSMT4" ShapeID="_x0000_i1193" DrawAspect="Content" ObjectID="_1426495582" r:id="rId313"/>
         </w:object>
       </w:r>
       <w:r>
@@ -9882,7 +9924,7 @@
           <v:shape id="_x0000_i1194" type="#_x0000_t75" style="width:68.95pt;height:18.75pt" o:ole="">
             <v:imagedata r:id="rId314" o:title=""/>
           </v:shape>
-          <o:OLEObject Type="Embed" ProgID="Equation.DSMT4" ShapeID="_x0000_i1194" DrawAspect="Content" ObjectID="_1426494069" r:id="rId315"/>
+          <o:OLEObject Type="Embed" ProgID="Equation.DSMT4" ShapeID="_x0000_i1194" DrawAspect="Content" ObjectID="_1426495583" r:id="rId315"/>
         </w:object>
       </w:r>
       <w:r>
@@ -9932,7 +9974,7 @@
           <v:shape id="_x0000_i1195" type="#_x0000_t75" style="width:17.75pt;height:19.25pt" o:ole="">
             <v:imagedata r:id="rId263" o:title=""/>
           </v:shape>
-          <o:OLEObject Type="Embed" ProgID="Equation.DSMT4" ShapeID="_x0000_i1195" DrawAspect="Content" ObjectID="_1426494070" r:id="rId316"/>
+          <o:OLEObject Type="Embed" ProgID="Equation.DSMT4" ShapeID="_x0000_i1195" DrawAspect="Content" ObjectID="_1426495584" r:id="rId316"/>
         </w:object>
       </w:r>
       <w:r>
@@ -9946,7 +9988,7 @@
           <v:shape id="_x0000_i1196" type="#_x0000_t75" style="width:17.75pt;height:19.25pt" o:ole="">
             <v:imagedata r:id="rId308" o:title=""/>
           </v:shape>
-          <o:OLEObject Type="Embed" ProgID="Equation.DSMT4" ShapeID="_x0000_i1196" DrawAspect="Content" ObjectID="_1426494071" r:id="rId317"/>
+          <o:OLEObject Type="Embed" ProgID="Equation.DSMT4" ShapeID="_x0000_i1196" DrawAspect="Content" ObjectID="_1426495585" r:id="rId317"/>
         </w:object>
       </w:r>
       <w:r>
@@ -9971,7 +10013,7 @@
           <v:shape id="_x0000_i1197" type="#_x0000_t75" style="width:83.15pt;height:87.2pt" o:ole="">
             <v:imagedata r:id="rId318" o:title=""/>
           </v:shape>
-          <o:OLEObject Type="Embed" ProgID="Equation.DSMT4" ShapeID="_x0000_i1197" DrawAspect="Content" ObjectID="_1426494072" r:id="rId319"/>
+          <o:OLEObject Type="Embed" ProgID="Equation.DSMT4" ShapeID="_x0000_i1197" DrawAspect="Content" ObjectID="_1426495586" r:id="rId319"/>
         </w:object>
       </w:r>
       <w:r>
@@ -10038,7 +10080,7 @@
           <v:shape id="_x0000_i1198" type="#_x0000_t75" style="width:17.75pt;height:19.25pt" o:ole="">
             <v:imagedata r:id="rId263" o:title=""/>
           </v:shape>
-          <o:OLEObject Type="Embed" ProgID="Equation.DSMT4" ShapeID="_x0000_i1198" DrawAspect="Content" ObjectID="_1426494073" r:id="rId320"/>
+          <o:OLEObject Type="Embed" ProgID="Equation.DSMT4" ShapeID="_x0000_i1198" DrawAspect="Content" ObjectID="_1426495587" r:id="rId320"/>
         </w:object>
       </w:r>
       <w:r>
@@ -10052,7 +10094,7 @@
           <v:shape id="_x0000_i1199" type="#_x0000_t75" style="width:17.75pt;height:19.25pt" o:ole="">
             <v:imagedata r:id="rId269" o:title=""/>
           </v:shape>
-          <o:OLEObject Type="Embed" ProgID="Equation.DSMT4" ShapeID="_x0000_i1199" DrawAspect="Content" ObjectID="_1426494074" r:id="rId321"/>
+          <o:OLEObject Type="Embed" ProgID="Equation.DSMT4" ShapeID="_x0000_i1199" DrawAspect="Content" ObjectID="_1426495588" r:id="rId321"/>
         </w:object>
       </w:r>
       <w:r>
@@ -10219,7 +10261,7 @@
           <v:shape id="_x0000_i1200" type="#_x0000_t75" style="width:17.75pt;height:19.25pt" o:ole="">
             <v:imagedata r:id="rId322" o:title=""/>
           </v:shape>
-          <o:OLEObject Type="Embed" ProgID="Equation.DSMT4" ShapeID="_x0000_i1200" DrawAspect="Content" ObjectID="_1426494075" r:id="rId323"/>
+          <o:OLEObject Type="Embed" ProgID="Equation.DSMT4" ShapeID="_x0000_i1200" DrawAspect="Content" ObjectID="_1426495589" r:id="rId323"/>
         </w:object>
       </w:r>
       <w:r>
@@ -10233,7 +10275,7 @@
           <v:shape id="_x0000_i1201" type="#_x0000_t75" style="width:16.75pt;height:18.75pt" o:ole="">
             <v:imagedata r:id="rId324" o:title=""/>
           </v:shape>
-          <o:OLEObject Type="Embed" ProgID="Equation.DSMT4" ShapeID="_x0000_i1201" DrawAspect="Content" ObjectID="_1426494076" r:id="rId325"/>
+          <o:OLEObject Type="Embed" ProgID="Equation.DSMT4" ShapeID="_x0000_i1201" DrawAspect="Content" ObjectID="_1426495590" r:id="rId325"/>
         </w:object>
       </w:r>
       <w:r>
@@ -10280,7 +10322,7 @@
           <v:shape id="_x0000_i1202" type="#_x0000_t75" style="width:16.75pt;height:18.75pt" o:ole="">
             <v:imagedata r:id="rId324" o:title=""/>
           </v:shape>
-          <o:OLEObject Type="Embed" ProgID="Equation.DSMT4" ShapeID="_x0000_i1202" DrawAspect="Content" ObjectID="_1426494077" r:id="rId326"/>
+          <o:OLEObject Type="Embed" ProgID="Equation.DSMT4" ShapeID="_x0000_i1202" DrawAspect="Content" ObjectID="_1426495591" r:id="rId326"/>
         </w:object>
       </w:r>
       <w:r>
@@ -10318,7 +10360,7 @@
           <v:shape id="_x0000_i1203" type="#_x0000_t75" style="width:12.7pt;height:18.25pt" o:ole="">
             <v:imagedata r:id="rId327" o:title=""/>
           </v:shape>
-          <o:OLEObject Type="Embed" ProgID="Equation.DSMT4" ShapeID="_x0000_i1203" DrawAspect="Content" ObjectID="_1426494078" r:id="rId328"/>
+          <o:OLEObject Type="Embed" ProgID="Equation.DSMT4" ShapeID="_x0000_i1203" DrawAspect="Content" ObjectID="_1426495592" r:id="rId328"/>
         </w:object>
       </w:r>
       <w:r>
@@ -10356,7 +10398,7 @@
           <v:shape id="_x0000_i1204" type="#_x0000_t75" style="width:17.25pt;height:18.75pt" o:ole="">
             <v:imagedata r:id="rId329" o:title=""/>
           </v:shape>
-          <o:OLEObject Type="Embed" ProgID="Equation.DSMT4" ShapeID="_x0000_i1204" DrawAspect="Content" ObjectID="_1426494079" r:id="rId330"/>
+          <o:OLEObject Type="Embed" ProgID="Equation.DSMT4" ShapeID="_x0000_i1204" DrawAspect="Content" ObjectID="_1426495593" r:id="rId330"/>
         </w:object>
       </w:r>
       <w:r>
@@ -10385,7 +10427,7 @@
           <v:shape id="_x0000_i1205" type="#_x0000_t75" style="width:20.8pt;height:19.25pt" o:ole="">
             <v:imagedata r:id="rId194" o:title=""/>
           </v:shape>
-          <o:OLEObject Type="Embed" ProgID="Equation.DSMT4" ShapeID="_x0000_i1205" DrawAspect="Content" ObjectID="_1426494080" r:id="rId331"/>
+          <o:OLEObject Type="Embed" ProgID="Equation.DSMT4" ShapeID="_x0000_i1205" DrawAspect="Content" ObjectID="_1426495594" r:id="rId331"/>
         </w:object>
       </w:r>
       <w:r>
@@ -10402,7 +10444,7 @@
           <v:shape id="_x0000_i1206" type="#_x0000_t75" style="width:16.75pt;height:18.75pt" o:ole="">
             <v:imagedata r:id="rId332" o:title=""/>
           </v:shape>
-          <o:OLEObject Type="Embed" ProgID="Equation.DSMT4" ShapeID="_x0000_i1206" DrawAspect="Content" ObjectID="_1426494081" r:id="rId333"/>
+          <o:OLEObject Type="Embed" ProgID="Equation.DSMT4" ShapeID="_x0000_i1206" DrawAspect="Content" ObjectID="_1426495595" r:id="rId333"/>
         </w:object>
       </w:r>
       <w:r>
@@ -10419,7 +10461,7 @@
           <v:shape id="_x0000_i1207" type="#_x0000_t75" style="width:17.75pt;height:19.25pt" o:ole="">
             <v:imagedata r:id="rId334" o:title=""/>
           </v:shape>
-          <o:OLEObject Type="Embed" ProgID="Equation.DSMT4" ShapeID="_x0000_i1207" DrawAspect="Content" ObjectID="_1426494082" r:id="rId335"/>
+          <o:OLEObject Type="Embed" ProgID="Equation.DSMT4" ShapeID="_x0000_i1207" DrawAspect="Content" ObjectID="_1426495596" r:id="rId335"/>
         </w:object>
       </w:r>
       <w:r>
@@ -10576,7 +10618,7 @@
           <v:shape id="_x0000_i1208" type="#_x0000_t75" style="width:12.15pt;height:11.15pt" o:ole="">
             <v:imagedata r:id="rId337" o:title=""/>
           </v:shape>
-          <o:OLEObject Type="Embed" ProgID="Equation.DSMT4" ShapeID="_x0000_i1208" DrawAspect="Content" ObjectID="_1426494083" r:id="rId338"/>
+          <o:OLEObject Type="Embed" ProgID="Equation.DSMT4" ShapeID="_x0000_i1208" DrawAspect="Content" ObjectID="_1426495597" r:id="rId338"/>
         </w:object>
       </w:r>
       <w:r>
@@ -10590,7 +10632,7 @@
           <v:shape id="_x0000_i1209" type="#_x0000_t75" style="width:16.75pt;height:18.75pt" o:ole="">
             <v:imagedata r:id="rId332" o:title=""/>
           </v:shape>
-          <o:OLEObject Type="Embed" ProgID="Equation.DSMT4" ShapeID="_x0000_i1209" DrawAspect="Content" ObjectID="_1426494084" r:id="rId339"/>
+          <o:OLEObject Type="Embed" ProgID="Equation.DSMT4" ShapeID="_x0000_i1209" DrawAspect="Content" ObjectID="_1426495598" r:id="rId339"/>
         </w:object>
       </w:r>
       <w:r>
@@ -10613,7 +10655,7 @@
           <v:shape id="_x0000_i1210" type="#_x0000_t75" style="width:12.15pt;height:11.15pt" o:ole="">
             <v:imagedata r:id="rId337" o:title=""/>
           </v:shape>
-          <o:OLEObject Type="Embed" ProgID="Equation.DSMT4" ShapeID="_x0000_i1210" DrawAspect="Content" ObjectID="_1426494085" r:id="rId340"/>
+          <o:OLEObject Type="Embed" ProgID="Equation.DSMT4" ShapeID="_x0000_i1210" DrawAspect="Content" ObjectID="_1426495599" r:id="rId340"/>
         </w:object>
       </w:r>
       <w:r>
@@ -10633,7 +10675,7 @@
           <v:shape id="_x0000_i1211" type="#_x0000_t75" style="width:17.75pt;height:19.25pt" o:ole="">
             <v:imagedata r:id="rId269" o:title=""/>
           </v:shape>
-          <o:OLEObject Type="Embed" ProgID="Equation.DSMT4" ShapeID="_x0000_i1211" DrawAspect="Content" ObjectID="_1426494086" r:id="rId341"/>
+          <o:OLEObject Type="Embed" ProgID="Equation.DSMT4" ShapeID="_x0000_i1211" DrawAspect="Content" ObjectID="_1426495600" r:id="rId341"/>
         </w:object>
       </w:r>
       <w:r>
@@ -10647,7 +10689,7 @@
           <v:shape id="_x0000_i1212" type="#_x0000_t75" style="width:12.15pt;height:11.15pt" o:ole="">
             <v:imagedata r:id="rId337" o:title=""/>
           </v:shape>
-          <o:OLEObject Type="Embed" ProgID="Equation.DSMT4" ShapeID="_x0000_i1212" DrawAspect="Content" ObjectID="_1426494087" r:id="rId342"/>
+          <o:OLEObject Type="Embed" ProgID="Equation.DSMT4" ShapeID="_x0000_i1212" DrawAspect="Content" ObjectID="_1426495601" r:id="rId342"/>
         </w:object>
       </w:r>
       <w:r>
@@ -10729,7 +10771,7 @@
           <v:shape id="_x0000_i1213" type="#_x0000_t75" style="width:16.75pt;height:18.75pt" o:ole="">
             <v:imagedata r:id="rId332" o:title=""/>
           </v:shape>
-          <o:OLEObject Type="Embed" ProgID="Equation.DSMT4" ShapeID="_x0000_i1213" DrawAspect="Content" ObjectID="_1426494088" r:id="rId343"/>
+          <o:OLEObject Type="Embed" ProgID="Equation.DSMT4" ShapeID="_x0000_i1213" DrawAspect="Content" ObjectID="_1426495602" r:id="rId343"/>
         </w:object>
       </w:r>
       <w:r>
@@ -10749,7 +10791,7 @@
           <v:shape id="_x0000_i1214" type="#_x0000_t75" style="width:26.85pt;height:18.25pt" o:ole="">
             <v:imagedata r:id="rId344" o:title=""/>
           </v:shape>
-          <o:OLEObject Type="Embed" ProgID="Equation.DSMT4" ShapeID="_x0000_i1214" DrawAspect="Content" ObjectID="_1426494089" r:id="rId345"/>
+          <o:OLEObject Type="Embed" ProgID="Equation.DSMT4" ShapeID="_x0000_i1214" DrawAspect="Content" ObjectID="_1426495603" r:id="rId345"/>
         </w:object>
       </w:r>
       <w:r>
@@ -10766,7 +10808,7 @@
           <v:shape id="_x0000_i1215" type="#_x0000_t75" style="width:17.75pt;height:19.25pt" o:ole="">
             <v:imagedata r:id="rId269" o:title=""/>
           </v:shape>
-          <o:OLEObject Type="Embed" ProgID="Equation.DSMT4" ShapeID="_x0000_i1215" DrawAspect="Content" ObjectID="_1426494090" r:id="rId346"/>
+          <o:OLEObject Type="Embed" ProgID="Equation.DSMT4" ShapeID="_x0000_i1215" DrawAspect="Content" ObjectID="_1426495604" r:id="rId346"/>
         </w:object>
       </w:r>
       <w:r>
@@ -10786,7 +10828,7 @@
           <v:shape id="_x0000_i1216" type="#_x0000_t75" style="width:12.7pt;height:18.25pt" o:ole="">
             <v:imagedata r:id="rId347" o:title=""/>
           </v:shape>
-          <o:OLEObject Type="Embed" ProgID="Equation.DSMT4" ShapeID="_x0000_i1216" DrawAspect="Content" ObjectID="_1426494091" r:id="rId348"/>
+          <o:OLEObject Type="Embed" ProgID="Equation.DSMT4" ShapeID="_x0000_i1216" DrawAspect="Content" ObjectID="_1426495605" r:id="rId348"/>
         </w:object>
       </w:r>
       <w:r>
@@ -10830,7 +10872,7 @@
           <v:shape id="_x0000_i1217" type="#_x0000_t75" style="width:16.75pt;height:18.75pt" o:ole="">
             <v:imagedata r:id="rId332" o:title=""/>
           </v:shape>
-          <o:OLEObject Type="Embed" ProgID="Equation.DSMT4" ShapeID="_x0000_i1217" DrawAspect="Content" ObjectID="_1426494092" r:id="rId349"/>
+          <o:OLEObject Type="Embed" ProgID="Equation.DSMT4" ShapeID="_x0000_i1217" DrawAspect="Content" ObjectID="_1426495606" r:id="rId349"/>
         </w:object>
       </w:r>
       <w:r>
@@ -10847,7 +10889,7 @@
           <v:shape id="_x0000_i1218" type="#_x0000_t75" style="width:16.75pt;height:18.75pt" o:ole="">
             <v:imagedata r:id="rId332" o:title=""/>
           </v:shape>
-          <o:OLEObject Type="Embed" ProgID="Equation.DSMT4" ShapeID="_x0000_i1218" DrawAspect="Content" ObjectID="_1426494093" r:id="rId350"/>
+          <o:OLEObject Type="Embed" ProgID="Equation.DSMT4" ShapeID="_x0000_i1218" DrawAspect="Content" ObjectID="_1426495607" r:id="rId350"/>
         </w:object>
       </w:r>
       <w:r>
@@ -10861,7 +10903,7 @@
           <v:shape id="_x0000_i1219" type="#_x0000_t75" style="width:28.4pt;height:18.25pt" o:ole="">
             <v:imagedata r:id="rId351" o:title=""/>
           </v:shape>
-          <o:OLEObject Type="Embed" ProgID="Equation.DSMT4" ShapeID="_x0000_i1219" DrawAspect="Content" ObjectID="_1426494094" r:id="rId352"/>
+          <o:OLEObject Type="Embed" ProgID="Equation.DSMT4" ShapeID="_x0000_i1219" DrawAspect="Content" ObjectID="_1426495608" r:id="rId352"/>
         </w:object>
       </w:r>
       <w:r>
@@ -10878,7 +10920,7 @@
           <v:shape id="_x0000_i1220" type="#_x0000_t75" style="width:17.75pt;height:19.25pt" o:ole="">
             <v:imagedata r:id="rId269" o:title=""/>
           </v:shape>
-          <o:OLEObject Type="Embed" ProgID="Equation.DSMT4" ShapeID="_x0000_i1220" DrawAspect="Content" ObjectID="_1426494095" r:id="rId353"/>
+          <o:OLEObject Type="Embed" ProgID="Equation.DSMT4" ShapeID="_x0000_i1220" DrawAspect="Content" ObjectID="_1426495609" r:id="rId353"/>
         </w:object>
       </w:r>
       <w:r>
@@ -10892,7 +10934,7 @@
           <v:shape id="_x0000_i1221" type="#_x0000_t75" style="width:12.7pt;height:18.25pt" o:ole="">
             <v:imagedata r:id="rId347" o:title=""/>
           </v:shape>
-          <o:OLEObject Type="Embed" ProgID="Equation.DSMT4" ShapeID="_x0000_i1221" DrawAspect="Content" ObjectID="_1426494096" r:id="rId354"/>
+          <o:OLEObject Type="Embed" ProgID="Equation.DSMT4" ShapeID="_x0000_i1221" DrawAspect="Content" ObjectID="_1426495610" r:id="rId354"/>
         </w:object>
       </w:r>
       <w:r>
@@ -10924,7 +10966,7 @@
           <v:shape id="_x0000_i1222" type="#_x0000_t75" style="width:12.15pt;height:15.2pt" o:ole="">
             <v:imagedata r:id="rId355" o:title=""/>
           </v:shape>
-          <o:OLEObject Type="Embed" ProgID="Equation.DSMT4" ShapeID="_x0000_i1222" DrawAspect="Content" ObjectID="_1426494097" r:id="rId356"/>
+          <o:OLEObject Type="Embed" ProgID="Equation.DSMT4" ShapeID="_x0000_i1222" DrawAspect="Content" ObjectID="_1426495611" r:id="rId356"/>
         </w:object>
       </w:r>
       <w:r>
@@ -10946,7 +10988,7 @@
           <v:shape id="_x0000_i1223" type="#_x0000_t75" style="width:17.75pt;height:19.25pt" o:ole="">
             <v:imagedata r:id="rId269" o:title=""/>
           </v:shape>
-          <o:OLEObject Type="Embed" ProgID="Equation.DSMT4" ShapeID="_x0000_i1223" DrawAspect="Content" ObjectID="_1426494098" r:id="rId357"/>
+          <o:OLEObject Type="Embed" ProgID="Equation.DSMT4" ShapeID="_x0000_i1223" DrawAspect="Content" ObjectID="_1426495612" r:id="rId357"/>
         </w:object>
       </w:r>
       <w:r>
@@ -10960,7 +11002,7 @@
           <v:shape id="_x0000_i1224" type="#_x0000_t75" style="width:20.8pt;height:19.25pt" o:ole="">
             <v:imagedata r:id="rId358" o:title=""/>
           </v:shape>
-          <o:OLEObject Type="Embed" ProgID="Equation.DSMT4" ShapeID="_x0000_i1224" DrawAspect="Content" ObjectID="_1426494099" r:id="rId359"/>
+          <o:OLEObject Type="Embed" ProgID="Equation.DSMT4" ShapeID="_x0000_i1224" DrawAspect="Content" ObjectID="_1426495613" r:id="rId359"/>
         </w:object>
       </w:r>
       <w:r>
@@ -10988,7 +11030,7 @@
           <v:shape id="_x0000_i1225" type="#_x0000_t75" style="width:414.75pt;height:56.8pt" o:ole="">
             <v:imagedata r:id="rId360" o:title=""/>
           </v:shape>
-          <o:OLEObject Type="Embed" ProgID="Equation.DSMT4" ShapeID="_x0000_i1225" DrawAspect="Content" ObjectID="_1426494100" r:id="rId361"/>
+          <o:OLEObject Type="Embed" ProgID="Equation.DSMT4" ShapeID="_x0000_i1225" DrawAspect="Content" ObjectID="_1426495614" r:id="rId361"/>
         </w:object>
       </w:r>
       <w:r>
@@ -11055,7 +11097,7 @@
           <v:shape id="_x0000_i1226" type="#_x0000_t75" style="width:20.8pt;height:19.25pt" o:ole="">
             <v:imagedata r:id="rId358" o:title=""/>
           </v:shape>
-          <o:OLEObject Type="Embed" ProgID="Equation.DSMT4" ShapeID="_x0000_i1226" DrawAspect="Content" ObjectID="_1426494101" r:id="rId362"/>
+          <o:OLEObject Type="Embed" ProgID="Equation.DSMT4" ShapeID="_x0000_i1226" DrawAspect="Content" ObjectID="_1426495615" r:id="rId362"/>
         </w:object>
       </w:r>
       <w:r>
@@ -11075,7 +11117,7 @@
           <v:shape id="_x0000_i1227" type="#_x0000_t75" style="width:17.75pt;height:19.25pt" o:ole="">
             <v:imagedata r:id="rId269" o:title=""/>
           </v:shape>
-          <o:OLEObject Type="Embed" ProgID="Equation.DSMT4" ShapeID="_x0000_i1227" DrawAspect="Content" ObjectID="_1426494102" r:id="rId363"/>
+          <o:OLEObject Type="Embed" ProgID="Equation.DSMT4" ShapeID="_x0000_i1227" DrawAspect="Content" ObjectID="_1426495616" r:id="rId363"/>
         </w:object>
       </w:r>
       <w:r>
@@ -11112,7 +11154,7 @@
           <v:shape id="_x0000_i1228" type="#_x0000_t75" style="width:56.8pt;height:23.85pt" o:ole="">
             <v:imagedata r:id="rId364" o:title=""/>
           </v:shape>
-          <o:OLEObject Type="Embed" ProgID="Equation.DSMT4" ShapeID="_x0000_i1228" DrawAspect="Content" ObjectID="_1426494103" r:id="rId365"/>
+          <o:OLEObject Type="Embed" ProgID="Equation.DSMT4" ShapeID="_x0000_i1228" DrawAspect="Content" ObjectID="_1426495617" r:id="rId365"/>
         </w:object>
       </w:r>
       <w:r>
@@ -11194,7 +11236,7 @@
           <v:shape id="_x0000_i1229" type="#_x0000_t75" style="width:16.75pt;height:18.75pt" o:ole="">
             <v:imagedata r:id="rId332" o:title=""/>
           </v:shape>
-          <o:OLEObject Type="Embed" ProgID="Equation.DSMT4" ShapeID="_x0000_i1229" DrawAspect="Content" ObjectID="_1426494104" r:id="rId366"/>
+          <o:OLEObject Type="Embed" ProgID="Equation.DSMT4" ShapeID="_x0000_i1229" DrawAspect="Content" ObjectID="_1426495618" r:id="rId366"/>
         </w:object>
       </w:r>
       <w:r>
@@ -11208,7 +11250,7 @@
           <v:shape id="_x0000_i1230" type="#_x0000_t75" style="width:17.25pt;height:17.75pt" o:ole="">
             <v:imagedata r:id="rId367" o:title=""/>
           </v:shape>
-          <o:OLEObject Type="Embed" ProgID="Equation.DSMT4" ShapeID="_x0000_i1230" DrawAspect="Content" ObjectID="_1426494105" r:id="rId368"/>
+          <o:OLEObject Type="Embed" ProgID="Equation.DSMT4" ShapeID="_x0000_i1230" DrawAspect="Content" ObjectID="_1426495619" r:id="rId368"/>
         </w:object>
       </w:r>
       <w:r>
@@ -11299,7 +11341,7 @@
           <v:shape id="_x0000_i1231" type="#_x0000_t75" style="width:69.95pt;height:18.75pt" o:ole="">
             <v:imagedata r:id="rId369" o:title=""/>
           </v:shape>
-          <o:OLEObject Type="Embed" ProgID="Equation.DSMT4" ShapeID="_x0000_i1231" DrawAspect="Content" ObjectID="_1426494106" r:id="rId370"/>
+          <o:OLEObject Type="Embed" ProgID="Equation.DSMT4" ShapeID="_x0000_i1231" DrawAspect="Content" ObjectID="_1426495620" r:id="rId370"/>
         </w:object>
       </w:r>
       <w:r>
@@ -11363,7 +11405,7 @@
           <v:shape id="_x0000_i1232" type="#_x0000_t75" style="width:18.25pt;height:18.75pt" o:ole="">
             <v:imagedata r:id="rId371" o:title=""/>
           </v:shape>
-          <o:OLEObject Type="Embed" ProgID="Equation.DSMT4" ShapeID="_x0000_i1232" DrawAspect="Content" ObjectID="_1426494107" r:id="rId372"/>
+          <o:OLEObject Type="Embed" ProgID="Equation.DSMT4" ShapeID="_x0000_i1232" DrawAspect="Content" ObjectID="_1426495621" r:id="rId372"/>
         </w:object>
       </w:r>
       <w:r>
@@ -11520,7 +11562,7 @@
           <v:shape id="_x0000_i1233" type="#_x0000_t75" style="width:12.15pt;height:13.2pt" o:ole="">
             <v:imagedata r:id="rId374" o:title=""/>
           </v:shape>
-          <o:OLEObject Type="Embed" ProgID="Equation.DSMT4" ShapeID="_x0000_i1233" DrawAspect="Content" ObjectID="_1426494108" r:id="rId375"/>
+          <o:OLEObject Type="Embed" ProgID="Equation.DSMT4" ShapeID="_x0000_i1233" DrawAspect="Content" ObjectID="_1426495622" r:id="rId375"/>
         </w:object>
       </w:r>
       <w:r>
@@ -11554,7 +11596,7 @@
           <v:shape id="_x0000_i1234" type="#_x0000_t75" style="width:12.15pt;height:16.25pt" o:ole="">
             <v:imagedata r:id="rId376" o:title=""/>
           </v:shape>
-          <o:OLEObject Type="Embed" ProgID="Equation.DSMT4" ShapeID="_x0000_i1234" DrawAspect="Content" ObjectID="_1426494109" r:id="rId377"/>
+          <o:OLEObject Type="Embed" ProgID="Equation.DSMT4" ShapeID="_x0000_i1234" DrawAspect="Content" ObjectID="_1426495623" r:id="rId377"/>
         </w:object>
       </w:r>
       <w:r>
@@ -11595,7 +11637,7 @@
           <v:shape id="_x0000_i1235" type="#_x0000_t75" style="width:12.15pt;height:13.2pt" o:ole="">
             <v:imagedata r:id="rId378" o:title=""/>
           </v:shape>
-          <o:OLEObject Type="Embed" ProgID="Equation.DSMT4" ShapeID="_x0000_i1235" DrawAspect="Content" ObjectID="_1426494110" r:id="rId379"/>
+          <o:OLEObject Type="Embed" ProgID="Equation.DSMT4" ShapeID="_x0000_i1235" DrawAspect="Content" ObjectID="_1426495624" r:id="rId379"/>
         </w:object>
       </w:r>
       <w:r>
@@ -11673,7 +11715,7 @@
           <v:shape id="_x0000_i1236" type="#_x0000_t75" style="width:17.75pt;height:19.25pt" o:ole="">
             <v:imagedata r:id="rId269" o:title=""/>
           </v:shape>
-          <o:OLEObject Type="Embed" ProgID="Equation.DSMT4" ShapeID="_x0000_i1236" DrawAspect="Content" ObjectID="_1426494111" r:id="rId380"/>
+          <o:OLEObject Type="Embed" ProgID="Equation.DSMT4" ShapeID="_x0000_i1236" DrawAspect="Content" ObjectID="_1426495625" r:id="rId380"/>
         </w:object>
       </w:r>
       <w:r>
@@ -11705,7 +11747,7 @@
           <v:shape id="_x0000_i1237" type="#_x0000_t75" style="width:71.5pt;height:18.75pt" o:ole="">
             <v:imagedata r:id="rId381" o:title=""/>
           </v:shape>
-          <o:OLEObject Type="Embed" ProgID="Equation.DSMT4" ShapeID="_x0000_i1237" DrawAspect="Content" ObjectID="_1426494112" r:id="rId382"/>
+          <o:OLEObject Type="Embed" ProgID="Equation.DSMT4" ShapeID="_x0000_i1237" DrawAspect="Content" ObjectID="_1426495626" r:id="rId382"/>
         </w:object>
       </w:r>
       <w:r>
@@ -11737,7 +11779,7 @@
           <v:shape id="_x0000_i1238" type="#_x0000_t75" style="width:87.7pt;height:17.75pt" o:ole="">
             <v:imagedata r:id="rId383" o:title=""/>
           </v:shape>
-          <o:OLEObject Type="Embed" ProgID="Equation.DSMT4" ShapeID="_x0000_i1238" DrawAspect="Content" ObjectID="_1426494113" r:id="rId384"/>
+          <o:OLEObject Type="Embed" ProgID="Equation.DSMT4" ShapeID="_x0000_i1238" DrawAspect="Content" ObjectID="_1426495627" r:id="rId384"/>
         </w:object>
       </w:r>
       <w:r>
@@ -11751,7 +11793,7 @@
           <v:shape id="_x0000_i1239" type="#_x0000_t75" style="width:16.75pt;height:18.75pt" o:ole="">
             <v:imagedata r:id="rId385" o:title=""/>
           </v:shape>
-          <o:OLEObject Type="Embed" ProgID="Equation.DSMT4" ShapeID="_x0000_i1239" DrawAspect="Content" ObjectID="_1426494114" r:id="rId386"/>
+          <o:OLEObject Type="Embed" ProgID="Equation.DSMT4" ShapeID="_x0000_i1239" DrawAspect="Content" ObjectID="_1426495628" r:id="rId386"/>
         </w:object>
       </w:r>
       <w:r>
@@ -11768,7 +11810,7 @@
           <v:shape id="_x0000_i1240" type="#_x0000_t75" style="width:20.8pt;height:19.25pt" o:ole="">
             <v:imagedata r:id="rId358" o:title=""/>
           </v:shape>
-          <o:OLEObject Type="Embed" ProgID="Equation.DSMT4" ShapeID="_x0000_i1240" DrawAspect="Content" ObjectID="_1426494115" r:id="rId387"/>
+          <o:OLEObject Type="Embed" ProgID="Equation.DSMT4" ShapeID="_x0000_i1240" DrawAspect="Content" ObjectID="_1426495629" r:id="rId387"/>
         </w:object>
       </w:r>
       <w:r>
@@ -11785,7 +11827,7 @@
           <v:shape id="_x0000_i1241" type="#_x0000_t75" style="width:73.5pt;height:17.75pt" o:ole="">
             <v:imagedata r:id="rId388" o:title=""/>
           </v:shape>
-          <o:OLEObject Type="Embed" ProgID="Equation.DSMT4" ShapeID="_x0000_i1241" DrawAspect="Content" ObjectID="_1426494116" r:id="rId389"/>
+          <o:OLEObject Type="Embed" ProgID="Equation.DSMT4" ShapeID="_x0000_i1241" DrawAspect="Content" ObjectID="_1426495630" r:id="rId389"/>
         </w:object>
       </w:r>
       <w:r>
@@ -11799,7 +11841,7 @@
           <v:shape id="_x0000_i1242" type="#_x0000_t75" style="width:84.7pt;height:17.75pt" o:ole="">
             <v:imagedata r:id="rId390" o:title=""/>
           </v:shape>
-          <o:OLEObject Type="Embed" ProgID="Equation.DSMT4" ShapeID="_x0000_i1242" DrawAspect="Content" ObjectID="_1426494117" r:id="rId391"/>
+          <o:OLEObject Type="Embed" ProgID="Equation.DSMT4" ShapeID="_x0000_i1242" DrawAspect="Content" ObjectID="_1426495631" r:id="rId391"/>
         </w:object>
       </w:r>
       <w:r>
@@ -11871,7 +11913,7 @@
           <v:shape id="_x0000_i1243" type="#_x0000_t75" style="width:314.85pt;height:167.85pt" o:ole="">
             <v:imagedata r:id="rId392" o:title=""/>
           </v:shape>
-          <o:OLEObject Type="Embed" ProgID="Equation.DSMT4" ShapeID="_x0000_i1243" DrawAspect="Content" ObjectID="_1426494118" r:id="rId393"/>
+          <o:OLEObject Type="Embed" ProgID="Equation.DSMT4" ShapeID="_x0000_i1243" DrawAspect="Content" ObjectID="_1426495632" r:id="rId393"/>
         </w:object>
       </w:r>
       <w:r>
@@ -11936,7 +11978,7 @@
           <v:shape id="_x0000_i1244" type="#_x0000_t75" style="width:16.75pt;height:18.75pt" o:ole="">
             <v:imagedata r:id="rId394" o:title=""/>
           </v:shape>
-          <o:OLEObject Type="Embed" ProgID="Equation.DSMT4" ShapeID="_x0000_i1244" DrawAspect="Content" ObjectID="_1426494119" r:id="rId395"/>
+          <o:OLEObject Type="Embed" ProgID="Equation.DSMT4" ShapeID="_x0000_i1244" DrawAspect="Content" ObjectID="_1426495633" r:id="rId395"/>
         </w:object>
       </w:r>
       <w:r>
@@ -11959,7 +12001,7 @@
           <v:shape id="_x0000_i1245" type="#_x0000_t75" style="width:12.7pt;height:18.25pt" o:ole="">
             <v:imagedata r:id="rId396" o:title=""/>
           </v:shape>
-          <o:OLEObject Type="Embed" ProgID="Equation.DSMT4" ShapeID="_x0000_i1245" DrawAspect="Content" ObjectID="_1426494120" r:id="rId397"/>
+          <o:OLEObject Type="Embed" ProgID="Equation.DSMT4" ShapeID="_x0000_i1245" DrawAspect="Content" ObjectID="_1426495634" r:id="rId397"/>
         </w:object>
       </w:r>
       <w:r>
@@ -11979,7 +12021,7 @@
           <v:shape id="_x0000_i1246" type="#_x0000_t75" style="width:24.85pt;height:15.2pt" o:ole="">
             <v:imagedata r:id="rId398" o:title=""/>
           </v:shape>
-          <o:OLEObject Type="Embed" ProgID="Equation.DSMT4" ShapeID="_x0000_i1246" DrawAspect="Content" ObjectID="_1426494121" r:id="rId399"/>
+          <o:OLEObject Type="Embed" ProgID="Equation.DSMT4" ShapeID="_x0000_i1246" DrawAspect="Content" ObjectID="_1426495635" r:id="rId399"/>
         </w:object>
       </w:r>
       <w:r>
@@ -12001,7 +12043,7 @@
           <v:shape id="_x0000_i1247" type="#_x0000_t75" style="width:248.95pt;height:36pt" o:ole="">
             <v:imagedata r:id="rId400" o:title=""/>
           </v:shape>
-          <o:OLEObject Type="Embed" ProgID="Equation.DSMT4" ShapeID="_x0000_i1247" DrawAspect="Content" ObjectID="_1426494122" r:id="rId401"/>
+          <o:OLEObject Type="Embed" ProgID="Equation.DSMT4" ShapeID="_x0000_i1247" DrawAspect="Content" ObjectID="_1426495636" r:id="rId401"/>
         </w:object>
       </w:r>
       <w:r>
@@ -12347,7 +12389,7 @@
           <v:shape id="_x0000_i1248" type="#_x0000_t75" style="width:6.1pt;height:12.7pt" o:ole="">
             <v:imagedata r:id="rId402" o:title=""/>
           </v:shape>
-          <o:OLEObject Type="Embed" ProgID="Equation.DSMT4" ShapeID="_x0000_i1248" DrawAspect="Content" ObjectID="_1426494123" r:id="rId403"/>
+          <o:OLEObject Type="Embed" ProgID="Equation.DSMT4" ShapeID="_x0000_i1248" DrawAspect="Content" ObjectID="_1426495637" r:id="rId403"/>
         </w:object>
       </w:r>
       <w:r>
@@ -12370,7 +12412,7 @@
           <v:shape id="_x0000_i1249" type="#_x0000_t75" style="width:14.2pt;height:18.25pt" o:ole="">
             <v:imagedata r:id="rId404" o:title=""/>
           </v:shape>
-          <o:OLEObject Type="Embed" ProgID="Equation.DSMT4" ShapeID="_x0000_i1249" DrawAspect="Content" ObjectID="_1426494124" r:id="rId405"/>
+          <o:OLEObject Type="Embed" ProgID="Equation.DSMT4" ShapeID="_x0000_i1249" DrawAspect="Content" ObjectID="_1426495638" r:id="rId405"/>
         </w:object>
       </w:r>
       <w:r>
@@ -12393,7 +12435,7 @@
           <v:shape id="_x0000_i1250" type="#_x0000_t75" style="width:14.2pt;height:18.75pt" o:ole="">
             <v:imagedata r:id="rId406" o:title=""/>
           </v:shape>
-          <o:OLEObject Type="Embed" ProgID="Equation.DSMT4" ShapeID="_x0000_i1250" DrawAspect="Content" ObjectID="_1426494125" r:id="rId407"/>
+          <o:OLEObject Type="Embed" ProgID="Equation.DSMT4" ShapeID="_x0000_i1250" DrawAspect="Content" ObjectID="_1426495639" r:id="rId407"/>
         </w:object>
       </w:r>
       <w:r>
@@ -12422,7 +12464,7 @@
           <v:shape id="_x0000_i1251" type="#_x0000_t75" style="width:17.75pt;height:18.75pt" o:ole="">
             <v:imagedata r:id="rId408" o:title=""/>
           </v:shape>
-          <o:OLEObject Type="Embed" ProgID="Equation.DSMT4" ShapeID="_x0000_i1251" DrawAspect="Content" ObjectID="_1426494126" r:id="rId409"/>
+          <o:OLEObject Type="Embed" ProgID="Equation.DSMT4" ShapeID="_x0000_i1251" DrawAspect="Content" ObjectID="_1426495640" r:id="rId409"/>
         </w:object>
       </w:r>
       <w:r>
@@ -12439,7 +12481,7 @@
           <v:shape id="_x0000_i1252" type="#_x0000_t75" style="width:14.2pt;height:14.2pt" o:ole="">
             <v:imagedata r:id="rId410" o:title=""/>
           </v:shape>
-          <o:OLEObject Type="Embed" ProgID="Equation.DSMT4" ShapeID="_x0000_i1252" DrawAspect="Content" ObjectID="_1426494127" r:id="rId411"/>
+          <o:OLEObject Type="Embed" ProgID="Equation.DSMT4" ShapeID="_x0000_i1252" DrawAspect="Content" ObjectID="_1426495641" r:id="rId411"/>
         </w:object>
       </w:r>
       <w:r>
@@ -12486,7 +12528,7 @@
           <v:shape id="_x0000_i1253" type="#_x0000_t75" style="width:49.7pt;height:33.95pt" o:ole="">
             <v:imagedata r:id="rId412" o:title=""/>
           </v:shape>
-          <o:OLEObject Type="Embed" ProgID="Equation.DSMT4" ShapeID="_x0000_i1253" DrawAspect="Content" ObjectID="_1426494128" r:id="rId413"/>
+          <o:OLEObject Type="Embed" ProgID="Equation.DSMT4" ShapeID="_x0000_i1253" DrawAspect="Content" ObjectID="_1426495642" r:id="rId413"/>
         </w:object>
       </w:r>
       <w:r>
@@ -12509,7 +12551,7 @@
           <v:shape id="_x0000_i1254" type="#_x0000_t75" style="width:18.75pt;height:16.75pt" o:ole="">
             <v:imagedata r:id="rId414" o:title=""/>
           </v:shape>
-          <o:OLEObject Type="Embed" ProgID="Equation.DSMT4" ShapeID="_x0000_i1254" DrawAspect="Content" ObjectID="_1426494129" r:id="rId415"/>
+          <o:OLEObject Type="Embed" ProgID="Equation.DSMT4" ShapeID="_x0000_i1254" DrawAspect="Content" ObjectID="_1426495643" r:id="rId415"/>
         </w:object>
       </w:r>
       <w:r>
@@ -12529,7 +12571,7 @@
           <v:shape id="_x0000_i1255" type="#_x0000_t75" style="width:18.25pt;height:16.75pt" o:ole="">
             <v:imagedata r:id="rId416" o:title=""/>
           </v:shape>
-          <o:OLEObject Type="Embed" ProgID="Equation.DSMT4" ShapeID="_x0000_i1255" DrawAspect="Content" ObjectID="_1426494130" r:id="rId417"/>
+          <o:OLEObject Type="Embed" ProgID="Equation.DSMT4" ShapeID="_x0000_i1255" DrawAspect="Content" ObjectID="_1426495644" r:id="rId417"/>
         </w:object>
       </w:r>
       <w:r>
@@ -12549,7 +12591,7 @@
           <v:shape id="_x0000_i1256" type="#_x0000_t75" style="width:18.75pt;height:16.75pt" o:ole="">
             <v:imagedata r:id="rId414" o:title=""/>
           </v:shape>
-          <o:OLEObject Type="Embed" ProgID="Equation.DSMT4" ShapeID="_x0000_i1256" DrawAspect="Content" ObjectID="_1426494131" r:id="rId418"/>
+          <o:OLEObject Type="Embed" ProgID="Equation.DSMT4" ShapeID="_x0000_i1256" DrawAspect="Content" ObjectID="_1426495645" r:id="rId418"/>
         </w:object>
       </w:r>
       <w:r>
@@ -12580,7 +12622,7 @@
           <v:shape id="_x0000_i1257" type="#_x0000_t75" style="width:97.85pt;height:30.95pt" o:ole="">
             <v:imagedata r:id="rId419" o:title=""/>
           </v:shape>
-          <o:OLEObject Type="Embed" ProgID="Equation.DSMT4" ShapeID="_x0000_i1257" DrawAspect="Content" ObjectID="_1426494132" r:id="rId420"/>
+          <o:OLEObject Type="Embed" ProgID="Equation.DSMT4" ShapeID="_x0000_i1257" DrawAspect="Content" ObjectID="_1426495646" r:id="rId420"/>
         </w:object>
       </w:r>
       <w:r>
@@ -12678,7 +12720,7 @@
           <v:shape id="_x0000_i1258" type="#_x0000_t75" style="width:14.2pt;height:14.2pt" o:ole="">
             <v:imagedata r:id="rId410" o:title=""/>
           </v:shape>
-          <o:OLEObject Type="Embed" ProgID="Equation.DSMT4" ShapeID="_x0000_i1258" DrawAspect="Content" ObjectID="_1426494133" r:id="rId421"/>
+          <o:OLEObject Type="Embed" ProgID="Equation.DSMT4" ShapeID="_x0000_i1258" DrawAspect="Content" ObjectID="_1426495647" r:id="rId421"/>
         </w:object>
       </w:r>
       <w:r>
@@ -12724,7 +12766,7 @@
           <v:shape id="_x0000_i1259" type="#_x0000_t75" style="width:101.4pt;height:33.95pt" o:ole="">
             <v:imagedata r:id="rId422" o:title=""/>
           </v:shape>
-          <o:OLEObject Type="Embed" ProgID="Equation.DSMT4" ShapeID="_x0000_i1259" DrawAspect="Content" ObjectID="_1426494134" r:id="rId423"/>
+          <o:OLEObject Type="Embed" ProgID="Equation.DSMT4" ShapeID="_x0000_i1259" DrawAspect="Content" ObjectID="_1426495648" r:id="rId423"/>
         </w:object>
       </w:r>
       <w:r>
@@ -12858,7 +12900,7 @@
           <v:shape id="_x0000_i1260" type="#_x0000_t75" style="width:16.25pt;height:18.75pt" o:ole="">
             <v:imagedata r:id="rId424" o:title=""/>
           </v:shape>
-          <o:OLEObject Type="Embed" ProgID="Equation.DSMT4" ShapeID="_x0000_i1260" DrawAspect="Content" ObjectID="_1426494135" r:id="rId425"/>
+          <o:OLEObject Type="Embed" ProgID="Equation.DSMT4" ShapeID="_x0000_i1260" DrawAspect="Content" ObjectID="_1426495649" r:id="rId425"/>
         </w:object>
       </w:r>
       <w:r>
@@ -12884,7 +12926,7 @@
           <v:shape id="_x0000_i1261" type="#_x0000_t75" style="width:18.25pt;height:18.75pt" o:ole="">
             <v:imagedata r:id="rId426" o:title=""/>
           </v:shape>
-          <o:OLEObject Type="Embed" ProgID="Equation.DSMT4" ShapeID="_x0000_i1261" DrawAspect="Content" ObjectID="_1426494136" r:id="rId427"/>
+          <o:OLEObject Type="Embed" ProgID="Equation.DSMT4" ShapeID="_x0000_i1261" DrawAspect="Content" ObjectID="_1426495650" r:id="rId427"/>
         </w:object>
       </w:r>
       <w:r>
@@ -12898,7 +12940,7 @@
           <v:shape id="_x0000_i1262" type="#_x0000_t75" style="width:18.25pt;height:17.25pt" o:ole="">
             <v:imagedata r:id="rId428" o:title=""/>
           </v:shape>
-          <o:OLEObject Type="Embed" ProgID="Equation.DSMT4" ShapeID="_x0000_i1262" DrawAspect="Content" ObjectID="_1426494137" r:id="rId429"/>
+          <o:OLEObject Type="Embed" ProgID="Equation.DSMT4" ShapeID="_x0000_i1262" DrawAspect="Content" ObjectID="_1426495651" r:id="rId429"/>
         </w:object>
       </w:r>
       <w:r>
@@ -12924,7 +12966,7 @@
           <v:shape id="_x0000_i1263" type="#_x0000_t75" style="width:11.65pt;height:18.75pt" o:ole="">
             <v:imagedata r:id="rId430" o:title=""/>
           </v:shape>
-          <o:OLEObject Type="Embed" ProgID="Equation.DSMT4" ShapeID="_x0000_i1263" DrawAspect="Content" ObjectID="_1426494138" r:id="rId431"/>
+          <o:OLEObject Type="Embed" ProgID="Equation.DSMT4" ShapeID="_x0000_i1263" DrawAspect="Content" ObjectID="_1426495652" r:id="rId431"/>
         </w:object>
       </w:r>
       <w:r>
@@ -12938,7 +12980,7 @@
           <v:shape id="_x0000_i1264" type="#_x0000_t75" style="width:6.1pt;height:12.7pt" o:ole="">
             <v:imagedata r:id="rId432" o:title=""/>
           </v:shape>
-          <o:OLEObject Type="Embed" ProgID="Equation.DSMT4" ShapeID="_x0000_i1264" DrawAspect="Content" ObjectID="_1426494139" r:id="rId433"/>
+          <o:OLEObject Type="Embed" ProgID="Equation.DSMT4" ShapeID="_x0000_i1264" DrawAspect="Content" ObjectID="_1426495653" r:id="rId433"/>
         </w:object>
       </w:r>
       <w:r>
@@ -12964,7 +13006,7 @@
           <v:shape id="_x0000_i1265" type="#_x0000_t75" style="width:18.25pt;height:17.25pt" o:ole="">
             <v:imagedata r:id="rId428" o:title=""/>
           </v:shape>
-          <o:OLEObject Type="Embed" ProgID="Equation.DSMT4" ShapeID="_x0000_i1265" DrawAspect="Content" ObjectID="_1426494140" r:id="rId434"/>
+          <o:OLEObject Type="Embed" ProgID="Equation.DSMT4" ShapeID="_x0000_i1265" DrawAspect="Content" ObjectID="_1426495654" r:id="rId434"/>
         </w:object>
       </w:r>
       <w:r>
@@ -12981,7 +13023,7 @@
           <v:shape id="_x0000_i1266" type="#_x0000_t75" style="width:80.1pt;height:18.75pt" o:ole="">
             <v:imagedata r:id="rId435" o:title=""/>
           </v:shape>
-          <o:OLEObject Type="Embed" ProgID="Equation.DSMT4" ShapeID="_x0000_i1266" DrawAspect="Content" ObjectID="_1426494141" r:id="rId436"/>
+          <o:OLEObject Type="Embed" ProgID="Equation.DSMT4" ShapeID="_x0000_i1266" DrawAspect="Content" ObjectID="_1426495655" r:id="rId436"/>
         </w:object>
       </w:r>
       <w:r>
@@ -13052,7 +13094,7 @@
           <v:shape id="_x0000_i1267" type="#_x0000_t75" style="width:6.1pt;height:12.7pt" o:ole="">
             <v:imagedata r:id="rId432" o:title=""/>
           </v:shape>
-          <o:OLEObject Type="Embed" ProgID="Equation.DSMT4" ShapeID="_x0000_i1267" DrawAspect="Content" ObjectID="_1426494142" r:id="rId437"/>
+          <o:OLEObject Type="Embed" ProgID="Equation.DSMT4" ShapeID="_x0000_i1267" DrawAspect="Content" ObjectID="_1426495656" r:id="rId437"/>
         </w:object>
       </w:r>
       <w:r>
@@ -13107,7 +13149,7 @@
           <v:shape id="_x0000_i1268" type="#_x0000_t75" style="width:380.3pt;height:1in" o:ole="">
             <v:imagedata r:id="rId438" o:title=""/>
           </v:shape>
-          <o:OLEObject Type="Embed" ProgID="Equation.DSMT4" ShapeID="_x0000_i1268" DrawAspect="Content" ObjectID="_1426494143" r:id="rId439"/>
+          <o:OLEObject Type="Embed" ProgID="Equation.DSMT4" ShapeID="_x0000_i1268" DrawAspect="Content" ObjectID="_1426495657" r:id="rId439"/>
         </w:object>
       </w:r>
       <w:r>
@@ -13172,7 +13214,7 @@
           <v:shape id="_x0000_i1269" type="#_x0000_t75" style="width:12.15pt;height:11.15pt" o:ole="">
             <v:imagedata r:id="rId440" o:title=""/>
           </v:shape>
-          <o:OLEObject Type="Embed" ProgID="Equation.DSMT4" ShapeID="_x0000_i1269" DrawAspect="Content" ObjectID="_1426494144" r:id="rId441"/>
+          <o:OLEObject Type="Embed" ProgID="Equation.DSMT4" ShapeID="_x0000_i1269" DrawAspect="Content" ObjectID="_1426495658" r:id="rId441"/>
         </w:object>
       </w:r>
       <w:r>
@@ -13221,7 +13263,7 @@
           <v:shape id="_x0000_i1270" type="#_x0000_t75" style="width:17.75pt;height:17.75pt" o:ole="">
             <v:imagedata r:id="rId442" o:title=""/>
           </v:shape>
-          <o:OLEObject Type="Embed" ProgID="Equation.DSMT4" ShapeID="_x0000_i1270" DrawAspect="Content" ObjectID="_1426494145" r:id="rId443"/>
+          <o:OLEObject Type="Embed" ProgID="Equation.DSMT4" ShapeID="_x0000_i1270" DrawAspect="Content" ObjectID="_1426495659" r:id="rId443"/>
         </w:object>
       </w:r>
       <w:r>
@@ -13247,7 +13289,7 @@
           <v:shape id="_x0000_i1271" type="#_x0000_t75" style="width:18.25pt;height:16.75pt" o:ole="">
             <v:imagedata r:id="rId416" o:title=""/>
           </v:shape>
-          <o:OLEObject Type="Embed" ProgID="Equation.DSMT4" ShapeID="_x0000_i1271" DrawAspect="Content" ObjectID="_1426494146" r:id="rId444"/>
+          <o:OLEObject Type="Embed" ProgID="Equation.DSMT4" ShapeID="_x0000_i1271" DrawAspect="Content" ObjectID="_1426495660" r:id="rId444"/>
         </w:object>
       </w:r>
       <w:r>
@@ -13264,7 +13306,7 @@
           <v:shape id="_x0000_i1272" type="#_x0000_t75" style="width:1in;height:33.95pt" o:ole="">
             <v:imagedata r:id="rId445" o:title=""/>
           </v:shape>
-          <o:OLEObject Type="Embed" ProgID="Equation.DSMT4" ShapeID="_x0000_i1272" DrawAspect="Content" ObjectID="_1426494147" r:id="rId446"/>
+          <o:OLEObject Type="Embed" ProgID="Equation.DSMT4" ShapeID="_x0000_i1272" DrawAspect="Content" ObjectID="_1426495661" r:id="rId446"/>
         </w:object>
       </w:r>
       <w:r>
@@ -13278,7 +13320,7 @@
           <v:shape id="_x0000_i1273" type="#_x0000_t75" style="width:51.2pt;height:33.95pt" o:ole="">
             <v:imagedata r:id="rId447" o:title=""/>
           </v:shape>
-          <o:OLEObject Type="Embed" ProgID="Equation.DSMT4" ShapeID="_x0000_i1273" DrawAspect="Content" ObjectID="_1426494148" r:id="rId448"/>
+          <o:OLEObject Type="Embed" ProgID="Equation.DSMT4" ShapeID="_x0000_i1273" DrawAspect="Content" ObjectID="_1426495662" r:id="rId448"/>
         </w:object>
       </w:r>
       <w:r>
@@ -13306,7 +13348,7 @@
           <v:shape id="_x0000_i1274" type="#_x0000_t75" style="width:151.6pt;height:35.5pt" o:ole="">
             <v:imagedata r:id="rId449" o:title=""/>
           </v:shape>
-          <o:OLEObject Type="Embed" ProgID="Equation.DSMT4" ShapeID="_x0000_i1274" DrawAspect="Content" ObjectID="_1426494149" r:id="rId450"/>
+          <o:OLEObject Type="Embed" ProgID="Equation.DSMT4" ShapeID="_x0000_i1274" DrawAspect="Content" ObjectID="_1426495663" r:id="rId450"/>
         </w:object>
       </w:r>
       <w:r>
@@ -13325,7 +13367,7 @@
           <v:shape id="_x0000_i1275" type="#_x0000_t75" style="width:18.25pt;height:17.25pt" o:ole="">
             <v:imagedata r:id="rId428" o:title=""/>
           </v:shape>
-          <o:OLEObject Type="Embed" ProgID="Equation.DSMT4" ShapeID="_x0000_i1275" DrawAspect="Content" ObjectID="_1426494150" r:id="rId451"/>
+          <o:OLEObject Type="Embed" ProgID="Equation.DSMT4" ShapeID="_x0000_i1275" DrawAspect="Content" ObjectID="_1426495664" r:id="rId451"/>
         </w:object>
       </w:r>
       <w:r>
@@ -13398,7 +13440,7 @@
           <v:shape id="_x0000_i1276" type="#_x0000_t75" style="width:17.25pt;height:17.75pt" o:ole="">
             <v:imagedata r:id="rId452" o:title=""/>
           </v:shape>
-          <o:OLEObject Type="Embed" ProgID="Equation.DSMT4" ShapeID="_x0000_i1276" DrawAspect="Content" ObjectID="_1426494151" r:id="rId453"/>
+          <o:OLEObject Type="Embed" ProgID="Equation.DSMT4" ShapeID="_x0000_i1276" DrawAspect="Content" ObjectID="_1426495665" r:id="rId453"/>
         </w:object>
       </w:r>
       <w:r>
@@ -13412,7 +13454,7 @@
           <v:shape id="_x0000_i1277" type="#_x0000_t75" style="width:12.15pt;height:11.15pt" o:ole="">
             <v:imagedata r:id="rId454" o:title=""/>
           </v:shape>
-          <o:OLEObject Type="Embed" ProgID="Equation.DSMT4" ShapeID="_x0000_i1277" DrawAspect="Content" ObjectID="_1426494152" r:id="rId455"/>
+          <o:OLEObject Type="Embed" ProgID="Equation.DSMT4" ShapeID="_x0000_i1277" DrawAspect="Content" ObjectID="_1426495666" r:id="rId455"/>
         </w:object>
       </w:r>
       <w:r>
@@ -13434,7 +13476,7 @@
           <v:shape id="_x0000_i1278" type="#_x0000_t75" style="width:217.5pt;height:21.8pt" o:ole="">
             <v:imagedata r:id="rId456" o:title=""/>
           </v:shape>
-          <o:OLEObject Type="Embed" ProgID="Equation.DSMT4" ShapeID="_x0000_i1278" DrawAspect="Content" ObjectID="_1426494153" r:id="rId457"/>
+          <o:OLEObject Type="Embed" ProgID="Equation.DSMT4" ShapeID="_x0000_i1278" DrawAspect="Content" ObjectID="_1426495667" r:id="rId457"/>
         </w:object>
       </w:r>
       <w:r>
@@ -13454,7 +13496,7 @@
           <v:shape id="_x0000_i1279" type="#_x0000_t75" style="width:9.15pt;height:14.2pt" o:ole="">
             <v:imagedata r:id="rId458" o:title=""/>
           </v:shape>
-          <o:OLEObject Type="Embed" ProgID="Equation.DSMT4" ShapeID="_x0000_i1279" DrawAspect="Content" ObjectID="_1426494154" r:id="rId459"/>
+          <o:OLEObject Type="Embed" ProgID="Equation.DSMT4" ShapeID="_x0000_i1279" DrawAspect="Content" ObjectID="_1426495668" r:id="rId459"/>
         </w:object>
       </w:r>
       <w:r>
@@ -13526,7 +13568,7 @@
           <v:shape id="_x0000_i1280" type="#_x0000_t75" style="width:73pt;height:18.75pt" o:ole="">
             <v:imagedata r:id="rId460" o:title=""/>
           </v:shape>
-          <o:OLEObject Type="Embed" ProgID="Equation.DSMT4" ShapeID="_x0000_i1280" DrawAspect="Content" ObjectID="_1426494155" r:id="rId461"/>
+          <o:OLEObject Type="Embed" ProgID="Equation.DSMT4" ShapeID="_x0000_i1280" DrawAspect="Content" ObjectID="_1426495669" r:id="rId461"/>
         </w:object>
       </w:r>
       <w:r>
@@ -13554,7 +13596,7 @@
           <v:shape id="_x0000_i1281" type="#_x0000_t75" style="width:71.5pt;height:18.75pt" o:ole="">
             <v:imagedata r:id="rId462" o:title=""/>
           </v:shape>
-          <o:OLEObject Type="Embed" ProgID="Equation.DSMT4" ShapeID="_x0000_i1281" DrawAspect="Content" ObjectID="_1426494156" r:id="rId463"/>
+          <o:OLEObject Type="Embed" ProgID="Equation.DSMT4" ShapeID="_x0000_i1281" DrawAspect="Content" ObjectID="_1426495670" r:id="rId463"/>
         </w:object>
       </w:r>
       <w:r>
@@ -13579,7 +13621,7 @@
           <v:shape id="_x0000_i1282" type="#_x0000_t75" style="width:64.4pt;height:17.25pt" o:ole="">
             <v:imagedata r:id="rId464" o:title=""/>
           </v:shape>
-          <o:OLEObject Type="Embed" ProgID="Equation.DSMT4" ShapeID="_x0000_i1282" DrawAspect="Content" ObjectID="_1426494157" r:id="rId465"/>
+          <o:OLEObject Type="Embed" ProgID="Equation.DSMT4" ShapeID="_x0000_i1282" DrawAspect="Content" ObjectID="_1426495671" r:id="rId465"/>
         </w:object>
       </w:r>
       <w:r>
@@ -13616,7 +13658,7 @@
           <v:shape id="_x0000_i1283" type="#_x0000_t75" style="width:93.3pt;height:18.75pt" o:ole="">
             <v:imagedata r:id="rId466" o:title=""/>
           </v:shape>
-          <o:OLEObject Type="Embed" ProgID="Equation.DSMT4" ShapeID="_x0000_i1283" DrawAspect="Content" ObjectID="_1426494158" r:id="rId467"/>
+          <o:OLEObject Type="Embed" ProgID="Equation.DSMT4" ShapeID="_x0000_i1283" DrawAspect="Content" ObjectID="_1426495672" r:id="rId467"/>
         </w:object>
       </w:r>
       <w:r>
@@ -13674,7 +13716,7 @@
           <v:shape id="_x0000_i1284" type="#_x0000_t75" style="width:17.25pt;height:17.75pt" o:ole="">
             <v:imagedata r:id="rId468" o:title=""/>
           </v:shape>
-          <o:OLEObject Type="Embed" ProgID="Equation.DSMT4" ShapeID="_x0000_i1284" DrawAspect="Content" ObjectID="_1426494159" r:id="rId469"/>
+          <o:OLEObject Type="Embed" ProgID="Equation.DSMT4" ShapeID="_x0000_i1284" DrawAspect="Content" ObjectID="_1426495673" r:id="rId469"/>
         </w:object>
       </w:r>
       <w:r>
@@ -13688,7 +13730,7 @@
           <v:shape id="_x0000_i1285" type="#_x0000_t75" style="width:12.15pt;height:11.15pt" o:ole="">
             <v:imagedata r:id="rId470" o:title=""/>
           </v:shape>
-          <o:OLEObject Type="Embed" ProgID="Equation.DSMT4" ShapeID="_x0000_i1285" DrawAspect="Content" ObjectID="_1426494160" r:id="rId471"/>
+          <o:OLEObject Type="Embed" ProgID="Equation.DSMT4" ShapeID="_x0000_i1285" DrawAspect="Content" ObjectID="_1426495674" r:id="rId471"/>
         </w:object>
       </w:r>
       <w:r>
@@ -13711,7 +13753,7 @@
           <v:shape id="_x0000_i1286" type="#_x0000_t75" style="width:18.25pt;height:18.75pt" o:ole="">
             <v:imagedata r:id="rId472" o:title=""/>
           </v:shape>
-          <o:OLEObject Type="Embed" ProgID="Equation.DSMT4" ShapeID="_x0000_i1286" DrawAspect="Content" ObjectID="_1426494161" r:id="rId473"/>
+          <o:OLEObject Type="Embed" ProgID="Equation.DSMT4" ShapeID="_x0000_i1286" DrawAspect="Content" ObjectID="_1426495675" r:id="rId473"/>
         </w:object>
       </w:r>
       <w:r>
@@ -13725,7 +13767,7 @@
           <v:shape id="_x0000_i1287" type="#_x0000_t75" style="width:12.15pt;height:11.15pt" o:ole="">
             <v:imagedata r:id="rId470" o:title=""/>
           </v:shape>
-          <o:OLEObject Type="Embed" ProgID="Equation.DSMT4" ShapeID="_x0000_i1287" DrawAspect="Content" ObjectID="_1426494162" r:id="rId474"/>
+          <o:OLEObject Type="Embed" ProgID="Equation.DSMT4" ShapeID="_x0000_i1287" DrawAspect="Content" ObjectID="_1426495676" r:id="rId474"/>
         </w:object>
       </w:r>
       <w:r>
@@ -13770,7 +13812,7 @@
           <v:shape id="_x0000_i1288" type="#_x0000_t75" style="width:188.6pt;height:21.8pt" o:ole="">
             <v:imagedata r:id="rId475" o:title=""/>
           </v:shape>
-          <o:OLEObject Type="Embed" ProgID="Equation.DSMT4" ShapeID="_x0000_i1288" DrawAspect="Content" ObjectID="_1426494163" r:id="rId476"/>
+          <o:OLEObject Type="Embed" ProgID="Equation.DSMT4" ShapeID="_x0000_i1288" DrawAspect="Content" ObjectID="_1426495677" r:id="rId476"/>
         </w:object>
       </w:r>
       <w:r>
@@ -13816,7 +13858,7 @@
           <v:shape id="_x0000_i1289" type="#_x0000_t75" style="width:307.75pt;height:68.95pt" o:ole="">
             <v:imagedata r:id="rId477" o:title=""/>
           </v:shape>
-          <o:OLEObject Type="Embed" ProgID="Equation.DSMT4" ShapeID="_x0000_i1289" DrawAspect="Content" ObjectID="_1426494164" r:id="rId478"/>
+          <o:OLEObject Type="Embed" ProgID="Equation.DSMT4" ShapeID="_x0000_i1289" DrawAspect="Content" ObjectID="_1426495678" r:id="rId478"/>
         </w:object>
       </w:r>
       <w:r>
@@ -13899,7 +13941,7 @@
           <v:shape id="_x0000_i1290" type="#_x0000_t75" style="width:18.25pt;height:17.25pt" o:ole="">
             <v:imagedata r:id="rId428" o:title=""/>
           </v:shape>
-          <o:OLEObject Type="Embed" ProgID="Equation.DSMT4" ShapeID="_x0000_i1290" DrawAspect="Content" ObjectID="_1426494165" r:id="rId479"/>
+          <o:OLEObject Type="Embed" ProgID="Equation.DSMT4" ShapeID="_x0000_i1290" DrawAspect="Content" ObjectID="_1426495679" r:id="rId479"/>
         </w:object>
       </w:r>
       <w:r>
@@ -13931,7 +13973,7 @@
           <v:shape id="_x0000_i1291" type="#_x0000_t75" style="width:18.25pt;height:17.25pt" o:ole="">
             <v:imagedata r:id="rId428" o:title=""/>
           </v:shape>
-          <o:OLEObject Type="Embed" ProgID="Equation.DSMT4" ShapeID="_x0000_i1291" DrawAspect="Content" ObjectID="_1426494166" r:id="rId480"/>
+          <o:OLEObject Type="Embed" ProgID="Equation.DSMT4" ShapeID="_x0000_i1291" DrawAspect="Content" ObjectID="_1426495680" r:id="rId480"/>
         </w:object>
       </w:r>
       <w:r>
@@ -13957,7 +13999,7 @@
           <v:shape id="_x0000_i1292" type="#_x0000_t75" style="width:67.45pt;height:18.25pt" o:ole="">
             <v:imagedata r:id="rId481" o:title=""/>
           </v:shape>
-          <o:OLEObject Type="Embed" ProgID="Equation.DSMT4" ShapeID="_x0000_i1292" DrawAspect="Content" ObjectID="_1426494167" r:id="rId482"/>
+          <o:OLEObject Type="Embed" ProgID="Equation.DSMT4" ShapeID="_x0000_i1292" DrawAspect="Content" ObjectID="_1426495681" r:id="rId482"/>
         </w:object>
       </w:r>
       <w:r>
@@ -13985,7 +14027,7 @@
           <v:shape id="_x0000_i1293" type="#_x0000_t75" style="width:103.45pt;height:18.75pt" o:ole="">
             <v:imagedata r:id="rId483" o:title=""/>
           </v:shape>
-          <o:OLEObject Type="Embed" ProgID="Equation.DSMT4" ShapeID="_x0000_i1293" DrawAspect="Content" ObjectID="_1426494168" r:id="rId484"/>
+          <o:OLEObject Type="Embed" ProgID="Equation.DSMT4" ShapeID="_x0000_i1293" DrawAspect="Content" ObjectID="_1426495682" r:id="rId484"/>
         </w:object>
       </w:r>
       <w:r>
@@ -14070,7 +14112,7 @@
           <v:shape id="_x0000_i1294" type="#_x0000_t75" style="width:98.35pt;height:56.8pt" o:ole="">
             <v:imagedata r:id="rId485" o:title=""/>
           </v:shape>
-          <o:OLEObject Type="Embed" ProgID="Equation.DSMT4" ShapeID="_x0000_i1294" DrawAspect="Content" ObjectID="_1426494169" r:id="rId486"/>
+          <o:OLEObject Type="Embed" ProgID="Equation.DSMT4" ShapeID="_x0000_i1294" DrawAspect="Content" ObjectID="_1426495683" r:id="rId486"/>
         </w:object>
       </w:r>
       <w:r>
@@ -14202,7 +14244,7 @@
           <v:shape id="_x0000_i1295" type="#_x0000_t75" style="width:90.75pt;height:95.3pt" o:ole="">
             <v:imagedata r:id="rId487" o:title=""/>
           </v:shape>
-          <o:OLEObject Type="Embed" ProgID="Equation.DSMT4" ShapeID="_x0000_i1295" DrawAspect="Content" ObjectID="_1426494170" r:id="rId488"/>
+          <o:OLEObject Type="Embed" ProgID="Equation.DSMT4" ShapeID="_x0000_i1295" DrawAspect="Content" ObjectID="_1426495684" r:id="rId488"/>
         </w:object>
       </w:r>
       <w:r>
@@ -14281,7 +14323,7 @@
           <v:shape id="_x0000_i1296" type="#_x0000_t75" style="width:6.1pt;height:12.7pt" o:ole="">
             <v:imagedata r:id="rId432" o:title=""/>
           </v:shape>
-          <o:OLEObject Type="Embed" ProgID="Equation.DSMT4" ShapeID="_x0000_i1296" DrawAspect="Content" ObjectID="_1426494171" r:id="rId489"/>
+          <o:OLEObject Type="Embed" ProgID="Equation.DSMT4" ShapeID="_x0000_i1296" DrawAspect="Content" ObjectID="_1426495685" r:id="rId489"/>
         </w:object>
       </w:r>
       <w:r>
@@ -14322,7 +14364,7 @@
           <v:shape id="_x0000_i1297" type="#_x0000_t75" style="width:18.75pt;height:18.75pt" o:ole="">
             <v:imagedata r:id="rId490" o:title=""/>
           </v:shape>
-          <o:OLEObject Type="Embed" ProgID="Equation.DSMT4" ShapeID="_x0000_i1297" DrawAspect="Content" ObjectID="_1426494172" r:id="rId491"/>
+          <o:OLEObject Type="Embed" ProgID="Equation.DSMT4" ShapeID="_x0000_i1297" DrawAspect="Content" ObjectID="_1426495686" r:id="rId491"/>
         </w:object>
       </w:r>
       <w:r>
@@ -14342,7 +14384,7 @@
           <v:shape id="_x0000_i1298" type="#_x0000_t75" style="width:31.45pt;height:18.75pt" o:ole="">
             <v:imagedata r:id="rId492" o:title=""/>
           </v:shape>
-          <o:OLEObject Type="Embed" ProgID="Equation.DSMT4" ShapeID="_x0000_i1298" DrawAspect="Content" ObjectID="_1426494173" r:id="rId493"/>
+          <o:OLEObject Type="Embed" ProgID="Equation.DSMT4" ShapeID="_x0000_i1298" DrawAspect="Content" ObjectID="_1426495687" r:id="rId493"/>
         </w:object>
       </w:r>
       <w:r>
@@ -14389,7 +14431,7 @@
           <v:shape id="_x0000_i1299" type="#_x0000_t75" style="width:53.25pt;height:33.95pt" o:ole="">
             <v:imagedata r:id="rId494" o:title=""/>
           </v:shape>
-          <o:OLEObject Type="Embed" ProgID="Equation.DSMT4" ShapeID="_x0000_i1299" DrawAspect="Content" ObjectID="_1426494174" r:id="rId495"/>
+          <o:OLEObject Type="Embed" ProgID="Equation.DSMT4" ShapeID="_x0000_i1299" DrawAspect="Content" ObjectID="_1426495688" r:id="rId495"/>
         </w:object>
       </w:r>
       <w:r>
@@ -14420,7 +14462,7 @@
           <v:shape id="_x0000_i1300" type="#_x0000_t75" style="width:270.25pt;height:34.5pt" o:ole="">
             <v:imagedata r:id="rId496" o:title=""/>
           </v:shape>
-          <o:OLEObject Type="Embed" ProgID="Equation.DSMT4" ShapeID="_x0000_i1300" DrawAspect="Content" ObjectID="_1426494175" r:id="rId497"/>
+          <o:OLEObject Type="Embed" ProgID="Equation.DSMT4" ShapeID="_x0000_i1300" DrawAspect="Content" ObjectID="_1426495689" r:id="rId497"/>
         </w:object>
       </w:r>
       <w:r>
@@ -14522,7 +14564,7 @@
           <v:shape id="_x0000_i1301" type="#_x0000_t75" style="width:334.15pt;height:106.5pt" o:ole="">
             <v:imagedata r:id="rId498" o:title=""/>
           </v:shape>
-          <o:OLEObject Type="Embed" ProgID="Equation.DSMT4" ShapeID="_x0000_i1301" DrawAspect="Content" ObjectID="_1426494176" r:id="rId499"/>
+          <o:OLEObject Type="Embed" ProgID="Equation.DSMT4" ShapeID="_x0000_i1301" DrawAspect="Content" ObjectID="_1426495690" r:id="rId499"/>
         </w:object>
       </w:r>
       <w:r>
@@ -14598,7 +14640,7 @@
           <v:shape id="_x0000_i1302" type="#_x0000_t75" style="width:450.25pt;height:69.95pt" o:ole="">
             <v:imagedata r:id="rId500" o:title=""/>
           </v:shape>
-          <o:OLEObject Type="Embed" ProgID="Equation.DSMT4" ShapeID="_x0000_i1302" DrawAspect="Content" ObjectID="_1426494177" r:id="rId501"/>
+          <o:OLEObject Type="Embed" ProgID="Equation.DSMT4" ShapeID="_x0000_i1302" DrawAspect="Content" ObjectID="_1426495691" r:id="rId501"/>
         </w:object>
       </w:r>
       <w:r>
@@ -14703,7 +14745,7 @@
           <v:shape id="_x0000_i1303" type="#_x0000_t75" style="width:414.75pt;height:140.95pt" o:ole="">
             <v:imagedata r:id="rId502" o:title=""/>
           </v:shape>
-          <o:OLEObject Type="Embed" ProgID="Equation.DSMT4" ShapeID="_x0000_i1303" DrawAspect="Content" ObjectID="_1426494178" r:id="rId503"/>
+          <o:OLEObject Type="Embed" ProgID="Equation.DSMT4" ShapeID="_x0000_i1303" DrawAspect="Content" ObjectID="_1426495692" r:id="rId503"/>
         </w:object>
       </w:r>
       <w:r>
@@ -14814,7 +14856,7 @@
           <v:shape id="_x0000_i1304" type="#_x0000_t75" style="width:336.7pt;height:68.95pt" o:ole="">
             <v:imagedata r:id="rId504" o:title=""/>
           </v:shape>
-          <o:OLEObject Type="Embed" ProgID="Equation.DSMT4" ShapeID="_x0000_i1304" DrawAspect="Content" ObjectID="_1426494179" r:id="rId505"/>
+          <o:OLEObject Type="Embed" ProgID="Equation.DSMT4" ShapeID="_x0000_i1304" DrawAspect="Content" ObjectID="_1426495693" r:id="rId505"/>
         </w:object>
       </w:r>
       <w:r>
@@ -14857,7 +14899,7 @@
           <v:shape id="_x0000_i1305" type="#_x0000_t75" style="width:9.15pt;height:12.7pt" o:ole="">
             <v:imagedata r:id="rId506" o:title=""/>
           </v:shape>
-          <o:OLEObject Type="Embed" ProgID="Equation.DSMT4" ShapeID="_x0000_i1305" DrawAspect="Content" ObjectID="_1426494180" r:id="rId507"/>
+          <o:OLEObject Type="Embed" ProgID="Equation.DSMT4" ShapeID="_x0000_i1305" DrawAspect="Content" ObjectID="_1426495694" r:id="rId507"/>
         </w:object>
       </w:r>
       <w:r>
@@ -14918,7 +14960,7 @@
           <v:shape id="_x0000_i1306" type="#_x0000_t75" style="width:9.15pt;height:12.7pt" o:ole="">
             <v:imagedata r:id="rId508" o:title=""/>
           </v:shape>
-          <o:OLEObject Type="Embed" ProgID="Equation.DSMT4" ShapeID="_x0000_i1306" DrawAspect="Content" ObjectID="_1426494181" r:id="rId509"/>
+          <o:OLEObject Type="Embed" ProgID="Equation.DSMT4" ShapeID="_x0000_i1306" DrawAspect="Content" ObjectID="_1426495695" r:id="rId509"/>
         </w:object>
       </w:r>
       <w:r>
@@ -15059,7 +15101,7 @@
           <v:shape id="_x0000_i1307" type="#_x0000_t75" style="width:281.4pt;height:95.3pt" o:ole="">
             <v:imagedata r:id="rId510" o:title=""/>
           </v:shape>
-          <o:OLEObject Type="Embed" ProgID="Equation.DSMT4" ShapeID="_x0000_i1307" DrawAspect="Content" ObjectID="_1426494182" r:id="rId511"/>
+          <o:OLEObject Type="Embed" ProgID="Equation.DSMT4" ShapeID="_x0000_i1307" DrawAspect="Content" ObjectID="_1426495696" r:id="rId511"/>
         </w:object>
       </w:r>
       <w:r>
@@ -15135,7 +15177,7 @@
           <v:shape id="_x0000_i1308" type="#_x0000_t75" style="width:81.65pt;height:17.75pt" o:ole="">
             <v:imagedata r:id="rId512" o:title=""/>
           </v:shape>
-          <o:OLEObject Type="Embed" ProgID="Equation.DSMT4" ShapeID="_x0000_i1308" DrawAspect="Content" ObjectID="_1426494183" r:id="rId513"/>
+          <o:OLEObject Type="Embed" ProgID="Equation.DSMT4" ShapeID="_x0000_i1308" DrawAspect="Content" ObjectID="_1426495697" r:id="rId513"/>
         </w:object>
       </w:r>
       <w:r>
@@ -15209,7 +15251,7 @@
           <v:shape id="_x0000_i1309" type="#_x0000_t75" style="width:272.3pt;height:189.65pt" o:ole="">
             <v:imagedata r:id="rId514" o:title=""/>
           </v:shape>
-          <o:OLEObject Type="Embed" ProgID="Equation.DSMT4" ShapeID="_x0000_i1309" DrawAspect="Content" ObjectID="_1426494184" r:id="rId515"/>
+          <o:OLEObject Type="Embed" ProgID="Equation.DSMT4" ShapeID="_x0000_i1309" DrawAspect="Content" ObjectID="_1426495698" r:id="rId515"/>
         </w:object>
       </w:r>
       <w:r>
@@ -15277,7 +15319,7 @@
           <v:shape id="_x0000_i1310" type="#_x0000_t75" style="width:18.25pt;height:17.25pt" o:ole="">
             <v:imagedata r:id="rId428" o:title=""/>
           </v:shape>
-          <o:OLEObject Type="Embed" ProgID="Equation.DSMT4" ShapeID="_x0000_i1310" DrawAspect="Content" ObjectID="_1426494185" r:id="rId516"/>
+          <o:OLEObject Type="Embed" ProgID="Equation.DSMT4" ShapeID="_x0000_i1310" DrawAspect="Content" ObjectID="_1426495699" r:id="rId516"/>
         </w:object>
       </w:r>
       <w:r>
@@ -15291,7 +15333,7 @@
           <v:shape id="_x0000_i1311" type="#_x0000_t75" style="width:67.45pt;height:18.25pt" o:ole="">
             <v:imagedata r:id="rId481" o:title=""/>
           </v:shape>
-          <o:OLEObject Type="Embed" ProgID="Equation.DSMT4" ShapeID="_x0000_i1311" DrawAspect="Content" ObjectID="_1426494186" r:id="rId517"/>
+          <o:OLEObject Type="Embed" ProgID="Equation.DSMT4" ShapeID="_x0000_i1311" DrawAspect="Content" ObjectID="_1426495700" r:id="rId517"/>
         </w:object>
       </w:r>
       <w:r>
@@ -15335,7 +15377,7 @@
           <v:shape id="_x0000_i1312" type="#_x0000_t75" style="width:28.4pt;height:18.25pt" o:ole="">
             <v:imagedata r:id="rId518" o:title=""/>
           </v:shape>
-          <o:OLEObject Type="Embed" ProgID="Equation.DSMT4" ShapeID="_x0000_i1312" DrawAspect="Content" ObjectID="_1426494187" r:id="rId519"/>
+          <o:OLEObject Type="Embed" ProgID="Equation.DSMT4" ShapeID="_x0000_i1312" DrawAspect="Content" ObjectID="_1426495701" r:id="rId519"/>
         </w:object>
       </w:r>
       <w:r>
@@ -15355,7 +15397,7 @@
           <v:shape id="_x0000_i1313" type="#_x0000_t75" style="width:9.15pt;height:12.7pt" o:ole="">
             <v:imagedata r:id="rId520" o:title=""/>
           </v:shape>
-          <o:OLEObject Type="Embed" ProgID="Equation.DSMT4" ShapeID="_x0000_i1313" DrawAspect="Content" ObjectID="_1426494188" r:id="rId521"/>
+          <o:OLEObject Type="Embed" ProgID="Equation.DSMT4" ShapeID="_x0000_i1313" DrawAspect="Content" ObjectID="_1426495702" r:id="rId521"/>
         </w:object>
       </w:r>
       <w:r>
@@ -15375,7 +15417,7 @@
           <v:shape id="_x0000_i1314" type="#_x0000_t75" style="width:59.85pt;height:17.75pt" o:ole="">
             <v:imagedata r:id="rId522" o:title=""/>
           </v:shape>
-          <o:OLEObject Type="Embed" ProgID="Equation.DSMT4" ShapeID="_x0000_i1314" DrawAspect="Content" ObjectID="_1426494189" r:id="rId523"/>
+          <o:OLEObject Type="Embed" ProgID="Equation.DSMT4" ShapeID="_x0000_i1314" DrawAspect="Content" ObjectID="_1426495703" r:id="rId523"/>
         </w:object>
       </w:r>
       <w:r>
@@ -15389,7 +15431,7 @@
           <v:shape id="_x0000_i1315" type="#_x0000_t75" style="width:59.3pt;height:17.75pt" o:ole="">
             <v:imagedata r:id="rId524" o:title=""/>
           </v:shape>
-          <o:OLEObject Type="Embed" ProgID="Equation.DSMT4" ShapeID="_x0000_i1315" DrawAspect="Content" ObjectID="_1426494190" r:id="rId525"/>
+          <o:OLEObject Type="Embed" ProgID="Equation.DSMT4" ShapeID="_x0000_i1315" DrawAspect="Content" ObjectID="_1426495704" r:id="rId525"/>
         </w:object>
       </w:r>
       <w:r>
@@ -15411,7 +15453,7 @@
           <v:shape id="_x0000_i1316" type="#_x0000_t75" style="width:178.5pt;height:54.25pt" o:ole="">
             <v:imagedata r:id="rId526" o:title=""/>
           </v:shape>
-          <o:OLEObject Type="Embed" ProgID="Equation.DSMT4" ShapeID="_x0000_i1316" DrawAspect="Content" ObjectID="_1426494191" r:id="rId527"/>
+          <o:OLEObject Type="Embed" ProgID="Equation.DSMT4" ShapeID="_x0000_i1316" DrawAspect="Content" ObjectID="_1426495705" r:id="rId527"/>
         </w:object>
       </w:r>
       <w:r>
@@ -15528,7 +15570,7 @@
           <v:shape id="_x0000_i1317" type="#_x0000_t75" style="width:98.35pt;height:56.8pt" o:ole="">
             <v:imagedata r:id="rId528" o:title=""/>
           </v:shape>
-          <o:OLEObject Type="Embed" ProgID="Equation.DSMT4" ShapeID="_x0000_i1317" DrawAspect="Content" ObjectID="_1426494192" r:id="rId529"/>
+          <o:OLEObject Type="Embed" ProgID="Equation.DSMT4" ShapeID="_x0000_i1317" DrawAspect="Content" ObjectID="_1426495706" r:id="rId529"/>
         </w:object>
       </w:r>
       <w:r>
@@ -15595,7 +15637,7 @@
           <v:shape id="_x0000_i1318" type="#_x0000_t75" style="width:179pt;height:54.25pt" o:ole="">
             <v:imagedata r:id="rId530" o:title=""/>
           </v:shape>
-          <o:OLEObject Type="Embed" ProgID="Equation.DSMT4" ShapeID="_x0000_i1318" DrawAspect="Content" ObjectID="_1426494193" r:id="rId531"/>
+          <o:OLEObject Type="Embed" ProgID="Equation.DSMT4" ShapeID="_x0000_i1318" DrawAspect="Content" ObjectID="_1426495707" r:id="rId531"/>
         </w:object>
       </w:r>
       <w:r>
@@ -15662,7 +15704,7 @@
           <v:shape id="_x0000_i1319" type="#_x0000_t75" style="width:450.75pt;height:56.8pt" o:ole="">
             <v:imagedata r:id="rId532" o:title=""/>
           </v:shape>
-          <o:OLEObject Type="Embed" ProgID="Equation.DSMT4" ShapeID="_x0000_i1319" DrawAspect="Content" ObjectID="_1426494194" r:id="rId533"/>
+          <o:OLEObject Type="Embed" ProgID="Equation.DSMT4" ShapeID="_x0000_i1319" DrawAspect="Content" ObjectID="_1426495708" r:id="rId533"/>
         </w:object>
       </w:r>
       <w:r>
@@ -15729,7 +15771,7 @@
           <v:shape id="_x0000_i1320" type="#_x0000_t75" style="width:194.7pt;height:84.15pt" o:ole="">
             <v:imagedata r:id="rId534" o:title=""/>
           </v:shape>
-          <o:OLEObject Type="Embed" ProgID="Equation.DSMT4" ShapeID="_x0000_i1320" DrawAspect="Content" ObjectID="_1426494195" r:id="rId535"/>
+          <o:OLEObject Type="Embed" ProgID="Equation.DSMT4" ShapeID="_x0000_i1320" DrawAspect="Content" ObjectID="_1426495709" r:id="rId535"/>
         </w:object>
       </w:r>
       <w:r>
@@ -15932,7 +15974,7 @@
           <v:shape id="_x0000_i1321" type="#_x0000_t75" style="width:73pt;height:18.75pt" o:ole="">
             <v:imagedata r:id="rId536" o:title=""/>
           </v:shape>
-          <o:OLEObject Type="Embed" ProgID="Equation.DSMT4" ShapeID="_x0000_i1321" DrawAspect="Content" ObjectID="_1426494196" r:id="rId537"/>
+          <o:OLEObject Type="Embed" ProgID="Equation.DSMT4" ShapeID="_x0000_i1321" DrawAspect="Content" ObjectID="_1426495710" r:id="rId537"/>
         </w:object>
       </w:r>
       <w:r>
@@ -15949,7 +15991,7 @@
           <v:shape id="_x0000_i1322" type="#_x0000_t75" style="width:81.65pt;height:17.75pt" o:ole="">
             <v:imagedata r:id="rId538" o:title=""/>
           </v:shape>
-          <o:OLEObject Type="Embed" ProgID="Equation.DSMT4" ShapeID="_x0000_i1322" DrawAspect="Content" ObjectID="_1426494197" r:id="rId539"/>
+          <o:OLEObject Type="Embed" ProgID="Equation.DSMT4" ShapeID="_x0000_i1322" DrawAspect="Content" ObjectID="_1426495711" r:id="rId539"/>
         </w:object>
       </w:r>
       <w:r>
@@ -16157,7 +16199,7 @@
                 <v:shape id="_x0000_i1323" type="#_x0000_t75" style="width:66.95pt;height:19.25pt" o:ole="">
                   <v:imagedata r:id="rId540" o:title=""/>
                 </v:shape>
-                <o:OLEObject Type="Embed" ProgID="Equation.DSMT4" ShapeID="_x0000_i1323" DrawAspect="Content" ObjectID="_1426494198" r:id="rId541"/>
+                <o:OLEObject Type="Embed" ProgID="Equation.DSMT4" ShapeID="_x0000_i1323" DrawAspect="Content" ObjectID="_1426495712" r:id="rId541"/>
               </w:object>
             </w:r>
           </w:p>
@@ -16209,7 +16251,7 @@
                 <v:shape id="_x0000_i1324" type="#_x0000_t75" style="width:72.5pt;height:18.75pt" o:ole="">
                   <v:imagedata r:id="rId542" o:title=""/>
                 </v:shape>
-                <o:OLEObject Type="Embed" ProgID="Equation.DSMT4" ShapeID="_x0000_i1324" DrawAspect="Content" ObjectID="_1426494199" r:id="rId543"/>
+                <o:OLEObject Type="Embed" ProgID="Equation.DSMT4" ShapeID="_x0000_i1324" DrawAspect="Content" ObjectID="_1426495713" r:id="rId543"/>
               </w:object>
             </w:r>
           </w:p>
@@ -16269,7 +16311,7 @@
                 <v:shape id="_x0000_i1325" type="#_x0000_t75" style="width:41.05pt;height:15.2pt" o:ole="">
                   <v:imagedata r:id="rId544" o:title=""/>
                 </v:shape>
-                <o:OLEObject Type="Embed" ProgID="Equation.DSMT4" ShapeID="_x0000_i1325" DrawAspect="Content" ObjectID="_1426494200" r:id="rId545"/>
+                <o:OLEObject Type="Embed" ProgID="Equation.DSMT4" ShapeID="_x0000_i1325" DrawAspect="Content" ObjectID="_1426495714" r:id="rId545"/>
               </w:object>
             </w:r>
           </w:p>
@@ -16345,7 +16387,7 @@
                 <v:shape id="_x0000_i1326" type="#_x0000_t75" style="width:64.4pt;height:17.25pt" o:ole="">
                   <v:imagedata r:id="rId546" o:title=""/>
                 </v:shape>
-                <o:OLEObject Type="Embed" ProgID="Equation.DSMT4" ShapeID="_x0000_i1326" DrawAspect="Content" ObjectID="_1426494201" r:id="rId547"/>
+                <o:OLEObject Type="Embed" ProgID="Equation.DSMT4" ShapeID="_x0000_i1326" DrawAspect="Content" ObjectID="_1426495715" r:id="rId547"/>
               </w:object>
             </w:r>
           </w:p>
@@ -16708,7 +16750,7 @@
           <v:shape id="_x0000_i1327" type="#_x0000_t75" style="width:12.7pt;height:11.15pt" o:ole="">
             <v:imagedata r:id="rId548" o:title=""/>
           </v:shape>
-          <o:OLEObject Type="Embed" ProgID="Equation.DSMT4" ShapeID="_x0000_i1327" DrawAspect="Content" ObjectID="_1426494202" r:id="rId549"/>
+          <o:OLEObject Type="Embed" ProgID="Equation.DSMT4" ShapeID="_x0000_i1327" DrawAspect="Content" ObjectID="_1426495716" r:id="rId549"/>
         </w:object>
       </w:r>
       <w:r>
@@ -16722,7 +16764,7 @@
           <v:shape id="_x0000_i1328" type="#_x0000_t75" style="width:11.15pt;height:12.7pt" o:ole="">
             <v:imagedata r:id="rId550" o:title=""/>
           </v:shape>
-          <o:OLEObject Type="Embed" ProgID="Equation.DSMT4" ShapeID="_x0000_i1328" DrawAspect="Content" ObjectID="_1426494203" r:id="rId551"/>
+          <o:OLEObject Type="Embed" ProgID="Equation.DSMT4" ShapeID="_x0000_i1328" DrawAspect="Content" ObjectID="_1426495717" r:id="rId551"/>
         </w:object>
       </w:r>
       <w:r>
@@ -16750,7 +16792,7 @@
           <v:shape id="_x0000_i1329" type="#_x0000_t75" style="width:57.8pt;height:56.8pt" o:ole="">
             <v:imagedata r:id="rId552" o:title=""/>
           </v:shape>
-          <o:OLEObject Type="Embed" ProgID="Equation.DSMT4" ShapeID="_x0000_i1329" DrawAspect="Content" ObjectID="_1426494204" r:id="rId553"/>
+          <o:OLEObject Type="Embed" ProgID="Equation.DSMT4" ShapeID="_x0000_i1329" DrawAspect="Content" ObjectID="_1426495718" r:id="rId553"/>
         </w:object>
       </w:r>
       <w:r>
@@ -16862,7 +16904,7 @@
           <v:shape id="_x0000_i1330" type="#_x0000_t75" style="width:15.2pt;height:17.75pt" o:ole="">
             <v:imagedata r:id="rId554" o:title=""/>
           </v:shape>
-          <o:OLEObject Type="Embed" ProgID="Equation.DSMT4" ShapeID="_x0000_i1330" DrawAspect="Content" ObjectID="_1426494205" r:id="rId555"/>
+          <o:OLEObject Type="Embed" ProgID="Equation.DSMT4" ShapeID="_x0000_i1330" DrawAspect="Content" ObjectID="_1426495719" r:id="rId555"/>
         </w:object>
       </w:r>
       <w:r>
@@ -16887,7 +16929,7 @@
           <v:shape id="_x0000_i1331" type="#_x0000_t75" style="width:162.25pt;height:56.8pt" o:ole="">
             <v:imagedata r:id="rId556" o:title=""/>
           </v:shape>
-          <o:OLEObject Type="Embed" ProgID="Equation.DSMT4" ShapeID="_x0000_i1331" DrawAspect="Content" ObjectID="_1426494206" r:id="rId557"/>
+          <o:OLEObject Type="Embed" ProgID="Equation.DSMT4" ShapeID="_x0000_i1331" DrawAspect="Content" ObjectID="_1426495720" r:id="rId557"/>
         </w:object>
       </w:r>
       <w:r>
@@ -16952,7 +16994,7 @@
           <v:shape id="_x0000_i1332" type="#_x0000_t75" style="width:18.25pt;height:17.25pt" o:ole="">
             <v:imagedata r:id="rId558" o:title=""/>
           </v:shape>
-          <o:OLEObject Type="Embed" ProgID="Equation.DSMT4" ShapeID="_x0000_i1332" DrawAspect="Content" ObjectID="_1426494207" r:id="rId559"/>
+          <o:OLEObject Type="Embed" ProgID="Equation.DSMT4" ShapeID="_x0000_i1332" DrawAspect="Content" ObjectID="_1426495721" r:id="rId559"/>
         </w:object>
       </w:r>
       <w:r>
@@ -16972,7 +17014,7 @@
           <v:shape id="_x0000_i1333" type="#_x0000_t75" style="width:74.05pt;height:18.25pt" o:ole="">
             <v:imagedata r:id="rId560" o:title=""/>
           </v:shape>
-          <o:OLEObject Type="Embed" ProgID="Equation.DSMT4" ShapeID="_x0000_i1333" DrawAspect="Content" ObjectID="_1426494208" r:id="rId561"/>
+          <o:OLEObject Type="Embed" ProgID="Equation.DSMT4" ShapeID="_x0000_i1333" DrawAspect="Content" ObjectID="_1426495722" r:id="rId561"/>
         </w:object>
       </w:r>
       <w:r>
@@ -17141,7 +17183,7 @@
           <v:shape id="_x0000_i1334" type="#_x0000_t75" style="width:17.75pt;height:18.75pt" o:ole="">
             <v:imagedata r:id="rId562" o:title=""/>
           </v:shape>
-          <o:OLEObject Type="Embed" ProgID="Equation.DSMT4" ShapeID="_x0000_i1334" DrawAspect="Content" ObjectID="_1426494209" r:id="rId563"/>
+          <o:OLEObject Type="Embed" ProgID="Equation.DSMT4" ShapeID="_x0000_i1334" DrawAspect="Content" ObjectID="_1426495723" r:id="rId563"/>
         </w:object>
       </w:r>
       <w:r>
@@ -17185,7 +17227,7 @@
           <v:shape id="_x0000_i1335" type="#_x0000_t75" style="width:12.7pt;height:18.25pt" o:ole="">
             <v:imagedata r:id="rId564" o:title=""/>
           </v:shape>
-          <o:OLEObject Type="Embed" ProgID="Equation.DSMT4" ShapeID="_x0000_i1335" DrawAspect="Content" ObjectID="_1426494210" r:id="rId565"/>
+          <o:OLEObject Type="Embed" ProgID="Equation.DSMT4" ShapeID="_x0000_i1335" DrawAspect="Content" ObjectID="_1426495724" r:id="rId565"/>
         </w:object>
       </w:r>
       <w:r>
@@ -17211,7 +17253,7 @@
           <v:shape id="_x0000_i1336" type="#_x0000_t75" style="width:17.75pt;height:18.75pt" o:ole="">
             <v:imagedata r:id="rId562" o:title=""/>
           </v:shape>
-          <o:OLEObject Type="Embed" ProgID="Equation.DSMT4" ShapeID="_x0000_i1336" DrawAspect="Content" ObjectID="_1426494211" r:id="rId566"/>
+          <o:OLEObject Type="Embed" ProgID="Equation.DSMT4" ShapeID="_x0000_i1336" DrawAspect="Content" ObjectID="_1426495725" r:id="rId566"/>
         </w:object>
       </w:r>
       <w:r>
@@ -17357,7 +17399,7 @@
           <v:shape id="_x0000_i1337" type="#_x0000_t75" style="width:17.75pt;height:18.75pt" o:ole="">
             <v:imagedata r:id="rId562" o:title=""/>
           </v:shape>
-          <o:OLEObject Type="Embed" ProgID="Equation.DSMT4" ShapeID="_x0000_i1337" DrawAspect="Content" ObjectID="_1426494212" r:id="rId567"/>
+          <o:OLEObject Type="Embed" ProgID="Equation.DSMT4" ShapeID="_x0000_i1337" DrawAspect="Content" ObjectID="_1426495726" r:id="rId567"/>
         </w:object>
       </w:r>
       <w:r>
@@ -17403,7 +17445,7 @@
           <v:shape id="_x0000_i1338" type="#_x0000_t75" style="width:17.75pt;height:18.75pt" o:ole="">
             <v:imagedata r:id="rId562" o:title=""/>
           </v:shape>
-          <o:OLEObject Type="Embed" ProgID="Equation.DSMT4" ShapeID="_x0000_i1338" DrawAspect="Content" ObjectID="_1426494213" r:id="rId568"/>
+          <o:OLEObject Type="Embed" ProgID="Equation.DSMT4" ShapeID="_x0000_i1338" DrawAspect="Content" ObjectID="_1426495727" r:id="rId568"/>
         </w:object>
       </w:r>
       <w:r>
@@ -17494,7 +17536,7 @@
           <v:shape id="_x0000_i1339" type="#_x0000_t75" style="width:18.25pt;height:18.25pt" o:ole="">
             <v:imagedata r:id="rId569" o:title=""/>
           </v:shape>
-          <o:OLEObject Type="Embed" ProgID="Equation.DSMT4" ShapeID="_x0000_i1339" DrawAspect="Content" ObjectID="_1426494214" r:id="rId570"/>
+          <o:OLEObject Type="Embed" ProgID="Equation.DSMT4" ShapeID="_x0000_i1339" DrawAspect="Content" ObjectID="_1426495728" r:id="rId570"/>
         </w:object>
       </w:r>
       <w:r>
@@ -17508,7 +17550,7 @@
           <v:shape id="_x0000_i1340" type="#_x0000_t75" style="width:12.7pt;height:18.25pt" o:ole="">
             <v:imagedata r:id="rId564" o:title=""/>
           </v:shape>
-          <o:OLEObject Type="Embed" ProgID="Equation.DSMT4" ShapeID="_x0000_i1340" DrawAspect="Content" ObjectID="_1426494215" r:id="rId571"/>
+          <o:OLEObject Type="Embed" ProgID="Equation.DSMT4" ShapeID="_x0000_i1340" DrawAspect="Content" ObjectID="_1426495729" r:id="rId571"/>
         </w:object>
       </w:r>
       <w:r>
@@ -17522,7 +17564,7 @@
           <v:shape id="_x0000_i1341" type="#_x0000_t75" style="width:11.15pt;height:12.7pt" o:ole="">
             <v:imagedata r:id="rId572" o:title=""/>
           </v:shape>
-          <o:OLEObject Type="Embed" ProgID="Equation.DSMT4" ShapeID="_x0000_i1341" DrawAspect="Content" ObjectID="_1426494216" r:id="rId573"/>
+          <o:OLEObject Type="Embed" ProgID="Equation.DSMT4" ShapeID="_x0000_i1341" DrawAspect="Content" ObjectID="_1426495730" r:id="rId573"/>
         </w:object>
       </w:r>
       <w:r>
@@ -17536,7 +17578,7 @@
           <v:shape id="_x0000_i1342" type="#_x0000_t75" style="width:12.7pt;height:18.25pt" o:ole="">
             <v:imagedata r:id="rId564" o:title=""/>
           </v:shape>
-          <o:OLEObject Type="Embed" ProgID="Equation.DSMT4" ShapeID="_x0000_i1342" DrawAspect="Content" ObjectID="_1426494217" r:id="rId574"/>
+          <o:OLEObject Type="Embed" ProgID="Equation.DSMT4" ShapeID="_x0000_i1342" DrawAspect="Content" ObjectID="_1426495731" r:id="rId574"/>
         </w:object>
       </w:r>
       <w:r>
@@ -17550,7 +17592,7 @@
           <v:shape id="_x0000_i1343" type="#_x0000_t75" style="width:15.2pt;height:18.25pt" o:ole="">
             <v:imagedata r:id="rId575" o:title=""/>
           </v:shape>
-          <o:OLEObject Type="Embed" ProgID="Equation.DSMT4" ShapeID="_x0000_i1343" DrawAspect="Content" ObjectID="_1426494218" r:id="rId576"/>
+          <o:OLEObject Type="Embed" ProgID="Equation.DSMT4" ShapeID="_x0000_i1343" DrawAspect="Content" ObjectID="_1426495732" r:id="rId576"/>
         </w:object>
       </w:r>
       <w:r>
@@ -17593,7 +17635,7 @@
           <v:shape id="_x0000_i1344" type="#_x0000_t75" style="width:209.9pt;height:56.8pt" o:ole="">
             <v:imagedata r:id="rId577" o:title=""/>
           </v:shape>
-          <o:OLEObject Type="Embed" ProgID="Equation.DSMT4" ShapeID="_x0000_i1344" DrawAspect="Content" ObjectID="_1426494219" r:id="rId578"/>
+          <o:OLEObject Type="Embed" ProgID="Equation.DSMT4" ShapeID="_x0000_i1344" DrawAspect="Content" ObjectID="_1426495733" r:id="rId578"/>
         </w:object>
       </w:r>
       <w:r>
@@ -17724,7 +17766,7 @@
           <v:shape id="_x0000_i1345" type="#_x0000_t75" style="width:18.25pt;height:18.75pt" o:ole="">
             <v:imagedata r:id="rId579" o:title=""/>
           </v:shape>
-          <o:OLEObject Type="Embed" ProgID="Equation.DSMT4" ShapeID="_x0000_i1345" DrawAspect="Content" ObjectID="_1426494220" r:id="rId580"/>
+          <o:OLEObject Type="Embed" ProgID="Equation.DSMT4" ShapeID="_x0000_i1345" DrawAspect="Content" ObjectID="_1426495734" r:id="rId580"/>
         </w:object>
       </w:r>
       <w:r>
@@ -17741,7 +17783,7 @@
           <v:shape id="_x0000_i1346" type="#_x0000_t75" style="width:69.95pt;height:18.75pt" o:ole="">
             <v:imagedata r:id="rId581" o:title=""/>
           </v:shape>
-          <o:OLEObject Type="Embed" ProgID="Equation.DSMT4" ShapeID="_x0000_i1346" DrawAspect="Content" ObjectID="_1426494221" r:id="rId582"/>
+          <o:OLEObject Type="Embed" ProgID="Equation.DSMT4" ShapeID="_x0000_i1346" DrawAspect="Content" ObjectID="_1426495735" r:id="rId582"/>
         </w:object>
       </w:r>
       <w:r>
@@ -17816,7 +17858,7 @@
           <v:shape id="_x0000_i1347" type="#_x0000_t75" style="width:36.5pt;height:18.75pt" o:ole="">
             <v:imagedata r:id="rId583" o:title=""/>
           </v:shape>
-          <o:OLEObject Type="Embed" ProgID="Equation.DSMT4" ShapeID="_x0000_i1347" DrawAspect="Content" ObjectID="_1426494222" r:id="rId584"/>
+          <o:OLEObject Type="Embed" ProgID="Equation.DSMT4" ShapeID="_x0000_i1347" DrawAspect="Content" ObjectID="_1426495736" r:id="rId584"/>
         </w:object>
       </w:r>
       <w:r>
@@ -17842,7 +17884,7 @@
           <v:shape id="_x0000_i1348" type="#_x0000_t75" style="width:29.9pt;height:18.75pt" o:ole="">
             <v:imagedata r:id="rId585" o:title=""/>
           </v:shape>
-          <o:OLEObject Type="Embed" ProgID="Equation.DSMT4" ShapeID="_x0000_i1348" DrawAspect="Content" ObjectID="_1426494223" r:id="rId586"/>
+          <o:OLEObject Type="Embed" ProgID="Equation.DSMT4" ShapeID="_x0000_i1348" DrawAspect="Content" ObjectID="_1426495737" r:id="rId586"/>
         </w:object>
       </w:r>
       <w:r>
@@ -17894,7 +17936,7 @@
           <v:shape id="_x0000_i1349" type="#_x0000_t75" style="width:114.1pt;height:18.75pt" o:ole="">
             <v:imagedata r:id="rId587" o:title=""/>
           </v:shape>
-          <o:OLEObject Type="Embed" ProgID="Equation.DSMT4" ShapeID="_x0000_i1349" DrawAspect="Content" ObjectID="_1426494224" r:id="rId588"/>
+          <o:OLEObject Type="Embed" ProgID="Equation.DSMT4" ShapeID="_x0000_i1349" DrawAspect="Content" ObjectID="_1426495738" r:id="rId588"/>
         </w:object>
       </w:r>
       <w:r>
@@ -17973,7 +18015,7 @@
           <v:shape id="_x0000_i1350" type="#_x0000_t75" style="width:200.8pt;height:57.8pt" o:ole="">
             <v:imagedata r:id="rId589" o:title=""/>
           </v:shape>
-          <o:OLEObject Type="Embed" ProgID="Equation.DSMT4" ShapeID="_x0000_i1350" DrawAspect="Content" ObjectID="_1426494225" r:id="rId590"/>
+          <o:OLEObject Type="Embed" ProgID="Equation.DSMT4" ShapeID="_x0000_i1350" DrawAspect="Content" ObjectID="_1426495739" r:id="rId590"/>
         </w:object>
       </w:r>
       <w:r>
@@ -18305,7 +18347,7 @@
           <v:shape id="_x0000_i1351" type="#_x0000_t75" style="width:9.65pt;height:15.2pt" o:ole="">
             <v:imagedata r:id="rId591" o:title=""/>
           </v:shape>
-          <o:OLEObject Type="Embed" ProgID="Equation.DSMT4" ShapeID="_x0000_i1351" DrawAspect="Content" ObjectID="_1426494226" r:id="rId592"/>
+          <o:OLEObject Type="Embed" ProgID="Equation.DSMT4" ShapeID="_x0000_i1351" DrawAspect="Content" ObjectID="_1426495740" r:id="rId592"/>
         </w:object>
       </w:r>
       <w:r>
@@ -18322,7 +18364,7 @@
           <v:shape id="_x0000_i1352" type="#_x0000_t75" style="width:9.65pt;height:14.2pt" o:ole="">
             <v:imagedata r:id="rId593" o:title=""/>
           </v:shape>
-          <o:OLEObject Type="Embed" ProgID="Equation.DSMT4" ShapeID="_x0000_i1352" DrawAspect="Content" ObjectID="_1426494227" r:id="rId594"/>
+          <o:OLEObject Type="Embed" ProgID="Equation.DSMT4" ShapeID="_x0000_i1352" DrawAspect="Content" ObjectID="_1426495741" r:id="rId594"/>
         </w:object>
       </w:r>
       <w:r>
@@ -18339,7 +18381,7 @@
           <v:shape id="_x0000_i1353" type="#_x0000_t75" style="width:12.15pt;height:12.7pt" o:ole="">
             <v:imagedata r:id="rId595" o:title=""/>
           </v:shape>
-          <o:OLEObject Type="Embed" ProgID="Equation.DSMT4" ShapeID="_x0000_i1353" DrawAspect="Content" ObjectID="_1426494228" r:id="rId596"/>
+          <o:OLEObject Type="Embed" ProgID="Equation.DSMT4" ShapeID="_x0000_i1353" DrawAspect="Content" ObjectID="_1426495742" r:id="rId596"/>
         </w:object>
       </w:r>
       <w:r>
@@ -18477,7 +18519,7 @@
           <v:shape id="_x0000_i1354" type="#_x0000_t75" style="width:14.2pt;height:18.25pt" o:ole="">
             <v:imagedata r:id="rId598" o:title=""/>
           </v:shape>
-          <o:OLEObject Type="Embed" ProgID="Equation.DSMT4" ShapeID="_x0000_i1354" DrawAspect="Content" ObjectID="_1426494229" r:id="rId599"/>
+          <o:OLEObject Type="Embed" ProgID="Equation.DSMT4" ShapeID="_x0000_i1354" DrawAspect="Content" ObjectID="_1426495743" r:id="rId599"/>
         </w:object>
       </w:r>
       <w:r>
@@ -18491,7 +18533,7 @@
           <v:shape id="_x0000_i1355" type="#_x0000_t75" style="width:12.7pt;height:18.25pt" o:ole="">
             <v:imagedata r:id="rId600" o:title=""/>
           </v:shape>
-          <o:OLEObject Type="Embed" ProgID="Equation.DSMT4" ShapeID="_x0000_i1355" DrawAspect="Content" ObjectID="_1426494230" r:id="rId601"/>
+          <o:OLEObject Type="Embed" ProgID="Equation.DSMT4" ShapeID="_x0000_i1355" DrawAspect="Content" ObjectID="_1426495744" r:id="rId601"/>
         </w:object>
       </w:r>
       <w:r>
@@ -18505,7 +18547,7 @@
           <v:shape id="_x0000_i1356" type="#_x0000_t75" style="width:12.7pt;height:18.25pt" o:ole="">
             <v:imagedata r:id="rId602" o:title=""/>
           </v:shape>
-          <o:OLEObject Type="Embed" ProgID="Equation.DSMT4" ShapeID="_x0000_i1356" DrawAspect="Content" ObjectID="_1426494231" r:id="rId603"/>
+          <o:OLEObject Type="Embed" ProgID="Equation.DSMT4" ShapeID="_x0000_i1356" DrawAspect="Content" ObjectID="_1426495745" r:id="rId603"/>
         </w:object>
       </w:r>
       <w:r>
@@ -18724,7 +18766,7 @@
           <v:shape id="_x0000_i1357" type="#_x0000_t75" style="width:17.25pt;height:18.75pt" o:ole="">
             <v:imagedata r:id="rId604" o:title=""/>
           </v:shape>
-          <o:OLEObject Type="Embed" ProgID="Equation.DSMT4" ShapeID="_x0000_i1357" DrawAspect="Content" ObjectID="_1426494232" r:id="rId605"/>
+          <o:OLEObject Type="Embed" ProgID="Equation.DSMT4" ShapeID="_x0000_i1357" DrawAspect="Content" ObjectID="_1426495746" r:id="rId605"/>
         </w:object>
       </w:r>
       <w:r>
@@ -18744,7 +18786,7 @@
           <v:shape id="_x0000_i1358" type="#_x0000_t75" style="width:20.3pt;height:18.75pt" o:ole="">
             <v:imagedata r:id="rId606" o:title=""/>
           </v:shape>
-          <o:OLEObject Type="Embed" ProgID="Equation.DSMT4" ShapeID="_x0000_i1358" DrawAspect="Content" ObjectID="_1426494233" r:id="rId607"/>
+          <o:OLEObject Type="Embed" ProgID="Equation.DSMT4" ShapeID="_x0000_i1358" DrawAspect="Content" ObjectID="_1426495747" r:id="rId607"/>
         </w:object>
       </w:r>
       <w:r>
@@ -18797,7 +18839,7 @@
           <v:shape id="_x0000_i1359" type="#_x0000_t75" style="width:17.75pt;height:17.75pt" o:ole="">
             <v:imagedata r:id="rId608" o:title=""/>
           </v:shape>
-          <o:OLEObject Type="Embed" ProgID="Equation.DSMT4" ShapeID="_x0000_i1359" DrawAspect="Content" ObjectID="_1426494234" r:id="rId609"/>
+          <o:OLEObject Type="Embed" ProgID="Equation.DSMT4" ShapeID="_x0000_i1359" DrawAspect="Content" ObjectID="_1426495748" r:id="rId609"/>
         </w:object>
       </w:r>
       <w:r>
@@ -18814,7 +18856,7 @@
           <v:shape id="_x0000_i1360" type="#_x0000_t75" style="width:23.85pt;height:17.75pt" o:ole="">
             <v:imagedata r:id="rId610" o:title=""/>
           </v:shape>
-          <o:OLEObject Type="Embed" ProgID="Equation.DSMT4" ShapeID="_x0000_i1360" DrawAspect="Content" ObjectID="_1426494235" r:id="rId611"/>
+          <o:OLEObject Type="Embed" ProgID="Equation.DSMT4" ShapeID="_x0000_i1360" DrawAspect="Content" ObjectID="_1426495749" r:id="rId611"/>
         </w:object>
       </w:r>
       <w:r>
@@ -18876,7 +18918,7 @@
           <v:shape id="_x0000_i1361" type="#_x0000_t75" style="width:16.75pt;height:18.25pt" o:ole="">
             <v:imagedata r:id="rId612" o:title=""/>
           </v:shape>
-          <o:OLEObject Type="Embed" ProgID="Equation.DSMT4" ShapeID="_x0000_i1361" DrawAspect="Content" ObjectID="_1426494236" r:id="rId613"/>
+          <o:OLEObject Type="Embed" ProgID="Equation.DSMT4" ShapeID="_x0000_i1361" DrawAspect="Content" ObjectID="_1426495750" r:id="rId613"/>
         </w:object>
       </w:r>
       <w:r>
@@ -19123,7 +19165,7 @@
           <v:shape id="_x0000_i1362" type="#_x0000_t75" style="width:17.75pt;height:17.75pt" o:ole="">
             <v:imagedata r:id="rId608" o:title=""/>
           </v:shape>
-          <o:OLEObject Type="Embed" ProgID="Equation.DSMT4" ShapeID="_x0000_i1362" DrawAspect="Content" ObjectID="_1426494237" r:id="rId615"/>
+          <o:OLEObject Type="Embed" ProgID="Equation.DSMT4" ShapeID="_x0000_i1362" DrawAspect="Content" ObjectID="_1426495751" r:id="rId615"/>
         </w:object>
       </w:r>
       <w:r>
@@ -19137,7 +19179,7 @@
           <v:shape id="_x0000_i1363" type="#_x0000_t75" style="width:23.85pt;height:17.75pt" o:ole="">
             <v:imagedata r:id="rId610" o:title=""/>
           </v:shape>
-          <o:OLEObject Type="Embed" ProgID="Equation.DSMT4" ShapeID="_x0000_i1363" DrawAspect="Content" ObjectID="_1426494238" r:id="rId616"/>
+          <o:OLEObject Type="Embed" ProgID="Equation.DSMT4" ShapeID="_x0000_i1363" DrawAspect="Content" ObjectID="_1426495752" r:id="rId616"/>
         </w:object>
       </w:r>
       <w:r>
@@ -19160,7 +19202,7 @@
           <v:shape id="_x0000_i1364" type="#_x0000_t75" style="width:9.15pt;height:11.15pt" o:ole="">
             <v:imagedata r:id="rId617" o:title=""/>
           </v:shape>
-          <o:OLEObject Type="Embed" ProgID="Equation.DSMT4" ShapeID="_x0000_i1364" DrawAspect="Content" ObjectID="_1426494239" r:id="rId618"/>
+          <o:OLEObject Type="Embed" ProgID="Equation.DSMT4" ShapeID="_x0000_i1364" DrawAspect="Content" ObjectID="_1426495753" r:id="rId618"/>
         </w:object>
       </w:r>
       <w:r>
@@ -19198,7 +19240,7 @@
           <v:shape id="_x0000_i1365" type="#_x0000_t75" style="width:17.25pt;height:12.7pt" o:ole="">
             <v:imagedata r:id="rId619" o:title=""/>
           </v:shape>
-          <o:OLEObject Type="Embed" ProgID="Equation.DSMT4" ShapeID="_x0000_i1365" DrawAspect="Content" ObjectID="_1426494240" r:id="rId620"/>
+          <o:OLEObject Type="Embed" ProgID="Equation.DSMT4" ShapeID="_x0000_i1365" DrawAspect="Content" ObjectID="_1426495754" r:id="rId620"/>
         </w:object>
       </w:r>
       <w:r>
@@ -19215,7 +19257,7 @@
           <v:shape id="_x0000_i1366" type="#_x0000_t75" style="width:20.3pt;height:18.75pt" o:ole="">
             <v:imagedata r:id="rId621" o:title=""/>
           </v:shape>
-          <o:OLEObject Type="Embed" ProgID="Equation.DSMT4" ShapeID="_x0000_i1366" DrawAspect="Content" ObjectID="_1426494241" r:id="rId622"/>
+          <o:OLEObject Type="Embed" ProgID="Equation.DSMT4" ShapeID="_x0000_i1366" DrawAspect="Content" ObjectID="_1426495755" r:id="rId622"/>
         </w:object>
       </w:r>
       <w:r>
@@ -19252,7 +19294,7 @@
           <v:shape id="_x0000_i1367" type="#_x0000_t75" style="width:95.3pt;height:1in" o:ole="">
             <v:imagedata r:id="rId623" o:title=""/>
           </v:shape>
-          <o:OLEObject Type="Embed" ProgID="Equation.DSMT4" ShapeID="_x0000_i1367" DrawAspect="Content" ObjectID="_1426494242" r:id="rId624"/>
+          <o:OLEObject Type="Embed" ProgID="Equation.DSMT4" ShapeID="_x0000_i1367" DrawAspect="Content" ObjectID="_1426495756" r:id="rId624"/>
         </w:object>
       </w:r>
       <w:r>
@@ -19322,7 +19364,7 @@
           <v:shape id="_x0000_i1368" type="#_x0000_t75" style="width:54.25pt;height:18.25pt" o:ole="">
             <v:imagedata r:id="rId625" o:title=""/>
           </v:shape>
-          <o:OLEObject Type="Embed" ProgID="Equation.DSMT4" ShapeID="_x0000_i1368" DrawAspect="Content" ObjectID="_1426494243" r:id="rId626"/>
+          <o:OLEObject Type="Embed" ProgID="Equation.DSMT4" ShapeID="_x0000_i1368" DrawAspect="Content" ObjectID="_1426495757" r:id="rId626"/>
         </w:object>
       </w:r>
       <w:r>
@@ -19348,7 +19390,7 @@
           <v:shape id="_x0000_i1369" type="#_x0000_t75" style="width:11.15pt;height:14.2pt" o:ole="">
             <v:imagedata r:id="rId627" o:title=""/>
           </v:shape>
-          <o:OLEObject Type="Embed" ProgID="Equation.DSMT4" ShapeID="_x0000_i1369" DrawAspect="Content" ObjectID="_1426494244" r:id="rId628"/>
+          <o:OLEObject Type="Embed" ProgID="Equation.DSMT4" ShapeID="_x0000_i1369" DrawAspect="Content" ObjectID="_1426495758" r:id="rId628"/>
         </w:object>
       </w:r>
       <w:r>
@@ -19365,7 +19407,7 @@
           <v:shape id="_x0000_i1370" type="#_x0000_t75" style="width:9.15pt;height:11.15pt" o:ole="">
             <v:imagedata r:id="rId617" o:title=""/>
           </v:shape>
-          <o:OLEObject Type="Embed" ProgID="Equation.DSMT4" ShapeID="_x0000_i1370" DrawAspect="Content" ObjectID="_1426494245" r:id="rId629"/>
+          <o:OLEObject Type="Embed" ProgID="Equation.DSMT4" ShapeID="_x0000_i1370" DrawAspect="Content" ObjectID="_1426495759" r:id="rId629"/>
         </w:object>
       </w:r>
       <w:r>
@@ -19379,7 +19421,7 @@
           <v:shape id="_x0000_i1371" type="#_x0000_t75" style="width:9.65pt;height:14.2pt" o:ole="">
             <v:imagedata r:id="rId630" o:title=""/>
           </v:shape>
-          <o:OLEObject Type="Embed" ProgID="Equation.DSMT4" ShapeID="_x0000_i1371" DrawAspect="Content" ObjectID="_1426494246" r:id="rId631"/>
+          <o:OLEObject Type="Embed" ProgID="Equation.DSMT4" ShapeID="_x0000_i1371" DrawAspect="Content" ObjectID="_1426495760" r:id="rId631"/>
         </w:object>
       </w:r>
       <w:r>
@@ -19485,7 +19527,7 @@
           <v:shape id="_x0000_i1372" type="#_x0000_t75" style="width:21.8pt;height:18.25pt" o:ole="">
             <v:imagedata r:id="rId632" o:title=""/>
           </v:shape>
-          <o:OLEObject Type="Embed" ProgID="Equation.DSMT4" ShapeID="_x0000_i1372" DrawAspect="Content" ObjectID="_1426494247" r:id="rId633"/>
+          <o:OLEObject Type="Embed" ProgID="Equation.DSMT4" ShapeID="_x0000_i1372" DrawAspect="Content" ObjectID="_1426495761" r:id="rId633"/>
         </w:object>
       </w:r>
       <w:r>
@@ -19502,7 +19544,7 @@
           <v:shape id="_x0000_i1373" type="#_x0000_t75" style="width:14.2pt;height:14.2pt" o:ole="">
             <v:imagedata r:id="rId634" o:title=""/>
           </v:shape>
-          <o:OLEObject Type="Embed" ProgID="Equation.DSMT4" ShapeID="_x0000_i1373" DrawAspect="Content" ObjectID="_1426494248" r:id="rId635"/>
+          <o:OLEObject Type="Embed" ProgID="Equation.DSMT4" ShapeID="_x0000_i1373" DrawAspect="Content" ObjectID="_1426495762" r:id="rId635"/>
         </w:object>
       </w:r>
       <w:r>
@@ -19516,7 +19558,7 @@
           <v:shape id="_x0000_i1374" type="#_x0000_t75" style="width:11.15pt;height:12.7pt" o:ole="">
             <v:imagedata r:id="rId636" o:title=""/>
           </v:shape>
-          <o:OLEObject Type="Embed" ProgID="Equation.DSMT4" ShapeID="_x0000_i1374" DrawAspect="Content" ObjectID="_1426494249" r:id="rId637"/>
+          <o:OLEObject Type="Embed" ProgID="Equation.DSMT4" ShapeID="_x0000_i1374" DrawAspect="Content" ObjectID="_1426495763" r:id="rId637"/>
         </w:object>
       </w:r>
       <w:r>
@@ -19563,7 +19605,7 @@
           <v:shape id="_x0000_i1375" type="#_x0000_t75" style="width:12.15pt;height:11.15pt" o:ole="">
             <v:imagedata r:id="rId638" o:title=""/>
           </v:shape>
-          <o:OLEObject Type="Embed" ProgID="Equation.DSMT4" ShapeID="_x0000_i1375" DrawAspect="Content" ObjectID="_1426494250" r:id="rId639"/>
+          <o:OLEObject Type="Embed" ProgID="Equation.DSMT4" ShapeID="_x0000_i1375" DrawAspect="Content" ObjectID="_1426495764" r:id="rId639"/>
         </w:object>
       </w:r>
       <w:r>
@@ -19586,7 +19628,7 @@
           <v:shape id="_x0000_i1376" type="#_x0000_t75" style="width:12.15pt;height:15.2pt" o:ole="">
             <v:imagedata r:id="rId640" o:title=""/>
           </v:shape>
-          <o:OLEObject Type="Embed" ProgID="Equation.DSMT4" ShapeID="_x0000_i1376" DrawAspect="Content" ObjectID="_1426494251" r:id="rId641"/>
+          <o:OLEObject Type="Embed" ProgID="Equation.DSMT4" ShapeID="_x0000_i1376" DrawAspect="Content" ObjectID="_1426495765" r:id="rId641"/>
         </w:object>
       </w:r>
       <w:r>
@@ -19600,7 +19642,7 @@
           <v:shape id="_x0000_i1377" type="#_x0000_t75" style="width:39.55pt;height:15.2pt" o:ole="">
             <v:imagedata r:id="rId642" o:title=""/>
           </v:shape>
-          <o:OLEObject Type="Embed" ProgID="Equation.DSMT4" ShapeID="_x0000_i1377" DrawAspect="Content" ObjectID="_1426494252" r:id="rId643"/>
+          <o:OLEObject Type="Embed" ProgID="Equation.DSMT4" ShapeID="_x0000_i1377" DrawAspect="Content" ObjectID="_1426495766" r:id="rId643"/>
         </w:object>
       </w:r>
       <w:r>
@@ -19629,7 +19671,7 @@
           <v:shape id="_x0000_i1378" type="#_x0000_t75" style="width:51.2pt;height:18.25pt" o:ole="">
             <v:imagedata r:id="rId644" o:title=""/>
           </v:shape>
-          <o:OLEObject Type="Embed" ProgID="Equation.DSMT4" ShapeID="_x0000_i1378" DrawAspect="Content" ObjectID="_1426494253" r:id="rId645"/>
+          <o:OLEObject Type="Embed" ProgID="Equation.DSMT4" ShapeID="_x0000_i1378" DrawAspect="Content" ObjectID="_1426495767" r:id="rId645"/>
         </w:object>
       </w:r>
       <w:r>
@@ -19779,7 +19821,7 @@
                 <v:shape id="_x0000_i1379" type="#_x0000_t75" style="width:142.5pt;height:1in" o:ole="">
                   <v:imagedata r:id="rId646" o:title=""/>
                 </v:shape>
-                <o:OLEObject Type="Embed" ProgID="Equation.DSMT4" ShapeID="_x0000_i1379" DrawAspect="Content" ObjectID="_1426494254" r:id="rId647"/>
+                <o:OLEObject Type="Embed" ProgID="Equation.DSMT4" ShapeID="_x0000_i1379" DrawAspect="Content" ObjectID="_1426495768" r:id="rId647"/>
               </w:object>
             </w:r>
           </w:p>
@@ -19805,7 +19847,7 @@
                 <v:shape id="_x0000_i1380" type="#_x0000_t75" style="width:162.25pt;height:1in" o:ole="">
                   <v:imagedata r:id="rId648" o:title=""/>
                 </v:shape>
-                <o:OLEObject Type="Embed" ProgID="Equation.DSMT4" ShapeID="_x0000_i1380" DrawAspect="Content" ObjectID="_1426494255" r:id="rId649"/>
+                <o:OLEObject Type="Embed" ProgID="Equation.DSMT4" ShapeID="_x0000_i1380" DrawAspect="Content" ObjectID="_1426495769" r:id="rId649"/>
               </w:object>
             </w:r>
             <w:r>
@@ -19875,7 +19917,7 @@
           <v:shape id="_x0000_i1381" type="#_x0000_t75" style="width:249.95pt;height:116.1pt" o:ole="">
             <v:imagedata r:id="rId650" o:title=""/>
           </v:shape>
-          <o:OLEObject Type="Embed" ProgID="Equation.DSMT4" ShapeID="_x0000_i1381" DrawAspect="Content" ObjectID="_1426494256" r:id="rId651"/>
+          <o:OLEObject Type="Embed" ProgID="Equation.DSMT4" ShapeID="_x0000_i1381" DrawAspect="Content" ObjectID="_1426495770" r:id="rId651"/>
         </w:object>
       </w:r>
       <w:r>
@@ -19954,7 +19996,7 @@
           <v:shape id="_x0000_i1382" type="#_x0000_t75" style="width:353.9pt;height:116.1pt" o:ole="">
             <v:imagedata r:id="rId652" o:title=""/>
           </v:shape>
-          <o:OLEObject Type="Embed" ProgID="Equation.DSMT4" ShapeID="_x0000_i1382" DrawAspect="Content" ObjectID="_1426494257" r:id="rId653"/>
+          <o:OLEObject Type="Embed" ProgID="Equation.DSMT4" ShapeID="_x0000_i1382" DrawAspect="Content" ObjectID="_1426495771" r:id="rId653"/>
         </w:object>
       </w:r>
       <w:r>
@@ -20033,7 +20075,7 @@
           <v:shape id="_x0000_i1383" type="#_x0000_t75" style="width:26.35pt;height:19.25pt" o:ole="">
             <v:imagedata r:id="rId654" o:title=""/>
           </v:shape>
-          <o:OLEObject Type="Embed" ProgID="Equation.DSMT4" ShapeID="_x0000_i1383" DrawAspect="Content" ObjectID="_1426494258" r:id="rId655"/>
+          <o:OLEObject Type="Embed" ProgID="Equation.DSMT4" ShapeID="_x0000_i1383" DrawAspect="Content" ObjectID="_1426495772" r:id="rId655"/>
         </w:object>
       </w:r>
       <w:r>
@@ -20086,7 +20128,7 @@
           <v:shape id="_x0000_i1384" type="#_x0000_t75" style="width:16.75pt;height:17.75pt" o:ole="">
             <v:imagedata r:id="rId656" o:title=""/>
           </v:shape>
-          <o:OLEObject Type="Embed" ProgID="Equation.DSMT4" ShapeID="_x0000_i1384" DrawAspect="Content" ObjectID="_1426494259" r:id="rId657"/>
+          <o:OLEObject Type="Embed" ProgID="Equation.DSMT4" ShapeID="_x0000_i1384" DrawAspect="Content" ObjectID="_1426495773" r:id="rId657"/>
         </w:object>
       </w:r>
       <w:r>
@@ -20106,7 +20148,7 @@
           <v:shape id="_x0000_i1385" type="#_x0000_t75" style="width:67.45pt;height:17.25pt" o:ole="">
             <v:imagedata r:id="rId658" o:title=""/>
           </v:shape>
-          <o:OLEObject Type="Embed" ProgID="Equation.DSMT4" ShapeID="_x0000_i1385" DrawAspect="Content" ObjectID="_1426494260" r:id="rId659"/>
+          <o:OLEObject Type="Embed" ProgID="Equation.DSMT4" ShapeID="_x0000_i1385" DrawAspect="Content" ObjectID="_1426495774" r:id="rId659"/>
         </w:object>
       </w:r>
       <w:r>
@@ -20120,7 +20162,7 @@
           <v:shape id="_x0000_i1386" type="#_x0000_t75" style="width:54.25pt;height:18.25pt" o:ole="">
             <v:imagedata r:id="rId660" o:title=""/>
           </v:shape>
-          <o:OLEObject Type="Embed" ProgID="Equation.DSMT4" ShapeID="_x0000_i1386" DrawAspect="Content" ObjectID="_1426494261" r:id="rId661"/>
+          <o:OLEObject Type="Embed" ProgID="Equation.DSMT4" ShapeID="_x0000_i1386" DrawAspect="Content" ObjectID="_1426495775" r:id="rId661"/>
         </w:object>
       </w:r>
       <w:r>
@@ -20143,7 +20185,7 @@
           <v:shape id="_x0000_i1387" type="#_x0000_t75" style="width:63.9pt;height:15.2pt" o:ole="">
             <v:imagedata r:id="rId662" o:title=""/>
           </v:shape>
-          <o:OLEObject Type="Embed" ProgID="Equation.DSMT4" ShapeID="_x0000_i1387" DrawAspect="Content" ObjectID="_1426494262" r:id="rId663"/>
+          <o:OLEObject Type="Embed" ProgID="Equation.DSMT4" ShapeID="_x0000_i1387" DrawAspect="Content" ObjectID="_1426495776" r:id="rId663"/>
         </w:object>
       </w:r>
       <w:r>
@@ -20163,7 +20205,7 @@
           <v:shape id="_x0000_i1388" type="#_x0000_t75" style="width:51.2pt;height:18.25pt" o:ole="">
             <v:imagedata r:id="rId664" o:title=""/>
           </v:shape>
-          <o:OLEObject Type="Embed" ProgID="Equation.DSMT4" ShapeID="_x0000_i1388" DrawAspect="Content" ObjectID="_1426494263" r:id="rId665"/>
+          <o:OLEObject Type="Embed" ProgID="Equation.DSMT4" ShapeID="_x0000_i1388" DrawAspect="Content" ObjectID="_1426495777" r:id="rId665"/>
         </w:object>
       </w:r>
       <w:r>
@@ -20189,7 +20231,7 @@
           <v:shape id="_x0000_i1389" type="#_x0000_t75" style="width:17.75pt;height:17.75pt" o:ole="">
             <v:imagedata r:id="rId666" o:title=""/>
           </v:shape>
-          <o:OLEObject Type="Embed" ProgID="Equation.DSMT4" ShapeID="_x0000_i1389" DrawAspect="Content" ObjectID="_1426494264" r:id="rId667"/>
+          <o:OLEObject Type="Embed" ProgID="Equation.DSMT4" ShapeID="_x0000_i1389" DrawAspect="Content" ObjectID="_1426495778" r:id="rId667"/>
         </w:object>
       </w:r>
       <w:r>
@@ -20209,7 +20251,7 @@
           <v:shape id="_x0000_i1390" type="#_x0000_t75" style="width:18.25pt;height:17.75pt" o:ole="">
             <v:imagedata r:id="rId668" o:title=""/>
           </v:shape>
-          <o:OLEObject Type="Embed" ProgID="Equation.DSMT4" ShapeID="_x0000_i1390" DrawAspect="Content" ObjectID="_1426494265" r:id="rId669"/>
+          <o:OLEObject Type="Embed" ProgID="Equation.DSMT4" ShapeID="_x0000_i1390" DrawAspect="Content" ObjectID="_1426495779" r:id="rId669"/>
         </w:object>
       </w:r>
       <w:r>
@@ -20465,7 +20507,7 @@
           <v:shape id="_x0000_i1391" type="#_x0000_t75" style="width:327.05pt;height:56.8pt" o:ole="">
             <v:imagedata r:id="rId670" o:title=""/>
           </v:shape>
-          <o:OLEObject Type="Embed" ProgID="Equation.DSMT4" ShapeID="_x0000_i1391" DrawAspect="Content" ObjectID="_1426494266" r:id="rId671"/>
+          <o:OLEObject Type="Embed" ProgID="Equation.DSMT4" ShapeID="_x0000_i1391" DrawAspect="Content" ObjectID="_1426495780" r:id="rId671"/>
         </w:object>
       </w:r>
       <w:r>
@@ -20531,7 +20573,7 @@
           <v:shape id="_x0000_i1392" type="#_x0000_t75" style="width:273.8pt;height:56.8pt" o:ole="">
             <v:imagedata r:id="rId672" o:title=""/>
           </v:shape>
-          <o:OLEObject Type="Embed" ProgID="Equation.DSMT4" ShapeID="_x0000_i1392" DrawAspect="Content" ObjectID="_1426494267" r:id="rId673"/>
+          <o:OLEObject Type="Embed" ProgID="Equation.DSMT4" ShapeID="_x0000_i1392" DrawAspect="Content" ObjectID="_1426495781" r:id="rId673"/>
         </w:object>
       </w:r>
       <w:r>
@@ -20612,7 +20654,7 @@
           <v:shape id="_x0000_i1393" type="#_x0000_t75" style="width:16.25pt;height:19.25pt" o:ole="">
             <v:imagedata r:id="rId196" o:title=""/>
           </v:shape>
-          <o:OLEObject Type="Embed" ProgID="Equation.DSMT4" ShapeID="_x0000_i1393" DrawAspect="Content" ObjectID="_1426494268" r:id="rId674"/>
+          <o:OLEObject Type="Embed" ProgID="Equation.DSMT4" ShapeID="_x0000_i1393" DrawAspect="Content" ObjectID="_1426495782" r:id="rId674"/>
         </w:object>
       </w:r>
       <w:r>
@@ -20626,7 +20668,7 @@
           <v:shape id="_x0000_i1394" type="#_x0000_t75" style="width:17.75pt;height:18.25pt" o:ole="">
             <v:imagedata r:id="rId675" o:title=""/>
           </v:shape>
-          <o:OLEObject Type="Embed" ProgID="Equation.DSMT4" ShapeID="_x0000_i1394" DrawAspect="Content" ObjectID="_1426494269" r:id="rId676"/>
+          <o:OLEObject Type="Embed" ProgID="Equation.DSMT4" ShapeID="_x0000_i1394" DrawAspect="Content" ObjectID="_1426495783" r:id="rId676"/>
         </w:object>
       </w:r>
       <w:r>
@@ -20648,7 +20690,7 @@
           <v:shape id="_x0000_i1395" type="#_x0000_t75" style="width:124.25pt;height:18.25pt" o:ole="">
             <v:imagedata r:id="rId677" o:title=""/>
           </v:shape>
-          <o:OLEObject Type="Embed" ProgID="Equation.DSMT4" ShapeID="_x0000_i1395" DrawAspect="Content" ObjectID="_1426494270" r:id="rId678"/>
+          <o:OLEObject Type="Embed" ProgID="Equation.DSMT4" ShapeID="_x0000_i1395" DrawAspect="Content" ObjectID="_1426495784" r:id="rId678"/>
         </w:object>
       </w:r>
       <w:r>
@@ -20715,7 +20757,7 @@
           <v:shape id="_x0000_i1396" type="#_x0000_t75" style="width:36pt;height:18.75pt" o:ole="">
             <v:imagedata r:id="rId679" o:title=""/>
           </v:shape>
-          <o:OLEObject Type="Embed" ProgID="Equation.DSMT4" ShapeID="_x0000_i1396" DrawAspect="Content" ObjectID="_1426494271" r:id="rId680"/>
+          <o:OLEObject Type="Embed" ProgID="Equation.DSMT4" ShapeID="_x0000_i1396" DrawAspect="Content" ObjectID="_1426495785" r:id="rId680"/>
         </w:object>
       </w:r>
       <w:r>
@@ -20737,7 +20779,7 @@
           <v:shape id="_x0000_i1397" type="#_x0000_t75" style="width:331.1pt;height:42.6pt" o:ole="">
             <v:imagedata r:id="rId681" o:title=""/>
           </v:shape>
-          <o:OLEObject Type="Embed" ProgID="Equation.DSMT4" ShapeID="_x0000_i1397" DrawAspect="Content" ObjectID="_1426494272" r:id="rId682"/>
+          <o:OLEObject Type="Embed" ProgID="Equation.DSMT4" ShapeID="_x0000_i1397" DrawAspect="Content" ObjectID="_1426495786" r:id="rId682"/>
         </w:object>
       </w:r>
       <w:r>
@@ -20821,7 +20863,7 @@
           <v:shape id="_x0000_i1398" type="#_x0000_t75" style="width:12.15pt;height:11.15pt" o:ole="">
             <v:imagedata r:id="rId683" o:title=""/>
           </v:shape>
-          <o:OLEObject Type="Embed" ProgID="Equation.DSMT4" ShapeID="_x0000_i1398" DrawAspect="Content" ObjectID="_1426494273" r:id="rId684"/>
+          <o:OLEObject Type="Embed" ProgID="Equation.DSMT4" ShapeID="_x0000_i1398" DrawAspect="Content" ObjectID="_1426495787" r:id="rId684"/>
         </w:object>
       </w:r>
       <w:r>
@@ -20835,7 +20877,7 @@
           <v:shape id="_x0000_i1399" type="#_x0000_t75" style="width:20.3pt;height:19.25pt" o:ole="">
             <v:imagedata r:id="rId685" o:title=""/>
           </v:shape>
-          <o:OLEObject Type="Embed" ProgID="Equation.DSMT4" ShapeID="_x0000_i1399" DrawAspect="Content" ObjectID="_1426494274" r:id="rId686"/>
+          <o:OLEObject Type="Embed" ProgID="Equation.DSMT4" ShapeID="_x0000_i1399" DrawAspect="Content" ObjectID="_1426495788" r:id="rId686"/>
         </w:object>
       </w:r>
       <w:r>
@@ -20850,7 +20892,7 @@
           <v:shape id="_x0000_i1400" type="#_x0000_t75" style="width:47.15pt;height:19.25pt" o:ole="">
             <v:imagedata r:id="rId687" o:title=""/>
           </v:shape>
-          <o:OLEObject Type="Embed" ProgID="Equation.DSMT4" ShapeID="_x0000_i1400" DrawAspect="Content" ObjectID="_1426494275" r:id="rId688"/>
+          <o:OLEObject Type="Embed" ProgID="Equation.DSMT4" ShapeID="_x0000_i1400" DrawAspect="Content" ObjectID="_1426495789" r:id="rId688"/>
         </w:object>
       </w:r>
       <w:r>
@@ -20920,7 +20962,7 @@
           <v:shape id="_x0000_i1401" type="#_x0000_t75" style="width:12.15pt;height:11.15pt" o:ole="">
             <v:imagedata r:id="rId683" o:title=""/>
           </v:shape>
-          <o:OLEObject Type="Embed" ProgID="Equation.DSMT4" ShapeID="_x0000_i1401" DrawAspect="Content" ObjectID="_1426494276" r:id="rId689"/>
+          <o:OLEObject Type="Embed" ProgID="Equation.DSMT4" ShapeID="_x0000_i1401" DrawAspect="Content" ObjectID="_1426495790" r:id="rId689"/>
         </w:object>
       </w:r>
       <w:r>
@@ -20934,7 +20976,7 @@
           <v:shape id="_x0000_i1402" type="#_x0000_t75" style="width:16.75pt;height:18.25pt" o:ole="">
             <v:imagedata r:id="rId690" o:title=""/>
           </v:shape>
-          <o:OLEObject Type="Embed" ProgID="Equation.DSMT4" ShapeID="_x0000_i1402" DrawAspect="Content" ObjectID="_1426494277" r:id="rId691"/>
+          <o:OLEObject Type="Embed" ProgID="Equation.DSMT4" ShapeID="_x0000_i1402" DrawAspect="Content" ObjectID="_1426495791" r:id="rId691"/>
         </w:object>
       </w:r>
       <w:r>
@@ -20972,7 +21014,7 @@
           <v:shape id="_x0000_i1403" type="#_x0000_t75" style="width:16.75pt;height:18.25pt" o:ole="">
             <v:imagedata r:id="rId692" o:title=""/>
           </v:shape>
-          <o:OLEObject Type="Embed" ProgID="Equation.DSMT4" ShapeID="_x0000_i1403" DrawAspect="Content" ObjectID="_1426494278" r:id="rId693"/>
+          <o:OLEObject Type="Embed" ProgID="Equation.DSMT4" ShapeID="_x0000_i1403" DrawAspect="Content" ObjectID="_1426495792" r:id="rId693"/>
         </w:object>
       </w:r>
       <w:r>
@@ -20986,7 +21028,7 @@
           <v:shape id="_x0000_i1404" type="#_x0000_t75" style="width:17.75pt;height:19.25pt" o:ole="">
             <v:imagedata r:id="rId694" o:title=""/>
           </v:shape>
-          <o:OLEObject Type="Embed" ProgID="Equation.DSMT4" ShapeID="_x0000_i1404" DrawAspect="Content" ObjectID="_1426494279" r:id="rId695"/>
+          <o:OLEObject Type="Embed" ProgID="Equation.DSMT4" ShapeID="_x0000_i1404" DrawAspect="Content" ObjectID="_1426495793" r:id="rId695"/>
         </w:object>
       </w:r>
       <w:r>
@@ -21000,7 +21042,7 @@
           <v:shape id="_x0000_i1405" type="#_x0000_t75" style="width:17.75pt;height:19.25pt" o:ole="">
             <v:imagedata r:id="rId696" o:title=""/>
           </v:shape>
-          <o:OLEObject Type="Embed" ProgID="Equation.DSMT4" ShapeID="_x0000_i1405" DrawAspect="Content" ObjectID="_1426494280" r:id="rId697"/>
+          <o:OLEObject Type="Embed" ProgID="Equation.DSMT4" ShapeID="_x0000_i1405" DrawAspect="Content" ObjectID="_1426495794" r:id="rId697"/>
         </w:object>
       </w:r>
       <w:r>
@@ -21020,7 +21062,7 @@
           <v:shape id="_x0000_i1406" type="#_x0000_t75" style="width:17.75pt;height:18.25pt" o:ole="">
             <v:imagedata r:id="rId698" o:title=""/>
           </v:shape>
-          <o:OLEObject Type="Embed" ProgID="Equation.DSMT4" ShapeID="_x0000_i1406" DrawAspect="Content" ObjectID="_1426494281" r:id="rId699"/>
+          <o:OLEObject Type="Embed" ProgID="Equation.DSMT4" ShapeID="_x0000_i1406" DrawAspect="Content" ObjectID="_1426495795" r:id="rId699"/>
         </w:object>
       </w:r>
       <w:r>
@@ -21034,7 +21076,7 @@
           <v:shape id="_x0000_i1407" type="#_x0000_t75" style="width:16.25pt;height:19.25pt" o:ole="">
             <v:imagedata r:id="rId196" o:title=""/>
           </v:shape>
-          <o:OLEObject Type="Embed" ProgID="Equation.DSMT4" ShapeID="_x0000_i1407" DrawAspect="Content" ObjectID="_1426494282" r:id="rId700"/>
+          <o:OLEObject Type="Embed" ProgID="Equation.DSMT4" ShapeID="_x0000_i1407" DrawAspect="Content" ObjectID="_1426495796" r:id="rId700"/>
         </w:object>
       </w:r>
       <w:r>
@@ -21056,7 +21098,7 @@
           <v:shape id="_x0000_i1408" type="#_x0000_t75" style="width:248.45pt;height:22.3pt" o:ole="">
             <v:imagedata r:id="rId701" o:title=""/>
           </v:shape>
-          <o:OLEObject Type="Embed" ProgID="Equation.DSMT4" ShapeID="_x0000_i1408" DrawAspect="Content" ObjectID="_1426494283" r:id="rId702"/>
+          <o:OLEObject Type="Embed" ProgID="Equation.DSMT4" ShapeID="_x0000_i1408" DrawAspect="Content" ObjectID="_1426495797" r:id="rId702"/>
         </w:object>
       </w:r>
       <w:r>
@@ -21153,7 +21195,7 @@
           <v:shape id="_x0000_i1409" type="#_x0000_t75" style="width:49.7pt;height:18.25pt" o:ole="">
             <v:imagedata r:id="rId703" o:title=""/>
           </v:shape>
-          <o:OLEObject Type="Embed" ProgID="Equation.DSMT4" ShapeID="_x0000_i1409" DrawAspect="Content" ObjectID="_1426494284" r:id="rId704"/>
+          <o:OLEObject Type="Embed" ProgID="Equation.DSMT4" ShapeID="_x0000_i1409" DrawAspect="Content" ObjectID="_1426495798" r:id="rId704"/>
         </w:object>
       </w:r>
       <w:r>
@@ -21167,7 +21209,7 @@
           <v:shape id="_x0000_i1410" type="#_x0000_t75" style="width:73pt;height:18.75pt" o:ole="">
             <v:imagedata r:id="rId705" o:title=""/>
           </v:shape>
-          <o:OLEObject Type="Embed" ProgID="Equation.DSMT4" ShapeID="_x0000_i1410" DrawAspect="Content" ObjectID="_1426494285" r:id="rId706"/>
+          <o:OLEObject Type="Embed" ProgID="Equation.DSMT4" ShapeID="_x0000_i1410" DrawAspect="Content" ObjectID="_1426495799" r:id="rId706"/>
         </w:object>
       </w:r>
       <w:r>
@@ -21181,7 +21223,7 @@
           <v:shape id="_x0000_i1411" type="#_x0000_t75" style="width:16.75pt;height:18.25pt" o:ole="">
             <v:imagedata r:id="rId692" o:title=""/>
           </v:shape>
-          <o:OLEObject Type="Embed" ProgID="Equation.DSMT4" ShapeID="_x0000_i1411" DrawAspect="Content" ObjectID="_1426494286" r:id="rId707"/>
+          <o:OLEObject Type="Embed" ProgID="Equation.DSMT4" ShapeID="_x0000_i1411" DrawAspect="Content" ObjectID="_1426495800" r:id="rId707"/>
         </w:object>
       </w:r>
       <w:r>
@@ -21195,7 +21237,7 @@
           <v:shape id="_x0000_i1412" type="#_x0000_t75" style="width:11.15pt;height:16.75pt" o:ole="">
             <v:imagedata r:id="rId708" o:title=""/>
           </v:shape>
-          <o:OLEObject Type="Embed" ProgID="Equation.DSMT4" ShapeID="_x0000_i1412" DrawAspect="Content" ObjectID="_1426494287" r:id="rId709"/>
+          <o:OLEObject Type="Embed" ProgID="Equation.DSMT4" ShapeID="_x0000_i1412" DrawAspect="Content" ObjectID="_1426495801" r:id="rId709"/>
         </w:object>
       </w:r>
       <w:r>
@@ -21209,7 +21251,7 @@
           <v:shape id="_x0000_i1413" type="#_x0000_t75" style="width:11.15pt;height:16.75pt" o:ole="">
             <v:imagedata r:id="rId710" o:title=""/>
           </v:shape>
-          <o:OLEObject Type="Embed" ProgID="Equation.DSMT4" ShapeID="_x0000_i1413" DrawAspect="Content" ObjectID="_1426494288" r:id="rId711"/>
+          <o:OLEObject Type="Embed" ProgID="Equation.DSMT4" ShapeID="_x0000_i1413" DrawAspect="Content" ObjectID="_1426495802" r:id="rId711"/>
         </w:object>
       </w:r>
       <w:r>
@@ -21223,7 +21265,7 @@
           <v:shape id="_x0000_i1414" type="#_x0000_t75" style="width:89.25pt;height:18.25pt" o:ole="">
             <v:imagedata r:id="rId712" o:title=""/>
           </v:shape>
-          <o:OLEObject Type="Embed" ProgID="Equation.DSMT4" ShapeID="_x0000_i1414" DrawAspect="Content" ObjectID="_1426494289" r:id="rId713"/>
+          <o:OLEObject Type="Embed" ProgID="Equation.DSMT4" ShapeID="_x0000_i1414" DrawAspect="Content" ObjectID="_1426495803" r:id="rId713"/>
         </w:object>
       </w:r>
       <w:r>
@@ -21237,7 +21279,7 @@
           <v:shape id="_x0000_i1415" type="#_x0000_t75" style="width:11.15pt;height:16.75pt" o:ole="">
             <v:imagedata r:id="rId714" o:title=""/>
           </v:shape>
-          <o:OLEObject Type="Embed" ProgID="Equation.DSMT4" ShapeID="_x0000_i1415" DrawAspect="Content" ObjectID="_1426494290" r:id="rId715"/>
+          <o:OLEObject Type="Embed" ProgID="Equation.DSMT4" ShapeID="_x0000_i1415" DrawAspect="Content" ObjectID="_1426495804" r:id="rId715"/>
         </w:object>
       </w:r>
       <w:r>
@@ -21251,7 +21293,7 @@
           <v:shape id="_x0000_i1416" type="#_x0000_t75" style="width:11.15pt;height:16.75pt" o:ole="">
             <v:imagedata r:id="rId716" o:title=""/>
           </v:shape>
-          <o:OLEObject Type="Embed" ProgID="Equation.DSMT4" ShapeID="_x0000_i1416" DrawAspect="Content" ObjectID="_1426494291" r:id="rId717"/>
+          <o:OLEObject Type="Embed" ProgID="Equation.DSMT4" ShapeID="_x0000_i1416" DrawAspect="Content" ObjectID="_1426495805" r:id="rId717"/>
         </w:object>
       </w:r>
       <w:r>
@@ -21268,7 +21310,7 @@
           <v:shape id="_x0000_i1417" type="#_x0000_t75" style="width:17.75pt;height:19.25pt" o:ole="">
             <v:imagedata r:id="rId694" o:title=""/>
           </v:shape>
-          <o:OLEObject Type="Embed" ProgID="Equation.DSMT4" ShapeID="_x0000_i1417" DrawAspect="Content" ObjectID="_1426494292" r:id="rId718"/>
+          <o:OLEObject Type="Embed" ProgID="Equation.DSMT4" ShapeID="_x0000_i1417" DrawAspect="Content" ObjectID="_1426495806" r:id="rId718"/>
         </w:object>
       </w:r>
       <w:r>
@@ -21299,7 +21341,7 @@
           <v:shape id="_x0000_i1418" type="#_x0000_t75" style="width:11.15pt;height:13.2pt" o:ole="">
             <v:imagedata r:id="rId719" o:title=""/>
           </v:shape>
-          <o:OLEObject Type="Embed" ProgID="Equation.DSMT4" ShapeID="_x0000_i1418" DrawAspect="Content" ObjectID="_1426494293" r:id="rId720"/>
+          <o:OLEObject Type="Embed" ProgID="Equation.DSMT4" ShapeID="_x0000_i1418" DrawAspect="Content" ObjectID="_1426495807" r:id="rId720"/>
         </w:object>
       </w:r>
       <w:r>
@@ -21324,7 +21366,7 @@
           <v:shape id="_x0000_i1419" type="#_x0000_t75" style="width:176.95pt;height:58.3pt" o:ole="">
             <v:imagedata r:id="rId721" o:title=""/>
           </v:shape>
-          <o:OLEObject Type="Embed" ProgID="Equation.DSMT4" ShapeID="_x0000_i1419" DrawAspect="Content" ObjectID="_1426494294" r:id="rId722"/>
+          <o:OLEObject Type="Embed" ProgID="Equation.DSMT4" ShapeID="_x0000_i1419" DrawAspect="Content" ObjectID="_1426495808" r:id="rId722"/>
         </w:object>
       </w:r>
       <w:r>
@@ -21392,7 +21434,7 @@
           <v:shape id="_x0000_i1420" type="#_x0000_t75" style="width:12.7pt;height:18.25pt" o:ole="">
             <v:imagedata r:id="rId723" o:title=""/>
           </v:shape>
-          <o:OLEObject Type="Embed" ProgID="Equation.DSMT4" ShapeID="_x0000_i1420" DrawAspect="Content" ObjectID="_1426494295" r:id="rId724"/>
+          <o:OLEObject Type="Embed" ProgID="Equation.DSMT4" ShapeID="_x0000_i1420" DrawAspect="Content" ObjectID="_1426495809" r:id="rId724"/>
         </w:object>
       </w:r>
       <w:r>
@@ -21406,7 +21448,7 @@
           <v:shape id="_x0000_i1421" type="#_x0000_t75" style="width:12.7pt;height:18.25pt" o:ole="">
             <v:imagedata r:id="rId725" o:title=""/>
           </v:shape>
-          <o:OLEObject Type="Embed" ProgID="Equation.DSMT4" ShapeID="_x0000_i1421" DrawAspect="Content" ObjectID="_1426494296" r:id="rId726"/>
+          <o:OLEObject Type="Embed" ProgID="Equation.DSMT4" ShapeID="_x0000_i1421" DrawAspect="Content" ObjectID="_1426495810" r:id="rId726"/>
         </w:object>
       </w:r>
       <w:r>
@@ -21428,7 +21470,7 @@
           <v:shape id="_x0000_i1422" type="#_x0000_t75" style="width:50.7pt;height:33.45pt" o:ole="">
             <v:imagedata r:id="rId727" o:title=""/>
           </v:shape>
-          <o:OLEObject Type="Embed" ProgID="Equation.DSMT4" ShapeID="_x0000_i1422" DrawAspect="Content" ObjectID="_1426494297" r:id="rId728"/>
+          <o:OLEObject Type="Embed" ProgID="Equation.DSMT4" ShapeID="_x0000_i1422" DrawAspect="Content" ObjectID="_1426495811" r:id="rId728"/>
         </w:object>
       </w:r>
       <w:r>
@@ -21442,7 +21484,7 @@
           <v:shape id="_x0000_i1423" type="#_x0000_t75" style="width:83.15pt;height:33.45pt" o:ole="">
             <v:imagedata r:id="rId729" o:title=""/>
           </v:shape>
-          <o:OLEObject Type="Embed" ProgID="Equation.DSMT4" ShapeID="_x0000_i1423" DrawAspect="Content" ObjectID="_1426494298" r:id="rId730"/>
+          <o:OLEObject Type="Embed" ProgID="Equation.DSMT4" ShapeID="_x0000_i1423" DrawAspect="Content" ObjectID="_1426495812" r:id="rId730"/>
         </w:object>
       </w:r>
       <w:r>
@@ -21509,7 +21551,7 @@
           <v:shape id="_x0000_i1424" type="#_x0000_t75" style="width:10.15pt;height:14.2pt" o:ole="">
             <v:imagedata r:id="rId731" o:title=""/>
           </v:shape>
-          <o:OLEObject Type="Embed" ProgID="Equation.DSMT4" ShapeID="_x0000_i1424" DrawAspect="Content" ObjectID="_1426494299" r:id="rId732"/>
+          <o:OLEObject Type="Embed" ProgID="Equation.DSMT4" ShapeID="_x0000_i1424" DrawAspect="Content" ObjectID="_1426495813" r:id="rId732"/>
         </w:object>
       </w:r>
       <w:r>
@@ -21528,7 +21570,7 @@
           <v:shape id="_x0000_i1425" type="#_x0000_t75" style="width:95.85pt;height:46.15pt" o:ole="">
             <v:imagedata r:id="rId733" o:title=""/>
           </v:shape>
-          <o:OLEObject Type="Embed" ProgID="Equation.DSMT4" ShapeID="_x0000_i1425" DrawAspect="Content" ObjectID="_1426494300" r:id="rId734"/>
+          <o:OLEObject Type="Embed" ProgID="Equation.DSMT4" ShapeID="_x0000_i1425" DrawAspect="Content" ObjectID="_1426495814" r:id="rId734"/>
         </w:object>
       </w:r>
       <w:r>
@@ -21542,7 +21584,7 @@
           <v:shape id="_x0000_i1426" type="#_x0000_t75" style="width:88.25pt;height:37pt" o:ole="">
             <v:imagedata r:id="rId735" o:title=""/>
           </v:shape>
-          <o:OLEObject Type="Embed" ProgID="Equation.DSMT4" ShapeID="_x0000_i1426" DrawAspect="Content" ObjectID="_1426494301" r:id="rId736"/>
+          <o:OLEObject Type="Embed" ProgID="Equation.DSMT4" ShapeID="_x0000_i1426" DrawAspect="Content" ObjectID="_1426495815" r:id="rId736"/>
         </w:object>
       </w:r>
     </w:p>
@@ -21592,7 +21634,7 @@
           <v:shape id="_x0000_i1427" type="#_x0000_t75" style="width:16.25pt;height:18.75pt" o:ole="">
             <v:imagedata r:id="rId737" o:title=""/>
           </v:shape>
-          <o:OLEObject Type="Embed" ProgID="Equation.DSMT4" ShapeID="_x0000_i1427" DrawAspect="Content" ObjectID="_1426494302" r:id="rId738"/>
+          <o:OLEObject Type="Embed" ProgID="Equation.DSMT4" ShapeID="_x0000_i1427" DrawAspect="Content" ObjectID="_1426495816" r:id="rId738"/>
         </w:object>
       </w:r>
       <w:r>
@@ -21617,7 +21659,7 @@
           <v:shape id="_x0000_i1428" type="#_x0000_t75" style="width:192.7pt;height:39.55pt" o:ole="">
             <v:imagedata r:id="rId739" o:title=""/>
           </v:shape>
-          <o:OLEObject Type="Embed" ProgID="Equation.DSMT4" ShapeID="_x0000_i1428" DrawAspect="Content" ObjectID="_1426494303" r:id="rId740"/>
+          <o:OLEObject Type="Embed" ProgID="Equation.DSMT4" ShapeID="_x0000_i1428" DrawAspect="Content" ObjectID="_1426495817" r:id="rId740"/>
         </w:object>
       </w:r>
       <w:r>
@@ -21687,7 +21729,7 @@
           <v:shape id="_x0000_i1429" type="#_x0000_t75" style="width:17.25pt;height:18.75pt" o:ole="">
             <v:imagedata r:id="rId741" o:title=""/>
           </v:shape>
-          <o:OLEObject Type="Embed" ProgID="Equation.DSMT4" ShapeID="_x0000_i1429" DrawAspect="Content" ObjectID="_1426494304" r:id="rId742"/>
+          <o:OLEObject Type="Embed" ProgID="Equation.DSMT4" ShapeID="_x0000_i1429" DrawAspect="Content" ObjectID="_1426495818" r:id="rId742"/>
         </w:object>
       </w:r>
       <w:r>
@@ -21701,7 +21743,7 @@
           <v:shape id="_x0000_i1430" type="#_x0000_t75" style="width:86.7pt;height:23.85pt" o:ole="">
             <v:imagedata r:id="rId743" o:title=""/>
           </v:shape>
-          <o:OLEObject Type="Embed" ProgID="Equation.DSMT4" ShapeID="_x0000_i1430" DrawAspect="Content" ObjectID="_1426494305" r:id="rId744"/>
+          <o:OLEObject Type="Embed" ProgID="Equation.DSMT4" ShapeID="_x0000_i1430" DrawAspect="Content" ObjectID="_1426495819" r:id="rId744"/>
         </w:object>
       </w:r>
       <w:r>
@@ -21718,7 +21760,7 @@
           <v:shape id="_x0000_i1431" type="#_x0000_t75" style="width:17.25pt;height:18.75pt" o:ole="">
             <v:imagedata r:id="rId741" o:title=""/>
           </v:shape>
-          <o:OLEObject Type="Embed" ProgID="Equation.DSMT4" ShapeID="_x0000_i1431" DrawAspect="Content" ObjectID="_1426494306" r:id="rId745"/>
+          <o:OLEObject Type="Embed" ProgID="Equation.DSMT4" ShapeID="_x0000_i1431" DrawAspect="Content" ObjectID="_1426495820" r:id="rId745"/>
         </w:object>
       </w:r>
       <w:r>
@@ -21732,7 +21774,7 @@
           <v:shape id="_x0000_i1432" type="#_x0000_t75" style="width:17.75pt;height:19.25pt" o:ole="">
             <v:imagedata r:id="rId694" o:title=""/>
           </v:shape>
-          <o:OLEObject Type="Embed" ProgID="Equation.DSMT4" ShapeID="_x0000_i1432" DrawAspect="Content" ObjectID="_1426494307" r:id="rId746"/>
+          <o:OLEObject Type="Embed" ProgID="Equation.DSMT4" ShapeID="_x0000_i1432" DrawAspect="Content" ObjectID="_1426495821" r:id="rId746"/>
         </w:object>
       </w:r>
       <w:r>
@@ -21746,7 +21788,7 @@
           <v:shape id="_x0000_i1433" type="#_x0000_t75" style="width:11.15pt;height:13.2pt" o:ole="">
             <v:imagedata r:id="rId747" o:title=""/>
           </v:shape>
-          <o:OLEObject Type="Embed" ProgID="Equation.DSMT4" ShapeID="_x0000_i1433" DrawAspect="Content" ObjectID="_1426494308" r:id="rId748"/>
+          <o:OLEObject Type="Embed" ProgID="Equation.DSMT4" ShapeID="_x0000_i1433" DrawAspect="Content" ObjectID="_1426495822" r:id="rId748"/>
         </w:object>
       </w:r>
       <w:r>
@@ -21768,7 +21810,7 @@
           <v:shape id="_x0000_i1434" type="#_x0000_t75" style="width:155.15pt;height:23.85pt" o:ole="">
             <v:imagedata r:id="rId749" o:title=""/>
           </v:shape>
-          <o:OLEObject Type="Embed" ProgID="Equation.DSMT4" ShapeID="_x0000_i1434" DrawAspect="Content" ObjectID="_1426494309" r:id="rId750"/>
+          <o:OLEObject Type="Embed" ProgID="Equation.DSMT4" ShapeID="_x0000_i1434" DrawAspect="Content" ObjectID="_1426495823" r:id="rId750"/>
         </w:object>
       </w:r>
       <w:r>
@@ -21968,7 +22010,7 @@
           <v:shape id="_x0000_i1435" type="#_x0000_t75" style="width:110.05pt;height:18.75pt" o:ole="">
             <v:imagedata r:id="rId751" o:title=""/>
           </v:shape>
-          <o:OLEObject Type="Embed" ProgID="Equation.DSMT4" ShapeID="_x0000_i1435" DrawAspect="Content" ObjectID="_1426494310" r:id="rId752"/>
+          <o:OLEObject Type="Embed" ProgID="Equation.DSMT4" ShapeID="_x0000_i1435" DrawAspect="Content" ObjectID="_1426495824" r:id="rId752"/>
         </w:object>
       </w:r>
       <w:r>
@@ -22035,7 +22077,7 @@
           <v:shape id="_x0000_i1436" type="#_x0000_t75" style="width:253pt;height:23.85pt" o:ole="">
             <v:imagedata r:id="rId753" o:title=""/>
           </v:shape>
-          <o:OLEObject Type="Embed" ProgID="Equation.DSMT4" ShapeID="_x0000_i1436" DrawAspect="Content" ObjectID="_1426494311" r:id="rId754"/>
+          <o:OLEObject Type="Embed" ProgID="Equation.DSMT4" ShapeID="_x0000_i1436" DrawAspect="Content" ObjectID="_1426495825" r:id="rId754"/>
         </w:object>
       </w:r>
       <w:r>
@@ -22102,7 +22144,7 @@
           <v:shape id="_x0000_i1437" type="#_x0000_t75" style="width:15.2pt;height:18.75pt" o:ole="">
             <v:imagedata r:id="rId755" o:title=""/>
           </v:shape>
-          <o:OLEObject Type="Embed" ProgID="Equation.DSMT4" ShapeID="_x0000_i1437" DrawAspect="Content" ObjectID="_1426494312" r:id="rId756"/>
+          <o:OLEObject Type="Embed" ProgID="Equation.DSMT4" ShapeID="_x0000_i1437" DrawAspect="Content" ObjectID="_1426495826" r:id="rId756"/>
         </w:object>
       </w:r>
       <w:r>
@@ -22150,7 +22192,7 @@
           <v:shape id="_x0000_i1438" type="#_x0000_t75" style="width:16.25pt;height:16.25pt" o:ole="">
             <v:imagedata r:id="rId757" o:title=""/>
           </v:shape>
-          <o:OLEObject Type="Embed" ProgID="Equation.DSMT4" ShapeID="_x0000_i1438" DrawAspect="Content" ObjectID="_1426494313" r:id="rId758"/>
+          <o:OLEObject Type="Embed" ProgID="Equation.DSMT4" ShapeID="_x0000_i1438" DrawAspect="Content" ObjectID="_1426495827" r:id="rId758"/>
         </w:object>
       </w:r>
       <w:r>
@@ -22187,7 +22229,7 @@
           <v:shape id="_x0000_i1439" type="#_x0000_t75" style="width:36pt;height:18.25pt" o:ole="">
             <v:imagedata r:id="rId759" o:title=""/>
           </v:shape>
-          <o:OLEObject Type="Embed" ProgID="Equation.DSMT4" ShapeID="_x0000_i1439" DrawAspect="Content" ObjectID="_1426494314" r:id="rId760"/>
+          <o:OLEObject Type="Embed" ProgID="Equation.DSMT4" ShapeID="_x0000_i1439" DrawAspect="Content" ObjectID="_1426495828" r:id="rId760"/>
         </w:object>
       </w:r>
       <w:r>
@@ -22201,7 +22243,7 @@
           <v:shape id="_x0000_i1440" type="#_x0000_t75" style="width:76.55pt;height:18.25pt" o:ole="">
             <v:imagedata r:id="rId761" o:title=""/>
           </v:shape>
-          <o:OLEObject Type="Embed" ProgID="Equation.DSMT4" ShapeID="_x0000_i1440" DrawAspect="Content" ObjectID="_1426494315" r:id="rId762"/>
+          <o:OLEObject Type="Embed" ProgID="Equation.DSMT4" ShapeID="_x0000_i1440" DrawAspect="Content" ObjectID="_1426495829" r:id="rId762"/>
         </w:object>
       </w:r>
       <w:r>
@@ -26856,7 +26898,7 @@
 </file>
 
 <file path=customXml/itemProps1.xml><?xml version="1.0" encoding="utf-8"?>
-<ds:datastoreItem xmlns:ds="http://schemas.openxmlformats.org/officeDocument/2006/customXml" ds:itemID="{4696C443-57A0-4457-AA13-EA34939FE743}">
+<ds:datastoreItem xmlns:ds="http://schemas.openxmlformats.org/officeDocument/2006/customXml" ds:itemID="{F7FFBDAD-1B1E-44F7-9FDA-10209F646294}">
   <ds:schemaRefs>
     <ds:schemaRef ds:uri="http://schemas.openxmlformats.org/officeDocument/2006/bibliography"/>
   </ds:schemaRefs>

</xml_diff>